<commit_message>
updated agency portal system design doc.
</commit_message>
<xml_diff>
--- a/kaf-agency-portal-project/system-requirements-doc/kaf-agency-portal-system-design.docx
+++ b/kaf-agency-portal-project/system-requirements-doc/kaf-agency-portal-system-design.docx
@@ -81,7 +81,7 @@
       <w:bookmarkStart w:id="5" w:name="_Toc479676538"/>
       <w:bookmarkStart w:id="6" w:name="_Toc479677062"/>
       <w:bookmarkStart w:id="7" w:name="_Toc479684088"/>
-      <w:bookmarkStart w:id="8" w:name="_Toc8304541"/>
+      <w:bookmarkStart w:id="8" w:name="_Toc8649462"/>
       <w:r>
         <w:rPr>
           <w:rFonts w:ascii="Arial Black" w:hAnsi="Arial Black" w:cs="Arial"/>
@@ -132,7 +132,7 @@
       <w:bookmarkStart w:id="14" w:name="_Toc479676539"/>
       <w:bookmarkStart w:id="15" w:name="_Toc479677063"/>
       <w:bookmarkStart w:id="16" w:name="_Toc479684089"/>
-      <w:bookmarkStart w:id="17" w:name="_Toc8304542"/>
+      <w:bookmarkStart w:id="17" w:name="_Toc8649463"/>
       <w:r>
         <w:rPr>
           <w:rFonts w:ascii="Arial" w:hAnsi="Arial" w:cs="Arial"/>
@@ -181,7 +181,7 @@
       <w:bookmarkStart w:id="23" w:name="_Toc479676540"/>
       <w:bookmarkStart w:id="24" w:name="_Toc479677064"/>
       <w:bookmarkStart w:id="25" w:name="_Toc479684090"/>
-      <w:bookmarkStart w:id="26" w:name="_Toc8304543"/>
+      <w:bookmarkStart w:id="26" w:name="_Toc8649464"/>
       <w:r>
         <w:rPr>
           <w:rFonts w:ascii="Arial Black" w:hAnsi="Arial Black" w:cs="Arial"/>
@@ -324,7 +324,7 @@
       <w:bookmarkStart w:id="32" w:name="_Toc479676541"/>
       <w:bookmarkStart w:id="33" w:name="_Toc479677065"/>
       <w:bookmarkStart w:id="34" w:name="_Toc479684091"/>
-      <w:bookmarkStart w:id="35" w:name="_Toc8304544"/>
+      <w:bookmarkStart w:id="35" w:name="_Toc8649465"/>
       <w:r>
         <w:rPr>
           <w:rFonts w:ascii="Arial Black" w:hAnsi="Arial Black" w:cs="Arial"/>
@@ -402,6 +402,7 @@
           <w:rFonts w:ascii="Arial" w:hAnsi="Arial" w:cs="Arial"/>
         </w:rPr>
       </w:pPr>
+      <w:proofErr w:type="gramStart"/>
       <w:r>
         <w:rPr>
           <w:rFonts w:ascii="Arial" w:hAnsi="Arial" w:cs="Arial"/>
@@ -418,7 +419,14 @@
         <w:rPr>
           <w:rFonts w:ascii="Arial" w:hAnsi="Arial" w:cs="Arial"/>
         </w:rPr>
-        <w:t xml:space="preserve">ocumentation. </w:t>
+        <w:t>ocumentation.</w:t>
+      </w:r>
+      <w:proofErr w:type="gramEnd"/>
+      <w:r>
+        <w:rPr>
+          <w:rFonts w:ascii="Arial" w:hAnsi="Arial" w:cs="Arial"/>
+        </w:rPr>
+        <w:t xml:space="preserve"> </w:t>
       </w:r>
     </w:p>
     <w:p>
@@ -452,7 +460,7 @@
       <w:bookmarkStart w:id="41" w:name="_Toc479676543"/>
       <w:bookmarkStart w:id="42" w:name="_Toc479677067"/>
       <w:bookmarkStart w:id="43" w:name="_Toc479684093"/>
-      <w:bookmarkStart w:id="44" w:name="_Toc8304545"/>
+      <w:bookmarkStart w:id="44" w:name="_Toc8649466"/>
       <w:r>
         <w:rPr>
           <w:rFonts w:ascii="Arial Black" w:hAnsi="Arial Black"/>
@@ -491,7 +499,7 @@
       <w:bookmarkStart w:id="49" w:name="_Toc479676544"/>
       <w:bookmarkStart w:id="50" w:name="_Toc479677068"/>
       <w:bookmarkStart w:id="51" w:name="_Toc479684094"/>
-      <w:bookmarkStart w:id="52" w:name="_Toc8304546"/>
+      <w:bookmarkStart w:id="52" w:name="_Toc8649467"/>
       <w:r>
         <w:rPr>
           <w:rFonts w:ascii="Arial Black" w:hAnsi="Arial Black"/>
@@ -512,8 +520,13 @@
         <w:jc w:val="center"/>
       </w:pPr>
       <w:r>
-        <w:t>KAF Investment Bank Berhad</w:t>
-      </w:r>
+        <w:t xml:space="preserve">KAF Investment Bank </w:t>
+      </w:r>
+      <w:proofErr w:type="spellStart"/>
+      <w:r>
+        <w:t>Berhad</w:t>
+      </w:r>
+      <w:proofErr w:type="spellEnd"/>
     </w:p>
     <w:p>
       <w:pPr>
@@ -521,6 +534,8 @@
         <w:rPr>
           <w:rFonts w:ascii="Arial" w:hAnsi="Arial" w:cs="Arial"/>
           <w:noProof/>
+          <w:sz w:val="24"/>
+          <w:szCs w:val="24"/>
         </w:rPr>
       </w:pPr>
       <w:r>
@@ -547,16 +562,18 @@
           <w:bCs w:val="0"/>
           <w:caps w:val="0"/>
           <w:noProof/>
-          <w:sz w:val="22"/>
-          <w:szCs w:val="22"/>
-        </w:rPr>
-      </w:pPr>
-      <w:hyperlink w:anchor="_Toc8304541" w:history="1">
+          <w:sz w:val="24"/>
+          <w:szCs w:val="24"/>
+        </w:rPr>
+      </w:pPr>
+      <w:hyperlink w:anchor="_Toc8649462" w:history="1">
         <w:r>
           <w:rPr>
             <w:rStyle w:val="Hyperlink"/>
             <w:rFonts w:ascii="Arial" w:hAnsi="Arial" w:cs="Arial"/>
             <w:noProof/>
+            <w:sz w:val="24"/>
+            <w:szCs w:val="24"/>
           </w:rPr>
           <w:t>Application</w:t>
         </w:r>
@@ -565,6 +582,8 @@
             <w:rFonts w:ascii="Arial" w:hAnsi="Arial" w:cs="Arial"/>
             <w:noProof/>
             <w:webHidden/>
+            <w:sz w:val="24"/>
+            <w:szCs w:val="24"/>
           </w:rPr>
           <w:tab/>
         </w:r>
@@ -573,6 +592,8 @@
             <w:rFonts w:ascii="Arial" w:hAnsi="Arial" w:cs="Arial"/>
             <w:noProof/>
             <w:webHidden/>
+            <w:sz w:val="24"/>
+            <w:szCs w:val="24"/>
           </w:rPr>
           <w:fldChar w:fldCharType="begin"/>
         </w:r>
@@ -581,14 +602,18 @@
             <w:rFonts w:ascii="Arial" w:hAnsi="Arial" w:cs="Arial"/>
             <w:noProof/>
             <w:webHidden/>
+            <w:sz w:val="24"/>
+            <w:szCs w:val="24"/>
           </w:rPr>
-          <w:instrText xml:space="preserve"> PAGEREF _Toc8304541 \h </w:instrText>
+          <w:instrText xml:space="preserve"> PAGEREF _Toc8649462 \h </w:instrText>
         </w:r>
         <w:r>
           <w:rPr>
             <w:rFonts w:ascii="Arial" w:hAnsi="Arial" w:cs="Arial"/>
             <w:noProof/>
             <w:webHidden/>
+            <w:sz w:val="24"/>
+            <w:szCs w:val="24"/>
           </w:rPr>
         </w:r>
         <w:r>
@@ -596,6 +621,8 @@
             <w:rFonts w:ascii="Arial" w:hAnsi="Arial" w:cs="Arial"/>
             <w:noProof/>
             <w:webHidden/>
+            <w:sz w:val="24"/>
+            <w:szCs w:val="24"/>
           </w:rPr>
           <w:fldChar w:fldCharType="separate"/>
         </w:r>
@@ -604,6 +631,8 @@
             <w:rFonts w:ascii="Arial" w:hAnsi="Arial" w:cs="Arial"/>
             <w:noProof/>
             <w:webHidden/>
+            <w:sz w:val="24"/>
+            <w:szCs w:val="24"/>
           </w:rPr>
           <w:t>1</w:t>
         </w:r>
@@ -612,6 +641,8 @@
             <w:rFonts w:ascii="Arial" w:hAnsi="Arial" w:cs="Arial"/>
             <w:noProof/>
             <w:webHidden/>
+            <w:sz w:val="24"/>
+            <w:szCs w:val="24"/>
           </w:rPr>
           <w:fldChar w:fldCharType="end"/>
         </w:r>
@@ -628,16 +659,18 @@
           <w:bCs w:val="0"/>
           <w:caps w:val="0"/>
           <w:noProof/>
-          <w:sz w:val="22"/>
-          <w:szCs w:val="22"/>
-        </w:rPr>
-      </w:pPr>
-      <w:hyperlink w:anchor="_Toc8304542" w:history="1">
+          <w:sz w:val="24"/>
+          <w:szCs w:val="24"/>
+        </w:rPr>
+      </w:pPr>
+      <w:hyperlink w:anchor="_Toc8649463" w:history="1">
         <w:r>
           <w:rPr>
             <w:rStyle w:val="Hyperlink"/>
             <w:rFonts w:ascii="Arial" w:hAnsi="Arial" w:cs="Arial"/>
             <w:noProof/>
+            <w:sz w:val="24"/>
+            <w:szCs w:val="24"/>
           </w:rPr>
           <w:t>KAF Agency Portal</w:t>
         </w:r>
@@ -646,6 +679,8 @@
             <w:rFonts w:ascii="Arial" w:hAnsi="Arial" w:cs="Arial"/>
             <w:noProof/>
             <w:webHidden/>
+            <w:sz w:val="24"/>
+            <w:szCs w:val="24"/>
           </w:rPr>
           <w:tab/>
         </w:r>
@@ -654,6 +689,8 @@
             <w:rFonts w:ascii="Arial" w:hAnsi="Arial" w:cs="Arial"/>
             <w:noProof/>
             <w:webHidden/>
+            <w:sz w:val="24"/>
+            <w:szCs w:val="24"/>
           </w:rPr>
           <w:fldChar w:fldCharType="begin"/>
         </w:r>
@@ -662,14 +699,18 @@
             <w:rFonts w:ascii="Arial" w:hAnsi="Arial" w:cs="Arial"/>
             <w:noProof/>
             <w:webHidden/>
+            <w:sz w:val="24"/>
+            <w:szCs w:val="24"/>
           </w:rPr>
-          <w:instrText xml:space="preserve"> PAGEREF _Toc8304542 \h </w:instrText>
+          <w:instrText xml:space="preserve"> PAGEREF _Toc8649463 \h </w:instrText>
         </w:r>
         <w:r>
           <w:rPr>
             <w:rFonts w:ascii="Arial" w:hAnsi="Arial" w:cs="Arial"/>
             <w:noProof/>
             <w:webHidden/>
+            <w:sz w:val="24"/>
+            <w:szCs w:val="24"/>
           </w:rPr>
         </w:r>
         <w:r>
@@ -677,6 +718,8 @@
             <w:rFonts w:ascii="Arial" w:hAnsi="Arial" w:cs="Arial"/>
             <w:noProof/>
             <w:webHidden/>
+            <w:sz w:val="24"/>
+            <w:szCs w:val="24"/>
           </w:rPr>
           <w:fldChar w:fldCharType="separate"/>
         </w:r>
@@ -685,6 +728,8 @@
             <w:rFonts w:ascii="Arial" w:hAnsi="Arial" w:cs="Arial"/>
             <w:noProof/>
             <w:webHidden/>
+            <w:sz w:val="24"/>
+            <w:szCs w:val="24"/>
           </w:rPr>
           <w:t>1</w:t>
         </w:r>
@@ -693,6 +738,8 @@
             <w:rFonts w:ascii="Arial" w:hAnsi="Arial" w:cs="Arial"/>
             <w:noProof/>
             <w:webHidden/>
+            <w:sz w:val="24"/>
+            <w:szCs w:val="24"/>
           </w:rPr>
           <w:fldChar w:fldCharType="end"/>
         </w:r>
@@ -709,16 +756,18 @@
           <w:bCs w:val="0"/>
           <w:caps w:val="0"/>
           <w:noProof/>
-          <w:sz w:val="22"/>
-          <w:szCs w:val="22"/>
-        </w:rPr>
-      </w:pPr>
-      <w:hyperlink w:anchor="_Toc8304543" w:history="1">
+          <w:sz w:val="24"/>
+          <w:szCs w:val="24"/>
+        </w:rPr>
+      </w:pPr>
+      <w:hyperlink w:anchor="_Toc8649464" w:history="1">
         <w:r>
           <w:rPr>
             <w:rStyle w:val="Hyperlink"/>
             <w:rFonts w:ascii="Arial" w:hAnsi="Arial" w:cs="Arial"/>
             <w:noProof/>
+            <w:sz w:val="24"/>
+            <w:szCs w:val="24"/>
           </w:rPr>
           <w:t>Module</w:t>
         </w:r>
@@ -727,6 +776,8 @@
             <w:rFonts w:ascii="Arial" w:hAnsi="Arial" w:cs="Arial"/>
             <w:noProof/>
             <w:webHidden/>
+            <w:sz w:val="24"/>
+            <w:szCs w:val="24"/>
           </w:rPr>
           <w:tab/>
         </w:r>
@@ -735,6 +786,8 @@
             <w:rFonts w:ascii="Arial" w:hAnsi="Arial" w:cs="Arial"/>
             <w:noProof/>
             <w:webHidden/>
+            <w:sz w:val="24"/>
+            <w:szCs w:val="24"/>
           </w:rPr>
           <w:fldChar w:fldCharType="begin"/>
         </w:r>
@@ -743,14 +796,18 @@
             <w:rFonts w:ascii="Arial" w:hAnsi="Arial" w:cs="Arial"/>
             <w:noProof/>
             <w:webHidden/>
+            <w:sz w:val="24"/>
+            <w:szCs w:val="24"/>
           </w:rPr>
-          <w:instrText xml:space="preserve"> PAGEREF _Toc8304543 \h </w:instrText>
+          <w:instrText xml:space="preserve"> PAGEREF _Toc8649464 \h </w:instrText>
         </w:r>
         <w:r>
           <w:rPr>
             <w:rFonts w:ascii="Arial" w:hAnsi="Arial" w:cs="Arial"/>
             <w:noProof/>
             <w:webHidden/>
+            <w:sz w:val="24"/>
+            <w:szCs w:val="24"/>
           </w:rPr>
         </w:r>
         <w:r>
@@ -758,6 +815,8 @@
             <w:rFonts w:ascii="Arial" w:hAnsi="Arial" w:cs="Arial"/>
             <w:noProof/>
             <w:webHidden/>
+            <w:sz w:val="24"/>
+            <w:szCs w:val="24"/>
           </w:rPr>
           <w:fldChar w:fldCharType="separate"/>
         </w:r>
@@ -766,6 +825,8 @@
             <w:rFonts w:ascii="Arial" w:hAnsi="Arial" w:cs="Arial"/>
             <w:noProof/>
             <w:webHidden/>
+            <w:sz w:val="24"/>
+            <w:szCs w:val="24"/>
           </w:rPr>
           <w:t>1</w:t>
         </w:r>
@@ -774,6 +835,8 @@
             <w:rFonts w:ascii="Arial" w:hAnsi="Arial" w:cs="Arial"/>
             <w:noProof/>
             <w:webHidden/>
+            <w:sz w:val="24"/>
+            <w:szCs w:val="24"/>
           </w:rPr>
           <w:fldChar w:fldCharType="end"/>
         </w:r>
@@ -790,16 +853,18 @@
           <w:bCs w:val="0"/>
           <w:caps w:val="0"/>
           <w:noProof/>
-          <w:sz w:val="22"/>
-          <w:szCs w:val="22"/>
-        </w:rPr>
-      </w:pPr>
-      <w:hyperlink w:anchor="_Toc8304544" w:history="1">
+          <w:sz w:val="24"/>
+          <w:szCs w:val="24"/>
+        </w:rPr>
+      </w:pPr>
+      <w:hyperlink w:anchor="_Toc8649465" w:history="1">
         <w:r>
           <w:rPr>
             <w:rStyle w:val="Hyperlink"/>
             <w:rFonts w:ascii="Arial" w:hAnsi="Arial" w:cs="Arial"/>
             <w:noProof/>
+            <w:sz w:val="24"/>
+            <w:szCs w:val="24"/>
           </w:rPr>
           <w:t>Document Type</w:t>
         </w:r>
@@ -808,6 +873,8 @@
             <w:rFonts w:ascii="Arial" w:hAnsi="Arial" w:cs="Arial"/>
             <w:noProof/>
             <w:webHidden/>
+            <w:sz w:val="24"/>
+            <w:szCs w:val="24"/>
           </w:rPr>
           <w:tab/>
         </w:r>
@@ -816,6 +883,8 @@
             <w:rFonts w:ascii="Arial" w:hAnsi="Arial" w:cs="Arial"/>
             <w:noProof/>
             <w:webHidden/>
+            <w:sz w:val="24"/>
+            <w:szCs w:val="24"/>
           </w:rPr>
           <w:fldChar w:fldCharType="begin"/>
         </w:r>
@@ -824,14 +893,18 @@
             <w:rFonts w:ascii="Arial" w:hAnsi="Arial" w:cs="Arial"/>
             <w:noProof/>
             <w:webHidden/>
+            <w:sz w:val="24"/>
+            <w:szCs w:val="24"/>
           </w:rPr>
-          <w:instrText xml:space="preserve"> PAGEREF _Toc8304544 \h </w:instrText>
+          <w:instrText xml:space="preserve"> PAGEREF _Toc8649465 \h </w:instrText>
         </w:r>
         <w:r>
           <w:rPr>
             <w:rFonts w:ascii="Arial" w:hAnsi="Arial" w:cs="Arial"/>
             <w:noProof/>
             <w:webHidden/>
+            <w:sz w:val="24"/>
+            <w:szCs w:val="24"/>
           </w:rPr>
         </w:r>
         <w:r>
@@ -839,6 +912,8 @@
             <w:rFonts w:ascii="Arial" w:hAnsi="Arial" w:cs="Arial"/>
             <w:noProof/>
             <w:webHidden/>
+            <w:sz w:val="24"/>
+            <w:szCs w:val="24"/>
           </w:rPr>
           <w:fldChar w:fldCharType="separate"/>
         </w:r>
@@ -847,6 +922,8 @@
             <w:rFonts w:ascii="Arial" w:hAnsi="Arial" w:cs="Arial"/>
             <w:noProof/>
             <w:webHidden/>
+            <w:sz w:val="24"/>
+            <w:szCs w:val="24"/>
           </w:rPr>
           <w:t>1</w:t>
         </w:r>
@@ -855,6 +932,8 @@
             <w:rFonts w:ascii="Arial" w:hAnsi="Arial" w:cs="Arial"/>
             <w:noProof/>
             <w:webHidden/>
+            <w:sz w:val="24"/>
+            <w:szCs w:val="24"/>
           </w:rPr>
           <w:fldChar w:fldCharType="end"/>
         </w:r>
@@ -871,16 +950,18 @@
           <w:bCs w:val="0"/>
           <w:caps w:val="0"/>
           <w:noProof/>
-          <w:sz w:val="22"/>
-          <w:szCs w:val="22"/>
-        </w:rPr>
-      </w:pPr>
-      <w:hyperlink w:anchor="_Toc8304545" w:history="1">
+          <w:sz w:val="24"/>
+          <w:szCs w:val="24"/>
+        </w:rPr>
+      </w:pPr>
+      <w:hyperlink w:anchor="_Toc8649466" w:history="1">
         <w:r>
           <w:rPr>
             <w:rStyle w:val="Hyperlink"/>
             <w:rFonts w:ascii="Arial" w:hAnsi="Arial" w:cs="Arial"/>
             <w:noProof/>
+            <w:sz w:val="24"/>
+            <w:szCs w:val="24"/>
           </w:rPr>
           <w:t>Prepared by</w:t>
         </w:r>
@@ -889,6 +970,8 @@
             <w:rFonts w:ascii="Arial" w:hAnsi="Arial" w:cs="Arial"/>
             <w:noProof/>
             <w:webHidden/>
+            <w:sz w:val="24"/>
+            <w:szCs w:val="24"/>
           </w:rPr>
           <w:tab/>
         </w:r>
@@ -897,6 +980,8 @@
             <w:rFonts w:ascii="Arial" w:hAnsi="Arial" w:cs="Arial"/>
             <w:noProof/>
             <w:webHidden/>
+            <w:sz w:val="24"/>
+            <w:szCs w:val="24"/>
           </w:rPr>
           <w:fldChar w:fldCharType="begin"/>
         </w:r>
@@ -905,14 +990,18 @@
             <w:rFonts w:ascii="Arial" w:hAnsi="Arial" w:cs="Arial"/>
             <w:noProof/>
             <w:webHidden/>
+            <w:sz w:val="24"/>
+            <w:szCs w:val="24"/>
           </w:rPr>
-          <w:instrText xml:space="preserve"> PAGEREF _Toc8304545 \h </w:instrText>
+          <w:instrText xml:space="preserve"> PAGEREF _Toc8649466 \h </w:instrText>
         </w:r>
         <w:r>
           <w:rPr>
             <w:rFonts w:ascii="Arial" w:hAnsi="Arial" w:cs="Arial"/>
             <w:noProof/>
             <w:webHidden/>
+            <w:sz w:val="24"/>
+            <w:szCs w:val="24"/>
           </w:rPr>
         </w:r>
         <w:r>
@@ -920,6 +1009,8 @@
             <w:rFonts w:ascii="Arial" w:hAnsi="Arial" w:cs="Arial"/>
             <w:noProof/>
             <w:webHidden/>
+            <w:sz w:val="24"/>
+            <w:szCs w:val="24"/>
           </w:rPr>
           <w:fldChar w:fldCharType="separate"/>
         </w:r>
@@ -928,6 +1019,8 @@
             <w:rFonts w:ascii="Arial" w:hAnsi="Arial" w:cs="Arial"/>
             <w:noProof/>
             <w:webHidden/>
+            <w:sz w:val="24"/>
+            <w:szCs w:val="24"/>
           </w:rPr>
           <w:t>1</w:t>
         </w:r>
@@ -936,6 +1029,8 @@
             <w:rFonts w:ascii="Arial" w:hAnsi="Arial" w:cs="Arial"/>
             <w:noProof/>
             <w:webHidden/>
+            <w:sz w:val="24"/>
+            <w:szCs w:val="24"/>
           </w:rPr>
           <w:fldChar w:fldCharType="end"/>
         </w:r>
@@ -952,16 +1047,18 @@
           <w:bCs w:val="0"/>
           <w:caps w:val="0"/>
           <w:noProof/>
-          <w:sz w:val="22"/>
-          <w:szCs w:val="22"/>
-        </w:rPr>
-      </w:pPr>
-      <w:hyperlink w:anchor="_Toc8304546" w:history="1">
+          <w:sz w:val="24"/>
+          <w:szCs w:val="24"/>
+        </w:rPr>
+      </w:pPr>
+      <w:hyperlink w:anchor="_Toc8649467" w:history="1">
         <w:r>
           <w:rPr>
             <w:rStyle w:val="Hyperlink"/>
             <w:rFonts w:ascii="Arial" w:hAnsi="Arial" w:cs="Arial"/>
             <w:noProof/>
+            <w:sz w:val="24"/>
+            <w:szCs w:val="24"/>
           </w:rPr>
           <w:t>Information Technology Department</w:t>
         </w:r>
@@ -970,6 +1067,8 @@
             <w:rFonts w:ascii="Arial" w:hAnsi="Arial" w:cs="Arial"/>
             <w:noProof/>
             <w:webHidden/>
+            <w:sz w:val="24"/>
+            <w:szCs w:val="24"/>
           </w:rPr>
           <w:tab/>
         </w:r>
@@ -978,6 +1077,8 @@
             <w:rFonts w:ascii="Arial" w:hAnsi="Arial" w:cs="Arial"/>
             <w:noProof/>
             <w:webHidden/>
+            <w:sz w:val="24"/>
+            <w:szCs w:val="24"/>
           </w:rPr>
           <w:fldChar w:fldCharType="begin"/>
         </w:r>
@@ -986,14 +1087,18 @@
             <w:rFonts w:ascii="Arial" w:hAnsi="Arial" w:cs="Arial"/>
             <w:noProof/>
             <w:webHidden/>
+            <w:sz w:val="24"/>
+            <w:szCs w:val="24"/>
           </w:rPr>
-          <w:instrText xml:space="preserve"> PAGEREF _Toc8304546 \h </w:instrText>
+          <w:instrText xml:space="preserve"> PAGEREF _Toc8649467 \h </w:instrText>
         </w:r>
         <w:r>
           <w:rPr>
             <w:rFonts w:ascii="Arial" w:hAnsi="Arial" w:cs="Arial"/>
             <w:noProof/>
             <w:webHidden/>
+            <w:sz w:val="24"/>
+            <w:szCs w:val="24"/>
           </w:rPr>
         </w:r>
         <w:r>
@@ -1001,6 +1106,8 @@
             <w:rFonts w:ascii="Arial" w:hAnsi="Arial" w:cs="Arial"/>
             <w:noProof/>
             <w:webHidden/>
+            <w:sz w:val="24"/>
+            <w:szCs w:val="24"/>
           </w:rPr>
           <w:fldChar w:fldCharType="separate"/>
         </w:r>
@@ -1009,6 +1116,8 @@
             <w:rFonts w:ascii="Arial" w:hAnsi="Arial" w:cs="Arial"/>
             <w:noProof/>
             <w:webHidden/>
+            <w:sz w:val="24"/>
+            <w:szCs w:val="24"/>
           </w:rPr>
           <w:t>1</w:t>
         </w:r>
@@ -1017,6 +1126,8 @@
             <w:rFonts w:ascii="Arial" w:hAnsi="Arial" w:cs="Arial"/>
             <w:noProof/>
             <w:webHidden/>
+            <w:sz w:val="24"/>
+            <w:szCs w:val="24"/>
           </w:rPr>
           <w:fldChar w:fldCharType="end"/>
         </w:r>
@@ -1033,17 +1144,19 @@
           <w:bCs w:val="0"/>
           <w:caps w:val="0"/>
           <w:noProof/>
-          <w:sz w:val="22"/>
-          <w:szCs w:val="22"/>
-        </w:rPr>
-      </w:pPr>
-      <w:hyperlink w:anchor="_Toc8304547" w:history="1">
+          <w:sz w:val="24"/>
+          <w:szCs w:val="24"/>
+        </w:rPr>
+      </w:pPr>
+      <w:hyperlink w:anchor="_Toc8649468" w:history="1">
         <w:r>
           <w:rPr>
             <w:rStyle w:val="Hyperlink"/>
             <w:rFonts w:ascii="Arial" w:hAnsi="Arial" w:cs="Arial"/>
             <w:iCs/>
             <w:noProof/>
+            <w:sz w:val="24"/>
+            <w:szCs w:val="24"/>
           </w:rPr>
           <w:t>SYSTEM DESIGN</w:t>
         </w:r>
@@ -1052,6 +1165,8 @@
             <w:rFonts w:ascii="Arial" w:hAnsi="Arial" w:cs="Arial"/>
             <w:noProof/>
             <w:webHidden/>
+            <w:sz w:val="24"/>
+            <w:szCs w:val="24"/>
           </w:rPr>
           <w:tab/>
         </w:r>
@@ -1060,6 +1175,8 @@
             <w:rFonts w:ascii="Arial" w:hAnsi="Arial" w:cs="Arial"/>
             <w:noProof/>
             <w:webHidden/>
+            <w:sz w:val="24"/>
+            <w:szCs w:val="24"/>
           </w:rPr>
           <w:fldChar w:fldCharType="begin"/>
         </w:r>
@@ -1068,14 +1185,18 @@
             <w:rFonts w:ascii="Arial" w:hAnsi="Arial" w:cs="Arial"/>
             <w:noProof/>
             <w:webHidden/>
+            <w:sz w:val="24"/>
+            <w:szCs w:val="24"/>
           </w:rPr>
-          <w:instrText xml:space="preserve"> PAGEREF _Toc8304547 \h </w:instrText>
+          <w:instrText xml:space="preserve"> PAGEREF _Toc8649468 \h </w:instrText>
         </w:r>
         <w:r>
           <w:rPr>
             <w:rFonts w:ascii="Arial" w:hAnsi="Arial" w:cs="Arial"/>
             <w:noProof/>
             <w:webHidden/>
+            <w:sz w:val="24"/>
+            <w:szCs w:val="24"/>
           </w:rPr>
         </w:r>
         <w:r>
@@ -1083,6 +1204,8 @@
             <w:rFonts w:ascii="Arial" w:hAnsi="Arial" w:cs="Arial"/>
             <w:noProof/>
             <w:webHidden/>
+            <w:sz w:val="24"/>
+            <w:szCs w:val="24"/>
           </w:rPr>
           <w:fldChar w:fldCharType="separate"/>
         </w:r>
@@ -1091,6 +1214,8 @@
             <w:rFonts w:ascii="Arial" w:hAnsi="Arial" w:cs="Arial"/>
             <w:noProof/>
             <w:webHidden/>
+            <w:sz w:val="24"/>
+            <w:szCs w:val="24"/>
           </w:rPr>
           <w:t>3</w:t>
         </w:r>
@@ -1099,6 +1224,8 @@
             <w:rFonts w:ascii="Arial" w:hAnsi="Arial" w:cs="Arial"/>
             <w:noProof/>
             <w:webHidden/>
+            <w:sz w:val="24"/>
+            <w:szCs w:val="24"/>
           </w:rPr>
           <w:fldChar w:fldCharType="end"/>
         </w:r>
@@ -1115,17 +1242,19 @@
           <w:b/>
           <w:smallCaps w:val="0"/>
           <w:noProof/>
-          <w:sz w:val="22"/>
-          <w:szCs w:val="22"/>
-        </w:rPr>
-      </w:pPr>
-      <w:hyperlink w:anchor="_Toc8304548" w:history="1">
+          <w:sz w:val="24"/>
+          <w:szCs w:val="24"/>
+        </w:rPr>
+      </w:pPr>
+      <w:hyperlink w:anchor="_Toc8649469" w:history="1">
         <w:r>
           <w:rPr>
             <w:rStyle w:val="Hyperlink"/>
             <w:rFonts w:ascii="Arial" w:hAnsi="Arial" w:cs="Arial"/>
             <w:b/>
             <w:noProof/>
+            <w:sz w:val="24"/>
+            <w:szCs w:val="24"/>
           </w:rPr>
           <w:t>1.0 Introduction</w:t>
         </w:r>
@@ -1135,6 +1264,8 @@
             <w:b/>
             <w:noProof/>
             <w:webHidden/>
+            <w:sz w:val="24"/>
+            <w:szCs w:val="24"/>
           </w:rPr>
           <w:tab/>
         </w:r>
@@ -1144,6 +1275,8 @@
             <w:b/>
             <w:noProof/>
             <w:webHidden/>
+            <w:sz w:val="24"/>
+            <w:szCs w:val="24"/>
           </w:rPr>
           <w:fldChar w:fldCharType="begin"/>
         </w:r>
@@ -1153,8 +1286,10 @@
             <w:b/>
             <w:noProof/>
             <w:webHidden/>
+            <w:sz w:val="24"/>
+            <w:szCs w:val="24"/>
           </w:rPr>
-          <w:instrText xml:space="preserve"> PAGEREF _Toc8304548 \h </w:instrText>
+          <w:instrText xml:space="preserve"> PAGEREF _Toc8649469 \h </w:instrText>
         </w:r>
         <w:r>
           <w:rPr>
@@ -1162,6 +1297,8 @@
             <w:b/>
             <w:noProof/>
             <w:webHidden/>
+            <w:sz w:val="24"/>
+            <w:szCs w:val="24"/>
           </w:rPr>
         </w:r>
         <w:r>
@@ -1170,6 +1307,8 @@
             <w:b/>
             <w:noProof/>
             <w:webHidden/>
+            <w:sz w:val="24"/>
+            <w:szCs w:val="24"/>
           </w:rPr>
           <w:fldChar w:fldCharType="separate"/>
         </w:r>
@@ -1179,6 +1318,8 @@
             <w:b/>
             <w:noProof/>
             <w:webHidden/>
+            <w:sz w:val="24"/>
+            <w:szCs w:val="24"/>
           </w:rPr>
           <w:t>3</w:t>
         </w:r>
@@ -1188,6 +1329,8 @@
             <w:b/>
             <w:noProof/>
             <w:webHidden/>
+            <w:sz w:val="24"/>
+            <w:szCs w:val="24"/>
           </w:rPr>
           <w:fldChar w:fldCharType="end"/>
         </w:r>
@@ -1205,11 +1348,11 @@
           <w:i w:val="0"/>
           <w:iCs w:val="0"/>
           <w:noProof/>
-          <w:sz w:val="22"/>
-          <w:szCs w:val="22"/>
-        </w:rPr>
-      </w:pPr>
-      <w:hyperlink w:anchor="_Toc8304549" w:history="1">
+          <w:sz w:val="24"/>
+          <w:szCs w:val="24"/>
+        </w:rPr>
+      </w:pPr>
+      <w:hyperlink w:anchor="_Toc8649470" w:history="1">
         <w:r>
           <w:rPr>
             <w:rStyle w:val="Hyperlink"/>
@@ -1217,6 +1360,8 @@
             <w:b/>
             <w:i w:val="0"/>
             <w:noProof/>
+            <w:sz w:val="24"/>
+            <w:szCs w:val="24"/>
           </w:rPr>
           <w:t>1.1 Goal and Objective</w:t>
         </w:r>
@@ -1227,6 +1372,8 @@
             <w:i w:val="0"/>
             <w:noProof/>
             <w:webHidden/>
+            <w:sz w:val="24"/>
+            <w:szCs w:val="24"/>
           </w:rPr>
           <w:tab/>
         </w:r>
@@ -1237,6 +1384,8 @@
             <w:i w:val="0"/>
             <w:noProof/>
             <w:webHidden/>
+            <w:sz w:val="24"/>
+            <w:szCs w:val="24"/>
           </w:rPr>
           <w:fldChar w:fldCharType="begin"/>
         </w:r>
@@ -1247,8 +1396,10 @@
             <w:i w:val="0"/>
             <w:noProof/>
             <w:webHidden/>
+            <w:sz w:val="24"/>
+            <w:szCs w:val="24"/>
           </w:rPr>
-          <w:instrText xml:space="preserve"> PAGEREF _Toc8304549 \h </w:instrText>
+          <w:instrText xml:space="preserve"> PAGEREF _Toc8649470 \h </w:instrText>
         </w:r>
         <w:r>
           <w:rPr>
@@ -1257,6 +1408,8 @@
             <w:i w:val="0"/>
             <w:noProof/>
             <w:webHidden/>
+            <w:sz w:val="24"/>
+            <w:szCs w:val="24"/>
           </w:rPr>
         </w:r>
         <w:r>
@@ -1266,6 +1419,8 @@
             <w:i w:val="0"/>
             <w:noProof/>
             <w:webHidden/>
+            <w:sz w:val="24"/>
+            <w:szCs w:val="24"/>
           </w:rPr>
           <w:fldChar w:fldCharType="separate"/>
         </w:r>
@@ -1276,6 +1431,8 @@
             <w:i w:val="0"/>
             <w:noProof/>
             <w:webHidden/>
+            <w:sz w:val="24"/>
+            <w:szCs w:val="24"/>
           </w:rPr>
           <w:t>3</w:t>
         </w:r>
@@ -1286,6 +1443,8 @@
             <w:i w:val="0"/>
             <w:noProof/>
             <w:webHidden/>
+            <w:sz w:val="24"/>
+            <w:szCs w:val="24"/>
           </w:rPr>
           <w:fldChar w:fldCharType="end"/>
         </w:r>
@@ -1298,15 +1457,16 @@
           <w:tab w:val="right" w:leader="dot" w:pos="8630"/>
         </w:tabs>
         <w:rPr>
-          <w:rFonts w:asciiTheme="minorHAnsi" w:eastAsiaTheme="minorEastAsia" w:hAnsiTheme="minorHAnsi" w:cstheme="minorBidi"/>
+          <w:rFonts w:ascii="Arial" w:eastAsiaTheme="minorEastAsia" w:hAnsi="Arial" w:cs="Arial"/>
+          <w:b/>
           <w:i w:val="0"/>
           <w:iCs w:val="0"/>
           <w:noProof/>
-          <w:sz w:val="22"/>
-          <w:szCs w:val="22"/>
-        </w:rPr>
-      </w:pPr>
-      <w:hyperlink w:anchor="_Toc8304550" w:history="1">
+          <w:sz w:val="24"/>
+          <w:szCs w:val="24"/>
+        </w:rPr>
+      </w:pPr>
+      <w:hyperlink w:anchor="_Toc8649471" w:history="1">
         <w:r>
           <w:rPr>
             <w:rStyle w:val="Hyperlink"/>
@@ -1314,6 +1474,8 @@
             <w:b/>
             <w:i w:val="0"/>
             <w:noProof/>
+            <w:sz w:val="24"/>
+            <w:szCs w:val="24"/>
           </w:rPr>
           <w:t>1.2 System Statement of Scope</w:t>
         </w:r>
@@ -1324,6 +1486,8 @@
             <w:i w:val="0"/>
             <w:noProof/>
             <w:webHidden/>
+            <w:sz w:val="24"/>
+            <w:szCs w:val="24"/>
           </w:rPr>
           <w:tab/>
         </w:r>
@@ -1334,6 +1498,8 @@
             <w:i w:val="0"/>
             <w:noProof/>
             <w:webHidden/>
+            <w:sz w:val="24"/>
+            <w:szCs w:val="24"/>
           </w:rPr>
           <w:fldChar w:fldCharType="begin"/>
         </w:r>
@@ -1344,8 +1510,10 @@
             <w:i w:val="0"/>
             <w:noProof/>
             <w:webHidden/>
+            <w:sz w:val="24"/>
+            <w:szCs w:val="24"/>
           </w:rPr>
-          <w:instrText xml:space="preserve"> PAGEREF _Toc8304550 \h </w:instrText>
+          <w:instrText xml:space="preserve"> PAGEREF _Toc8649471 \h </w:instrText>
         </w:r>
         <w:r>
           <w:rPr>
@@ -1354,6 +1522,8 @@
             <w:i w:val="0"/>
             <w:noProof/>
             <w:webHidden/>
+            <w:sz w:val="24"/>
+            <w:szCs w:val="24"/>
           </w:rPr>
         </w:r>
         <w:r>
@@ -1363,6 +1533,8 @@
             <w:i w:val="0"/>
             <w:noProof/>
             <w:webHidden/>
+            <w:sz w:val="24"/>
+            <w:szCs w:val="24"/>
           </w:rPr>
           <w:fldChar w:fldCharType="separate"/>
         </w:r>
@@ -1373,6 +1545,8 @@
             <w:i w:val="0"/>
             <w:noProof/>
             <w:webHidden/>
+            <w:sz w:val="24"/>
+            <w:szCs w:val="24"/>
           </w:rPr>
           <w:t>3</w:t>
         </w:r>
@@ -1383,6 +1557,8 @@
             <w:i w:val="0"/>
             <w:noProof/>
             <w:webHidden/>
+            <w:sz w:val="24"/>
+            <w:szCs w:val="24"/>
           </w:rPr>
           <w:fldChar w:fldCharType="end"/>
         </w:r>
@@ -1390,6 +1566,119 @@
     </w:p>
     <w:p>
       <w:pPr>
+        <w:pStyle w:val="TOC3"/>
+        <w:tabs>
+          <w:tab w:val="right" w:leader="dot" w:pos="8630"/>
+        </w:tabs>
+        <w:rPr>
+          <w:rFonts w:asciiTheme="minorHAnsi" w:eastAsiaTheme="minorEastAsia" w:hAnsiTheme="minorHAnsi" w:cstheme="minorBidi"/>
+          <w:i w:val="0"/>
+          <w:iCs w:val="0"/>
+          <w:noProof/>
+          <w:sz w:val="22"/>
+          <w:szCs w:val="22"/>
+        </w:rPr>
+      </w:pPr>
+      <w:hyperlink w:anchor="_Toc8649472" w:history="1">
+        <w:r>
+          <w:rPr>
+            <w:rStyle w:val="Hyperlink"/>
+            <w:rFonts w:ascii="Arial" w:hAnsi="Arial" w:cs="Arial"/>
+            <w:b/>
+            <w:i w:val="0"/>
+            <w:noProof/>
+            <w:sz w:val="24"/>
+            <w:szCs w:val="24"/>
+          </w:rPr>
+          <w:t>1.3 Database Design</w:t>
+        </w:r>
+        <w:r>
+          <w:rPr>
+            <w:rFonts w:ascii="Arial" w:hAnsi="Arial" w:cs="Arial"/>
+            <w:b/>
+            <w:i w:val="0"/>
+            <w:noProof/>
+            <w:webHidden/>
+            <w:sz w:val="24"/>
+            <w:szCs w:val="24"/>
+          </w:rPr>
+          <w:tab/>
+        </w:r>
+        <w:r>
+          <w:rPr>
+            <w:rFonts w:ascii="Arial" w:hAnsi="Arial" w:cs="Arial"/>
+            <w:b/>
+            <w:i w:val="0"/>
+            <w:noProof/>
+            <w:webHidden/>
+            <w:sz w:val="24"/>
+            <w:szCs w:val="24"/>
+          </w:rPr>
+          <w:fldChar w:fldCharType="begin"/>
+        </w:r>
+        <w:r>
+          <w:rPr>
+            <w:rFonts w:ascii="Arial" w:hAnsi="Arial" w:cs="Arial"/>
+            <w:b/>
+            <w:i w:val="0"/>
+            <w:noProof/>
+            <w:webHidden/>
+            <w:sz w:val="24"/>
+            <w:szCs w:val="24"/>
+          </w:rPr>
+          <w:instrText xml:space="preserve"> PAGEREF _Toc8649472 \h </w:instrText>
+        </w:r>
+        <w:r>
+          <w:rPr>
+            <w:rFonts w:ascii="Arial" w:hAnsi="Arial" w:cs="Arial"/>
+            <w:b/>
+            <w:i w:val="0"/>
+            <w:noProof/>
+            <w:webHidden/>
+            <w:sz w:val="24"/>
+            <w:szCs w:val="24"/>
+          </w:rPr>
+        </w:r>
+        <w:r>
+          <w:rPr>
+            <w:rFonts w:ascii="Arial" w:hAnsi="Arial" w:cs="Arial"/>
+            <w:b/>
+            <w:i w:val="0"/>
+            <w:noProof/>
+            <w:webHidden/>
+            <w:sz w:val="24"/>
+            <w:szCs w:val="24"/>
+          </w:rPr>
+          <w:fldChar w:fldCharType="separate"/>
+        </w:r>
+        <w:r>
+          <w:rPr>
+            <w:rFonts w:ascii="Arial" w:hAnsi="Arial" w:cs="Arial"/>
+            <w:b/>
+            <w:i w:val="0"/>
+            <w:noProof/>
+            <w:webHidden/>
+            <w:sz w:val="24"/>
+            <w:szCs w:val="24"/>
+          </w:rPr>
+          <w:t>4</w:t>
+        </w:r>
+        <w:r>
+          <w:rPr>
+            <w:rFonts w:ascii="Arial" w:hAnsi="Arial" w:cs="Arial"/>
+            <w:b/>
+            <w:i w:val="0"/>
+            <w:noProof/>
+            <w:webHidden/>
+            <w:sz w:val="24"/>
+            <w:szCs w:val="24"/>
+          </w:rPr>
+          <w:fldChar w:fldCharType="end"/>
+        </w:r>
+      </w:hyperlink>
+    </w:p>
+    <w:p>
+      <w:pPr>
         <w:pStyle w:val="Heading1"/>
         <w:spacing w:before="0"/>
         <w:rPr>
@@ -1405,7 +1694,7 @@
         <w:br w:type="page"/>
       </w:r>
       <w:bookmarkStart w:id="53" w:name="_Toc479684095"/>
-      <w:bookmarkStart w:id="54" w:name="_Toc8304547"/>
+      <w:bookmarkStart w:id="54" w:name="_Toc8649468"/>
       <w:r>
         <w:rPr>
           <w:b w:val="0"/>
@@ -1437,7 +1726,7 @@
       </w:pPr>
       <w:bookmarkStart w:id="55" w:name="_Toc417456544"/>
       <w:bookmarkStart w:id="56" w:name="_Toc479676545"/>
-      <w:bookmarkStart w:id="57" w:name="_Toc8304548"/>
+      <w:bookmarkStart w:id="57" w:name="_Toc8649469"/>
       <w:r>
         <w:rPr>
           <w:i w:val="0"/>
@@ -1717,7 +2006,7 @@
       </w:pPr>
       <w:bookmarkStart w:id="58" w:name="_Toc417456545"/>
       <w:bookmarkStart w:id="59" w:name="_Toc479676546"/>
-      <w:bookmarkStart w:id="60" w:name="_Toc8304549"/>
+      <w:bookmarkStart w:id="60" w:name="_Toc8649470"/>
       <w:r>
         <w:t xml:space="preserve">1.1 </w:t>
       </w:r>
@@ -1874,7 +2163,7 @@
       </w:pPr>
       <w:bookmarkStart w:id="61" w:name="_Toc417456546"/>
       <w:bookmarkStart w:id="62" w:name="_Toc479676547"/>
-      <w:bookmarkStart w:id="63" w:name="_Toc8304550"/>
+      <w:bookmarkStart w:id="63" w:name="_Toc8649471"/>
       <w:r>
         <w:t xml:space="preserve">1.2 </w:t>
       </w:r>
@@ -1959,13 +2248,21 @@
           <w:rFonts w:ascii="Arial" w:hAnsi="Arial" w:cs="Arial"/>
           <w:color w:val="000000"/>
         </w:rPr>
-        <w:t xml:space="preserve"> is</w:t>
-      </w:r>
+        <w:t xml:space="preserve"> </w:t>
+      </w:r>
+      <w:proofErr w:type="gramStart"/>
       <w:r>
         <w:rPr>
           <w:rFonts w:ascii="Arial" w:hAnsi="Arial" w:cs="Arial"/>
           <w:color w:val="000000"/>
         </w:rPr>
+        <w:t>is</w:t>
+      </w:r>
+      <w:r>
+        <w:rPr>
+          <w:rFonts w:ascii="Arial" w:hAnsi="Arial" w:cs="Arial"/>
+          <w:color w:val="000000"/>
+        </w:rPr>
         <w:t xml:space="preserve"> designed and developed by</w:t>
       </w:r>
       <w:r>
@@ -2052,6 +2349,7 @@
         </w:rPr>
         <w:t xml:space="preserve"> clients</w:t>
       </w:r>
+      <w:proofErr w:type="gramEnd"/>
       <w:r>
         <w:rPr>
           <w:rFonts w:ascii="Arial" w:hAnsi="Arial" w:cs="Arial"/>
@@ -2081,6 +2379,7 @@
           <w:color w:val="000000"/>
         </w:rPr>
       </w:pPr>
+      <w:proofErr w:type="gramStart"/>
       <w:r>
         <w:rPr>
           <w:rFonts w:ascii="Arial" w:hAnsi="Arial" w:cs="Arial"/>
@@ -2151,6 +2450,7 @@
         </w:rPr>
         <w:t xml:space="preserve"> and download the latest statements</w:t>
       </w:r>
+      <w:proofErr w:type="gramEnd"/>
       <w:r>
         <w:rPr>
           <w:rFonts w:ascii="Arial" w:hAnsi="Arial" w:cs="Arial"/>
@@ -2371,6 +2671,7 @@
         <w:spacing w:before="0" w:after="0"/>
         <w:jc w:val="both"/>
       </w:pPr>
+      <w:bookmarkStart w:id="64" w:name="_Toc8649472"/>
       <w:r>
         <w:lastRenderedPageBreak/>
         <w:t>1.</w:t>
@@ -2384,6 +2685,7 @@
       <w:r>
         <w:t>Database Design</w:t>
       </w:r>
+      <w:bookmarkEnd w:id="64"/>
     </w:p>
     <w:p>
       <w:pPr>
@@ -2625,6 +2927,7 @@
                 <w:rFonts w:ascii="Arial" w:hAnsi="Arial" w:cs="Arial"/>
               </w:rPr>
             </w:pPr>
+            <w:proofErr w:type="spellStart"/>
             <w:r>
               <w:rPr>
                 <w:rFonts w:ascii="Arial" w:hAnsi="Arial" w:cs="Arial"/>
@@ -2632,6 +2935,7 @@
               </w:rPr>
               <w:t>smallint</w:t>
             </w:r>
+            <w:proofErr w:type="spellEnd"/>
             <w:r>
               <w:rPr>
                 <w:rFonts w:ascii="Arial" w:hAnsi="Arial" w:cs="Arial"/>
@@ -2691,6 +2995,7 @@
                 <w:rFonts w:ascii="Arial" w:hAnsi="Arial" w:cs="Arial"/>
               </w:rPr>
             </w:pPr>
+            <w:proofErr w:type="spellStart"/>
             <w:r>
               <w:rPr>
                 <w:rFonts w:ascii="Arial" w:hAnsi="Arial" w:cs="Arial"/>
@@ -2698,6 +3003,7 @@
               </w:rPr>
               <w:t>Id_Type</w:t>
             </w:r>
+            <w:proofErr w:type="spellEnd"/>
           </w:p>
         </w:tc>
         <w:tc>
@@ -2711,6 +3017,7 @@
                 <w:rFonts w:ascii="Arial" w:hAnsi="Arial" w:cs="Arial"/>
               </w:rPr>
             </w:pPr>
+            <w:proofErr w:type="spellStart"/>
             <w:r>
               <w:rPr>
                 <w:rFonts w:ascii="Arial" w:hAnsi="Arial" w:cs="Arial"/>
@@ -2718,6 +3025,7 @@
               </w:rPr>
               <w:t>varchar</w:t>
             </w:r>
+            <w:proofErr w:type="spellEnd"/>
             <w:r>
               <w:rPr>
                 <w:rFonts w:ascii="Arial" w:hAnsi="Arial" w:cs="Arial"/>
@@ -2924,12 +3232,21 @@
                 <w:rFonts w:ascii="Arial" w:hAnsi="Arial" w:cs="Arial"/>
               </w:rPr>
             </w:pPr>
-            <w:r>
-              <w:rPr>
-                <w:rFonts w:ascii="Arial" w:hAnsi="Arial" w:cs="Arial"/>
-                <w:color w:val="000000"/>
-              </w:rPr>
-              <w:t>smallint(6</w:t>
+            <w:proofErr w:type="spellStart"/>
+            <w:r>
+              <w:rPr>
+                <w:rFonts w:ascii="Arial" w:hAnsi="Arial" w:cs="Arial"/>
+                <w:color w:val="000000"/>
+              </w:rPr>
+              <w:t>smallint</w:t>
+            </w:r>
+            <w:proofErr w:type="spellEnd"/>
+            <w:r>
+              <w:rPr>
+                <w:rFonts w:ascii="Arial" w:hAnsi="Arial" w:cs="Arial"/>
+                <w:color w:val="000000"/>
+              </w:rPr>
+              <w:t>(6</w:t>
             </w:r>
             <w:r>
               <w:rPr>
@@ -2976,6 +3293,7 @@
                 <w:rFonts w:ascii="Arial" w:hAnsi="Arial" w:cs="Arial"/>
               </w:rPr>
             </w:pPr>
+            <w:proofErr w:type="spellStart"/>
             <w:r>
               <w:rPr>
                 <w:rFonts w:ascii="Arial" w:hAnsi="Arial" w:cs="Arial"/>
@@ -2983,6 +3301,7 @@
               </w:rPr>
               <w:t>MFStateCode</w:t>
             </w:r>
+            <w:proofErr w:type="spellEnd"/>
           </w:p>
         </w:tc>
         <w:tc>
@@ -2996,12 +3315,21 @@
                 <w:rFonts w:ascii="Arial" w:hAnsi="Arial" w:cs="Arial"/>
               </w:rPr>
             </w:pPr>
-            <w:r>
-              <w:rPr>
-                <w:rFonts w:ascii="Arial" w:hAnsi="Arial" w:cs="Arial"/>
-                <w:color w:val="000000"/>
-              </w:rPr>
-              <w:t>varchar(3</w:t>
+            <w:proofErr w:type="spellStart"/>
+            <w:r>
+              <w:rPr>
+                <w:rFonts w:ascii="Arial" w:hAnsi="Arial" w:cs="Arial"/>
+                <w:color w:val="000000"/>
+              </w:rPr>
+              <w:t>varchar</w:t>
+            </w:r>
+            <w:proofErr w:type="spellEnd"/>
+            <w:r>
+              <w:rPr>
+                <w:rFonts w:ascii="Arial" w:hAnsi="Arial" w:cs="Arial"/>
+                <w:color w:val="000000"/>
+              </w:rPr>
+              <w:t>(3</w:t>
             </w:r>
             <w:r>
               <w:rPr>
@@ -3070,12 +3398,21 @@
                 <w:color w:val="000000"/>
               </w:rPr>
             </w:pPr>
-            <w:r>
-              <w:rPr>
-                <w:rFonts w:ascii="Arial" w:hAnsi="Arial" w:cs="Arial"/>
-                <w:color w:val="000000"/>
-              </w:rPr>
-              <w:t>varchar(256</w:t>
+            <w:proofErr w:type="spellStart"/>
+            <w:r>
+              <w:rPr>
+                <w:rFonts w:ascii="Arial" w:hAnsi="Arial" w:cs="Arial"/>
+                <w:color w:val="000000"/>
+              </w:rPr>
+              <w:t>varchar</w:t>
+            </w:r>
+            <w:proofErr w:type="spellEnd"/>
+            <w:r>
+              <w:rPr>
+                <w:rFonts w:ascii="Arial" w:hAnsi="Arial" w:cs="Arial"/>
+                <w:color w:val="000000"/>
+              </w:rPr>
+              <w:t>(256</w:t>
             </w:r>
             <w:r>
               <w:rPr>
@@ -3270,12 +3607,21 @@
                 <w:rFonts w:ascii="Arial" w:hAnsi="Arial" w:cs="Arial"/>
               </w:rPr>
             </w:pPr>
-            <w:r>
-              <w:rPr>
-                <w:rFonts w:ascii="Arial" w:hAnsi="Arial" w:cs="Arial"/>
-                <w:color w:val="000000"/>
-              </w:rPr>
-              <w:t>smallint(6</w:t>
+            <w:proofErr w:type="spellStart"/>
+            <w:r>
+              <w:rPr>
+                <w:rFonts w:ascii="Arial" w:hAnsi="Arial" w:cs="Arial"/>
+                <w:color w:val="000000"/>
+              </w:rPr>
+              <w:t>smallint</w:t>
+            </w:r>
+            <w:proofErr w:type="spellEnd"/>
+            <w:r>
+              <w:rPr>
+                <w:rFonts w:ascii="Arial" w:hAnsi="Arial" w:cs="Arial"/>
+                <w:color w:val="000000"/>
+              </w:rPr>
+              <w:t>(6</w:t>
             </w:r>
             <w:r>
               <w:rPr>
@@ -3322,6 +3668,7 @@
                 <w:rFonts w:ascii="Arial" w:hAnsi="Arial" w:cs="Arial"/>
               </w:rPr>
             </w:pPr>
+            <w:proofErr w:type="spellStart"/>
             <w:r>
               <w:rPr>
                 <w:rFonts w:ascii="Arial" w:hAnsi="Arial" w:cs="Arial"/>
@@ -3329,6 +3676,7 @@
               </w:rPr>
               <w:t>ISOCountryCode</w:t>
             </w:r>
+            <w:proofErr w:type="spellEnd"/>
           </w:p>
         </w:tc>
         <w:tc>
@@ -3342,12 +3690,21 @@
                 <w:rFonts w:ascii="Arial" w:hAnsi="Arial" w:cs="Arial"/>
               </w:rPr>
             </w:pPr>
-            <w:r>
-              <w:rPr>
-                <w:rFonts w:ascii="Arial" w:hAnsi="Arial" w:cs="Arial"/>
-                <w:color w:val="000000"/>
-              </w:rPr>
-              <w:t>varchar(2</w:t>
+            <w:proofErr w:type="spellStart"/>
+            <w:r>
+              <w:rPr>
+                <w:rFonts w:ascii="Arial" w:hAnsi="Arial" w:cs="Arial"/>
+                <w:color w:val="000000"/>
+              </w:rPr>
+              <w:t>varchar</w:t>
+            </w:r>
+            <w:proofErr w:type="spellEnd"/>
+            <w:r>
+              <w:rPr>
+                <w:rFonts w:ascii="Arial" w:hAnsi="Arial" w:cs="Arial"/>
+                <w:color w:val="000000"/>
+              </w:rPr>
+              <w:t>(2</w:t>
             </w:r>
             <w:r>
               <w:rPr>
@@ -3416,12 +3773,21 @@
                 <w:color w:val="000000"/>
               </w:rPr>
             </w:pPr>
-            <w:r>
-              <w:rPr>
-                <w:rFonts w:ascii="Arial" w:hAnsi="Arial" w:cs="Arial"/>
-                <w:color w:val="000000"/>
-              </w:rPr>
-              <w:t>varchar(256</w:t>
+            <w:proofErr w:type="spellStart"/>
+            <w:r>
+              <w:rPr>
+                <w:rFonts w:ascii="Arial" w:hAnsi="Arial" w:cs="Arial"/>
+                <w:color w:val="000000"/>
+              </w:rPr>
+              <w:t>varchar</w:t>
+            </w:r>
+            <w:proofErr w:type="spellEnd"/>
+            <w:r>
+              <w:rPr>
+                <w:rFonts w:ascii="Arial" w:hAnsi="Arial" w:cs="Arial"/>
+                <w:color w:val="000000"/>
+              </w:rPr>
+              <w:t>(256</w:t>
             </w:r>
             <w:r>
               <w:rPr>
@@ -3757,12 +4123,21 @@
                 <w:rFonts w:ascii="Arial" w:hAnsi="Arial" w:cs="Arial"/>
               </w:rPr>
             </w:pPr>
-            <w:r>
-              <w:rPr>
-                <w:rFonts w:ascii="Arial" w:hAnsi="Arial" w:cs="Arial"/>
-                <w:color w:val="000000"/>
-              </w:rPr>
-              <w:t>smallint(6</w:t>
+            <w:proofErr w:type="spellStart"/>
+            <w:r>
+              <w:rPr>
+                <w:rFonts w:ascii="Arial" w:hAnsi="Arial" w:cs="Arial"/>
+                <w:color w:val="000000"/>
+              </w:rPr>
+              <w:t>smallint</w:t>
+            </w:r>
+            <w:proofErr w:type="spellEnd"/>
+            <w:r>
+              <w:rPr>
+                <w:rFonts w:ascii="Arial" w:hAnsi="Arial" w:cs="Arial"/>
+                <w:color w:val="000000"/>
+              </w:rPr>
+              <w:t>(6</w:t>
             </w:r>
             <w:r>
               <w:rPr>
@@ -3829,12 +4204,21 @@
                 <w:rFonts w:ascii="Arial" w:hAnsi="Arial" w:cs="Arial"/>
               </w:rPr>
             </w:pPr>
-            <w:r>
-              <w:rPr>
-                <w:rFonts w:ascii="Arial" w:hAnsi="Arial" w:cs="Arial"/>
-                <w:color w:val="000000"/>
-              </w:rPr>
-              <w:t>tinyint(4</w:t>
+            <w:proofErr w:type="spellStart"/>
+            <w:r>
+              <w:rPr>
+                <w:rFonts w:ascii="Arial" w:hAnsi="Arial" w:cs="Arial"/>
+                <w:color w:val="000000"/>
+              </w:rPr>
+              <w:t>tinyint</w:t>
+            </w:r>
+            <w:proofErr w:type="spellEnd"/>
+            <w:r>
+              <w:rPr>
+                <w:rFonts w:ascii="Arial" w:hAnsi="Arial" w:cs="Arial"/>
+                <w:color w:val="000000"/>
+              </w:rPr>
+              <w:t>(4</w:t>
             </w:r>
             <w:r>
               <w:rPr>
@@ -3882,6 +4266,7 @@
                 <w:color w:val="000000"/>
               </w:rPr>
             </w:pPr>
+            <w:proofErr w:type="spellStart"/>
             <w:r>
               <w:rPr>
                 <w:rFonts w:ascii="Arial" w:hAnsi="Arial" w:cs="Arial"/>
@@ -3889,6 +4274,7 @@
               </w:rPr>
               <w:t>CIF_No</w:t>
             </w:r>
+            <w:proofErr w:type="spellEnd"/>
           </w:p>
         </w:tc>
         <w:tc>
@@ -3903,12 +4289,21 @@
                 <w:color w:val="000000"/>
               </w:rPr>
             </w:pPr>
-            <w:r>
-              <w:rPr>
-                <w:rFonts w:ascii="Arial" w:hAnsi="Arial" w:cs="Arial"/>
-                <w:color w:val="000000"/>
-              </w:rPr>
-              <w:t>varchar(17</w:t>
+            <w:proofErr w:type="spellStart"/>
+            <w:r>
+              <w:rPr>
+                <w:rFonts w:ascii="Arial" w:hAnsi="Arial" w:cs="Arial"/>
+                <w:color w:val="000000"/>
+              </w:rPr>
+              <w:t>varchar</w:t>
+            </w:r>
+            <w:proofErr w:type="spellEnd"/>
+            <w:r>
+              <w:rPr>
+                <w:rFonts w:ascii="Arial" w:hAnsi="Arial" w:cs="Arial"/>
+                <w:color w:val="000000"/>
+              </w:rPr>
+              <w:t>(17</w:t>
             </w:r>
             <w:r>
               <w:rPr>
@@ -3978,12 +4373,21 @@
                 <w:color w:val="000000"/>
               </w:rPr>
             </w:pPr>
-            <w:r>
-              <w:rPr>
-                <w:rFonts w:ascii="Arial" w:hAnsi="Arial" w:cs="Arial"/>
-                <w:color w:val="000000"/>
-              </w:rPr>
-              <w:t>varchar(256</w:t>
+            <w:proofErr w:type="spellStart"/>
+            <w:r>
+              <w:rPr>
+                <w:rFonts w:ascii="Arial" w:hAnsi="Arial" w:cs="Arial"/>
+                <w:color w:val="000000"/>
+              </w:rPr>
+              <w:t>varchar</w:t>
+            </w:r>
+            <w:proofErr w:type="spellEnd"/>
+            <w:r>
+              <w:rPr>
+                <w:rFonts w:ascii="Arial" w:hAnsi="Arial" w:cs="Arial"/>
+                <w:color w:val="000000"/>
+              </w:rPr>
+              <w:t>(256</w:t>
             </w:r>
             <w:r>
               <w:rPr>
@@ -4032,6 +4436,7 @@
                 <w:color w:val="000000"/>
               </w:rPr>
             </w:pPr>
+            <w:proofErr w:type="spellStart"/>
             <w:r>
               <w:rPr>
                 <w:rFonts w:ascii="Arial" w:hAnsi="Arial" w:cs="Arial"/>
@@ -4039,6 +4444,7 @@
               </w:rPr>
               <w:t>Id_Type</w:t>
             </w:r>
+            <w:proofErr w:type="spellEnd"/>
           </w:p>
         </w:tc>
         <w:tc>
@@ -4053,12 +4459,21 @@
                 <w:color w:val="000000"/>
               </w:rPr>
             </w:pPr>
-            <w:r>
-              <w:rPr>
-                <w:rFonts w:ascii="Arial" w:hAnsi="Arial" w:cs="Arial"/>
-                <w:color w:val="000000"/>
-              </w:rPr>
-              <w:t>smallint(6)</w:t>
+            <w:proofErr w:type="spellStart"/>
+            <w:r>
+              <w:rPr>
+                <w:rFonts w:ascii="Arial" w:hAnsi="Arial" w:cs="Arial"/>
+                <w:color w:val="000000"/>
+              </w:rPr>
+              <w:t>smallint</w:t>
+            </w:r>
+            <w:proofErr w:type="spellEnd"/>
+            <w:r>
+              <w:rPr>
+                <w:rFonts w:ascii="Arial" w:hAnsi="Arial" w:cs="Arial"/>
+                <w:color w:val="000000"/>
+              </w:rPr>
+              <w:t>(6)</w:t>
             </w:r>
           </w:p>
         </w:tc>
@@ -4100,6 +4515,7 @@
                 <w:color w:val="000000"/>
               </w:rPr>
             </w:pPr>
+            <w:proofErr w:type="spellStart"/>
             <w:r>
               <w:rPr>
                 <w:rFonts w:ascii="Arial" w:hAnsi="Arial" w:cs="Arial"/>
@@ -4107,6 +4523,7 @@
               </w:rPr>
               <w:t>Id_New_No</w:t>
             </w:r>
+            <w:proofErr w:type="spellEnd"/>
           </w:p>
         </w:tc>
         <w:tc>
@@ -4121,12 +4538,21 @@
                 <w:color w:val="000000"/>
               </w:rPr>
             </w:pPr>
-            <w:r>
-              <w:rPr>
-                <w:rFonts w:ascii="Arial" w:hAnsi="Arial" w:cs="Arial"/>
-                <w:color w:val="000000"/>
-              </w:rPr>
-              <w:t>varchar(12)</w:t>
+            <w:proofErr w:type="spellStart"/>
+            <w:r>
+              <w:rPr>
+                <w:rFonts w:ascii="Arial" w:hAnsi="Arial" w:cs="Arial"/>
+                <w:color w:val="000000"/>
+              </w:rPr>
+              <w:t>varchar</w:t>
+            </w:r>
+            <w:proofErr w:type="spellEnd"/>
+            <w:r>
+              <w:rPr>
+                <w:rFonts w:ascii="Arial" w:hAnsi="Arial" w:cs="Arial"/>
+                <w:color w:val="000000"/>
+              </w:rPr>
+              <w:t>(12)</w:t>
             </w:r>
           </w:p>
         </w:tc>
@@ -4168,6 +4594,7 @@
                 <w:color w:val="000000"/>
               </w:rPr>
             </w:pPr>
+            <w:proofErr w:type="spellStart"/>
             <w:r>
               <w:rPr>
                 <w:rFonts w:ascii="Arial" w:hAnsi="Arial" w:cs="Arial"/>
@@ -4175,6 +4602,7 @@
               </w:rPr>
               <w:t>Id_Old_No</w:t>
             </w:r>
+            <w:proofErr w:type="spellEnd"/>
           </w:p>
         </w:tc>
         <w:tc>
@@ -4189,12 +4617,21 @@
                 <w:color w:val="000000"/>
               </w:rPr>
             </w:pPr>
-            <w:r>
-              <w:rPr>
-                <w:rFonts w:ascii="Arial" w:hAnsi="Arial" w:cs="Arial"/>
-                <w:color w:val="000000"/>
-              </w:rPr>
-              <w:t>varchar(20)</w:t>
+            <w:proofErr w:type="spellStart"/>
+            <w:r>
+              <w:rPr>
+                <w:rFonts w:ascii="Arial" w:hAnsi="Arial" w:cs="Arial"/>
+                <w:color w:val="000000"/>
+              </w:rPr>
+              <w:t>varchar</w:t>
+            </w:r>
+            <w:proofErr w:type="spellEnd"/>
+            <w:r>
+              <w:rPr>
+                <w:rFonts w:ascii="Arial" w:hAnsi="Arial" w:cs="Arial"/>
+                <w:color w:val="000000"/>
+              </w:rPr>
+              <w:t>(20)</w:t>
             </w:r>
           </w:p>
         </w:tc>
@@ -4257,12 +4694,21 @@
                 <w:color w:val="000000"/>
               </w:rPr>
             </w:pPr>
-            <w:r>
-              <w:rPr>
-                <w:rFonts w:ascii="Arial" w:hAnsi="Arial" w:cs="Arial"/>
-                <w:color w:val="000000"/>
-              </w:rPr>
-              <w:t>varchar(256)</w:t>
+            <w:proofErr w:type="spellStart"/>
+            <w:r>
+              <w:rPr>
+                <w:rFonts w:ascii="Arial" w:hAnsi="Arial" w:cs="Arial"/>
+                <w:color w:val="000000"/>
+              </w:rPr>
+              <w:t>varchar</w:t>
+            </w:r>
+            <w:proofErr w:type="spellEnd"/>
+            <w:r>
+              <w:rPr>
+                <w:rFonts w:ascii="Arial" w:hAnsi="Arial" w:cs="Arial"/>
+                <w:color w:val="000000"/>
+              </w:rPr>
+              <w:t>(256)</w:t>
             </w:r>
           </w:p>
         </w:tc>
@@ -4304,6 +4750,7 @@
                 <w:color w:val="000000"/>
               </w:rPr>
             </w:pPr>
+            <w:proofErr w:type="spellStart"/>
             <w:r>
               <w:rPr>
                 <w:rFonts w:ascii="Arial" w:hAnsi="Arial" w:cs="Arial"/>
@@ -4311,6 +4758,7 @@
               </w:rPr>
               <w:t>Tel_No</w:t>
             </w:r>
+            <w:proofErr w:type="spellEnd"/>
           </w:p>
         </w:tc>
         <w:tc>
@@ -4325,12 +4773,21 @@
                 <w:color w:val="000000"/>
               </w:rPr>
             </w:pPr>
-            <w:r>
-              <w:rPr>
-                <w:rFonts w:ascii="Arial" w:hAnsi="Arial" w:cs="Arial"/>
-                <w:color w:val="000000"/>
-              </w:rPr>
-              <w:t>varchar(15)</w:t>
+            <w:proofErr w:type="spellStart"/>
+            <w:r>
+              <w:rPr>
+                <w:rFonts w:ascii="Arial" w:hAnsi="Arial" w:cs="Arial"/>
+                <w:color w:val="000000"/>
+              </w:rPr>
+              <w:t>varchar</w:t>
+            </w:r>
+            <w:proofErr w:type="spellEnd"/>
+            <w:r>
+              <w:rPr>
+                <w:rFonts w:ascii="Arial" w:hAnsi="Arial" w:cs="Arial"/>
+                <w:color w:val="000000"/>
+              </w:rPr>
+              <w:t>(15)</w:t>
             </w:r>
           </w:p>
         </w:tc>
@@ -4372,6 +4829,7 @@
                 <w:color w:val="000000"/>
               </w:rPr>
             </w:pPr>
+            <w:proofErr w:type="spellStart"/>
             <w:r>
               <w:rPr>
                 <w:rFonts w:ascii="Arial" w:hAnsi="Arial" w:cs="Arial"/>
@@ -4379,6 +4837,7 @@
               </w:rPr>
               <w:t>EPF_No</w:t>
             </w:r>
+            <w:proofErr w:type="spellEnd"/>
           </w:p>
         </w:tc>
         <w:tc>
@@ -4393,12 +4852,21 @@
                 <w:color w:val="000000"/>
               </w:rPr>
             </w:pPr>
-            <w:r>
-              <w:rPr>
-                <w:rFonts w:ascii="Arial" w:hAnsi="Arial" w:cs="Arial"/>
-                <w:color w:val="000000"/>
-              </w:rPr>
-              <w:t>varchar(15)</w:t>
+            <w:proofErr w:type="spellStart"/>
+            <w:r>
+              <w:rPr>
+                <w:rFonts w:ascii="Arial" w:hAnsi="Arial" w:cs="Arial"/>
+                <w:color w:val="000000"/>
+              </w:rPr>
+              <w:t>varchar</w:t>
+            </w:r>
+            <w:proofErr w:type="spellEnd"/>
+            <w:r>
+              <w:rPr>
+                <w:rFonts w:ascii="Arial" w:hAnsi="Arial" w:cs="Arial"/>
+                <w:color w:val="000000"/>
+              </w:rPr>
+              <w:t>(15)</w:t>
             </w:r>
           </w:p>
         </w:tc>
@@ -4440,6 +4908,7 @@
                 <w:color w:val="000000"/>
               </w:rPr>
             </w:pPr>
+            <w:proofErr w:type="spellStart"/>
             <w:r>
               <w:rPr>
                 <w:rFonts w:ascii="Arial" w:hAnsi="Arial" w:cs="Arial"/>
@@ -4447,6 +4916,7 @@
               </w:rPr>
               <w:t>EPF_Eff_Date</w:t>
             </w:r>
+            <w:proofErr w:type="spellEnd"/>
           </w:p>
         </w:tc>
         <w:tc>
@@ -4461,6 +4931,7 @@
                 <w:color w:val="000000"/>
               </w:rPr>
             </w:pPr>
+            <w:proofErr w:type="spellStart"/>
             <w:r>
               <w:rPr>
                 <w:rFonts w:ascii="Arial" w:hAnsi="Arial" w:cs="Arial"/>
@@ -4475,6 +4946,7 @@
               </w:rPr>
               <w:t>atetime</w:t>
             </w:r>
+            <w:proofErr w:type="spellEnd"/>
           </w:p>
         </w:tc>
         <w:tc>
@@ -4529,6 +5001,7 @@
                 <w:color w:val="000000"/>
               </w:rPr>
             </w:pPr>
+            <w:proofErr w:type="spellStart"/>
             <w:r>
               <w:rPr>
                 <w:rFonts w:ascii="Arial" w:hAnsi="Arial" w:cs="Arial"/>
@@ -4536,6 +5009,7 @@
               </w:rPr>
               <w:t>EPF_Ac_Type</w:t>
             </w:r>
+            <w:proofErr w:type="spellEnd"/>
           </w:p>
         </w:tc>
         <w:tc>
@@ -4550,12 +5024,21 @@
                 <w:color w:val="000000"/>
               </w:rPr>
             </w:pPr>
-            <w:r>
-              <w:rPr>
-                <w:rFonts w:ascii="Arial" w:hAnsi="Arial" w:cs="Arial"/>
-                <w:color w:val="000000"/>
-              </w:rPr>
-              <w:t>varchar(1)</w:t>
+            <w:proofErr w:type="spellStart"/>
+            <w:r>
+              <w:rPr>
+                <w:rFonts w:ascii="Arial" w:hAnsi="Arial" w:cs="Arial"/>
+                <w:color w:val="000000"/>
+              </w:rPr>
+              <w:t>varchar</w:t>
+            </w:r>
+            <w:proofErr w:type="spellEnd"/>
+            <w:r>
+              <w:rPr>
+                <w:rFonts w:ascii="Arial" w:hAnsi="Arial" w:cs="Arial"/>
+                <w:color w:val="000000"/>
+              </w:rPr>
+              <w:t>(1)</w:t>
             </w:r>
           </w:p>
         </w:tc>
@@ -4618,12 +5101,21 @@
                 <w:color w:val="000000"/>
               </w:rPr>
             </w:pPr>
-            <w:r>
-              <w:rPr>
-                <w:rFonts w:ascii="Arial" w:hAnsi="Arial" w:cs="Arial"/>
-                <w:color w:val="000000"/>
-              </w:rPr>
-              <w:t>varchar(100)</w:t>
+            <w:proofErr w:type="spellStart"/>
+            <w:r>
+              <w:rPr>
+                <w:rFonts w:ascii="Arial" w:hAnsi="Arial" w:cs="Arial"/>
+                <w:color w:val="000000"/>
+              </w:rPr>
+              <w:t>varchar</w:t>
+            </w:r>
+            <w:proofErr w:type="spellEnd"/>
+            <w:r>
+              <w:rPr>
+                <w:rFonts w:ascii="Arial" w:hAnsi="Arial" w:cs="Arial"/>
+                <w:color w:val="000000"/>
+              </w:rPr>
+              <w:t>(100)</w:t>
             </w:r>
           </w:p>
         </w:tc>
@@ -4686,12 +5178,21 @@
                 <w:color w:val="000000"/>
               </w:rPr>
             </w:pPr>
-            <w:r>
-              <w:rPr>
-                <w:rFonts w:ascii="Arial" w:hAnsi="Arial" w:cs="Arial"/>
-                <w:color w:val="000000"/>
-              </w:rPr>
-              <w:t>varchar(100)</w:t>
+            <w:proofErr w:type="spellStart"/>
+            <w:r>
+              <w:rPr>
+                <w:rFonts w:ascii="Arial" w:hAnsi="Arial" w:cs="Arial"/>
+                <w:color w:val="000000"/>
+              </w:rPr>
+              <w:t>varchar</w:t>
+            </w:r>
+            <w:proofErr w:type="spellEnd"/>
+            <w:r>
+              <w:rPr>
+                <w:rFonts w:ascii="Arial" w:hAnsi="Arial" w:cs="Arial"/>
+                <w:color w:val="000000"/>
+              </w:rPr>
+              <w:t>(100)</w:t>
             </w:r>
           </w:p>
         </w:tc>
@@ -4754,12 +5255,21 @@
                 <w:color w:val="000000"/>
               </w:rPr>
             </w:pPr>
-            <w:r>
-              <w:rPr>
-                <w:rFonts w:ascii="Arial" w:hAnsi="Arial" w:cs="Arial"/>
-                <w:color w:val="000000"/>
-              </w:rPr>
-              <w:t>varchar(100)</w:t>
+            <w:proofErr w:type="spellStart"/>
+            <w:r>
+              <w:rPr>
+                <w:rFonts w:ascii="Arial" w:hAnsi="Arial" w:cs="Arial"/>
+                <w:color w:val="000000"/>
+              </w:rPr>
+              <w:t>varchar</w:t>
+            </w:r>
+            <w:proofErr w:type="spellEnd"/>
+            <w:r>
+              <w:rPr>
+                <w:rFonts w:ascii="Arial" w:hAnsi="Arial" w:cs="Arial"/>
+                <w:color w:val="000000"/>
+              </w:rPr>
+              <w:t>(100)</w:t>
             </w:r>
           </w:p>
         </w:tc>
@@ -4822,12 +5332,21 @@
                 <w:color w:val="000000"/>
               </w:rPr>
             </w:pPr>
-            <w:r>
-              <w:rPr>
-                <w:rFonts w:ascii="Arial" w:hAnsi="Arial" w:cs="Arial"/>
-                <w:color w:val="000000"/>
-              </w:rPr>
-              <w:t>smallint(6)</w:t>
+            <w:proofErr w:type="spellStart"/>
+            <w:r>
+              <w:rPr>
+                <w:rFonts w:ascii="Arial" w:hAnsi="Arial" w:cs="Arial"/>
+                <w:color w:val="000000"/>
+              </w:rPr>
+              <w:t>smallint</w:t>
+            </w:r>
+            <w:proofErr w:type="spellEnd"/>
+            <w:r>
+              <w:rPr>
+                <w:rFonts w:ascii="Arial" w:hAnsi="Arial" w:cs="Arial"/>
+                <w:color w:val="000000"/>
+              </w:rPr>
+              <w:t>(6)</w:t>
             </w:r>
           </w:p>
         </w:tc>
@@ -4890,12 +5409,21 @@
                 <w:color w:val="000000"/>
               </w:rPr>
             </w:pPr>
-            <w:r>
-              <w:rPr>
-                <w:rFonts w:ascii="Arial" w:hAnsi="Arial" w:cs="Arial"/>
-                <w:color w:val="000000"/>
-              </w:rPr>
-              <w:t>varchar(10)</w:t>
+            <w:proofErr w:type="spellStart"/>
+            <w:r>
+              <w:rPr>
+                <w:rFonts w:ascii="Arial" w:hAnsi="Arial" w:cs="Arial"/>
+                <w:color w:val="000000"/>
+              </w:rPr>
+              <w:t>varchar</w:t>
+            </w:r>
+            <w:proofErr w:type="spellEnd"/>
+            <w:r>
+              <w:rPr>
+                <w:rFonts w:ascii="Arial" w:hAnsi="Arial" w:cs="Arial"/>
+                <w:color w:val="000000"/>
+              </w:rPr>
+              <w:t>(10)</w:t>
             </w:r>
           </w:p>
         </w:tc>
@@ -4958,12 +5486,21 @@
                 <w:color w:val="000000"/>
               </w:rPr>
             </w:pPr>
-            <w:r>
-              <w:rPr>
-                <w:rFonts w:ascii="Arial" w:hAnsi="Arial" w:cs="Arial"/>
-                <w:color w:val="000000"/>
-              </w:rPr>
-              <w:t>smallint(6)</w:t>
+            <w:proofErr w:type="spellStart"/>
+            <w:r>
+              <w:rPr>
+                <w:rFonts w:ascii="Arial" w:hAnsi="Arial" w:cs="Arial"/>
+                <w:color w:val="000000"/>
+              </w:rPr>
+              <w:t>smallint</w:t>
+            </w:r>
+            <w:proofErr w:type="spellEnd"/>
+            <w:r>
+              <w:rPr>
+                <w:rFonts w:ascii="Arial" w:hAnsi="Arial" w:cs="Arial"/>
+                <w:color w:val="000000"/>
+              </w:rPr>
+              <w:t>(6)</w:t>
             </w:r>
           </w:p>
         </w:tc>
@@ -5151,6 +5688,7 @@
                 <w:rFonts w:ascii="Arial" w:hAnsi="Arial" w:cs="Arial"/>
               </w:rPr>
             </w:pPr>
+            <w:proofErr w:type="spellStart"/>
             <w:r>
               <w:rPr>
                 <w:rFonts w:ascii="Arial" w:hAnsi="Arial" w:cs="Arial"/>
@@ -5158,6 +5696,7 @@
               </w:rPr>
               <w:t>int</w:t>
             </w:r>
+            <w:proofErr w:type="spellEnd"/>
             <w:r>
               <w:rPr>
                 <w:rFonts w:ascii="Arial" w:hAnsi="Arial" w:cs="Arial"/>
@@ -5237,6 +5776,7 @@
                 <w:rFonts w:ascii="Arial" w:hAnsi="Arial" w:cs="Arial"/>
               </w:rPr>
             </w:pPr>
+            <w:proofErr w:type="spellStart"/>
             <w:r>
               <w:rPr>
                 <w:rFonts w:ascii="Arial" w:hAnsi="Arial" w:cs="Arial"/>
@@ -5244,6 +5784,7 @@
               </w:rPr>
               <w:t>tinyint</w:t>
             </w:r>
+            <w:proofErr w:type="spellEnd"/>
             <w:r>
               <w:rPr>
                 <w:rFonts w:ascii="Arial" w:hAnsi="Arial" w:cs="Arial"/>
@@ -5304,6 +5845,7 @@
                 <w:color w:val="000000"/>
               </w:rPr>
             </w:pPr>
+            <w:proofErr w:type="spellStart"/>
             <w:r>
               <w:rPr>
                 <w:rFonts w:ascii="Arial" w:hAnsi="Arial" w:cs="Arial"/>
@@ -5311,6 +5853,7 @@
               </w:rPr>
               <w:t>Investor_Id</w:t>
             </w:r>
+            <w:proofErr w:type="spellEnd"/>
           </w:p>
         </w:tc>
         <w:tc>
@@ -5325,12 +5868,21 @@
                 <w:color w:val="000000"/>
               </w:rPr>
             </w:pPr>
-            <w:r>
-              <w:rPr>
-                <w:rFonts w:ascii="Arial" w:hAnsi="Arial" w:cs="Arial"/>
-                <w:color w:val="000000"/>
-              </w:rPr>
-              <w:t>varchar(</w:t>
+            <w:proofErr w:type="spellStart"/>
+            <w:r>
+              <w:rPr>
+                <w:rFonts w:ascii="Arial" w:hAnsi="Arial" w:cs="Arial"/>
+                <w:color w:val="000000"/>
+              </w:rPr>
+              <w:t>varchar</w:t>
+            </w:r>
+            <w:proofErr w:type="spellEnd"/>
+            <w:r>
+              <w:rPr>
+                <w:rFonts w:ascii="Arial" w:hAnsi="Arial" w:cs="Arial"/>
+                <w:color w:val="000000"/>
+              </w:rPr>
+              <w:t>(</w:t>
             </w:r>
             <w:r>
               <w:rPr>
@@ -5386,6 +5938,7 @@
                 <w:color w:val="000000"/>
               </w:rPr>
             </w:pPr>
+            <w:proofErr w:type="spellStart"/>
             <w:r>
               <w:rPr>
                 <w:rFonts w:ascii="Arial" w:hAnsi="Arial" w:cs="Arial"/>
@@ -5393,6 +5946,7 @@
               </w:rPr>
               <w:t>CIF_No_Fapp</w:t>
             </w:r>
+            <w:proofErr w:type="spellEnd"/>
           </w:p>
         </w:tc>
         <w:tc>
@@ -5407,12 +5961,21 @@
                 <w:color w:val="000000"/>
               </w:rPr>
             </w:pPr>
-            <w:r>
-              <w:rPr>
-                <w:rFonts w:ascii="Arial" w:hAnsi="Arial" w:cs="Arial"/>
-                <w:color w:val="000000"/>
-              </w:rPr>
-              <w:t>varchar(17)</w:t>
+            <w:proofErr w:type="spellStart"/>
+            <w:r>
+              <w:rPr>
+                <w:rFonts w:ascii="Arial" w:hAnsi="Arial" w:cs="Arial"/>
+                <w:color w:val="000000"/>
+              </w:rPr>
+              <w:t>varchar</w:t>
+            </w:r>
+            <w:proofErr w:type="spellEnd"/>
+            <w:r>
+              <w:rPr>
+                <w:rFonts w:ascii="Arial" w:hAnsi="Arial" w:cs="Arial"/>
+                <w:color w:val="000000"/>
+              </w:rPr>
+              <w:t>(17)</w:t>
             </w:r>
           </w:p>
         </w:tc>
@@ -5454,6 +6017,7 @@
                 <w:color w:val="000000"/>
               </w:rPr>
             </w:pPr>
+            <w:proofErr w:type="spellStart"/>
             <w:r>
               <w:rPr>
                 <w:rFonts w:ascii="Arial" w:hAnsi="Arial" w:cs="Arial"/>
@@ -5461,6 +6025,7 @@
               </w:rPr>
               <w:t>CIF_No_Sapp</w:t>
             </w:r>
+            <w:proofErr w:type="spellEnd"/>
           </w:p>
         </w:tc>
         <w:tc>
@@ -5475,12 +6040,21 @@
                 <w:color w:val="000000"/>
               </w:rPr>
             </w:pPr>
-            <w:r>
-              <w:rPr>
-                <w:rFonts w:ascii="Arial" w:hAnsi="Arial" w:cs="Arial"/>
-                <w:color w:val="000000"/>
-              </w:rPr>
-              <w:t>varchar(17)</w:t>
+            <w:proofErr w:type="spellStart"/>
+            <w:r>
+              <w:rPr>
+                <w:rFonts w:ascii="Arial" w:hAnsi="Arial" w:cs="Arial"/>
+                <w:color w:val="000000"/>
+              </w:rPr>
+              <w:t>varchar</w:t>
+            </w:r>
+            <w:proofErr w:type="spellEnd"/>
+            <w:r>
+              <w:rPr>
+                <w:rFonts w:ascii="Arial" w:hAnsi="Arial" w:cs="Arial"/>
+                <w:color w:val="000000"/>
+              </w:rPr>
+              <w:t>(17)</w:t>
             </w:r>
           </w:p>
         </w:tc>
@@ -5668,6 +6242,7 @@
                 <w:rFonts w:ascii="Arial" w:hAnsi="Arial" w:cs="Arial"/>
               </w:rPr>
             </w:pPr>
+            <w:proofErr w:type="spellStart"/>
             <w:r>
               <w:rPr>
                 <w:rFonts w:ascii="Arial" w:hAnsi="Arial" w:cs="Arial"/>
@@ -5675,19 +6250,13 @@
               </w:rPr>
               <w:t>smallint</w:t>
             </w:r>
-            <w:r>
-              <w:rPr>
-                <w:rFonts w:ascii="Arial" w:hAnsi="Arial" w:cs="Arial"/>
-                <w:color w:val="000000"/>
-              </w:rPr>
-              <w:t>(</w:t>
-            </w:r>
-            <w:r>
-              <w:rPr>
-                <w:rFonts w:ascii="Arial" w:hAnsi="Arial" w:cs="Arial"/>
-                <w:color w:val="000000"/>
-              </w:rPr>
-              <w:t>6</w:t>
+            <w:proofErr w:type="spellEnd"/>
+            <w:r>
+              <w:rPr>
+                <w:rFonts w:ascii="Arial" w:hAnsi="Arial" w:cs="Arial"/>
+                <w:color w:val="000000"/>
+              </w:rPr>
+              <w:t>(6</w:t>
             </w:r>
             <w:r>
               <w:rPr>
@@ -5754,12 +6323,21 @@
                 <w:rFonts w:ascii="Arial" w:hAnsi="Arial" w:cs="Arial"/>
               </w:rPr>
             </w:pPr>
-            <w:r>
-              <w:rPr>
-                <w:rFonts w:ascii="Arial" w:hAnsi="Arial" w:cs="Arial"/>
-                <w:color w:val="000000"/>
-              </w:rPr>
-              <w:t>tinyint(4</w:t>
+            <w:proofErr w:type="spellStart"/>
+            <w:r>
+              <w:rPr>
+                <w:rFonts w:ascii="Arial" w:hAnsi="Arial" w:cs="Arial"/>
+                <w:color w:val="000000"/>
+              </w:rPr>
+              <w:t>tinyint</w:t>
+            </w:r>
+            <w:proofErr w:type="spellEnd"/>
+            <w:r>
+              <w:rPr>
+                <w:rFonts w:ascii="Arial" w:hAnsi="Arial" w:cs="Arial"/>
+                <w:color w:val="000000"/>
+              </w:rPr>
+              <w:t>(4</w:t>
             </w:r>
             <w:r>
               <w:rPr>
@@ -5807,20 +6385,15 @@
                 <w:color w:val="000000"/>
               </w:rPr>
             </w:pPr>
-            <w:r>
-              <w:rPr>
-                <w:rFonts w:ascii="Arial" w:hAnsi="Arial" w:cs="Arial"/>
-                <w:color w:val="000000"/>
-              </w:rPr>
-              <w:t>Agent</w:t>
-            </w:r>
-            <w:r>
-              <w:rPr>
-                <w:rFonts w:ascii="Arial" w:hAnsi="Arial" w:cs="Arial"/>
-                <w:color w:val="000000"/>
-              </w:rPr>
-              <w:t>_Id</w:t>
-            </w:r>
+            <w:proofErr w:type="spellStart"/>
+            <w:r>
+              <w:rPr>
+                <w:rFonts w:ascii="Arial" w:hAnsi="Arial" w:cs="Arial"/>
+                <w:color w:val="000000"/>
+              </w:rPr>
+              <w:t>Agent_Id</w:t>
+            </w:r>
+            <w:proofErr w:type="spellEnd"/>
           </w:p>
         </w:tc>
         <w:tc>
@@ -5835,19 +6408,21 @@
                 <w:color w:val="000000"/>
               </w:rPr>
             </w:pPr>
-            <w:r>
-              <w:rPr>
-                <w:rFonts w:ascii="Arial" w:hAnsi="Arial" w:cs="Arial"/>
-                <w:color w:val="000000"/>
-              </w:rPr>
-              <w:t>varchar(</w:t>
-            </w:r>
-            <w:r>
-              <w:rPr>
-                <w:rFonts w:ascii="Arial" w:hAnsi="Arial" w:cs="Arial"/>
-                <w:color w:val="000000"/>
-              </w:rPr>
-              <w:t>15</w:t>
+            <w:proofErr w:type="spellStart"/>
+            <w:r>
+              <w:rPr>
+                <w:rFonts w:ascii="Arial" w:hAnsi="Arial" w:cs="Arial"/>
+                <w:color w:val="000000"/>
+              </w:rPr>
+              <w:t>varchar</w:t>
+            </w:r>
+            <w:proofErr w:type="spellEnd"/>
+            <w:r>
+              <w:rPr>
+                <w:rFonts w:ascii="Arial" w:hAnsi="Arial" w:cs="Arial"/>
+                <w:color w:val="000000"/>
+              </w:rPr>
+              <w:t>(15</w:t>
             </w:r>
             <w:r>
               <w:rPr>
@@ -5875,14 +6450,7 @@
                 <w:rFonts w:ascii="Arial" w:hAnsi="Arial" w:cs="Arial"/>
                 <w:color w:val="000000"/>
               </w:rPr>
-              <w:t>Agent</w:t>
-            </w:r>
-            <w:r>
-              <w:rPr>
-                <w:rFonts w:ascii="Arial" w:hAnsi="Arial" w:cs="Arial"/>
-                <w:color w:val="000000"/>
-              </w:rPr>
-              <w:t xml:space="preserve"> Id</w:t>
+              <w:t>Agent Id</w:t>
             </w:r>
           </w:p>
         </w:tc>
@@ -5924,12 +6492,21 @@
                 <w:color w:val="000000"/>
               </w:rPr>
             </w:pPr>
-            <w:r>
-              <w:rPr>
-                <w:rFonts w:ascii="Arial" w:hAnsi="Arial" w:cs="Arial"/>
-                <w:color w:val="000000"/>
-              </w:rPr>
-              <w:t>varchar(</w:t>
+            <w:proofErr w:type="spellStart"/>
+            <w:r>
+              <w:rPr>
+                <w:rFonts w:ascii="Arial" w:hAnsi="Arial" w:cs="Arial"/>
+                <w:color w:val="000000"/>
+              </w:rPr>
+              <w:t>varchar</w:t>
+            </w:r>
+            <w:proofErr w:type="spellEnd"/>
+            <w:r>
+              <w:rPr>
+                <w:rFonts w:ascii="Arial" w:hAnsi="Arial" w:cs="Arial"/>
+                <w:color w:val="000000"/>
+              </w:rPr>
+              <w:t>(</w:t>
             </w:r>
             <w:r>
               <w:rPr>
@@ -5985,6 +6562,7 @@
                 <w:color w:val="000000"/>
               </w:rPr>
             </w:pPr>
+            <w:proofErr w:type="spellStart"/>
             <w:r>
               <w:rPr>
                 <w:rFonts w:ascii="Arial" w:hAnsi="Arial" w:cs="Arial"/>
@@ -5992,6 +6570,7 @@
               </w:rPr>
               <w:t>Id_Type</w:t>
             </w:r>
+            <w:proofErr w:type="spellEnd"/>
           </w:p>
         </w:tc>
         <w:tc>
@@ -6006,6 +6585,7 @@
                 <w:color w:val="000000"/>
               </w:rPr>
             </w:pPr>
+            <w:proofErr w:type="spellStart"/>
             <w:r>
               <w:rPr>
                 <w:rFonts w:ascii="Arial" w:hAnsi="Arial" w:cs="Arial"/>
@@ -6013,6 +6593,7 @@
               </w:rPr>
               <w:t>smallint</w:t>
             </w:r>
+            <w:proofErr w:type="spellEnd"/>
             <w:r>
               <w:rPr>
                 <w:rFonts w:ascii="Arial" w:hAnsi="Arial" w:cs="Arial"/>
@@ -6074,6 +6655,7 @@
                 <w:color w:val="000000"/>
               </w:rPr>
             </w:pPr>
+            <w:proofErr w:type="spellStart"/>
             <w:r>
               <w:rPr>
                 <w:rFonts w:ascii="Arial" w:hAnsi="Arial" w:cs="Arial"/>
@@ -6081,6 +6663,7 @@
               </w:rPr>
               <w:t>Id_New_No</w:t>
             </w:r>
+            <w:proofErr w:type="spellEnd"/>
           </w:p>
         </w:tc>
         <w:tc>
@@ -6095,12 +6678,21 @@
                 <w:color w:val="000000"/>
               </w:rPr>
             </w:pPr>
-            <w:r>
-              <w:rPr>
-                <w:rFonts w:ascii="Arial" w:hAnsi="Arial" w:cs="Arial"/>
-                <w:color w:val="000000"/>
-              </w:rPr>
-              <w:t>varchar(12)</w:t>
+            <w:proofErr w:type="spellStart"/>
+            <w:r>
+              <w:rPr>
+                <w:rFonts w:ascii="Arial" w:hAnsi="Arial" w:cs="Arial"/>
+                <w:color w:val="000000"/>
+              </w:rPr>
+              <w:t>varchar</w:t>
+            </w:r>
+            <w:proofErr w:type="spellEnd"/>
+            <w:r>
+              <w:rPr>
+                <w:rFonts w:ascii="Arial" w:hAnsi="Arial" w:cs="Arial"/>
+                <w:color w:val="000000"/>
+              </w:rPr>
+              <w:t>(12)</w:t>
             </w:r>
           </w:p>
         </w:tc>
@@ -6142,6 +6734,7 @@
                 <w:color w:val="000000"/>
               </w:rPr>
             </w:pPr>
+            <w:proofErr w:type="spellStart"/>
             <w:r>
               <w:rPr>
                 <w:rFonts w:ascii="Arial" w:hAnsi="Arial" w:cs="Arial"/>
@@ -6149,6 +6742,7 @@
               </w:rPr>
               <w:t>Id_Old_No</w:t>
             </w:r>
+            <w:proofErr w:type="spellEnd"/>
           </w:p>
         </w:tc>
         <w:tc>
@@ -6163,12 +6757,21 @@
                 <w:color w:val="000000"/>
               </w:rPr>
             </w:pPr>
-            <w:r>
-              <w:rPr>
-                <w:rFonts w:ascii="Arial" w:hAnsi="Arial" w:cs="Arial"/>
-                <w:color w:val="000000"/>
-              </w:rPr>
-              <w:t>varchar(20)</w:t>
+            <w:proofErr w:type="spellStart"/>
+            <w:r>
+              <w:rPr>
+                <w:rFonts w:ascii="Arial" w:hAnsi="Arial" w:cs="Arial"/>
+                <w:color w:val="000000"/>
+              </w:rPr>
+              <w:t>varchar</w:t>
+            </w:r>
+            <w:proofErr w:type="spellEnd"/>
+            <w:r>
+              <w:rPr>
+                <w:rFonts w:ascii="Arial" w:hAnsi="Arial" w:cs="Arial"/>
+                <w:color w:val="000000"/>
+              </w:rPr>
+              <w:t>(20)</w:t>
             </w:r>
           </w:p>
         </w:tc>
@@ -6232,12 +6835,21 @@
                 <w:color w:val="000000"/>
               </w:rPr>
             </w:pPr>
-            <w:r>
-              <w:rPr>
-                <w:rFonts w:ascii="Arial" w:hAnsi="Arial" w:cs="Arial"/>
-                <w:color w:val="000000"/>
-              </w:rPr>
-              <w:t>varchar(256)</w:t>
+            <w:proofErr w:type="spellStart"/>
+            <w:r>
+              <w:rPr>
+                <w:rFonts w:ascii="Arial" w:hAnsi="Arial" w:cs="Arial"/>
+                <w:color w:val="000000"/>
+              </w:rPr>
+              <w:t>varchar</w:t>
+            </w:r>
+            <w:proofErr w:type="spellEnd"/>
+            <w:r>
+              <w:rPr>
+                <w:rFonts w:ascii="Arial" w:hAnsi="Arial" w:cs="Arial"/>
+                <w:color w:val="000000"/>
+              </w:rPr>
+              <w:t>(256)</w:t>
             </w:r>
           </w:p>
         </w:tc>
@@ -6279,6 +6891,7 @@
                 <w:color w:val="000000"/>
               </w:rPr>
             </w:pPr>
+            <w:proofErr w:type="spellStart"/>
             <w:r>
               <w:rPr>
                 <w:rFonts w:ascii="Arial" w:hAnsi="Arial" w:cs="Arial"/>
@@ -6286,6 +6899,7 @@
               </w:rPr>
               <w:t>Tel_No</w:t>
             </w:r>
+            <w:proofErr w:type="spellEnd"/>
           </w:p>
         </w:tc>
         <w:tc>
@@ -6300,12 +6914,21 @@
                 <w:color w:val="000000"/>
               </w:rPr>
             </w:pPr>
-            <w:r>
-              <w:rPr>
-                <w:rFonts w:ascii="Arial" w:hAnsi="Arial" w:cs="Arial"/>
-                <w:color w:val="000000"/>
-              </w:rPr>
-              <w:t>varchar(15)</w:t>
+            <w:proofErr w:type="spellStart"/>
+            <w:r>
+              <w:rPr>
+                <w:rFonts w:ascii="Arial" w:hAnsi="Arial" w:cs="Arial"/>
+                <w:color w:val="000000"/>
+              </w:rPr>
+              <w:t>varchar</w:t>
+            </w:r>
+            <w:proofErr w:type="spellEnd"/>
+            <w:r>
+              <w:rPr>
+                <w:rFonts w:ascii="Arial" w:hAnsi="Arial" w:cs="Arial"/>
+                <w:color w:val="000000"/>
+              </w:rPr>
+              <w:t>(15)</w:t>
             </w:r>
           </w:p>
         </w:tc>
@@ -6493,12 +7116,21 @@
                 <w:rFonts w:ascii="Arial" w:hAnsi="Arial" w:cs="Arial"/>
               </w:rPr>
             </w:pPr>
-            <w:r>
-              <w:rPr>
-                <w:rFonts w:ascii="Arial" w:hAnsi="Arial" w:cs="Arial"/>
-                <w:color w:val="000000"/>
-              </w:rPr>
-              <w:t>int(11</w:t>
+            <w:proofErr w:type="spellStart"/>
+            <w:r>
+              <w:rPr>
+                <w:rFonts w:ascii="Arial" w:hAnsi="Arial" w:cs="Arial"/>
+                <w:color w:val="000000"/>
+              </w:rPr>
+              <w:t>int</w:t>
+            </w:r>
+            <w:proofErr w:type="spellEnd"/>
+            <w:r>
+              <w:rPr>
+                <w:rFonts w:ascii="Arial" w:hAnsi="Arial" w:cs="Arial"/>
+                <w:color w:val="000000"/>
+              </w:rPr>
+              <w:t>(11</w:t>
             </w:r>
             <w:r>
               <w:rPr>
@@ -6546,6 +7178,7 @@
                 <w:color w:val="000000"/>
               </w:rPr>
             </w:pPr>
+            <w:proofErr w:type="spellStart"/>
             <w:r>
               <w:rPr>
                 <w:rFonts w:ascii="Arial" w:hAnsi="Arial" w:cs="Arial"/>
@@ -6553,6 +7186,7 @@
               </w:rPr>
               <w:t>Investor_Id</w:t>
             </w:r>
+            <w:proofErr w:type="spellEnd"/>
           </w:p>
         </w:tc>
         <w:tc>
@@ -6567,12 +7201,21 @@
                 <w:color w:val="000000"/>
               </w:rPr>
             </w:pPr>
-            <w:r>
-              <w:rPr>
-                <w:rFonts w:ascii="Arial" w:hAnsi="Arial" w:cs="Arial"/>
-                <w:color w:val="000000"/>
-              </w:rPr>
-              <w:t>varchar(12</w:t>
+            <w:proofErr w:type="spellStart"/>
+            <w:r>
+              <w:rPr>
+                <w:rFonts w:ascii="Arial" w:hAnsi="Arial" w:cs="Arial"/>
+                <w:color w:val="000000"/>
+              </w:rPr>
+              <w:t>varchar</w:t>
+            </w:r>
+            <w:proofErr w:type="spellEnd"/>
+            <w:r>
+              <w:rPr>
+                <w:rFonts w:ascii="Arial" w:hAnsi="Arial" w:cs="Arial"/>
+                <w:color w:val="000000"/>
+              </w:rPr>
+              <w:t>(12</w:t>
             </w:r>
             <w:r>
               <w:rPr>
@@ -6642,12 +7285,21 @@
                 <w:color w:val="000000"/>
               </w:rPr>
             </w:pPr>
-            <w:r>
-              <w:rPr>
-                <w:rFonts w:ascii="Arial" w:hAnsi="Arial" w:cs="Arial"/>
-                <w:color w:val="000000"/>
-              </w:rPr>
-              <w:t>varchar(</w:t>
+            <w:proofErr w:type="spellStart"/>
+            <w:r>
+              <w:rPr>
+                <w:rFonts w:ascii="Arial" w:hAnsi="Arial" w:cs="Arial"/>
+                <w:color w:val="000000"/>
+              </w:rPr>
+              <w:t>varchar</w:t>
+            </w:r>
+            <w:proofErr w:type="spellEnd"/>
+            <w:r>
+              <w:rPr>
+                <w:rFonts w:ascii="Arial" w:hAnsi="Arial" w:cs="Arial"/>
+                <w:color w:val="000000"/>
+              </w:rPr>
+              <w:t>(</w:t>
             </w:r>
             <w:r>
               <w:rPr>
@@ -6724,12 +7376,21 @@
                 <w:color w:val="000000"/>
               </w:rPr>
             </w:pPr>
-            <w:r>
-              <w:rPr>
-                <w:rFonts w:ascii="Arial" w:hAnsi="Arial" w:cs="Arial"/>
-                <w:color w:val="000000"/>
-              </w:rPr>
-              <w:t>varchar(</w:t>
+            <w:proofErr w:type="spellStart"/>
+            <w:r>
+              <w:rPr>
+                <w:rFonts w:ascii="Arial" w:hAnsi="Arial" w:cs="Arial"/>
+                <w:color w:val="000000"/>
+              </w:rPr>
+              <w:t>varchar</w:t>
+            </w:r>
+            <w:proofErr w:type="spellEnd"/>
+            <w:r>
+              <w:rPr>
+                <w:rFonts w:ascii="Arial" w:hAnsi="Arial" w:cs="Arial"/>
+                <w:color w:val="000000"/>
+              </w:rPr>
+              <w:t>(</w:t>
             </w:r>
             <w:r>
               <w:rPr>
@@ -6785,6 +7446,7 @@
                 <w:color w:val="000000"/>
               </w:rPr>
             </w:pPr>
+            <w:proofErr w:type="spellStart"/>
             <w:r>
               <w:rPr>
                 <w:rFonts w:ascii="Arial" w:hAnsi="Arial" w:cs="Arial"/>
@@ -6792,6 +7454,7 @@
               </w:rPr>
               <w:t>Proc_Date</w:t>
             </w:r>
+            <w:proofErr w:type="spellEnd"/>
           </w:p>
         </w:tc>
         <w:tc>
@@ -6806,6 +7469,7 @@
                 <w:color w:val="000000"/>
               </w:rPr>
             </w:pPr>
+            <w:proofErr w:type="spellStart"/>
             <w:r>
               <w:rPr>
                 <w:rFonts w:ascii="Arial" w:hAnsi="Arial" w:cs="Arial"/>
@@ -6813,6 +7477,7 @@
               </w:rPr>
               <w:t>datetime</w:t>
             </w:r>
+            <w:proofErr w:type="spellEnd"/>
           </w:p>
         </w:tc>
         <w:tc>
@@ -6853,6 +7518,7 @@
                 <w:color w:val="000000"/>
               </w:rPr>
             </w:pPr>
+            <w:proofErr w:type="spellStart"/>
             <w:r>
               <w:rPr>
                 <w:rFonts w:ascii="Arial" w:hAnsi="Arial" w:cs="Arial"/>
@@ -6860,6 +7526,7 @@
               </w:rPr>
               <w:t>Tran_Date</w:t>
             </w:r>
+            <w:proofErr w:type="spellEnd"/>
           </w:p>
         </w:tc>
         <w:tc>
@@ -6874,6 +7541,7 @@
                 <w:color w:val="000000"/>
               </w:rPr>
             </w:pPr>
+            <w:proofErr w:type="spellStart"/>
             <w:r>
               <w:rPr>
                 <w:rFonts w:ascii="Arial" w:hAnsi="Arial" w:cs="Arial"/>
@@ -6881,6 +7549,7 @@
               </w:rPr>
               <w:t>datetime</w:t>
             </w:r>
+            <w:proofErr w:type="spellEnd"/>
           </w:p>
         </w:tc>
         <w:tc>
@@ -6921,6 +7590,7 @@
                 <w:color w:val="000000"/>
               </w:rPr>
             </w:pPr>
+            <w:proofErr w:type="spellStart"/>
             <w:r>
               <w:rPr>
                 <w:rFonts w:ascii="Arial" w:hAnsi="Arial" w:cs="Arial"/>
@@ -6928,6 +7598,7 @@
               </w:rPr>
               <w:t>InvLedger_Ref</w:t>
             </w:r>
+            <w:proofErr w:type="spellEnd"/>
           </w:p>
         </w:tc>
         <w:tc>
@@ -6942,12 +7613,21 @@
                 <w:color w:val="000000"/>
               </w:rPr>
             </w:pPr>
-            <w:r>
-              <w:rPr>
-                <w:rFonts w:ascii="Arial" w:hAnsi="Arial" w:cs="Arial"/>
-                <w:color w:val="000000"/>
-              </w:rPr>
-              <w:t>varchar(17)</w:t>
+            <w:proofErr w:type="spellStart"/>
+            <w:r>
+              <w:rPr>
+                <w:rFonts w:ascii="Arial" w:hAnsi="Arial" w:cs="Arial"/>
+                <w:color w:val="000000"/>
+              </w:rPr>
+              <w:t>varchar</w:t>
+            </w:r>
+            <w:proofErr w:type="spellEnd"/>
+            <w:r>
+              <w:rPr>
+                <w:rFonts w:ascii="Arial" w:hAnsi="Arial" w:cs="Arial"/>
+                <w:color w:val="000000"/>
+              </w:rPr>
+              <w:t>(17)</w:t>
             </w:r>
           </w:p>
         </w:tc>
@@ -6989,6 +7669,7 @@
                 <w:color w:val="000000"/>
               </w:rPr>
             </w:pPr>
+            <w:proofErr w:type="spellStart"/>
             <w:r>
               <w:rPr>
                 <w:rFonts w:ascii="Arial" w:hAnsi="Arial" w:cs="Arial"/>
@@ -6996,6 +7677,7 @@
               </w:rPr>
               <w:t>Reference_Id</w:t>
             </w:r>
+            <w:proofErr w:type="spellEnd"/>
           </w:p>
         </w:tc>
         <w:tc>
@@ -7010,12 +7692,21 @@
                 <w:color w:val="000000"/>
               </w:rPr>
             </w:pPr>
-            <w:r>
-              <w:rPr>
-                <w:rFonts w:ascii="Arial" w:hAnsi="Arial" w:cs="Arial"/>
-                <w:color w:val="000000"/>
-              </w:rPr>
-              <w:t>varchar(17)</w:t>
+            <w:proofErr w:type="spellStart"/>
+            <w:r>
+              <w:rPr>
+                <w:rFonts w:ascii="Arial" w:hAnsi="Arial" w:cs="Arial"/>
+                <w:color w:val="000000"/>
+              </w:rPr>
+              <w:t>varchar</w:t>
+            </w:r>
+            <w:proofErr w:type="spellEnd"/>
+            <w:r>
+              <w:rPr>
+                <w:rFonts w:ascii="Arial" w:hAnsi="Arial" w:cs="Arial"/>
+                <w:color w:val="000000"/>
+              </w:rPr>
+              <w:t>(17)</w:t>
             </w:r>
           </w:p>
         </w:tc>
@@ -7057,6 +7748,7 @@
                 <w:color w:val="000000"/>
               </w:rPr>
             </w:pPr>
+            <w:proofErr w:type="spellStart"/>
             <w:r>
               <w:rPr>
                 <w:rFonts w:ascii="Arial" w:hAnsi="Arial" w:cs="Arial"/>
@@ -7064,6 +7756,7 @@
               </w:rPr>
               <w:t>Tran_Type</w:t>
             </w:r>
+            <w:proofErr w:type="spellEnd"/>
           </w:p>
         </w:tc>
         <w:tc>
@@ -7078,12 +7771,21 @@
                 <w:color w:val="000000"/>
               </w:rPr>
             </w:pPr>
-            <w:r>
-              <w:rPr>
-                <w:rFonts w:ascii="Arial" w:hAnsi="Arial" w:cs="Arial"/>
-                <w:color w:val="000000"/>
-              </w:rPr>
-              <w:t>varchar(6)</w:t>
+            <w:proofErr w:type="spellStart"/>
+            <w:r>
+              <w:rPr>
+                <w:rFonts w:ascii="Arial" w:hAnsi="Arial" w:cs="Arial"/>
+                <w:color w:val="000000"/>
+              </w:rPr>
+              <w:t>varchar</w:t>
+            </w:r>
+            <w:proofErr w:type="spellEnd"/>
+            <w:r>
+              <w:rPr>
+                <w:rFonts w:ascii="Arial" w:hAnsi="Arial" w:cs="Arial"/>
+                <w:color w:val="000000"/>
+              </w:rPr>
+              <w:t>(6)</w:t>
             </w:r>
           </w:p>
         </w:tc>
@@ -7125,6 +7827,7 @@
                 <w:color w:val="000000"/>
               </w:rPr>
             </w:pPr>
+            <w:proofErr w:type="spellStart"/>
             <w:r>
               <w:rPr>
                 <w:rFonts w:ascii="Arial" w:hAnsi="Arial" w:cs="Arial"/>
@@ -7132,6 +7835,7 @@
               </w:rPr>
               <w:t>Gross_Amount</w:t>
             </w:r>
+            <w:proofErr w:type="spellEnd"/>
           </w:p>
         </w:tc>
         <w:tc>
@@ -7193,6 +7897,7 @@
                 <w:color w:val="000000"/>
               </w:rPr>
             </w:pPr>
+            <w:proofErr w:type="spellStart"/>
             <w:r>
               <w:rPr>
                 <w:rFonts w:ascii="Arial" w:hAnsi="Arial" w:cs="Arial"/>
@@ -7200,6 +7905,7 @@
               </w:rPr>
               <w:t>Total_Charges</w:t>
             </w:r>
+            <w:proofErr w:type="spellEnd"/>
           </w:p>
         </w:tc>
         <w:tc>
@@ -7261,6 +7967,7 @@
                 <w:color w:val="000000"/>
               </w:rPr>
             </w:pPr>
+            <w:proofErr w:type="spellStart"/>
             <w:r>
               <w:rPr>
                 <w:rFonts w:ascii="Arial" w:hAnsi="Arial" w:cs="Arial"/>
@@ -7268,6 +7975,7 @@
               </w:rPr>
               <w:t>Amount_Invested</w:t>
             </w:r>
+            <w:proofErr w:type="spellEnd"/>
           </w:p>
         </w:tc>
         <w:tc>
@@ -7329,6 +8037,7 @@
                 <w:color w:val="000000"/>
               </w:rPr>
             </w:pPr>
+            <w:proofErr w:type="spellStart"/>
             <w:r>
               <w:rPr>
                 <w:rFonts w:ascii="Arial" w:hAnsi="Arial" w:cs="Arial"/>
@@ -7336,6 +8045,7 @@
               </w:rPr>
               <w:t>Sales_Charges</w:t>
             </w:r>
+            <w:proofErr w:type="spellEnd"/>
           </w:p>
         </w:tc>
         <w:tc>
@@ -7397,6 +8107,7 @@
                 <w:color w:val="000000"/>
               </w:rPr>
             </w:pPr>
+            <w:proofErr w:type="spellStart"/>
             <w:r>
               <w:rPr>
                 <w:rFonts w:ascii="Arial" w:hAnsi="Arial" w:cs="Arial"/>
@@ -7404,6 +8115,7 @@
               </w:rPr>
               <w:t>GST_Percent</w:t>
             </w:r>
+            <w:proofErr w:type="spellEnd"/>
           </w:p>
         </w:tc>
         <w:tc>
@@ -7444,8 +8156,17 @@
                 <w:rFonts w:ascii="Arial" w:hAnsi="Arial" w:cs="Arial"/>
                 <w:color w:val="000000"/>
               </w:rPr>
-              <w:t>GST Precent</w:t>
-            </w:r>
+              <w:t xml:space="preserve">GST </w:t>
+            </w:r>
+            <w:proofErr w:type="spellStart"/>
+            <w:r>
+              <w:rPr>
+                <w:rFonts w:ascii="Arial" w:hAnsi="Arial" w:cs="Arial"/>
+                <w:color w:val="000000"/>
+              </w:rPr>
+              <w:t>Precent</w:t>
+            </w:r>
+            <w:proofErr w:type="spellEnd"/>
           </w:p>
         </w:tc>
       </w:tr>
@@ -7465,6 +8186,7 @@
                 <w:color w:val="000000"/>
               </w:rPr>
             </w:pPr>
+            <w:proofErr w:type="spellStart"/>
             <w:r>
               <w:rPr>
                 <w:rFonts w:ascii="Arial" w:hAnsi="Arial" w:cs="Arial"/>
@@ -7472,6 +8194,7 @@
               </w:rPr>
               <w:t>GST_Charges</w:t>
             </w:r>
+            <w:proofErr w:type="spellEnd"/>
           </w:p>
         </w:tc>
         <w:tc>
@@ -7533,6 +8256,7 @@
                 <w:color w:val="000000"/>
               </w:rPr>
             </w:pPr>
+            <w:proofErr w:type="spellStart"/>
             <w:r>
               <w:rPr>
                 <w:rFonts w:ascii="Arial" w:hAnsi="Arial" w:cs="Arial"/>
@@ -7540,6 +8264,7 @@
               </w:rPr>
               <w:t>Unit_Price</w:t>
             </w:r>
+            <w:proofErr w:type="spellEnd"/>
           </w:p>
         </w:tc>
         <w:tc>
@@ -7883,6 +8608,7 @@
                 <w:rFonts w:ascii="Arial" w:hAnsi="Arial" w:cs="Arial"/>
               </w:rPr>
             </w:pPr>
+            <w:proofErr w:type="spellStart"/>
             <w:r>
               <w:rPr>
                 <w:rFonts w:ascii="Arial" w:hAnsi="Arial" w:cs="Arial"/>
@@ -7890,6 +8616,7 @@
               </w:rPr>
               <w:t>int</w:t>
             </w:r>
+            <w:proofErr w:type="spellEnd"/>
             <w:r>
               <w:rPr>
                 <w:rFonts w:ascii="Arial" w:hAnsi="Arial" w:cs="Arial"/>
@@ -7949,6 +8676,7 @@
                 <w:rFonts w:ascii="Arial" w:hAnsi="Arial" w:cs="Arial"/>
               </w:rPr>
             </w:pPr>
+            <w:proofErr w:type="spellStart"/>
             <w:r>
               <w:rPr>
                 <w:rFonts w:ascii="Arial" w:hAnsi="Arial" w:cs="Arial"/>
@@ -7956,6 +8684,7 @@
               </w:rPr>
               <w:t>Agent_Id</w:t>
             </w:r>
+            <w:proofErr w:type="spellEnd"/>
           </w:p>
         </w:tc>
         <w:tc>
@@ -7969,12 +8698,21 @@
                 <w:rFonts w:ascii="Arial" w:hAnsi="Arial" w:cs="Arial"/>
               </w:rPr>
             </w:pPr>
-            <w:r>
-              <w:rPr>
-                <w:rFonts w:ascii="Arial" w:hAnsi="Arial" w:cs="Arial"/>
-                <w:color w:val="000000"/>
-              </w:rPr>
-              <w:t>varchar(</w:t>
+            <w:proofErr w:type="spellStart"/>
+            <w:r>
+              <w:rPr>
+                <w:rFonts w:ascii="Arial" w:hAnsi="Arial" w:cs="Arial"/>
+                <w:color w:val="000000"/>
+              </w:rPr>
+              <w:t>varchar</w:t>
+            </w:r>
+            <w:proofErr w:type="spellEnd"/>
+            <w:r>
+              <w:rPr>
+                <w:rFonts w:ascii="Arial" w:hAnsi="Arial" w:cs="Arial"/>
+                <w:color w:val="000000"/>
+              </w:rPr>
+              <w:t>(</w:t>
             </w:r>
             <w:r>
               <w:rPr>
@@ -8029,6 +8767,7 @@
                 <w:color w:val="000000"/>
               </w:rPr>
             </w:pPr>
+            <w:proofErr w:type="spellStart"/>
             <w:r>
               <w:rPr>
                 <w:rFonts w:ascii="Arial" w:hAnsi="Arial" w:cs="Arial"/>
@@ -8036,6 +8775,7 @@
               </w:rPr>
               <w:t>Investor_Id</w:t>
             </w:r>
+            <w:proofErr w:type="spellEnd"/>
           </w:p>
         </w:tc>
         <w:tc>
@@ -8050,12 +8790,21 @@
                 <w:color w:val="000000"/>
               </w:rPr>
             </w:pPr>
-            <w:r>
-              <w:rPr>
-                <w:rFonts w:ascii="Arial" w:hAnsi="Arial" w:cs="Arial"/>
-                <w:color w:val="000000"/>
-              </w:rPr>
-              <w:t>varchar(</w:t>
+            <w:proofErr w:type="spellStart"/>
+            <w:r>
+              <w:rPr>
+                <w:rFonts w:ascii="Arial" w:hAnsi="Arial" w:cs="Arial"/>
+                <w:color w:val="000000"/>
+              </w:rPr>
+              <w:t>varchar</w:t>
+            </w:r>
+            <w:proofErr w:type="spellEnd"/>
+            <w:r>
+              <w:rPr>
+                <w:rFonts w:ascii="Arial" w:hAnsi="Arial" w:cs="Arial"/>
+                <w:color w:val="000000"/>
+              </w:rPr>
+              <w:t>(</w:t>
             </w:r>
             <w:r>
               <w:rPr>
@@ -8237,9 +8986,83 @@
         </w:rPr>
       </w:pPr>
     </w:p>
+    <w:p>
+      <w:pPr>
+        <w:jc w:val="both"/>
+        <w:rPr>
+          <w:rFonts w:ascii="Arial" w:hAnsi="Arial" w:cs="Arial"/>
+        </w:rPr>
+      </w:pPr>
+    </w:p>
+    <w:p>
+      <w:pPr>
+        <w:jc w:val="both"/>
+        <w:rPr>
+          <w:rFonts w:ascii="Arial" w:hAnsi="Arial" w:cs="Arial"/>
+        </w:rPr>
+      </w:pPr>
+      <w:r>
+        <w:rPr>
+          <w:rFonts w:ascii="Arial" w:hAnsi="Arial" w:cs="Arial"/>
+          <w:noProof/>
+        </w:rPr>
+        <w:drawing>
+          <wp:inline distT="0" distB="0" distL="0" distR="0">
+            <wp:extent cx="5484466" cy="6029325"/>
+            <wp:effectExtent l="57150" t="19050" r="116234" b="85725"/>
+            <wp:docPr id="2" name="Picture 2" descr="C:\Users\hafidz\Downloads\db.png"/>
+            <wp:cNvGraphicFramePr>
+              <a:graphicFrameLocks xmlns:a="http://schemas.openxmlformats.org/drawingml/2006/main" noChangeAspect="1"/>
+            </wp:cNvGraphicFramePr>
+            <a:graphic xmlns:a="http://schemas.openxmlformats.org/drawingml/2006/main">
+              <a:graphicData uri="http://schemas.openxmlformats.org/drawingml/2006/picture">
+                <pic:pic xmlns:pic="http://schemas.openxmlformats.org/drawingml/2006/picture">
+                  <pic:nvPicPr>
+                    <pic:cNvPr id="0" name="Picture 2" descr="C:\Users\hafidz\Downloads\db.png"/>
+                    <pic:cNvPicPr>
+                      <a:picLocks noChangeAspect="1" noChangeArrowheads="1"/>
+                    </pic:cNvPicPr>
+                  </pic:nvPicPr>
+                  <pic:blipFill>
+                    <a:blip r:embed="rId8" cstate="print"/>
+                    <a:srcRect/>
+                    <a:stretch>
+                      <a:fillRect/>
+                    </a:stretch>
+                  </pic:blipFill>
+                  <pic:spPr bwMode="auto">
+                    <a:xfrm>
+                      <a:off x="0" y="0"/>
+                      <a:ext cx="5486400" cy="6031451"/>
+                    </a:xfrm>
+                    <a:prstGeom prst="rect">
+                      <a:avLst/>
+                    </a:prstGeom>
+                    <a:ln w="3175" cap="sq">
+                      <a:solidFill>
+                        <a:srgbClr val="000000"/>
+                      </a:solidFill>
+                      <a:prstDash val="solid"/>
+                      <a:miter lim="800000"/>
+                    </a:ln>
+                    <a:effectLst>
+                      <a:outerShdw blurRad="50800" dist="38100" dir="2700000" algn="tl" rotWithShape="0">
+                        <a:srgbClr val="000000">
+                          <a:alpha val="43000"/>
+                        </a:srgbClr>
+                      </a:outerShdw>
+                    </a:effectLst>
+                  </pic:spPr>
+                </pic:pic>
+              </a:graphicData>
+            </a:graphic>
+          </wp:inline>
+        </w:drawing>
+      </w:r>
+    </w:p>
     <w:sectPr>
-      <w:headerReference w:type="default" r:id="rId8"/>
-      <w:footerReference w:type="default" r:id="rId9"/>
+      <w:headerReference w:type="default" r:id="rId9"/>
+      <w:footerReference w:type="default" r:id="rId10"/>
       <w:pgSz w:w="12240" w:h="15840"/>
       <w:pgMar w:top="1440" w:right="1800" w:bottom="1440" w:left="1800" w:header="720" w:footer="720" w:gutter="0"/>
       <w:cols w:space="720"/>
@@ -8341,7 +9164,7 @@
         <w:sz w:val="16"/>
         <w:szCs w:val="16"/>
       </w:rPr>
-      <w:t>10 May 2019</w:t>
+      <w:t>13 May 2019</w:t>
     </w:r>
     <w:r>
       <w:rPr>
@@ -8466,7 +9289,7 @@
         <w:sz w:val="16"/>
         <w:szCs w:val="16"/>
       </w:rPr>
-      <w:t>6</w:t>
+      <w:t>2</w:t>
     </w:r>
     <w:r>
       <w:rPr>
@@ -15553,7 +16376,7 @@
 </file>
 
 <file path=customXml/itemProps1.xml><?xml version="1.0" encoding="utf-8"?>
-<ds:datastoreItem xmlns:ds="http://schemas.openxmlformats.org/officeDocument/2006/customXml" ds:itemID="{A1D5FAA5-184B-4ED0-89AB-F643C6A255BF}">
+<ds:datastoreItem xmlns:ds="http://schemas.openxmlformats.org/officeDocument/2006/customXml" ds:itemID="{97AA03ED-9FA7-4EFD-BBBB-B85C9307BDEE}">
   <ds:schemaRefs>
     <ds:schemaRef ds:uri="http://schemas.openxmlformats.org/officeDocument/2006/bibliography"/>
   </ds:schemaRefs>

</xml_diff>

<commit_message>
updated system design doc.
</commit_message>
<xml_diff>
--- a/kaf-agency-portal-project/system-requirements-doc/kaf-agency-portal-system-design.docx
+++ b/kaf-agency-portal-project/system-requirements-doc/kaf-agency-portal-system-design.docx
@@ -81,7 +81,7 @@
       <w:bookmarkStart w:id="5" w:name="_Toc479676538"/>
       <w:bookmarkStart w:id="6" w:name="_Toc479677062"/>
       <w:bookmarkStart w:id="7" w:name="_Toc479684088"/>
-      <w:bookmarkStart w:id="8" w:name="_Toc8649462"/>
+      <w:bookmarkStart w:id="8" w:name="_Toc9588645"/>
       <w:r>
         <w:rPr>
           <w:rFonts w:ascii="Arial Black" w:hAnsi="Arial Black" w:cs="Arial"/>
@@ -132,7 +132,7 @@
       <w:bookmarkStart w:id="14" w:name="_Toc479676539"/>
       <w:bookmarkStart w:id="15" w:name="_Toc479677063"/>
       <w:bookmarkStart w:id="16" w:name="_Toc479684089"/>
-      <w:bookmarkStart w:id="17" w:name="_Toc8649463"/>
+      <w:bookmarkStart w:id="17" w:name="_Toc9588646"/>
       <w:r>
         <w:rPr>
           <w:rFonts w:ascii="Arial" w:hAnsi="Arial" w:cs="Arial"/>
@@ -181,7 +181,7 @@
       <w:bookmarkStart w:id="23" w:name="_Toc479676540"/>
       <w:bookmarkStart w:id="24" w:name="_Toc479677064"/>
       <w:bookmarkStart w:id="25" w:name="_Toc479684090"/>
-      <w:bookmarkStart w:id="26" w:name="_Toc8649464"/>
+      <w:bookmarkStart w:id="26" w:name="_Toc9588647"/>
       <w:r>
         <w:rPr>
           <w:rFonts w:ascii="Arial Black" w:hAnsi="Arial Black" w:cs="Arial"/>
@@ -324,7 +324,7 @@
       <w:bookmarkStart w:id="32" w:name="_Toc479676541"/>
       <w:bookmarkStart w:id="33" w:name="_Toc479677065"/>
       <w:bookmarkStart w:id="34" w:name="_Toc479684091"/>
-      <w:bookmarkStart w:id="35" w:name="_Toc8649465"/>
+      <w:bookmarkStart w:id="35" w:name="_Toc9588648"/>
       <w:r>
         <w:rPr>
           <w:rFonts w:ascii="Arial Black" w:hAnsi="Arial Black" w:cs="Arial"/>
@@ -460,7 +460,7 @@
       <w:bookmarkStart w:id="41" w:name="_Toc479676543"/>
       <w:bookmarkStart w:id="42" w:name="_Toc479677067"/>
       <w:bookmarkStart w:id="43" w:name="_Toc479684093"/>
-      <w:bookmarkStart w:id="44" w:name="_Toc8649466"/>
+      <w:bookmarkStart w:id="44" w:name="_Toc9588649"/>
       <w:r>
         <w:rPr>
           <w:rFonts w:ascii="Arial Black" w:hAnsi="Arial Black"/>
@@ -499,7 +499,7 @@
       <w:bookmarkStart w:id="49" w:name="_Toc479676544"/>
       <w:bookmarkStart w:id="50" w:name="_Toc479677068"/>
       <w:bookmarkStart w:id="51" w:name="_Toc479684094"/>
-      <w:bookmarkStart w:id="52" w:name="_Toc8649467"/>
+      <w:bookmarkStart w:id="52" w:name="_Toc9588650"/>
       <w:r>
         <w:rPr>
           <w:rFonts w:ascii="Arial Black" w:hAnsi="Arial Black"/>
@@ -545,7 +545,7 @@
         <w:fldChar w:fldCharType="begin"/>
       </w:r>
       <w:r>
-        <w:instrText xml:space="preserve"> TOC \o "1-3" \h \z \u </w:instrText>
+        <w:instrText xml:space="preserve"> TOC \o "1-5" \h \z \u </w:instrText>
       </w:r>
       <w:r>
         <w:fldChar w:fldCharType="separate"/>
@@ -566,7 +566,7 @@
           <w:szCs w:val="24"/>
         </w:rPr>
       </w:pPr>
-      <w:hyperlink w:anchor="_Toc8649462" w:history="1">
+      <w:hyperlink w:anchor="_Toc9588645" w:history="1">
         <w:r>
           <w:rPr>
             <w:rStyle w:val="Hyperlink"/>
@@ -605,7 +605,7 @@
             <w:sz w:val="24"/>
             <w:szCs w:val="24"/>
           </w:rPr>
-          <w:instrText xml:space="preserve"> PAGEREF _Toc8649462 \h </w:instrText>
+          <w:instrText xml:space="preserve"> PAGEREF _Toc9588645 \h </w:instrText>
         </w:r>
         <w:r>
           <w:rPr>
@@ -663,7 +663,7 @@
           <w:szCs w:val="24"/>
         </w:rPr>
       </w:pPr>
-      <w:hyperlink w:anchor="_Toc8649463" w:history="1">
+      <w:hyperlink w:anchor="_Toc9588646" w:history="1">
         <w:r>
           <w:rPr>
             <w:rStyle w:val="Hyperlink"/>
@@ -702,7 +702,7 @@
             <w:sz w:val="24"/>
             <w:szCs w:val="24"/>
           </w:rPr>
-          <w:instrText xml:space="preserve"> PAGEREF _Toc8649463 \h </w:instrText>
+          <w:instrText xml:space="preserve"> PAGEREF _Toc9588646 \h </w:instrText>
         </w:r>
         <w:r>
           <w:rPr>
@@ -760,7 +760,7 @@
           <w:szCs w:val="24"/>
         </w:rPr>
       </w:pPr>
-      <w:hyperlink w:anchor="_Toc8649464" w:history="1">
+      <w:hyperlink w:anchor="_Toc9588647" w:history="1">
         <w:r>
           <w:rPr>
             <w:rStyle w:val="Hyperlink"/>
@@ -799,7 +799,7 @@
             <w:sz w:val="24"/>
             <w:szCs w:val="24"/>
           </w:rPr>
-          <w:instrText xml:space="preserve"> PAGEREF _Toc8649464 \h </w:instrText>
+          <w:instrText xml:space="preserve"> PAGEREF _Toc9588647 \h </w:instrText>
         </w:r>
         <w:r>
           <w:rPr>
@@ -857,7 +857,7 @@
           <w:szCs w:val="24"/>
         </w:rPr>
       </w:pPr>
-      <w:hyperlink w:anchor="_Toc8649465" w:history="1">
+      <w:hyperlink w:anchor="_Toc9588648" w:history="1">
         <w:r>
           <w:rPr>
             <w:rStyle w:val="Hyperlink"/>
@@ -896,7 +896,7 @@
             <w:sz w:val="24"/>
             <w:szCs w:val="24"/>
           </w:rPr>
-          <w:instrText xml:space="preserve"> PAGEREF _Toc8649465 \h </w:instrText>
+          <w:instrText xml:space="preserve"> PAGEREF _Toc9588648 \h </w:instrText>
         </w:r>
         <w:r>
           <w:rPr>
@@ -954,7 +954,7 @@
           <w:szCs w:val="24"/>
         </w:rPr>
       </w:pPr>
-      <w:hyperlink w:anchor="_Toc8649466" w:history="1">
+      <w:hyperlink w:anchor="_Toc9588649" w:history="1">
         <w:r>
           <w:rPr>
             <w:rStyle w:val="Hyperlink"/>
@@ -993,7 +993,7 @@
             <w:sz w:val="24"/>
             <w:szCs w:val="24"/>
           </w:rPr>
-          <w:instrText xml:space="preserve"> PAGEREF _Toc8649466 \h </w:instrText>
+          <w:instrText xml:space="preserve"> PAGEREF _Toc9588649 \h </w:instrText>
         </w:r>
         <w:r>
           <w:rPr>
@@ -1051,7 +1051,7 @@
           <w:szCs w:val="24"/>
         </w:rPr>
       </w:pPr>
-      <w:hyperlink w:anchor="_Toc8649467" w:history="1">
+      <w:hyperlink w:anchor="_Toc9588650" w:history="1">
         <w:r>
           <w:rPr>
             <w:rStyle w:val="Hyperlink"/>
@@ -1090,7 +1090,7 @@
             <w:sz w:val="24"/>
             <w:szCs w:val="24"/>
           </w:rPr>
-          <w:instrText xml:space="preserve"> PAGEREF _Toc8649467 \h </w:instrText>
+          <w:instrText xml:space="preserve"> PAGEREF _Toc9588650 \h </w:instrText>
         </w:r>
         <w:r>
           <w:rPr>
@@ -1148,7 +1148,7 @@
           <w:szCs w:val="24"/>
         </w:rPr>
       </w:pPr>
-      <w:hyperlink w:anchor="_Toc8649468" w:history="1">
+      <w:hyperlink w:anchor="_Toc9588651" w:history="1">
         <w:r>
           <w:rPr>
             <w:rStyle w:val="Hyperlink"/>
@@ -1188,7 +1188,7 @@
             <w:sz w:val="24"/>
             <w:szCs w:val="24"/>
           </w:rPr>
-          <w:instrText xml:space="preserve"> PAGEREF _Toc8649468 \h </w:instrText>
+          <w:instrText xml:space="preserve"> PAGEREF _Toc9588651 \h </w:instrText>
         </w:r>
         <w:r>
           <w:rPr>
@@ -1246,7 +1246,7 @@
           <w:szCs w:val="24"/>
         </w:rPr>
       </w:pPr>
-      <w:hyperlink w:anchor="_Toc8649469" w:history="1">
+      <w:hyperlink w:anchor="_Toc9588652" w:history="1">
         <w:r>
           <w:rPr>
             <w:rStyle w:val="Hyperlink"/>
@@ -1289,7 +1289,7 @@
             <w:sz w:val="24"/>
             <w:szCs w:val="24"/>
           </w:rPr>
-          <w:instrText xml:space="preserve"> PAGEREF _Toc8649469 \h </w:instrText>
+          <w:instrText xml:space="preserve"> PAGEREF _Toc9588652 \h </w:instrText>
         </w:r>
         <w:r>
           <w:rPr>
@@ -1352,7 +1352,7 @@
           <w:szCs w:val="24"/>
         </w:rPr>
       </w:pPr>
-      <w:hyperlink w:anchor="_Toc8649470" w:history="1">
+      <w:hyperlink w:anchor="_Toc9588653" w:history="1">
         <w:r>
           <w:rPr>
             <w:rStyle w:val="Hyperlink"/>
@@ -1399,7 +1399,7 @@
             <w:sz w:val="24"/>
             <w:szCs w:val="24"/>
           </w:rPr>
-          <w:instrText xml:space="preserve"> PAGEREF _Toc8649470 \h </w:instrText>
+          <w:instrText xml:space="preserve"> PAGEREF _Toc9588653 \h </w:instrText>
         </w:r>
         <w:r>
           <w:rPr>
@@ -1466,7 +1466,7 @@
           <w:szCs w:val="24"/>
         </w:rPr>
       </w:pPr>
-      <w:hyperlink w:anchor="_Toc8649471" w:history="1">
+      <w:hyperlink w:anchor="_Toc9588654" w:history="1">
         <w:r>
           <w:rPr>
             <w:rStyle w:val="Hyperlink"/>
@@ -1513,7 +1513,7 @@
             <w:sz w:val="24"/>
             <w:szCs w:val="24"/>
           </w:rPr>
-          <w:instrText xml:space="preserve"> PAGEREF _Toc8649471 \h </w:instrText>
+          <w:instrText xml:space="preserve"> PAGEREF _Toc9588654 \h </w:instrText>
         </w:r>
         <w:r>
           <w:rPr>
@@ -1571,15 +1571,16 @@
           <w:tab w:val="right" w:leader="dot" w:pos="8630"/>
         </w:tabs>
         <w:rPr>
-          <w:rFonts w:asciiTheme="minorHAnsi" w:eastAsiaTheme="minorEastAsia" w:hAnsiTheme="minorHAnsi" w:cstheme="minorBidi"/>
+          <w:rFonts w:ascii="Arial" w:eastAsiaTheme="minorEastAsia" w:hAnsi="Arial" w:cs="Arial"/>
+          <w:b/>
           <w:i w:val="0"/>
           <w:iCs w:val="0"/>
           <w:noProof/>
-          <w:sz w:val="22"/>
-          <w:szCs w:val="22"/>
-        </w:rPr>
-      </w:pPr>
-      <w:hyperlink w:anchor="_Toc8649472" w:history="1">
+          <w:sz w:val="24"/>
+          <w:szCs w:val="24"/>
+        </w:rPr>
+      </w:pPr>
+      <w:hyperlink w:anchor="_Toc9588655" w:history="1">
         <w:r>
           <w:rPr>
             <w:rStyle w:val="Hyperlink"/>
@@ -1626,7 +1627,7 @@
             <w:sz w:val="24"/>
             <w:szCs w:val="24"/>
           </w:rPr>
-          <w:instrText xml:space="preserve"> PAGEREF _Toc8649472 \h </w:instrText>
+          <w:instrText xml:space="preserve"> PAGEREF _Toc9588655 \h </w:instrText>
         </w:r>
         <w:r>
           <w:rPr>
@@ -1679,8 +1680,214 @@
     </w:p>
     <w:p>
       <w:pPr>
+        <w:pStyle w:val="TOC4"/>
+        <w:tabs>
+          <w:tab w:val="right" w:leader="dot" w:pos="8630"/>
+        </w:tabs>
+        <w:rPr>
+          <w:rFonts w:ascii="Arial" w:eastAsiaTheme="minorEastAsia" w:hAnsi="Arial" w:cs="Arial"/>
+          <w:b/>
+          <w:noProof/>
+          <w:sz w:val="24"/>
+          <w:szCs w:val="24"/>
+        </w:rPr>
+      </w:pPr>
+      <w:hyperlink w:anchor="_Toc9588656" w:history="1">
+        <w:r>
+          <w:rPr>
+            <w:rStyle w:val="Hyperlink"/>
+            <w:rFonts w:ascii="Arial" w:hAnsi="Arial" w:cs="Arial"/>
+            <w:b/>
+            <w:noProof/>
+            <w:sz w:val="24"/>
+            <w:szCs w:val="24"/>
+          </w:rPr>
+          <w:t>1.3.1 Data Description</w:t>
+        </w:r>
+        <w:r>
+          <w:rPr>
+            <w:rFonts w:ascii="Arial" w:hAnsi="Arial" w:cs="Arial"/>
+            <w:b/>
+            <w:noProof/>
+            <w:webHidden/>
+            <w:sz w:val="24"/>
+            <w:szCs w:val="24"/>
+          </w:rPr>
+          <w:tab/>
+        </w:r>
+        <w:r>
+          <w:rPr>
+            <w:rFonts w:ascii="Arial" w:hAnsi="Arial" w:cs="Arial"/>
+            <w:b/>
+            <w:noProof/>
+            <w:webHidden/>
+            <w:sz w:val="24"/>
+            <w:szCs w:val="24"/>
+          </w:rPr>
+          <w:fldChar w:fldCharType="begin"/>
+        </w:r>
+        <w:r>
+          <w:rPr>
+            <w:rFonts w:ascii="Arial" w:hAnsi="Arial" w:cs="Arial"/>
+            <w:b/>
+            <w:noProof/>
+            <w:webHidden/>
+            <w:sz w:val="24"/>
+            <w:szCs w:val="24"/>
+          </w:rPr>
+          <w:instrText xml:space="preserve"> PAGEREF _Toc9588656 \h </w:instrText>
+        </w:r>
+        <w:r>
+          <w:rPr>
+            <w:rFonts w:ascii="Arial" w:hAnsi="Arial" w:cs="Arial"/>
+            <w:b/>
+            <w:noProof/>
+            <w:webHidden/>
+            <w:sz w:val="24"/>
+            <w:szCs w:val="24"/>
+          </w:rPr>
+        </w:r>
+        <w:r>
+          <w:rPr>
+            <w:rFonts w:ascii="Arial" w:hAnsi="Arial" w:cs="Arial"/>
+            <w:b/>
+            <w:noProof/>
+            <w:webHidden/>
+            <w:sz w:val="24"/>
+            <w:szCs w:val="24"/>
+          </w:rPr>
+          <w:fldChar w:fldCharType="separate"/>
+        </w:r>
+        <w:r>
+          <w:rPr>
+            <w:rFonts w:ascii="Arial" w:hAnsi="Arial" w:cs="Arial"/>
+            <w:b/>
+            <w:noProof/>
+            <w:webHidden/>
+            <w:sz w:val="24"/>
+            <w:szCs w:val="24"/>
+          </w:rPr>
+          <w:t>4</w:t>
+        </w:r>
+        <w:r>
+          <w:rPr>
+            <w:rFonts w:ascii="Arial" w:hAnsi="Arial" w:cs="Arial"/>
+            <w:b/>
+            <w:noProof/>
+            <w:webHidden/>
+            <w:sz w:val="24"/>
+            <w:szCs w:val="24"/>
+          </w:rPr>
+          <w:fldChar w:fldCharType="end"/>
+        </w:r>
+      </w:hyperlink>
+    </w:p>
+    <w:p>
+      <w:pPr>
+        <w:pStyle w:val="TOC4"/>
+        <w:tabs>
+          <w:tab w:val="right" w:leader="dot" w:pos="8630"/>
+        </w:tabs>
+        <w:rPr>
+          <w:rFonts w:asciiTheme="minorHAnsi" w:eastAsiaTheme="minorEastAsia" w:hAnsiTheme="minorHAnsi" w:cstheme="minorBidi"/>
+          <w:noProof/>
+          <w:sz w:val="22"/>
+          <w:szCs w:val="22"/>
+        </w:rPr>
+      </w:pPr>
+      <w:hyperlink w:anchor="_Toc9588657" w:history="1">
+        <w:r>
+          <w:rPr>
+            <w:rStyle w:val="Hyperlink"/>
+            <w:rFonts w:ascii="Arial" w:hAnsi="Arial" w:cs="Arial"/>
+            <w:b/>
+            <w:noProof/>
+            <w:sz w:val="24"/>
+            <w:szCs w:val="24"/>
+          </w:rPr>
+          <w:t>1.3.2 Data Relationships</w:t>
+        </w:r>
+        <w:r>
+          <w:rPr>
+            <w:rFonts w:ascii="Arial" w:hAnsi="Arial" w:cs="Arial"/>
+            <w:b/>
+            <w:noProof/>
+            <w:webHidden/>
+            <w:sz w:val="24"/>
+            <w:szCs w:val="24"/>
+          </w:rPr>
+          <w:tab/>
+        </w:r>
+        <w:r>
+          <w:rPr>
+            <w:rFonts w:ascii="Arial" w:hAnsi="Arial" w:cs="Arial"/>
+            <w:b/>
+            <w:noProof/>
+            <w:webHidden/>
+            <w:sz w:val="24"/>
+            <w:szCs w:val="24"/>
+          </w:rPr>
+          <w:fldChar w:fldCharType="begin"/>
+        </w:r>
+        <w:r>
+          <w:rPr>
+            <w:rFonts w:ascii="Arial" w:hAnsi="Arial" w:cs="Arial"/>
+            <w:b/>
+            <w:noProof/>
+            <w:webHidden/>
+            <w:sz w:val="24"/>
+            <w:szCs w:val="24"/>
+          </w:rPr>
+          <w:instrText xml:space="preserve"> PAGEREF _Toc9588657 \h </w:instrText>
+        </w:r>
+        <w:r>
+          <w:rPr>
+            <w:rFonts w:ascii="Arial" w:hAnsi="Arial" w:cs="Arial"/>
+            <w:b/>
+            <w:noProof/>
+            <w:webHidden/>
+            <w:sz w:val="24"/>
+            <w:szCs w:val="24"/>
+          </w:rPr>
+        </w:r>
+        <w:r>
+          <w:rPr>
+            <w:rFonts w:ascii="Arial" w:hAnsi="Arial" w:cs="Arial"/>
+            <w:b/>
+            <w:noProof/>
+            <w:webHidden/>
+            <w:sz w:val="24"/>
+            <w:szCs w:val="24"/>
+          </w:rPr>
+          <w:fldChar w:fldCharType="separate"/>
+        </w:r>
+        <w:r>
+          <w:rPr>
+            <w:rFonts w:ascii="Arial" w:hAnsi="Arial" w:cs="Arial"/>
+            <w:b/>
+            <w:noProof/>
+            <w:webHidden/>
+            <w:sz w:val="24"/>
+            <w:szCs w:val="24"/>
+          </w:rPr>
+          <w:t>7</w:t>
+        </w:r>
+        <w:r>
+          <w:rPr>
+            <w:rFonts w:ascii="Arial" w:hAnsi="Arial" w:cs="Arial"/>
+            <w:b/>
+            <w:noProof/>
+            <w:webHidden/>
+            <w:sz w:val="24"/>
+            <w:szCs w:val="24"/>
+          </w:rPr>
+          <w:fldChar w:fldCharType="end"/>
+        </w:r>
+      </w:hyperlink>
+    </w:p>
+    <w:p>
+      <w:pPr>
         <w:pStyle w:val="Heading1"/>
-        <w:spacing w:before="0"/>
         <w:rPr>
           <w:b w:val="0"/>
           <w:bCs w:val="0"/>
@@ -1694,7 +1901,7 @@
         <w:br w:type="page"/>
       </w:r>
       <w:bookmarkStart w:id="53" w:name="_Toc479684095"/>
-      <w:bookmarkStart w:id="54" w:name="_Toc8649468"/>
+      <w:bookmarkStart w:id="54" w:name="_Toc9588651"/>
       <w:r>
         <w:rPr>
           <w:b w:val="0"/>
@@ -1726,7 +1933,7 @@
       </w:pPr>
       <w:bookmarkStart w:id="55" w:name="_Toc417456544"/>
       <w:bookmarkStart w:id="56" w:name="_Toc479676545"/>
-      <w:bookmarkStart w:id="57" w:name="_Toc8649469"/>
+      <w:bookmarkStart w:id="57" w:name="_Toc9588652"/>
       <w:r>
         <w:rPr>
           <w:i w:val="0"/>
@@ -2006,7 +2213,7 @@
       </w:pPr>
       <w:bookmarkStart w:id="58" w:name="_Toc417456545"/>
       <w:bookmarkStart w:id="59" w:name="_Toc479676546"/>
-      <w:bookmarkStart w:id="60" w:name="_Toc8649470"/>
+      <w:bookmarkStart w:id="60" w:name="_Toc9588653"/>
       <w:r>
         <w:t xml:space="preserve">1.1 </w:t>
       </w:r>
@@ -2163,7 +2370,7 @@
       </w:pPr>
       <w:bookmarkStart w:id="61" w:name="_Toc417456546"/>
       <w:bookmarkStart w:id="62" w:name="_Toc479676547"/>
-      <w:bookmarkStart w:id="63" w:name="_Toc8649471"/>
+      <w:bookmarkStart w:id="63" w:name="_Toc9588654"/>
       <w:r>
         <w:t xml:space="preserve">1.2 </w:t>
       </w:r>
@@ -2671,7 +2878,7 @@
         <w:spacing w:before="0" w:after="0"/>
         <w:jc w:val="both"/>
       </w:pPr>
-      <w:bookmarkStart w:id="64" w:name="_Toc8649472"/>
+      <w:bookmarkStart w:id="64" w:name="_Toc9588655"/>
       <w:r>
         <w:lastRenderedPageBreak/>
         <w:t>1.</w:t>
@@ -2752,6 +2959,7 @@
           <w:szCs w:val="24"/>
         </w:rPr>
       </w:pPr>
+      <w:bookmarkStart w:id="65" w:name="_Toc9588656"/>
       <w:r>
         <w:rPr>
           <w:rFonts w:ascii="Arial" w:hAnsi="Arial" w:cs="Arial"/>
@@ -2768,6 +2976,7 @@
         </w:rPr>
         <w:t xml:space="preserve"> Description</w:t>
       </w:r>
+      <w:bookmarkEnd w:id="65"/>
     </w:p>
     <w:p>
       <w:pPr>
@@ -8944,6 +9153,7 @@
           <w:szCs w:val="24"/>
         </w:rPr>
       </w:pPr>
+      <w:bookmarkStart w:id="66" w:name="_Toc9588657"/>
       <w:r>
         <w:rPr>
           <w:rFonts w:ascii="Arial" w:hAnsi="Arial" w:cs="Arial"/>
@@ -8977,6 +9187,7 @@
         </w:rPr>
         <w:t xml:space="preserve"> Relationships</w:t>
       </w:r>
+      <w:bookmarkEnd w:id="66"/>
     </w:p>
     <w:p>
       <w:pPr>
@@ -8996,7 +9207,7 @@
     </w:p>
     <w:p>
       <w:pPr>
-        <w:jc w:val="both"/>
+        <w:jc w:val="center"/>
         <w:rPr>
           <w:rFonts w:ascii="Arial" w:hAnsi="Arial" w:cs="Arial"/>
         </w:rPr>
@@ -9060,9 +9271,117 @@
         </w:drawing>
       </w:r>
     </w:p>
+    <w:p>
+      <w:pPr>
+        <w:rPr>
+          <w:rFonts w:ascii="Arial" w:hAnsi="Arial" w:cs="Arial"/>
+        </w:rPr>
+      </w:pPr>
+    </w:p>
+    <w:p>
+      <w:pPr>
+        <w:rPr>
+          <w:rFonts w:ascii="Arial" w:hAnsi="Arial" w:cs="Arial"/>
+        </w:rPr>
+      </w:pPr>
+    </w:p>
+    <w:p>
+      <w:pPr>
+        <w:rPr>
+          <w:rFonts w:ascii="Arial" w:hAnsi="Arial" w:cs="Arial"/>
+        </w:rPr>
+      </w:pPr>
+    </w:p>
+    <w:p>
+      <w:pPr>
+        <w:rPr>
+          <w:rFonts w:ascii="Arial" w:hAnsi="Arial" w:cs="Arial"/>
+        </w:rPr>
+      </w:pPr>
+    </w:p>
+    <w:p>
+      <w:pPr>
+        <w:rPr>
+          <w:rFonts w:ascii="Arial" w:hAnsi="Arial" w:cs="Arial"/>
+        </w:rPr>
+      </w:pPr>
+    </w:p>
+    <w:p>
+      <w:pPr>
+        <w:rPr>
+          <w:rFonts w:ascii="Arial" w:hAnsi="Arial" w:cs="Arial"/>
+        </w:rPr>
+      </w:pPr>
+    </w:p>
+    <w:p>
+      <w:pPr>
+        <w:jc w:val="center"/>
+        <w:rPr>
+          <w:rFonts w:ascii="Arial" w:hAnsi="Arial" w:cs="Arial"/>
+        </w:rPr>
+      </w:pPr>
+      <w:r>
+        <w:rPr>
+          <w:rFonts w:ascii="Arial" w:hAnsi="Arial" w:cs="Arial"/>
+          <w:noProof/>
+        </w:rPr>
+        <w:drawing>
+          <wp:inline distT="0" distB="0" distL="0" distR="0">
+            <wp:extent cx="5486400" cy="6400800"/>
+            <wp:effectExtent l="57150" t="19050" r="114300" b="76200"/>
+            <wp:docPr id="3" name="Picture 2"/>
+            <wp:cNvGraphicFramePr>
+              <a:graphicFrameLocks xmlns:a="http://schemas.openxmlformats.org/drawingml/2006/main" noChangeAspect="1"/>
+            </wp:cNvGraphicFramePr>
+            <a:graphic xmlns:a="http://schemas.openxmlformats.org/drawingml/2006/main">
+              <a:graphicData uri="http://schemas.openxmlformats.org/drawingml/2006/picture">
+                <pic:pic xmlns:pic="http://schemas.openxmlformats.org/drawingml/2006/picture">
+                  <pic:nvPicPr>
+                    <pic:cNvPr id="0" name="Picture 2"/>
+                    <pic:cNvPicPr>
+                      <a:picLocks noChangeAspect="1" noChangeArrowheads="1"/>
+                    </pic:cNvPicPr>
+                  </pic:nvPicPr>
+                  <pic:blipFill>
+                    <a:blip r:embed="rId9" cstate="print"/>
+                    <a:srcRect/>
+                    <a:stretch>
+                      <a:fillRect/>
+                    </a:stretch>
+                  </pic:blipFill>
+                  <pic:spPr bwMode="auto">
+                    <a:xfrm>
+                      <a:off x="0" y="0"/>
+                      <a:ext cx="5486400" cy="6400800"/>
+                    </a:xfrm>
+                    <a:prstGeom prst="rect">
+                      <a:avLst/>
+                    </a:prstGeom>
+                    <a:ln w="3175" cap="sq">
+                      <a:solidFill>
+                        <a:srgbClr val="000000"/>
+                      </a:solidFill>
+                      <a:prstDash val="solid"/>
+                      <a:miter lim="800000"/>
+                    </a:ln>
+                    <a:effectLst>
+                      <a:outerShdw blurRad="50800" dist="38100" dir="2700000" algn="tl" rotWithShape="0">
+                        <a:srgbClr val="000000">
+                          <a:alpha val="43000"/>
+                        </a:srgbClr>
+                      </a:outerShdw>
+                    </a:effectLst>
+                  </pic:spPr>
+                </pic:pic>
+              </a:graphicData>
+            </a:graphic>
+          </wp:inline>
+        </w:drawing>
+      </w:r>
+    </w:p>
     <w:sectPr>
-      <w:headerReference w:type="default" r:id="rId9"/>
-      <w:footerReference w:type="default" r:id="rId10"/>
+      <w:headerReference w:type="default" r:id="rId10"/>
+      <w:footerReference w:type="default" r:id="rId11"/>
       <w:pgSz w:w="12240" w:h="15840"/>
       <w:pgMar w:top="1440" w:right="1800" w:bottom="1440" w:left="1800" w:header="720" w:footer="720" w:gutter="0"/>
       <w:cols w:space="720"/>
@@ -9164,7 +9483,7 @@
         <w:sz w:val="16"/>
         <w:szCs w:val="16"/>
       </w:rPr>
-      <w:t>13 May 2019</w:t>
+      <w:t>24 May 2019</w:t>
     </w:r>
     <w:r>
       <w:rPr>
@@ -9344,7 +9663,7 @@
         <w:sz w:val="16"/>
         <w:szCs w:val="16"/>
       </w:rPr>
-      <w:t>7</w:t>
+      <w:t>8</w:t>
     </w:r>
     <w:r>
       <w:rPr>
@@ -15391,7 +15710,7 @@
     <w:lsdException w:name="toc 1" w:uiPriority="39"/>
     <w:lsdException w:name="toc 2" w:uiPriority="39"/>
     <w:lsdException w:name="toc 3" w:uiPriority="39"/>
-    <w:lsdException w:name="toc 4" w:uiPriority="0"/>
+    <w:lsdException w:name="toc 4" w:uiPriority="39"/>
     <w:lsdException w:name="toc 5" w:uiPriority="0"/>
     <w:lsdException w:name="toc 6" w:uiPriority="0"/>
     <w:lsdException w:name="toc 7" w:uiPriority="0"/>
@@ -15911,7 +16230,7 @@
     <w:basedOn w:val="Normal"/>
     <w:next w:val="Normal"/>
     <w:autoRedefine/>
-    <w:semiHidden/>
+    <w:uiPriority w:val="39"/>
     <w:rsid w:val="00F07D23"/>
     <w:pPr>
       <w:ind w:left="720"/>
@@ -16376,7 +16695,7 @@
 </file>
 
 <file path=customXml/itemProps1.xml><?xml version="1.0" encoding="utf-8"?>
-<ds:datastoreItem xmlns:ds="http://schemas.openxmlformats.org/officeDocument/2006/customXml" ds:itemID="{97AA03ED-9FA7-4EFD-BBBB-B85C9307BDEE}">
+<ds:datastoreItem xmlns:ds="http://schemas.openxmlformats.org/officeDocument/2006/customXml" ds:itemID="{7F0C3CB7-D8AD-4C81-B1FB-5058E44E9424}">
   <ds:schemaRefs>
     <ds:schemaRef ds:uri="http://schemas.openxmlformats.org/officeDocument/2006/bibliography"/>
   </ds:schemaRefs>

</xml_diff>

<commit_message>
updated kaf agency portal system design doc.
</commit_message>
<xml_diff>
--- a/kaf-agency-portal-project/system-requirements-doc/kaf-agency-portal-system-design.docx
+++ b/kaf-agency-portal-project/system-requirements-doc/kaf-agency-portal-system-design.docx
@@ -92,7 +92,7 @@
       <w:bookmarkStart w:id="5" w:name="_Toc479676538"/>
       <w:bookmarkStart w:id="6" w:name="_Toc479677062"/>
       <w:bookmarkStart w:id="7" w:name="_Toc479684088"/>
-      <w:bookmarkStart w:id="8" w:name="_Toc11923339"/>
+      <w:bookmarkStart w:id="8" w:name="_Toc11940641"/>
       <w:r>
         <w:rPr>
           <w:rFonts w:ascii="Arial Black" w:hAnsi="Arial Black" w:cs="Arial"/>
@@ -143,7 +143,7 @@
       <w:bookmarkStart w:id="14" w:name="_Toc479676539"/>
       <w:bookmarkStart w:id="15" w:name="_Toc479677063"/>
       <w:bookmarkStart w:id="16" w:name="_Toc479684089"/>
-      <w:bookmarkStart w:id="17" w:name="_Toc11923340"/>
+      <w:bookmarkStart w:id="17" w:name="_Toc11940642"/>
       <w:r>
         <w:rPr>
           <w:rFonts w:ascii="Arial" w:hAnsi="Arial" w:cs="Arial"/>
@@ -192,7 +192,7 @@
       <w:bookmarkStart w:id="23" w:name="_Toc479676540"/>
       <w:bookmarkStart w:id="24" w:name="_Toc479677064"/>
       <w:bookmarkStart w:id="25" w:name="_Toc479684090"/>
-      <w:bookmarkStart w:id="26" w:name="_Toc11923341"/>
+      <w:bookmarkStart w:id="26" w:name="_Toc11940643"/>
       <w:r>
         <w:rPr>
           <w:rFonts w:ascii="Arial Black" w:hAnsi="Arial Black" w:cs="Arial"/>
@@ -335,7 +335,7 @@
       <w:bookmarkStart w:id="32" w:name="_Toc479676541"/>
       <w:bookmarkStart w:id="33" w:name="_Toc479677065"/>
       <w:bookmarkStart w:id="34" w:name="_Toc479684091"/>
-      <w:bookmarkStart w:id="35" w:name="_Toc11923342"/>
+      <w:bookmarkStart w:id="35" w:name="_Toc11940644"/>
       <w:r>
         <w:rPr>
           <w:rFonts w:ascii="Arial Black" w:hAnsi="Arial Black" w:cs="Arial"/>
@@ -413,6 +413,7 @@
           <w:rFonts w:ascii="Arial" w:hAnsi="Arial" w:cs="Arial"/>
         </w:rPr>
       </w:pPr>
+      <w:proofErr w:type="gramStart"/>
       <w:r>
         <w:rPr>
           <w:rFonts w:ascii="Arial" w:hAnsi="Arial" w:cs="Arial"/>
@@ -429,7 +430,14 @@
         <w:rPr>
           <w:rFonts w:ascii="Arial" w:hAnsi="Arial" w:cs="Arial"/>
         </w:rPr>
-        <w:t xml:space="preserve">ocumentation. </w:t>
+        <w:t>ocumentation.</w:t>
+      </w:r>
+      <w:proofErr w:type="gramEnd"/>
+      <w:r>
+        <w:rPr>
+          <w:rFonts w:ascii="Arial" w:hAnsi="Arial" w:cs="Arial"/>
+        </w:rPr>
+        <w:t xml:space="preserve"> </w:t>
       </w:r>
     </w:p>
     <w:p>
@@ -463,7 +471,7 @@
       <w:bookmarkStart w:id="41" w:name="_Toc479676543"/>
       <w:bookmarkStart w:id="42" w:name="_Toc479677067"/>
       <w:bookmarkStart w:id="43" w:name="_Toc479684093"/>
-      <w:bookmarkStart w:id="44" w:name="_Toc11923343"/>
+      <w:bookmarkStart w:id="44" w:name="_Toc11940645"/>
       <w:r>
         <w:rPr>
           <w:rFonts w:ascii="Arial Black" w:hAnsi="Arial Black"/>
@@ -502,7 +510,7 @@
       <w:bookmarkStart w:id="49" w:name="_Toc479676544"/>
       <w:bookmarkStart w:id="50" w:name="_Toc479677068"/>
       <w:bookmarkStart w:id="51" w:name="_Toc479684094"/>
-      <w:bookmarkStart w:id="52" w:name="_Toc11923344"/>
+      <w:bookmarkStart w:id="52" w:name="_Toc11940646"/>
       <w:r>
         <w:rPr>
           <w:rFonts w:ascii="Arial Black" w:hAnsi="Arial Black"/>
@@ -523,8 +531,13 @@
         <w:jc w:val="center"/>
       </w:pPr>
       <w:r>
-        <w:t>KAF Investment Bank Berhad</w:t>
-      </w:r>
+        <w:t xml:space="preserve">KAF Investment Bank </w:t>
+      </w:r>
+      <w:proofErr w:type="spellStart"/>
+      <w:r>
+        <w:t>Berhad</w:t>
+      </w:r>
+      <w:proofErr w:type="spellEnd"/>
     </w:p>
     <w:p>
       <w:pPr>
@@ -564,7 +577,7 @@
           <w:szCs w:val="22"/>
         </w:rPr>
       </w:pPr>
-      <w:hyperlink w:anchor="_Toc11923339" w:history="1">
+      <w:hyperlink w:anchor="_Toc11940641" w:history="1">
         <w:r>
           <w:rPr>
             <w:rStyle w:val="Hyperlink"/>
@@ -603,7 +616,7 @@
             <w:sz w:val="22"/>
             <w:szCs w:val="22"/>
           </w:rPr>
-          <w:instrText xml:space="preserve"> PAGEREF _Toc11923339 \h </w:instrText>
+          <w:instrText xml:space="preserve"> PAGEREF _Toc11940641 \h </w:instrText>
         </w:r>
         <w:r>
           <w:rPr>
@@ -661,7 +674,7 @@
           <w:szCs w:val="22"/>
         </w:rPr>
       </w:pPr>
-      <w:hyperlink w:anchor="_Toc11923340" w:history="1">
+      <w:hyperlink w:anchor="_Toc11940642" w:history="1">
         <w:r>
           <w:rPr>
             <w:rStyle w:val="Hyperlink"/>
@@ -700,7 +713,7 @@
             <w:sz w:val="22"/>
             <w:szCs w:val="22"/>
           </w:rPr>
-          <w:instrText xml:space="preserve"> PAGEREF _Toc11923340 \h </w:instrText>
+          <w:instrText xml:space="preserve"> PAGEREF _Toc11940642 \h </w:instrText>
         </w:r>
         <w:r>
           <w:rPr>
@@ -758,7 +771,7 @@
           <w:szCs w:val="22"/>
         </w:rPr>
       </w:pPr>
-      <w:hyperlink w:anchor="_Toc11923341" w:history="1">
+      <w:hyperlink w:anchor="_Toc11940643" w:history="1">
         <w:r>
           <w:rPr>
             <w:rStyle w:val="Hyperlink"/>
@@ -797,7 +810,7 @@
             <w:sz w:val="22"/>
             <w:szCs w:val="22"/>
           </w:rPr>
-          <w:instrText xml:space="preserve"> PAGEREF _Toc11923341 \h </w:instrText>
+          <w:instrText xml:space="preserve"> PAGEREF _Toc11940643 \h </w:instrText>
         </w:r>
         <w:r>
           <w:rPr>
@@ -855,7 +868,7 @@
           <w:szCs w:val="22"/>
         </w:rPr>
       </w:pPr>
-      <w:hyperlink w:anchor="_Toc11923342" w:history="1">
+      <w:hyperlink w:anchor="_Toc11940644" w:history="1">
         <w:r>
           <w:rPr>
             <w:rStyle w:val="Hyperlink"/>
@@ -894,7 +907,7 @@
             <w:sz w:val="22"/>
             <w:szCs w:val="22"/>
           </w:rPr>
-          <w:instrText xml:space="preserve"> PAGEREF _Toc11923342 \h </w:instrText>
+          <w:instrText xml:space="preserve"> PAGEREF _Toc11940644 \h </w:instrText>
         </w:r>
         <w:r>
           <w:rPr>
@@ -952,7 +965,7 @@
           <w:szCs w:val="22"/>
         </w:rPr>
       </w:pPr>
-      <w:hyperlink w:anchor="_Toc11923343" w:history="1">
+      <w:hyperlink w:anchor="_Toc11940645" w:history="1">
         <w:r>
           <w:rPr>
             <w:rStyle w:val="Hyperlink"/>
@@ -991,7 +1004,7 @@
             <w:sz w:val="22"/>
             <w:szCs w:val="22"/>
           </w:rPr>
-          <w:instrText xml:space="preserve"> PAGEREF _Toc11923343 \h </w:instrText>
+          <w:instrText xml:space="preserve"> PAGEREF _Toc11940645 \h </w:instrText>
         </w:r>
         <w:r>
           <w:rPr>
@@ -1049,7 +1062,7 @@
           <w:szCs w:val="22"/>
         </w:rPr>
       </w:pPr>
-      <w:hyperlink w:anchor="_Toc11923344" w:history="1">
+      <w:hyperlink w:anchor="_Toc11940646" w:history="1">
         <w:r>
           <w:rPr>
             <w:rStyle w:val="Hyperlink"/>
@@ -1088,7 +1101,7 @@
             <w:sz w:val="22"/>
             <w:szCs w:val="22"/>
           </w:rPr>
-          <w:instrText xml:space="preserve"> PAGEREF _Toc11923344 \h </w:instrText>
+          <w:instrText xml:space="preserve"> PAGEREF _Toc11940646 \h </w:instrText>
         </w:r>
         <w:r>
           <w:rPr>
@@ -1146,7 +1159,7 @@
           <w:szCs w:val="22"/>
         </w:rPr>
       </w:pPr>
-      <w:hyperlink w:anchor="_Toc11923345" w:history="1">
+      <w:hyperlink w:anchor="_Toc11940647" w:history="1">
         <w:r>
           <w:rPr>
             <w:rStyle w:val="Hyperlink"/>
@@ -1186,7 +1199,7 @@
             <w:sz w:val="22"/>
             <w:szCs w:val="22"/>
           </w:rPr>
-          <w:instrText xml:space="preserve"> PAGEREF _Toc11923345 \h </w:instrText>
+          <w:instrText xml:space="preserve"> PAGEREF _Toc11940647 \h </w:instrText>
         </w:r>
         <w:r>
           <w:rPr>
@@ -1244,7 +1257,7 @@
           <w:szCs w:val="22"/>
         </w:rPr>
       </w:pPr>
-      <w:hyperlink w:anchor="_Toc11923346" w:history="1">
+      <w:hyperlink w:anchor="_Toc11940648" w:history="1">
         <w:r>
           <w:rPr>
             <w:rStyle w:val="Hyperlink"/>
@@ -1287,7 +1300,7 @@
             <w:sz w:val="22"/>
             <w:szCs w:val="22"/>
           </w:rPr>
-          <w:instrText xml:space="preserve"> PAGEREF _Toc11923346 \h </w:instrText>
+          <w:instrText xml:space="preserve"> PAGEREF _Toc11940648 \h </w:instrText>
         </w:r>
         <w:r>
           <w:rPr>
@@ -1351,7 +1364,7 @@
           <w:szCs w:val="22"/>
         </w:rPr>
       </w:pPr>
-      <w:hyperlink w:anchor="_Toc11923347" w:history="1">
+      <w:hyperlink w:anchor="_Toc11940649" w:history="1">
         <w:r>
           <w:rPr>
             <w:rStyle w:val="Hyperlink"/>
@@ -1422,7 +1435,7 @@
             <w:sz w:val="22"/>
             <w:szCs w:val="22"/>
           </w:rPr>
-          <w:instrText xml:space="preserve"> PAGEREF _Toc11923347 \h </w:instrText>
+          <w:instrText xml:space="preserve"> PAGEREF _Toc11940649 \h </w:instrText>
         </w:r>
         <w:r>
           <w:rPr>
@@ -1489,7 +1502,7 @@
           <w:szCs w:val="22"/>
         </w:rPr>
       </w:pPr>
-      <w:hyperlink w:anchor="_Toc11923348" w:history="1">
+      <w:hyperlink w:anchor="_Toc11940650" w:history="1">
         <w:r>
           <w:rPr>
             <w:rStyle w:val="Hyperlink"/>
@@ -1536,7 +1549,7 @@
             <w:sz w:val="22"/>
             <w:szCs w:val="22"/>
           </w:rPr>
-          <w:instrText xml:space="preserve"> PAGEREF _Toc11923348 \h </w:instrText>
+          <w:instrText xml:space="preserve"> PAGEREF _Toc11940650 \h </w:instrText>
         </w:r>
         <w:r>
           <w:rPr>
@@ -1603,7 +1616,7 @@
           <w:szCs w:val="22"/>
         </w:rPr>
       </w:pPr>
-      <w:hyperlink w:anchor="_Toc11923349" w:history="1">
+      <w:hyperlink w:anchor="_Toc11940651" w:history="1">
         <w:r>
           <w:rPr>
             <w:rStyle w:val="Hyperlink"/>
@@ -1650,7 +1663,7 @@
             <w:sz w:val="22"/>
             <w:szCs w:val="22"/>
           </w:rPr>
-          <w:instrText xml:space="preserve"> PAGEREF _Toc11923349 \h </w:instrText>
+          <w:instrText xml:space="preserve"> PAGEREF _Toc11940651 \h </w:instrText>
         </w:r>
         <w:r>
           <w:rPr>
@@ -1717,7 +1730,7 @@
           <w:szCs w:val="22"/>
         </w:rPr>
       </w:pPr>
-      <w:hyperlink w:anchor="_Toc11923350" w:history="1">
+      <w:hyperlink w:anchor="_Toc11940652" w:history="1">
         <w:r>
           <w:rPr>
             <w:rStyle w:val="Hyperlink"/>
@@ -1764,7 +1777,7 @@
             <w:sz w:val="22"/>
             <w:szCs w:val="22"/>
           </w:rPr>
-          <w:instrText xml:space="preserve"> PAGEREF _Toc11923350 \h </w:instrText>
+          <w:instrText xml:space="preserve"> PAGEREF _Toc11940652 \h </w:instrText>
         </w:r>
         <w:r>
           <w:rPr>
@@ -1830,7 +1843,7 @@
           <w:szCs w:val="22"/>
         </w:rPr>
       </w:pPr>
-      <w:hyperlink w:anchor="_Toc11923351" w:history="1">
+      <w:hyperlink w:anchor="_Toc11940653" w:history="1">
         <w:r>
           <w:rPr>
             <w:rStyle w:val="Hyperlink"/>
@@ -1873,7 +1886,7 @@
             <w:sz w:val="22"/>
             <w:szCs w:val="22"/>
           </w:rPr>
-          <w:instrText xml:space="preserve"> PAGEREF _Toc11923351 \h </w:instrText>
+          <w:instrText xml:space="preserve"> PAGEREF _Toc11940653 \h </w:instrText>
         </w:r>
         <w:r>
           <w:rPr>
@@ -1936,7 +1949,7 @@
           <w:szCs w:val="22"/>
         </w:rPr>
       </w:pPr>
-      <w:hyperlink w:anchor="_Toc11923352" w:history="1">
+      <w:hyperlink w:anchor="_Toc11940654" w:history="1">
         <w:r>
           <w:rPr>
             <w:rStyle w:val="Hyperlink"/>
@@ -1983,7 +1996,7 @@
             <w:sz w:val="22"/>
             <w:szCs w:val="22"/>
           </w:rPr>
-          <w:instrText xml:space="preserve"> PAGEREF _Toc11923352 \h </w:instrText>
+          <w:instrText xml:space="preserve"> PAGEREF _Toc11940654 \h </w:instrText>
         </w:r>
         <w:r>
           <w:rPr>
@@ -2050,7 +2063,7 @@
           <w:szCs w:val="22"/>
         </w:rPr>
       </w:pPr>
-      <w:hyperlink w:anchor="_Toc11923353" w:history="1">
+      <w:hyperlink w:anchor="_Toc11940655" w:history="1">
         <w:r>
           <w:rPr>
             <w:rStyle w:val="Hyperlink"/>
@@ -2097,7 +2110,7 @@
             <w:sz w:val="22"/>
             <w:szCs w:val="22"/>
           </w:rPr>
-          <w:instrText xml:space="preserve"> PAGEREF _Toc11923353 \h </w:instrText>
+          <w:instrText xml:space="preserve"> PAGEREF _Toc11940655 \h </w:instrText>
         </w:r>
         <w:r>
           <w:rPr>
@@ -2162,7 +2175,7 @@
           <w:szCs w:val="22"/>
         </w:rPr>
       </w:pPr>
-      <w:hyperlink w:anchor="_Toc11923354" w:history="1">
+      <w:hyperlink w:anchor="_Toc11940656" w:history="1">
         <w:r>
           <w:rPr>
             <w:rStyle w:val="Hyperlink"/>
@@ -2205,7 +2218,7 @@
             <w:sz w:val="22"/>
             <w:szCs w:val="22"/>
           </w:rPr>
-          <w:instrText xml:space="preserve"> PAGEREF _Toc11923354 \h </w:instrText>
+          <w:instrText xml:space="preserve"> PAGEREF _Toc11940656 \h </w:instrText>
         </w:r>
         <w:r>
           <w:rPr>
@@ -2266,7 +2279,7 @@
           <w:szCs w:val="22"/>
         </w:rPr>
       </w:pPr>
-      <w:hyperlink w:anchor="_Toc11923355" w:history="1">
+      <w:hyperlink w:anchor="_Toc11940657" w:history="1">
         <w:r>
           <w:rPr>
             <w:rStyle w:val="Hyperlink"/>
@@ -2309,7 +2322,7 @@
             <w:sz w:val="22"/>
             <w:szCs w:val="22"/>
           </w:rPr>
-          <w:instrText xml:space="preserve"> PAGEREF _Toc11923355 \h </w:instrText>
+          <w:instrText xml:space="preserve"> PAGEREF _Toc11940657 \h </w:instrText>
         </w:r>
         <w:r>
           <w:rPr>
@@ -2370,7 +2383,7 @@
           <w:szCs w:val="22"/>
         </w:rPr>
       </w:pPr>
-      <w:hyperlink w:anchor="_Toc11923356" w:history="1">
+      <w:hyperlink w:anchor="_Toc11940658" w:history="1">
         <w:r>
           <w:rPr>
             <w:rStyle w:val="Hyperlink"/>
@@ -2413,7 +2426,7 @@
             <w:sz w:val="22"/>
             <w:szCs w:val="22"/>
           </w:rPr>
-          <w:instrText xml:space="preserve"> PAGEREF _Toc11923356 \h </w:instrText>
+          <w:instrText xml:space="preserve"> PAGEREF _Toc11940658 \h </w:instrText>
         </w:r>
         <w:r>
           <w:rPr>
@@ -2476,7 +2489,7 @@
           <w:szCs w:val="22"/>
         </w:rPr>
       </w:pPr>
-      <w:hyperlink w:anchor="_Toc11923357" w:history="1">
+      <w:hyperlink w:anchor="_Toc11940659" w:history="1">
         <w:r>
           <w:rPr>
             <w:rStyle w:val="Hyperlink"/>
@@ -2523,7 +2536,7 @@
             <w:sz w:val="22"/>
             <w:szCs w:val="22"/>
           </w:rPr>
-          <w:instrText xml:space="preserve"> PAGEREF _Toc11923357 \h </w:instrText>
+          <w:instrText xml:space="preserve"> PAGEREF _Toc11940659 \h </w:instrText>
         </w:r>
         <w:r>
           <w:rPr>
@@ -2588,7 +2601,7 @@
           <w:szCs w:val="22"/>
         </w:rPr>
       </w:pPr>
-      <w:hyperlink w:anchor="_Toc11923358" w:history="1">
+      <w:hyperlink w:anchor="_Toc11940660" w:history="1">
         <w:r>
           <w:rPr>
             <w:rStyle w:val="Hyperlink"/>
@@ -2631,7 +2644,7 @@
             <w:sz w:val="22"/>
             <w:szCs w:val="22"/>
           </w:rPr>
-          <w:instrText xml:space="preserve"> PAGEREF _Toc11923358 \h </w:instrText>
+          <w:instrText xml:space="preserve"> PAGEREF _Toc11940660 \h </w:instrText>
         </w:r>
         <w:r>
           <w:rPr>
@@ -2692,7 +2705,7 @@
           <w:szCs w:val="22"/>
         </w:rPr>
       </w:pPr>
-      <w:hyperlink w:anchor="_Toc11923359" w:history="1">
+      <w:hyperlink w:anchor="_Toc11940661" w:history="1">
         <w:r>
           <w:rPr>
             <w:rStyle w:val="Hyperlink"/>
@@ -2735,7 +2748,7 @@
             <w:sz w:val="22"/>
             <w:szCs w:val="22"/>
           </w:rPr>
-          <w:instrText xml:space="preserve"> PAGEREF _Toc11923359 \h </w:instrText>
+          <w:instrText xml:space="preserve"> PAGEREF _Toc11940661 \h </w:instrText>
         </w:r>
         <w:r>
           <w:rPr>
@@ -2798,7 +2811,7 @@
           <w:szCs w:val="22"/>
         </w:rPr>
       </w:pPr>
-      <w:hyperlink w:anchor="_Toc11923360" w:history="1">
+      <w:hyperlink w:anchor="_Toc11940662" w:history="1">
         <w:r>
           <w:rPr>
             <w:rStyle w:val="Hyperlink"/>
@@ -2845,7 +2858,7 @@
             <w:sz w:val="22"/>
             <w:szCs w:val="22"/>
           </w:rPr>
-          <w:instrText xml:space="preserve"> PAGEREF _Toc11923360 \h </w:instrText>
+          <w:instrText xml:space="preserve"> PAGEREF _Toc11940662 \h </w:instrText>
         </w:r>
         <w:r>
           <w:rPr>
@@ -2911,7 +2924,7 @@
           <w:szCs w:val="22"/>
         </w:rPr>
       </w:pPr>
-      <w:hyperlink w:anchor="_Toc11923361" w:history="1">
+      <w:hyperlink w:anchor="_Toc11940663" w:history="1">
         <w:r>
           <w:rPr>
             <w:rStyle w:val="Hyperlink"/>
@@ -2954,7 +2967,7 @@
             <w:sz w:val="22"/>
             <w:szCs w:val="22"/>
           </w:rPr>
-          <w:instrText xml:space="preserve"> PAGEREF _Toc11923361 \h </w:instrText>
+          <w:instrText xml:space="preserve"> PAGEREF _Toc11940663 \h </w:instrText>
         </w:r>
         <w:r>
           <w:rPr>
@@ -3017,7 +3030,7 @@
           <w:szCs w:val="22"/>
         </w:rPr>
       </w:pPr>
-      <w:hyperlink w:anchor="_Toc11923362" w:history="1">
+      <w:hyperlink w:anchor="_Toc11940664" w:history="1">
         <w:r>
           <w:rPr>
             <w:rStyle w:val="Hyperlink"/>
@@ -3065,7 +3078,7 @@
             <w:sz w:val="22"/>
             <w:szCs w:val="22"/>
           </w:rPr>
-          <w:instrText xml:space="preserve"> PAGEREF _Toc11923362 \h </w:instrText>
+          <w:instrText xml:space="preserve"> PAGEREF _Toc11940664 \h </w:instrText>
         </w:r>
         <w:r>
           <w:rPr>
@@ -3132,7 +3145,7 @@
           <w:szCs w:val="22"/>
         </w:rPr>
       </w:pPr>
-      <w:hyperlink w:anchor="_Toc11923363" w:history="1">
+      <w:hyperlink w:anchor="_Toc11940665" w:history="1">
         <w:r>
           <w:rPr>
             <w:rStyle w:val="Hyperlink"/>
@@ -3180,7 +3193,7 @@
             <w:sz w:val="22"/>
             <w:szCs w:val="22"/>
           </w:rPr>
-          <w:instrText xml:space="preserve"> PAGEREF _Toc11923363 \h </w:instrText>
+          <w:instrText xml:space="preserve"> PAGEREF _Toc11940665 \h </w:instrText>
         </w:r>
         <w:r>
           <w:rPr>
@@ -3247,7 +3260,7 @@
           <w:szCs w:val="22"/>
         </w:rPr>
       </w:pPr>
-      <w:hyperlink w:anchor="_Toc11923364" w:history="1">
+      <w:hyperlink w:anchor="_Toc11940666" w:history="1">
         <w:r>
           <w:rPr>
             <w:rStyle w:val="Hyperlink"/>
@@ -3307,7 +3320,7 @@
             <w:sz w:val="22"/>
             <w:szCs w:val="22"/>
           </w:rPr>
-          <w:instrText xml:space="preserve"> PAGEREF _Toc11923364 \h </w:instrText>
+          <w:instrText xml:space="preserve"> PAGEREF _Toc11940666 \h </w:instrText>
         </w:r>
         <w:r>
           <w:rPr>
@@ -3374,7 +3387,7 @@
           <w:szCs w:val="22"/>
         </w:rPr>
       </w:pPr>
-      <w:hyperlink w:anchor="_Toc11923365" w:history="1">
+      <w:hyperlink w:anchor="_Toc11940667" w:history="1">
         <w:r>
           <w:rPr>
             <w:rStyle w:val="Hyperlink"/>
@@ -3434,7 +3447,7 @@
             <w:sz w:val="22"/>
             <w:szCs w:val="22"/>
           </w:rPr>
-          <w:instrText xml:space="preserve"> PAGEREF _Toc11923365 \h </w:instrText>
+          <w:instrText xml:space="preserve"> PAGEREF _Toc11940667 \h </w:instrText>
         </w:r>
         <w:r>
           <w:rPr>
@@ -3500,7 +3513,7 @@
           <w:szCs w:val="22"/>
         </w:rPr>
       </w:pPr>
-      <w:hyperlink w:anchor="_Toc11923366" w:history="1">
+      <w:hyperlink w:anchor="_Toc11940668" w:history="1">
         <w:r>
           <w:rPr>
             <w:rStyle w:val="Hyperlink"/>
@@ -3543,7 +3556,7 @@
             <w:sz w:val="22"/>
             <w:szCs w:val="22"/>
           </w:rPr>
-          <w:instrText xml:space="preserve"> PAGEREF _Toc11923366 \h </w:instrText>
+          <w:instrText xml:space="preserve"> PAGEREF _Toc11940668 \h </w:instrText>
         </w:r>
         <w:r>
           <w:rPr>
@@ -3606,7 +3619,7 @@
           <w:szCs w:val="22"/>
         </w:rPr>
       </w:pPr>
-      <w:hyperlink w:anchor="_Toc11923367" w:history="1">
+      <w:hyperlink w:anchor="_Toc11940669" w:history="1">
         <w:r>
           <w:rPr>
             <w:rStyle w:val="Hyperlink"/>
@@ -3653,7 +3666,7 @@
             <w:sz w:val="22"/>
             <w:szCs w:val="22"/>
           </w:rPr>
-          <w:instrText xml:space="preserve"> PAGEREF _Toc11923367 \h </w:instrText>
+          <w:instrText xml:space="preserve"> PAGEREF _Toc11940669 \h </w:instrText>
         </w:r>
         <w:r>
           <w:rPr>
@@ -3711,7 +3724,8 @@
           <w:tab w:val="right" w:leader="dot" w:pos="8630"/>
         </w:tabs>
         <w:rPr>
-          <w:rFonts w:asciiTheme="minorHAnsi" w:eastAsiaTheme="minorEastAsia" w:hAnsiTheme="minorHAnsi" w:cstheme="minorBidi"/>
+          <w:rFonts w:ascii="Arial" w:eastAsiaTheme="minorEastAsia" w:hAnsi="Arial" w:cs="Arial"/>
+          <w:b/>
           <w:i w:val="0"/>
           <w:iCs w:val="0"/>
           <w:noProof/>
@@ -3719,7 +3733,7 @@
           <w:szCs w:val="22"/>
         </w:rPr>
       </w:pPr>
-      <w:hyperlink w:anchor="_Toc11923368" w:history="1">
+      <w:hyperlink w:anchor="_Toc11940670" w:history="1">
         <w:r>
           <w:rPr>
             <w:rStyle w:val="Hyperlink"/>
@@ -3766,7 +3780,7 @@
             <w:sz w:val="22"/>
             <w:szCs w:val="22"/>
           </w:rPr>
-          <w:instrText xml:space="preserve"> PAGEREF _Toc11923368 \h </w:instrText>
+          <w:instrText xml:space="preserve"> PAGEREF _Toc11940670 \h </w:instrText>
         </w:r>
         <w:r>
           <w:rPr>
@@ -3808,6 +3822,110 @@
             <w:rFonts w:ascii="Arial" w:hAnsi="Arial" w:cs="Arial"/>
             <w:b/>
             <w:i w:val="0"/>
+            <w:noProof/>
+            <w:webHidden/>
+            <w:sz w:val="22"/>
+            <w:szCs w:val="22"/>
+          </w:rPr>
+          <w:fldChar w:fldCharType="end"/>
+        </w:r>
+      </w:hyperlink>
+    </w:p>
+    <w:p>
+      <w:pPr>
+        <w:pStyle w:val="TOC2"/>
+        <w:tabs>
+          <w:tab w:val="right" w:leader="dot" w:pos="8630"/>
+        </w:tabs>
+        <w:rPr>
+          <w:rFonts w:asciiTheme="minorHAnsi" w:eastAsiaTheme="minorEastAsia" w:hAnsiTheme="minorHAnsi" w:cstheme="minorBidi"/>
+          <w:smallCaps w:val="0"/>
+          <w:noProof/>
+          <w:sz w:val="22"/>
+          <w:szCs w:val="22"/>
+        </w:rPr>
+      </w:pPr>
+      <w:hyperlink w:anchor="_Toc11940671" w:history="1">
+        <w:r>
+          <w:rPr>
+            <w:rStyle w:val="Hyperlink"/>
+            <w:rFonts w:ascii="Arial" w:hAnsi="Arial" w:cs="Arial"/>
+            <w:b/>
+            <w:noProof/>
+            <w:sz w:val="22"/>
+            <w:szCs w:val="22"/>
+          </w:rPr>
+          <w:t>x.x Portal Wireframes Design</w:t>
+        </w:r>
+        <w:r>
+          <w:rPr>
+            <w:rFonts w:ascii="Arial" w:hAnsi="Arial" w:cs="Arial"/>
+            <w:b/>
+            <w:noProof/>
+            <w:webHidden/>
+            <w:sz w:val="22"/>
+            <w:szCs w:val="22"/>
+          </w:rPr>
+          <w:tab/>
+        </w:r>
+        <w:r>
+          <w:rPr>
+            <w:rFonts w:ascii="Arial" w:hAnsi="Arial" w:cs="Arial"/>
+            <w:b/>
+            <w:noProof/>
+            <w:webHidden/>
+            <w:sz w:val="22"/>
+            <w:szCs w:val="22"/>
+          </w:rPr>
+          <w:fldChar w:fldCharType="begin"/>
+        </w:r>
+        <w:r>
+          <w:rPr>
+            <w:rFonts w:ascii="Arial" w:hAnsi="Arial" w:cs="Arial"/>
+            <w:b/>
+            <w:noProof/>
+            <w:webHidden/>
+            <w:sz w:val="22"/>
+            <w:szCs w:val="22"/>
+          </w:rPr>
+          <w:instrText xml:space="preserve"> PAGEREF _Toc11940671 \h </w:instrText>
+        </w:r>
+        <w:r>
+          <w:rPr>
+            <w:rFonts w:ascii="Arial" w:hAnsi="Arial" w:cs="Arial"/>
+            <w:b/>
+            <w:noProof/>
+            <w:webHidden/>
+            <w:sz w:val="22"/>
+            <w:szCs w:val="22"/>
+          </w:rPr>
+        </w:r>
+        <w:r>
+          <w:rPr>
+            <w:rFonts w:ascii="Arial" w:hAnsi="Arial" w:cs="Arial"/>
+            <w:b/>
+            <w:noProof/>
+            <w:webHidden/>
+            <w:sz w:val="22"/>
+            <w:szCs w:val="22"/>
+          </w:rPr>
+          <w:fldChar w:fldCharType="separate"/>
+        </w:r>
+        <w:r>
+          <w:rPr>
+            <w:rFonts w:ascii="Arial" w:hAnsi="Arial" w:cs="Arial"/>
+            <w:b/>
+            <w:noProof/>
+            <w:webHidden/>
+            <w:sz w:val="22"/>
+            <w:szCs w:val="22"/>
+          </w:rPr>
+          <w:t>20</w:t>
+        </w:r>
+        <w:r>
+          <w:rPr>
+            <w:rFonts w:ascii="Arial" w:hAnsi="Arial" w:cs="Arial"/>
+            <w:b/>
             <w:noProof/>
             <w:webHidden/>
             <w:sz w:val="22"/>
@@ -3833,7 +3951,7 @@
         <w:br w:type="page"/>
       </w:r>
       <w:bookmarkStart w:id="53" w:name="_Toc479684095"/>
-      <w:bookmarkStart w:id="54" w:name="_Toc11923345"/>
+      <w:bookmarkStart w:id="54" w:name="_Toc11940647"/>
       <w:r>
         <w:rPr>
           <w:b w:val="0"/>
@@ -3865,7 +3983,7 @@
       </w:pPr>
       <w:bookmarkStart w:id="55" w:name="_Toc417456544"/>
       <w:bookmarkStart w:id="56" w:name="_Toc479676545"/>
-      <w:bookmarkStart w:id="57" w:name="_Toc11923346"/>
+      <w:bookmarkStart w:id="57" w:name="_Toc11940648"/>
       <w:r>
         <w:rPr>
           <w:i w:val="0"/>
@@ -3945,7 +4063,7 @@
       </w:pPr>
       <w:bookmarkStart w:id="58" w:name="_Toc417456545"/>
       <w:bookmarkStart w:id="59" w:name="_Toc479676546"/>
-      <w:bookmarkStart w:id="60" w:name="_Toc11923347"/>
+      <w:bookmarkStart w:id="60" w:name="_Toc11940649"/>
       <w:r>
         <w:t>Goal</w:t>
       </w:r>
@@ -3998,7 +4116,7 @@
       </w:pPr>
       <w:bookmarkStart w:id="61" w:name="_Toc417456546"/>
       <w:bookmarkStart w:id="62" w:name="_Toc479676547"/>
-      <w:bookmarkStart w:id="63" w:name="_Toc11923348"/>
+      <w:bookmarkStart w:id="63" w:name="_Toc11940650"/>
       <w:r>
         <w:t xml:space="preserve">1.2 </w:t>
       </w:r>
@@ -4037,7 +4155,23 @@
           <w:rFonts w:ascii="Arial" w:hAnsi="Arial" w:cs="Arial"/>
           <w:color w:val="000000"/>
         </w:rPr>
-        <w:t xml:space="preserve">KAF Agency System is a web-based application that is designed and developed by KAF IT department as a product for internal (Back Office users) and external (Agents &amp; Investors) clients. </w:t>
+        <w:t xml:space="preserve">KAF Agency System is a web-based application that </w:t>
+      </w:r>
+      <w:proofErr w:type="gramStart"/>
+      <w:r>
+        <w:rPr>
+          <w:rFonts w:ascii="Arial" w:hAnsi="Arial" w:cs="Arial"/>
+          <w:color w:val="000000"/>
+        </w:rPr>
+        <w:t>is designed and developed by KAF IT department as a product for internal (Back Office users) and external (Agents &amp; Investors) clients</w:t>
+      </w:r>
+      <w:proofErr w:type="gramEnd"/>
+      <w:r>
+        <w:rPr>
+          <w:rFonts w:ascii="Arial" w:hAnsi="Arial" w:cs="Arial"/>
+          <w:color w:val="000000"/>
+        </w:rPr>
+        <w:t xml:space="preserve">. </w:t>
       </w:r>
     </w:p>
     <w:p>
@@ -4061,12 +4195,21 @@
           <w:color w:val="000000"/>
         </w:rPr>
       </w:pPr>
-      <w:r>
-        <w:rPr>
-          <w:rFonts w:ascii="Arial" w:hAnsi="Arial" w:cs="Arial"/>
-          <w:color w:val="000000"/>
-        </w:rPr>
-        <w:t>It is used by both agents and investors to view Unit Trust Funds details and download the latest statements. The application allows social media-based login for user authentication.</w:t>
+      <w:proofErr w:type="gramStart"/>
+      <w:r>
+        <w:rPr>
+          <w:rFonts w:ascii="Arial" w:hAnsi="Arial" w:cs="Arial"/>
+          <w:color w:val="000000"/>
+        </w:rPr>
+        <w:t>It is used by both agents and investors to view Unit Trust Funds details and download the latest statements</w:t>
+      </w:r>
+      <w:proofErr w:type="gramEnd"/>
+      <w:r>
+        <w:rPr>
+          <w:rFonts w:ascii="Arial" w:hAnsi="Arial" w:cs="Arial"/>
+          <w:color w:val="000000"/>
+        </w:rPr>
+        <w:t>. The application allows social media-based login for user authentication.</w:t>
       </w:r>
     </w:p>
     <w:p>
@@ -4085,7 +4228,7 @@
         <w:pStyle w:val="Heading3"/>
         <w:spacing w:before="0" w:after="0"/>
       </w:pPr>
-      <w:bookmarkStart w:id="64" w:name="_Toc11923349"/>
+      <w:bookmarkStart w:id="64" w:name="_Toc11940651"/>
       <w:r>
         <w:t>1.</w:t>
       </w:r>
@@ -4298,7 +4441,7 @@
         <w:pStyle w:val="Heading3"/>
         <w:spacing w:before="0" w:after="0"/>
       </w:pPr>
-      <w:bookmarkStart w:id="65" w:name="_Toc11923350"/>
+      <w:bookmarkStart w:id="65" w:name="_Toc11940652"/>
       <w:r>
         <w:lastRenderedPageBreak/>
         <w:t>1.</w:t>
@@ -4415,7 +4558,39 @@
           <w:rFonts w:ascii="Arial" w:hAnsi="Arial" w:cs="Arial"/>
           <w:color w:val="000000"/>
         </w:rPr>
-        <w:t xml:space="preserve"> like Facebook, LinkedIn, Google</w:t>
+        <w:t xml:space="preserve"> like </w:t>
+      </w:r>
+      <w:proofErr w:type="spellStart"/>
+      <w:r>
+        <w:rPr>
+          <w:rFonts w:ascii="Arial" w:hAnsi="Arial" w:cs="Arial"/>
+          <w:color w:val="000000"/>
+        </w:rPr>
+        <w:t>Facebook</w:t>
+      </w:r>
+      <w:proofErr w:type="spellEnd"/>
+      <w:r>
+        <w:rPr>
+          <w:rFonts w:ascii="Arial" w:hAnsi="Arial" w:cs="Arial"/>
+          <w:color w:val="000000"/>
+        </w:rPr>
+        <w:t xml:space="preserve">, </w:t>
+      </w:r>
+      <w:proofErr w:type="spellStart"/>
+      <w:r>
+        <w:rPr>
+          <w:rFonts w:ascii="Arial" w:hAnsi="Arial" w:cs="Arial"/>
+          <w:color w:val="000000"/>
+        </w:rPr>
+        <w:t>LinkedIn</w:t>
+      </w:r>
+      <w:proofErr w:type="spellEnd"/>
+      <w:r>
+        <w:rPr>
+          <w:rFonts w:ascii="Arial" w:hAnsi="Arial" w:cs="Arial"/>
+          <w:color w:val="000000"/>
+        </w:rPr>
+        <w:t>, Google</w:t>
       </w:r>
       <w:r>
         <w:rPr>
@@ -4481,6 +4656,7 @@
         </w:rPr>
         <w:t xml:space="preserve"> </w:t>
       </w:r>
+      <w:proofErr w:type="gramStart"/>
       <w:r>
         <w:rPr>
           <w:rFonts w:ascii="Arial" w:hAnsi="Arial" w:cs="Arial"/>
@@ -4493,7 +4669,15 @@
           <w:rFonts w:ascii="Arial" w:hAnsi="Arial" w:cs="Arial"/>
           <w:color w:val="000000"/>
         </w:rPr>
-        <w:t xml:space="preserve"> mainly designed for simplifying the login process for users and to </w:t>
+        <w:t xml:space="preserve"> mainly designed</w:t>
+      </w:r>
+      <w:proofErr w:type="gramEnd"/>
+      <w:r>
+        <w:rPr>
+          <w:rFonts w:ascii="Arial" w:hAnsi="Arial" w:cs="Arial"/>
+          <w:color w:val="000000"/>
+        </w:rPr>
+        <w:t xml:space="preserve"> for simplifying the login process for users and to </w:t>
       </w:r>
       <w:r>
         <w:rPr>
@@ -4584,7 +4768,23 @@
           <w:rFonts w:ascii="Arial" w:hAnsi="Arial" w:cs="Arial"/>
           <w:color w:val="000000"/>
         </w:rPr>
-        <w:t xml:space="preserve"> that requires them to remember a new username and password each time when the new registration is needed. </w:t>
+        <w:t xml:space="preserve"> that requires them to remember a new username and password each time when the new registration </w:t>
+      </w:r>
+      <w:proofErr w:type="gramStart"/>
+      <w:r>
+        <w:rPr>
+          <w:rFonts w:ascii="Arial" w:hAnsi="Arial" w:cs="Arial"/>
+          <w:color w:val="000000"/>
+        </w:rPr>
+        <w:t>is needed</w:t>
+      </w:r>
+      <w:proofErr w:type="gramEnd"/>
+      <w:r>
+        <w:rPr>
+          <w:rFonts w:ascii="Arial" w:hAnsi="Arial" w:cs="Arial"/>
+          <w:color w:val="000000"/>
+        </w:rPr>
+        <w:t xml:space="preserve">. </w:t>
       </w:r>
       <w:r>
         <w:rPr>
@@ -4658,12 +4858,14 @@
         <w:jc w:val="both"/>
         <w:rPr>
           <w:rFonts w:ascii="Arial" w:hAnsi="Arial" w:cs="Arial"/>
-          <w:color w:val="000000"/>
-        </w:rPr>
-      </w:pPr>
-      <w:r>
-        <w:rPr>
-          <w:rFonts w:ascii="Arial" w:hAnsi="Arial" w:cs="Arial"/>
+          <w:b/>
+          <w:color w:val="000000"/>
+        </w:rPr>
+      </w:pPr>
+      <w:r>
+        <w:rPr>
+          <w:rFonts w:ascii="Arial" w:hAnsi="Arial" w:cs="Arial"/>
+          <w:b/>
           <w:color w:val="000000"/>
         </w:rPr>
         <w:t>Lack of trust with users</w:t>
@@ -4808,21 +5010,37 @@
           <w:rFonts w:ascii="Arial" w:hAnsi="Arial" w:cs="Arial"/>
           <w:color w:val="000000"/>
         </w:rPr>
-        <w:t xml:space="preserve"> will be</w:t>
-      </w:r>
-      <w:r>
-        <w:rPr>
-          <w:rFonts w:ascii="Arial" w:hAnsi="Arial" w:cs="Arial"/>
-          <w:color w:val="000000"/>
-        </w:rPr>
         <w:t xml:space="preserve"> </w:t>
       </w:r>
-      <w:r>
-        <w:rPr>
-          <w:rFonts w:ascii="Arial" w:hAnsi="Arial" w:cs="Arial"/>
-          <w:color w:val="000000"/>
-        </w:rPr>
-        <w:t>spammed.</w:t>
+      <w:proofErr w:type="gramStart"/>
+      <w:r>
+        <w:rPr>
+          <w:rFonts w:ascii="Arial" w:hAnsi="Arial" w:cs="Arial"/>
+          <w:color w:val="000000"/>
+        </w:rPr>
+        <w:t>will be</w:t>
+      </w:r>
+      <w:r>
+        <w:rPr>
+          <w:rFonts w:ascii="Arial" w:hAnsi="Arial" w:cs="Arial"/>
+          <w:color w:val="000000"/>
+        </w:rPr>
+        <w:t xml:space="preserve"> </w:t>
+      </w:r>
+      <w:r>
+        <w:rPr>
+          <w:rFonts w:ascii="Arial" w:hAnsi="Arial" w:cs="Arial"/>
+          <w:color w:val="000000"/>
+        </w:rPr>
+        <w:t>spammed</w:t>
+      </w:r>
+      <w:proofErr w:type="gramEnd"/>
+      <w:r>
+        <w:rPr>
+          <w:rFonts w:ascii="Arial" w:hAnsi="Arial" w:cs="Arial"/>
+          <w:color w:val="000000"/>
+        </w:rPr>
+        <w:t>.</w:t>
       </w:r>
     </w:p>
     <w:p>
@@ -4847,12 +5065,14 @@
         <w:jc w:val="both"/>
         <w:rPr>
           <w:rFonts w:ascii="Arial" w:hAnsi="Arial" w:cs="Arial"/>
-          <w:color w:val="000000"/>
-        </w:rPr>
-      </w:pPr>
-      <w:r>
-        <w:rPr>
-          <w:rFonts w:ascii="Arial" w:hAnsi="Arial" w:cs="Arial"/>
+          <w:b/>
+          <w:color w:val="000000"/>
+        </w:rPr>
+      </w:pPr>
+      <w:r>
+        <w:rPr>
+          <w:rFonts w:ascii="Arial" w:hAnsi="Arial" w:cs="Arial"/>
+          <w:b/>
           <w:color w:val="000000"/>
         </w:rPr>
         <w:t xml:space="preserve">Excluding </w:t>
@@ -4860,6 +5080,7 @@
       <w:r>
         <w:rPr>
           <w:rFonts w:ascii="Arial" w:hAnsi="Arial" w:cs="Arial"/>
+          <w:b/>
           <w:color w:val="000000"/>
         </w:rPr>
         <w:t>users (agents &amp; investors)</w:t>
@@ -4867,6 +5088,7 @@
       <w:r>
         <w:rPr>
           <w:rFonts w:ascii="Arial" w:hAnsi="Arial" w:cs="Arial"/>
+          <w:b/>
           <w:color w:val="000000"/>
         </w:rPr>
         <w:t xml:space="preserve"> who</w:t>
@@ -4874,6 +5096,7 @@
       <w:r>
         <w:rPr>
           <w:rFonts w:ascii="Arial" w:hAnsi="Arial" w:cs="Arial"/>
+          <w:b/>
           <w:color w:val="000000"/>
         </w:rPr>
         <w:t xml:space="preserve"> are not active on </w:t>
@@ -4881,6 +5104,7 @@
       <w:r>
         <w:rPr>
           <w:rFonts w:ascii="Arial" w:hAnsi="Arial" w:cs="Arial"/>
+          <w:b/>
           <w:color w:val="000000"/>
         </w:rPr>
         <w:t>social</w:t>
@@ -4888,6 +5112,7 @@
       <w:r>
         <w:rPr>
           <w:rFonts w:ascii="Arial" w:hAnsi="Arial" w:cs="Arial"/>
+          <w:b/>
           <w:color w:val="000000"/>
         </w:rPr>
         <w:t xml:space="preserve"> media</w:t>
@@ -5022,12 +5247,14 @@
         <w:jc w:val="both"/>
         <w:rPr>
           <w:rFonts w:ascii="Arial" w:hAnsi="Arial" w:cs="Arial"/>
-          <w:color w:val="000000"/>
-        </w:rPr>
-      </w:pPr>
-      <w:r>
-        <w:rPr>
-          <w:rFonts w:ascii="Arial" w:hAnsi="Arial" w:cs="Arial"/>
+          <w:b/>
+          <w:color w:val="000000"/>
+        </w:rPr>
+      </w:pPr>
+      <w:r>
+        <w:rPr>
+          <w:rFonts w:ascii="Arial" w:hAnsi="Arial" w:cs="Arial"/>
+          <w:b/>
           <w:color w:val="000000"/>
         </w:rPr>
         <w:t>Social logins can contain false information (data accuracy)</w:t>
@@ -5155,12 +5382,14 @@
         <w:jc w:val="both"/>
         <w:rPr>
           <w:rFonts w:ascii="Arial" w:hAnsi="Arial" w:cs="Arial"/>
-          <w:color w:val="000000"/>
-        </w:rPr>
-      </w:pPr>
-      <w:r>
-        <w:rPr>
-          <w:rFonts w:ascii="Arial" w:hAnsi="Arial" w:cs="Arial"/>
+          <w:b/>
+          <w:color w:val="000000"/>
+        </w:rPr>
+      </w:pPr>
+      <w:r>
+        <w:rPr>
+          <w:rFonts w:ascii="Arial" w:hAnsi="Arial" w:cs="Arial"/>
+          <w:b/>
           <w:color w:val="000000"/>
         </w:rPr>
         <w:t>Social networks login are sometime blocked</w:t>
@@ -5200,8 +5429,25 @@
           <w:rFonts w:ascii="Arial" w:hAnsi="Arial" w:cs="Arial"/>
           <w:color w:val="000000"/>
         </w:rPr>
-        <w:t xml:space="preserve"> like Facebook </w:t>
-      </w:r>
+        <w:t xml:space="preserve"> like </w:t>
+      </w:r>
+      <w:proofErr w:type="spellStart"/>
+      <w:r>
+        <w:rPr>
+          <w:rFonts w:ascii="Arial" w:hAnsi="Arial" w:cs="Arial"/>
+          <w:color w:val="000000"/>
+        </w:rPr>
+        <w:t>Facebook</w:t>
+      </w:r>
+      <w:proofErr w:type="spellEnd"/>
+      <w:r>
+        <w:rPr>
+          <w:rFonts w:ascii="Arial" w:hAnsi="Arial" w:cs="Arial"/>
+          <w:color w:val="000000"/>
+        </w:rPr>
+        <w:t xml:space="preserve"> </w:t>
+      </w:r>
+      <w:proofErr w:type="gramStart"/>
       <w:r>
         <w:rPr>
           <w:rFonts w:ascii="Arial" w:hAnsi="Arial" w:cs="Arial"/>
@@ -5214,7 +5460,15 @@
           <w:rFonts w:ascii="Arial" w:hAnsi="Arial" w:cs="Arial"/>
           <w:color w:val="000000"/>
         </w:rPr>
-        <w:t xml:space="preserve"> be used at certain </w:t>
+        <w:t xml:space="preserve"> be used</w:t>
+      </w:r>
+      <w:proofErr w:type="gramEnd"/>
+      <w:r>
+        <w:rPr>
+          <w:rFonts w:ascii="Arial" w:hAnsi="Arial" w:cs="Arial"/>
+          <w:color w:val="000000"/>
+        </w:rPr>
+        <w:t xml:space="preserve"> at certain </w:t>
       </w:r>
       <w:r>
         <w:rPr>
@@ -5300,12 +5554,14 @@
         <w:jc w:val="both"/>
         <w:rPr>
           <w:rFonts w:ascii="Arial" w:hAnsi="Arial" w:cs="Arial"/>
-          <w:color w:val="000000"/>
-        </w:rPr>
-      </w:pPr>
-      <w:r>
-        <w:rPr>
-          <w:rFonts w:ascii="Arial" w:hAnsi="Arial" w:cs="Arial"/>
+          <w:b/>
+          <w:color w:val="000000"/>
+        </w:rPr>
+      </w:pPr>
+      <w:r>
+        <w:rPr>
+          <w:rFonts w:ascii="Arial" w:hAnsi="Arial" w:cs="Arial"/>
+          <w:b/>
           <w:color w:val="000000"/>
         </w:rPr>
         <w:lastRenderedPageBreak/>
@@ -5316,7 +5572,6 @@
       <w:pPr>
         <w:pStyle w:val="NormalWeb"/>
         <w:spacing w:before="0" w:beforeAutospacing="0" w:after="0" w:afterAutospacing="0"/>
-        <w:ind w:left="360"/>
         <w:jc w:val="both"/>
         <w:rPr>
           <w:rFonts w:ascii="Arial" w:hAnsi="Arial" w:cs="Arial"/>
@@ -5393,12 +5648,14 @@
         <w:jc w:val="both"/>
         <w:rPr>
           <w:rFonts w:ascii="Arial" w:hAnsi="Arial" w:cs="Arial"/>
-          <w:color w:val="000000"/>
-        </w:rPr>
-      </w:pPr>
-      <w:r>
-        <w:rPr>
-          <w:rFonts w:ascii="Arial" w:hAnsi="Arial" w:cs="Arial"/>
+          <w:b/>
+          <w:color w:val="000000"/>
+        </w:rPr>
+      </w:pPr>
+      <w:r>
+        <w:rPr>
+          <w:rFonts w:ascii="Arial" w:hAnsi="Arial" w:cs="Arial"/>
+          <w:b/>
           <w:color w:val="000000"/>
         </w:rPr>
         <w:t>Lack of email address for the client service</w:t>
@@ -5408,7 +5665,6 @@
       <w:pPr>
         <w:pStyle w:val="NormalWeb"/>
         <w:spacing w:before="0" w:beforeAutospacing="0" w:after="0" w:afterAutospacing="0"/>
-        <w:ind w:firstLine="360"/>
         <w:jc w:val="both"/>
         <w:rPr>
           <w:rFonts w:ascii="Arial" w:hAnsi="Arial" w:cs="Arial"/>
@@ -5471,12 +5727,14 @@
         <w:jc w:val="both"/>
         <w:rPr>
           <w:rFonts w:ascii="Arial" w:hAnsi="Arial" w:cs="Arial"/>
-          <w:color w:val="000000"/>
-        </w:rPr>
-      </w:pPr>
-      <w:r>
-        <w:rPr>
-          <w:rFonts w:ascii="Arial" w:hAnsi="Arial" w:cs="Arial"/>
+          <w:b/>
+          <w:color w:val="000000"/>
+        </w:rPr>
+      </w:pPr>
+      <w:r>
+        <w:rPr>
+          <w:rFonts w:ascii="Arial" w:hAnsi="Arial" w:cs="Arial"/>
+          <w:b/>
           <w:color w:val="000000"/>
         </w:rPr>
         <w:t xml:space="preserve">User </w:t>
@@ -5484,6 +5742,7 @@
       <w:r>
         <w:rPr>
           <w:rFonts w:ascii="Arial" w:hAnsi="Arial" w:cs="Arial"/>
+          <w:b/>
           <w:color w:val="000000"/>
         </w:rPr>
         <w:t>forgets</w:t>
@@ -5491,6 +5750,7 @@
       <w:r>
         <w:rPr>
           <w:rFonts w:ascii="Arial" w:hAnsi="Arial" w:cs="Arial"/>
+          <w:b/>
           <w:color w:val="000000"/>
         </w:rPr>
         <w:t xml:space="preserve"> which social login</w:t>
@@ -5498,6 +5758,7 @@
       <w:r>
         <w:rPr>
           <w:rFonts w:ascii="Arial" w:hAnsi="Arial" w:cs="Arial"/>
+          <w:b/>
           <w:color w:val="000000"/>
         </w:rPr>
         <w:t xml:space="preserve"> that</w:t>
@@ -5505,6 +5766,7 @@
       <w:r>
         <w:rPr>
           <w:rFonts w:ascii="Arial" w:hAnsi="Arial" w:cs="Arial"/>
+          <w:b/>
           <w:color w:val="000000"/>
         </w:rPr>
         <w:t xml:space="preserve"> they use</w:t>
@@ -5918,7 +6180,7 @@
           <w:i w:val="0"/>
         </w:rPr>
       </w:pPr>
-      <w:bookmarkStart w:id="66" w:name="_Toc11923351"/>
+      <w:bookmarkStart w:id="66" w:name="_Toc11940653"/>
       <w:r>
         <w:rPr>
           <w:i w:val="0"/>
@@ -5952,7 +6214,7 @@
         <w:jc w:val="both"/>
       </w:pPr>
       <w:bookmarkStart w:id="67" w:name="_Toc10039418"/>
-      <w:bookmarkStart w:id="68" w:name="_Toc11923352"/>
+      <w:bookmarkStart w:id="68" w:name="_Toc11940654"/>
       <w:r>
         <w:t>2.1 System Architecture</w:t>
       </w:r>
@@ -5983,7 +6245,21 @@
         <w:rPr>
           <w:rFonts w:ascii="Arial" w:hAnsi="Arial" w:cs="Arial"/>
         </w:rPr>
-        <w:t>System architecture is shown as below.</w:t>
+        <w:t xml:space="preserve">System architecture </w:t>
+      </w:r>
+      <w:proofErr w:type="gramStart"/>
+      <w:r>
+        <w:rPr>
+          <w:rFonts w:ascii="Arial" w:hAnsi="Arial" w:cs="Arial"/>
+        </w:rPr>
+        <w:t>is shown</w:t>
+      </w:r>
+      <w:proofErr w:type="gramEnd"/>
+      <w:r>
+        <w:rPr>
+          <w:rFonts w:ascii="Arial" w:hAnsi="Arial" w:cs="Arial"/>
+        </w:rPr>
+        <w:t xml:space="preserve"> as below.</w:t>
       </w:r>
     </w:p>
     <w:p>
@@ -6758,7 +7034,21 @@
         <w:rPr>
           <w:rFonts w:ascii="Arial" w:hAnsi="Arial" w:cs="Arial"/>
         </w:rPr>
-        <w:t>data applications are data applications that are separated into multiple</w:t>
+        <w:t xml:space="preserve">data applications are data applications that </w:t>
+      </w:r>
+      <w:proofErr w:type="gramStart"/>
+      <w:r>
+        <w:rPr>
+          <w:rFonts w:ascii="Arial" w:hAnsi="Arial" w:cs="Arial"/>
+        </w:rPr>
+        <w:t>are separated</w:t>
+      </w:r>
+      <w:proofErr w:type="gramEnd"/>
+      <w:r>
+        <w:rPr>
+          <w:rFonts w:ascii="Arial" w:hAnsi="Arial" w:cs="Arial"/>
+        </w:rPr>
+        <w:t xml:space="preserve"> into multiple</w:t>
       </w:r>
       <w:r>
         <w:rPr>
@@ -6780,7 +7070,21 @@
         <w:rPr>
           <w:rFonts w:ascii="Arial" w:hAnsi="Arial" w:cs="Arial"/>
         </w:rPr>
-        <w:t xml:space="preserve">. Also called "distributed applications" and "multi-tier applications," n-tier applications separate processing into discrete tiers that are distributed between the client and the server. </w:t>
+        <w:t xml:space="preserve">. Also called "distributed applications" and "multi-tier applications," n-tier applications separate processing into discrete tiers that </w:t>
+      </w:r>
+      <w:proofErr w:type="gramStart"/>
+      <w:r>
+        <w:rPr>
+          <w:rFonts w:ascii="Arial" w:hAnsi="Arial" w:cs="Arial"/>
+        </w:rPr>
+        <w:t>are distributed</w:t>
+      </w:r>
+      <w:proofErr w:type="gramEnd"/>
+      <w:r>
+        <w:rPr>
+          <w:rFonts w:ascii="Arial" w:hAnsi="Arial" w:cs="Arial"/>
+        </w:rPr>
+        <w:t xml:space="preserve"> between the client and the server. </w:t>
       </w:r>
     </w:p>
     <w:p>
@@ -6890,7 +7194,7 @@
         <w:jc w:val="both"/>
       </w:pPr>
       <w:bookmarkStart w:id="69" w:name="_Toc10039419"/>
-      <w:bookmarkStart w:id="70" w:name="_Toc11923353"/>
+      <w:bookmarkStart w:id="70" w:name="_Toc11940655"/>
       <w:r>
         <w:t>2.2 System Components (Technology Requirements)</w:t>
       </w:r>
@@ -6916,7 +7220,7 @@
           <w:szCs w:val="24"/>
         </w:rPr>
       </w:pPr>
-      <w:bookmarkStart w:id="71" w:name="_Toc11923354"/>
+      <w:bookmarkStart w:id="71" w:name="_Toc11940656"/>
       <w:r>
         <w:rPr>
           <w:rFonts w:ascii="Arial" w:hAnsi="Arial" w:cs="Arial"/>
@@ -7000,7 +7304,21 @@
         <w:rPr>
           <w:rFonts w:ascii="Arial" w:hAnsi="Arial" w:cs="Arial"/>
         </w:rPr>
-        <w:t xml:space="preserve">This web application is built using .NET technology, which is ASP.NET framework 4.x.x, and Bootstrap as the presentation layer. </w:t>
+        <w:t xml:space="preserve">This web application </w:t>
+      </w:r>
+      <w:proofErr w:type="gramStart"/>
+      <w:r>
+        <w:rPr>
+          <w:rFonts w:ascii="Arial" w:hAnsi="Arial" w:cs="Arial"/>
+        </w:rPr>
+        <w:t>is built</w:t>
+      </w:r>
+      <w:proofErr w:type="gramEnd"/>
+      <w:r>
+        <w:rPr>
+          <w:rFonts w:ascii="Arial" w:hAnsi="Arial" w:cs="Arial"/>
+        </w:rPr>
+        <w:t xml:space="preserve"> using .NET technology, which is ASP.NET framework 4.x.x, and Bootstrap as the presentation layer. </w:t>
       </w:r>
     </w:p>
     <w:p>
@@ -7026,7 +7344,21 @@
         <w:rPr>
           <w:rFonts w:ascii="Arial" w:hAnsi="Arial" w:cs="Arial"/>
         </w:rPr>
-        <w:t>Bootstrap is currently the most popular front-end web framework for developing responsive web applications. It offers a number of features and benefits that can improve your user experience with your web site, whether you are a novice at front-end design and development or an expert. Bootstrap is deployed as a set of CSS and JavaScript files, and it is used to help the design of website or application scale efficiently from phones to tablets to desktops in responsive manner. Current version of framework would be v4.0.</w:t>
+        <w:t xml:space="preserve">Bootstrap is currently the most popular front-end web framework for developing responsive web applications. It offers a number of features and benefits that can improve your user experience with your web site, whether you are a novice at front-end design and development or an expert. Bootstrap </w:t>
+      </w:r>
+      <w:proofErr w:type="gramStart"/>
+      <w:r>
+        <w:rPr>
+          <w:rFonts w:ascii="Arial" w:hAnsi="Arial" w:cs="Arial"/>
+        </w:rPr>
+        <w:t>is deployed</w:t>
+      </w:r>
+      <w:proofErr w:type="gramEnd"/>
+      <w:r>
+        <w:rPr>
+          <w:rFonts w:ascii="Arial" w:hAnsi="Arial" w:cs="Arial"/>
+        </w:rPr>
+        <w:t xml:space="preserve"> as a set of CSS and JavaScript files, and it is used to help the design of website or application scale efficiently from phones to tablets to desktops in responsive manner. Current version of framework would be v4.0.</w:t>
       </w:r>
     </w:p>
     <w:p>
@@ -7095,7 +7427,7 @@
           <w:szCs w:val="24"/>
         </w:rPr>
       </w:pPr>
-      <w:bookmarkStart w:id="72" w:name="_Toc11923355"/>
+      <w:bookmarkStart w:id="72" w:name="_Toc11940657"/>
       <w:r>
         <w:rPr>
           <w:rFonts w:ascii="Arial" w:hAnsi="Arial" w:cs="Arial"/>
@@ -7154,7 +7486,7 @@
         </w:rPr>
       </w:pPr>
       <w:bookmarkStart w:id="73" w:name="_Toc479683720"/>
-      <w:bookmarkStart w:id="74" w:name="_Toc11923356"/>
+      <w:bookmarkStart w:id="74" w:name="_Toc11940658"/>
       <w:r>
         <w:rPr>
           <w:rFonts w:ascii="Arial" w:hAnsi="Arial" w:cs="Arial"/>
@@ -7186,7 +7518,55 @@
           <w:rFonts w:ascii="Arial" w:hAnsi="Arial" w:cs="Arial"/>
           <w:shd w:val="clear" w:color="auto" w:fill="FFFFFF"/>
         </w:rPr>
-        <w:t xml:space="preserve">This layer is to stored and retrieved information from database or file system. The information is then passed back to the logic tier for processing, and then eventually back to the users. KAF Agency Portal is built using MySQL and XML files as data storage. </w:t>
+        <w:t xml:space="preserve">This layer is to stored and retrieved information from database or file system. The information </w:t>
+      </w:r>
+      <w:proofErr w:type="gramStart"/>
+      <w:r>
+        <w:rPr>
+          <w:rFonts w:ascii="Arial" w:hAnsi="Arial" w:cs="Arial"/>
+          <w:shd w:val="clear" w:color="auto" w:fill="FFFFFF"/>
+        </w:rPr>
+        <w:t>is then passed</w:t>
+      </w:r>
+      <w:proofErr w:type="gramEnd"/>
+      <w:r>
+        <w:rPr>
+          <w:rFonts w:ascii="Arial" w:hAnsi="Arial" w:cs="Arial"/>
+          <w:shd w:val="clear" w:color="auto" w:fill="FFFFFF"/>
+        </w:rPr>
+        <w:t xml:space="preserve"> back to the logic tier for processing, and then eventually back to the users. KAF Agency Portal </w:t>
+      </w:r>
+      <w:proofErr w:type="gramStart"/>
+      <w:r>
+        <w:rPr>
+          <w:rFonts w:ascii="Arial" w:hAnsi="Arial" w:cs="Arial"/>
+          <w:shd w:val="clear" w:color="auto" w:fill="FFFFFF"/>
+        </w:rPr>
+        <w:t>is built</w:t>
+      </w:r>
+      <w:proofErr w:type="gramEnd"/>
+      <w:r>
+        <w:rPr>
+          <w:rFonts w:ascii="Arial" w:hAnsi="Arial" w:cs="Arial"/>
+          <w:shd w:val="clear" w:color="auto" w:fill="FFFFFF"/>
+        </w:rPr>
+        <w:t xml:space="preserve"> using </w:t>
+      </w:r>
+      <w:proofErr w:type="spellStart"/>
+      <w:r>
+        <w:rPr>
+          <w:rFonts w:ascii="Arial" w:hAnsi="Arial" w:cs="Arial"/>
+          <w:shd w:val="clear" w:color="auto" w:fill="FFFFFF"/>
+        </w:rPr>
+        <w:t>MySQL</w:t>
+      </w:r>
+      <w:proofErr w:type="spellEnd"/>
+      <w:r>
+        <w:rPr>
+          <w:rFonts w:ascii="Arial" w:hAnsi="Arial" w:cs="Arial"/>
+          <w:shd w:val="clear" w:color="auto" w:fill="FFFFFF"/>
+        </w:rPr>
+        <w:t xml:space="preserve"> and XML files as data storage. </w:t>
       </w:r>
     </w:p>
     <w:p>
@@ -7499,7 +7879,7 @@
         <w:spacing w:before="0" w:after="0"/>
         <w:jc w:val="both"/>
       </w:pPr>
-      <w:bookmarkStart w:id="75" w:name="_Toc11923357"/>
+      <w:bookmarkStart w:id="75" w:name="_Toc11940659"/>
       <w:r>
         <w:lastRenderedPageBreak/>
         <w:t>2.</w:t>
@@ -7552,7 +7932,7 @@
           <w:szCs w:val="24"/>
         </w:rPr>
       </w:pPr>
-      <w:bookmarkStart w:id="76" w:name="_Toc11923358"/>
+      <w:bookmarkStart w:id="76" w:name="_Toc11940660"/>
       <w:r>
         <w:rPr>
           <w:rFonts w:ascii="Arial" w:hAnsi="Arial" w:cs="Arial"/>
@@ -7757,7 +8137,7 @@
           <w:szCs w:val="24"/>
         </w:rPr>
       </w:pPr>
-      <w:bookmarkStart w:id="77" w:name="_Toc11923359"/>
+      <w:bookmarkStart w:id="77" w:name="_Toc11940661"/>
       <w:r>
         <w:rPr>
           <w:rFonts w:ascii="Arial" w:hAnsi="Arial" w:cs="Arial"/>
@@ -8241,7 +8621,43 @@
           <w:bCs/>
           <w:color w:val="000000"/>
         </w:rPr>
-        <w:t xml:space="preserve"> logos like Facebook or LinkedIn, it can enhance the feeling of familiarity and comfort to use </w:t>
+        <w:t xml:space="preserve"> logos like </w:t>
+      </w:r>
+      <w:proofErr w:type="spellStart"/>
+      <w:r>
+        <w:rPr>
+          <w:rFonts w:ascii="Arial" w:hAnsi="Arial" w:cs="Arial"/>
+          <w:bCs/>
+          <w:color w:val="000000"/>
+        </w:rPr>
+        <w:t>Facebook</w:t>
+      </w:r>
+      <w:proofErr w:type="spellEnd"/>
+      <w:r>
+        <w:rPr>
+          <w:rFonts w:ascii="Arial" w:hAnsi="Arial" w:cs="Arial"/>
+          <w:bCs/>
+          <w:color w:val="000000"/>
+        </w:rPr>
+        <w:t xml:space="preserve"> or </w:t>
+      </w:r>
+      <w:proofErr w:type="spellStart"/>
+      <w:r>
+        <w:rPr>
+          <w:rFonts w:ascii="Arial" w:hAnsi="Arial" w:cs="Arial"/>
+          <w:bCs/>
+          <w:color w:val="000000"/>
+        </w:rPr>
+        <w:t>LinkedIn</w:t>
+      </w:r>
+      <w:proofErr w:type="spellEnd"/>
+      <w:r>
+        <w:rPr>
+          <w:rFonts w:ascii="Arial" w:hAnsi="Arial" w:cs="Arial"/>
+          <w:bCs/>
+          <w:color w:val="000000"/>
+        </w:rPr>
+        <w:t xml:space="preserve">, it can enhance the feeling of familiarity and comfort to use </w:t>
       </w:r>
       <w:r>
         <w:rPr>
@@ -8399,7 +8815,39 @@
           <w:rFonts w:ascii="Arial" w:hAnsi="Arial" w:cs="Arial"/>
           <w:color w:val="000000"/>
         </w:rPr>
-        <w:t>It is often not easy to login on a Smartphone; a social login can be an easy solution for Smartphone users.</w:t>
+        <w:t xml:space="preserve">It is often not easy to login on a </w:t>
+      </w:r>
+      <w:proofErr w:type="spellStart"/>
+      <w:r>
+        <w:rPr>
+          <w:rFonts w:ascii="Arial" w:hAnsi="Arial" w:cs="Arial"/>
+          <w:color w:val="000000"/>
+        </w:rPr>
+        <w:t>Smartphone</w:t>
+      </w:r>
+      <w:proofErr w:type="spellEnd"/>
+      <w:r>
+        <w:rPr>
+          <w:rFonts w:ascii="Arial" w:hAnsi="Arial" w:cs="Arial"/>
+          <w:color w:val="000000"/>
+        </w:rPr>
+        <w:t xml:space="preserve">; a social login can be an easy solution for </w:t>
+      </w:r>
+      <w:proofErr w:type="spellStart"/>
+      <w:r>
+        <w:rPr>
+          <w:rFonts w:ascii="Arial" w:hAnsi="Arial" w:cs="Arial"/>
+          <w:color w:val="000000"/>
+        </w:rPr>
+        <w:t>Smartphone</w:t>
+      </w:r>
+      <w:proofErr w:type="spellEnd"/>
+      <w:r>
+        <w:rPr>
+          <w:rFonts w:ascii="Arial" w:hAnsi="Arial" w:cs="Arial"/>
+          <w:color w:val="000000"/>
+        </w:rPr>
+        <w:t xml:space="preserve"> users.</w:t>
       </w:r>
     </w:p>
     <w:p>
@@ -8480,7 +8928,7 @@
           <v:shape id="_x0000_i1026" type="#_x0000_t75" style="width:374.25pt;height:418.5pt" o:ole="">
             <v:imagedata r:id="rId10" o:title=""/>
           </v:shape>
-          <o:OLEObject Type="Embed" ProgID="Visio.Drawing.11" ShapeID="_x0000_i1026" DrawAspect="Content" ObjectID="_1622536297" r:id="rId11"/>
+          <o:OLEObject Type="Embed" ProgID="Visio.Drawing.11" ShapeID="_x0000_i1026" DrawAspect="Content" ObjectID="_1622553395" r:id="rId11"/>
         </w:object>
       </w:r>
     </w:p>
@@ -8655,7 +9103,7 @@
           <v:shape id="_x0000_i1027" type="#_x0000_t75" style="width:435.75pt;height:411.75pt" o:ole="">
             <v:imagedata r:id="rId12" o:title=""/>
           </v:shape>
-          <o:OLEObject Type="Embed" ProgID="Visio.Drawing.11" ShapeID="_x0000_i1027" DrawAspect="Content" ObjectID="_1622536298" r:id="rId13"/>
+          <o:OLEObject Type="Embed" ProgID="Visio.Drawing.11" ShapeID="_x0000_i1027" DrawAspect="Content" ObjectID="_1622553396" r:id="rId13"/>
         </w:object>
       </w:r>
     </w:p>
@@ -8802,7 +9250,7 @@
         <w:spacing w:before="0" w:after="0"/>
         <w:jc w:val="both"/>
       </w:pPr>
-      <w:bookmarkStart w:id="92" w:name="_Toc11923360"/>
+      <w:bookmarkStart w:id="92" w:name="_Toc11940662"/>
       <w:r>
         <w:lastRenderedPageBreak/>
         <w:t>2.</w:t>
@@ -8966,7 +9414,7 @@
         </w:rPr>
       </w:pPr>
       <w:bookmarkStart w:id="93" w:name="_Toc10039420"/>
-      <w:bookmarkStart w:id="94" w:name="_Toc11923361"/>
+      <w:bookmarkStart w:id="94" w:name="_Toc11940663"/>
       <w:r>
         <w:rPr>
           <w:i w:val="0"/>
@@ -8999,7 +9447,7 @@
         </w:rPr>
       </w:pPr>
       <w:bookmarkStart w:id="95" w:name="_Toc10039421"/>
-      <w:bookmarkStart w:id="96" w:name="_Toc11923362"/>
+      <w:bookmarkStart w:id="96" w:name="_Toc11940664"/>
       <w:r>
         <w:rPr>
           <w:shd w:val="clear" w:color="auto" w:fill="FFFFFF"/>
@@ -9127,12 +9575,14 @@
           <w:b/>
         </w:rPr>
       </w:pPr>
+      <w:proofErr w:type="spellStart"/>
       <w:r>
         <w:rPr>
           <w:rFonts w:ascii="Arial" w:hAnsi="Arial" w:cs="Arial"/>
         </w:rPr>
         <w:t>MySQL</w:t>
       </w:r>
+      <w:proofErr w:type="spellEnd"/>
     </w:p>
     <w:p>
       <w:pPr>
@@ -9157,7 +9607,7 @@
         </w:rPr>
       </w:pPr>
       <w:bookmarkStart w:id="97" w:name="_Toc10039422"/>
-      <w:bookmarkStart w:id="98" w:name="_Toc11923363"/>
+      <w:bookmarkStart w:id="98" w:name="_Toc11940665"/>
       <w:r>
         <w:rPr>
           <w:shd w:val="clear" w:color="auto" w:fill="FFFFFF"/>
@@ -9221,7 +9671,7 @@
         </w:rPr>
       </w:pPr>
       <w:bookmarkStart w:id="99" w:name="_Toc10039423"/>
-      <w:bookmarkStart w:id="100" w:name="_Toc11923364"/>
+      <w:bookmarkStart w:id="100" w:name="_Toc11940666"/>
       <w:r>
         <w:rPr>
           <w:shd w:val="clear" w:color="auto" w:fill="FFFFFF"/>
@@ -9309,7 +9759,21 @@
         <w:rPr>
           <w:rFonts w:ascii="Arial" w:hAnsi="Arial" w:cs="Arial"/>
         </w:rPr>
-        <w:t xml:space="preserve"> are implemented to keep the Portal system secure.</w:t>
+        <w:t xml:space="preserve"> </w:t>
+      </w:r>
+      <w:proofErr w:type="gramStart"/>
+      <w:r>
+        <w:rPr>
+          <w:rFonts w:ascii="Arial" w:hAnsi="Arial" w:cs="Arial"/>
+        </w:rPr>
+        <w:t>are implemented</w:t>
+      </w:r>
+      <w:proofErr w:type="gramEnd"/>
+      <w:r>
+        <w:rPr>
+          <w:rFonts w:ascii="Arial" w:hAnsi="Arial" w:cs="Arial"/>
+        </w:rPr>
+        <w:t xml:space="preserve"> to keep the Portal system secure.</w:t>
       </w:r>
     </w:p>
     <w:p>
@@ -9379,7 +9843,21 @@
         <w:rPr>
           <w:rFonts w:ascii="Arial" w:hAnsi="Arial" w:cs="Arial"/>
         </w:rPr>
-        <w:t xml:space="preserve"> security in this Portal extends to various users in different way by giving the users with different user id. Each user will be given access privilege based on given role to him/her.</w:t>
+        <w:t xml:space="preserve"> security in this Portal extends to various users in different way by giving the users with different user id. Each user </w:t>
+      </w:r>
+      <w:proofErr w:type="gramStart"/>
+      <w:r>
+        <w:rPr>
+          <w:rFonts w:ascii="Arial" w:hAnsi="Arial" w:cs="Arial"/>
+        </w:rPr>
+        <w:t>will be given</w:t>
+      </w:r>
+      <w:proofErr w:type="gramEnd"/>
+      <w:r>
+        <w:rPr>
+          <w:rFonts w:ascii="Arial" w:hAnsi="Arial" w:cs="Arial"/>
+        </w:rPr>
+        <w:t xml:space="preserve"> access privilege based on given role to him/her.</w:t>
       </w:r>
     </w:p>
     <w:p>
@@ -9405,7 +9883,7 @@
         </w:rPr>
       </w:pPr>
       <w:bookmarkStart w:id="107" w:name="_Toc10039424"/>
-      <w:bookmarkStart w:id="108" w:name="_Toc11923365"/>
+      <w:bookmarkStart w:id="108" w:name="_Toc11940667"/>
       <w:r>
         <w:rPr>
           <w:shd w:val="clear" w:color="auto" w:fill="FFFFFF"/>
@@ -9702,7 +10180,9 @@
           <w:i w:val="0"/>
         </w:rPr>
       </w:pPr>
-      <w:bookmarkStart w:id="117" w:name="_Toc11923366"/>
+      <w:bookmarkStart w:id="117" w:name="_Toc11940668"/>
+      <w:proofErr w:type="spellStart"/>
+      <w:proofErr w:type="gramStart"/>
       <w:r>
         <w:rPr>
           <w:i w:val="0"/>
@@ -9722,6 +10202,8 @@
         </w:rPr>
         <w:t>x</w:t>
       </w:r>
+      <w:proofErr w:type="spellEnd"/>
+      <w:proofErr w:type="gramEnd"/>
       <w:r>
         <w:rPr>
           <w:i w:val="0"/>
@@ -9796,7 +10278,9 @@
         <w:spacing w:before="0" w:after="0"/>
         <w:jc w:val="both"/>
       </w:pPr>
-      <w:bookmarkStart w:id="118" w:name="_Toc11923367"/>
+      <w:bookmarkStart w:id="118" w:name="_Toc11940669"/>
+      <w:proofErr w:type="spellStart"/>
+      <w:proofErr w:type="gramStart"/>
       <w:r>
         <w:t>x</w:t>
       </w:r>
@@ -9806,6 +10290,8 @@
       <w:r>
         <w:t>x</w:t>
       </w:r>
+      <w:proofErr w:type="spellEnd"/>
+      <w:proofErr w:type="gramEnd"/>
       <w:r>
         <w:t xml:space="preserve"> Data</w:t>
       </w:r>
@@ -9972,6 +10458,7 @@
                 <w:rFonts w:ascii="Arial" w:hAnsi="Arial" w:cs="Arial"/>
               </w:rPr>
             </w:pPr>
+            <w:proofErr w:type="spellStart"/>
             <w:r>
               <w:rPr>
                 <w:rFonts w:ascii="Arial" w:hAnsi="Arial" w:cs="Arial"/>
@@ -9979,6 +10466,7 @@
               </w:rPr>
               <w:t>smallint</w:t>
             </w:r>
+            <w:proofErr w:type="spellEnd"/>
             <w:r>
               <w:rPr>
                 <w:rFonts w:ascii="Arial" w:hAnsi="Arial" w:cs="Arial"/>
@@ -10038,6 +10526,7 @@
                 <w:rFonts w:ascii="Arial" w:hAnsi="Arial" w:cs="Arial"/>
               </w:rPr>
             </w:pPr>
+            <w:proofErr w:type="spellStart"/>
             <w:r>
               <w:rPr>
                 <w:rFonts w:ascii="Arial" w:hAnsi="Arial" w:cs="Arial"/>
@@ -10045,6 +10534,7 @@
               </w:rPr>
               <w:t>Id_Type</w:t>
             </w:r>
+            <w:proofErr w:type="spellEnd"/>
           </w:p>
         </w:tc>
         <w:tc>
@@ -10058,6 +10548,7 @@
                 <w:rFonts w:ascii="Arial" w:hAnsi="Arial" w:cs="Arial"/>
               </w:rPr>
             </w:pPr>
+            <w:proofErr w:type="spellStart"/>
             <w:r>
               <w:rPr>
                 <w:rFonts w:ascii="Arial" w:hAnsi="Arial" w:cs="Arial"/>
@@ -10065,6 +10556,7 @@
               </w:rPr>
               <w:t>varchar</w:t>
             </w:r>
+            <w:proofErr w:type="spellEnd"/>
             <w:r>
               <w:rPr>
                 <w:rFonts w:ascii="Arial" w:hAnsi="Arial" w:cs="Arial"/>
@@ -10271,12 +10763,21 @@
                 <w:rFonts w:ascii="Arial" w:hAnsi="Arial" w:cs="Arial"/>
               </w:rPr>
             </w:pPr>
-            <w:r>
-              <w:rPr>
-                <w:rFonts w:ascii="Arial" w:hAnsi="Arial" w:cs="Arial"/>
-                <w:color w:val="000000"/>
-              </w:rPr>
-              <w:t>smallint(6</w:t>
+            <w:proofErr w:type="spellStart"/>
+            <w:r>
+              <w:rPr>
+                <w:rFonts w:ascii="Arial" w:hAnsi="Arial" w:cs="Arial"/>
+                <w:color w:val="000000"/>
+              </w:rPr>
+              <w:t>smallint</w:t>
+            </w:r>
+            <w:proofErr w:type="spellEnd"/>
+            <w:r>
+              <w:rPr>
+                <w:rFonts w:ascii="Arial" w:hAnsi="Arial" w:cs="Arial"/>
+                <w:color w:val="000000"/>
+              </w:rPr>
+              <w:t>(6</w:t>
             </w:r>
             <w:r>
               <w:rPr>
@@ -10323,6 +10824,7 @@
                 <w:rFonts w:ascii="Arial" w:hAnsi="Arial" w:cs="Arial"/>
               </w:rPr>
             </w:pPr>
+            <w:proofErr w:type="spellStart"/>
             <w:r>
               <w:rPr>
                 <w:rFonts w:ascii="Arial" w:hAnsi="Arial" w:cs="Arial"/>
@@ -10330,6 +10832,7 @@
               </w:rPr>
               <w:t>MFStateCode</w:t>
             </w:r>
+            <w:proofErr w:type="spellEnd"/>
           </w:p>
         </w:tc>
         <w:tc>
@@ -10343,12 +10846,21 @@
                 <w:rFonts w:ascii="Arial" w:hAnsi="Arial" w:cs="Arial"/>
               </w:rPr>
             </w:pPr>
-            <w:r>
-              <w:rPr>
-                <w:rFonts w:ascii="Arial" w:hAnsi="Arial" w:cs="Arial"/>
-                <w:color w:val="000000"/>
-              </w:rPr>
-              <w:t>varchar(3</w:t>
+            <w:proofErr w:type="spellStart"/>
+            <w:r>
+              <w:rPr>
+                <w:rFonts w:ascii="Arial" w:hAnsi="Arial" w:cs="Arial"/>
+                <w:color w:val="000000"/>
+              </w:rPr>
+              <w:t>varchar</w:t>
+            </w:r>
+            <w:proofErr w:type="spellEnd"/>
+            <w:r>
+              <w:rPr>
+                <w:rFonts w:ascii="Arial" w:hAnsi="Arial" w:cs="Arial"/>
+                <w:color w:val="000000"/>
+              </w:rPr>
+              <w:t>(3</w:t>
             </w:r>
             <w:r>
               <w:rPr>
@@ -10417,12 +10929,21 @@
                 <w:color w:val="000000"/>
               </w:rPr>
             </w:pPr>
-            <w:r>
-              <w:rPr>
-                <w:rFonts w:ascii="Arial" w:hAnsi="Arial" w:cs="Arial"/>
-                <w:color w:val="000000"/>
-              </w:rPr>
-              <w:t>varchar(256</w:t>
+            <w:proofErr w:type="spellStart"/>
+            <w:r>
+              <w:rPr>
+                <w:rFonts w:ascii="Arial" w:hAnsi="Arial" w:cs="Arial"/>
+                <w:color w:val="000000"/>
+              </w:rPr>
+              <w:t>varchar</w:t>
+            </w:r>
+            <w:proofErr w:type="spellEnd"/>
+            <w:r>
+              <w:rPr>
+                <w:rFonts w:ascii="Arial" w:hAnsi="Arial" w:cs="Arial"/>
+                <w:color w:val="000000"/>
+              </w:rPr>
+              <w:t>(256</w:t>
             </w:r>
             <w:r>
               <w:rPr>
@@ -10617,12 +11138,21 @@
                 <w:rFonts w:ascii="Arial" w:hAnsi="Arial" w:cs="Arial"/>
               </w:rPr>
             </w:pPr>
-            <w:r>
-              <w:rPr>
-                <w:rFonts w:ascii="Arial" w:hAnsi="Arial" w:cs="Arial"/>
-                <w:color w:val="000000"/>
-              </w:rPr>
-              <w:t>smallint(6</w:t>
+            <w:proofErr w:type="spellStart"/>
+            <w:r>
+              <w:rPr>
+                <w:rFonts w:ascii="Arial" w:hAnsi="Arial" w:cs="Arial"/>
+                <w:color w:val="000000"/>
+              </w:rPr>
+              <w:t>smallint</w:t>
+            </w:r>
+            <w:proofErr w:type="spellEnd"/>
+            <w:r>
+              <w:rPr>
+                <w:rFonts w:ascii="Arial" w:hAnsi="Arial" w:cs="Arial"/>
+                <w:color w:val="000000"/>
+              </w:rPr>
+              <w:t>(6</w:t>
             </w:r>
             <w:r>
               <w:rPr>
@@ -10669,6 +11199,7 @@
                 <w:rFonts w:ascii="Arial" w:hAnsi="Arial" w:cs="Arial"/>
               </w:rPr>
             </w:pPr>
+            <w:proofErr w:type="spellStart"/>
             <w:r>
               <w:rPr>
                 <w:rFonts w:ascii="Arial" w:hAnsi="Arial" w:cs="Arial"/>
@@ -10676,6 +11207,7 @@
               </w:rPr>
               <w:t>ISOCountryCode</w:t>
             </w:r>
+            <w:proofErr w:type="spellEnd"/>
           </w:p>
         </w:tc>
         <w:tc>
@@ -10689,12 +11221,21 @@
                 <w:rFonts w:ascii="Arial" w:hAnsi="Arial" w:cs="Arial"/>
               </w:rPr>
             </w:pPr>
-            <w:r>
-              <w:rPr>
-                <w:rFonts w:ascii="Arial" w:hAnsi="Arial" w:cs="Arial"/>
-                <w:color w:val="000000"/>
-              </w:rPr>
-              <w:t>varchar(2</w:t>
+            <w:proofErr w:type="spellStart"/>
+            <w:r>
+              <w:rPr>
+                <w:rFonts w:ascii="Arial" w:hAnsi="Arial" w:cs="Arial"/>
+                <w:color w:val="000000"/>
+              </w:rPr>
+              <w:t>varchar</w:t>
+            </w:r>
+            <w:proofErr w:type="spellEnd"/>
+            <w:r>
+              <w:rPr>
+                <w:rFonts w:ascii="Arial" w:hAnsi="Arial" w:cs="Arial"/>
+                <w:color w:val="000000"/>
+              </w:rPr>
+              <w:t>(2</w:t>
             </w:r>
             <w:r>
               <w:rPr>
@@ -10763,12 +11304,21 @@
                 <w:color w:val="000000"/>
               </w:rPr>
             </w:pPr>
-            <w:r>
-              <w:rPr>
-                <w:rFonts w:ascii="Arial" w:hAnsi="Arial" w:cs="Arial"/>
-                <w:color w:val="000000"/>
-              </w:rPr>
-              <w:t>varchar(256</w:t>
+            <w:proofErr w:type="spellStart"/>
+            <w:r>
+              <w:rPr>
+                <w:rFonts w:ascii="Arial" w:hAnsi="Arial" w:cs="Arial"/>
+                <w:color w:val="000000"/>
+              </w:rPr>
+              <w:t>varchar</w:t>
+            </w:r>
+            <w:proofErr w:type="spellEnd"/>
+            <w:r>
+              <w:rPr>
+                <w:rFonts w:ascii="Arial" w:hAnsi="Arial" w:cs="Arial"/>
+                <w:color w:val="000000"/>
+              </w:rPr>
+              <w:t>(256</w:t>
             </w:r>
             <w:r>
               <w:rPr>
@@ -10975,12 +11525,21 @@
                 <w:rFonts w:ascii="Arial" w:hAnsi="Arial" w:cs="Arial"/>
               </w:rPr>
             </w:pPr>
-            <w:r>
-              <w:rPr>
-                <w:rFonts w:ascii="Arial" w:hAnsi="Arial" w:cs="Arial"/>
-                <w:color w:val="000000"/>
-              </w:rPr>
-              <w:t>smallint(6</w:t>
+            <w:proofErr w:type="spellStart"/>
+            <w:r>
+              <w:rPr>
+                <w:rFonts w:ascii="Arial" w:hAnsi="Arial" w:cs="Arial"/>
+                <w:color w:val="000000"/>
+              </w:rPr>
+              <w:t>smallint</w:t>
+            </w:r>
+            <w:proofErr w:type="spellEnd"/>
+            <w:r>
+              <w:rPr>
+                <w:rFonts w:ascii="Arial" w:hAnsi="Arial" w:cs="Arial"/>
+                <w:color w:val="000000"/>
+              </w:rPr>
+              <w:t>(6</w:t>
             </w:r>
             <w:r>
               <w:rPr>
@@ -11047,12 +11606,21 @@
                 <w:rFonts w:ascii="Arial" w:hAnsi="Arial" w:cs="Arial"/>
               </w:rPr>
             </w:pPr>
-            <w:r>
-              <w:rPr>
-                <w:rFonts w:ascii="Arial" w:hAnsi="Arial" w:cs="Arial"/>
-                <w:color w:val="000000"/>
-              </w:rPr>
-              <w:t>tinyint(4</w:t>
+            <w:proofErr w:type="spellStart"/>
+            <w:r>
+              <w:rPr>
+                <w:rFonts w:ascii="Arial" w:hAnsi="Arial" w:cs="Arial"/>
+                <w:color w:val="000000"/>
+              </w:rPr>
+              <w:t>tinyint</w:t>
+            </w:r>
+            <w:proofErr w:type="spellEnd"/>
+            <w:r>
+              <w:rPr>
+                <w:rFonts w:ascii="Arial" w:hAnsi="Arial" w:cs="Arial"/>
+                <w:color w:val="000000"/>
+              </w:rPr>
+              <w:t>(4</w:t>
             </w:r>
             <w:r>
               <w:rPr>
@@ -11100,6 +11668,7 @@
                 <w:color w:val="000000"/>
               </w:rPr>
             </w:pPr>
+            <w:proofErr w:type="spellStart"/>
             <w:r>
               <w:rPr>
                 <w:rFonts w:ascii="Arial" w:hAnsi="Arial" w:cs="Arial"/>
@@ -11107,6 +11676,7 @@
               </w:rPr>
               <w:t>CIF_No</w:t>
             </w:r>
+            <w:proofErr w:type="spellEnd"/>
           </w:p>
         </w:tc>
         <w:tc>
@@ -11121,12 +11691,21 @@
                 <w:color w:val="000000"/>
               </w:rPr>
             </w:pPr>
-            <w:r>
-              <w:rPr>
-                <w:rFonts w:ascii="Arial" w:hAnsi="Arial" w:cs="Arial"/>
-                <w:color w:val="000000"/>
-              </w:rPr>
-              <w:t>varchar(17</w:t>
+            <w:proofErr w:type="spellStart"/>
+            <w:r>
+              <w:rPr>
+                <w:rFonts w:ascii="Arial" w:hAnsi="Arial" w:cs="Arial"/>
+                <w:color w:val="000000"/>
+              </w:rPr>
+              <w:t>varchar</w:t>
+            </w:r>
+            <w:proofErr w:type="spellEnd"/>
+            <w:r>
+              <w:rPr>
+                <w:rFonts w:ascii="Arial" w:hAnsi="Arial" w:cs="Arial"/>
+                <w:color w:val="000000"/>
+              </w:rPr>
+              <w:t>(17</w:t>
             </w:r>
             <w:r>
               <w:rPr>
@@ -11196,12 +11775,21 @@
                 <w:color w:val="000000"/>
               </w:rPr>
             </w:pPr>
-            <w:r>
-              <w:rPr>
-                <w:rFonts w:ascii="Arial" w:hAnsi="Arial" w:cs="Arial"/>
-                <w:color w:val="000000"/>
-              </w:rPr>
-              <w:t>varchar(256</w:t>
+            <w:proofErr w:type="spellStart"/>
+            <w:r>
+              <w:rPr>
+                <w:rFonts w:ascii="Arial" w:hAnsi="Arial" w:cs="Arial"/>
+                <w:color w:val="000000"/>
+              </w:rPr>
+              <w:t>varchar</w:t>
+            </w:r>
+            <w:proofErr w:type="spellEnd"/>
+            <w:r>
+              <w:rPr>
+                <w:rFonts w:ascii="Arial" w:hAnsi="Arial" w:cs="Arial"/>
+                <w:color w:val="000000"/>
+              </w:rPr>
+              <w:t>(256</w:t>
             </w:r>
             <w:r>
               <w:rPr>
@@ -11250,6 +11838,7 @@
                 <w:color w:val="000000"/>
               </w:rPr>
             </w:pPr>
+            <w:proofErr w:type="spellStart"/>
             <w:r>
               <w:rPr>
                 <w:rFonts w:ascii="Arial" w:hAnsi="Arial" w:cs="Arial"/>
@@ -11257,6 +11846,7 @@
               </w:rPr>
               <w:t>Id_Type</w:t>
             </w:r>
+            <w:proofErr w:type="spellEnd"/>
           </w:p>
         </w:tc>
         <w:tc>
@@ -11271,12 +11861,21 @@
                 <w:color w:val="000000"/>
               </w:rPr>
             </w:pPr>
-            <w:r>
-              <w:rPr>
-                <w:rFonts w:ascii="Arial" w:hAnsi="Arial" w:cs="Arial"/>
-                <w:color w:val="000000"/>
-              </w:rPr>
-              <w:t>smallint(6)</w:t>
+            <w:proofErr w:type="spellStart"/>
+            <w:r>
+              <w:rPr>
+                <w:rFonts w:ascii="Arial" w:hAnsi="Arial" w:cs="Arial"/>
+                <w:color w:val="000000"/>
+              </w:rPr>
+              <w:t>smallint</w:t>
+            </w:r>
+            <w:proofErr w:type="spellEnd"/>
+            <w:r>
+              <w:rPr>
+                <w:rFonts w:ascii="Arial" w:hAnsi="Arial" w:cs="Arial"/>
+                <w:color w:val="000000"/>
+              </w:rPr>
+              <w:t>(6)</w:t>
             </w:r>
           </w:p>
         </w:tc>
@@ -11318,6 +11917,7 @@
                 <w:color w:val="000000"/>
               </w:rPr>
             </w:pPr>
+            <w:proofErr w:type="spellStart"/>
             <w:r>
               <w:rPr>
                 <w:rFonts w:ascii="Arial" w:hAnsi="Arial" w:cs="Arial"/>
@@ -11325,6 +11925,7 @@
               </w:rPr>
               <w:t>Id_New_No</w:t>
             </w:r>
+            <w:proofErr w:type="spellEnd"/>
           </w:p>
         </w:tc>
         <w:tc>
@@ -11339,12 +11940,21 @@
                 <w:color w:val="000000"/>
               </w:rPr>
             </w:pPr>
-            <w:r>
-              <w:rPr>
-                <w:rFonts w:ascii="Arial" w:hAnsi="Arial" w:cs="Arial"/>
-                <w:color w:val="000000"/>
-              </w:rPr>
-              <w:t>varchar(12)</w:t>
+            <w:proofErr w:type="spellStart"/>
+            <w:r>
+              <w:rPr>
+                <w:rFonts w:ascii="Arial" w:hAnsi="Arial" w:cs="Arial"/>
+                <w:color w:val="000000"/>
+              </w:rPr>
+              <w:t>varchar</w:t>
+            </w:r>
+            <w:proofErr w:type="spellEnd"/>
+            <w:r>
+              <w:rPr>
+                <w:rFonts w:ascii="Arial" w:hAnsi="Arial" w:cs="Arial"/>
+                <w:color w:val="000000"/>
+              </w:rPr>
+              <w:t>(12)</w:t>
             </w:r>
           </w:p>
         </w:tc>
@@ -11386,6 +11996,7 @@
                 <w:color w:val="000000"/>
               </w:rPr>
             </w:pPr>
+            <w:proofErr w:type="spellStart"/>
             <w:r>
               <w:rPr>
                 <w:rFonts w:ascii="Arial" w:hAnsi="Arial" w:cs="Arial"/>
@@ -11393,6 +12004,7 @@
               </w:rPr>
               <w:t>Id_Old_No</w:t>
             </w:r>
+            <w:proofErr w:type="spellEnd"/>
           </w:p>
         </w:tc>
         <w:tc>
@@ -11407,12 +12019,21 @@
                 <w:color w:val="000000"/>
               </w:rPr>
             </w:pPr>
-            <w:r>
-              <w:rPr>
-                <w:rFonts w:ascii="Arial" w:hAnsi="Arial" w:cs="Arial"/>
-                <w:color w:val="000000"/>
-              </w:rPr>
-              <w:t>varchar(20)</w:t>
+            <w:proofErr w:type="spellStart"/>
+            <w:r>
+              <w:rPr>
+                <w:rFonts w:ascii="Arial" w:hAnsi="Arial" w:cs="Arial"/>
+                <w:color w:val="000000"/>
+              </w:rPr>
+              <w:t>varchar</w:t>
+            </w:r>
+            <w:proofErr w:type="spellEnd"/>
+            <w:r>
+              <w:rPr>
+                <w:rFonts w:ascii="Arial" w:hAnsi="Arial" w:cs="Arial"/>
+                <w:color w:val="000000"/>
+              </w:rPr>
+              <w:t>(20)</w:t>
             </w:r>
           </w:p>
         </w:tc>
@@ -11475,12 +12096,21 @@
                 <w:color w:val="000000"/>
               </w:rPr>
             </w:pPr>
-            <w:r>
-              <w:rPr>
-                <w:rFonts w:ascii="Arial" w:hAnsi="Arial" w:cs="Arial"/>
-                <w:color w:val="000000"/>
-              </w:rPr>
-              <w:t>varchar(256)</w:t>
+            <w:proofErr w:type="spellStart"/>
+            <w:r>
+              <w:rPr>
+                <w:rFonts w:ascii="Arial" w:hAnsi="Arial" w:cs="Arial"/>
+                <w:color w:val="000000"/>
+              </w:rPr>
+              <w:t>varchar</w:t>
+            </w:r>
+            <w:proofErr w:type="spellEnd"/>
+            <w:r>
+              <w:rPr>
+                <w:rFonts w:ascii="Arial" w:hAnsi="Arial" w:cs="Arial"/>
+                <w:color w:val="000000"/>
+              </w:rPr>
+              <w:t>(256)</w:t>
             </w:r>
           </w:p>
         </w:tc>
@@ -11522,6 +12152,7 @@
                 <w:color w:val="000000"/>
               </w:rPr>
             </w:pPr>
+            <w:proofErr w:type="spellStart"/>
             <w:r>
               <w:rPr>
                 <w:rFonts w:ascii="Arial" w:hAnsi="Arial" w:cs="Arial"/>
@@ -11529,6 +12160,7 @@
               </w:rPr>
               <w:t>Tel_No</w:t>
             </w:r>
+            <w:proofErr w:type="spellEnd"/>
           </w:p>
         </w:tc>
         <w:tc>
@@ -11543,12 +12175,21 @@
                 <w:color w:val="000000"/>
               </w:rPr>
             </w:pPr>
-            <w:r>
-              <w:rPr>
-                <w:rFonts w:ascii="Arial" w:hAnsi="Arial" w:cs="Arial"/>
-                <w:color w:val="000000"/>
-              </w:rPr>
-              <w:t>varchar(15)</w:t>
+            <w:proofErr w:type="spellStart"/>
+            <w:r>
+              <w:rPr>
+                <w:rFonts w:ascii="Arial" w:hAnsi="Arial" w:cs="Arial"/>
+                <w:color w:val="000000"/>
+              </w:rPr>
+              <w:t>varchar</w:t>
+            </w:r>
+            <w:proofErr w:type="spellEnd"/>
+            <w:r>
+              <w:rPr>
+                <w:rFonts w:ascii="Arial" w:hAnsi="Arial" w:cs="Arial"/>
+                <w:color w:val="000000"/>
+              </w:rPr>
+              <w:t>(15)</w:t>
             </w:r>
           </w:p>
         </w:tc>
@@ -11590,6 +12231,7 @@
                 <w:color w:val="000000"/>
               </w:rPr>
             </w:pPr>
+            <w:proofErr w:type="spellStart"/>
             <w:r>
               <w:rPr>
                 <w:rFonts w:ascii="Arial" w:hAnsi="Arial" w:cs="Arial"/>
@@ -11597,6 +12239,7 @@
               </w:rPr>
               <w:t>EPF_No</w:t>
             </w:r>
+            <w:proofErr w:type="spellEnd"/>
           </w:p>
         </w:tc>
         <w:tc>
@@ -11611,12 +12254,21 @@
                 <w:color w:val="000000"/>
               </w:rPr>
             </w:pPr>
-            <w:r>
-              <w:rPr>
-                <w:rFonts w:ascii="Arial" w:hAnsi="Arial" w:cs="Arial"/>
-                <w:color w:val="000000"/>
-              </w:rPr>
-              <w:t>varchar(15)</w:t>
+            <w:proofErr w:type="spellStart"/>
+            <w:r>
+              <w:rPr>
+                <w:rFonts w:ascii="Arial" w:hAnsi="Arial" w:cs="Arial"/>
+                <w:color w:val="000000"/>
+              </w:rPr>
+              <w:t>varchar</w:t>
+            </w:r>
+            <w:proofErr w:type="spellEnd"/>
+            <w:r>
+              <w:rPr>
+                <w:rFonts w:ascii="Arial" w:hAnsi="Arial" w:cs="Arial"/>
+                <w:color w:val="000000"/>
+              </w:rPr>
+              <w:t>(15)</w:t>
             </w:r>
           </w:p>
         </w:tc>
@@ -11658,6 +12310,7 @@
                 <w:color w:val="000000"/>
               </w:rPr>
             </w:pPr>
+            <w:proofErr w:type="spellStart"/>
             <w:r>
               <w:rPr>
                 <w:rFonts w:ascii="Arial" w:hAnsi="Arial" w:cs="Arial"/>
@@ -11665,6 +12318,7 @@
               </w:rPr>
               <w:t>EPF_Eff_Date</w:t>
             </w:r>
+            <w:proofErr w:type="spellEnd"/>
           </w:p>
         </w:tc>
         <w:tc>
@@ -11679,6 +12333,7 @@
                 <w:color w:val="000000"/>
               </w:rPr>
             </w:pPr>
+            <w:proofErr w:type="spellStart"/>
             <w:r>
               <w:rPr>
                 <w:rFonts w:ascii="Arial" w:hAnsi="Arial" w:cs="Arial"/>
@@ -11693,6 +12348,7 @@
               </w:rPr>
               <w:t>atetime</w:t>
             </w:r>
+            <w:proofErr w:type="spellEnd"/>
           </w:p>
         </w:tc>
         <w:tc>
@@ -11747,6 +12403,7 @@
                 <w:color w:val="000000"/>
               </w:rPr>
             </w:pPr>
+            <w:proofErr w:type="spellStart"/>
             <w:r>
               <w:rPr>
                 <w:rFonts w:ascii="Arial" w:hAnsi="Arial" w:cs="Arial"/>
@@ -11754,6 +12411,7 @@
               </w:rPr>
               <w:t>EPF_Ac_Type</w:t>
             </w:r>
+            <w:proofErr w:type="spellEnd"/>
           </w:p>
         </w:tc>
         <w:tc>
@@ -11768,12 +12426,21 @@
                 <w:color w:val="000000"/>
               </w:rPr>
             </w:pPr>
-            <w:r>
-              <w:rPr>
-                <w:rFonts w:ascii="Arial" w:hAnsi="Arial" w:cs="Arial"/>
-                <w:color w:val="000000"/>
-              </w:rPr>
-              <w:t>varchar(1)</w:t>
+            <w:proofErr w:type="spellStart"/>
+            <w:r>
+              <w:rPr>
+                <w:rFonts w:ascii="Arial" w:hAnsi="Arial" w:cs="Arial"/>
+                <w:color w:val="000000"/>
+              </w:rPr>
+              <w:t>varchar</w:t>
+            </w:r>
+            <w:proofErr w:type="spellEnd"/>
+            <w:r>
+              <w:rPr>
+                <w:rFonts w:ascii="Arial" w:hAnsi="Arial" w:cs="Arial"/>
+                <w:color w:val="000000"/>
+              </w:rPr>
+              <w:t>(1)</w:t>
             </w:r>
           </w:p>
         </w:tc>
@@ -11837,12 +12504,21 @@
                 <w:color w:val="000000"/>
               </w:rPr>
             </w:pPr>
-            <w:r>
-              <w:rPr>
-                <w:rFonts w:ascii="Arial" w:hAnsi="Arial" w:cs="Arial"/>
-                <w:color w:val="000000"/>
-              </w:rPr>
-              <w:t>varchar(100)</w:t>
+            <w:proofErr w:type="spellStart"/>
+            <w:r>
+              <w:rPr>
+                <w:rFonts w:ascii="Arial" w:hAnsi="Arial" w:cs="Arial"/>
+                <w:color w:val="000000"/>
+              </w:rPr>
+              <w:t>varchar</w:t>
+            </w:r>
+            <w:proofErr w:type="spellEnd"/>
+            <w:r>
+              <w:rPr>
+                <w:rFonts w:ascii="Arial" w:hAnsi="Arial" w:cs="Arial"/>
+                <w:color w:val="000000"/>
+              </w:rPr>
+              <w:t>(100)</w:t>
             </w:r>
           </w:p>
         </w:tc>
@@ -11905,12 +12581,21 @@
                 <w:color w:val="000000"/>
               </w:rPr>
             </w:pPr>
-            <w:r>
-              <w:rPr>
-                <w:rFonts w:ascii="Arial" w:hAnsi="Arial" w:cs="Arial"/>
-                <w:color w:val="000000"/>
-              </w:rPr>
-              <w:t>varchar(100)</w:t>
+            <w:proofErr w:type="spellStart"/>
+            <w:r>
+              <w:rPr>
+                <w:rFonts w:ascii="Arial" w:hAnsi="Arial" w:cs="Arial"/>
+                <w:color w:val="000000"/>
+              </w:rPr>
+              <w:t>varchar</w:t>
+            </w:r>
+            <w:proofErr w:type="spellEnd"/>
+            <w:r>
+              <w:rPr>
+                <w:rFonts w:ascii="Arial" w:hAnsi="Arial" w:cs="Arial"/>
+                <w:color w:val="000000"/>
+              </w:rPr>
+              <w:t>(100)</w:t>
             </w:r>
           </w:p>
         </w:tc>
@@ -11973,12 +12658,21 @@
                 <w:color w:val="000000"/>
               </w:rPr>
             </w:pPr>
-            <w:r>
-              <w:rPr>
-                <w:rFonts w:ascii="Arial" w:hAnsi="Arial" w:cs="Arial"/>
-                <w:color w:val="000000"/>
-              </w:rPr>
-              <w:t>varchar(100)</w:t>
+            <w:proofErr w:type="spellStart"/>
+            <w:r>
+              <w:rPr>
+                <w:rFonts w:ascii="Arial" w:hAnsi="Arial" w:cs="Arial"/>
+                <w:color w:val="000000"/>
+              </w:rPr>
+              <w:t>varchar</w:t>
+            </w:r>
+            <w:proofErr w:type="spellEnd"/>
+            <w:r>
+              <w:rPr>
+                <w:rFonts w:ascii="Arial" w:hAnsi="Arial" w:cs="Arial"/>
+                <w:color w:val="000000"/>
+              </w:rPr>
+              <w:t>(100)</w:t>
             </w:r>
           </w:p>
         </w:tc>
@@ -12041,12 +12735,21 @@
                 <w:color w:val="000000"/>
               </w:rPr>
             </w:pPr>
-            <w:r>
-              <w:rPr>
-                <w:rFonts w:ascii="Arial" w:hAnsi="Arial" w:cs="Arial"/>
-                <w:color w:val="000000"/>
-              </w:rPr>
-              <w:t>smallint(6)</w:t>
+            <w:proofErr w:type="spellStart"/>
+            <w:r>
+              <w:rPr>
+                <w:rFonts w:ascii="Arial" w:hAnsi="Arial" w:cs="Arial"/>
+                <w:color w:val="000000"/>
+              </w:rPr>
+              <w:t>smallint</w:t>
+            </w:r>
+            <w:proofErr w:type="spellEnd"/>
+            <w:r>
+              <w:rPr>
+                <w:rFonts w:ascii="Arial" w:hAnsi="Arial" w:cs="Arial"/>
+                <w:color w:val="000000"/>
+              </w:rPr>
+              <w:t>(6)</w:t>
             </w:r>
           </w:p>
         </w:tc>
@@ -12109,12 +12812,21 @@
                 <w:color w:val="000000"/>
               </w:rPr>
             </w:pPr>
-            <w:r>
-              <w:rPr>
-                <w:rFonts w:ascii="Arial" w:hAnsi="Arial" w:cs="Arial"/>
-                <w:color w:val="000000"/>
-              </w:rPr>
-              <w:t>varchar(10)</w:t>
+            <w:proofErr w:type="spellStart"/>
+            <w:r>
+              <w:rPr>
+                <w:rFonts w:ascii="Arial" w:hAnsi="Arial" w:cs="Arial"/>
+                <w:color w:val="000000"/>
+              </w:rPr>
+              <w:t>varchar</w:t>
+            </w:r>
+            <w:proofErr w:type="spellEnd"/>
+            <w:r>
+              <w:rPr>
+                <w:rFonts w:ascii="Arial" w:hAnsi="Arial" w:cs="Arial"/>
+                <w:color w:val="000000"/>
+              </w:rPr>
+              <w:t>(10)</w:t>
             </w:r>
           </w:p>
         </w:tc>
@@ -12177,12 +12889,21 @@
                 <w:color w:val="000000"/>
               </w:rPr>
             </w:pPr>
-            <w:r>
-              <w:rPr>
-                <w:rFonts w:ascii="Arial" w:hAnsi="Arial" w:cs="Arial"/>
-                <w:color w:val="000000"/>
-              </w:rPr>
-              <w:t>smallint(6)</w:t>
+            <w:proofErr w:type="spellStart"/>
+            <w:r>
+              <w:rPr>
+                <w:rFonts w:ascii="Arial" w:hAnsi="Arial" w:cs="Arial"/>
+                <w:color w:val="000000"/>
+              </w:rPr>
+              <w:t>smallint</w:t>
+            </w:r>
+            <w:proofErr w:type="spellEnd"/>
+            <w:r>
+              <w:rPr>
+                <w:rFonts w:ascii="Arial" w:hAnsi="Arial" w:cs="Arial"/>
+                <w:color w:val="000000"/>
+              </w:rPr>
+              <w:t>(6)</w:t>
             </w:r>
           </w:p>
         </w:tc>
@@ -12370,6 +13091,7 @@
                 <w:rFonts w:ascii="Arial" w:hAnsi="Arial" w:cs="Arial"/>
               </w:rPr>
             </w:pPr>
+            <w:proofErr w:type="spellStart"/>
             <w:r>
               <w:rPr>
                 <w:rFonts w:ascii="Arial" w:hAnsi="Arial" w:cs="Arial"/>
@@ -12377,6 +13099,7 @@
               </w:rPr>
               <w:t>int</w:t>
             </w:r>
+            <w:proofErr w:type="spellEnd"/>
             <w:r>
               <w:rPr>
                 <w:rFonts w:ascii="Arial" w:hAnsi="Arial" w:cs="Arial"/>
@@ -12456,6 +13179,7 @@
                 <w:rFonts w:ascii="Arial" w:hAnsi="Arial" w:cs="Arial"/>
               </w:rPr>
             </w:pPr>
+            <w:proofErr w:type="spellStart"/>
             <w:r>
               <w:rPr>
                 <w:rFonts w:ascii="Arial" w:hAnsi="Arial" w:cs="Arial"/>
@@ -12463,6 +13187,7 @@
               </w:rPr>
               <w:t>tinyint</w:t>
             </w:r>
+            <w:proofErr w:type="spellEnd"/>
             <w:r>
               <w:rPr>
                 <w:rFonts w:ascii="Arial" w:hAnsi="Arial" w:cs="Arial"/>
@@ -12523,6 +13248,7 @@
                 <w:color w:val="000000"/>
               </w:rPr>
             </w:pPr>
+            <w:proofErr w:type="spellStart"/>
             <w:r>
               <w:rPr>
                 <w:rFonts w:ascii="Arial" w:hAnsi="Arial" w:cs="Arial"/>
@@ -12530,6 +13256,7 @@
               </w:rPr>
               <w:t>Investor_Id</w:t>
             </w:r>
+            <w:proofErr w:type="spellEnd"/>
           </w:p>
         </w:tc>
         <w:tc>
@@ -12544,12 +13271,21 @@
                 <w:color w:val="000000"/>
               </w:rPr>
             </w:pPr>
-            <w:r>
-              <w:rPr>
-                <w:rFonts w:ascii="Arial" w:hAnsi="Arial" w:cs="Arial"/>
-                <w:color w:val="000000"/>
-              </w:rPr>
-              <w:t>varchar(</w:t>
+            <w:proofErr w:type="spellStart"/>
+            <w:r>
+              <w:rPr>
+                <w:rFonts w:ascii="Arial" w:hAnsi="Arial" w:cs="Arial"/>
+                <w:color w:val="000000"/>
+              </w:rPr>
+              <w:t>varchar</w:t>
+            </w:r>
+            <w:proofErr w:type="spellEnd"/>
+            <w:r>
+              <w:rPr>
+                <w:rFonts w:ascii="Arial" w:hAnsi="Arial" w:cs="Arial"/>
+                <w:color w:val="000000"/>
+              </w:rPr>
+              <w:t>(</w:t>
             </w:r>
             <w:r>
               <w:rPr>
@@ -12605,6 +13341,7 @@
                 <w:color w:val="000000"/>
               </w:rPr>
             </w:pPr>
+            <w:proofErr w:type="spellStart"/>
             <w:r>
               <w:rPr>
                 <w:rFonts w:ascii="Arial" w:hAnsi="Arial" w:cs="Arial"/>
@@ -12612,6 +13349,7 @@
               </w:rPr>
               <w:t>CIF_No_Fapp</w:t>
             </w:r>
+            <w:proofErr w:type="spellEnd"/>
           </w:p>
         </w:tc>
         <w:tc>
@@ -12626,12 +13364,21 @@
                 <w:color w:val="000000"/>
               </w:rPr>
             </w:pPr>
-            <w:r>
-              <w:rPr>
-                <w:rFonts w:ascii="Arial" w:hAnsi="Arial" w:cs="Arial"/>
-                <w:color w:val="000000"/>
-              </w:rPr>
-              <w:t>varchar(17)</w:t>
+            <w:proofErr w:type="spellStart"/>
+            <w:r>
+              <w:rPr>
+                <w:rFonts w:ascii="Arial" w:hAnsi="Arial" w:cs="Arial"/>
+                <w:color w:val="000000"/>
+              </w:rPr>
+              <w:t>varchar</w:t>
+            </w:r>
+            <w:proofErr w:type="spellEnd"/>
+            <w:r>
+              <w:rPr>
+                <w:rFonts w:ascii="Arial" w:hAnsi="Arial" w:cs="Arial"/>
+                <w:color w:val="000000"/>
+              </w:rPr>
+              <w:t>(17)</w:t>
             </w:r>
           </w:p>
         </w:tc>
@@ -12673,6 +13420,7 @@
                 <w:color w:val="000000"/>
               </w:rPr>
             </w:pPr>
+            <w:proofErr w:type="spellStart"/>
             <w:r>
               <w:rPr>
                 <w:rFonts w:ascii="Arial" w:hAnsi="Arial" w:cs="Arial"/>
@@ -12680,6 +13428,7 @@
               </w:rPr>
               <w:t>CIF_No_Sapp</w:t>
             </w:r>
+            <w:proofErr w:type="spellEnd"/>
           </w:p>
         </w:tc>
         <w:tc>
@@ -12694,12 +13443,21 @@
                 <w:color w:val="000000"/>
               </w:rPr>
             </w:pPr>
-            <w:r>
-              <w:rPr>
-                <w:rFonts w:ascii="Arial" w:hAnsi="Arial" w:cs="Arial"/>
-                <w:color w:val="000000"/>
-              </w:rPr>
-              <w:t>varchar(17)</w:t>
+            <w:proofErr w:type="spellStart"/>
+            <w:r>
+              <w:rPr>
+                <w:rFonts w:ascii="Arial" w:hAnsi="Arial" w:cs="Arial"/>
+                <w:color w:val="000000"/>
+              </w:rPr>
+              <w:t>varchar</w:t>
+            </w:r>
+            <w:proofErr w:type="spellEnd"/>
+            <w:r>
+              <w:rPr>
+                <w:rFonts w:ascii="Arial" w:hAnsi="Arial" w:cs="Arial"/>
+                <w:color w:val="000000"/>
+              </w:rPr>
+              <w:t>(17)</w:t>
             </w:r>
           </w:p>
         </w:tc>
@@ -12887,12 +13645,21 @@
                 <w:rFonts w:ascii="Arial" w:hAnsi="Arial" w:cs="Arial"/>
               </w:rPr>
             </w:pPr>
-            <w:r>
-              <w:rPr>
-                <w:rFonts w:ascii="Arial" w:hAnsi="Arial" w:cs="Arial"/>
-                <w:color w:val="000000"/>
-              </w:rPr>
-              <w:t>smallint(6</w:t>
+            <w:proofErr w:type="spellStart"/>
+            <w:r>
+              <w:rPr>
+                <w:rFonts w:ascii="Arial" w:hAnsi="Arial" w:cs="Arial"/>
+                <w:color w:val="000000"/>
+              </w:rPr>
+              <w:t>smallint</w:t>
+            </w:r>
+            <w:proofErr w:type="spellEnd"/>
+            <w:r>
+              <w:rPr>
+                <w:rFonts w:ascii="Arial" w:hAnsi="Arial" w:cs="Arial"/>
+                <w:color w:val="000000"/>
+              </w:rPr>
+              <w:t>(6</w:t>
             </w:r>
             <w:r>
               <w:rPr>
@@ -12959,12 +13726,21 @@
                 <w:rFonts w:ascii="Arial" w:hAnsi="Arial" w:cs="Arial"/>
               </w:rPr>
             </w:pPr>
-            <w:r>
-              <w:rPr>
-                <w:rFonts w:ascii="Arial" w:hAnsi="Arial" w:cs="Arial"/>
-                <w:color w:val="000000"/>
-              </w:rPr>
-              <w:t>tinyint(4</w:t>
+            <w:proofErr w:type="spellStart"/>
+            <w:r>
+              <w:rPr>
+                <w:rFonts w:ascii="Arial" w:hAnsi="Arial" w:cs="Arial"/>
+                <w:color w:val="000000"/>
+              </w:rPr>
+              <w:t>tinyint</w:t>
+            </w:r>
+            <w:proofErr w:type="spellEnd"/>
+            <w:r>
+              <w:rPr>
+                <w:rFonts w:ascii="Arial" w:hAnsi="Arial" w:cs="Arial"/>
+                <w:color w:val="000000"/>
+              </w:rPr>
+              <w:t>(4</w:t>
             </w:r>
             <w:r>
               <w:rPr>
@@ -13012,6 +13788,7 @@
                 <w:color w:val="000000"/>
               </w:rPr>
             </w:pPr>
+            <w:proofErr w:type="spellStart"/>
             <w:r>
               <w:rPr>
                 <w:rFonts w:ascii="Arial" w:hAnsi="Arial" w:cs="Arial"/>
@@ -13019,6 +13796,7 @@
               </w:rPr>
               <w:t>Agent_Id</w:t>
             </w:r>
+            <w:proofErr w:type="spellEnd"/>
           </w:p>
         </w:tc>
         <w:tc>
@@ -13033,12 +13811,21 @@
                 <w:color w:val="000000"/>
               </w:rPr>
             </w:pPr>
-            <w:r>
-              <w:rPr>
-                <w:rFonts w:ascii="Arial" w:hAnsi="Arial" w:cs="Arial"/>
-                <w:color w:val="000000"/>
-              </w:rPr>
-              <w:t>varchar(15</w:t>
+            <w:proofErr w:type="spellStart"/>
+            <w:r>
+              <w:rPr>
+                <w:rFonts w:ascii="Arial" w:hAnsi="Arial" w:cs="Arial"/>
+                <w:color w:val="000000"/>
+              </w:rPr>
+              <w:t>varchar</w:t>
+            </w:r>
+            <w:proofErr w:type="spellEnd"/>
+            <w:r>
+              <w:rPr>
+                <w:rFonts w:ascii="Arial" w:hAnsi="Arial" w:cs="Arial"/>
+                <w:color w:val="000000"/>
+              </w:rPr>
+              <w:t>(15</w:t>
             </w:r>
             <w:r>
               <w:rPr>
@@ -13108,12 +13895,21 @@
                 <w:color w:val="000000"/>
               </w:rPr>
             </w:pPr>
-            <w:r>
-              <w:rPr>
-                <w:rFonts w:ascii="Arial" w:hAnsi="Arial" w:cs="Arial"/>
-                <w:color w:val="000000"/>
-              </w:rPr>
-              <w:t>varchar(</w:t>
+            <w:proofErr w:type="spellStart"/>
+            <w:r>
+              <w:rPr>
+                <w:rFonts w:ascii="Arial" w:hAnsi="Arial" w:cs="Arial"/>
+                <w:color w:val="000000"/>
+              </w:rPr>
+              <w:t>varchar</w:t>
+            </w:r>
+            <w:proofErr w:type="spellEnd"/>
+            <w:r>
+              <w:rPr>
+                <w:rFonts w:ascii="Arial" w:hAnsi="Arial" w:cs="Arial"/>
+                <w:color w:val="000000"/>
+              </w:rPr>
+              <w:t>(</w:t>
             </w:r>
             <w:r>
               <w:rPr>
@@ -13169,6 +13965,7 @@
                 <w:color w:val="000000"/>
               </w:rPr>
             </w:pPr>
+            <w:proofErr w:type="spellStart"/>
             <w:r>
               <w:rPr>
                 <w:rFonts w:ascii="Arial" w:hAnsi="Arial" w:cs="Arial"/>
@@ -13176,6 +13973,7 @@
               </w:rPr>
               <w:t>Id_Type</w:t>
             </w:r>
+            <w:proofErr w:type="spellEnd"/>
           </w:p>
         </w:tc>
         <w:tc>
@@ -13190,6 +13988,7 @@
                 <w:color w:val="000000"/>
               </w:rPr>
             </w:pPr>
+            <w:proofErr w:type="spellStart"/>
             <w:r>
               <w:rPr>
                 <w:rFonts w:ascii="Arial" w:hAnsi="Arial" w:cs="Arial"/>
@@ -13197,6 +13996,7 @@
               </w:rPr>
               <w:t>smallint</w:t>
             </w:r>
+            <w:proofErr w:type="spellEnd"/>
             <w:r>
               <w:rPr>
                 <w:rFonts w:ascii="Arial" w:hAnsi="Arial" w:cs="Arial"/>
@@ -13258,6 +14058,7 @@
                 <w:color w:val="000000"/>
               </w:rPr>
             </w:pPr>
+            <w:proofErr w:type="spellStart"/>
             <w:r>
               <w:rPr>
                 <w:rFonts w:ascii="Arial" w:hAnsi="Arial" w:cs="Arial"/>
@@ -13265,6 +14066,7 @@
               </w:rPr>
               <w:t>Id_New_No</w:t>
             </w:r>
+            <w:proofErr w:type="spellEnd"/>
           </w:p>
         </w:tc>
         <w:tc>
@@ -13279,12 +14081,21 @@
                 <w:color w:val="000000"/>
               </w:rPr>
             </w:pPr>
-            <w:r>
-              <w:rPr>
-                <w:rFonts w:ascii="Arial" w:hAnsi="Arial" w:cs="Arial"/>
-                <w:color w:val="000000"/>
-              </w:rPr>
-              <w:t>varchar(12)</w:t>
+            <w:proofErr w:type="spellStart"/>
+            <w:r>
+              <w:rPr>
+                <w:rFonts w:ascii="Arial" w:hAnsi="Arial" w:cs="Arial"/>
+                <w:color w:val="000000"/>
+              </w:rPr>
+              <w:t>varchar</w:t>
+            </w:r>
+            <w:proofErr w:type="spellEnd"/>
+            <w:r>
+              <w:rPr>
+                <w:rFonts w:ascii="Arial" w:hAnsi="Arial" w:cs="Arial"/>
+                <w:color w:val="000000"/>
+              </w:rPr>
+              <w:t>(12)</w:t>
             </w:r>
           </w:p>
         </w:tc>
@@ -13326,6 +14137,7 @@
                 <w:color w:val="000000"/>
               </w:rPr>
             </w:pPr>
+            <w:proofErr w:type="spellStart"/>
             <w:r>
               <w:rPr>
                 <w:rFonts w:ascii="Arial" w:hAnsi="Arial" w:cs="Arial"/>
@@ -13333,6 +14145,7 @@
               </w:rPr>
               <w:t>Id_Old_No</w:t>
             </w:r>
+            <w:proofErr w:type="spellEnd"/>
           </w:p>
         </w:tc>
         <w:tc>
@@ -13347,12 +14160,21 @@
                 <w:color w:val="000000"/>
               </w:rPr>
             </w:pPr>
-            <w:r>
-              <w:rPr>
-                <w:rFonts w:ascii="Arial" w:hAnsi="Arial" w:cs="Arial"/>
-                <w:color w:val="000000"/>
-              </w:rPr>
-              <w:t>varchar(20)</w:t>
+            <w:proofErr w:type="spellStart"/>
+            <w:r>
+              <w:rPr>
+                <w:rFonts w:ascii="Arial" w:hAnsi="Arial" w:cs="Arial"/>
+                <w:color w:val="000000"/>
+              </w:rPr>
+              <w:t>varchar</w:t>
+            </w:r>
+            <w:proofErr w:type="spellEnd"/>
+            <w:r>
+              <w:rPr>
+                <w:rFonts w:ascii="Arial" w:hAnsi="Arial" w:cs="Arial"/>
+                <w:color w:val="000000"/>
+              </w:rPr>
+              <w:t>(20)</w:t>
             </w:r>
           </w:p>
         </w:tc>
@@ -13415,12 +14237,21 @@
                 <w:color w:val="000000"/>
               </w:rPr>
             </w:pPr>
-            <w:r>
-              <w:rPr>
-                <w:rFonts w:ascii="Arial" w:hAnsi="Arial" w:cs="Arial"/>
-                <w:color w:val="000000"/>
-              </w:rPr>
-              <w:t>varchar(256)</w:t>
+            <w:proofErr w:type="spellStart"/>
+            <w:r>
+              <w:rPr>
+                <w:rFonts w:ascii="Arial" w:hAnsi="Arial" w:cs="Arial"/>
+                <w:color w:val="000000"/>
+              </w:rPr>
+              <w:t>varchar</w:t>
+            </w:r>
+            <w:proofErr w:type="spellEnd"/>
+            <w:r>
+              <w:rPr>
+                <w:rFonts w:ascii="Arial" w:hAnsi="Arial" w:cs="Arial"/>
+                <w:color w:val="000000"/>
+              </w:rPr>
+              <w:t>(256)</w:t>
             </w:r>
           </w:p>
         </w:tc>
@@ -13462,6 +14293,7 @@
                 <w:color w:val="000000"/>
               </w:rPr>
             </w:pPr>
+            <w:proofErr w:type="spellStart"/>
             <w:r>
               <w:rPr>
                 <w:rFonts w:ascii="Arial" w:hAnsi="Arial" w:cs="Arial"/>
@@ -13469,6 +14301,7 @@
               </w:rPr>
               <w:t>Tel_No</w:t>
             </w:r>
+            <w:proofErr w:type="spellEnd"/>
           </w:p>
         </w:tc>
         <w:tc>
@@ -13483,12 +14316,21 @@
                 <w:color w:val="000000"/>
               </w:rPr>
             </w:pPr>
-            <w:r>
-              <w:rPr>
-                <w:rFonts w:ascii="Arial" w:hAnsi="Arial" w:cs="Arial"/>
-                <w:color w:val="000000"/>
-              </w:rPr>
-              <w:t>varchar(15)</w:t>
+            <w:proofErr w:type="spellStart"/>
+            <w:r>
+              <w:rPr>
+                <w:rFonts w:ascii="Arial" w:hAnsi="Arial" w:cs="Arial"/>
+                <w:color w:val="000000"/>
+              </w:rPr>
+              <w:t>varchar</w:t>
+            </w:r>
+            <w:proofErr w:type="spellEnd"/>
+            <w:r>
+              <w:rPr>
+                <w:rFonts w:ascii="Arial" w:hAnsi="Arial" w:cs="Arial"/>
+                <w:color w:val="000000"/>
+              </w:rPr>
+              <w:t>(15)</w:t>
             </w:r>
           </w:p>
         </w:tc>
@@ -13676,12 +14518,21 @@
                 <w:rFonts w:ascii="Arial" w:hAnsi="Arial" w:cs="Arial"/>
               </w:rPr>
             </w:pPr>
-            <w:r>
-              <w:rPr>
-                <w:rFonts w:ascii="Arial" w:hAnsi="Arial" w:cs="Arial"/>
-                <w:color w:val="000000"/>
-              </w:rPr>
-              <w:t>int(11</w:t>
+            <w:proofErr w:type="spellStart"/>
+            <w:r>
+              <w:rPr>
+                <w:rFonts w:ascii="Arial" w:hAnsi="Arial" w:cs="Arial"/>
+                <w:color w:val="000000"/>
+              </w:rPr>
+              <w:t>int</w:t>
+            </w:r>
+            <w:proofErr w:type="spellEnd"/>
+            <w:r>
+              <w:rPr>
+                <w:rFonts w:ascii="Arial" w:hAnsi="Arial" w:cs="Arial"/>
+                <w:color w:val="000000"/>
+              </w:rPr>
+              <w:t>(11</w:t>
             </w:r>
             <w:r>
               <w:rPr>
@@ -13729,6 +14580,7 @@
                 <w:color w:val="000000"/>
               </w:rPr>
             </w:pPr>
+            <w:proofErr w:type="spellStart"/>
             <w:r>
               <w:rPr>
                 <w:rFonts w:ascii="Arial" w:hAnsi="Arial" w:cs="Arial"/>
@@ -13736,6 +14588,7 @@
               </w:rPr>
               <w:t>Investor_Id</w:t>
             </w:r>
+            <w:proofErr w:type="spellEnd"/>
           </w:p>
         </w:tc>
         <w:tc>
@@ -13750,12 +14603,21 @@
                 <w:color w:val="000000"/>
               </w:rPr>
             </w:pPr>
-            <w:r>
-              <w:rPr>
-                <w:rFonts w:ascii="Arial" w:hAnsi="Arial" w:cs="Arial"/>
-                <w:color w:val="000000"/>
-              </w:rPr>
-              <w:t>varchar(12</w:t>
+            <w:proofErr w:type="spellStart"/>
+            <w:r>
+              <w:rPr>
+                <w:rFonts w:ascii="Arial" w:hAnsi="Arial" w:cs="Arial"/>
+                <w:color w:val="000000"/>
+              </w:rPr>
+              <w:t>varchar</w:t>
+            </w:r>
+            <w:proofErr w:type="spellEnd"/>
+            <w:r>
+              <w:rPr>
+                <w:rFonts w:ascii="Arial" w:hAnsi="Arial" w:cs="Arial"/>
+                <w:color w:val="000000"/>
+              </w:rPr>
+              <w:t>(12</w:t>
             </w:r>
             <w:r>
               <w:rPr>
@@ -13825,12 +14687,21 @@
                 <w:color w:val="000000"/>
               </w:rPr>
             </w:pPr>
-            <w:r>
-              <w:rPr>
-                <w:rFonts w:ascii="Arial" w:hAnsi="Arial" w:cs="Arial"/>
-                <w:color w:val="000000"/>
-              </w:rPr>
-              <w:t>varchar(</w:t>
+            <w:proofErr w:type="spellStart"/>
+            <w:r>
+              <w:rPr>
+                <w:rFonts w:ascii="Arial" w:hAnsi="Arial" w:cs="Arial"/>
+                <w:color w:val="000000"/>
+              </w:rPr>
+              <w:t>varchar</w:t>
+            </w:r>
+            <w:proofErr w:type="spellEnd"/>
+            <w:r>
+              <w:rPr>
+                <w:rFonts w:ascii="Arial" w:hAnsi="Arial" w:cs="Arial"/>
+                <w:color w:val="000000"/>
+              </w:rPr>
+              <w:t>(</w:t>
             </w:r>
             <w:r>
               <w:rPr>
@@ -13907,12 +14778,21 @@
                 <w:color w:val="000000"/>
               </w:rPr>
             </w:pPr>
-            <w:r>
-              <w:rPr>
-                <w:rFonts w:ascii="Arial" w:hAnsi="Arial" w:cs="Arial"/>
-                <w:color w:val="000000"/>
-              </w:rPr>
-              <w:t>varchar(</w:t>
+            <w:proofErr w:type="spellStart"/>
+            <w:r>
+              <w:rPr>
+                <w:rFonts w:ascii="Arial" w:hAnsi="Arial" w:cs="Arial"/>
+                <w:color w:val="000000"/>
+              </w:rPr>
+              <w:t>varchar</w:t>
+            </w:r>
+            <w:proofErr w:type="spellEnd"/>
+            <w:r>
+              <w:rPr>
+                <w:rFonts w:ascii="Arial" w:hAnsi="Arial" w:cs="Arial"/>
+                <w:color w:val="000000"/>
+              </w:rPr>
+              <w:t>(</w:t>
             </w:r>
             <w:r>
               <w:rPr>
@@ -13968,6 +14848,7 @@
                 <w:color w:val="000000"/>
               </w:rPr>
             </w:pPr>
+            <w:proofErr w:type="spellStart"/>
             <w:r>
               <w:rPr>
                 <w:rFonts w:ascii="Arial" w:hAnsi="Arial" w:cs="Arial"/>
@@ -13975,6 +14856,7 @@
               </w:rPr>
               <w:t>Proc_Date</w:t>
             </w:r>
+            <w:proofErr w:type="spellEnd"/>
           </w:p>
         </w:tc>
         <w:tc>
@@ -13989,6 +14871,7 @@
                 <w:color w:val="000000"/>
               </w:rPr>
             </w:pPr>
+            <w:proofErr w:type="spellStart"/>
             <w:r>
               <w:rPr>
                 <w:rFonts w:ascii="Arial" w:hAnsi="Arial" w:cs="Arial"/>
@@ -13996,6 +14879,7 @@
               </w:rPr>
               <w:t>datetime</w:t>
             </w:r>
+            <w:proofErr w:type="spellEnd"/>
           </w:p>
         </w:tc>
         <w:tc>
@@ -14036,6 +14920,7 @@
                 <w:color w:val="000000"/>
               </w:rPr>
             </w:pPr>
+            <w:proofErr w:type="spellStart"/>
             <w:r>
               <w:rPr>
                 <w:rFonts w:ascii="Arial" w:hAnsi="Arial" w:cs="Arial"/>
@@ -14043,6 +14928,7 @@
               </w:rPr>
               <w:t>Tran_Date</w:t>
             </w:r>
+            <w:proofErr w:type="spellEnd"/>
           </w:p>
         </w:tc>
         <w:tc>
@@ -14057,6 +14943,7 @@
                 <w:color w:val="000000"/>
               </w:rPr>
             </w:pPr>
+            <w:proofErr w:type="spellStart"/>
             <w:r>
               <w:rPr>
                 <w:rFonts w:ascii="Arial" w:hAnsi="Arial" w:cs="Arial"/>
@@ -14064,6 +14951,7 @@
               </w:rPr>
               <w:t>datetime</w:t>
             </w:r>
+            <w:proofErr w:type="spellEnd"/>
           </w:p>
         </w:tc>
         <w:tc>
@@ -14104,6 +14992,7 @@
                 <w:color w:val="000000"/>
               </w:rPr>
             </w:pPr>
+            <w:proofErr w:type="spellStart"/>
             <w:r>
               <w:rPr>
                 <w:rFonts w:ascii="Arial" w:hAnsi="Arial" w:cs="Arial"/>
@@ -14111,6 +15000,7 @@
               </w:rPr>
               <w:t>InvLedger_Ref</w:t>
             </w:r>
+            <w:proofErr w:type="spellEnd"/>
           </w:p>
         </w:tc>
         <w:tc>
@@ -14125,12 +15015,21 @@
                 <w:color w:val="000000"/>
               </w:rPr>
             </w:pPr>
-            <w:r>
-              <w:rPr>
-                <w:rFonts w:ascii="Arial" w:hAnsi="Arial" w:cs="Arial"/>
-                <w:color w:val="000000"/>
-              </w:rPr>
-              <w:t>varchar(17)</w:t>
+            <w:proofErr w:type="spellStart"/>
+            <w:r>
+              <w:rPr>
+                <w:rFonts w:ascii="Arial" w:hAnsi="Arial" w:cs="Arial"/>
+                <w:color w:val="000000"/>
+              </w:rPr>
+              <w:t>varchar</w:t>
+            </w:r>
+            <w:proofErr w:type="spellEnd"/>
+            <w:r>
+              <w:rPr>
+                <w:rFonts w:ascii="Arial" w:hAnsi="Arial" w:cs="Arial"/>
+                <w:color w:val="000000"/>
+              </w:rPr>
+              <w:t>(17)</w:t>
             </w:r>
           </w:p>
         </w:tc>
@@ -14172,6 +15071,7 @@
                 <w:color w:val="000000"/>
               </w:rPr>
             </w:pPr>
+            <w:proofErr w:type="spellStart"/>
             <w:r>
               <w:rPr>
                 <w:rFonts w:ascii="Arial" w:hAnsi="Arial" w:cs="Arial"/>
@@ -14179,6 +15079,7 @@
               </w:rPr>
               <w:t>Reference_Id</w:t>
             </w:r>
+            <w:proofErr w:type="spellEnd"/>
           </w:p>
         </w:tc>
         <w:tc>
@@ -14193,12 +15094,21 @@
                 <w:color w:val="000000"/>
               </w:rPr>
             </w:pPr>
-            <w:r>
-              <w:rPr>
-                <w:rFonts w:ascii="Arial" w:hAnsi="Arial" w:cs="Arial"/>
-                <w:color w:val="000000"/>
-              </w:rPr>
-              <w:t>varchar(17)</w:t>
+            <w:proofErr w:type="spellStart"/>
+            <w:r>
+              <w:rPr>
+                <w:rFonts w:ascii="Arial" w:hAnsi="Arial" w:cs="Arial"/>
+                <w:color w:val="000000"/>
+              </w:rPr>
+              <w:t>varchar</w:t>
+            </w:r>
+            <w:proofErr w:type="spellEnd"/>
+            <w:r>
+              <w:rPr>
+                <w:rFonts w:ascii="Arial" w:hAnsi="Arial" w:cs="Arial"/>
+                <w:color w:val="000000"/>
+              </w:rPr>
+              <w:t>(17)</w:t>
             </w:r>
           </w:p>
         </w:tc>
@@ -14240,6 +15150,7 @@
                 <w:color w:val="000000"/>
               </w:rPr>
             </w:pPr>
+            <w:proofErr w:type="spellStart"/>
             <w:r>
               <w:rPr>
                 <w:rFonts w:ascii="Arial" w:hAnsi="Arial" w:cs="Arial"/>
@@ -14247,6 +15158,7 @@
               </w:rPr>
               <w:t>Tran_Type</w:t>
             </w:r>
+            <w:proofErr w:type="spellEnd"/>
           </w:p>
         </w:tc>
         <w:tc>
@@ -14261,12 +15173,21 @@
                 <w:color w:val="000000"/>
               </w:rPr>
             </w:pPr>
-            <w:r>
-              <w:rPr>
-                <w:rFonts w:ascii="Arial" w:hAnsi="Arial" w:cs="Arial"/>
-                <w:color w:val="000000"/>
-              </w:rPr>
-              <w:t>varchar(6)</w:t>
+            <w:proofErr w:type="spellStart"/>
+            <w:r>
+              <w:rPr>
+                <w:rFonts w:ascii="Arial" w:hAnsi="Arial" w:cs="Arial"/>
+                <w:color w:val="000000"/>
+              </w:rPr>
+              <w:t>varchar</w:t>
+            </w:r>
+            <w:proofErr w:type="spellEnd"/>
+            <w:r>
+              <w:rPr>
+                <w:rFonts w:ascii="Arial" w:hAnsi="Arial" w:cs="Arial"/>
+                <w:color w:val="000000"/>
+              </w:rPr>
+              <w:t>(6)</w:t>
             </w:r>
           </w:p>
         </w:tc>
@@ -14308,6 +15229,7 @@
                 <w:color w:val="000000"/>
               </w:rPr>
             </w:pPr>
+            <w:proofErr w:type="spellStart"/>
             <w:r>
               <w:rPr>
                 <w:rFonts w:ascii="Arial" w:hAnsi="Arial" w:cs="Arial"/>
@@ -14316,6 +15238,7 @@
               <w:lastRenderedPageBreak/>
               <w:t>Gross_Amount</w:t>
             </w:r>
+            <w:proofErr w:type="spellEnd"/>
           </w:p>
         </w:tc>
         <w:tc>
@@ -14377,6 +15300,7 @@
                 <w:color w:val="000000"/>
               </w:rPr>
             </w:pPr>
+            <w:proofErr w:type="spellStart"/>
             <w:r>
               <w:rPr>
                 <w:rFonts w:ascii="Arial" w:hAnsi="Arial" w:cs="Arial"/>
@@ -14384,6 +15308,7 @@
               </w:rPr>
               <w:t>Total_Charges</w:t>
             </w:r>
+            <w:proofErr w:type="spellEnd"/>
           </w:p>
         </w:tc>
         <w:tc>
@@ -14445,6 +15370,7 @@
                 <w:color w:val="000000"/>
               </w:rPr>
             </w:pPr>
+            <w:proofErr w:type="spellStart"/>
             <w:r>
               <w:rPr>
                 <w:rFonts w:ascii="Arial" w:hAnsi="Arial" w:cs="Arial"/>
@@ -14452,6 +15378,7 @@
               </w:rPr>
               <w:t>Amount_Invested</w:t>
             </w:r>
+            <w:proofErr w:type="spellEnd"/>
           </w:p>
         </w:tc>
         <w:tc>
@@ -14513,6 +15440,7 @@
                 <w:color w:val="000000"/>
               </w:rPr>
             </w:pPr>
+            <w:proofErr w:type="spellStart"/>
             <w:r>
               <w:rPr>
                 <w:rFonts w:ascii="Arial" w:hAnsi="Arial" w:cs="Arial"/>
@@ -14520,6 +15448,7 @@
               </w:rPr>
               <w:t>Sales_Charges</w:t>
             </w:r>
+            <w:proofErr w:type="spellEnd"/>
           </w:p>
         </w:tc>
         <w:tc>
@@ -14581,6 +15510,7 @@
                 <w:color w:val="000000"/>
               </w:rPr>
             </w:pPr>
+            <w:proofErr w:type="spellStart"/>
             <w:r>
               <w:rPr>
                 <w:rFonts w:ascii="Arial" w:hAnsi="Arial" w:cs="Arial"/>
@@ -14588,6 +15518,7 @@
               </w:rPr>
               <w:t>GST_Percent</w:t>
             </w:r>
+            <w:proofErr w:type="spellEnd"/>
           </w:p>
         </w:tc>
         <w:tc>
@@ -14628,8 +15559,17 @@
                 <w:rFonts w:ascii="Arial" w:hAnsi="Arial" w:cs="Arial"/>
                 <w:color w:val="000000"/>
               </w:rPr>
-              <w:t>GST Precent</w:t>
-            </w:r>
+              <w:t xml:space="preserve">GST </w:t>
+            </w:r>
+            <w:proofErr w:type="spellStart"/>
+            <w:r>
+              <w:rPr>
+                <w:rFonts w:ascii="Arial" w:hAnsi="Arial" w:cs="Arial"/>
+                <w:color w:val="000000"/>
+              </w:rPr>
+              <w:t>Precent</w:t>
+            </w:r>
+            <w:proofErr w:type="spellEnd"/>
           </w:p>
         </w:tc>
       </w:tr>
@@ -14649,6 +15589,7 @@
                 <w:color w:val="000000"/>
               </w:rPr>
             </w:pPr>
+            <w:proofErr w:type="spellStart"/>
             <w:r>
               <w:rPr>
                 <w:rFonts w:ascii="Arial" w:hAnsi="Arial" w:cs="Arial"/>
@@ -14656,6 +15597,7 @@
               </w:rPr>
               <w:t>GST_Charges</w:t>
             </w:r>
+            <w:proofErr w:type="spellEnd"/>
           </w:p>
         </w:tc>
         <w:tc>
@@ -14717,6 +15659,7 @@
                 <w:color w:val="000000"/>
               </w:rPr>
             </w:pPr>
+            <w:proofErr w:type="spellStart"/>
             <w:r>
               <w:rPr>
                 <w:rFonts w:ascii="Arial" w:hAnsi="Arial" w:cs="Arial"/>
@@ -14724,6 +15667,7 @@
               </w:rPr>
               <w:t>Unit_Price</w:t>
             </w:r>
+            <w:proofErr w:type="spellEnd"/>
           </w:p>
         </w:tc>
         <w:tc>
@@ -15067,6 +16011,7 @@
                 <w:rFonts w:ascii="Arial" w:hAnsi="Arial" w:cs="Arial"/>
               </w:rPr>
             </w:pPr>
+            <w:proofErr w:type="spellStart"/>
             <w:r>
               <w:rPr>
                 <w:rFonts w:ascii="Arial" w:hAnsi="Arial" w:cs="Arial"/>
@@ -15074,6 +16019,7 @@
               </w:rPr>
               <w:t>int</w:t>
             </w:r>
+            <w:proofErr w:type="spellEnd"/>
             <w:r>
               <w:rPr>
                 <w:rFonts w:ascii="Arial" w:hAnsi="Arial" w:cs="Arial"/>
@@ -15133,6 +16079,7 @@
                 <w:rFonts w:ascii="Arial" w:hAnsi="Arial" w:cs="Arial"/>
               </w:rPr>
             </w:pPr>
+            <w:proofErr w:type="spellStart"/>
             <w:r>
               <w:rPr>
                 <w:rFonts w:ascii="Arial" w:hAnsi="Arial" w:cs="Arial"/>
@@ -15140,6 +16087,7 @@
               </w:rPr>
               <w:t>Agent_Id</w:t>
             </w:r>
+            <w:proofErr w:type="spellEnd"/>
           </w:p>
         </w:tc>
         <w:tc>
@@ -15153,12 +16101,21 @@
                 <w:rFonts w:ascii="Arial" w:hAnsi="Arial" w:cs="Arial"/>
               </w:rPr>
             </w:pPr>
-            <w:r>
-              <w:rPr>
-                <w:rFonts w:ascii="Arial" w:hAnsi="Arial" w:cs="Arial"/>
-                <w:color w:val="000000"/>
-              </w:rPr>
-              <w:t>varchar(</w:t>
+            <w:proofErr w:type="spellStart"/>
+            <w:r>
+              <w:rPr>
+                <w:rFonts w:ascii="Arial" w:hAnsi="Arial" w:cs="Arial"/>
+                <w:color w:val="000000"/>
+              </w:rPr>
+              <w:t>varchar</w:t>
+            </w:r>
+            <w:proofErr w:type="spellEnd"/>
+            <w:r>
+              <w:rPr>
+                <w:rFonts w:ascii="Arial" w:hAnsi="Arial" w:cs="Arial"/>
+                <w:color w:val="000000"/>
+              </w:rPr>
+              <w:t>(</w:t>
             </w:r>
             <w:r>
               <w:rPr>
@@ -15213,6 +16170,7 @@
                 <w:color w:val="000000"/>
               </w:rPr>
             </w:pPr>
+            <w:proofErr w:type="spellStart"/>
             <w:r>
               <w:rPr>
                 <w:rFonts w:ascii="Arial" w:hAnsi="Arial" w:cs="Arial"/>
@@ -15220,6 +16178,7 @@
               </w:rPr>
               <w:t>Investor_Id</w:t>
             </w:r>
+            <w:proofErr w:type="spellEnd"/>
           </w:p>
         </w:tc>
         <w:tc>
@@ -15234,12 +16193,21 @@
                 <w:color w:val="000000"/>
               </w:rPr>
             </w:pPr>
-            <w:r>
-              <w:rPr>
-                <w:rFonts w:ascii="Arial" w:hAnsi="Arial" w:cs="Arial"/>
-                <w:color w:val="000000"/>
-              </w:rPr>
-              <w:t>varchar(</w:t>
+            <w:proofErr w:type="spellStart"/>
+            <w:r>
+              <w:rPr>
+                <w:rFonts w:ascii="Arial" w:hAnsi="Arial" w:cs="Arial"/>
+                <w:color w:val="000000"/>
+              </w:rPr>
+              <w:t>varchar</w:t>
+            </w:r>
+            <w:proofErr w:type="spellEnd"/>
+            <w:r>
+              <w:rPr>
+                <w:rFonts w:ascii="Arial" w:hAnsi="Arial" w:cs="Arial"/>
+                <w:color w:val="000000"/>
+              </w:rPr>
+              <w:t>(</w:t>
             </w:r>
             <w:r>
               <w:rPr>
@@ -15311,7 +16279,9 @@
         <w:pStyle w:val="Heading3"/>
         <w:spacing w:before="0" w:after="0"/>
       </w:pPr>
-      <w:bookmarkStart w:id="119" w:name="_Toc11923368"/>
+      <w:bookmarkStart w:id="119" w:name="_Toc11940670"/>
+      <w:proofErr w:type="spellStart"/>
+      <w:proofErr w:type="gramStart"/>
       <w:r>
         <w:lastRenderedPageBreak/>
         <w:t>x</w:t>
@@ -15322,6 +16292,8 @@
       <w:r>
         <w:t>x</w:t>
       </w:r>
+      <w:proofErr w:type="spellEnd"/>
+      <w:proofErr w:type="gramEnd"/>
       <w:r>
         <w:t xml:space="preserve"> Data</w:t>
       </w:r>
@@ -15568,19 +16540,31 @@
           <w:i w:val="0"/>
         </w:rPr>
       </w:pPr>
+      <w:bookmarkStart w:id="120" w:name="_Toc11940671"/>
+      <w:proofErr w:type="spellStart"/>
+      <w:proofErr w:type="gramStart"/>
       <w:r>
         <w:rPr>
           <w:i w:val="0"/>
         </w:rPr>
         <w:lastRenderedPageBreak/>
-        <w:t xml:space="preserve">x.x </w:t>
-      </w:r>
+        <w:t>x.x</w:t>
+      </w:r>
+      <w:proofErr w:type="spellEnd"/>
+      <w:proofErr w:type="gramEnd"/>
       <w:r>
         <w:rPr>
           <w:i w:val="0"/>
         </w:rPr>
+        <w:t xml:space="preserve"> </w:t>
+      </w:r>
+      <w:r>
+        <w:rPr>
+          <w:i w:val="0"/>
+        </w:rPr>
         <w:t>Portal Wireframes Design</w:t>
       </w:r>
+      <w:bookmarkEnd w:id="120"/>
     </w:p>
     <w:p>
       <w:pPr>
@@ -15798,7 +16782,7 @@
         <w:sz w:val="16"/>
         <w:szCs w:val="16"/>
       </w:rPr>
-      <w:t>20</w:t>
+      <w:t>2</w:t>
     </w:r>
     <w:r>
       <w:rPr>
@@ -23350,7 +24334,7 @@
 </file>
 
 <file path=customXml/itemProps1.xml><?xml version="1.0" encoding="utf-8"?>
-<ds:datastoreItem xmlns:ds="http://schemas.openxmlformats.org/officeDocument/2006/customXml" ds:itemID="{CD219671-4B04-47A8-A8F1-4A21248C7450}">
+<ds:datastoreItem xmlns:ds="http://schemas.openxmlformats.org/officeDocument/2006/customXml" ds:itemID="{095CDDFB-4973-447B-A48C-2ECDD191DDE3}">
   <ds:schemaRefs>
     <ds:schemaRef ds:uri="http://schemas.openxmlformats.org/officeDocument/2006/bibliography"/>
   </ds:schemaRefs>

</xml_diff>

<commit_message>
updated kaf agency portal system design doc, added wireframes design.
</commit_message>
<xml_diff>
--- a/kaf-agency-portal-project/system-requirements-doc/kaf-agency-portal-system-design.docx
+++ b/kaf-agency-portal-project/system-requirements-doc/kaf-agency-portal-system-design.docx
@@ -92,7 +92,7 @@
       <w:bookmarkStart w:id="5" w:name="_Toc479676538"/>
       <w:bookmarkStart w:id="6" w:name="_Toc479677062"/>
       <w:bookmarkStart w:id="7" w:name="_Toc479684088"/>
-      <w:bookmarkStart w:id="8" w:name="_Toc11940641"/>
+      <w:bookmarkStart w:id="8" w:name="_Toc12463417"/>
       <w:r>
         <w:rPr>
           <w:rFonts w:ascii="Arial Black" w:hAnsi="Arial Black" w:cs="Arial"/>
@@ -143,7 +143,7 @@
       <w:bookmarkStart w:id="14" w:name="_Toc479676539"/>
       <w:bookmarkStart w:id="15" w:name="_Toc479677063"/>
       <w:bookmarkStart w:id="16" w:name="_Toc479684089"/>
-      <w:bookmarkStart w:id="17" w:name="_Toc11940642"/>
+      <w:bookmarkStart w:id="17" w:name="_Toc12463418"/>
       <w:r>
         <w:rPr>
           <w:rFonts w:ascii="Arial" w:hAnsi="Arial" w:cs="Arial"/>
@@ -192,7 +192,7 @@
       <w:bookmarkStart w:id="23" w:name="_Toc479676540"/>
       <w:bookmarkStart w:id="24" w:name="_Toc479677064"/>
       <w:bookmarkStart w:id="25" w:name="_Toc479684090"/>
-      <w:bookmarkStart w:id="26" w:name="_Toc11940643"/>
+      <w:bookmarkStart w:id="26" w:name="_Toc12463419"/>
       <w:r>
         <w:rPr>
           <w:rFonts w:ascii="Arial Black" w:hAnsi="Arial Black" w:cs="Arial"/>
@@ -335,7 +335,7 @@
       <w:bookmarkStart w:id="32" w:name="_Toc479676541"/>
       <w:bookmarkStart w:id="33" w:name="_Toc479677065"/>
       <w:bookmarkStart w:id="34" w:name="_Toc479684091"/>
-      <w:bookmarkStart w:id="35" w:name="_Toc11940644"/>
+      <w:bookmarkStart w:id="35" w:name="_Toc12463420"/>
       <w:r>
         <w:rPr>
           <w:rFonts w:ascii="Arial Black" w:hAnsi="Arial Black" w:cs="Arial"/>
@@ -379,7 +379,7 @@
         <w:rPr>
           <w:rFonts w:ascii="Arial" w:hAnsi="Arial" w:cs="Arial"/>
         </w:rPr>
-        <w:t>Design</w:t>
+        <w:t>Specification</w:t>
       </w:r>
     </w:p>
     <w:p>
@@ -471,7 +471,7 @@
       <w:bookmarkStart w:id="41" w:name="_Toc479676543"/>
       <w:bookmarkStart w:id="42" w:name="_Toc479677067"/>
       <w:bookmarkStart w:id="43" w:name="_Toc479684093"/>
-      <w:bookmarkStart w:id="44" w:name="_Toc11940645"/>
+      <w:bookmarkStart w:id="44" w:name="_Toc12463421"/>
       <w:r>
         <w:rPr>
           <w:rFonts w:ascii="Arial Black" w:hAnsi="Arial Black"/>
@@ -510,7 +510,7 @@
       <w:bookmarkStart w:id="49" w:name="_Toc479676544"/>
       <w:bookmarkStart w:id="50" w:name="_Toc479677068"/>
       <w:bookmarkStart w:id="51" w:name="_Toc479684094"/>
-      <w:bookmarkStart w:id="52" w:name="_Toc11940646"/>
+      <w:bookmarkStart w:id="52" w:name="_Toc12463422"/>
       <w:r>
         <w:rPr>
           <w:rFonts w:ascii="Arial Black" w:hAnsi="Arial Black"/>
@@ -577,7 +577,7 @@
           <w:szCs w:val="22"/>
         </w:rPr>
       </w:pPr>
-      <w:hyperlink w:anchor="_Toc11940641" w:history="1">
+      <w:hyperlink w:anchor="_Toc12463417" w:history="1">
         <w:r>
           <w:rPr>
             <w:rStyle w:val="Hyperlink"/>
@@ -616,7 +616,7 @@
             <w:sz w:val="22"/>
             <w:szCs w:val="22"/>
           </w:rPr>
-          <w:instrText xml:space="preserve"> PAGEREF _Toc11940641 \h </w:instrText>
+          <w:instrText xml:space="preserve"> PAGEREF _Toc12463417 \h </w:instrText>
         </w:r>
         <w:r>
           <w:rPr>
@@ -674,7 +674,7 @@
           <w:szCs w:val="22"/>
         </w:rPr>
       </w:pPr>
-      <w:hyperlink w:anchor="_Toc11940642" w:history="1">
+      <w:hyperlink w:anchor="_Toc12463418" w:history="1">
         <w:r>
           <w:rPr>
             <w:rStyle w:val="Hyperlink"/>
@@ -713,7 +713,7 @@
             <w:sz w:val="22"/>
             <w:szCs w:val="22"/>
           </w:rPr>
-          <w:instrText xml:space="preserve"> PAGEREF _Toc11940642 \h </w:instrText>
+          <w:instrText xml:space="preserve"> PAGEREF _Toc12463418 \h </w:instrText>
         </w:r>
         <w:r>
           <w:rPr>
@@ -771,7 +771,7 @@
           <w:szCs w:val="22"/>
         </w:rPr>
       </w:pPr>
-      <w:hyperlink w:anchor="_Toc11940643" w:history="1">
+      <w:hyperlink w:anchor="_Toc12463419" w:history="1">
         <w:r>
           <w:rPr>
             <w:rStyle w:val="Hyperlink"/>
@@ -810,7 +810,7 @@
             <w:sz w:val="22"/>
             <w:szCs w:val="22"/>
           </w:rPr>
-          <w:instrText xml:space="preserve"> PAGEREF _Toc11940643 \h </w:instrText>
+          <w:instrText xml:space="preserve"> PAGEREF _Toc12463419 \h </w:instrText>
         </w:r>
         <w:r>
           <w:rPr>
@@ -868,7 +868,7 @@
           <w:szCs w:val="22"/>
         </w:rPr>
       </w:pPr>
-      <w:hyperlink w:anchor="_Toc11940644" w:history="1">
+      <w:hyperlink w:anchor="_Toc12463420" w:history="1">
         <w:r>
           <w:rPr>
             <w:rStyle w:val="Hyperlink"/>
@@ -907,7 +907,7 @@
             <w:sz w:val="22"/>
             <w:szCs w:val="22"/>
           </w:rPr>
-          <w:instrText xml:space="preserve"> PAGEREF _Toc11940644 \h </w:instrText>
+          <w:instrText xml:space="preserve"> PAGEREF _Toc12463420 \h </w:instrText>
         </w:r>
         <w:r>
           <w:rPr>
@@ -965,7 +965,7 @@
           <w:szCs w:val="22"/>
         </w:rPr>
       </w:pPr>
-      <w:hyperlink w:anchor="_Toc11940645" w:history="1">
+      <w:hyperlink w:anchor="_Toc12463421" w:history="1">
         <w:r>
           <w:rPr>
             <w:rStyle w:val="Hyperlink"/>
@@ -1004,7 +1004,7 @@
             <w:sz w:val="22"/>
             <w:szCs w:val="22"/>
           </w:rPr>
-          <w:instrText xml:space="preserve"> PAGEREF _Toc11940645 \h </w:instrText>
+          <w:instrText xml:space="preserve"> PAGEREF _Toc12463421 \h </w:instrText>
         </w:r>
         <w:r>
           <w:rPr>
@@ -1062,7 +1062,7 @@
           <w:szCs w:val="22"/>
         </w:rPr>
       </w:pPr>
-      <w:hyperlink w:anchor="_Toc11940646" w:history="1">
+      <w:hyperlink w:anchor="_Toc12463422" w:history="1">
         <w:r>
           <w:rPr>
             <w:rStyle w:val="Hyperlink"/>
@@ -1101,7 +1101,7 @@
             <w:sz w:val="22"/>
             <w:szCs w:val="22"/>
           </w:rPr>
-          <w:instrText xml:space="preserve"> PAGEREF _Toc11940646 \h </w:instrText>
+          <w:instrText xml:space="preserve"> PAGEREF _Toc12463422 \h </w:instrText>
         </w:r>
         <w:r>
           <w:rPr>
@@ -1159,7 +1159,7 @@
           <w:szCs w:val="22"/>
         </w:rPr>
       </w:pPr>
-      <w:hyperlink w:anchor="_Toc11940647" w:history="1">
+      <w:hyperlink w:anchor="_Toc12463423" w:history="1">
         <w:r>
           <w:rPr>
             <w:rStyle w:val="Hyperlink"/>
@@ -1199,7 +1199,7 @@
             <w:sz w:val="22"/>
             <w:szCs w:val="22"/>
           </w:rPr>
-          <w:instrText xml:space="preserve"> PAGEREF _Toc11940647 \h </w:instrText>
+          <w:instrText xml:space="preserve"> PAGEREF _Toc12463423 \h </w:instrText>
         </w:r>
         <w:r>
           <w:rPr>
@@ -1257,7 +1257,7 @@
           <w:szCs w:val="22"/>
         </w:rPr>
       </w:pPr>
-      <w:hyperlink w:anchor="_Toc11940648" w:history="1">
+      <w:hyperlink w:anchor="_Toc12463424" w:history="1">
         <w:r>
           <w:rPr>
             <w:rStyle w:val="Hyperlink"/>
@@ -1300,7 +1300,7 @@
             <w:sz w:val="22"/>
             <w:szCs w:val="22"/>
           </w:rPr>
-          <w:instrText xml:space="preserve"> PAGEREF _Toc11940648 \h </w:instrText>
+          <w:instrText xml:space="preserve"> PAGEREF _Toc12463424 \h </w:instrText>
         </w:r>
         <w:r>
           <w:rPr>
@@ -1364,7 +1364,7 @@
           <w:szCs w:val="22"/>
         </w:rPr>
       </w:pPr>
-      <w:hyperlink w:anchor="_Toc11940649" w:history="1">
+      <w:hyperlink w:anchor="_Toc12463425" w:history="1">
         <w:r>
           <w:rPr>
             <w:rStyle w:val="Hyperlink"/>
@@ -1435,7 +1435,7 @@
             <w:sz w:val="22"/>
             <w:szCs w:val="22"/>
           </w:rPr>
-          <w:instrText xml:space="preserve"> PAGEREF _Toc11940649 \h </w:instrText>
+          <w:instrText xml:space="preserve"> PAGEREF _Toc12463425 \h </w:instrText>
         </w:r>
         <w:r>
           <w:rPr>
@@ -1502,7 +1502,7 @@
           <w:szCs w:val="22"/>
         </w:rPr>
       </w:pPr>
-      <w:hyperlink w:anchor="_Toc11940650" w:history="1">
+      <w:hyperlink w:anchor="_Toc12463426" w:history="1">
         <w:r>
           <w:rPr>
             <w:rStyle w:val="Hyperlink"/>
@@ -1549,7 +1549,7 @@
             <w:sz w:val="22"/>
             <w:szCs w:val="22"/>
           </w:rPr>
-          <w:instrText xml:space="preserve"> PAGEREF _Toc11940650 \h </w:instrText>
+          <w:instrText xml:space="preserve"> PAGEREF _Toc12463426 \h </w:instrText>
         </w:r>
         <w:r>
           <w:rPr>
@@ -1616,7 +1616,7 @@
           <w:szCs w:val="22"/>
         </w:rPr>
       </w:pPr>
-      <w:hyperlink w:anchor="_Toc11940651" w:history="1">
+      <w:hyperlink w:anchor="_Toc12463427" w:history="1">
         <w:r>
           <w:rPr>
             <w:rStyle w:val="Hyperlink"/>
@@ -1663,7 +1663,7 @@
             <w:sz w:val="22"/>
             <w:szCs w:val="22"/>
           </w:rPr>
-          <w:instrText xml:space="preserve"> PAGEREF _Toc11940651 \h </w:instrText>
+          <w:instrText xml:space="preserve"> PAGEREF _Toc12463427 \h </w:instrText>
         </w:r>
         <w:r>
           <w:rPr>
@@ -1730,7 +1730,7 @@
           <w:szCs w:val="22"/>
         </w:rPr>
       </w:pPr>
-      <w:hyperlink w:anchor="_Toc11940652" w:history="1">
+      <w:hyperlink w:anchor="_Toc12463428" w:history="1">
         <w:r>
           <w:rPr>
             <w:rStyle w:val="Hyperlink"/>
@@ -1777,7 +1777,7 @@
             <w:sz w:val="22"/>
             <w:szCs w:val="22"/>
           </w:rPr>
-          <w:instrText xml:space="preserve"> PAGEREF _Toc11940652 \h </w:instrText>
+          <w:instrText xml:space="preserve"> PAGEREF _Toc12463428 \h </w:instrText>
         </w:r>
         <w:r>
           <w:rPr>
@@ -1843,7 +1843,7 @@
           <w:szCs w:val="22"/>
         </w:rPr>
       </w:pPr>
-      <w:hyperlink w:anchor="_Toc11940653" w:history="1">
+      <w:hyperlink w:anchor="_Toc12463429" w:history="1">
         <w:r>
           <w:rPr>
             <w:rStyle w:val="Hyperlink"/>
@@ -1886,7 +1886,7 @@
             <w:sz w:val="22"/>
             <w:szCs w:val="22"/>
           </w:rPr>
-          <w:instrText xml:space="preserve"> PAGEREF _Toc11940653 \h </w:instrText>
+          <w:instrText xml:space="preserve"> PAGEREF _Toc12463429 \h </w:instrText>
         </w:r>
         <w:r>
           <w:rPr>
@@ -1949,7 +1949,7 @@
           <w:szCs w:val="22"/>
         </w:rPr>
       </w:pPr>
-      <w:hyperlink w:anchor="_Toc11940654" w:history="1">
+      <w:hyperlink w:anchor="_Toc12463430" w:history="1">
         <w:r>
           <w:rPr>
             <w:rStyle w:val="Hyperlink"/>
@@ -1996,7 +1996,7 @@
             <w:sz w:val="22"/>
             <w:szCs w:val="22"/>
           </w:rPr>
-          <w:instrText xml:space="preserve"> PAGEREF _Toc11940654 \h </w:instrText>
+          <w:instrText xml:space="preserve"> PAGEREF _Toc12463430 \h </w:instrText>
         </w:r>
         <w:r>
           <w:rPr>
@@ -2063,7 +2063,7 @@
           <w:szCs w:val="22"/>
         </w:rPr>
       </w:pPr>
-      <w:hyperlink w:anchor="_Toc11940655" w:history="1">
+      <w:hyperlink w:anchor="_Toc12463431" w:history="1">
         <w:r>
           <w:rPr>
             <w:rStyle w:val="Hyperlink"/>
@@ -2110,7 +2110,7 @@
             <w:sz w:val="22"/>
             <w:szCs w:val="22"/>
           </w:rPr>
-          <w:instrText xml:space="preserve"> PAGEREF _Toc11940655 \h </w:instrText>
+          <w:instrText xml:space="preserve"> PAGEREF _Toc12463431 \h </w:instrText>
         </w:r>
         <w:r>
           <w:rPr>
@@ -2175,7 +2175,7 @@
           <w:szCs w:val="22"/>
         </w:rPr>
       </w:pPr>
-      <w:hyperlink w:anchor="_Toc11940656" w:history="1">
+      <w:hyperlink w:anchor="_Toc12463432" w:history="1">
         <w:r>
           <w:rPr>
             <w:rStyle w:val="Hyperlink"/>
@@ -2218,7 +2218,7 @@
             <w:sz w:val="22"/>
             <w:szCs w:val="22"/>
           </w:rPr>
-          <w:instrText xml:space="preserve"> PAGEREF _Toc11940656 \h </w:instrText>
+          <w:instrText xml:space="preserve"> PAGEREF _Toc12463432 \h </w:instrText>
         </w:r>
         <w:r>
           <w:rPr>
@@ -2279,7 +2279,7 @@
           <w:szCs w:val="22"/>
         </w:rPr>
       </w:pPr>
-      <w:hyperlink w:anchor="_Toc11940657" w:history="1">
+      <w:hyperlink w:anchor="_Toc12463433" w:history="1">
         <w:r>
           <w:rPr>
             <w:rStyle w:val="Hyperlink"/>
@@ -2322,7 +2322,7 @@
             <w:sz w:val="22"/>
             <w:szCs w:val="22"/>
           </w:rPr>
-          <w:instrText xml:space="preserve"> PAGEREF _Toc11940657 \h </w:instrText>
+          <w:instrText xml:space="preserve"> PAGEREF _Toc12463433 \h </w:instrText>
         </w:r>
         <w:r>
           <w:rPr>
@@ -2383,7 +2383,7 @@
           <w:szCs w:val="22"/>
         </w:rPr>
       </w:pPr>
-      <w:hyperlink w:anchor="_Toc11940658" w:history="1">
+      <w:hyperlink w:anchor="_Toc12463434" w:history="1">
         <w:r>
           <w:rPr>
             <w:rStyle w:val="Hyperlink"/>
@@ -2426,7 +2426,7 @@
             <w:sz w:val="22"/>
             <w:szCs w:val="22"/>
           </w:rPr>
-          <w:instrText xml:space="preserve"> PAGEREF _Toc11940658 \h </w:instrText>
+          <w:instrText xml:space="preserve"> PAGEREF _Toc12463434 \h </w:instrText>
         </w:r>
         <w:r>
           <w:rPr>
@@ -2489,7 +2489,7 @@
           <w:szCs w:val="22"/>
         </w:rPr>
       </w:pPr>
-      <w:hyperlink w:anchor="_Toc11940659" w:history="1">
+      <w:hyperlink w:anchor="_Toc12463435" w:history="1">
         <w:r>
           <w:rPr>
             <w:rStyle w:val="Hyperlink"/>
@@ -2536,7 +2536,7 @@
             <w:sz w:val="22"/>
             <w:szCs w:val="22"/>
           </w:rPr>
-          <w:instrText xml:space="preserve"> PAGEREF _Toc11940659 \h </w:instrText>
+          <w:instrText xml:space="preserve"> PAGEREF _Toc12463435 \h </w:instrText>
         </w:r>
         <w:r>
           <w:rPr>
@@ -2601,7 +2601,7 @@
           <w:szCs w:val="22"/>
         </w:rPr>
       </w:pPr>
-      <w:hyperlink w:anchor="_Toc11940660" w:history="1">
+      <w:hyperlink w:anchor="_Toc12463436" w:history="1">
         <w:r>
           <w:rPr>
             <w:rStyle w:val="Hyperlink"/>
@@ -2644,7 +2644,7 @@
             <w:sz w:val="22"/>
             <w:szCs w:val="22"/>
           </w:rPr>
-          <w:instrText xml:space="preserve"> PAGEREF _Toc11940660 \h </w:instrText>
+          <w:instrText xml:space="preserve"> PAGEREF _Toc12463436 \h </w:instrText>
         </w:r>
         <w:r>
           <w:rPr>
@@ -2705,7 +2705,7 @@
           <w:szCs w:val="22"/>
         </w:rPr>
       </w:pPr>
-      <w:hyperlink w:anchor="_Toc11940661" w:history="1">
+      <w:hyperlink w:anchor="_Toc12463437" w:history="1">
         <w:r>
           <w:rPr>
             <w:rStyle w:val="Hyperlink"/>
@@ -2748,7 +2748,7 @@
             <w:sz w:val="22"/>
             <w:szCs w:val="22"/>
           </w:rPr>
-          <w:instrText xml:space="preserve"> PAGEREF _Toc11940661 \h </w:instrText>
+          <w:instrText xml:space="preserve"> PAGEREF _Toc12463437 \h </w:instrText>
         </w:r>
         <w:r>
           <w:rPr>
@@ -2811,7 +2811,7 @@
           <w:szCs w:val="22"/>
         </w:rPr>
       </w:pPr>
-      <w:hyperlink w:anchor="_Toc11940662" w:history="1">
+      <w:hyperlink w:anchor="_Toc12463438" w:history="1">
         <w:r>
           <w:rPr>
             <w:rStyle w:val="Hyperlink"/>
@@ -2858,7 +2858,7 @@
             <w:sz w:val="22"/>
             <w:szCs w:val="22"/>
           </w:rPr>
-          <w:instrText xml:space="preserve"> PAGEREF _Toc11940662 \h </w:instrText>
+          <w:instrText xml:space="preserve"> PAGEREF _Toc12463438 \h </w:instrText>
         </w:r>
         <w:r>
           <w:rPr>
@@ -2924,7 +2924,7 @@
           <w:szCs w:val="22"/>
         </w:rPr>
       </w:pPr>
-      <w:hyperlink w:anchor="_Toc11940663" w:history="1">
+      <w:hyperlink w:anchor="_Toc12463439" w:history="1">
         <w:r>
           <w:rPr>
             <w:rStyle w:val="Hyperlink"/>
@@ -2967,7 +2967,7 @@
             <w:sz w:val="22"/>
             <w:szCs w:val="22"/>
           </w:rPr>
-          <w:instrText xml:space="preserve"> PAGEREF _Toc11940663 \h </w:instrText>
+          <w:instrText xml:space="preserve"> PAGEREF _Toc12463439 \h </w:instrText>
         </w:r>
         <w:r>
           <w:rPr>
@@ -3030,7 +3030,7 @@
           <w:szCs w:val="22"/>
         </w:rPr>
       </w:pPr>
-      <w:hyperlink w:anchor="_Toc11940664" w:history="1">
+      <w:hyperlink w:anchor="_Toc12463440" w:history="1">
         <w:r>
           <w:rPr>
             <w:rStyle w:val="Hyperlink"/>
@@ -3078,7 +3078,7 @@
             <w:sz w:val="22"/>
             <w:szCs w:val="22"/>
           </w:rPr>
-          <w:instrText xml:space="preserve"> PAGEREF _Toc11940664 \h </w:instrText>
+          <w:instrText xml:space="preserve"> PAGEREF _Toc12463440 \h </w:instrText>
         </w:r>
         <w:r>
           <w:rPr>
@@ -3145,7 +3145,7 @@
           <w:szCs w:val="22"/>
         </w:rPr>
       </w:pPr>
-      <w:hyperlink w:anchor="_Toc11940665" w:history="1">
+      <w:hyperlink w:anchor="_Toc12463441" w:history="1">
         <w:r>
           <w:rPr>
             <w:rStyle w:val="Hyperlink"/>
@@ -3193,7 +3193,7 @@
             <w:sz w:val="22"/>
             <w:szCs w:val="22"/>
           </w:rPr>
-          <w:instrText xml:space="preserve"> PAGEREF _Toc11940665 \h </w:instrText>
+          <w:instrText xml:space="preserve"> PAGEREF _Toc12463441 \h </w:instrText>
         </w:r>
         <w:r>
           <w:rPr>
@@ -3260,7 +3260,7 @@
           <w:szCs w:val="22"/>
         </w:rPr>
       </w:pPr>
-      <w:hyperlink w:anchor="_Toc11940666" w:history="1">
+      <w:hyperlink w:anchor="_Toc12463442" w:history="1">
         <w:r>
           <w:rPr>
             <w:rStyle w:val="Hyperlink"/>
@@ -3320,7 +3320,7 @@
             <w:sz w:val="22"/>
             <w:szCs w:val="22"/>
           </w:rPr>
-          <w:instrText xml:space="preserve"> PAGEREF _Toc11940666 \h </w:instrText>
+          <w:instrText xml:space="preserve"> PAGEREF _Toc12463442 \h </w:instrText>
         </w:r>
         <w:r>
           <w:rPr>
@@ -3387,7 +3387,7 @@
           <w:szCs w:val="22"/>
         </w:rPr>
       </w:pPr>
-      <w:hyperlink w:anchor="_Toc11940667" w:history="1">
+      <w:hyperlink w:anchor="_Toc12463443" w:history="1">
         <w:r>
           <w:rPr>
             <w:rStyle w:val="Hyperlink"/>
@@ -3447,7 +3447,7 @@
             <w:sz w:val="22"/>
             <w:szCs w:val="22"/>
           </w:rPr>
-          <w:instrText xml:space="preserve"> PAGEREF _Toc11940667 \h </w:instrText>
+          <w:instrText xml:space="preserve"> PAGEREF _Toc12463443 \h </w:instrText>
         </w:r>
         <w:r>
           <w:rPr>
@@ -3513,7 +3513,7 @@
           <w:szCs w:val="22"/>
         </w:rPr>
       </w:pPr>
-      <w:hyperlink w:anchor="_Toc11940668" w:history="1">
+      <w:hyperlink w:anchor="_Toc12463444" w:history="1">
         <w:r>
           <w:rPr>
             <w:rStyle w:val="Hyperlink"/>
@@ -3523,7 +3523,7 @@
             <w:sz w:val="22"/>
             <w:szCs w:val="22"/>
           </w:rPr>
-          <w:t>x.x Database Design</w:t>
+          <w:t>4.0 Database Design</w:t>
         </w:r>
         <w:r>
           <w:rPr>
@@ -3556,7 +3556,7 @@
             <w:sz w:val="22"/>
             <w:szCs w:val="22"/>
           </w:rPr>
-          <w:instrText xml:space="preserve"> PAGEREF _Toc11940668 \h </w:instrText>
+          <w:instrText xml:space="preserve"> PAGEREF _Toc12463444 \h </w:instrText>
         </w:r>
         <w:r>
           <w:rPr>
@@ -3619,7 +3619,7 @@
           <w:szCs w:val="22"/>
         </w:rPr>
       </w:pPr>
-      <w:hyperlink w:anchor="_Toc11940669" w:history="1">
+      <w:hyperlink w:anchor="_Toc12463445" w:history="1">
         <w:r>
           <w:rPr>
             <w:rStyle w:val="Hyperlink"/>
@@ -3630,7 +3630,7 @@
             <w:sz w:val="22"/>
             <w:szCs w:val="22"/>
           </w:rPr>
-          <w:t>x.x Data Description</w:t>
+          <w:t>4.1 Data Description</w:t>
         </w:r>
         <w:r>
           <w:rPr>
@@ -3666,7 +3666,7 @@
             <w:sz w:val="22"/>
             <w:szCs w:val="22"/>
           </w:rPr>
-          <w:instrText xml:space="preserve"> PAGEREF _Toc11940669 \h </w:instrText>
+          <w:instrText xml:space="preserve"> PAGEREF _Toc12463445 \h </w:instrText>
         </w:r>
         <w:r>
           <w:rPr>
@@ -3733,7 +3733,7 @@
           <w:szCs w:val="22"/>
         </w:rPr>
       </w:pPr>
-      <w:hyperlink w:anchor="_Toc11940670" w:history="1">
+      <w:hyperlink w:anchor="_Toc12463446" w:history="1">
         <w:r>
           <w:rPr>
             <w:rStyle w:val="Hyperlink"/>
@@ -3744,7 +3744,7 @@
             <w:sz w:val="22"/>
             <w:szCs w:val="22"/>
           </w:rPr>
-          <w:t>x.x Data Relationships</w:t>
+          <w:t>4.2 Data Relationships</w:t>
         </w:r>
         <w:r>
           <w:rPr>
@@ -3780,7 +3780,7 @@
             <w:sz w:val="22"/>
             <w:szCs w:val="22"/>
           </w:rPr>
-          <w:instrText xml:space="preserve"> PAGEREF _Toc11940670 \h </w:instrText>
+          <w:instrText xml:space="preserve"> PAGEREF _Toc12463446 \h </w:instrText>
         </w:r>
         <w:r>
           <w:rPr>
@@ -3838,14 +3838,15 @@
           <w:tab w:val="right" w:leader="dot" w:pos="8630"/>
         </w:tabs>
         <w:rPr>
-          <w:rFonts w:asciiTheme="minorHAnsi" w:eastAsiaTheme="minorEastAsia" w:hAnsiTheme="minorHAnsi" w:cstheme="minorBidi"/>
+          <w:rFonts w:ascii="Arial" w:eastAsiaTheme="minorEastAsia" w:hAnsi="Arial" w:cs="Arial"/>
+          <w:b/>
           <w:smallCaps w:val="0"/>
           <w:noProof/>
           <w:sz w:val="22"/>
           <w:szCs w:val="22"/>
         </w:rPr>
       </w:pPr>
-      <w:hyperlink w:anchor="_Toc11940671" w:history="1">
+      <w:hyperlink w:anchor="_Toc12463447" w:history="1">
         <w:r>
           <w:rPr>
             <w:rStyle w:val="Hyperlink"/>
@@ -3855,7 +3856,7 @@
             <w:sz w:val="22"/>
             <w:szCs w:val="22"/>
           </w:rPr>
-          <w:t>x.x Portal Wireframes Design</w:t>
+          <w:t>5.0 Portal Wireframes Design</w:t>
         </w:r>
         <w:r>
           <w:rPr>
@@ -3888,7 +3889,7 @@
             <w:sz w:val="22"/>
             <w:szCs w:val="22"/>
           </w:rPr>
-          <w:instrText xml:space="preserve"> PAGEREF _Toc11940671 \h </w:instrText>
+          <w:instrText xml:space="preserve"> PAGEREF _Toc12463447 \h </w:instrText>
         </w:r>
         <w:r>
           <w:rPr>
@@ -3926,6 +3927,575 @@
           <w:rPr>
             <w:rFonts w:ascii="Arial" w:hAnsi="Arial" w:cs="Arial"/>
             <w:b/>
+            <w:noProof/>
+            <w:webHidden/>
+            <w:sz w:val="22"/>
+            <w:szCs w:val="22"/>
+          </w:rPr>
+          <w:fldChar w:fldCharType="end"/>
+        </w:r>
+      </w:hyperlink>
+    </w:p>
+    <w:p>
+      <w:pPr>
+        <w:pStyle w:val="TOC3"/>
+        <w:tabs>
+          <w:tab w:val="right" w:leader="dot" w:pos="8630"/>
+        </w:tabs>
+        <w:rPr>
+          <w:rFonts w:ascii="Arial" w:eastAsiaTheme="minorEastAsia" w:hAnsi="Arial" w:cs="Arial"/>
+          <w:b/>
+          <w:i w:val="0"/>
+          <w:iCs w:val="0"/>
+          <w:noProof/>
+          <w:sz w:val="22"/>
+          <w:szCs w:val="22"/>
+        </w:rPr>
+      </w:pPr>
+      <w:hyperlink w:anchor="_Toc12463448" w:history="1">
+        <w:r>
+          <w:rPr>
+            <w:rStyle w:val="Hyperlink"/>
+            <w:rFonts w:ascii="Arial" w:hAnsi="Arial" w:cs="Arial"/>
+            <w:b/>
+            <w:i w:val="0"/>
+            <w:noProof/>
+            <w:sz w:val="22"/>
+            <w:szCs w:val="22"/>
+          </w:rPr>
+          <w:t>5.1 Home Page</w:t>
+        </w:r>
+        <w:r>
+          <w:rPr>
+            <w:rFonts w:ascii="Arial" w:hAnsi="Arial" w:cs="Arial"/>
+            <w:b/>
+            <w:i w:val="0"/>
+            <w:noProof/>
+            <w:webHidden/>
+            <w:sz w:val="22"/>
+            <w:szCs w:val="22"/>
+          </w:rPr>
+          <w:tab/>
+        </w:r>
+        <w:r>
+          <w:rPr>
+            <w:rFonts w:ascii="Arial" w:hAnsi="Arial" w:cs="Arial"/>
+            <w:b/>
+            <w:i w:val="0"/>
+            <w:noProof/>
+            <w:webHidden/>
+            <w:sz w:val="22"/>
+            <w:szCs w:val="22"/>
+          </w:rPr>
+          <w:fldChar w:fldCharType="begin"/>
+        </w:r>
+        <w:r>
+          <w:rPr>
+            <w:rFonts w:ascii="Arial" w:hAnsi="Arial" w:cs="Arial"/>
+            <w:b/>
+            <w:i w:val="0"/>
+            <w:noProof/>
+            <w:webHidden/>
+            <w:sz w:val="22"/>
+            <w:szCs w:val="22"/>
+          </w:rPr>
+          <w:instrText xml:space="preserve"> PAGEREF _Toc12463448 \h </w:instrText>
+        </w:r>
+        <w:r>
+          <w:rPr>
+            <w:rFonts w:ascii="Arial" w:hAnsi="Arial" w:cs="Arial"/>
+            <w:b/>
+            <w:i w:val="0"/>
+            <w:noProof/>
+            <w:webHidden/>
+            <w:sz w:val="22"/>
+            <w:szCs w:val="22"/>
+          </w:rPr>
+        </w:r>
+        <w:r>
+          <w:rPr>
+            <w:rFonts w:ascii="Arial" w:hAnsi="Arial" w:cs="Arial"/>
+            <w:b/>
+            <w:i w:val="0"/>
+            <w:noProof/>
+            <w:webHidden/>
+            <w:sz w:val="22"/>
+            <w:szCs w:val="22"/>
+          </w:rPr>
+          <w:fldChar w:fldCharType="separate"/>
+        </w:r>
+        <w:r>
+          <w:rPr>
+            <w:rFonts w:ascii="Arial" w:hAnsi="Arial" w:cs="Arial"/>
+            <w:b/>
+            <w:i w:val="0"/>
+            <w:noProof/>
+            <w:webHidden/>
+            <w:sz w:val="22"/>
+            <w:szCs w:val="22"/>
+          </w:rPr>
+          <w:t>20</w:t>
+        </w:r>
+        <w:r>
+          <w:rPr>
+            <w:rFonts w:ascii="Arial" w:hAnsi="Arial" w:cs="Arial"/>
+            <w:b/>
+            <w:i w:val="0"/>
+            <w:noProof/>
+            <w:webHidden/>
+            <w:sz w:val="22"/>
+            <w:szCs w:val="22"/>
+          </w:rPr>
+          <w:fldChar w:fldCharType="end"/>
+        </w:r>
+      </w:hyperlink>
+    </w:p>
+    <w:p>
+      <w:pPr>
+        <w:pStyle w:val="TOC3"/>
+        <w:tabs>
+          <w:tab w:val="right" w:leader="dot" w:pos="8630"/>
+        </w:tabs>
+        <w:rPr>
+          <w:rFonts w:ascii="Arial" w:eastAsiaTheme="minorEastAsia" w:hAnsi="Arial" w:cs="Arial"/>
+          <w:b/>
+          <w:i w:val="0"/>
+          <w:iCs w:val="0"/>
+          <w:noProof/>
+          <w:sz w:val="22"/>
+          <w:szCs w:val="22"/>
+        </w:rPr>
+      </w:pPr>
+      <w:hyperlink w:anchor="_Toc12463449" w:history="1">
+        <w:r>
+          <w:rPr>
+            <w:rStyle w:val="Hyperlink"/>
+            <w:rFonts w:ascii="Arial" w:hAnsi="Arial" w:cs="Arial"/>
+            <w:b/>
+            <w:i w:val="0"/>
+            <w:noProof/>
+            <w:sz w:val="22"/>
+            <w:szCs w:val="22"/>
+          </w:rPr>
+          <w:t>5.2 Accounts (Submenus)</w:t>
+        </w:r>
+        <w:r>
+          <w:rPr>
+            <w:rFonts w:ascii="Arial" w:hAnsi="Arial" w:cs="Arial"/>
+            <w:b/>
+            <w:i w:val="0"/>
+            <w:noProof/>
+            <w:webHidden/>
+            <w:sz w:val="22"/>
+            <w:szCs w:val="22"/>
+          </w:rPr>
+          <w:tab/>
+        </w:r>
+        <w:r>
+          <w:rPr>
+            <w:rFonts w:ascii="Arial" w:hAnsi="Arial" w:cs="Arial"/>
+            <w:b/>
+            <w:i w:val="0"/>
+            <w:noProof/>
+            <w:webHidden/>
+            <w:sz w:val="22"/>
+            <w:szCs w:val="22"/>
+          </w:rPr>
+          <w:fldChar w:fldCharType="begin"/>
+        </w:r>
+        <w:r>
+          <w:rPr>
+            <w:rFonts w:ascii="Arial" w:hAnsi="Arial" w:cs="Arial"/>
+            <w:b/>
+            <w:i w:val="0"/>
+            <w:noProof/>
+            <w:webHidden/>
+            <w:sz w:val="22"/>
+            <w:szCs w:val="22"/>
+          </w:rPr>
+          <w:instrText xml:space="preserve"> PAGEREF _Toc12463449 \h </w:instrText>
+        </w:r>
+        <w:r>
+          <w:rPr>
+            <w:rFonts w:ascii="Arial" w:hAnsi="Arial" w:cs="Arial"/>
+            <w:b/>
+            <w:i w:val="0"/>
+            <w:noProof/>
+            <w:webHidden/>
+            <w:sz w:val="22"/>
+            <w:szCs w:val="22"/>
+          </w:rPr>
+        </w:r>
+        <w:r>
+          <w:rPr>
+            <w:rFonts w:ascii="Arial" w:hAnsi="Arial" w:cs="Arial"/>
+            <w:b/>
+            <w:i w:val="0"/>
+            <w:noProof/>
+            <w:webHidden/>
+            <w:sz w:val="22"/>
+            <w:szCs w:val="22"/>
+          </w:rPr>
+          <w:fldChar w:fldCharType="separate"/>
+        </w:r>
+        <w:r>
+          <w:rPr>
+            <w:rFonts w:ascii="Arial" w:hAnsi="Arial" w:cs="Arial"/>
+            <w:b/>
+            <w:i w:val="0"/>
+            <w:noProof/>
+            <w:webHidden/>
+            <w:sz w:val="22"/>
+            <w:szCs w:val="22"/>
+          </w:rPr>
+          <w:t>21</w:t>
+        </w:r>
+        <w:r>
+          <w:rPr>
+            <w:rFonts w:ascii="Arial" w:hAnsi="Arial" w:cs="Arial"/>
+            <w:b/>
+            <w:i w:val="0"/>
+            <w:noProof/>
+            <w:webHidden/>
+            <w:sz w:val="22"/>
+            <w:szCs w:val="22"/>
+          </w:rPr>
+          <w:fldChar w:fldCharType="end"/>
+        </w:r>
+      </w:hyperlink>
+    </w:p>
+    <w:p>
+      <w:pPr>
+        <w:pStyle w:val="TOC3"/>
+        <w:tabs>
+          <w:tab w:val="right" w:leader="dot" w:pos="8630"/>
+        </w:tabs>
+        <w:rPr>
+          <w:rFonts w:ascii="Arial" w:eastAsiaTheme="minorEastAsia" w:hAnsi="Arial" w:cs="Arial"/>
+          <w:b/>
+          <w:i w:val="0"/>
+          <w:iCs w:val="0"/>
+          <w:noProof/>
+          <w:sz w:val="22"/>
+          <w:szCs w:val="22"/>
+        </w:rPr>
+      </w:pPr>
+      <w:hyperlink w:anchor="_Toc12463450" w:history="1">
+        <w:r>
+          <w:rPr>
+            <w:rStyle w:val="Hyperlink"/>
+            <w:rFonts w:ascii="Arial" w:hAnsi="Arial" w:cs="Arial"/>
+            <w:b/>
+            <w:i w:val="0"/>
+            <w:noProof/>
+            <w:sz w:val="22"/>
+            <w:szCs w:val="22"/>
+          </w:rPr>
+          <w:t>5.3 Profile (Submenus)</w:t>
+        </w:r>
+        <w:r>
+          <w:rPr>
+            <w:rFonts w:ascii="Arial" w:hAnsi="Arial" w:cs="Arial"/>
+            <w:b/>
+            <w:i w:val="0"/>
+            <w:noProof/>
+            <w:webHidden/>
+            <w:sz w:val="22"/>
+            <w:szCs w:val="22"/>
+          </w:rPr>
+          <w:tab/>
+        </w:r>
+        <w:r>
+          <w:rPr>
+            <w:rFonts w:ascii="Arial" w:hAnsi="Arial" w:cs="Arial"/>
+            <w:b/>
+            <w:i w:val="0"/>
+            <w:noProof/>
+            <w:webHidden/>
+            <w:sz w:val="22"/>
+            <w:szCs w:val="22"/>
+          </w:rPr>
+          <w:fldChar w:fldCharType="begin"/>
+        </w:r>
+        <w:r>
+          <w:rPr>
+            <w:rFonts w:ascii="Arial" w:hAnsi="Arial" w:cs="Arial"/>
+            <w:b/>
+            <w:i w:val="0"/>
+            <w:noProof/>
+            <w:webHidden/>
+            <w:sz w:val="22"/>
+            <w:szCs w:val="22"/>
+          </w:rPr>
+          <w:instrText xml:space="preserve"> PAGEREF _Toc12463450 \h </w:instrText>
+        </w:r>
+        <w:r>
+          <w:rPr>
+            <w:rFonts w:ascii="Arial" w:hAnsi="Arial" w:cs="Arial"/>
+            <w:b/>
+            <w:i w:val="0"/>
+            <w:noProof/>
+            <w:webHidden/>
+            <w:sz w:val="22"/>
+            <w:szCs w:val="22"/>
+          </w:rPr>
+        </w:r>
+        <w:r>
+          <w:rPr>
+            <w:rFonts w:ascii="Arial" w:hAnsi="Arial" w:cs="Arial"/>
+            <w:b/>
+            <w:i w:val="0"/>
+            <w:noProof/>
+            <w:webHidden/>
+            <w:sz w:val="22"/>
+            <w:szCs w:val="22"/>
+          </w:rPr>
+          <w:fldChar w:fldCharType="separate"/>
+        </w:r>
+        <w:r>
+          <w:rPr>
+            <w:rFonts w:ascii="Arial" w:hAnsi="Arial" w:cs="Arial"/>
+            <w:b/>
+            <w:i w:val="0"/>
+            <w:noProof/>
+            <w:webHidden/>
+            <w:sz w:val="22"/>
+            <w:szCs w:val="22"/>
+          </w:rPr>
+          <w:t>22</w:t>
+        </w:r>
+        <w:r>
+          <w:rPr>
+            <w:rFonts w:ascii="Arial" w:hAnsi="Arial" w:cs="Arial"/>
+            <w:b/>
+            <w:i w:val="0"/>
+            <w:noProof/>
+            <w:webHidden/>
+            <w:sz w:val="22"/>
+            <w:szCs w:val="22"/>
+          </w:rPr>
+          <w:fldChar w:fldCharType="end"/>
+        </w:r>
+      </w:hyperlink>
+    </w:p>
+    <w:p>
+      <w:pPr>
+        <w:pStyle w:val="TOC3"/>
+        <w:tabs>
+          <w:tab w:val="right" w:leader="dot" w:pos="8630"/>
+        </w:tabs>
+        <w:rPr>
+          <w:rFonts w:ascii="Arial" w:eastAsiaTheme="minorEastAsia" w:hAnsi="Arial" w:cs="Arial"/>
+          <w:b/>
+          <w:i w:val="0"/>
+          <w:iCs w:val="0"/>
+          <w:noProof/>
+          <w:sz w:val="22"/>
+          <w:szCs w:val="22"/>
+        </w:rPr>
+      </w:pPr>
+      <w:hyperlink w:anchor="_Toc12463451" w:history="1">
+        <w:r>
+          <w:rPr>
+            <w:rStyle w:val="Hyperlink"/>
+            <w:rFonts w:ascii="Arial" w:hAnsi="Arial" w:cs="Arial"/>
+            <w:b/>
+            <w:i w:val="0"/>
+            <w:noProof/>
+            <w:sz w:val="22"/>
+            <w:szCs w:val="22"/>
+          </w:rPr>
+          <w:t>5.4 Managed Accounts Section in Accounts Page</w:t>
+        </w:r>
+        <w:r>
+          <w:rPr>
+            <w:rFonts w:ascii="Arial" w:hAnsi="Arial" w:cs="Arial"/>
+            <w:b/>
+            <w:i w:val="0"/>
+            <w:noProof/>
+            <w:webHidden/>
+            <w:sz w:val="22"/>
+            <w:szCs w:val="22"/>
+          </w:rPr>
+          <w:tab/>
+        </w:r>
+        <w:r>
+          <w:rPr>
+            <w:rFonts w:ascii="Arial" w:hAnsi="Arial" w:cs="Arial"/>
+            <w:b/>
+            <w:i w:val="0"/>
+            <w:noProof/>
+            <w:webHidden/>
+            <w:sz w:val="22"/>
+            <w:szCs w:val="22"/>
+          </w:rPr>
+          <w:fldChar w:fldCharType="begin"/>
+        </w:r>
+        <w:r>
+          <w:rPr>
+            <w:rFonts w:ascii="Arial" w:hAnsi="Arial" w:cs="Arial"/>
+            <w:b/>
+            <w:i w:val="0"/>
+            <w:noProof/>
+            <w:webHidden/>
+            <w:sz w:val="22"/>
+            <w:szCs w:val="22"/>
+          </w:rPr>
+          <w:instrText xml:space="preserve"> PAGEREF _Toc12463451 \h </w:instrText>
+        </w:r>
+        <w:r>
+          <w:rPr>
+            <w:rFonts w:ascii="Arial" w:hAnsi="Arial" w:cs="Arial"/>
+            <w:b/>
+            <w:i w:val="0"/>
+            <w:noProof/>
+            <w:webHidden/>
+            <w:sz w:val="22"/>
+            <w:szCs w:val="22"/>
+          </w:rPr>
+        </w:r>
+        <w:r>
+          <w:rPr>
+            <w:rFonts w:ascii="Arial" w:hAnsi="Arial" w:cs="Arial"/>
+            <w:b/>
+            <w:i w:val="0"/>
+            <w:noProof/>
+            <w:webHidden/>
+            <w:sz w:val="22"/>
+            <w:szCs w:val="22"/>
+          </w:rPr>
+          <w:fldChar w:fldCharType="separate"/>
+        </w:r>
+        <w:r>
+          <w:rPr>
+            <w:rFonts w:ascii="Arial" w:hAnsi="Arial" w:cs="Arial"/>
+            <w:b/>
+            <w:i w:val="0"/>
+            <w:noProof/>
+            <w:webHidden/>
+            <w:sz w:val="22"/>
+            <w:szCs w:val="22"/>
+          </w:rPr>
+          <w:t>23</w:t>
+        </w:r>
+        <w:r>
+          <w:rPr>
+            <w:rFonts w:ascii="Arial" w:hAnsi="Arial" w:cs="Arial"/>
+            <w:b/>
+            <w:i w:val="0"/>
+            <w:noProof/>
+            <w:webHidden/>
+            <w:sz w:val="22"/>
+            <w:szCs w:val="22"/>
+          </w:rPr>
+          <w:fldChar w:fldCharType="end"/>
+        </w:r>
+      </w:hyperlink>
+    </w:p>
+    <w:p>
+      <w:pPr>
+        <w:pStyle w:val="TOC3"/>
+        <w:tabs>
+          <w:tab w:val="right" w:leader="dot" w:pos="8630"/>
+        </w:tabs>
+        <w:rPr>
+          <w:rFonts w:asciiTheme="minorHAnsi" w:eastAsiaTheme="minorEastAsia" w:hAnsiTheme="minorHAnsi" w:cstheme="minorBidi"/>
+          <w:i w:val="0"/>
+          <w:iCs w:val="0"/>
+          <w:noProof/>
+          <w:sz w:val="22"/>
+          <w:szCs w:val="22"/>
+        </w:rPr>
+      </w:pPr>
+      <w:hyperlink w:anchor="_Toc12463452" w:history="1">
+        <w:r>
+          <w:rPr>
+            <w:rStyle w:val="Hyperlink"/>
+            <w:rFonts w:ascii="Arial" w:hAnsi="Arial" w:cs="Arial"/>
+            <w:b/>
+            <w:i w:val="0"/>
+            <w:noProof/>
+            <w:sz w:val="22"/>
+            <w:szCs w:val="22"/>
+          </w:rPr>
+          <w:t>5.5 eStatement Links</w:t>
+        </w:r>
+        <w:r>
+          <w:rPr>
+            <w:rFonts w:ascii="Arial" w:hAnsi="Arial" w:cs="Arial"/>
+            <w:b/>
+            <w:i w:val="0"/>
+            <w:noProof/>
+            <w:webHidden/>
+            <w:sz w:val="22"/>
+            <w:szCs w:val="22"/>
+          </w:rPr>
+          <w:tab/>
+        </w:r>
+        <w:r>
+          <w:rPr>
+            <w:rFonts w:ascii="Arial" w:hAnsi="Arial" w:cs="Arial"/>
+            <w:b/>
+            <w:i w:val="0"/>
+            <w:noProof/>
+            <w:webHidden/>
+            <w:sz w:val="22"/>
+            <w:szCs w:val="22"/>
+          </w:rPr>
+          <w:fldChar w:fldCharType="begin"/>
+        </w:r>
+        <w:r>
+          <w:rPr>
+            <w:rFonts w:ascii="Arial" w:hAnsi="Arial" w:cs="Arial"/>
+            <w:b/>
+            <w:i w:val="0"/>
+            <w:noProof/>
+            <w:webHidden/>
+            <w:sz w:val="22"/>
+            <w:szCs w:val="22"/>
+          </w:rPr>
+          <w:instrText xml:space="preserve"> PAGEREF _Toc12463452 \h </w:instrText>
+        </w:r>
+        <w:r>
+          <w:rPr>
+            <w:rFonts w:ascii="Arial" w:hAnsi="Arial" w:cs="Arial"/>
+            <w:b/>
+            <w:i w:val="0"/>
+            <w:noProof/>
+            <w:webHidden/>
+            <w:sz w:val="22"/>
+            <w:szCs w:val="22"/>
+          </w:rPr>
+        </w:r>
+        <w:r>
+          <w:rPr>
+            <w:rFonts w:ascii="Arial" w:hAnsi="Arial" w:cs="Arial"/>
+            <w:b/>
+            <w:i w:val="0"/>
+            <w:noProof/>
+            <w:webHidden/>
+            <w:sz w:val="22"/>
+            <w:szCs w:val="22"/>
+          </w:rPr>
+          <w:fldChar w:fldCharType="separate"/>
+        </w:r>
+        <w:r>
+          <w:rPr>
+            <w:rFonts w:ascii="Arial" w:hAnsi="Arial" w:cs="Arial"/>
+            <w:b/>
+            <w:i w:val="0"/>
+            <w:noProof/>
+            <w:webHidden/>
+            <w:sz w:val="22"/>
+            <w:szCs w:val="22"/>
+          </w:rPr>
+          <w:t>24</w:t>
+        </w:r>
+        <w:r>
+          <w:rPr>
+            <w:rFonts w:ascii="Arial" w:hAnsi="Arial" w:cs="Arial"/>
+            <w:b/>
+            <w:i w:val="0"/>
             <w:noProof/>
             <w:webHidden/>
             <w:sz w:val="22"/>
@@ -3951,7 +4521,7 @@
         <w:br w:type="page"/>
       </w:r>
       <w:bookmarkStart w:id="53" w:name="_Toc479684095"/>
-      <w:bookmarkStart w:id="54" w:name="_Toc11940647"/>
+      <w:bookmarkStart w:id="54" w:name="_Toc12463423"/>
       <w:r>
         <w:rPr>
           <w:b w:val="0"/>
@@ -3983,7 +4553,7 @@
       </w:pPr>
       <w:bookmarkStart w:id="55" w:name="_Toc417456544"/>
       <w:bookmarkStart w:id="56" w:name="_Toc479676545"/>
-      <w:bookmarkStart w:id="57" w:name="_Toc11940648"/>
+      <w:bookmarkStart w:id="57" w:name="_Toc12463424"/>
       <w:r>
         <w:rPr>
           <w:i w:val="0"/>
@@ -4063,7 +4633,7 @@
       </w:pPr>
       <w:bookmarkStart w:id="58" w:name="_Toc417456545"/>
       <w:bookmarkStart w:id="59" w:name="_Toc479676546"/>
-      <w:bookmarkStart w:id="60" w:name="_Toc11940649"/>
+      <w:bookmarkStart w:id="60" w:name="_Toc12463425"/>
       <w:r>
         <w:t>Goal</w:t>
       </w:r>
@@ -4116,7 +4686,7 @@
       </w:pPr>
       <w:bookmarkStart w:id="61" w:name="_Toc417456546"/>
       <w:bookmarkStart w:id="62" w:name="_Toc479676547"/>
-      <w:bookmarkStart w:id="63" w:name="_Toc11940650"/>
+      <w:bookmarkStart w:id="63" w:name="_Toc12463426"/>
       <w:r>
         <w:t xml:space="preserve">1.2 </w:t>
       </w:r>
@@ -4228,7 +4798,7 @@
         <w:pStyle w:val="Heading3"/>
         <w:spacing w:before="0" w:after="0"/>
       </w:pPr>
-      <w:bookmarkStart w:id="64" w:name="_Toc11940651"/>
+      <w:bookmarkStart w:id="64" w:name="_Toc12463427"/>
       <w:r>
         <w:t>1.</w:t>
       </w:r>
@@ -4441,7 +5011,7 @@
         <w:pStyle w:val="Heading3"/>
         <w:spacing w:before="0" w:after="0"/>
       </w:pPr>
-      <w:bookmarkStart w:id="65" w:name="_Toc11940652"/>
+      <w:bookmarkStart w:id="65" w:name="_Toc12463428"/>
       <w:r>
         <w:lastRenderedPageBreak/>
         <w:t>1.</w:t>
@@ -6180,7 +6750,7 @@
           <w:i w:val="0"/>
         </w:rPr>
       </w:pPr>
-      <w:bookmarkStart w:id="66" w:name="_Toc11940653"/>
+      <w:bookmarkStart w:id="66" w:name="_Toc12463429"/>
       <w:r>
         <w:rPr>
           <w:i w:val="0"/>
@@ -6214,7 +6784,7 @@
         <w:jc w:val="both"/>
       </w:pPr>
       <w:bookmarkStart w:id="67" w:name="_Toc10039418"/>
-      <w:bookmarkStart w:id="68" w:name="_Toc11940654"/>
+      <w:bookmarkStart w:id="68" w:name="_Toc12463430"/>
       <w:r>
         <w:t>2.1 System Architecture</w:t>
       </w:r>
@@ -7194,7 +7764,7 @@
         <w:jc w:val="both"/>
       </w:pPr>
       <w:bookmarkStart w:id="69" w:name="_Toc10039419"/>
-      <w:bookmarkStart w:id="70" w:name="_Toc11940655"/>
+      <w:bookmarkStart w:id="70" w:name="_Toc12463431"/>
       <w:r>
         <w:t>2.2 System Components (Technology Requirements)</w:t>
       </w:r>
@@ -7220,7 +7790,7 @@
           <w:szCs w:val="24"/>
         </w:rPr>
       </w:pPr>
-      <w:bookmarkStart w:id="71" w:name="_Toc11940656"/>
+      <w:bookmarkStart w:id="71" w:name="_Toc12463432"/>
       <w:r>
         <w:rPr>
           <w:rFonts w:ascii="Arial" w:hAnsi="Arial" w:cs="Arial"/>
@@ -7427,7 +7997,7 @@
           <w:szCs w:val="24"/>
         </w:rPr>
       </w:pPr>
-      <w:bookmarkStart w:id="72" w:name="_Toc11940657"/>
+      <w:bookmarkStart w:id="72" w:name="_Toc12463433"/>
       <w:r>
         <w:rPr>
           <w:rFonts w:ascii="Arial" w:hAnsi="Arial" w:cs="Arial"/>
@@ -7486,7 +8056,7 @@
         </w:rPr>
       </w:pPr>
       <w:bookmarkStart w:id="73" w:name="_Toc479683720"/>
-      <w:bookmarkStart w:id="74" w:name="_Toc11940658"/>
+      <w:bookmarkStart w:id="74" w:name="_Toc12463434"/>
       <w:r>
         <w:rPr>
           <w:rFonts w:ascii="Arial" w:hAnsi="Arial" w:cs="Arial"/>
@@ -7879,7 +8449,7 @@
         <w:spacing w:before="0" w:after="0"/>
         <w:jc w:val="both"/>
       </w:pPr>
-      <w:bookmarkStart w:id="75" w:name="_Toc11940659"/>
+      <w:bookmarkStart w:id="75" w:name="_Toc12463435"/>
       <w:r>
         <w:lastRenderedPageBreak/>
         <w:t>2.</w:t>
@@ -7932,7 +8502,7 @@
           <w:szCs w:val="24"/>
         </w:rPr>
       </w:pPr>
-      <w:bookmarkStart w:id="76" w:name="_Toc11940660"/>
+      <w:bookmarkStart w:id="76" w:name="_Toc12463436"/>
       <w:r>
         <w:rPr>
           <w:rFonts w:ascii="Arial" w:hAnsi="Arial" w:cs="Arial"/>
@@ -8137,7 +8707,7 @@
           <w:szCs w:val="24"/>
         </w:rPr>
       </w:pPr>
-      <w:bookmarkStart w:id="77" w:name="_Toc11940661"/>
+      <w:bookmarkStart w:id="77" w:name="_Toc12463437"/>
       <w:r>
         <w:rPr>
           <w:rFonts w:ascii="Arial" w:hAnsi="Arial" w:cs="Arial"/>
@@ -8928,7 +9498,7 @@
           <v:shape id="_x0000_i1026" type="#_x0000_t75" style="width:374.25pt;height:418.5pt" o:ole="">
             <v:imagedata r:id="rId10" o:title=""/>
           </v:shape>
-          <o:OLEObject Type="Embed" ProgID="Visio.Drawing.11" ShapeID="_x0000_i1026" DrawAspect="Content" ObjectID="_1622553395" r:id="rId11"/>
+          <o:OLEObject Type="Embed" ProgID="Visio.Drawing.11" ShapeID="_x0000_i1026" DrawAspect="Content" ObjectID="_1623076173" r:id="rId11"/>
         </w:object>
       </w:r>
     </w:p>
@@ -9103,7 +9673,7 @@
           <v:shape id="_x0000_i1027" type="#_x0000_t75" style="width:435.75pt;height:411.75pt" o:ole="">
             <v:imagedata r:id="rId12" o:title=""/>
           </v:shape>
-          <o:OLEObject Type="Embed" ProgID="Visio.Drawing.11" ShapeID="_x0000_i1027" DrawAspect="Content" ObjectID="_1622553396" r:id="rId13"/>
+          <o:OLEObject Type="Embed" ProgID="Visio.Drawing.11" ShapeID="_x0000_i1027" DrawAspect="Content" ObjectID="_1623076174" r:id="rId13"/>
         </w:object>
       </w:r>
     </w:p>
@@ -9250,7 +9820,7 @@
         <w:spacing w:before="0" w:after="0"/>
         <w:jc w:val="both"/>
       </w:pPr>
-      <w:bookmarkStart w:id="92" w:name="_Toc11940662"/>
+      <w:bookmarkStart w:id="92" w:name="_Toc12463438"/>
       <w:r>
         <w:lastRenderedPageBreak/>
         <w:t>2.</w:t>
@@ -9414,7 +9984,7 @@
         </w:rPr>
       </w:pPr>
       <w:bookmarkStart w:id="93" w:name="_Toc10039420"/>
-      <w:bookmarkStart w:id="94" w:name="_Toc11940663"/>
+      <w:bookmarkStart w:id="94" w:name="_Toc12463439"/>
       <w:r>
         <w:rPr>
           <w:i w:val="0"/>
@@ -9447,7 +10017,7 @@
         </w:rPr>
       </w:pPr>
       <w:bookmarkStart w:id="95" w:name="_Toc10039421"/>
-      <w:bookmarkStart w:id="96" w:name="_Toc11940664"/>
+      <w:bookmarkStart w:id="96" w:name="_Toc12463440"/>
       <w:r>
         <w:rPr>
           <w:shd w:val="clear" w:color="auto" w:fill="FFFFFF"/>
@@ -9607,7 +10177,7 @@
         </w:rPr>
       </w:pPr>
       <w:bookmarkStart w:id="97" w:name="_Toc10039422"/>
-      <w:bookmarkStart w:id="98" w:name="_Toc11940665"/>
+      <w:bookmarkStart w:id="98" w:name="_Toc12463441"/>
       <w:r>
         <w:rPr>
           <w:shd w:val="clear" w:color="auto" w:fill="FFFFFF"/>
@@ -9671,7 +10241,7 @@
         </w:rPr>
       </w:pPr>
       <w:bookmarkStart w:id="99" w:name="_Toc10039423"/>
-      <w:bookmarkStart w:id="100" w:name="_Toc11940666"/>
+      <w:bookmarkStart w:id="100" w:name="_Toc12463442"/>
       <w:r>
         <w:rPr>
           <w:shd w:val="clear" w:color="auto" w:fill="FFFFFF"/>
@@ -9883,7 +10453,7 @@
         </w:rPr>
       </w:pPr>
       <w:bookmarkStart w:id="107" w:name="_Toc10039424"/>
-      <w:bookmarkStart w:id="108" w:name="_Toc11940667"/>
+      <w:bookmarkStart w:id="108" w:name="_Toc12463443"/>
       <w:r>
         <w:rPr>
           <w:shd w:val="clear" w:color="auto" w:fill="FFFFFF"/>
@@ -10180,15 +10750,13 @@
           <w:i w:val="0"/>
         </w:rPr>
       </w:pPr>
-      <w:bookmarkStart w:id="117" w:name="_Toc11940668"/>
-      <w:proofErr w:type="spellStart"/>
-      <w:proofErr w:type="gramStart"/>
+      <w:bookmarkStart w:id="117" w:name="_Toc12463444"/>
       <w:r>
         <w:rPr>
           <w:i w:val="0"/>
         </w:rPr>
         <w:lastRenderedPageBreak/>
-        <w:t>x</w:t>
+        <w:t>4</w:t>
       </w:r>
       <w:r>
         <w:rPr>
@@ -10200,10 +10768,8 @@
         <w:rPr>
           <w:i w:val="0"/>
         </w:rPr>
-        <w:t>x</w:t>
-      </w:r>
-      <w:proofErr w:type="spellEnd"/>
-      <w:proofErr w:type="gramEnd"/>
+        <w:t>0</w:t>
+      </w:r>
       <w:r>
         <w:rPr>
           <w:i w:val="0"/>
@@ -10278,20 +10844,16 @@
         <w:spacing w:before="0" w:after="0"/>
         <w:jc w:val="both"/>
       </w:pPr>
-      <w:bookmarkStart w:id="118" w:name="_Toc11940669"/>
-      <w:proofErr w:type="spellStart"/>
-      <w:proofErr w:type="gramStart"/>
-      <w:r>
-        <w:t>x</w:t>
+      <w:bookmarkStart w:id="118" w:name="_Toc12463445"/>
+      <w:r>
+        <w:t>4</w:t>
       </w:r>
       <w:r>
         <w:t>.</w:t>
       </w:r>
       <w:r>
-        <w:t>x</w:t>
-      </w:r>
-      <w:proofErr w:type="spellEnd"/>
-      <w:proofErr w:type="gramEnd"/>
+        <w:t>1</w:t>
+      </w:r>
       <w:r>
         <w:t xml:space="preserve"> Data</w:t>
       </w:r>
@@ -15552,6 +16114,7 @@
               <w:rPr>
                 <w:rFonts w:ascii="Arial" w:hAnsi="Arial" w:cs="Arial"/>
                 <w:color w:val="000000"/>
+                <w:lang w:val="en-MY"/>
               </w:rPr>
             </w:pPr>
             <w:r>
@@ -15561,15 +16124,13 @@
               </w:rPr>
               <w:t xml:space="preserve">GST </w:t>
             </w:r>
-            <w:proofErr w:type="spellStart"/>
-            <w:r>
-              <w:rPr>
-                <w:rFonts w:ascii="Arial" w:hAnsi="Arial" w:cs="Arial"/>
-                <w:color w:val="000000"/>
-              </w:rPr>
-              <w:t>Precent</w:t>
-            </w:r>
-            <w:proofErr w:type="spellEnd"/>
+            <w:r>
+              <w:rPr>
+                <w:rFonts w:ascii="Arial" w:hAnsi="Arial" w:cs="Arial"/>
+                <w:color w:val="000000"/>
+              </w:rPr>
+              <w:t>Percent</w:t>
+            </w:r>
           </w:p>
         </w:tc>
       </w:tr>
@@ -16279,21 +16840,17 @@
         <w:pStyle w:val="Heading3"/>
         <w:spacing w:before="0" w:after="0"/>
       </w:pPr>
-      <w:bookmarkStart w:id="119" w:name="_Toc11940670"/>
-      <w:proofErr w:type="spellStart"/>
-      <w:proofErr w:type="gramStart"/>
+      <w:bookmarkStart w:id="119" w:name="_Toc12463446"/>
       <w:r>
         <w:lastRenderedPageBreak/>
-        <w:t>x</w:t>
+        <w:t>4</w:t>
       </w:r>
       <w:r>
         <w:t>.</w:t>
       </w:r>
       <w:r>
-        <w:t>x</w:t>
-      </w:r>
-      <w:proofErr w:type="spellEnd"/>
-      <w:proofErr w:type="gramEnd"/>
+        <w:t>2</w:t>
+      </w:r>
       <w:r>
         <w:t xml:space="preserve"> Data</w:t>
       </w:r>
@@ -16312,10 +16869,8 @@
     </w:p>
     <w:p>
       <w:pPr>
+        <w:keepNext/>
         <w:jc w:val="center"/>
-        <w:rPr>
-          <w:rFonts w:ascii="Arial" w:hAnsi="Arial" w:cs="Arial"/>
-        </w:rPr>
       </w:pPr>
       <w:r>
         <w:rPr>
@@ -16378,59 +16933,73 @@
     </w:p>
     <w:p>
       <w:pPr>
-        <w:rPr>
-          <w:rFonts w:ascii="Arial" w:hAnsi="Arial" w:cs="Arial"/>
-        </w:rPr>
-      </w:pPr>
-    </w:p>
-    <w:p>
-      <w:pPr>
-        <w:rPr>
-          <w:rFonts w:ascii="Arial" w:hAnsi="Arial" w:cs="Arial"/>
-        </w:rPr>
-      </w:pPr>
-    </w:p>
-    <w:p>
-      <w:pPr>
-        <w:rPr>
-          <w:rFonts w:ascii="Arial" w:hAnsi="Arial" w:cs="Arial"/>
-        </w:rPr>
-      </w:pPr>
-    </w:p>
-    <w:p>
-      <w:pPr>
-        <w:rPr>
-          <w:rFonts w:ascii="Arial" w:hAnsi="Arial" w:cs="Arial"/>
-        </w:rPr>
-      </w:pPr>
-    </w:p>
-    <w:p>
-      <w:pPr>
-        <w:rPr>
-          <w:rFonts w:ascii="Arial" w:hAnsi="Arial" w:cs="Arial"/>
-        </w:rPr>
-      </w:pPr>
-    </w:p>
-    <w:p>
-      <w:pPr>
-        <w:rPr>
-          <w:rFonts w:ascii="Arial" w:hAnsi="Arial" w:cs="Arial"/>
-        </w:rPr>
-      </w:pPr>
-    </w:p>
-    <w:p>
-      <w:pPr>
-        <w:rPr>
-          <w:rFonts w:ascii="Arial" w:hAnsi="Arial" w:cs="Arial"/>
-        </w:rPr>
-      </w:pPr>
-    </w:p>
-    <w:p>
-      <w:pPr>
+        <w:pStyle w:val="Caption"/>
         <w:jc w:val="center"/>
         <w:rPr>
           <w:rFonts w:ascii="Arial" w:hAnsi="Arial" w:cs="Arial"/>
         </w:rPr>
+      </w:pPr>
+      <w:r>
+        <w:t xml:space="preserve">Figure </w:t>
+      </w:r>
+      <w:fldSimple w:instr=" SEQ Figure \* ARABIC ">
+        <w:r>
+          <w:rPr>
+            <w:noProof/>
+          </w:rPr>
+          <w:t>7</w:t>
+        </w:r>
+      </w:fldSimple>
+      <w:r>
+        <w:t>: Database Relationship Example 1</w:t>
+      </w:r>
+    </w:p>
+    <w:p>
+      <w:pPr>
+        <w:rPr>
+          <w:rFonts w:ascii="Arial" w:hAnsi="Arial" w:cs="Arial"/>
+        </w:rPr>
+      </w:pPr>
+    </w:p>
+    <w:p>
+      <w:pPr>
+        <w:rPr>
+          <w:rFonts w:ascii="Arial" w:hAnsi="Arial" w:cs="Arial"/>
+        </w:rPr>
+      </w:pPr>
+    </w:p>
+    <w:p>
+      <w:pPr>
+        <w:rPr>
+          <w:rFonts w:ascii="Arial" w:hAnsi="Arial" w:cs="Arial"/>
+        </w:rPr>
+      </w:pPr>
+    </w:p>
+    <w:p>
+      <w:pPr>
+        <w:rPr>
+          <w:rFonts w:ascii="Arial" w:hAnsi="Arial" w:cs="Arial"/>
+        </w:rPr>
+      </w:pPr>
+    </w:p>
+    <w:p>
+      <w:pPr>
+        <w:rPr>
+          <w:rFonts w:ascii="Arial" w:hAnsi="Arial" w:cs="Arial"/>
+        </w:rPr>
+      </w:pPr>
+    </w:p>
+    <w:p>
+      <w:pPr>
+        <w:rPr>
+          <w:rFonts w:ascii="Arial" w:hAnsi="Arial" w:cs="Arial"/>
+        </w:rPr>
+      </w:pPr>
+    </w:p>
+    <w:p>
+      <w:pPr>
+        <w:keepNext/>
+        <w:jc w:val="center"/>
       </w:pPr>
       <w:r>
         <w:rPr>
@@ -16493,42 +17062,73 @@
     </w:p>
     <w:p>
       <w:pPr>
+        <w:pStyle w:val="Caption"/>
         <w:jc w:val="center"/>
         <w:rPr>
           <w:rFonts w:ascii="Arial" w:hAnsi="Arial" w:cs="Arial"/>
         </w:rPr>
       </w:pPr>
-    </w:p>
-    <w:p>
-      <w:pPr>
-        <w:jc w:val="both"/>
-        <w:rPr>
-          <w:rFonts w:ascii="Arial" w:hAnsi="Arial" w:cs="Arial"/>
-        </w:rPr>
-      </w:pPr>
-    </w:p>
-    <w:p>
-      <w:pPr>
-        <w:jc w:val="both"/>
-        <w:rPr>
-          <w:rFonts w:ascii="Arial" w:hAnsi="Arial" w:cs="Arial"/>
-        </w:rPr>
-      </w:pPr>
-    </w:p>
-    <w:p>
-      <w:pPr>
-        <w:jc w:val="both"/>
-        <w:rPr>
-          <w:rFonts w:ascii="Arial" w:hAnsi="Arial" w:cs="Arial"/>
-        </w:rPr>
-      </w:pPr>
-    </w:p>
-    <w:p>
-      <w:pPr>
-        <w:jc w:val="both"/>
-        <w:rPr>
-          <w:rFonts w:ascii="Arial" w:hAnsi="Arial" w:cs="Arial"/>
-        </w:rPr>
+      <w:r>
+        <w:t xml:space="preserve">Figure </w:t>
+      </w:r>
+      <w:fldSimple w:instr=" SEQ Figure \* ARABIC ">
+        <w:r>
+          <w:rPr>
+            <w:noProof/>
+          </w:rPr>
+          <w:t>8</w:t>
+        </w:r>
+      </w:fldSimple>
+      <w:r>
+        <w:t>: Database Relationship Example 2</w:t>
+      </w:r>
+    </w:p>
+    <w:p>
+      <w:pPr>
+        <w:jc w:val="center"/>
+        <w:rPr>
+          <w:rFonts w:ascii="Arial" w:hAnsi="Arial" w:cs="Arial"/>
+        </w:rPr>
+      </w:pPr>
+    </w:p>
+    <w:p>
+      <w:pPr>
+        <w:jc w:val="both"/>
+        <w:rPr>
+          <w:rFonts w:ascii="Arial" w:hAnsi="Arial" w:cs="Arial"/>
+        </w:rPr>
+      </w:pPr>
+    </w:p>
+    <w:p>
+      <w:pPr>
+        <w:jc w:val="both"/>
+        <w:rPr>
+          <w:rFonts w:ascii="Arial" w:hAnsi="Arial" w:cs="Arial"/>
+        </w:rPr>
+      </w:pPr>
+    </w:p>
+    <w:p>
+      <w:pPr>
+        <w:jc w:val="both"/>
+        <w:rPr>
+          <w:rFonts w:ascii="Arial" w:hAnsi="Arial" w:cs="Arial"/>
+        </w:rPr>
+      </w:pPr>
+    </w:p>
+    <w:p>
+      <w:pPr>
+        <w:jc w:val="both"/>
+        <w:rPr>
+          <w:rFonts w:ascii="Arial" w:hAnsi="Arial" w:cs="Arial"/>
+        </w:rPr>
+        <w:sectPr>
+          <w:headerReference w:type="default" r:id="rId17"/>
+          <w:footerReference w:type="default" r:id="rId18"/>
+          <w:pgSz w:w="12240" w:h="15840"/>
+          <w:pgMar w:top="1440" w:right="1800" w:bottom="1440" w:left="1800" w:header="720" w:footer="720" w:gutter="0"/>
+          <w:cols w:space="720"/>
+          <w:docGrid w:linePitch="360"/>
+        </w:sectPr>
       </w:pPr>
     </w:p>
     <w:p>
@@ -16540,22 +17140,30 @@
           <w:i w:val="0"/>
         </w:rPr>
       </w:pPr>
-      <w:bookmarkStart w:id="120" w:name="_Toc11940671"/>
-      <w:proofErr w:type="spellStart"/>
-      <w:proofErr w:type="gramStart"/>
+      <w:bookmarkStart w:id="120" w:name="_Toc12463447"/>
       <w:r>
         <w:rPr>
           <w:i w:val="0"/>
         </w:rPr>
         <w:lastRenderedPageBreak/>
-        <w:t>x.x</w:t>
-      </w:r>
-      <w:proofErr w:type="spellEnd"/>
-      <w:proofErr w:type="gramEnd"/>
+        <w:t>5</w:t>
+      </w:r>
       <w:r>
         <w:rPr>
           <w:i w:val="0"/>
         </w:rPr>
+        <w:t>.</w:t>
+      </w:r>
+      <w:r>
+        <w:rPr>
+          <w:i w:val="0"/>
+        </w:rPr>
+        <w:t>0</w:t>
+      </w:r>
+      <w:r>
+        <w:rPr>
+          <w:i w:val="0"/>
+        </w:rPr>
         <w:t xml:space="preserve"> </w:t>
       </w:r>
       <w:r>
@@ -16565,11 +17173,746 @@
         <w:t>Portal Wireframes Design</w:t>
       </w:r>
       <w:bookmarkEnd w:id="120"/>
+    </w:p>
+    <w:p>
+      <w:pPr>
+        <w:jc w:val="both"/>
+        <w:rPr>
+          <w:rFonts w:ascii="Arial" w:hAnsi="Arial" w:cs="Arial"/>
+        </w:rPr>
+      </w:pPr>
+    </w:p>
+    <w:p>
+      <w:pPr>
+        <w:jc w:val="both"/>
+        <w:rPr>
+          <w:rFonts w:ascii="Arial" w:hAnsi="Arial" w:cs="Arial"/>
+        </w:rPr>
+      </w:pPr>
+      <w:r>
+        <w:rPr>
+          <w:rFonts w:ascii="Arial" w:hAnsi="Arial" w:cs="Arial"/>
+        </w:rPr>
+        <w:t>Belo</w:t>
+      </w:r>
+      <w:r>
+        <w:rPr>
+          <w:rFonts w:ascii="Arial" w:hAnsi="Arial" w:cs="Arial"/>
+        </w:rPr>
+        <w:t xml:space="preserve">w are </w:t>
+      </w:r>
+      <w:r>
+        <w:rPr>
+          <w:rFonts w:ascii="Arial" w:hAnsi="Arial" w:cs="Arial"/>
+        </w:rPr>
+        <w:t>screenshots</w:t>
+      </w:r>
+      <w:r>
+        <w:rPr>
+          <w:rFonts w:ascii="Arial" w:hAnsi="Arial" w:cs="Arial"/>
+        </w:rPr>
+        <w:t xml:space="preserve"> of wireframes design for Agency Portal</w:t>
+      </w:r>
+      <w:r>
+        <w:rPr>
+          <w:rFonts w:ascii="Arial" w:hAnsi="Arial" w:cs="Arial"/>
+        </w:rPr>
+        <w:t>.</w:t>
+      </w:r>
+    </w:p>
+    <w:p>
+      <w:pPr>
+        <w:jc w:val="both"/>
+        <w:rPr>
+          <w:rFonts w:ascii="Arial" w:hAnsi="Arial" w:cs="Arial"/>
+        </w:rPr>
+      </w:pPr>
     </w:p>
     <w:p>
       <w:pPr>
         <w:pStyle w:val="Heading3"/>
         <w:spacing w:before="0" w:after="0"/>
+        <w:jc w:val="both"/>
+      </w:pPr>
+      <w:bookmarkStart w:id="121" w:name="_Toc12463448"/>
+      <w:r>
+        <w:t>5</w:t>
+      </w:r>
+      <w:r>
+        <w:t>.</w:t>
+      </w:r>
+      <w:r>
+        <w:t>1</w:t>
+      </w:r>
+      <w:r>
+        <w:t xml:space="preserve"> </w:t>
+      </w:r>
+      <w:r>
+        <w:t>Home</w:t>
+      </w:r>
+      <w:r>
+        <w:t xml:space="preserve"> Page</w:t>
+      </w:r>
+      <w:bookmarkEnd w:id="121"/>
+    </w:p>
+    <w:p>
+      <w:pPr>
+        <w:jc w:val="both"/>
+        <w:rPr>
+          <w:rFonts w:ascii="Arial" w:hAnsi="Arial" w:cs="Arial"/>
+        </w:rPr>
+      </w:pPr>
+    </w:p>
+    <w:p>
+      <w:pPr>
+        <w:jc w:val="center"/>
+        <w:rPr>
+          <w:rFonts w:ascii="Arial" w:hAnsi="Arial" w:cs="Arial"/>
+        </w:rPr>
+      </w:pPr>
+      <w:r>
+        <w:rPr>
+          <w:rFonts w:ascii="Arial" w:hAnsi="Arial" w:cs="Arial"/>
+          <w:noProof/>
+        </w:rPr>
+        <w:drawing>
+          <wp:inline distT="0" distB="0" distL="0" distR="0">
+            <wp:extent cx="6841067" cy="3848100"/>
+            <wp:effectExtent l="57150" t="19050" r="112183" b="76200"/>
+            <wp:docPr id="8" name="Picture 8"/>
+            <wp:cNvGraphicFramePr>
+              <a:graphicFrameLocks xmlns:a="http://schemas.openxmlformats.org/drawingml/2006/main" noChangeAspect="1"/>
+            </wp:cNvGraphicFramePr>
+            <a:graphic xmlns:a="http://schemas.openxmlformats.org/drawingml/2006/main">
+              <a:graphicData uri="http://schemas.openxmlformats.org/drawingml/2006/picture">
+                <pic:pic xmlns:pic="http://schemas.openxmlformats.org/drawingml/2006/picture">
+                  <pic:nvPicPr>
+                    <pic:cNvPr id="0" name="Picture 8"/>
+                    <pic:cNvPicPr>
+                      <a:picLocks noChangeAspect="1" noChangeArrowheads="1"/>
+                    </pic:cNvPicPr>
+                  </pic:nvPicPr>
+                  <pic:blipFill>
+                    <a:blip r:embed="rId19" cstate="print"/>
+                    <a:srcRect/>
+                    <a:stretch>
+                      <a:fillRect/>
+                    </a:stretch>
+                  </pic:blipFill>
+                  <pic:spPr bwMode="auto">
+                    <a:xfrm>
+                      <a:off x="0" y="0"/>
+                      <a:ext cx="6841067" cy="3848100"/>
+                    </a:xfrm>
+                    <a:prstGeom prst="rect">
+                      <a:avLst/>
+                    </a:prstGeom>
+                    <a:ln w="3175" cap="sq">
+                      <a:solidFill>
+                        <a:srgbClr val="000000"/>
+                      </a:solidFill>
+                      <a:prstDash val="solid"/>
+                      <a:miter lim="800000"/>
+                    </a:ln>
+                    <a:effectLst>
+                      <a:outerShdw blurRad="50800" dist="38100" dir="2700000" algn="tl" rotWithShape="0">
+                        <a:srgbClr val="000000">
+                          <a:alpha val="43000"/>
+                        </a:srgbClr>
+                      </a:outerShdw>
+                    </a:effectLst>
+                  </pic:spPr>
+                </pic:pic>
+              </a:graphicData>
+            </a:graphic>
+          </wp:inline>
+        </w:drawing>
+      </w:r>
+    </w:p>
+    <w:p>
+      <w:pPr>
+        <w:jc w:val="both"/>
+        <w:rPr>
+          <w:rFonts w:ascii="Arial" w:hAnsi="Arial" w:cs="Arial"/>
+        </w:rPr>
+      </w:pPr>
+    </w:p>
+    <w:p>
+      <w:pPr>
+        <w:pStyle w:val="Heading3"/>
+        <w:spacing w:before="0" w:after="0"/>
+        <w:jc w:val="both"/>
+      </w:pPr>
+      <w:bookmarkStart w:id="122" w:name="_Toc12463449"/>
+      <w:r>
+        <w:lastRenderedPageBreak/>
+        <w:t>5</w:t>
+      </w:r>
+      <w:r>
+        <w:t>.</w:t>
+      </w:r>
+      <w:r>
+        <w:t>2</w:t>
+      </w:r>
+      <w:r>
+        <w:t xml:space="preserve"> </w:t>
+      </w:r>
+      <w:r>
+        <w:t>Account</w:t>
+      </w:r>
+      <w:r>
+        <w:t xml:space="preserve">s </w:t>
+      </w:r>
+      <w:r>
+        <w:t>(</w:t>
+      </w:r>
+      <w:r>
+        <w:t>Submenus</w:t>
+      </w:r>
+      <w:r>
+        <w:t>)</w:t>
+      </w:r>
+      <w:bookmarkEnd w:id="122"/>
+    </w:p>
+    <w:p>
+      <w:pPr>
+        <w:jc w:val="both"/>
+        <w:rPr>
+          <w:rFonts w:ascii="Arial" w:hAnsi="Arial" w:cs="Arial"/>
+        </w:rPr>
+      </w:pPr>
+    </w:p>
+    <w:p>
+      <w:pPr>
+        <w:jc w:val="center"/>
+        <w:rPr>
+          <w:rFonts w:ascii="Arial" w:hAnsi="Arial" w:cs="Arial"/>
+        </w:rPr>
+      </w:pPr>
+      <w:r>
+        <w:rPr>
+          <w:rFonts w:ascii="Arial" w:hAnsi="Arial" w:cs="Arial"/>
+          <w:noProof/>
+        </w:rPr>
+        <w:drawing>
+          <wp:inline distT="0" distB="0" distL="0" distR="0">
+            <wp:extent cx="7934325" cy="4463058"/>
+            <wp:effectExtent l="57150" t="19050" r="123825" b="70842"/>
+            <wp:docPr id="9" name="Picture 9"/>
+            <wp:cNvGraphicFramePr>
+              <a:graphicFrameLocks xmlns:a="http://schemas.openxmlformats.org/drawingml/2006/main" noChangeAspect="1"/>
+            </wp:cNvGraphicFramePr>
+            <a:graphic xmlns:a="http://schemas.openxmlformats.org/drawingml/2006/main">
+              <a:graphicData uri="http://schemas.openxmlformats.org/drawingml/2006/picture">
+                <pic:pic xmlns:pic="http://schemas.openxmlformats.org/drawingml/2006/picture">
+                  <pic:nvPicPr>
+                    <pic:cNvPr id="0" name="Picture 9"/>
+                    <pic:cNvPicPr>
+                      <a:picLocks noChangeAspect="1" noChangeArrowheads="1"/>
+                    </pic:cNvPicPr>
+                  </pic:nvPicPr>
+                  <pic:blipFill>
+                    <a:blip r:embed="rId20" cstate="print"/>
+                    <a:srcRect/>
+                    <a:stretch>
+                      <a:fillRect/>
+                    </a:stretch>
+                  </pic:blipFill>
+                  <pic:spPr bwMode="auto">
+                    <a:xfrm>
+                      <a:off x="0" y="0"/>
+                      <a:ext cx="7934325" cy="4463058"/>
+                    </a:xfrm>
+                    <a:prstGeom prst="rect">
+                      <a:avLst/>
+                    </a:prstGeom>
+                    <a:ln w="3175" cap="sq">
+                      <a:solidFill>
+                        <a:srgbClr val="000000"/>
+                      </a:solidFill>
+                      <a:prstDash val="solid"/>
+                      <a:miter lim="800000"/>
+                    </a:ln>
+                    <a:effectLst>
+                      <a:outerShdw blurRad="50800" dist="38100" dir="2700000" algn="tl" rotWithShape="0">
+                        <a:srgbClr val="000000">
+                          <a:alpha val="43000"/>
+                        </a:srgbClr>
+                      </a:outerShdw>
+                    </a:effectLst>
+                  </pic:spPr>
+                </pic:pic>
+              </a:graphicData>
+            </a:graphic>
+          </wp:inline>
+        </w:drawing>
+      </w:r>
+    </w:p>
+    <w:p>
+      <w:pPr>
+        <w:jc w:val="both"/>
+        <w:rPr>
+          <w:rFonts w:ascii="Arial" w:hAnsi="Arial" w:cs="Arial"/>
+        </w:rPr>
+      </w:pPr>
+    </w:p>
+    <w:p>
+      <w:pPr>
+        <w:jc w:val="both"/>
+        <w:rPr>
+          <w:rFonts w:ascii="Arial" w:hAnsi="Arial" w:cs="Arial"/>
+        </w:rPr>
+      </w:pPr>
+    </w:p>
+    <w:p>
+      <w:pPr>
+        <w:pStyle w:val="Heading3"/>
+        <w:spacing w:before="0" w:after="0"/>
+        <w:jc w:val="both"/>
+      </w:pPr>
+      <w:bookmarkStart w:id="123" w:name="_Toc12463450"/>
+      <w:r>
+        <w:lastRenderedPageBreak/>
+        <w:t>5</w:t>
+      </w:r>
+      <w:r>
+        <w:t>.</w:t>
+      </w:r>
+      <w:r>
+        <w:t>3</w:t>
+      </w:r>
+      <w:r>
+        <w:t xml:space="preserve"> </w:t>
+      </w:r>
+      <w:r>
+        <w:t>Profile</w:t>
+      </w:r>
+      <w:r>
+        <w:t xml:space="preserve"> </w:t>
+      </w:r>
+      <w:r>
+        <w:t>(</w:t>
+      </w:r>
+      <w:r>
+        <w:t>Submenus</w:t>
+      </w:r>
+      <w:r>
+        <w:t>)</w:t>
+      </w:r>
+      <w:bookmarkEnd w:id="123"/>
+    </w:p>
+    <w:p>
+      <w:pPr>
+        <w:jc w:val="both"/>
+        <w:rPr>
+          <w:rFonts w:ascii="Arial" w:hAnsi="Arial" w:cs="Arial"/>
+        </w:rPr>
+      </w:pPr>
+    </w:p>
+    <w:p>
+      <w:pPr>
+        <w:jc w:val="center"/>
+        <w:rPr>
+          <w:rFonts w:ascii="Arial" w:hAnsi="Arial" w:cs="Arial"/>
+        </w:rPr>
+      </w:pPr>
+      <w:r>
+        <w:rPr>
+          <w:rFonts w:ascii="Arial" w:hAnsi="Arial" w:cs="Arial"/>
+          <w:noProof/>
+        </w:rPr>
+        <w:drawing>
+          <wp:inline distT="0" distB="0" distL="0" distR="0">
+            <wp:extent cx="7705725" cy="4339493"/>
+            <wp:effectExtent l="57150" t="19050" r="123825" b="80107"/>
+            <wp:docPr id="10" name="Picture 10"/>
+            <wp:cNvGraphicFramePr>
+              <a:graphicFrameLocks xmlns:a="http://schemas.openxmlformats.org/drawingml/2006/main" noChangeAspect="1"/>
+            </wp:cNvGraphicFramePr>
+            <a:graphic xmlns:a="http://schemas.openxmlformats.org/drawingml/2006/main">
+              <a:graphicData uri="http://schemas.openxmlformats.org/drawingml/2006/picture">
+                <pic:pic xmlns:pic="http://schemas.openxmlformats.org/drawingml/2006/picture">
+                  <pic:nvPicPr>
+                    <pic:cNvPr id="0" name="Picture 10"/>
+                    <pic:cNvPicPr>
+                      <a:picLocks noChangeAspect="1" noChangeArrowheads="1"/>
+                    </pic:cNvPicPr>
+                  </pic:nvPicPr>
+                  <pic:blipFill>
+                    <a:blip r:embed="rId21" cstate="print"/>
+                    <a:srcRect/>
+                    <a:stretch>
+                      <a:fillRect/>
+                    </a:stretch>
+                  </pic:blipFill>
+                  <pic:spPr bwMode="auto">
+                    <a:xfrm>
+                      <a:off x="0" y="0"/>
+                      <a:ext cx="7705725" cy="4339493"/>
+                    </a:xfrm>
+                    <a:prstGeom prst="rect">
+                      <a:avLst/>
+                    </a:prstGeom>
+                    <a:ln w="3175" cap="sq">
+                      <a:solidFill>
+                        <a:srgbClr val="000000"/>
+                      </a:solidFill>
+                      <a:prstDash val="solid"/>
+                      <a:miter lim="800000"/>
+                    </a:ln>
+                    <a:effectLst>
+                      <a:outerShdw blurRad="50800" dist="38100" dir="2700000" algn="tl" rotWithShape="0">
+                        <a:srgbClr val="000000">
+                          <a:alpha val="43000"/>
+                        </a:srgbClr>
+                      </a:outerShdw>
+                    </a:effectLst>
+                  </pic:spPr>
+                </pic:pic>
+              </a:graphicData>
+            </a:graphic>
+          </wp:inline>
+        </w:drawing>
+      </w:r>
+    </w:p>
+    <w:p>
+      <w:pPr>
+        <w:jc w:val="both"/>
+        <w:rPr>
+          <w:rFonts w:ascii="Arial" w:hAnsi="Arial" w:cs="Arial"/>
+        </w:rPr>
+      </w:pPr>
+    </w:p>
+    <w:p>
+      <w:pPr>
+        <w:jc w:val="both"/>
+        <w:rPr>
+          <w:rFonts w:ascii="Arial" w:hAnsi="Arial" w:cs="Arial"/>
+        </w:rPr>
+      </w:pPr>
+    </w:p>
+    <w:p>
+      <w:pPr>
+        <w:pStyle w:val="Heading3"/>
+        <w:spacing w:before="0" w:after="0"/>
+        <w:jc w:val="both"/>
+      </w:pPr>
+      <w:bookmarkStart w:id="124" w:name="_Toc12463451"/>
+      <w:r>
+        <w:lastRenderedPageBreak/>
+        <w:t>5</w:t>
+      </w:r>
+      <w:r>
+        <w:t>.</w:t>
+      </w:r>
+      <w:r>
+        <w:t>4</w:t>
+      </w:r>
+      <w:r>
+        <w:t xml:space="preserve"> </w:t>
+      </w:r>
+      <w:r>
+        <w:t>Managed Accounts</w:t>
+      </w:r>
+      <w:r>
+        <w:t xml:space="preserve"> Section</w:t>
+      </w:r>
+      <w:r>
+        <w:t xml:space="preserve"> in Accounts Page</w:t>
+      </w:r>
+      <w:bookmarkEnd w:id="124"/>
+    </w:p>
+    <w:p>
+      <w:pPr>
+        <w:jc w:val="both"/>
+        <w:rPr>
+          <w:rFonts w:ascii="Arial" w:hAnsi="Arial" w:cs="Arial"/>
+        </w:rPr>
+      </w:pPr>
+    </w:p>
+    <w:p>
+      <w:pPr>
+        <w:jc w:val="center"/>
+        <w:rPr>
+          <w:rFonts w:ascii="Arial" w:hAnsi="Arial" w:cs="Arial"/>
+        </w:rPr>
+      </w:pPr>
+      <w:r>
+        <w:rPr>
+          <w:rFonts w:ascii="Arial" w:hAnsi="Arial" w:cs="Arial"/>
+          <w:noProof/>
+        </w:rPr>
+        <w:drawing>
+          <wp:inline distT="0" distB="0" distL="0" distR="0">
+            <wp:extent cx="7867650" cy="4425553"/>
+            <wp:effectExtent l="57150" t="19050" r="114300" b="70247"/>
+            <wp:docPr id="11" name="Picture 11"/>
+            <wp:cNvGraphicFramePr>
+              <a:graphicFrameLocks xmlns:a="http://schemas.openxmlformats.org/drawingml/2006/main" noChangeAspect="1"/>
+            </wp:cNvGraphicFramePr>
+            <a:graphic xmlns:a="http://schemas.openxmlformats.org/drawingml/2006/main">
+              <a:graphicData uri="http://schemas.openxmlformats.org/drawingml/2006/picture">
+                <pic:pic xmlns:pic="http://schemas.openxmlformats.org/drawingml/2006/picture">
+                  <pic:nvPicPr>
+                    <pic:cNvPr id="0" name="Picture 11"/>
+                    <pic:cNvPicPr>
+                      <a:picLocks noChangeAspect="1" noChangeArrowheads="1"/>
+                    </pic:cNvPicPr>
+                  </pic:nvPicPr>
+                  <pic:blipFill>
+                    <a:blip r:embed="rId22" cstate="print"/>
+                    <a:srcRect/>
+                    <a:stretch>
+                      <a:fillRect/>
+                    </a:stretch>
+                  </pic:blipFill>
+                  <pic:spPr bwMode="auto">
+                    <a:xfrm>
+                      <a:off x="0" y="0"/>
+                      <a:ext cx="7867650" cy="4425553"/>
+                    </a:xfrm>
+                    <a:prstGeom prst="rect">
+                      <a:avLst/>
+                    </a:prstGeom>
+                    <a:ln w="3175" cap="sq">
+                      <a:solidFill>
+                        <a:srgbClr val="000000"/>
+                      </a:solidFill>
+                      <a:prstDash val="solid"/>
+                      <a:miter lim="800000"/>
+                    </a:ln>
+                    <a:effectLst>
+                      <a:outerShdw blurRad="50800" dist="38100" dir="2700000" algn="tl" rotWithShape="0">
+                        <a:srgbClr val="000000">
+                          <a:alpha val="43000"/>
+                        </a:srgbClr>
+                      </a:outerShdw>
+                    </a:effectLst>
+                  </pic:spPr>
+                </pic:pic>
+              </a:graphicData>
+            </a:graphic>
+          </wp:inline>
+        </w:drawing>
+      </w:r>
+    </w:p>
+    <w:p>
+      <w:pPr>
+        <w:jc w:val="both"/>
+        <w:rPr>
+          <w:rFonts w:ascii="Arial" w:hAnsi="Arial" w:cs="Arial"/>
+        </w:rPr>
+      </w:pPr>
+    </w:p>
+    <w:p>
+      <w:pPr>
+        <w:jc w:val="both"/>
+        <w:rPr>
+          <w:rFonts w:ascii="Arial" w:hAnsi="Arial" w:cs="Arial"/>
+        </w:rPr>
+      </w:pPr>
+    </w:p>
+    <w:p>
+      <w:pPr>
+        <w:pStyle w:val="Heading3"/>
+        <w:spacing w:before="0" w:after="0"/>
+        <w:jc w:val="both"/>
+      </w:pPr>
+      <w:bookmarkStart w:id="125" w:name="_Toc12463452"/>
+      <w:r>
+        <w:lastRenderedPageBreak/>
+        <w:t>5</w:t>
+      </w:r>
+      <w:r>
+        <w:t>.</w:t>
+      </w:r>
+      <w:r>
+        <w:t>5</w:t>
+      </w:r>
+      <w:r>
+        <w:t xml:space="preserve"> </w:t>
+      </w:r>
+      <w:proofErr w:type="spellStart"/>
+      <w:r>
+        <w:t>eSta</w:t>
+      </w:r>
+      <w:r>
+        <w:t>tement</w:t>
+      </w:r>
+      <w:proofErr w:type="spellEnd"/>
+      <w:r>
+        <w:t xml:space="preserve"> Links</w:t>
+      </w:r>
+      <w:bookmarkEnd w:id="125"/>
+    </w:p>
+    <w:p>
+      <w:pPr>
+        <w:jc w:val="both"/>
+        <w:rPr>
+          <w:rFonts w:ascii="Arial" w:hAnsi="Arial" w:cs="Arial"/>
+        </w:rPr>
+      </w:pPr>
+    </w:p>
+    <w:p>
+      <w:pPr>
+        <w:jc w:val="center"/>
+        <w:rPr>
+          <w:rFonts w:ascii="Arial" w:hAnsi="Arial" w:cs="Arial"/>
+        </w:rPr>
+      </w:pPr>
+      <w:r>
+        <w:rPr>
+          <w:rFonts w:ascii="Arial" w:hAnsi="Arial" w:cs="Arial"/>
+          <w:noProof/>
+        </w:rPr>
+        <w:drawing>
+          <wp:inline distT="0" distB="0" distL="0" distR="0">
+            <wp:extent cx="7924800" cy="4448528"/>
+            <wp:effectExtent l="57150" t="19050" r="114300" b="85372"/>
+            <wp:docPr id="12" name="Picture 12"/>
+            <wp:cNvGraphicFramePr>
+              <a:graphicFrameLocks xmlns:a="http://schemas.openxmlformats.org/drawingml/2006/main" noChangeAspect="1"/>
+            </wp:cNvGraphicFramePr>
+            <a:graphic xmlns:a="http://schemas.openxmlformats.org/drawingml/2006/main">
+              <a:graphicData uri="http://schemas.openxmlformats.org/drawingml/2006/picture">
+                <pic:pic xmlns:pic="http://schemas.openxmlformats.org/drawingml/2006/picture">
+                  <pic:nvPicPr>
+                    <pic:cNvPr id="0" name="Picture 12"/>
+                    <pic:cNvPicPr>
+                      <a:picLocks noChangeAspect="1" noChangeArrowheads="1"/>
+                    </pic:cNvPicPr>
+                  </pic:nvPicPr>
+                  <pic:blipFill>
+                    <a:blip r:embed="rId23" cstate="print"/>
+                    <a:srcRect/>
+                    <a:stretch>
+                      <a:fillRect/>
+                    </a:stretch>
+                  </pic:blipFill>
+                  <pic:spPr bwMode="auto">
+                    <a:xfrm>
+                      <a:off x="0" y="0"/>
+                      <a:ext cx="7924800" cy="4448528"/>
+                    </a:xfrm>
+                    <a:prstGeom prst="rect">
+                      <a:avLst/>
+                    </a:prstGeom>
+                    <a:ln w="3175" cap="sq">
+                      <a:solidFill>
+                        <a:srgbClr val="000000"/>
+                      </a:solidFill>
+                      <a:prstDash val="solid"/>
+                      <a:miter lim="800000"/>
+                    </a:ln>
+                    <a:effectLst>
+                      <a:outerShdw blurRad="50800" dist="38100" dir="2700000" algn="tl" rotWithShape="0">
+                        <a:srgbClr val="000000">
+                          <a:alpha val="43000"/>
+                        </a:srgbClr>
+                      </a:outerShdw>
+                    </a:effectLst>
+                  </pic:spPr>
+                </pic:pic>
+              </a:graphicData>
+            </a:graphic>
+          </wp:inline>
+        </w:drawing>
+      </w:r>
+    </w:p>
+    <w:p>
+      <w:pPr>
+        <w:jc w:val="both"/>
+        <w:rPr>
+          <w:rFonts w:ascii="Arial" w:hAnsi="Arial" w:cs="Arial"/>
+        </w:rPr>
+      </w:pPr>
+    </w:p>
+    <w:p>
+      <w:pPr>
+        <w:jc w:val="both"/>
+        <w:rPr>
+          <w:rFonts w:ascii="Arial" w:hAnsi="Arial" w:cs="Arial"/>
+        </w:rPr>
+      </w:pPr>
+    </w:p>
+    <w:p>
+      <w:pPr>
+        <w:jc w:val="both"/>
+        <w:rPr>
+          <w:rFonts w:ascii="Arial" w:hAnsi="Arial" w:cs="Arial"/>
+        </w:rPr>
+      </w:pPr>
+    </w:p>
+    <w:p>
+      <w:pPr>
+        <w:jc w:val="both"/>
+        <w:rPr>
+          <w:rFonts w:ascii="Arial" w:hAnsi="Arial" w:cs="Arial"/>
+        </w:rPr>
+      </w:pPr>
+    </w:p>
+    <w:p>
+      <w:pPr>
+        <w:jc w:val="both"/>
+        <w:rPr>
+          <w:rFonts w:ascii="Arial" w:hAnsi="Arial" w:cs="Arial"/>
+        </w:rPr>
+      </w:pPr>
+    </w:p>
+    <w:p>
+      <w:pPr>
+        <w:jc w:val="both"/>
+        <w:rPr>
+          <w:rFonts w:ascii="Arial" w:hAnsi="Arial" w:cs="Arial"/>
+        </w:rPr>
+      </w:pPr>
+    </w:p>
+    <w:p>
+      <w:pPr>
+        <w:jc w:val="both"/>
+        <w:rPr>
+          <w:rFonts w:ascii="Arial" w:hAnsi="Arial" w:cs="Arial"/>
+        </w:rPr>
+      </w:pPr>
+    </w:p>
+    <w:p>
+      <w:pPr>
+        <w:jc w:val="both"/>
+        <w:rPr>
+          <w:rFonts w:ascii="Arial" w:hAnsi="Arial" w:cs="Arial"/>
+        </w:rPr>
+      </w:pPr>
+    </w:p>
+    <w:p>
+      <w:pPr>
+        <w:jc w:val="both"/>
+        <w:rPr>
+          <w:rFonts w:ascii="Arial" w:hAnsi="Arial" w:cs="Arial"/>
+        </w:rPr>
+      </w:pPr>
+    </w:p>
+    <w:p>
+      <w:pPr>
+        <w:jc w:val="both"/>
+        <w:rPr>
+          <w:rFonts w:ascii="Arial" w:hAnsi="Arial" w:cs="Arial"/>
+        </w:rPr>
+      </w:pPr>
+    </w:p>
+    <w:p>
+      <w:pPr>
+        <w:jc w:val="both"/>
+        <w:rPr>
+          <w:rFonts w:ascii="Arial" w:hAnsi="Arial" w:cs="Arial"/>
+        </w:rPr>
+      </w:pPr>
+    </w:p>
+    <w:p>
+      <w:pPr>
+        <w:jc w:val="both"/>
+        <w:rPr>
+          <w:rFonts w:ascii="Arial" w:hAnsi="Arial" w:cs="Arial"/>
+        </w:rPr>
       </w:pPr>
     </w:p>
     <w:p>
@@ -16581,10 +17924,8 @@
       </w:pPr>
     </w:p>
     <w:sectPr>
-      <w:headerReference w:type="default" r:id="rId17"/>
-      <w:footerReference w:type="default" r:id="rId18"/>
-      <w:pgSz w:w="12240" w:h="15840"/>
-      <w:pgMar w:top="1440" w:right="1800" w:bottom="1440" w:left="1800" w:header="720" w:footer="720" w:gutter="0"/>
+      <w:pgSz w:w="15840" w:h="12240" w:orient="landscape"/>
+      <w:pgMar w:top="1800" w:right="1440" w:bottom="1800" w:left="1440" w:header="720" w:footer="720" w:gutter="0"/>
       <w:cols w:space="720"/>
       <w:docGrid w:linePitch="360"/>
     </w:sectPr>
@@ -16675,7 +18016,7 @@
         <w:sz w:val="16"/>
         <w:szCs w:val="16"/>
       </w:rPr>
-      <w:t>20 June 2019</w:t>
+      <w:t>26 June 2019</w:t>
     </w:r>
     <w:r>
       <w:rPr>
@@ -16837,7 +18178,7 @@
         <w:sz w:val="16"/>
         <w:szCs w:val="16"/>
       </w:rPr>
-      <w:t>20</w:t>
+      <w:t>25</w:t>
     </w:r>
     <w:r>
       <w:rPr>
@@ -24334,7 +25675,7 @@
 </file>
 
 <file path=customXml/itemProps1.xml><?xml version="1.0" encoding="utf-8"?>
-<ds:datastoreItem xmlns:ds="http://schemas.openxmlformats.org/officeDocument/2006/customXml" ds:itemID="{095CDDFB-4973-447B-A48C-2ECDD191DDE3}">
+<ds:datastoreItem xmlns:ds="http://schemas.openxmlformats.org/officeDocument/2006/customXml" ds:itemID="{92530E70-E527-4C41-BAFA-2F10C2573047}">
   <ds:schemaRefs>
     <ds:schemaRef ds:uri="http://schemas.openxmlformats.org/officeDocument/2006/bibliography"/>
   </ds:schemaRefs>

</xml_diff>

<commit_message>
updated kaf agency portal system design doc, updated wireframes design.
</commit_message>
<xml_diff>
--- a/kaf-agency-portal-project/system-requirements-doc/kaf-agency-portal-system-design.docx
+++ b/kaf-agency-portal-project/system-requirements-doc/kaf-agency-portal-system-design.docx
@@ -92,7 +92,7 @@
       <w:bookmarkStart w:id="5" w:name="_Toc479676538"/>
       <w:bookmarkStart w:id="6" w:name="_Toc479677062"/>
       <w:bookmarkStart w:id="7" w:name="_Toc479684088"/>
-      <w:bookmarkStart w:id="8" w:name="_Toc12463417"/>
+      <w:bookmarkStart w:id="8" w:name="_Toc12529519"/>
       <w:r>
         <w:rPr>
           <w:rFonts w:ascii="Arial Black" w:hAnsi="Arial Black" w:cs="Arial"/>
@@ -143,7 +143,7 @@
       <w:bookmarkStart w:id="14" w:name="_Toc479676539"/>
       <w:bookmarkStart w:id="15" w:name="_Toc479677063"/>
       <w:bookmarkStart w:id="16" w:name="_Toc479684089"/>
-      <w:bookmarkStart w:id="17" w:name="_Toc12463418"/>
+      <w:bookmarkStart w:id="17" w:name="_Toc12529520"/>
       <w:r>
         <w:rPr>
           <w:rFonts w:ascii="Arial" w:hAnsi="Arial" w:cs="Arial"/>
@@ -192,7 +192,7 @@
       <w:bookmarkStart w:id="23" w:name="_Toc479676540"/>
       <w:bookmarkStart w:id="24" w:name="_Toc479677064"/>
       <w:bookmarkStart w:id="25" w:name="_Toc479684090"/>
-      <w:bookmarkStart w:id="26" w:name="_Toc12463419"/>
+      <w:bookmarkStart w:id="26" w:name="_Toc12529521"/>
       <w:r>
         <w:rPr>
           <w:rFonts w:ascii="Arial Black" w:hAnsi="Arial Black" w:cs="Arial"/>
@@ -335,7 +335,7 @@
       <w:bookmarkStart w:id="32" w:name="_Toc479676541"/>
       <w:bookmarkStart w:id="33" w:name="_Toc479677065"/>
       <w:bookmarkStart w:id="34" w:name="_Toc479684091"/>
-      <w:bookmarkStart w:id="35" w:name="_Toc12463420"/>
+      <w:bookmarkStart w:id="35" w:name="_Toc12529522"/>
       <w:r>
         <w:rPr>
           <w:rFonts w:ascii="Arial Black" w:hAnsi="Arial Black" w:cs="Arial"/>
@@ -471,7 +471,7 @@
       <w:bookmarkStart w:id="41" w:name="_Toc479676543"/>
       <w:bookmarkStart w:id="42" w:name="_Toc479677067"/>
       <w:bookmarkStart w:id="43" w:name="_Toc479684093"/>
-      <w:bookmarkStart w:id="44" w:name="_Toc12463421"/>
+      <w:bookmarkStart w:id="44" w:name="_Toc12529523"/>
       <w:r>
         <w:rPr>
           <w:rFonts w:ascii="Arial Black" w:hAnsi="Arial Black"/>
@@ -510,7 +510,7 @@
       <w:bookmarkStart w:id="49" w:name="_Toc479676544"/>
       <w:bookmarkStart w:id="50" w:name="_Toc479677068"/>
       <w:bookmarkStart w:id="51" w:name="_Toc479684094"/>
-      <w:bookmarkStart w:id="52" w:name="_Toc12463422"/>
+      <w:bookmarkStart w:id="52" w:name="_Toc12529524"/>
       <w:r>
         <w:rPr>
           <w:rFonts w:ascii="Arial Black" w:hAnsi="Arial Black"/>
@@ -577,7 +577,7 @@
           <w:szCs w:val="22"/>
         </w:rPr>
       </w:pPr>
-      <w:hyperlink w:anchor="_Toc12463417" w:history="1">
+      <w:hyperlink w:anchor="_Toc12529519" w:history="1">
         <w:r>
           <w:rPr>
             <w:rStyle w:val="Hyperlink"/>
@@ -616,7 +616,7 @@
             <w:sz w:val="22"/>
             <w:szCs w:val="22"/>
           </w:rPr>
-          <w:instrText xml:space="preserve"> PAGEREF _Toc12463417 \h </w:instrText>
+          <w:instrText xml:space="preserve"> PAGEREF _Toc12529519 \h </w:instrText>
         </w:r>
         <w:r>
           <w:rPr>
@@ -674,7 +674,7 @@
           <w:szCs w:val="22"/>
         </w:rPr>
       </w:pPr>
-      <w:hyperlink w:anchor="_Toc12463418" w:history="1">
+      <w:hyperlink w:anchor="_Toc12529520" w:history="1">
         <w:r>
           <w:rPr>
             <w:rStyle w:val="Hyperlink"/>
@@ -713,7 +713,7 @@
             <w:sz w:val="22"/>
             <w:szCs w:val="22"/>
           </w:rPr>
-          <w:instrText xml:space="preserve"> PAGEREF _Toc12463418 \h </w:instrText>
+          <w:instrText xml:space="preserve"> PAGEREF _Toc12529520 \h </w:instrText>
         </w:r>
         <w:r>
           <w:rPr>
@@ -771,7 +771,7 @@
           <w:szCs w:val="22"/>
         </w:rPr>
       </w:pPr>
-      <w:hyperlink w:anchor="_Toc12463419" w:history="1">
+      <w:hyperlink w:anchor="_Toc12529521" w:history="1">
         <w:r>
           <w:rPr>
             <w:rStyle w:val="Hyperlink"/>
@@ -810,7 +810,7 @@
             <w:sz w:val="22"/>
             <w:szCs w:val="22"/>
           </w:rPr>
-          <w:instrText xml:space="preserve"> PAGEREF _Toc12463419 \h </w:instrText>
+          <w:instrText xml:space="preserve"> PAGEREF _Toc12529521 \h </w:instrText>
         </w:r>
         <w:r>
           <w:rPr>
@@ -868,7 +868,7 @@
           <w:szCs w:val="22"/>
         </w:rPr>
       </w:pPr>
-      <w:hyperlink w:anchor="_Toc12463420" w:history="1">
+      <w:hyperlink w:anchor="_Toc12529522" w:history="1">
         <w:r>
           <w:rPr>
             <w:rStyle w:val="Hyperlink"/>
@@ -907,7 +907,7 @@
             <w:sz w:val="22"/>
             <w:szCs w:val="22"/>
           </w:rPr>
-          <w:instrText xml:space="preserve"> PAGEREF _Toc12463420 \h </w:instrText>
+          <w:instrText xml:space="preserve"> PAGEREF _Toc12529522 \h </w:instrText>
         </w:r>
         <w:r>
           <w:rPr>
@@ -965,7 +965,7 @@
           <w:szCs w:val="22"/>
         </w:rPr>
       </w:pPr>
-      <w:hyperlink w:anchor="_Toc12463421" w:history="1">
+      <w:hyperlink w:anchor="_Toc12529523" w:history="1">
         <w:r>
           <w:rPr>
             <w:rStyle w:val="Hyperlink"/>
@@ -1004,7 +1004,7 @@
             <w:sz w:val="22"/>
             <w:szCs w:val="22"/>
           </w:rPr>
-          <w:instrText xml:space="preserve"> PAGEREF _Toc12463421 \h </w:instrText>
+          <w:instrText xml:space="preserve"> PAGEREF _Toc12529523 \h </w:instrText>
         </w:r>
         <w:r>
           <w:rPr>
@@ -1062,7 +1062,7 @@
           <w:szCs w:val="22"/>
         </w:rPr>
       </w:pPr>
-      <w:hyperlink w:anchor="_Toc12463422" w:history="1">
+      <w:hyperlink w:anchor="_Toc12529524" w:history="1">
         <w:r>
           <w:rPr>
             <w:rStyle w:val="Hyperlink"/>
@@ -1101,7 +1101,7 @@
             <w:sz w:val="22"/>
             <w:szCs w:val="22"/>
           </w:rPr>
-          <w:instrText xml:space="preserve"> PAGEREF _Toc12463422 \h </w:instrText>
+          <w:instrText xml:space="preserve"> PAGEREF _Toc12529524 \h </w:instrText>
         </w:r>
         <w:r>
           <w:rPr>
@@ -1159,7 +1159,7 @@
           <w:szCs w:val="22"/>
         </w:rPr>
       </w:pPr>
-      <w:hyperlink w:anchor="_Toc12463423" w:history="1">
+      <w:hyperlink w:anchor="_Toc12529525" w:history="1">
         <w:r>
           <w:rPr>
             <w:rStyle w:val="Hyperlink"/>
@@ -1199,7 +1199,7 @@
             <w:sz w:val="22"/>
             <w:szCs w:val="22"/>
           </w:rPr>
-          <w:instrText xml:space="preserve"> PAGEREF _Toc12463423 \h </w:instrText>
+          <w:instrText xml:space="preserve"> PAGEREF _Toc12529525 \h </w:instrText>
         </w:r>
         <w:r>
           <w:rPr>
@@ -1257,7 +1257,7 @@
           <w:szCs w:val="22"/>
         </w:rPr>
       </w:pPr>
-      <w:hyperlink w:anchor="_Toc12463424" w:history="1">
+      <w:hyperlink w:anchor="_Toc12529526" w:history="1">
         <w:r>
           <w:rPr>
             <w:rStyle w:val="Hyperlink"/>
@@ -1300,7 +1300,7 @@
             <w:sz w:val="22"/>
             <w:szCs w:val="22"/>
           </w:rPr>
-          <w:instrText xml:space="preserve"> PAGEREF _Toc12463424 \h </w:instrText>
+          <w:instrText xml:space="preserve"> PAGEREF _Toc12529526 \h </w:instrText>
         </w:r>
         <w:r>
           <w:rPr>
@@ -1364,7 +1364,7 @@
           <w:szCs w:val="22"/>
         </w:rPr>
       </w:pPr>
-      <w:hyperlink w:anchor="_Toc12463425" w:history="1">
+      <w:hyperlink w:anchor="_Toc12529527" w:history="1">
         <w:r>
           <w:rPr>
             <w:rStyle w:val="Hyperlink"/>
@@ -1435,7 +1435,7 @@
             <w:sz w:val="22"/>
             <w:szCs w:val="22"/>
           </w:rPr>
-          <w:instrText xml:space="preserve"> PAGEREF _Toc12463425 \h </w:instrText>
+          <w:instrText xml:space="preserve"> PAGEREF _Toc12529527 \h </w:instrText>
         </w:r>
         <w:r>
           <w:rPr>
@@ -1502,7 +1502,7 @@
           <w:szCs w:val="22"/>
         </w:rPr>
       </w:pPr>
-      <w:hyperlink w:anchor="_Toc12463426" w:history="1">
+      <w:hyperlink w:anchor="_Toc12529528" w:history="1">
         <w:r>
           <w:rPr>
             <w:rStyle w:val="Hyperlink"/>
@@ -1549,7 +1549,7 @@
             <w:sz w:val="22"/>
             <w:szCs w:val="22"/>
           </w:rPr>
-          <w:instrText xml:space="preserve"> PAGEREF _Toc12463426 \h </w:instrText>
+          <w:instrText xml:space="preserve"> PAGEREF _Toc12529528 \h </w:instrText>
         </w:r>
         <w:r>
           <w:rPr>
@@ -1616,7 +1616,7 @@
           <w:szCs w:val="22"/>
         </w:rPr>
       </w:pPr>
-      <w:hyperlink w:anchor="_Toc12463427" w:history="1">
+      <w:hyperlink w:anchor="_Toc12529529" w:history="1">
         <w:r>
           <w:rPr>
             <w:rStyle w:val="Hyperlink"/>
@@ -1663,7 +1663,7 @@
             <w:sz w:val="22"/>
             <w:szCs w:val="22"/>
           </w:rPr>
-          <w:instrText xml:space="preserve"> PAGEREF _Toc12463427 \h </w:instrText>
+          <w:instrText xml:space="preserve"> PAGEREF _Toc12529529 \h </w:instrText>
         </w:r>
         <w:r>
           <w:rPr>
@@ -1730,7 +1730,7 @@
           <w:szCs w:val="22"/>
         </w:rPr>
       </w:pPr>
-      <w:hyperlink w:anchor="_Toc12463428" w:history="1">
+      <w:hyperlink w:anchor="_Toc12529530" w:history="1">
         <w:r>
           <w:rPr>
             <w:rStyle w:val="Hyperlink"/>
@@ -1777,7 +1777,7 @@
             <w:sz w:val="22"/>
             <w:szCs w:val="22"/>
           </w:rPr>
-          <w:instrText xml:space="preserve"> PAGEREF _Toc12463428 \h </w:instrText>
+          <w:instrText xml:space="preserve"> PAGEREF _Toc12529530 \h </w:instrText>
         </w:r>
         <w:r>
           <w:rPr>
@@ -1843,7 +1843,7 @@
           <w:szCs w:val="22"/>
         </w:rPr>
       </w:pPr>
-      <w:hyperlink w:anchor="_Toc12463429" w:history="1">
+      <w:hyperlink w:anchor="_Toc12529531" w:history="1">
         <w:r>
           <w:rPr>
             <w:rStyle w:val="Hyperlink"/>
@@ -1886,7 +1886,7 @@
             <w:sz w:val="22"/>
             <w:szCs w:val="22"/>
           </w:rPr>
-          <w:instrText xml:space="preserve"> PAGEREF _Toc12463429 \h </w:instrText>
+          <w:instrText xml:space="preserve"> PAGEREF _Toc12529531 \h </w:instrText>
         </w:r>
         <w:r>
           <w:rPr>
@@ -1949,7 +1949,7 @@
           <w:szCs w:val="22"/>
         </w:rPr>
       </w:pPr>
-      <w:hyperlink w:anchor="_Toc12463430" w:history="1">
+      <w:hyperlink w:anchor="_Toc12529532" w:history="1">
         <w:r>
           <w:rPr>
             <w:rStyle w:val="Hyperlink"/>
@@ -1996,7 +1996,7 @@
             <w:sz w:val="22"/>
             <w:szCs w:val="22"/>
           </w:rPr>
-          <w:instrText xml:space="preserve"> PAGEREF _Toc12463430 \h </w:instrText>
+          <w:instrText xml:space="preserve"> PAGEREF _Toc12529532 \h </w:instrText>
         </w:r>
         <w:r>
           <w:rPr>
@@ -2063,7 +2063,7 @@
           <w:szCs w:val="22"/>
         </w:rPr>
       </w:pPr>
-      <w:hyperlink w:anchor="_Toc12463431" w:history="1">
+      <w:hyperlink w:anchor="_Toc12529533" w:history="1">
         <w:r>
           <w:rPr>
             <w:rStyle w:val="Hyperlink"/>
@@ -2110,7 +2110,7 @@
             <w:sz w:val="22"/>
             <w:szCs w:val="22"/>
           </w:rPr>
-          <w:instrText xml:space="preserve"> PAGEREF _Toc12463431 \h </w:instrText>
+          <w:instrText xml:space="preserve"> PAGEREF _Toc12529533 \h </w:instrText>
         </w:r>
         <w:r>
           <w:rPr>
@@ -2175,7 +2175,7 @@
           <w:szCs w:val="22"/>
         </w:rPr>
       </w:pPr>
-      <w:hyperlink w:anchor="_Toc12463432" w:history="1">
+      <w:hyperlink w:anchor="_Toc12529534" w:history="1">
         <w:r>
           <w:rPr>
             <w:rStyle w:val="Hyperlink"/>
@@ -2218,7 +2218,7 @@
             <w:sz w:val="22"/>
             <w:szCs w:val="22"/>
           </w:rPr>
-          <w:instrText xml:space="preserve"> PAGEREF _Toc12463432 \h </w:instrText>
+          <w:instrText xml:space="preserve"> PAGEREF _Toc12529534 \h </w:instrText>
         </w:r>
         <w:r>
           <w:rPr>
@@ -2279,7 +2279,7 @@
           <w:szCs w:val="22"/>
         </w:rPr>
       </w:pPr>
-      <w:hyperlink w:anchor="_Toc12463433" w:history="1">
+      <w:hyperlink w:anchor="_Toc12529535" w:history="1">
         <w:r>
           <w:rPr>
             <w:rStyle w:val="Hyperlink"/>
@@ -2322,7 +2322,7 @@
             <w:sz w:val="22"/>
             <w:szCs w:val="22"/>
           </w:rPr>
-          <w:instrText xml:space="preserve"> PAGEREF _Toc12463433 \h </w:instrText>
+          <w:instrText xml:space="preserve"> PAGEREF _Toc12529535 \h </w:instrText>
         </w:r>
         <w:r>
           <w:rPr>
@@ -2383,7 +2383,7 @@
           <w:szCs w:val="22"/>
         </w:rPr>
       </w:pPr>
-      <w:hyperlink w:anchor="_Toc12463434" w:history="1">
+      <w:hyperlink w:anchor="_Toc12529536" w:history="1">
         <w:r>
           <w:rPr>
             <w:rStyle w:val="Hyperlink"/>
@@ -2426,7 +2426,7 @@
             <w:sz w:val="22"/>
             <w:szCs w:val="22"/>
           </w:rPr>
-          <w:instrText xml:space="preserve"> PAGEREF _Toc12463434 \h </w:instrText>
+          <w:instrText xml:space="preserve"> PAGEREF _Toc12529536 \h </w:instrText>
         </w:r>
         <w:r>
           <w:rPr>
@@ -2489,7 +2489,7 @@
           <w:szCs w:val="22"/>
         </w:rPr>
       </w:pPr>
-      <w:hyperlink w:anchor="_Toc12463435" w:history="1">
+      <w:hyperlink w:anchor="_Toc12529537" w:history="1">
         <w:r>
           <w:rPr>
             <w:rStyle w:val="Hyperlink"/>
@@ -2536,7 +2536,7 @@
             <w:sz w:val="22"/>
             <w:szCs w:val="22"/>
           </w:rPr>
-          <w:instrText xml:space="preserve"> PAGEREF _Toc12463435 \h </w:instrText>
+          <w:instrText xml:space="preserve"> PAGEREF _Toc12529537 \h </w:instrText>
         </w:r>
         <w:r>
           <w:rPr>
@@ -2601,7 +2601,7 @@
           <w:szCs w:val="22"/>
         </w:rPr>
       </w:pPr>
-      <w:hyperlink w:anchor="_Toc12463436" w:history="1">
+      <w:hyperlink w:anchor="_Toc12529538" w:history="1">
         <w:r>
           <w:rPr>
             <w:rStyle w:val="Hyperlink"/>
@@ -2644,7 +2644,7 @@
             <w:sz w:val="22"/>
             <w:szCs w:val="22"/>
           </w:rPr>
-          <w:instrText xml:space="preserve"> PAGEREF _Toc12463436 \h </w:instrText>
+          <w:instrText xml:space="preserve"> PAGEREF _Toc12529538 \h </w:instrText>
         </w:r>
         <w:r>
           <w:rPr>
@@ -2705,7 +2705,7 @@
           <w:szCs w:val="22"/>
         </w:rPr>
       </w:pPr>
-      <w:hyperlink w:anchor="_Toc12463437" w:history="1">
+      <w:hyperlink w:anchor="_Toc12529539" w:history="1">
         <w:r>
           <w:rPr>
             <w:rStyle w:val="Hyperlink"/>
@@ -2748,7 +2748,7 @@
             <w:sz w:val="22"/>
             <w:szCs w:val="22"/>
           </w:rPr>
-          <w:instrText xml:space="preserve"> PAGEREF _Toc12463437 \h </w:instrText>
+          <w:instrText xml:space="preserve"> PAGEREF _Toc12529539 \h </w:instrText>
         </w:r>
         <w:r>
           <w:rPr>
@@ -2811,7 +2811,7 @@
           <w:szCs w:val="22"/>
         </w:rPr>
       </w:pPr>
-      <w:hyperlink w:anchor="_Toc12463438" w:history="1">
+      <w:hyperlink w:anchor="_Toc12529540" w:history="1">
         <w:r>
           <w:rPr>
             <w:rStyle w:val="Hyperlink"/>
@@ -2858,7 +2858,7 @@
             <w:sz w:val="22"/>
             <w:szCs w:val="22"/>
           </w:rPr>
-          <w:instrText xml:space="preserve"> PAGEREF _Toc12463438 \h </w:instrText>
+          <w:instrText xml:space="preserve"> PAGEREF _Toc12529540 \h </w:instrText>
         </w:r>
         <w:r>
           <w:rPr>
@@ -2924,7 +2924,7 @@
           <w:szCs w:val="22"/>
         </w:rPr>
       </w:pPr>
-      <w:hyperlink w:anchor="_Toc12463439" w:history="1">
+      <w:hyperlink w:anchor="_Toc12529541" w:history="1">
         <w:r>
           <w:rPr>
             <w:rStyle w:val="Hyperlink"/>
@@ -2967,7 +2967,7 @@
             <w:sz w:val="22"/>
             <w:szCs w:val="22"/>
           </w:rPr>
-          <w:instrText xml:space="preserve"> PAGEREF _Toc12463439 \h </w:instrText>
+          <w:instrText xml:space="preserve"> PAGEREF _Toc12529541 \h </w:instrText>
         </w:r>
         <w:r>
           <w:rPr>
@@ -3030,7 +3030,7 @@
           <w:szCs w:val="22"/>
         </w:rPr>
       </w:pPr>
-      <w:hyperlink w:anchor="_Toc12463440" w:history="1">
+      <w:hyperlink w:anchor="_Toc12529542" w:history="1">
         <w:r>
           <w:rPr>
             <w:rStyle w:val="Hyperlink"/>
@@ -3078,7 +3078,7 @@
             <w:sz w:val="22"/>
             <w:szCs w:val="22"/>
           </w:rPr>
-          <w:instrText xml:space="preserve"> PAGEREF _Toc12463440 \h </w:instrText>
+          <w:instrText xml:space="preserve"> PAGEREF _Toc12529542 \h </w:instrText>
         </w:r>
         <w:r>
           <w:rPr>
@@ -3145,7 +3145,7 @@
           <w:szCs w:val="22"/>
         </w:rPr>
       </w:pPr>
-      <w:hyperlink w:anchor="_Toc12463441" w:history="1">
+      <w:hyperlink w:anchor="_Toc12529543" w:history="1">
         <w:r>
           <w:rPr>
             <w:rStyle w:val="Hyperlink"/>
@@ -3193,7 +3193,7 @@
             <w:sz w:val="22"/>
             <w:szCs w:val="22"/>
           </w:rPr>
-          <w:instrText xml:space="preserve"> PAGEREF _Toc12463441 \h </w:instrText>
+          <w:instrText xml:space="preserve"> PAGEREF _Toc12529543 \h </w:instrText>
         </w:r>
         <w:r>
           <w:rPr>
@@ -3260,7 +3260,7 @@
           <w:szCs w:val="22"/>
         </w:rPr>
       </w:pPr>
-      <w:hyperlink w:anchor="_Toc12463442" w:history="1">
+      <w:hyperlink w:anchor="_Toc12529544" w:history="1">
         <w:r>
           <w:rPr>
             <w:rStyle w:val="Hyperlink"/>
@@ -3320,7 +3320,7 @@
             <w:sz w:val="22"/>
             <w:szCs w:val="22"/>
           </w:rPr>
-          <w:instrText xml:space="preserve"> PAGEREF _Toc12463442 \h </w:instrText>
+          <w:instrText xml:space="preserve"> PAGEREF _Toc12529544 \h </w:instrText>
         </w:r>
         <w:r>
           <w:rPr>
@@ -3387,7 +3387,7 @@
           <w:szCs w:val="22"/>
         </w:rPr>
       </w:pPr>
-      <w:hyperlink w:anchor="_Toc12463443" w:history="1">
+      <w:hyperlink w:anchor="_Toc12529545" w:history="1">
         <w:r>
           <w:rPr>
             <w:rStyle w:val="Hyperlink"/>
@@ -3447,7 +3447,7 @@
             <w:sz w:val="22"/>
             <w:szCs w:val="22"/>
           </w:rPr>
-          <w:instrText xml:space="preserve"> PAGEREF _Toc12463443 \h </w:instrText>
+          <w:instrText xml:space="preserve"> PAGEREF _Toc12529545 \h </w:instrText>
         </w:r>
         <w:r>
           <w:rPr>
@@ -3513,7 +3513,7 @@
           <w:szCs w:val="22"/>
         </w:rPr>
       </w:pPr>
-      <w:hyperlink w:anchor="_Toc12463444" w:history="1">
+      <w:hyperlink w:anchor="_Toc12529546" w:history="1">
         <w:r>
           <w:rPr>
             <w:rStyle w:val="Hyperlink"/>
@@ -3556,7 +3556,7 @@
             <w:sz w:val="22"/>
             <w:szCs w:val="22"/>
           </w:rPr>
-          <w:instrText xml:space="preserve"> PAGEREF _Toc12463444 \h </w:instrText>
+          <w:instrText xml:space="preserve"> PAGEREF _Toc12529546 \h </w:instrText>
         </w:r>
         <w:r>
           <w:rPr>
@@ -3619,7 +3619,7 @@
           <w:szCs w:val="22"/>
         </w:rPr>
       </w:pPr>
-      <w:hyperlink w:anchor="_Toc12463445" w:history="1">
+      <w:hyperlink w:anchor="_Toc12529547" w:history="1">
         <w:r>
           <w:rPr>
             <w:rStyle w:val="Hyperlink"/>
@@ -3666,7 +3666,7 @@
             <w:sz w:val="22"/>
             <w:szCs w:val="22"/>
           </w:rPr>
-          <w:instrText xml:space="preserve"> PAGEREF _Toc12463445 \h </w:instrText>
+          <w:instrText xml:space="preserve"> PAGEREF _Toc12529547 \h </w:instrText>
         </w:r>
         <w:r>
           <w:rPr>
@@ -3733,7 +3733,7 @@
           <w:szCs w:val="22"/>
         </w:rPr>
       </w:pPr>
-      <w:hyperlink w:anchor="_Toc12463446" w:history="1">
+      <w:hyperlink w:anchor="_Toc12529548" w:history="1">
         <w:r>
           <w:rPr>
             <w:rStyle w:val="Hyperlink"/>
@@ -3780,7 +3780,7 @@
             <w:sz w:val="22"/>
             <w:szCs w:val="22"/>
           </w:rPr>
-          <w:instrText xml:space="preserve"> PAGEREF _Toc12463446 \h </w:instrText>
+          <w:instrText xml:space="preserve"> PAGEREF _Toc12529548 \h </w:instrText>
         </w:r>
         <w:r>
           <w:rPr>
@@ -3846,7 +3846,7 @@
           <w:szCs w:val="22"/>
         </w:rPr>
       </w:pPr>
-      <w:hyperlink w:anchor="_Toc12463447" w:history="1">
+      <w:hyperlink w:anchor="_Toc12529549" w:history="1">
         <w:r>
           <w:rPr>
             <w:rStyle w:val="Hyperlink"/>
@@ -3889,7 +3889,7 @@
             <w:sz w:val="22"/>
             <w:szCs w:val="22"/>
           </w:rPr>
-          <w:instrText xml:space="preserve"> PAGEREF _Toc12463447 \h </w:instrText>
+          <w:instrText xml:space="preserve"> PAGEREF _Toc12529549 \h </w:instrText>
         </w:r>
         <w:r>
           <w:rPr>
@@ -3952,7 +3952,7 @@
           <w:szCs w:val="22"/>
         </w:rPr>
       </w:pPr>
-      <w:hyperlink w:anchor="_Toc12463448" w:history="1">
+      <w:hyperlink w:anchor="_Toc12529550" w:history="1">
         <w:r>
           <w:rPr>
             <w:rStyle w:val="Hyperlink"/>
@@ -3999,7 +3999,7 @@
             <w:sz w:val="22"/>
             <w:szCs w:val="22"/>
           </w:rPr>
-          <w:instrText xml:space="preserve"> PAGEREF _Toc12463448 \h </w:instrText>
+          <w:instrText xml:space="preserve"> PAGEREF _Toc12529550 \h </w:instrText>
         </w:r>
         <w:r>
           <w:rPr>
@@ -4066,7 +4066,7 @@
           <w:szCs w:val="22"/>
         </w:rPr>
       </w:pPr>
-      <w:hyperlink w:anchor="_Toc12463449" w:history="1">
+      <w:hyperlink w:anchor="_Toc12529551" w:history="1">
         <w:r>
           <w:rPr>
             <w:rStyle w:val="Hyperlink"/>
@@ -4113,7 +4113,7 @@
             <w:sz w:val="22"/>
             <w:szCs w:val="22"/>
           </w:rPr>
-          <w:instrText xml:space="preserve"> PAGEREF _Toc12463449 \h </w:instrText>
+          <w:instrText xml:space="preserve"> PAGEREF _Toc12529551 \h </w:instrText>
         </w:r>
         <w:r>
           <w:rPr>
@@ -4180,7 +4180,7 @@
           <w:szCs w:val="22"/>
         </w:rPr>
       </w:pPr>
-      <w:hyperlink w:anchor="_Toc12463450" w:history="1">
+      <w:hyperlink w:anchor="_Toc12529552" w:history="1">
         <w:r>
           <w:rPr>
             <w:rStyle w:val="Hyperlink"/>
@@ -4227,7 +4227,7 @@
             <w:sz w:val="22"/>
             <w:szCs w:val="22"/>
           </w:rPr>
-          <w:instrText xml:space="preserve"> PAGEREF _Toc12463450 \h </w:instrText>
+          <w:instrText xml:space="preserve"> PAGEREF _Toc12529552 \h </w:instrText>
         </w:r>
         <w:r>
           <w:rPr>
@@ -4294,7 +4294,7 @@
           <w:szCs w:val="22"/>
         </w:rPr>
       </w:pPr>
-      <w:hyperlink w:anchor="_Toc12463451" w:history="1">
+      <w:hyperlink w:anchor="_Toc12529553" w:history="1">
         <w:r>
           <w:rPr>
             <w:rStyle w:val="Hyperlink"/>
@@ -4341,7 +4341,7 @@
             <w:sz w:val="22"/>
             <w:szCs w:val="22"/>
           </w:rPr>
-          <w:instrText xml:space="preserve"> PAGEREF _Toc12463451 \h </w:instrText>
+          <w:instrText xml:space="preserve"> PAGEREF _Toc12529553 \h </w:instrText>
         </w:r>
         <w:r>
           <w:rPr>
@@ -4377,6 +4377,576 @@
             <w:szCs w:val="22"/>
           </w:rPr>
           <w:t>23</w:t>
+        </w:r>
+        <w:r>
+          <w:rPr>
+            <w:rFonts w:ascii="Arial" w:hAnsi="Arial" w:cs="Arial"/>
+            <w:b/>
+            <w:i w:val="0"/>
+            <w:noProof/>
+            <w:webHidden/>
+            <w:sz w:val="22"/>
+            <w:szCs w:val="22"/>
+          </w:rPr>
+          <w:fldChar w:fldCharType="end"/>
+        </w:r>
+      </w:hyperlink>
+    </w:p>
+    <w:p>
+      <w:pPr>
+        <w:pStyle w:val="TOC3"/>
+        <w:tabs>
+          <w:tab w:val="right" w:leader="dot" w:pos="8630"/>
+        </w:tabs>
+        <w:rPr>
+          <w:rFonts w:ascii="Arial" w:eastAsiaTheme="minorEastAsia" w:hAnsi="Arial" w:cs="Arial"/>
+          <w:b/>
+          <w:i w:val="0"/>
+          <w:iCs w:val="0"/>
+          <w:noProof/>
+          <w:sz w:val="22"/>
+          <w:szCs w:val="22"/>
+        </w:rPr>
+      </w:pPr>
+      <w:hyperlink w:anchor="_Toc12529554" w:history="1">
+        <w:r>
+          <w:rPr>
+            <w:rStyle w:val="Hyperlink"/>
+            <w:rFonts w:ascii="Arial" w:hAnsi="Arial" w:cs="Arial"/>
+            <w:b/>
+            <w:i w:val="0"/>
+            <w:noProof/>
+            <w:sz w:val="22"/>
+            <w:szCs w:val="22"/>
+          </w:rPr>
+          <w:t>5.5 eStatement Links</w:t>
+        </w:r>
+        <w:r>
+          <w:rPr>
+            <w:rFonts w:ascii="Arial" w:hAnsi="Arial" w:cs="Arial"/>
+            <w:b/>
+            <w:i w:val="0"/>
+            <w:noProof/>
+            <w:webHidden/>
+            <w:sz w:val="22"/>
+            <w:szCs w:val="22"/>
+          </w:rPr>
+          <w:tab/>
+        </w:r>
+        <w:r>
+          <w:rPr>
+            <w:rFonts w:ascii="Arial" w:hAnsi="Arial" w:cs="Arial"/>
+            <w:b/>
+            <w:i w:val="0"/>
+            <w:noProof/>
+            <w:webHidden/>
+            <w:sz w:val="22"/>
+            <w:szCs w:val="22"/>
+          </w:rPr>
+          <w:fldChar w:fldCharType="begin"/>
+        </w:r>
+        <w:r>
+          <w:rPr>
+            <w:rFonts w:ascii="Arial" w:hAnsi="Arial" w:cs="Arial"/>
+            <w:b/>
+            <w:i w:val="0"/>
+            <w:noProof/>
+            <w:webHidden/>
+            <w:sz w:val="22"/>
+            <w:szCs w:val="22"/>
+          </w:rPr>
+          <w:instrText xml:space="preserve"> PAGEREF _Toc12529554 \h </w:instrText>
+        </w:r>
+        <w:r>
+          <w:rPr>
+            <w:rFonts w:ascii="Arial" w:hAnsi="Arial" w:cs="Arial"/>
+            <w:b/>
+            <w:i w:val="0"/>
+            <w:noProof/>
+            <w:webHidden/>
+            <w:sz w:val="22"/>
+            <w:szCs w:val="22"/>
+          </w:rPr>
+        </w:r>
+        <w:r>
+          <w:rPr>
+            <w:rFonts w:ascii="Arial" w:hAnsi="Arial" w:cs="Arial"/>
+            <w:b/>
+            <w:i w:val="0"/>
+            <w:noProof/>
+            <w:webHidden/>
+            <w:sz w:val="22"/>
+            <w:szCs w:val="22"/>
+          </w:rPr>
+          <w:fldChar w:fldCharType="separate"/>
+        </w:r>
+        <w:r>
+          <w:rPr>
+            <w:rFonts w:ascii="Arial" w:hAnsi="Arial" w:cs="Arial"/>
+            <w:b/>
+            <w:i w:val="0"/>
+            <w:noProof/>
+            <w:webHidden/>
+            <w:sz w:val="22"/>
+            <w:szCs w:val="22"/>
+          </w:rPr>
+          <w:t>24</w:t>
+        </w:r>
+        <w:r>
+          <w:rPr>
+            <w:rFonts w:ascii="Arial" w:hAnsi="Arial" w:cs="Arial"/>
+            <w:b/>
+            <w:i w:val="0"/>
+            <w:noProof/>
+            <w:webHidden/>
+            <w:sz w:val="22"/>
+            <w:szCs w:val="22"/>
+          </w:rPr>
+          <w:fldChar w:fldCharType="end"/>
+        </w:r>
+      </w:hyperlink>
+    </w:p>
+    <w:p>
+      <w:pPr>
+        <w:pStyle w:val="TOC3"/>
+        <w:tabs>
+          <w:tab w:val="right" w:leader="dot" w:pos="8630"/>
+        </w:tabs>
+        <w:rPr>
+          <w:rFonts w:ascii="Arial" w:eastAsiaTheme="minorEastAsia" w:hAnsi="Arial" w:cs="Arial"/>
+          <w:b/>
+          <w:i w:val="0"/>
+          <w:iCs w:val="0"/>
+          <w:noProof/>
+          <w:sz w:val="22"/>
+          <w:szCs w:val="22"/>
+        </w:rPr>
+      </w:pPr>
+      <w:hyperlink w:anchor="_Toc12529555" w:history="1">
+        <w:r>
+          <w:rPr>
+            <w:rStyle w:val="Hyperlink"/>
+            <w:rFonts w:ascii="Arial" w:hAnsi="Arial" w:cs="Arial"/>
+            <w:b/>
+            <w:i w:val="0"/>
+            <w:noProof/>
+            <w:sz w:val="22"/>
+            <w:szCs w:val="22"/>
+          </w:rPr>
+          <w:t>5.6 Personal Information in Profile Page</w:t>
+        </w:r>
+        <w:r>
+          <w:rPr>
+            <w:rFonts w:ascii="Arial" w:hAnsi="Arial" w:cs="Arial"/>
+            <w:b/>
+            <w:i w:val="0"/>
+            <w:noProof/>
+            <w:webHidden/>
+            <w:sz w:val="22"/>
+            <w:szCs w:val="22"/>
+          </w:rPr>
+          <w:tab/>
+        </w:r>
+        <w:r>
+          <w:rPr>
+            <w:rFonts w:ascii="Arial" w:hAnsi="Arial" w:cs="Arial"/>
+            <w:b/>
+            <w:i w:val="0"/>
+            <w:noProof/>
+            <w:webHidden/>
+            <w:sz w:val="22"/>
+            <w:szCs w:val="22"/>
+          </w:rPr>
+          <w:fldChar w:fldCharType="begin"/>
+        </w:r>
+        <w:r>
+          <w:rPr>
+            <w:rFonts w:ascii="Arial" w:hAnsi="Arial" w:cs="Arial"/>
+            <w:b/>
+            <w:i w:val="0"/>
+            <w:noProof/>
+            <w:webHidden/>
+            <w:sz w:val="22"/>
+            <w:szCs w:val="22"/>
+          </w:rPr>
+          <w:instrText xml:space="preserve"> PAGEREF _Toc12529555 \h </w:instrText>
+        </w:r>
+        <w:r>
+          <w:rPr>
+            <w:rFonts w:ascii="Arial" w:hAnsi="Arial" w:cs="Arial"/>
+            <w:b/>
+            <w:i w:val="0"/>
+            <w:noProof/>
+            <w:webHidden/>
+            <w:sz w:val="22"/>
+            <w:szCs w:val="22"/>
+          </w:rPr>
+        </w:r>
+        <w:r>
+          <w:rPr>
+            <w:rFonts w:ascii="Arial" w:hAnsi="Arial" w:cs="Arial"/>
+            <w:b/>
+            <w:i w:val="0"/>
+            <w:noProof/>
+            <w:webHidden/>
+            <w:sz w:val="22"/>
+            <w:szCs w:val="22"/>
+          </w:rPr>
+          <w:fldChar w:fldCharType="separate"/>
+        </w:r>
+        <w:r>
+          <w:rPr>
+            <w:rFonts w:ascii="Arial" w:hAnsi="Arial" w:cs="Arial"/>
+            <w:b/>
+            <w:i w:val="0"/>
+            <w:noProof/>
+            <w:webHidden/>
+            <w:sz w:val="22"/>
+            <w:szCs w:val="22"/>
+          </w:rPr>
+          <w:t>25</w:t>
+        </w:r>
+        <w:r>
+          <w:rPr>
+            <w:rFonts w:ascii="Arial" w:hAnsi="Arial" w:cs="Arial"/>
+            <w:b/>
+            <w:i w:val="0"/>
+            <w:noProof/>
+            <w:webHidden/>
+            <w:sz w:val="22"/>
+            <w:szCs w:val="22"/>
+          </w:rPr>
+          <w:fldChar w:fldCharType="end"/>
+        </w:r>
+      </w:hyperlink>
+    </w:p>
+    <w:p>
+      <w:pPr>
+        <w:pStyle w:val="TOC3"/>
+        <w:tabs>
+          <w:tab w:val="right" w:leader="dot" w:pos="8630"/>
+        </w:tabs>
+        <w:rPr>
+          <w:rFonts w:ascii="Arial" w:eastAsiaTheme="minorEastAsia" w:hAnsi="Arial" w:cs="Arial"/>
+          <w:b/>
+          <w:i w:val="0"/>
+          <w:iCs w:val="0"/>
+          <w:noProof/>
+          <w:sz w:val="22"/>
+          <w:szCs w:val="22"/>
+        </w:rPr>
+      </w:pPr>
+      <w:hyperlink w:anchor="_Toc12529556" w:history="1">
+        <w:r>
+          <w:rPr>
+            <w:rStyle w:val="Hyperlink"/>
+            <w:rFonts w:ascii="Arial" w:hAnsi="Arial" w:cs="Arial"/>
+            <w:b/>
+            <w:i w:val="0"/>
+            <w:noProof/>
+            <w:sz w:val="22"/>
+            <w:szCs w:val="22"/>
+          </w:rPr>
+          <w:t>5.7 Agents Section (As Investor)</w:t>
+        </w:r>
+        <w:r>
+          <w:rPr>
+            <w:rFonts w:ascii="Arial" w:hAnsi="Arial" w:cs="Arial"/>
+            <w:b/>
+            <w:i w:val="0"/>
+            <w:noProof/>
+            <w:webHidden/>
+            <w:sz w:val="22"/>
+            <w:szCs w:val="22"/>
+          </w:rPr>
+          <w:tab/>
+        </w:r>
+        <w:r>
+          <w:rPr>
+            <w:rFonts w:ascii="Arial" w:hAnsi="Arial" w:cs="Arial"/>
+            <w:b/>
+            <w:i w:val="0"/>
+            <w:noProof/>
+            <w:webHidden/>
+            <w:sz w:val="22"/>
+            <w:szCs w:val="22"/>
+          </w:rPr>
+          <w:fldChar w:fldCharType="begin"/>
+        </w:r>
+        <w:r>
+          <w:rPr>
+            <w:rFonts w:ascii="Arial" w:hAnsi="Arial" w:cs="Arial"/>
+            <w:b/>
+            <w:i w:val="0"/>
+            <w:noProof/>
+            <w:webHidden/>
+            <w:sz w:val="22"/>
+            <w:szCs w:val="22"/>
+          </w:rPr>
+          <w:instrText xml:space="preserve"> PAGEREF _Toc12529556 \h </w:instrText>
+        </w:r>
+        <w:r>
+          <w:rPr>
+            <w:rFonts w:ascii="Arial" w:hAnsi="Arial" w:cs="Arial"/>
+            <w:b/>
+            <w:i w:val="0"/>
+            <w:noProof/>
+            <w:webHidden/>
+            <w:sz w:val="22"/>
+            <w:szCs w:val="22"/>
+          </w:rPr>
+        </w:r>
+        <w:r>
+          <w:rPr>
+            <w:rFonts w:ascii="Arial" w:hAnsi="Arial" w:cs="Arial"/>
+            <w:b/>
+            <w:i w:val="0"/>
+            <w:noProof/>
+            <w:webHidden/>
+            <w:sz w:val="22"/>
+            <w:szCs w:val="22"/>
+          </w:rPr>
+          <w:fldChar w:fldCharType="separate"/>
+        </w:r>
+        <w:r>
+          <w:rPr>
+            <w:rFonts w:ascii="Arial" w:hAnsi="Arial" w:cs="Arial"/>
+            <w:b/>
+            <w:i w:val="0"/>
+            <w:noProof/>
+            <w:webHidden/>
+            <w:sz w:val="22"/>
+            <w:szCs w:val="22"/>
+          </w:rPr>
+          <w:t>26</w:t>
+        </w:r>
+        <w:r>
+          <w:rPr>
+            <w:rFonts w:ascii="Arial" w:hAnsi="Arial" w:cs="Arial"/>
+            <w:b/>
+            <w:i w:val="0"/>
+            <w:noProof/>
+            <w:webHidden/>
+            <w:sz w:val="22"/>
+            <w:szCs w:val="22"/>
+          </w:rPr>
+          <w:fldChar w:fldCharType="end"/>
+        </w:r>
+      </w:hyperlink>
+    </w:p>
+    <w:p>
+      <w:pPr>
+        <w:pStyle w:val="TOC3"/>
+        <w:tabs>
+          <w:tab w:val="right" w:leader="dot" w:pos="8630"/>
+        </w:tabs>
+        <w:rPr>
+          <w:rFonts w:ascii="Arial" w:eastAsiaTheme="minorEastAsia" w:hAnsi="Arial" w:cs="Arial"/>
+          <w:b/>
+          <w:i w:val="0"/>
+          <w:iCs w:val="0"/>
+          <w:noProof/>
+          <w:sz w:val="22"/>
+          <w:szCs w:val="22"/>
+        </w:rPr>
+      </w:pPr>
+      <w:hyperlink w:anchor="_Toc12529557" w:history="1">
+        <w:r>
+          <w:rPr>
+            <w:rStyle w:val="Hyperlink"/>
+            <w:rFonts w:ascii="Arial" w:hAnsi="Arial" w:cs="Arial"/>
+            <w:b/>
+            <w:i w:val="0"/>
+            <w:noProof/>
+            <w:sz w:val="22"/>
+            <w:szCs w:val="22"/>
+          </w:rPr>
+          <w:t>5.8 Investors Section (As Agent)</w:t>
+        </w:r>
+        <w:r>
+          <w:rPr>
+            <w:rFonts w:ascii="Arial" w:hAnsi="Arial" w:cs="Arial"/>
+            <w:b/>
+            <w:i w:val="0"/>
+            <w:noProof/>
+            <w:webHidden/>
+            <w:sz w:val="22"/>
+            <w:szCs w:val="22"/>
+          </w:rPr>
+          <w:tab/>
+        </w:r>
+        <w:r>
+          <w:rPr>
+            <w:rFonts w:ascii="Arial" w:hAnsi="Arial" w:cs="Arial"/>
+            <w:b/>
+            <w:i w:val="0"/>
+            <w:noProof/>
+            <w:webHidden/>
+            <w:sz w:val="22"/>
+            <w:szCs w:val="22"/>
+          </w:rPr>
+          <w:fldChar w:fldCharType="begin"/>
+        </w:r>
+        <w:r>
+          <w:rPr>
+            <w:rFonts w:ascii="Arial" w:hAnsi="Arial" w:cs="Arial"/>
+            <w:b/>
+            <w:i w:val="0"/>
+            <w:noProof/>
+            <w:webHidden/>
+            <w:sz w:val="22"/>
+            <w:szCs w:val="22"/>
+          </w:rPr>
+          <w:instrText xml:space="preserve"> PAGEREF _Toc12529557 \h </w:instrText>
+        </w:r>
+        <w:r>
+          <w:rPr>
+            <w:rFonts w:ascii="Arial" w:hAnsi="Arial" w:cs="Arial"/>
+            <w:b/>
+            <w:i w:val="0"/>
+            <w:noProof/>
+            <w:webHidden/>
+            <w:sz w:val="22"/>
+            <w:szCs w:val="22"/>
+          </w:rPr>
+        </w:r>
+        <w:r>
+          <w:rPr>
+            <w:rFonts w:ascii="Arial" w:hAnsi="Arial" w:cs="Arial"/>
+            <w:b/>
+            <w:i w:val="0"/>
+            <w:noProof/>
+            <w:webHidden/>
+            <w:sz w:val="22"/>
+            <w:szCs w:val="22"/>
+          </w:rPr>
+          <w:fldChar w:fldCharType="separate"/>
+        </w:r>
+        <w:r>
+          <w:rPr>
+            <w:rFonts w:ascii="Arial" w:hAnsi="Arial" w:cs="Arial"/>
+            <w:b/>
+            <w:i w:val="0"/>
+            <w:noProof/>
+            <w:webHidden/>
+            <w:sz w:val="22"/>
+            <w:szCs w:val="22"/>
+          </w:rPr>
+          <w:t>27</w:t>
+        </w:r>
+        <w:r>
+          <w:rPr>
+            <w:rFonts w:ascii="Arial" w:hAnsi="Arial" w:cs="Arial"/>
+            <w:b/>
+            <w:i w:val="0"/>
+            <w:noProof/>
+            <w:webHidden/>
+            <w:sz w:val="22"/>
+            <w:szCs w:val="22"/>
+          </w:rPr>
+          <w:fldChar w:fldCharType="end"/>
+        </w:r>
+      </w:hyperlink>
+    </w:p>
+    <w:p>
+      <w:pPr>
+        <w:pStyle w:val="TOC3"/>
+        <w:tabs>
+          <w:tab w:val="right" w:leader="dot" w:pos="8630"/>
+        </w:tabs>
+        <w:rPr>
+          <w:rFonts w:ascii="Arial" w:eastAsiaTheme="minorEastAsia" w:hAnsi="Arial" w:cs="Arial"/>
+          <w:b/>
+          <w:i w:val="0"/>
+          <w:iCs w:val="0"/>
+          <w:noProof/>
+          <w:sz w:val="22"/>
+          <w:szCs w:val="22"/>
+        </w:rPr>
+      </w:pPr>
+      <w:hyperlink w:anchor="_Toc12529558" w:history="1">
+        <w:r>
+          <w:rPr>
+            <w:rStyle w:val="Hyperlink"/>
+            <w:rFonts w:ascii="Arial" w:hAnsi="Arial" w:cs="Arial"/>
+            <w:b/>
+            <w:i w:val="0"/>
+            <w:noProof/>
+            <w:sz w:val="22"/>
+            <w:szCs w:val="22"/>
+          </w:rPr>
+          <w:t>5.9 Resources Section in Profile Page</w:t>
+        </w:r>
+        <w:r>
+          <w:rPr>
+            <w:rFonts w:ascii="Arial" w:hAnsi="Arial" w:cs="Arial"/>
+            <w:b/>
+            <w:i w:val="0"/>
+            <w:noProof/>
+            <w:webHidden/>
+            <w:sz w:val="22"/>
+            <w:szCs w:val="22"/>
+          </w:rPr>
+          <w:tab/>
+        </w:r>
+        <w:r>
+          <w:rPr>
+            <w:rFonts w:ascii="Arial" w:hAnsi="Arial" w:cs="Arial"/>
+            <w:b/>
+            <w:i w:val="0"/>
+            <w:noProof/>
+            <w:webHidden/>
+            <w:sz w:val="22"/>
+            <w:szCs w:val="22"/>
+          </w:rPr>
+          <w:fldChar w:fldCharType="begin"/>
+        </w:r>
+        <w:r>
+          <w:rPr>
+            <w:rFonts w:ascii="Arial" w:hAnsi="Arial" w:cs="Arial"/>
+            <w:b/>
+            <w:i w:val="0"/>
+            <w:noProof/>
+            <w:webHidden/>
+            <w:sz w:val="22"/>
+            <w:szCs w:val="22"/>
+          </w:rPr>
+          <w:instrText xml:space="preserve"> PAGEREF _Toc12529558 \h </w:instrText>
+        </w:r>
+        <w:r>
+          <w:rPr>
+            <w:rFonts w:ascii="Arial" w:hAnsi="Arial" w:cs="Arial"/>
+            <w:b/>
+            <w:i w:val="0"/>
+            <w:noProof/>
+            <w:webHidden/>
+            <w:sz w:val="22"/>
+            <w:szCs w:val="22"/>
+          </w:rPr>
+        </w:r>
+        <w:r>
+          <w:rPr>
+            <w:rFonts w:ascii="Arial" w:hAnsi="Arial" w:cs="Arial"/>
+            <w:b/>
+            <w:i w:val="0"/>
+            <w:noProof/>
+            <w:webHidden/>
+            <w:sz w:val="22"/>
+            <w:szCs w:val="22"/>
+          </w:rPr>
+          <w:fldChar w:fldCharType="separate"/>
+        </w:r>
+        <w:r>
+          <w:rPr>
+            <w:rFonts w:ascii="Arial" w:hAnsi="Arial" w:cs="Arial"/>
+            <w:b/>
+            <w:i w:val="0"/>
+            <w:noProof/>
+            <w:webHidden/>
+            <w:sz w:val="22"/>
+            <w:szCs w:val="22"/>
+          </w:rPr>
+          <w:t>28</w:t>
         </w:r>
         <w:r>
           <w:rPr>
@@ -4407,7 +4977,7 @@
           <w:szCs w:val="22"/>
         </w:rPr>
       </w:pPr>
-      <w:hyperlink w:anchor="_Toc12463452" w:history="1">
+      <w:hyperlink w:anchor="_Toc12529559" w:history="1">
         <w:r>
           <w:rPr>
             <w:rStyle w:val="Hyperlink"/>
@@ -4418,7 +4988,7 @@
             <w:sz w:val="22"/>
             <w:szCs w:val="22"/>
           </w:rPr>
-          <w:t>5.5 eStatement Links</w:t>
+          <w:t>5.10 Enquiry and Feedback</w:t>
         </w:r>
         <w:r>
           <w:rPr>
@@ -4454,7 +5024,7 @@
             <w:sz w:val="22"/>
             <w:szCs w:val="22"/>
           </w:rPr>
-          <w:instrText xml:space="preserve"> PAGEREF _Toc12463452 \h </w:instrText>
+          <w:instrText xml:space="preserve"> PAGEREF _Toc12529559 \h </w:instrText>
         </w:r>
         <w:r>
           <w:rPr>
@@ -4489,7 +5059,7 @@
             <w:sz w:val="22"/>
             <w:szCs w:val="22"/>
           </w:rPr>
-          <w:t>24</w:t>
+          <w:t>29</w:t>
         </w:r>
         <w:r>
           <w:rPr>
@@ -4521,7 +5091,7 @@
         <w:br w:type="page"/>
       </w:r>
       <w:bookmarkStart w:id="53" w:name="_Toc479684095"/>
-      <w:bookmarkStart w:id="54" w:name="_Toc12463423"/>
+      <w:bookmarkStart w:id="54" w:name="_Toc12529525"/>
       <w:r>
         <w:rPr>
           <w:b w:val="0"/>
@@ -4553,7 +5123,7 @@
       </w:pPr>
       <w:bookmarkStart w:id="55" w:name="_Toc417456544"/>
       <w:bookmarkStart w:id="56" w:name="_Toc479676545"/>
-      <w:bookmarkStart w:id="57" w:name="_Toc12463424"/>
+      <w:bookmarkStart w:id="57" w:name="_Toc12529526"/>
       <w:r>
         <w:rPr>
           <w:i w:val="0"/>
@@ -4633,7 +5203,7 @@
       </w:pPr>
       <w:bookmarkStart w:id="58" w:name="_Toc417456545"/>
       <w:bookmarkStart w:id="59" w:name="_Toc479676546"/>
-      <w:bookmarkStart w:id="60" w:name="_Toc12463425"/>
+      <w:bookmarkStart w:id="60" w:name="_Toc12529527"/>
       <w:r>
         <w:t>Goal</w:t>
       </w:r>
@@ -4686,7 +5256,7 @@
       </w:pPr>
       <w:bookmarkStart w:id="61" w:name="_Toc417456546"/>
       <w:bookmarkStart w:id="62" w:name="_Toc479676547"/>
-      <w:bookmarkStart w:id="63" w:name="_Toc12463426"/>
+      <w:bookmarkStart w:id="63" w:name="_Toc12529528"/>
       <w:r>
         <w:t xml:space="preserve">1.2 </w:t>
       </w:r>
@@ -4798,7 +5368,7 @@
         <w:pStyle w:val="Heading3"/>
         <w:spacing w:before="0" w:after="0"/>
       </w:pPr>
-      <w:bookmarkStart w:id="64" w:name="_Toc12463427"/>
+      <w:bookmarkStart w:id="64" w:name="_Toc12529529"/>
       <w:r>
         <w:t>1.</w:t>
       </w:r>
@@ -5011,7 +5581,7 @@
         <w:pStyle w:val="Heading3"/>
         <w:spacing w:before="0" w:after="0"/>
       </w:pPr>
-      <w:bookmarkStart w:id="65" w:name="_Toc12463428"/>
+      <w:bookmarkStart w:id="65" w:name="_Toc12529530"/>
       <w:r>
         <w:lastRenderedPageBreak/>
         <w:t>1.</w:t>
@@ -6750,7 +7320,7 @@
           <w:i w:val="0"/>
         </w:rPr>
       </w:pPr>
-      <w:bookmarkStart w:id="66" w:name="_Toc12463429"/>
+      <w:bookmarkStart w:id="66" w:name="_Toc12529531"/>
       <w:r>
         <w:rPr>
           <w:i w:val="0"/>
@@ -6784,7 +7354,7 @@
         <w:jc w:val="both"/>
       </w:pPr>
       <w:bookmarkStart w:id="67" w:name="_Toc10039418"/>
-      <w:bookmarkStart w:id="68" w:name="_Toc12463430"/>
+      <w:bookmarkStart w:id="68" w:name="_Toc12529532"/>
       <w:r>
         <w:t>2.1 System Architecture</w:t>
       </w:r>
@@ -7764,7 +8334,7 @@
         <w:jc w:val="both"/>
       </w:pPr>
       <w:bookmarkStart w:id="69" w:name="_Toc10039419"/>
-      <w:bookmarkStart w:id="70" w:name="_Toc12463431"/>
+      <w:bookmarkStart w:id="70" w:name="_Toc12529533"/>
       <w:r>
         <w:t>2.2 System Components (Technology Requirements)</w:t>
       </w:r>
@@ -7790,7 +8360,7 @@
           <w:szCs w:val="24"/>
         </w:rPr>
       </w:pPr>
-      <w:bookmarkStart w:id="71" w:name="_Toc12463432"/>
+      <w:bookmarkStart w:id="71" w:name="_Toc12529534"/>
       <w:r>
         <w:rPr>
           <w:rFonts w:ascii="Arial" w:hAnsi="Arial" w:cs="Arial"/>
@@ -7997,7 +8567,7 @@
           <w:szCs w:val="24"/>
         </w:rPr>
       </w:pPr>
-      <w:bookmarkStart w:id="72" w:name="_Toc12463433"/>
+      <w:bookmarkStart w:id="72" w:name="_Toc12529535"/>
       <w:r>
         <w:rPr>
           <w:rFonts w:ascii="Arial" w:hAnsi="Arial" w:cs="Arial"/>
@@ -8056,7 +8626,7 @@
         </w:rPr>
       </w:pPr>
       <w:bookmarkStart w:id="73" w:name="_Toc479683720"/>
-      <w:bookmarkStart w:id="74" w:name="_Toc12463434"/>
+      <w:bookmarkStart w:id="74" w:name="_Toc12529536"/>
       <w:r>
         <w:rPr>
           <w:rFonts w:ascii="Arial" w:hAnsi="Arial" w:cs="Arial"/>
@@ -8449,7 +9019,7 @@
         <w:spacing w:before="0" w:after="0"/>
         <w:jc w:val="both"/>
       </w:pPr>
-      <w:bookmarkStart w:id="75" w:name="_Toc12463435"/>
+      <w:bookmarkStart w:id="75" w:name="_Toc12529537"/>
       <w:r>
         <w:lastRenderedPageBreak/>
         <w:t>2.</w:t>
@@ -8502,7 +9072,7 @@
           <w:szCs w:val="24"/>
         </w:rPr>
       </w:pPr>
-      <w:bookmarkStart w:id="76" w:name="_Toc12463436"/>
+      <w:bookmarkStart w:id="76" w:name="_Toc12529538"/>
       <w:r>
         <w:rPr>
           <w:rFonts w:ascii="Arial" w:hAnsi="Arial" w:cs="Arial"/>
@@ -8707,7 +9277,7 @@
           <w:szCs w:val="24"/>
         </w:rPr>
       </w:pPr>
-      <w:bookmarkStart w:id="77" w:name="_Toc12463437"/>
+      <w:bookmarkStart w:id="77" w:name="_Toc12529539"/>
       <w:r>
         <w:rPr>
           <w:rFonts w:ascii="Arial" w:hAnsi="Arial" w:cs="Arial"/>
@@ -9498,7 +10068,7 @@
           <v:shape id="_x0000_i1026" type="#_x0000_t75" style="width:374.25pt;height:418.5pt" o:ole="">
             <v:imagedata r:id="rId10" o:title=""/>
           </v:shape>
-          <o:OLEObject Type="Embed" ProgID="Visio.Drawing.11" ShapeID="_x0000_i1026" DrawAspect="Content" ObjectID="_1623076173" r:id="rId11"/>
+          <o:OLEObject Type="Embed" ProgID="Visio.Drawing.11" ShapeID="_x0000_i1026" DrawAspect="Content" ObjectID="_1623142365" r:id="rId11"/>
         </w:object>
       </w:r>
     </w:p>
@@ -9673,7 +10243,7 @@
           <v:shape id="_x0000_i1027" type="#_x0000_t75" style="width:435.75pt;height:411.75pt" o:ole="">
             <v:imagedata r:id="rId12" o:title=""/>
           </v:shape>
-          <o:OLEObject Type="Embed" ProgID="Visio.Drawing.11" ShapeID="_x0000_i1027" DrawAspect="Content" ObjectID="_1623076174" r:id="rId13"/>
+          <o:OLEObject Type="Embed" ProgID="Visio.Drawing.11" ShapeID="_x0000_i1027" DrawAspect="Content" ObjectID="_1623142366" r:id="rId13"/>
         </w:object>
       </w:r>
     </w:p>
@@ -9820,7 +10390,7 @@
         <w:spacing w:before="0" w:after="0"/>
         <w:jc w:val="both"/>
       </w:pPr>
-      <w:bookmarkStart w:id="92" w:name="_Toc12463438"/>
+      <w:bookmarkStart w:id="92" w:name="_Toc12529540"/>
       <w:r>
         <w:lastRenderedPageBreak/>
         <w:t>2.</w:t>
@@ -9984,7 +10554,7 @@
         </w:rPr>
       </w:pPr>
       <w:bookmarkStart w:id="93" w:name="_Toc10039420"/>
-      <w:bookmarkStart w:id="94" w:name="_Toc12463439"/>
+      <w:bookmarkStart w:id="94" w:name="_Toc12529541"/>
       <w:r>
         <w:rPr>
           <w:i w:val="0"/>
@@ -10017,7 +10587,7 @@
         </w:rPr>
       </w:pPr>
       <w:bookmarkStart w:id="95" w:name="_Toc10039421"/>
-      <w:bookmarkStart w:id="96" w:name="_Toc12463440"/>
+      <w:bookmarkStart w:id="96" w:name="_Toc12529542"/>
       <w:r>
         <w:rPr>
           <w:shd w:val="clear" w:color="auto" w:fill="FFFFFF"/>
@@ -10177,7 +10747,7 @@
         </w:rPr>
       </w:pPr>
       <w:bookmarkStart w:id="97" w:name="_Toc10039422"/>
-      <w:bookmarkStart w:id="98" w:name="_Toc12463441"/>
+      <w:bookmarkStart w:id="98" w:name="_Toc12529543"/>
       <w:r>
         <w:rPr>
           <w:shd w:val="clear" w:color="auto" w:fill="FFFFFF"/>
@@ -10241,7 +10811,7 @@
         </w:rPr>
       </w:pPr>
       <w:bookmarkStart w:id="99" w:name="_Toc10039423"/>
-      <w:bookmarkStart w:id="100" w:name="_Toc12463442"/>
+      <w:bookmarkStart w:id="100" w:name="_Toc12529544"/>
       <w:r>
         <w:rPr>
           <w:shd w:val="clear" w:color="auto" w:fill="FFFFFF"/>
@@ -10453,7 +11023,7 @@
         </w:rPr>
       </w:pPr>
       <w:bookmarkStart w:id="107" w:name="_Toc10039424"/>
-      <w:bookmarkStart w:id="108" w:name="_Toc12463443"/>
+      <w:bookmarkStart w:id="108" w:name="_Toc12529545"/>
       <w:r>
         <w:rPr>
           <w:shd w:val="clear" w:color="auto" w:fill="FFFFFF"/>
@@ -10750,7 +11320,7 @@
           <w:i w:val="0"/>
         </w:rPr>
       </w:pPr>
-      <w:bookmarkStart w:id="117" w:name="_Toc12463444"/>
+      <w:bookmarkStart w:id="117" w:name="_Toc12529546"/>
       <w:r>
         <w:rPr>
           <w:i w:val="0"/>
@@ -10844,7 +11414,7 @@
         <w:spacing w:before="0" w:after="0"/>
         <w:jc w:val="both"/>
       </w:pPr>
-      <w:bookmarkStart w:id="118" w:name="_Toc12463445"/>
+      <w:bookmarkStart w:id="118" w:name="_Toc12529547"/>
       <w:r>
         <w:t>4</w:t>
       </w:r>
@@ -16840,7 +17410,7 @@
         <w:pStyle w:val="Heading3"/>
         <w:spacing w:before="0" w:after="0"/>
       </w:pPr>
-      <w:bookmarkStart w:id="119" w:name="_Toc12463446"/>
+      <w:bookmarkStart w:id="119" w:name="_Toc12529548"/>
       <w:r>
         <w:lastRenderedPageBreak/>
         <w:t>4</w:t>
@@ -17140,7 +17710,7 @@
           <w:i w:val="0"/>
         </w:rPr>
       </w:pPr>
-      <w:bookmarkStart w:id="120" w:name="_Toc12463447"/>
+      <w:bookmarkStart w:id="120" w:name="_Toc12529549"/>
       <w:r>
         <w:rPr>
           <w:i w:val="0"/>
@@ -17234,7 +17804,7 @@
         <w:spacing w:before="0" w:after="0"/>
         <w:jc w:val="both"/>
       </w:pPr>
-      <w:bookmarkStart w:id="121" w:name="_Toc12463448"/>
+      <w:bookmarkStart w:id="121" w:name="_Toc12529550"/>
       <w:r>
         <w:t>5</w:t>
       </w:r>
@@ -17343,7 +17913,7 @@
         <w:spacing w:before="0" w:after="0"/>
         <w:jc w:val="both"/>
       </w:pPr>
-      <w:bookmarkStart w:id="122" w:name="_Toc12463449"/>
+      <w:bookmarkStart w:id="122" w:name="_Toc12529551"/>
       <w:r>
         <w:lastRenderedPageBreak/>
         <w:t>5</w:t>
@@ -17470,7 +18040,7 @@
         <w:spacing w:before="0" w:after="0"/>
         <w:jc w:val="both"/>
       </w:pPr>
-      <w:bookmarkStart w:id="123" w:name="_Toc12463450"/>
+      <w:bookmarkStart w:id="123" w:name="_Toc12529552"/>
       <w:r>
         <w:lastRenderedPageBreak/>
         <w:t>5</w:t>
@@ -17597,7 +18167,7 @@
         <w:spacing w:before="0" w:after="0"/>
         <w:jc w:val="both"/>
       </w:pPr>
-      <w:bookmarkStart w:id="124" w:name="_Toc12463451"/>
+      <w:bookmarkStart w:id="124" w:name="_Toc12529553"/>
       <w:r>
         <w:lastRenderedPageBreak/>
         <w:t>5</w:t>
@@ -17718,7 +18288,7 @@
         <w:spacing w:before="0" w:after="0"/>
         <w:jc w:val="both"/>
       </w:pPr>
-      <w:bookmarkStart w:id="125" w:name="_Toc12463452"/>
+      <w:bookmarkStart w:id="125" w:name="_Toc12529554"/>
       <w:r>
         <w:lastRenderedPageBreak/>
         <w:t>5</w:t>
@@ -17837,87 +18407,587 @@
     </w:p>
     <w:p>
       <w:pPr>
-        <w:jc w:val="both"/>
-        <w:rPr>
-          <w:rFonts w:ascii="Arial" w:hAnsi="Arial" w:cs="Arial"/>
-        </w:rPr>
-      </w:pPr>
-    </w:p>
-    <w:p>
-      <w:pPr>
-        <w:jc w:val="both"/>
-        <w:rPr>
-          <w:rFonts w:ascii="Arial" w:hAnsi="Arial" w:cs="Arial"/>
-        </w:rPr>
-      </w:pPr>
-    </w:p>
-    <w:p>
-      <w:pPr>
-        <w:jc w:val="both"/>
-        <w:rPr>
-          <w:rFonts w:ascii="Arial" w:hAnsi="Arial" w:cs="Arial"/>
-        </w:rPr>
-      </w:pPr>
-    </w:p>
-    <w:p>
-      <w:pPr>
-        <w:jc w:val="both"/>
-        <w:rPr>
-          <w:rFonts w:ascii="Arial" w:hAnsi="Arial" w:cs="Arial"/>
-        </w:rPr>
-      </w:pPr>
-    </w:p>
-    <w:p>
-      <w:pPr>
-        <w:jc w:val="both"/>
-        <w:rPr>
-          <w:rFonts w:ascii="Arial" w:hAnsi="Arial" w:cs="Arial"/>
-        </w:rPr>
-      </w:pPr>
-    </w:p>
-    <w:p>
-      <w:pPr>
-        <w:jc w:val="both"/>
-        <w:rPr>
-          <w:rFonts w:ascii="Arial" w:hAnsi="Arial" w:cs="Arial"/>
-        </w:rPr>
-      </w:pPr>
-    </w:p>
-    <w:p>
-      <w:pPr>
-        <w:jc w:val="both"/>
-        <w:rPr>
-          <w:rFonts w:ascii="Arial" w:hAnsi="Arial" w:cs="Arial"/>
-        </w:rPr>
-      </w:pPr>
-    </w:p>
-    <w:p>
-      <w:pPr>
-        <w:jc w:val="both"/>
-        <w:rPr>
-          <w:rFonts w:ascii="Arial" w:hAnsi="Arial" w:cs="Arial"/>
-        </w:rPr>
-      </w:pPr>
-    </w:p>
-    <w:p>
-      <w:pPr>
-        <w:jc w:val="both"/>
-        <w:rPr>
-          <w:rFonts w:ascii="Arial" w:hAnsi="Arial" w:cs="Arial"/>
-        </w:rPr>
-      </w:pPr>
-    </w:p>
-    <w:p>
-      <w:pPr>
-        <w:jc w:val="both"/>
-        <w:rPr>
-          <w:rFonts w:ascii="Arial" w:hAnsi="Arial" w:cs="Arial"/>
-        </w:rPr>
-      </w:pPr>
-    </w:p>
-    <w:p>
-      <w:pPr>
-        <w:jc w:val="both"/>
+        <w:pStyle w:val="Heading3"/>
+        <w:spacing w:before="0" w:after="0"/>
+        <w:jc w:val="both"/>
+      </w:pPr>
+      <w:bookmarkStart w:id="126" w:name="_Toc12529555"/>
+      <w:r>
+        <w:lastRenderedPageBreak/>
+        <w:t>5</w:t>
+      </w:r>
+      <w:r>
+        <w:t>.</w:t>
+      </w:r>
+      <w:r>
+        <w:t>6</w:t>
+      </w:r>
+      <w:r>
+        <w:t xml:space="preserve"> </w:t>
+      </w:r>
+      <w:r>
+        <w:t>Personal Information in Profile Page</w:t>
+      </w:r>
+      <w:bookmarkEnd w:id="126"/>
+    </w:p>
+    <w:p>
+      <w:pPr>
+        <w:jc w:val="both"/>
+        <w:rPr>
+          <w:rFonts w:ascii="Arial" w:hAnsi="Arial" w:cs="Arial"/>
+        </w:rPr>
+      </w:pPr>
+    </w:p>
+    <w:p>
+      <w:pPr>
+        <w:jc w:val="center"/>
+        <w:rPr>
+          <w:rFonts w:ascii="Arial" w:hAnsi="Arial" w:cs="Arial"/>
+        </w:rPr>
+      </w:pPr>
+      <w:r>
+        <w:rPr>
+          <w:rFonts w:ascii="Arial" w:hAnsi="Arial" w:cs="Arial"/>
+          <w:noProof/>
+        </w:rPr>
+        <w:drawing>
+          <wp:inline distT="0" distB="0" distL="0" distR="0">
+            <wp:extent cx="7754490" cy="4352925"/>
+            <wp:effectExtent l="57150" t="19050" r="113160" b="85725"/>
+            <wp:docPr id="1" name="Picture 5"/>
+            <wp:cNvGraphicFramePr>
+              <a:graphicFrameLocks xmlns:a="http://schemas.openxmlformats.org/drawingml/2006/main" noChangeAspect="1"/>
+            </wp:cNvGraphicFramePr>
+            <a:graphic xmlns:a="http://schemas.openxmlformats.org/drawingml/2006/main">
+              <a:graphicData uri="http://schemas.openxmlformats.org/drawingml/2006/picture">
+                <pic:pic xmlns:pic="http://schemas.openxmlformats.org/drawingml/2006/picture">
+                  <pic:nvPicPr>
+                    <pic:cNvPr id="0" name="Picture 5"/>
+                    <pic:cNvPicPr>
+                      <a:picLocks noChangeAspect="1" noChangeArrowheads="1"/>
+                    </pic:cNvPicPr>
+                  </pic:nvPicPr>
+                  <pic:blipFill>
+                    <a:blip r:embed="rId24" cstate="print"/>
+                    <a:srcRect/>
+                    <a:stretch>
+                      <a:fillRect/>
+                    </a:stretch>
+                  </pic:blipFill>
+                  <pic:spPr bwMode="auto">
+                    <a:xfrm>
+                      <a:off x="0" y="0"/>
+                      <a:ext cx="7754490" cy="4352925"/>
+                    </a:xfrm>
+                    <a:prstGeom prst="rect">
+                      <a:avLst/>
+                    </a:prstGeom>
+                    <a:ln w="3175" cap="sq">
+                      <a:solidFill>
+                        <a:srgbClr val="000000"/>
+                      </a:solidFill>
+                      <a:prstDash val="solid"/>
+                      <a:miter lim="800000"/>
+                    </a:ln>
+                    <a:effectLst>
+                      <a:outerShdw blurRad="50800" dist="38100" dir="2700000" algn="tl" rotWithShape="0">
+                        <a:srgbClr val="000000">
+                          <a:alpha val="43000"/>
+                        </a:srgbClr>
+                      </a:outerShdw>
+                    </a:effectLst>
+                  </pic:spPr>
+                </pic:pic>
+              </a:graphicData>
+            </a:graphic>
+          </wp:inline>
+        </w:drawing>
+      </w:r>
+    </w:p>
+    <w:p>
+      <w:pPr>
+        <w:jc w:val="both"/>
+        <w:rPr>
+          <w:rFonts w:ascii="Arial" w:hAnsi="Arial" w:cs="Arial"/>
+        </w:rPr>
+      </w:pPr>
+    </w:p>
+    <w:p>
+      <w:pPr>
+        <w:jc w:val="both"/>
+        <w:rPr>
+          <w:rFonts w:ascii="Arial" w:hAnsi="Arial" w:cs="Arial"/>
+        </w:rPr>
+      </w:pPr>
+    </w:p>
+    <w:p>
+      <w:pPr>
+        <w:pStyle w:val="Heading3"/>
+        <w:spacing w:before="0" w:after="0"/>
+        <w:jc w:val="both"/>
+      </w:pPr>
+      <w:bookmarkStart w:id="127" w:name="_Toc12529556"/>
+      <w:r>
+        <w:lastRenderedPageBreak/>
+        <w:t>5</w:t>
+      </w:r>
+      <w:r>
+        <w:t>.</w:t>
+      </w:r>
+      <w:r>
+        <w:t>7</w:t>
+      </w:r>
+      <w:r>
+        <w:t xml:space="preserve"> </w:t>
+      </w:r>
+      <w:r>
+        <w:t>Agents</w:t>
+      </w:r>
+      <w:r>
+        <w:t xml:space="preserve"> </w:t>
+      </w:r>
+      <w:r>
+        <w:t>Section</w:t>
+      </w:r>
+      <w:r>
+        <w:t xml:space="preserve"> (As</w:t>
+      </w:r>
+      <w:r>
+        <w:t xml:space="preserve"> </w:t>
+      </w:r>
+      <w:r>
+        <w:t>Investor)</w:t>
+      </w:r>
+      <w:bookmarkEnd w:id="127"/>
+    </w:p>
+    <w:p>
+      <w:pPr>
+        <w:jc w:val="both"/>
+        <w:rPr>
+          <w:rFonts w:ascii="Arial" w:hAnsi="Arial" w:cs="Arial"/>
+          <w:noProof/>
+        </w:rPr>
+      </w:pPr>
+    </w:p>
+    <w:p>
+      <w:pPr>
+        <w:jc w:val="center"/>
+        <w:rPr>
+          <w:rFonts w:ascii="Arial" w:hAnsi="Arial" w:cs="Arial"/>
+        </w:rPr>
+      </w:pPr>
+      <w:r>
+        <w:rPr>
+          <w:rFonts w:ascii="Arial" w:hAnsi="Arial" w:cs="Arial"/>
+          <w:noProof/>
+        </w:rPr>
+        <w:drawing>
+          <wp:inline distT="0" distB="0" distL="0" distR="0">
+            <wp:extent cx="7874000" cy="4429125"/>
+            <wp:effectExtent l="57150" t="19050" r="107950" b="85725"/>
+            <wp:docPr id="14" name="Picture 8"/>
+            <wp:cNvGraphicFramePr>
+              <a:graphicFrameLocks xmlns:a="http://schemas.openxmlformats.org/drawingml/2006/main" noChangeAspect="1"/>
+            </wp:cNvGraphicFramePr>
+            <a:graphic xmlns:a="http://schemas.openxmlformats.org/drawingml/2006/main">
+              <a:graphicData uri="http://schemas.openxmlformats.org/drawingml/2006/picture">
+                <pic:pic xmlns:pic="http://schemas.openxmlformats.org/drawingml/2006/picture">
+                  <pic:nvPicPr>
+                    <pic:cNvPr id="0" name="Picture 8"/>
+                    <pic:cNvPicPr>
+                      <a:picLocks noChangeAspect="1" noChangeArrowheads="1"/>
+                    </pic:cNvPicPr>
+                  </pic:nvPicPr>
+                  <pic:blipFill>
+                    <a:blip r:embed="rId25" cstate="print"/>
+                    <a:srcRect/>
+                    <a:stretch>
+                      <a:fillRect/>
+                    </a:stretch>
+                  </pic:blipFill>
+                  <pic:spPr bwMode="auto">
+                    <a:xfrm>
+                      <a:off x="0" y="0"/>
+                      <a:ext cx="7874000" cy="4429125"/>
+                    </a:xfrm>
+                    <a:prstGeom prst="rect">
+                      <a:avLst/>
+                    </a:prstGeom>
+                    <a:ln w="3175" cap="sq">
+                      <a:solidFill>
+                        <a:srgbClr val="000000"/>
+                      </a:solidFill>
+                      <a:prstDash val="solid"/>
+                      <a:miter lim="800000"/>
+                    </a:ln>
+                    <a:effectLst>
+                      <a:outerShdw blurRad="50800" dist="38100" dir="2700000" algn="tl" rotWithShape="0">
+                        <a:srgbClr val="000000">
+                          <a:alpha val="43000"/>
+                        </a:srgbClr>
+                      </a:outerShdw>
+                    </a:effectLst>
+                  </pic:spPr>
+                </pic:pic>
+              </a:graphicData>
+            </a:graphic>
+          </wp:inline>
+        </w:drawing>
+      </w:r>
+    </w:p>
+    <w:p>
+      <w:pPr>
+        <w:jc w:val="both"/>
+        <w:rPr>
+          <w:rFonts w:ascii="Arial" w:hAnsi="Arial" w:cs="Arial"/>
+        </w:rPr>
+      </w:pPr>
+    </w:p>
+    <w:p>
+      <w:pPr>
+        <w:jc w:val="both"/>
+        <w:rPr>
+          <w:rFonts w:ascii="Arial" w:hAnsi="Arial" w:cs="Arial"/>
+        </w:rPr>
+      </w:pPr>
+    </w:p>
+    <w:p>
+      <w:pPr>
+        <w:pStyle w:val="Heading3"/>
+        <w:spacing w:before="0" w:after="0"/>
+        <w:jc w:val="both"/>
+      </w:pPr>
+      <w:bookmarkStart w:id="128" w:name="_Toc12529557"/>
+      <w:r>
+        <w:lastRenderedPageBreak/>
+        <w:t>5</w:t>
+      </w:r>
+      <w:r>
+        <w:t>.</w:t>
+      </w:r>
+      <w:r>
+        <w:t>8</w:t>
+      </w:r>
+      <w:r>
+        <w:t xml:space="preserve"> </w:t>
+      </w:r>
+      <w:r>
+        <w:t>Investors</w:t>
+      </w:r>
+      <w:r>
+        <w:t xml:space="preserve"> Section (As </w:t>
+      </w:r>
+      <w:r>
+        <w:t>Agent</w:t>
+      </w:r>
+      <w:r>
+        <w:t>)</w:t>
+      </w:r>
+      <w:bookmarkEnd w:id="128"/>
+    </w:p>
+    <w:p>
+      <w:pPr>
+        <w:jc w:val="both"/>
+        <w:rPr>
+          <w:rFonts w:ascii="Arial" w:hAnsi="Arial" w:cs="Arial"/>
+        </w:rPr>
+      </w:pPr>
+    </w:p>
+    <w:p>
+      <w:pPr>
+        <w:jc w:val="center"/>
+        <w:rPr>
+          <w:rFonts w:ascii="Arial" w:hAnsi="Arial" w:cs="Arial"/>
+        </w:rPr>
+      </w:pPr>
+      <w:r>
+        <w:rPr>
+          <w:rFonts w:ascii="Arial" w:hAnsi="Arial" w:cs="Arial"/>
+          <w:noProof/>
+        </w:rPr>
+        <w:drawing>
+          <wp:inline distT="0" distB="0" distL="0" distR="0">
+            <wp:extent cx="7865148" cy="4382311"/>
+            <wp:effectExtent l="57150" t="19050" r="116802" b="75389"/>
+            <wp:docPr id="13" name="Picture 7"/>
+            <wp:cNvGraphicFramePr>
+              <a:graphicFrameLocks xmlns:a="http://schemas.openxmlformats.org/drawingml/2006/main" noChangeAspect="1"/>
+            </wp:cNvGraphicFramePr>
+            <a:graphic xmlns:a="http://schemas.openxmlformats.org/drawingml/2006/main">
+              <a:graphicData uri="http://schemas.openxmlformats.org/drawingml/2006/picture">
+                <pic:pic xmlns:pic="http://schemas.openxmlformats.org/drawingml/2006/picture">
+                  <pic:nvPicPr>
+                    <pic:cNvPr id="0" name="Picture 7"/>
+                    <pic:cNvPicPr>
+                      <a:picLocks noChangeAspect="1" noChangeArrowheads="1"/>
+                    </pic:cNvPicPr>
+                  </pic:nvPicPr>
+                  <pic:blipFill>
+                    <a:blip r:embed="rId26" cstate="print"/>
+                    <a:srcRect/>
+                    <a:stretch>
+                      <a:fillRect/>
+                    </a:stretch>
+                  </pic:blipFill>
+                  <pic:spPr bwMode="auto">
+                    <a:xfrm>
+                      <a:off x="0" y="0"/>
+                      <a:ext cx="7865148" cy="4382311"/>
+                    </a:xfrm>
+                    <a:prstGeom prst="rect">
+                      <a:avLst/>
+                    </a:prstGeom>
+                    <a:ln w="3175" cap="sq">
+                      <a:solidFill>
+                        <a:srgbClr val="000000"/>
+                      </a:solidFill>
+                      <a:prstDash val="solid"/>
+                      <a:miter lim="800000"/>
+                    </a:ln>
+                    <a:effectLst>
+                      <a:outerShdw blurRad="50800" dist="38100" dir="2700000" algn="tl" rotWithShape="0">
+                        <a:srgbClr val="000000">
+                          <a:alpha val="43000"/>
+                        </a:srgbClr>
+                      </a:outerShdw>
+                    </a:effectLst>
+                  </pic:spPr>
+                </pic:pic>
+              </a:graphicData>
+            </a:graphic>
+          </wp:inline>
+        </w:drawing>
+      </w:r>
+    </w:p>
+    <w:p>
+      <w:pPr>
+        <w:jc w:val="both"/>
+        <w:rPr>
+          <w:rFonts w:ascii="Arial" w:hAnsi="Arial" w:cs="Arial"/>
+        </w:rPr>
+      </w:pPr>
+    </w:p>
+    <w:p>
+      <w:pPr>
+        <w:jc w:val="both"/>
+        <w:rPr>
+          <w:rFonts w:ascii="Arial" w:hAnsi="Arial" w:cs="Arial"/>
+        </w:rPr>
+      </w:pPr>
+    </w:p>
+    <w:p>
+      <w:pPr>
+        <w:pStyle w:val="Heading3"/>
+        <w:spacing w:before="0" w:after="0"/>
+        <w:jc w:val="both"/>
+      </w:pPr>
+      <w:bookmarkStart w:id="129" w:name="_Toc12529558"/>
+      <w:r>
+        <w:lastRenderedPageBreak/>
+        <w:t>5</w:t>
+      </w:r>
+      <w:r>
+        <w:t>.</w:t>
+      </w:r>
+      <w:r>
+        <w:t>9</w:t>
+      </w:r>
+      <w:r>
+        <w:t xml:space="preserve"> </w:t>
+      </w:r>
+      <w:r>
+        <w:t>Resources Section in Profile Page</w:t>
+      </w:r>
+      <w:bookmarkEnd w:id="129"/>
+    </w:p>
+    <w:p>
+      <w:pPr>
+        <w:jc w:val="both"/>
+        <w:rPr>
+          <w:rFonts w:ascii="Arial" w:hAnsi="Arial" w:cs="Arial"/>
+        </w:rPr>
+      </w:pPr>
+    </w:p>
+    <w:p>
+      <w:pPr>
+        <w:jc w:val="center"/>
+        <w:rPr>
+          <w:rFonts w:ascii="Arial" w:hAnsi="Arial" w:cs="Arial"/>
+        </w:rPr>
+      </w:pPr>
+      <w:r>
+        <w:rPr>
+          <w:rFonts w:ascii="Arial" w:hAnsi="Arial" w:cs="Arial"/>
+          <w:noProof/>
+        </w:rPr>
+        <w:drawing>
+          <wp:inline distT="0" distB="0" distL="0" distR="0">
+            <wp:extent cx="7877175" cy="4429695"/>
+            <wp:effectExtent l="57150" t="19050" r="123825" b="85155"/>
+            <wp:docPr id="16" name="Picture 10"/>
+            <wp:cNvGraphicFramePr>
+              <a:graphicFrameLocks xmlns:a="http://schemas.openxmlformats.org/drawingml/2006/main" noChangeAspect="1"/>
+            </wp:cNvGraphicFramePr>
+            <a:graphic xmlns:a="http://schemas.openxmlformats.org/drawingml/2006/main">
+              <a:graphicData uri="http://schemas.openxmlformats.org/drawingml/2006/picture">
+                <pic:pic xmlns:pic="http://schemas.openxmlformats.org/drawingml/2006/picture">
+                  <pic:nvPicPr>
+                    <pic:cNvPr id="0" name="Picture 10"/>
+                    <pic:cNvPicPr>
+                      <a:picLocks noChangeAspect="1" noChangeArrowheads="1"/>
+                    </pic:cNvPicPr>
+                  </pic:nvPicPr>
+                  <pic:blipFill>
+                    <a:blip r:embed="rId27" cstate="print"/>
+                    <a:srcRect/>
+                    <a:stretch>
+                      <a:fillRect/>
+                    </a:stretch>
+                  </pic:blipFill>
+                  <pic:spPr bwMode="auto">
+                    <a:xfrm>
+                      <a:off x="0" y="0"/>
+                      <a:ext cx="7877175" cy="4429695"/>
+                    </a:xfrm>
+                    <a:prstGeom prst="rect">
+                      <a:avLst/>
+                    </a:prstGeom>
+                    <a:ln w="3175" cap="sq">
+                      <a:solidFill>
+                        <a:srgbClr val="000000"/>
+                      </a:solidFill>
+                      <a:prstDash val="solid"/>
+                      <a:miter lim="800000"/>
+                    </a:ln>
+                    <a:effectLst>
+                      <a:outerShdw blurRad="50800" dist="38100" dir="2700000" algn="tl" rotWithShape="0">
+                        <a:srgbClr val="000000">
+                          <a:alpha val="43000"/>
+                        </a:srgbClr>
+                      </a:outerShdw>
+                    </a:effectLst>
+                  </pic:spPr>
+                </pic:pic>
+              </a:graphicData>
+            </a:graphic>
+          </wp:inline>
+        </w:drawing>
+      </w:r>
+    </w:p>
+    <w:p>
+      <w:pPr>
+        <w:rPr>
+          <w:rFonts w:ascii="Arial" w:hAnsi="Arial" w:cs="Arial"/>
+        </w:rPr>
+      </w:pPr>
+    </w:p>
+    <w:p>
+      <w:pPr>
+        <w:pStyle w:val="Heading3"/>
+        <w:spacing w:before="0" w:after="0"/>
+        <w:jc w:val="both"/>
+      </w:pPr>
+      <w:bookmarkStart w:id="130" w:name="_Toc12529559"/>
+      <w:r>
+        <w:lastRenderedPageBreak/>
+        <w:t>5</w:t>
+      </w:r>
+      <w:r>
+        <w:t>.</w:t>
+      </w:r>
+      <w:r>
+        <w:t>1</w:t>
+      </w:r>
+      <w:r>
+        <w:t>0</w:t>
+      </w:r>
+      <w:r>
+        <w:t xml:space="preserve"> </w:t>
+      </w:r>
+      <w:r>
+        <w:t>Enquiry and Feedback</w:t>
+      </w:r>
+      <w:bookmarkEnd w:id="130"/>
+    </w:p>
+    <w:p>
+      <w:pPr>
+        <w:jc w:val="both"/>
+        <w:rPr>
+          <w:rFonts w:ascii="Arial" w:hAnsi="Arial" w:cs="Arial"/>
+        </w:rPr>
+      </w:pPr>
+    </w:p>
+    <w:p>
+      <w:pPr>
+        <w:jc w:val="center"/>
+        <w:rPr>
+          <w:rFonts w:ascii="Arial" w:hAnsi="Arial" w:cs="Arial"/>
+        </w:rPr>
+      </w:pPr>
+      <w:r>
+        <w:rPr>
+          <w:rFonts w:ascii="Arial" w:hAnsi="Arial" w:cs="Arial"/>
+          <w:noProof/>
+        </w:rPr>
+        <w:drawing>
+          <wp:inline distT="0" distB="0" distL="0" distR="0">
+            <wp:extent cx="7915628" cy="4457700"/>
+            <wp:effectExtent l="57150" t="19050" r="123472" b="76200"/>
+            <wp:docPr id="17" name="Picture 11"/>
+            <wp:cNvGraphicFramePr>
+              <a:graphicFrameLocks xmlns:a="http://schemas.openxmlformats.org/drawingml/2006/main" noChangeAspect="1"/>
+            </wp:cNvGraphicFramePr>
+            <a:graphic xmlns:a="http://schemas.openxmlformats.org/drawingml/2006/main">
+              <a:graphicData uri="http://schemas.openxmlformats.org/drawingml/2006/picture">
+                <pic:pic xmlns:pic="http://schemas.openxmlformats.org/drawingml/2006/picture">
+                  <pic:nvPicPr>
+                    <pic:cNvPr id="0" name="Picture 11"/>
+                    <pic:cNvPicPr>
+                      <a:picLocks noChangeAspect="1" noChangeArrowheads="1"/>
+                    </pic:cNvPicPr>
+                  </pic:nvPicPr>
+                  <pic:blipFill>
+                    <a:blip r:embed="rId28" cstate="print"/>
+                    <a:srcRect/>
+                    <a:stretch>
+                      <a:fillRect/>
+                    </a:stretch>
+                  </pic:blipFill>
+                  <pic:spPr bwMode="auto">
+                    <a:xfrm>
+                      <a:off x="0" y="0"/>
+                      <a:ext cx="7915628" cy="4457700"/>
+                    </a:xfrm>
+                    <a:prstGeom prst="rect">
+                      <a:avLst/>
+                    </a:prstGeom>
+                    <a:ln w="3175" cap="sq">
+                      <a:solidFill>
+                        <a:srgbClr val="000000"/>
+                      </a:solidFill>
+                      <a:prstDash val="solid"/>
+                      <a:miter lim="800000"/>
+                    </a:ln>
+                    <a:effectLst>
+                      <a:outerShdw blurRad="50800" dist="38100" dir="2700000" algn="tl" rotWithShape="0">
+                        <a:srgbClr val="000000">
+                          <a:alpha val="43000"/>
+                        </a:srgbClr>
+                      </a:outerShdw>
+                    </a:effectLst>
+                  </pic:spPr>
+                </pic:pic>
+              </a:graphicData>
+            </a:graphic>
+          </wp:inline>
+        </w:drawing>
+      </w:r>
+    </w:p>
+    <w:p>
+      <w:pPr>
+        <w:tabs>
+          <w:tab w:val="left" w:pos="2535"/>
+        </w:tabs>
         <w:rPr>
           <w:rFonts w:ascii="Arial" w:hAnsi="Arial" w:cs="Arial"/>
         </w:rPr>
@@ -18016,7 +19086,7 @@
         <w:sz w:val="16"/>
         <w:szCs w:val="16"/>
       </w:rPr>
-      <w:t>26 June 2019</w:t>
+      <w:t>27 June 2019</w:t>
     </w:r>
     <w:r>
       <w:rPr>
@@ -18178,7 +19248,7 @@
         <w:sz w:val="16"/>
         <w:szCs w:val="16"/>
       </w:rPr>
-      <w:t>25</w:t>
+      <w:t>29</w:t>
     </w:r>
     <w:r>
       <w:rPr>
@@ -25675,7 +26745,7 @@
 </file>
 
 <file path=customXml/itemProps1.xml><?xml version="1.0" encoding="utf-8"?>
-<ds:datastoreItem xmlns:ds="http://schemas.openxmlformats.org/officeDocument/2006/customXml" ds:itemID="{92530E70-E527-4C41-BAFA-2F10C2573047}">
+<ds:datastoreItem xmlns:ds="http://schemas.openxmlformats.org/officeDocument/2006/customXml" ds:itemID="{C7727090-3F5B-43F0-B10D-397C35B5DDAA}">
   <ds:schemaRefs>
     <ds:schemaRef ds:uri="http://schemas.openxmlformats.org/officeDocument/2006/bibliography"/>
   </ds:schemaRefs>

</xml_diff>

<commit_message>
updated kaf agency portal system design doc, added transaction statement.
</commit_message>
<xml_diff>
--- a/kaf-agency-portal-project/system-requirements-doc/kaf-agency-portal-system-design.docx
+++ b/kaf-agency-portal-project/system-requirements-doc/kaf-agency-portal-system-design.docx
@@ -92,7 +92,7 @@
       <w:bookmarkStart w:id="5" w:name="_Toc479676538"/>
       <w:bookmarkStart w:id="6" w:name="_Toc479677062"/>
       <w:bookmarkStart w:id="7" w:name="_Toc479684088"/>
-      <w:bookmarkStart w:id="8" w:name="_Toc12628901"/>
+      <w:bookmarkStart w:id="8" w:name="_Toc13043459"/>
       <w:r>
         <w:rPr>
           <w:rFonts w:ascii="Arial Black" w:hAnsi="Arial Black" w:cs="Arial"/>
@@ -143,7 +143,7 @@
       <w:bookmarkStart w:id="14" w:name="_Toc479676539"/>
       <w:bookmarkStart w:id="15" w:name="_Toc479677063"/>
       <w:bookmarkStart w:id="16" w:name="_Toc479684089"/>
-      <w:bookmarkStart w:id="17" w:name="_Toc12628902"/>
+      <w:bookmarkStart w:id="17" w:name="_Toc13043460"/>
       <w:r>
         <w:rPr>
           <w:rFonts w:ascii="Arial" w:hAnsi="Arial" w:cs="Arial"/>
@@ -192,7 +192,7 @@
       <w:bookmarkStart w:id="23" w:name="_Toc479676540"/>
       <w:bookmarkStart w:id="24" w:name="_Toc479677064"/>
       <w:bookmarkStart w:id="25" w:name="_Toc479684090"/>
-      <w:bookmarkStart w:id="26" w:name="_Toc12628903"/>
+      <w:bookmarkStart w:id="26" w:name="_Toc13043461"/>
       <w:r>
         <w:rPr>
           <w:rFonts w:ascii="Arial Black" w:hAnsi="Arial Black" w:cs="Arial"/>
@@ -335,7 +335,7 @@
       <w:bookmarkStart w:id="32" w:name="_Toc479676541"/>
       <w:bookmarkStart w:id="33" w:name="_Toc479677065"/>
       <w:bookmarkStart w:id="34" w:name="_Toc479684091"/>
-      <w:bookmarkStart w:id="35" w:name="_Toc12628904"/>
+      <w:bookmarkStart w:id="35" w:name="_Toc13043462"/>
       <w:r>
         <w:rPr>
           <w:rFonts w:ascii="Arial Black" w:hAnsi="Arial Black" w:cs="Arial"/>
@@ -471,7 +471,7 @@
       <w:bookmarkStart w:id="41" w:name="_Toc479676543"/>
       <w:bookmarkStart w:id="42" w:name="_Toc479677067"/>
       <w:bookmarkStart w:id="43" w:name="_Toc479684093"/>
-      <w:bookmarkStart w:id="44" w:name="_Toc12628905"/>
+      <w:bookmarkStart w:id="44" w:name="_Toc13043463"/>
       <w:r>
         <w:rPr>
           <w:rFonts w:ascii="Arial Black" w:hAnsi="Arial Black"/>
@@ -510,7 +510,7 @@
       <w:bookmarkStart w:id="49" w:name="_Toc479676544"/>
       <w:bookmarkStart w:id="50" w:name="_Toc479677068"/>
       <w:bookmarkStart w:id="51" w:name="_Toc479684094"/>
-      <w:bookmarkStart w:id="52" w:name="_Toc12628906"/>
+      <w:bookmarkStart w:id="52" w:name="_Toc13043464"/>
       <w:r>
         <w:rPr>
           <w:rFonts w:ascii="Arial Black" w:hAnsi="Arial Black"/>
@@ -577,7 +577,7 @@
           <w:szCs w:val="22"/>
         </w:rPr>
       </w:pPr>
-      <w:hyperlink w:anchor="_Toc12628901" w:history="1">
+      <w:hyperlink w:anchor="_Toc13043459" w:history="1">
         <w:r>
           <w:rPr>
             <w:rStyle w:val="Hyperlink"/>
@@ -616,7 +616,7 @@
             <w:sz w:val="22"/>
             <w:szCs w:val="22"/>
           </w:rPr>
-          <w:instrText xml:space="preserve"> PAGEREF _Toc12628901 \h </w:instrText>
+          <w:instrText xml:space="preserve"> PAGEREF _Toc13043459 \h </w:instrText>
         </w:r>
         <w:r>
           <w:rPr>
@@ -674,7 +674,7 @@
           <w:szCs w:val="22"/>
         </w:rPr>
       </w:pPr>
-      <w:hyperlink w:anchor="_Toc12628902" w:history="1">
+      <w:hyperlink w:anchor="_Toc13043460" w:history="1">
         <w:r>
           <w:rPr>
             <w:rStyle w:val="Hyperlink"/>
@@ -713,7 +713,7 @@
             <w:sz w:val="22"/>
             <w:szCs w:val="22"/>
           </w:rPr>
-          <w:instrText xml:space="preserve"> PAGEREF _Toc12628902 \h </w:instrText>
+          <w:instrText xml:space="preserve"> PAGEREF _Toc13043460 \h </w:instrText>
         </w:r>
         <w:r>
           <w:rPr>
@@ -771,7 +771,7 @@
           <w:szCs w:val="22"/>
         </w:rPr>
       </w:pPr>
-      <w:hyperlink w:anchor="_Toc12628903" w:history="1">
+      <w:hyperlink w:anchor="_Toc13043461" w:history="1">
         <w:r>
           <w:rPr>
             <w:rStyle w:val="Hyperlink"/>
@@ -810,7 +810,7 @@
             <w:sz w:val="22"/>
             <w:szCs w:val="22"/>
           </w:rPr>
-          <w:instrText xml:space="preserve"> PAGEREF _Toc12628903 \h </w:instrText>
+          <w:instrText xml:space="preserve"> PAGEREF _Toc13043461 \h </w:instrText>
         </w:r>
         <w:r>
           <w:rPr>
@@ -868,7 +868,7 @@
           <w:szCs w:val="22"/>
         </w:rPr>
       </w:pPr>
-      <w:hyperlink w:anchor="_Toc12628904" w:history="1">
+      <w:hyperlink w:anchor="_Toc13043462" w:history="1">
         <w:r>
           <w:rPr>
             <w:rStyle w:val="Hyperlink"/>
@@ -907,7 +907,7 @@
             <w:sz w:val="22"/>
             <w:szCs w:val="22"/>
           </w:rPr>
-          <w:instrText xml:space="preserve"> PAGEREF _Toc12628904 \h </w:instrText>
+          <w:instrText xml:space="preserve"> PAGEREF _Toc13043462 \h </w:instrText>
         </w:r>
         <w:r>
           <w:rPr>
@@ -965,7 +965,7 @@
           <w:szCs w:val="22"/>
         </w:rPr>
       </w:pPr>
-      <w:hyperlink w:anchor="_Toc12628905" w:history="1">
+      <w:hyperlink w:anchor="_Toc13043463" w:history="1">
         <w:r>
           <w:rPr>
             <w:rStyle w:val="Hyperlink"/>
@@ -1004,7 +1004,7 @@
             <w:sz w:val="22"/>
             <w:szCs w:val="22"/>
           </w:rPr>
-          <w:instrText xml:space="preserve"> PAGEREF _Toc12628905 \h </w:instrText>
+          <w:instrText xml:space="preserve"> PAGEREF _Toc13043463 \h </w:instrText>
         </w:r>
         <w:r>
           <w:rPr>
@@ -1062,7 +1062,7 @@
           <w:szCs w:val="22"/>
         </w:rPr>
       </w:pPr>
-      <w:hyperlink w:anchor="_Toc12628906" w:history="1">
+      <w:hyperlink w:anchor="_Toc13043464" w:history="1">
         <w:r>
           <w:rPr>
             <w:rStyle w:val="Hyperlink"/>
@@ -1101,7 +1101,7 @@
             <w:sz w:val="22"/>
             <w:szCs w:val="22"/>
           </w:rPr>
-          <w:instrText xml:space="preserve"> PAGEREF _Toc12628906 \h </w:instrText>
+          <w:instrText xml:space="preserve"> PAGEREF _Toc13043464 \h </w:instrText>
         </w:r>
         <w:r>
           <w:rPr>
@@ -1159,7 +1159,7 @@
           <w:szCs w:val="22"/>
         </w:rPr>
       </w:pPr>
-      <w:hyperlink w:anchor="_Toc12628907" w:history="1">
+      <w:hyperlink w:anchor="_Toc13043465" w:history="1">
         <w:r>
           <w:rPr>
             <w:rStyle w:val="Hyperlink"/>
@@ -1199,7 +1199,7 @@
             <w:sz w:val="22"/>
             <w:szCs w:val="22"/>
           </w:rPr>
-          <w:instrText xml:space="preserve"> PAGEREF _Toc12628907 \h </w:instrText>
+          <w:instrText xml:space="preserve"> PAGEREF _Toc13043465 \h </w:instrText>
         </w:r>
         <w:r>
           <w:rPr>
@@ -1228,7 +1228,7 @@
             <w:sz w:val="22"/>
             <w:szCs w:val="22"/>
           </w:rPr>
-          <w:t>3</w:t>
+          <w:t>4</w:t>
         </w:r>
         <w:r>
           <w:rPr>
@@ -1257,7 +1257,7 @@
           <w:szCs w:val="22"/>
         </w:rPr>
       </w:pPr>
-      <w:hyperlink w:anchor="_Toc12628908" w:history="1">
+      <w:hyperlink w:anchor="_Toc13043466" w:history="1">
         <w:r>
           <w:rPr>
             <w:rStyle w:val="Hyperlink"/>
@@ -1300,7 +1300,7 @@
             <w:sz w:val="22"/>
             <w:szCs w:val="22"/>
           </w:rPr>
-          <w:instrText xml:space="preserve"> PAGEREF _Toc12628908 \h </w:instrText>
+          <w:instrText xml:space="preserve"> PAGEREF _Toc13043466 \h </w:instrText>
         </w:r>
         <w:r>
           <w:rPr>
@@ -1332,7 +1332,7 @@
             <w:sz w:val="22"/>
             <w:szCs w:val="22"/>
           </w:rPr>
-          <w:t>3</w:t>
+          <w:t>4</w:t>
         </w:r>
         <w:r>
           <w:rPr>
@@ -1364,7 +1364,7 @@
           <w:szCs w:val="22"/>
         </w:rPr>
       </w:pPr>
-      <w:hyperlink w:anchor="_Toc12628909" w:history="1">
+      <w:hyperlink w:anchor="_Toc13043467" w:history="1">
         <w:r>
           <w:rPr>
             <w:rStyle w:val="Hyperlink"/>
@@ -1435,7 +1435,7 @@
             <w:sz w:val="22"/>
             <w:szCs w:val="22"/>
           </w:rPr>
-          <w:instrText xml:space="preserve"> PAGEREF _Toc12628909 \h </w:instrText>
+          <w:instrText xml:space="preserve"> PAGEREF _Toc13043467 \h </w:instrText>
         </w:r>
         <w:r>
           <w:rPr>
@@ -1470,7 +1470,7 @@
             <w:sz w:val="22"/>
             <w:szCs w:val="22"/>
           </w:rPr>
-          <w:t>3</w:t>
+          <w:t>4</w:t>
         </w:r>
         <w:r>
           <w:rPr>
@@ -1502,7 +1502,7 @@
           <w:szCs w:val="22"/>
         </w:rPr>
       </w:pPr>
-      <w:hyperlink w:anchor="_Toc12628910" w:history="1">
+      <w:hyperlink w:anchor="_Toc13043468" w:history="1">
         <w:r>
           <w:rPr>
             <w:rStyle w:val="Hyperlink"/>
@@ -1549,7 +1549,7 @@
             <w:sz w:val="22"/>
             <w:szCs w:val="22"/>
           </w:rPr>
-          <w:instrText xml:space="preserve"> PAGEREF _Toc12628910 \h </w:instrText>
+          <w:instrText xml:space="preserve"> PAGEREF _Toc13043468 \h </w:instrText>
         </w:r>
         <w:r>
           <w:rPr>
@@ -1584,7 +1584,7 @@
             <w:sz w:val="22"/>
             <w:szCs w:val="22"/>
           </w:rPr>
-          <w:t>3</w:t>
+          <w:t>4</w:t>
         </w:r>
         <w:r>
           <w:rPr>
@@ -1616,7 +1616,7 @@
           <w:szCs w:val="22"/>
         </w:rPr>
       </w:pPr>
-      <w:hyperlink w:anchor="_Toc12628911" w:history="1">
+      <w:hyperlink w:anchor="_Toc13043469" w:history="1">
         <w:r>
           <w:rPr>
             <w:rStyle w:val="Hyperlink"/>
@@ -1663,7 +1663,7 @@
             <w:sz w:val="22"/>
             <w:szCs w:val="22"/>
           </w:rPr>
-          <w:instrText xml:space="preserve"> PAGEREF _Toc12628911 \h </w:instrText>
+          <w:instrText xml:space="preserve"> PAGEREF _Toc13043469 \h </w:instrText>
         </w:r>
         <w:r>
           <w:rPr>
@@ -1698,7 +1698,7 @@
             <w:sz w:val="22"/>
             <w:szCs w:val="22"/>
           </w:rPr>
-          <w:t>3</w:t>
+          <w:t>4</w:t>
         </w:r>
         <w:r>
           <w:rPr>
@@ -1730,7 +1730,7 @@
           <w:szCs w:val="22"/>
         </w:rPr>
       </w:pPr>
-      <w:hyperlink w:anchor="_Toc12628912" w:history="1">
+      <w:hyperlink w:anchor="_Toc13043470" w:history="1">
         <w:r>
           <w:rPr>
             <w:rStyle w:val="Hyperlink"/>
@@ -1777,7 +1777,7 @@
             <w:sz w:val="22"/>
             <w:szCs w:val="22"/>
           </w:rPr>
-          <w:instrText xml:space="preserve"> PAGEREF _Toc12628912 \h </w:instrText>
+          <w:instrText xml:space="preserve"> PAGEREF _Toc13043470 \h </w:instrText>
         </w:r>
         <w:r>
           <w:rPr>
@@ -1812,7 +1812,7 @@
             <w:sz w:val="22"/>
             <w:szCs w:val="22"/>
           </w:rPr>
-          <w:t>4</w:t>
+          <w:t>5</w:t>
         </w:r>
         <w:r>
           <w:rPr>
@@ -1842,7 +1842,7 @@
           <w:szCs w:val="22"/>
         </w:rPr>
       </w:pPr>
-      <w:hyperlink w:anchor="_Toc12628913" w:history="1">
+      <w:hyperlink w:anchor="_Toc13043471" w:history="1">
         <w:r>
           <w:rPr>
             <w:rStyle w:val="Hyperlink"/>
@@ -1885,7 +1885,7 @@
             <w:sz w:val="22"/>
             <w:szCs w:val="22"/>
           </w:rPr>
-          <w:instrText xml:space="preserve"> PAGEREF _Toc12628913 \h </w:instrText>
+          <w:instrText xml:space="preserve"> PAGEREF _Toc13043471 \h </w:instrText>
         </w:r>
         <w:r>
           <w:rPr>
@@ -1917,7 +1917,7 @@
             <w:sz w:val="22"/>
             <w:szCs w:val="22"/>
           </w:rPr>
-          <w:t>4</w:t>
+          <w:t>5</w:t>
         </w:r>
         <w:r>
           <w:rPr>
@@ -1946,7 +1946,7 @@
           <w:szCs w:val="22"/>
         </w:rPr>
       </w:pPr>
-      <w:hyperlink w:anchor="_Toc12628914" w:history="1">
+      <w:hyperlink w:anchor="_Toc13043472" w:history="1">
         <w:r>
           <w:rPr>
             <w:rStyle w:val="Hyperlink"/>
@@ -1989,7 +1989,7 @@
             <w:sz w:val="22"/>
             <w:szCs w:val="22"/>
           </w:rPr>
-          <w:instrText xml:space="preserve"> PAGEREF _Toc12628914 \h </w:instrText>
+          <w:instrText xml:space="preserve"> PAGEREF _Toc13043472 \h </w:instrText>
         </w:r>
         <w:r>
           <w:rPr>
@@ -2021,7 +2021,7 @@
             <w:sz w:val="22"/>
             <w:szCs w:val="22"/>
           </w:rPr>
-          <w:t>5</w:t>
+          <w:t>6</w:t>
         </w:r>
         <w:r>
           <w:rPr>
@@ -2051,7 +2051,7 @@
           <w:szCs w:val="22"/>
         </w:rPr>
       </w:pPr>
-      <w:hyperlink w:anchor="_Toc12628915" w:history="1">
+      <w:hyperlink w:anchor="_Toc13043473" w:history="1">
         <w:r>
           <w:rPr>
             <w:rStyle w:val="Hyperlink"/>
@@ -2094,7 +2094,7 @@
             <w:sz w:val="22"/>
             <w:szCs w:val="22"/>
           </w:rPr>
-          <w:instrText xml:space="preserve"> PAGEREF _Toc12628915 \h </w:instrText>
+          <w:instrText xml:space="preserve"> PAGEREF _Toc13043473 \h </w:instrText>
         </w:r>
         <w:r>
           <w:rPr>
@@ -2126,7 +2126,7 @@
             <w:sz w:val="22"/>
             <w:szCs w:val="22"/>
           </w:rPr>
-          <w:t>6</w:t>
+          <w:t>7</w:t>
         </w:r>
         <w:r>
           <w:rPr>
@@ -2157,7 +2157,7 @@
           <w:szCs w:val="22"/>
         </w:rPr>
       </w:pPr>
-      <w:hyperlink w:anchor="_Toc12628916" w:history="1">
+      <w:hyperlink w:anchor="_Toc13043474" w:history="1">
         <w:r>
           <w:rPr>
             <w:rStyle w:val="Hyperlink"/>
@@ -2204,7 +2204,7 @@
             <w:sz w:val="22"/>
             <w:szCs w:val="22"/>
           </w:rPr>
-          <w:instrText xml:space="preserve"> PAGEREF _Toc12628916 \h </w:instrText>
+          <w:instrText xml:space="preserve"> PAGEREF _Toc13043474 \h </w:instrText>
         </w:r>
         <w:r>
           <w:rPr>
@@ -2239,7 +2239,7 @@
             <w:sz w:val="22"/>
             <w:szCs w:val="22"/>
           </w:rPr>
-          <w:t>6</w:t>
+          <w:t>7</w:t>
         </w:r>
         <w:r>
           <w:rPr>
@@ -2271,7 +2271,7 @@
           <w:szCs w:val="22"/>
         </w:rPr>
       </w:pPr>
-      <w:hyperlink w:anchor="_Toc12628917" w:history="1">
+      <w:hyperlink w:anchor="_Toc13043475" w:history="1">
         <w:r>
           <w:rPr>
             <w:rStyle w:val="Hyperlink"/>
@@ -2318,7 +2318,7 @@
             <w:sz w:val="22"/>
             <w:szCs w:val="22"/>
           </w:rPr>
-          <w:instrText xml:space="preserve"> PAGEREF _Toc12628917 \h </w:instrText>
+          <w:instrText xml:space="preserve"> PAGEREF _Toc13043475 \h </w:instrText>
         </w:r>
         <w:r>
           <w:rPr>
@@ -2353,7 +2353,7 @@
             <w:sz w:val="22"/>
             <w:szCs w:val="22"/>
           </w:rPr>
-          <w:t>7</w:t>
+          <w:t>8</w:t>
         </w:r>
         <w:r>
           <w:rPr>
@@ -2383,7 +2383,7 @@
           <w:szCs w:val="22"/>
         </w:rPr>
       </w:pPr>
-      <w:hyperlink w:anchor="_Toc12628918" w:history="1">
+      <w:hyperlink w:anchor="_Toc13043476" w:history="1">
         <w:r>
           <w:rPr>
             <w:rStyle w:val="Hyperlink"/>
@@ -2426,7 +2426,7 @@
             <w:sz w:val="22"/>
             <w:szCs w:val="22"/>
           </w:rPr>
-          <w:instrText xml:space="preserve"> PAGEREF _Toc12628918 \h </w:instrText>
+          <w:instrText xml:space="preserve"> PAGEREF _Toc13043476 \h </w:instrText>
         </w:r>
         <w:r>
           <w:rPr>
@@ -2458,7 +2458,7 @@
             <w:sz w:val="22"/>
             <w:szCs w:val="22"/>
           </w:rPr>
-          <w:t>7</w:t>
+          <w:t>8</w:t>
         </w:r>
         <w:r>
           <w:rPr>
@@ -2487,7 +2487,7 @@
           <w:szCs w:val="22"/>
         </w:rPr>
       </w:pPr>
-      <w:hyperlink w:anchor="_Toc12628919" w:history="1">
+      <w:hyperlink w:anchor="_Toc13043477" w:history="1">
         <w:r>
           <w:rPr>
             <w:rStyle w:val="Hyperlink"/>
@@ -2530,7 +2530,7 @@
             <w:sz w:val="22"/>
             <w:szCs w:val="22"/>
           </w:rPr>
-          <w:instrText xml:space="preserve"> PAGEREF _Toc12628919 \h </w:instrText>
+          <w:instrText xml:space="preserve"> PAGEREF _Toc13043477 \h </w:instrText>
         </w:r>
         <w:r>
           <w:rPr>
@@ -2562,7 +2562,7 @@
             <w:sz w:val="22"/>
             <w:szCs w:val="22"/>
           </w:rPr>
-          <w:t>8</w:t>
+          <w:t>9</w:t>
         </w:r>
         <w:r>
           <w:rPr>
@@ -2591,7 +2591,7 @@
           <w:szCs w:val="22"/>
         </w:rPr>
       </w:pPr>
-      <w:hyperlink w:anchor="_Toc12628920" w:history="1">
+      <w:hyperlink w:anchor="_Toc13043478" w:history="1">
         <w:r>
           <w:rPr>
             <w:rStyle w:val="Hyperlink"/>
@@ -2634,7 +2634,7 @@
             <w:sz w:val="22"/>
             <w:szCs w:val="22"/>
           </w:rPr>
-          <w:instrText xml:space="preserve"> PAGEREF _Toc12628920 \h </w:instrText>
+          <w:instrText xml:space="preserve"> PAGEREF _Toc13043478 \h </w:instrText>
         </w:r>
         <w:r>
           <w:rPr>
@@ -2666,7 +2666,7 @@
             <w:sz w:val="22"/>
             <w:szCs w:val="22"/>
           </w:rPr>
-          <w:t>8</w:t>
+          <w:t>9</w:t>
         </w:r>
         <w:r>
           <w:rPr>
@@ -2697,7 +2697,7 @@
           <w:szCs w:val="22"/>
         </w:rPr>
       </w:pPr>
-      <w:hyperlink w:anchor="_Toc12628921" w:history="1">
+      <w:hyperlink w:anchor="_Toc13043479" w:history="1">
         <w:r>
           <w:rPr>
             <w:rStyle w:val="Hyperlink"/>
@@ -2744,7 +2744,7 @@
             <w:sz w:val="22"/>
             <w:szCs w:val="22"/>
           </w:rPr>
-          <w:instrText xml:space="preserve"> PAGEREF _Toc12628921 \h </w:instrText>
+          <w:instrText xml:space="preserve"> PAGEREF _Toc13043479 \h </w:instrText>
         </w:r>
         <w:r>
           <w:rPr>
@@ -2779,7 +2779,7 @@
             <w:sz w:val="22"/>
             <w:szCs w:val="22"/>
           </w:rPr>
-          <w:t>9</w:t>
+          <w:t>10</w:t>
         </w:r>
         <w:r>
           <w:rPr>
@@ -2809,7 +2809,7 @@
           <w:szCs w:val="22"/>
         </w:rPr>
       </w:pPr>
-      <w:hyperlink w:anchor="_Toc12628922" w:history="1">
+      <w:hyperlink w:anchor="_Toc13043480" w:history="1">
         <w:r>
           <w:rPr>
             <w:rStyle w:val="Hyperlink"/>
@@ -2852,7 +2852,7 @@
             <w:sz w:val="22"/>
             <w:szCs w:val="22"/>
           </w:rPr>
-          <w:instrText xml:space="preserve"> PAGEREF _Toc12628922 \h </w:instrText>
+          <w:instrText xml:space="preserve"> PAGEREF _Toc13043480 \h </w:instrText>
         </w:r>
         <w:r>
           <w:rPr>
@@ -2884,7 +2884,7 @@
             <w:sz w:val="22"/>
             <w:szCs w:val="22"/>
           </w:rPr>
-          <w:t>9</w:t>
+          <w:t>10</w:t>
         </w:r>
         <w:r>
           <w:rPr>
@@ -2913,7 +2913,7 @@
           <w:szCs w:val="22"/>
         </w:rPr>
       </w:pPr>
-      <w:hyperlink w:anchor="_Toc12628923" w:history="1">
+      <w:hyperlink w:anchor="_Toc13043481" w:history="1">
         <w:r>
           <w:rPr>
             <w:rStyle w:val="Hyperlink"/>
@@ -2956,7 +2956,7 @@
             <w:sz w:val="22"/>
             <w:szCs w:val="22"/>
           </w:rPr>
-          <w:instrText xml:space="preserve"> PAGEREF _Toc12628923 \h </w:instrText>
+          <w:instrText xml:space="preserve"> PAGEREF _Toc13043481 \h </w:instrText>
         </w:r>
         <w:r>
           <w:rPr>
@@ -2988,7 +2988,7 @@
             <w:sz w:val="22"/>
             <w:szCs w:val="22"/>
           </w:rPr>
-          <w:t>10</w:t>
+          <w:t>11</w:t>
         </w:r>
         <w:r>
           <w:rPr>
@@ -3019,7 +3019,7 @@
           <w:szCs w:val="22"/>
         </w:rPr>
       </w:pPr>
-      <w:hyperlink w:anchor="_Toc12628924" w:history="1">
+      <w:hyperlink w:anchor="_Toc13043482" w:history="1">
         <w:r>
           <w:rPr>
             <w:rStyle w:val="Hyperlink"/>
@@ -3066,7 +3066,7 @@
             <w:sz w:val="22"/>
             <w:szCs w:val="22"/>
           </w:rPr>
-          <w:instrText xml:space="preserve"> PAGEREF _Toc12628924 \h </w:instrText>
+          <w:instrText xml:space="preserve"> PAGEREF _Toc13043482 \h </w:instrText>
         </w:r>
         <w:r>
           <w:rPr>
@@ -3101,7 +3101,7 @@
             <w:sz w:val="22"/>
             <w:szCs w:val="22"/>
           </w:rPr>
-          <w:t>13</w:t>
+          <w:t>14</w:t>
         </w:r>
         <w:r>
           <w:rPr>
@@ -3133,7 +3133,7 @@
           <w:szCs w:val="22"/>
         </w:rPr>
       </w:pPr>
-      <w:hyperlink w:anchor="_Toc12628925" w:history="1">
+      <w:hyperlink w:anchor="_Toc13043483" w:history="1">
         <w:r>
           <w:rPr>
             <w:rStyle w:val="Hyperlink"/>
@@ -3180,7 +3180,7 @@
             <w:sz w:val="22"/>
             <w:szCs w:val="22"/>
           </w:rPr>
-          <w:instrText xml:space="preserve"> PAGEREF _Toc12628925 \h </w:instrText>
+          <w:instrText xml:space="preserve"> PAGEREF _Toc13043483 \h </w:instrText>
         </w:r>
         <w:r>
           <w:rPr>
@@ -3215,7 +3215,7 @@
             <w:sz w:val="22"/>
             <w:szCs w:val="22"/>
           </w:rPr>
-          <w:t>14</w:t>
+          <w:t>15</w:t>
         </w:r>
         <w:r>
           <w:rPr>
@@ -3245,7 +3245,7 @@
           <w:szCs w:val="22"/>
         </w:rPr>
       </w:pPr>
-      <w:hyperlink w:anchor="_Toc12628926" w:history="1">
+      <w:hyperlink w:anchor="_Toc13043484" w:history="1">
         <w:r>
           <w:rPr>
             <w:rStyle w:val="Hyperlink"/>
@@ -3288,7 +3288,7 @@
             <w:sz w:val="22"/>
             <w:szCs w:val="22"/>
           </w:rPr>
-          <w:instrText xml:space="preserve"> PAGEREF _Toc12628926 \h </w:instrText>
+          <w:instrText xml:space="preserve"> PAGEREF _Toc13043484 \h </w:instrText>
         </w:r>
         <w:r>
           <w:rPr>
@@ -3320,7 +3320,7 @@
             <w:sz w:val="22"/>
             <w:szCs w:val="22"/>
           </w:rPr>
-          <w:t>14</w:t>
+          <w:t>15</w:t>
         </w:r>
         <w:r>
           <w:rPr>
@@ -3349,7 +3349,7 @@
           <w:szCs w:val="22"/>
         </w:rPr>
       </w:pPr>
-      <w:hyperlink w:anchor="_Toc12628927" w:history="1">
+      <w:hyperlink w:anchor="_Toc13043485" w:history="1">
         <w:r>
           <w:rPr>
             <w:rStyle w:val="Hyperlink"/>
@@ -3392,7 +3392,7 @@
             <w:sz w:val="22"/>
             <w:szCs w:val="22"/>
           </w:rPr>
-          <w:instrText xml:space="preserve"> PAGEREF _Toc12628927 \h </w:instrText>
+          <w:instrText xml:space="preserve"> PAGEREF _Toc13043485 \h </w:instrText>
         </w:r>
         <w:r>
           <w:rPr>
@@ -3424,7 +3424,7 @@
             <w:sz w:val="22"/>
             <w:szCs w:val="22"/>
           </w:rPr>
-          <w:t>14</w:t>
+          <w:t>15</w:t>
         </w:r>
         <w:r>
           <w:rPr>
@@ -3453,7 +3453,7 @@
           <w:szCs w:val="22"/>
         </w:rPr>
       </w:pPr>
-      <w:hyperlink w:anchor="_Toc12628928" w:history="1">
+      <w:hyperlink w:anchor="_Toc13043486" w:history="1">
         <w:r>
           <w:rPr>
             <w:rStyle w:val="Hyperlink"/>
@@ -3496,7 +3496,7 @@
             <w:sz w:val="22"/>
             <w:szCs w:val="22"/>
           </w:rPr>
-          <w:instrText xml:space="preserve"> PAGEREF _Toc12628928 \h </w:instrText>
+          <w:instrText xml:space="preserve"> PAGEREF _Toc13043486 \h </w:instrText>
         </w:r>
         <w:r>
           <w:rPr>
@@ -3528,7 +3528,111 @@
             <w:sz w:val="22"/>
             <w:szCs w:val="22"/>
           </w:rPr>
-          <w:t>14</w:t>
+          <w:t>15</w:t>
+        </w:r>
+        <w:r>
+          <w:rPr>
+            <w:rFonts w:ascii="Arial" w:hAnsi="Arial" w:cs="Arial"/>
+            <w:b/>
+            <w:noProof/>
+            <w:webHidden/>
+            <w:sz w:val="22"/>
+            <w:szCs w:val="22"/>
+          </w:rPr>
+          <w:fldChar w:fldCharType="end"/>
+        </w:r>
+      </w:hyperlink>
+    </w:p>
+    <w:p>
+      <w:pPr>
+        <w:pStyle w:val="TOC4"/>
+        <w:tabs>
+          <w:tab w:val="right" w:leader="dot" w:pos="8630"/>
+        </w:tabs>
+        <w:rPr>
+          <w:rFonts w:ascii="Arial" w:eastAsiaTheme="minorEastAsia" w:hAnsi="Arial" w:cs="Arial"/>
+          <w:b/>
+          <w:noProof/>
+          <w:sz w:val="22"/>
+          <w:szCs w:val="22"/>
+        </w:rPr>
+      </w:pPr>
+      <w:hyperlink w:anchor="_Toc13043487" w:history="1">
+        <w:r>
+          <w:rPr>
+            <w:rStyle w:val="Hyperlink"/>
+            <w:rFonts w:ascii="Arial" w:hAnsi="Arial" w:cs="Arial"/>
+            <w:b/>
+            <w:noProof/>
+            <w:sz w:val="22"/>
+            <w:szCs w:val="22"/>
+          </w:rPr>
+          <w:t>2.5.4 Database</w:t>
+        </w:r>
+        <w:r>
+          <w:rPr>
+            <w:rFonts w:ascii="Arial" w:hAnsi="Arial" w:cs="Arial"/>
+            <w:b/>
+            <w:noProof/>
+            <w:webHidden/>
+            <w:sz w:val="22"/>
+            <w:szCs w:val="22"/>
+          </w:rPr>
+          <w:tab/>
+        </w:r>
+        <w:r>
+          <w:rPr>
+            <w:rFonts w:ascii="Arial" w:hAnsi="Arial" w:cs="Arial"/>
+            <w:b/>
+            <w:noProof/>
+            <w:webHidden/>
+            <w:sz w:val="22"/>
+            <w:szCs w:val="22"/>
+          </w:rPr>
+          <w:fldChar w:fldCharType="begin"/>
+        </w:r>
+        <w:r>
+          <w:rPr>
+            <w:rFonts w:ascii="Arial" w:hAnsi="Arial" w:cs="Arial"/>
+            <w:b/>
+            <w:noProof/>
+            <w:webHidden/>
+            <w:sz w:val="22"/>
+            <w:szCs w:val="22"/>
+          </w:rPr>
+          <w:instrText xml:space="preserve"> PAGEREF _Toc13043487 \h </w:instrText>
+        </w:r>
+        <w:r>
+          <w:rPr>
+            <w:rFonts w:ascii="Arial" w:hAnsi="Arial" w:cs="Arial"/>
+            <w:b/>
+            <w:noProof/>
+            <w:webHidden/>
+            <w:sz w:val="22"/>
+            <w:szCs w:val="22"/>
+          </w:rPr>
+        </w:r>
+        <w:r>
+          <w:rPr>
+            <w:rFonts w:ascii="Arial" w:hAnsi="Arial" w:cs="Arial"/>
+            <w:b/>
+            <w:noProof/>
+            <w:webHidden/>
+            <w:sz w:val="22"/>
+            <w:szCs w:val="22"/>
+          </w:rPr>
+          <w:fldChar w:fldCharType="separate"/>
+        </w:r>
+        <w:r>
+          <w:rPr>
+            <w:rFonts w:ascii="Arial" w:hAnsi="Arial" w:cs="Arial"/>
+            <w:b/>
+            <w:noProof/>
+            <w:webHidden/>
+            <w:sz w:val="22"/>
+            <w:szCs w:val="22"/>
+          </w:rPr>
+          <w:t>15</w:t>
         </w:r>
         <w:r>
           <w:rPr>
@@ -3558,7 +3662,7 @@
           <w:szCs w:val="22"/>
         </w:rPr>
       </w:pPr>
-      <w:hyperlink w:anchor="_Toc12628929" w:history="1">
+      <w:hyperlink w:anchor="_Toc13043488" w:history="1">
         <w:r>
           <w:rPr>
             <w:rStyle w:val="Hyperlink"/>
@@ -3601,7 +3705,7 @@
             <w:sz w:val="22"/>
             <w:szCs w:val="22"/>
           </w:rPr>
-          <w:instrText xml:space="preserve"> PAGEREF _Toc12628929 \h </w:instrText>
+          <w:instrText xml:space="preserve"> PAGEREF _Toc13043488 \h </w:instrText>
         </w:r>
         <w:r>
           <w:rPr>
@@ -3633,7 +3737,7 @@
             <w:sz w:val="22"/>
             <w:szCs w:val="22"/>
           </w:rPr>
-          <w:t>15</w:t>
+          <w:t>16</w:t>
         </w:r>
         <w:r>
           <w:rPr>
@@ -3664,7 +3768,7 @@
           <w:szCs w:val="22"/>
         </w:rPr>
       </w:pPr>
-      <w:hyperlink w:anchor="_Toc12628930" w:history="1">
+      <w:hyperlink w:anchor="_Toc13043489" w:history="1">
         <w:r>
           <w:rPr>
             <w:rStyle w:val="Hyperlink"/>
@@ -3712,7 +3816,7 @@
             <w:sz w:val="22"/>
             <w:szCs w:val="22"/>
           </w:rPr>
-          <w:instrText xml:space="preserve"> PAGEREF _Toc12628930 \h </w:instrText>
+          <w:instrText xml:space="preserve"> PAGEREF _Toc13043489 \h </w:instrText>
         </w:r>
         <w:r>
           <w:rPr>
@@ -3747,7 +3851,7 @@
             <w:sz w:val="22"/>
             <w:szCs w:val="22"/>
           </w:rPr>
-          <w:t>15</w:t>
+          <w:t>16</w:t>
         </w:r>
         <w:r>
           <w:rPr>
@@ -3779,7 +3883,7 @@
           <w:szCs w:val="22"/>
         </w:rPr>
       </w:pPr>
-      <w:hyperlink w:anchor="_Toc12628931" w:history="1">
+      <w:hyperlink w:anchor="_Toc13043490" w:history="1">
         <w:r>
           <w:rPr>
             <w:rStyle w:val="Hyperlink"/>
@@ -3827,7 +3931,7 @@
             <w:sz w:val="22"/>
             <w:szCs w:val="22"/>
           </w:rPr>
-          <w:instrText xml:space="preserve"> PAGEREF _Toc12628931 \h </w:instrText>
+          <w:instrText xml:space="preserve"> PAGEREF _Toc13043490 \h </w:instrText>
         </w:r>
         <w:r>
           <w:rPr>
@@ -3862,7 +3966,7 @@
             <w:sz w:val="22"/>
             <w:szCs w:val="22"/>
           </w:rPr>
-          <w:t>15</w:t>
+          <w:t>16</w:t>
         </w:r>
         <w:r>
           <w:rPr>
@@ -3894,7 +3998,7 @@
           <w:szCs w:val="22"/>
         </w:rPr>
       </w:pPr>
-      <w:hyperlink w:anchor="_Toc12628932" w:history="1">
+      <w:hyperlink w:anchor="_Toc13043491" w:history="1">
         <w:r>
           <w:rPr>
             <w:rStyle w:val="Hyperlink"/>
@@ -3954,7 +4058,7 @@
             <w:sz w:val="22"/>
             <w:szCs w:val="22"/>
           </w:rPr>
-          <w:instrText xml:space="preserve"> PAGEREF _Toc12628932 \h </w:instrText>
+          <w:instrText xml:space="preserve"> PAGEREF _Toc13043491 \h </w:instrText>
         </w:r>
         <w:r>
           <w:rPr>
@@ -3989,7 +4093,7 @@
             <w:sz w:val="22"/>
             <w:szCs w:val="22"/>
           </w:rPr>
-          <w:t>15</w:t>
+          <w:t>16</w:t>
         </w:r>
         <w:r>
           <w:rPr>
@@ -4021,7 +4125,7 @@
           <w:szCs w:val="22"/>
         </w:rPr>
       </w:pPr>
-      <w:hyperlink w:anchor="_Toc12628933" w:history="1">
+      <w:hyperlink w:anchor="_Toc13043492" w:history="1">
         <w:r>
           <w:rPr>
             <w:rStyle w:val="Hyperlink"/>
@@ -4081,7 +4185,7 @@
             <w:sz w:val="22"/>
             <w:szCs w:val="22"/>
           </w:rPr>
-          <w:instrText xml:space="preserve"> PAGEREF _Toc12628933 \h </w:instrText>
+          <w:instrText xml:space="preserve"> PAGEREF _Toc13043492 \h </w:instrText>
         </w:r>
         <w:r>
           <w:rPr>
@@ -4116,7 +4220,7 @@
             <w:sz w:val="22"/>
             <w:szCs w:val="22"/>
           </w:rPr>
-          <w:t>15</w:t>
+          <w:t>16</w:t>
         </w:r>
         <w:r>
           <w:rPr>
@@ -4147,7 +4251,7 @@
           <w:szCs w:val="22"/>
         </w:rPr>
       </w:pPr>
-      <w:hyperlink w:anchor="_Toc12628934" w:history="1">
+      <w:hyperlink w:anchor="_Toc13043493" w:history="1">
         <w:r>
           <w:rPr>
             <w:rStyle w:val="Hyperlink"/>
@@ -4190,7 +4294,7 @@
             <w:sz w:val="22"/>
             <w:szCs w:val="22"/>
           </w:rPr>
-          <w:instrText xml:space="preserve"> PAGEREF _Toc12628934 \h </w:instrText>
+          <w:instrText xml:space="preserve"> PAGEREF _Toc13043493 \h </w:instrText>
         </w:r>
         <w:r>
           <w:rPr>
@@ -4222,7 +4326,7 @@
             <w:sz w:val="22"/>
             <w:szCs w:val="22"/>
           </w:rPr>
-          <w:t>16</w:t>
+          <w:t>17</w:t>
         </w:r>
         <w:r>
           <w:rPr>
@@ -4253,7 +4357,7 @@
           <w:szCs w:val="22"/>
         </w:rPr>
       </w:pPr>
-      <w:hyperlink w:anchor="_Toc12628935" w:history="1">
+      <w:hyperlink w:anchor="_Toc13043494" w:history="1">
         <w:r>
           <w:rPr>
             <w:rStyle w:val="Hyperlink"/>
@@ -4300,7 +4404,7 @@
             <w:sz w:val="22"/>
             <w:szCs w:val="22"/>
           </w:rPr>
-          <w:instrText xml:space="preserve"> PAGEREF _Toc12628935 \h </w:instrText>
+          <w:instrText xml:space="preserve"> PAGEREF _Toc13043494 \h </w:instrText>
         </w:r>
         <w:r>
           <w:rPr>
@@ -4335,7 +4439,7 @@
             <w:sz w:val="22"/>
             <w:szCs w:val="22"/>
           </w:rPr>
-          <w:t>16</w:t>
+          <w:t>17</w:t>
         </w:r>
         <w:r>
           <w:rPr>
@@ -4367,7 +4471,7 @@
           <w:szCs w:val="22"/>
         </w:rPr>
       </w:pPr>
-      <w:hyperlink w:anchor="_Toc12628936" w:history="1">
+      <w:hyperlink w:anchor="_Toc13043495" w:history="1">
         <w:r>
           <w:rPr>
             <w:rStyle w:val="Hyperlink"/>
@@ -4414,7 +4518,7 @@
             <w:sz w:val="22"/>
             <w:szCs w:val="22"/>
           </w:rPr>
-          <w:instrText xml:space="preserve"> PAGEREF _Toc12628936 \h </w:instrText>
+          <w:instrText xml:space="preserve"> PAGEREF _Toc13043495 \h </w:instrText>
         </w:r>
         <w:r>
           <w:rPr>
@@ -4449,7 +4553,7 @@
             <w:sz w:val="22"/>
             <w:szCs w:val="22"/>
           </w:rPr>
-          <w:t>19</w:t>
+          <w:t>20</w:t>
         </w:r>
         <w:r>
           <w:rPr>
@@ -4480,7 +4584,7 @@
           <w:szCs w:val="22"/>
         </w:rPr>
       </w:pPr>
-      <w:hyperlink w:anchor="_Toc12628937" w:history="1">
+      <w:hyperlink w:anchor="_Toc13043496" w:history="1">
         <w:r>
           <w:rPr>
             <w:rStyle w:val="Hyperlink"/>
@@ -4523,7 +4627,7 @@
             <w:sz w:val="22"/>
             <w:szCs w:val="22"/>
           </w:rPr>
-          <w:instrText xml:space="preserve"> PAGEREF _Toc12628937 \h </w:instrText>
+          <w:instrText xml:space="preserve"> PAGEREF _Toc13043496 \h </w:instrText>
         </w:r>
         <w:r>
           <w:rPr>
@@ -4555,7 +4659,7 @@
             <w:sz w:val="22"/>
             <w:szCs w:val="22"/>
           </w:rPr>
-          <w:t>20</w:t>
+          <w:t>21</w:t>
         </w:r>
         <w:r>
           <w:rPr>
@@ -4586,7 +4690,7 @@
           <w:szCs w:val="22"/>
         </w:rPr>
       </w:pPr>
-      <w:hyperlink w:anchor="_Toc12628938" w:history="1">
+      <w:hyperlink w:anchor="_Toc13043497" w:history="1">
         <w:r>
           <w:rPr>
             <w:rStyle w:val="Hyperlink"/>
@@ -4633,7 +4737,7 @@
             <w:sz w:val="22"/>
             <w:szCs w:val="22"/>
           </w:rPr>
-          <w:instrText xml:space="preserve"> PAGEREF _Toc12628938 \h </w:instrText>
+          <w:instrText xml:space="preserve"> PAGEREF _Toc13043497 \h </w:instrText>
         </w:r>
         <w:r>
           <w:rPr>
@@ -4668,7 +4772,7 @@
             <w:sz w:val="22"/>
             <w:szCs w:val="22"/>
           </w:rPr>
-          <w:t>20</w:t>
+          <w:t>21</w:t>
         </w:r>
         <w:r>
           <w:rPr>
@@ -4700,7 +4804,7 @@
           <w:szCs w:val="22"/>
         </w:rPr>
       </w:pPr>
-      <w:hyperlink w:anchor="_Toc12628939" w:history="1">
+      <w:hyperlink w:anchor="_Toc13043498" w:history="1">
         <w:r>
           <w:rPr>
             <w:rStyle w:val="Hyperlink"/>
@@ -4747,7 +4851,7 @@
             <w:sz w:val="22"/>
             <w:szCs w:val="22"/>
           </w:rPr>
-          <w:instrText xml:space="preserve"> PAGEREF _Toc12628939 \h </w:instrText>
+          <w:instrText xml:space="preserve"> PAGEREF _Toc13043498 \h </w:instrText>
         </w:r>
         <w:r>
           <w:rPr>
@@ -4782,7 +4886,7 @@
             <w:sz w:val="22"/>
             <w:szCs w:val="22"/>
           </w:rPr>
-          <w:t>21</w:t>
+          <w:t>22</w:t>
         </w:r>
         <w:r>
           <w:rPr>
@@ -4814,7 +4918,7 @@
           <w:szCs w:val="22"/>
         </w:rPr>
       </w:pPr>
-      <w:hyperlink w:anchor="_Toc12628940" w:history="1">
+      <w:hyperlink w:anchor="_Toc13043499" w:history="1">
         <w:r>
           <w:rPr>
             <w:rStyle w:val="Hyperlink"/>
@@ -4861,7 +4965,7 @@
             <w:sz w:val="22"/>
             <w:szCs w:val="22"/>
           </w:rPr>
-          <w:instrText xml:space="preserve"> PAGEREF _Toc12628940 \h </w:instrText>
+          <w:instrText xml:space="preserve"> PAGEREF _Toc13043499 \h </w:instrText>
         </w:r>
         <w:r>
           <w:rPr>
@@ -4896,7 +5000,7 @@
             <w:sz w:val="22"/>
             <w:szCs w:val="22"/>
           </w:rPr>
-          <w:t>22</w:t>
+          <w:t>23</w:t>
         </w:r>
         <w:r>
           <w:rPr>
@@ -4928,7 +5032,7 @@
           <w:szCs w:val="22"/>
         </w:rPr>
       </w:pPr>
-      <w:hyperlink w:anchor="_Toc12628941" w:history="1">
+      <w:hyperlink w:anchor="_Toc13043500" w:history="1">
         <w:r>
           <w:rPr>
             <w:rStyle w:val="Hyperlink"/>
@@ -4975,7 +5079,7 @@
             <w:sz w:val="22"/>
             <w:szCs w:val="22"/>
           </w:rPr>
-          <w:instrText xml:space="preserve"> PAGEREF _Toc12628941 \h </w:instrText>
+          <w:instrText xml:space="preserve"> PAGEREF _Toc13043500 \h </w:instrText>
         </w:r>
         <w:r>
           <w:rPr>
@@ -5010,7 +5114,7 @@
             <w:sz w:val="22"/>
             <w:szCs w:val="22"/>
           </w:rPr>
-          <w:t>23</w:t>
+          <w:t>24</w:t>
         </w:r>
         <w:r>
           <w:rPr>
@@ -5042,7 +5146,7 @@
           <w:szCs w:val="22"/>
         </w:rPr>
       </w:pPr>
-      <w:hyperlink w:anchor="_Toc12628942" w:history="1">
+      <w:hyperlink w:anchor="_Toc13043501" w:history="1">
         <w:r>
           <w:rPr>
             <w:rStyle w:val="Hyperlink"/>
@@ -5089,7 +5193,7 @@
             <w:sz w:val="22"/>
             <w:szCs w:val="22"/>
           </w:rPr>
-          <w:instrText xml:space="preserve"> PAGEREF _Toc12628942 \h </w:instrText>
+          <w:instrText xml:space="preserve"> PAGEREF _Toc13043501 \h </w:instrText>
         </w:r>
         <w:r>
           <w:rPr>
@@ -5124,7 +5228,7 @@
             <w:sz w:val="22"/>
             <w:szCs w:val="22"/>
           </w:rPr>
-          <w:t>24</w:t>
+          <w:t>25</w:t>
         </w:r>
         <w:r>
           <w:rPr>
@@ -5156,7 +5260,7 @@
           <w:szCs w:val="22"/>
         </w:rPr>
       </w:pPr>
-      <w:hyperlink w:anchor="_Toc12628943" w:history="1">
+      <w:hyperlink w:anchor="_Toc13043502" w:history="1">
         <w:r>
           <w:rPr>
             <w:rStyle w:val="Hyperlink"/>
@@ -5167,7 +5271,7 @@
             <w:sz w:val="22"/>
             <w:szCs w:val="22"/>
           </w:rPr>
-          <w:t>5.6 Personal Information in Profile Page</w:t>
+          <w:t>5.6 Transaction Statement</w:t>
         </w:r>
         <w:r>
           <w:rPr>
@@ -5203,7 +5307,7 @@
             <w:sz w:val="22"/>
             <w:szCs w:val="22"/>
           </w:rPr>
-          <w:instrText xml:space="preserve"> PAGEREF _Toc12628943 \h </w:instrText>
+          <w:instrText xml:space="preserve"> PAGEREF _Toc13043502 \h </w:instrText>
         </w:r>
         <w:r>
           <w:rPr>
@@ -5238,7 +5342,7 @@
             <w:sz w:val="22"/>
             <w:szCs w:val="22"/>
           </w:rPr>
-          <w:t>25</w:t>
+          <w:t>26</w:t>
         </w:r>
         <w:r>
           <w:rPr>
@@ -5270,7 +5374,7 @@
           <w:szCs w:val="22"/>
         </w:rPr>
       </w:pPr>
-      <w:hyperlink w:anchor="_Toc12628944" w:history="1">
+      <w:hyperlink w:anchor="_Toc13043503" w:history="1">
         <w:r>
           <w:rPr>
             <w:rStyle w:val="Hyperlink"/>
@@ -5281,7 +5385,7 @@
             <w:sz w:val="22"/>
             <w:szCs w:val="22"/>
           </w:rPr>
-          <w:t>5.7 Agents Section (As Investor)</w:t>
+          <w:t>5.7 Personal Information in Profile Page</w:t>
         </w:r>
         <w:r>
           <w:rPr>
@@ -5317,7 +5421,7 @@
             <w:sz w:val="22"/>
             <w:szCs w:val="22"/>
           </w:rPr>
-          <w:instrText xml:space="preserve"> PAGEREF _Toc12628944 \h </w:instrText>
+          <w:instrText xml:space="preserve"> PAGEREF _Toc13043503 \h </w:instrText>
         </w:r>
         <w:r>
           <w:rPr>
@@ -5352,7 +5456,7 @@
             <w:sz w:val="22"/>
             <w:szCs w:val="22"/>
           </w:rPr>
-          <w:t>26</w:t>
+          <w:t>27</w:t>
         </w:r>
         <w:r>
           <w:rPr>
@@ -5384,7 +5488,7 @@
           <w:szCs w:val="22"/>
         </w:rPr>
       </w:pPr>
-      <w:hyperlink w:anchor="_Toc12628945" w:history="1">
+      <w:hyperlink w:anchor="_Toc13043504" w:history="1">
         <w:r>
           <w:rPr>
             <w:rStyle w:val="Hyperlink"/>
@@ -5395,7 +5499,7 @@
             <w:sz w:val="22"/>
             <w:szCs w:val="22"/>
           </w:rPr>
-          <w:t>5.8 Investors Section (As Agent)</w:t>
+          <w:t>5.8 Agents Section (As Investor)</w:t>
         </w:r>
         <w:r>
           <w:rPr>
@@ -5431,7 +5535,7 @@
             <w:sz w:val="22"/>
             <w:szCs w:val="22"/>
           </w:rPr>
-          <w:instrText xml:space="preserve"> PAGEREF _Toc12628945 \h </w:instrText>
+          <w:instrText xml:space="preserve"> PAGEREF _Toc13043504 \h </w:instrText>
         </w:r>
         <w:r>
           <w:rPr>
@@ -5466,7 +5570,7 @@
             <w:sz w:val="22"/>
             <w:szCs w:val="22"/>
           </w:rPr>
-          <w:t>27</w:t>
+          <w:t>28</w:t>
         </w:r>
         <w:r>
           <w:rPr>
@@ -5498,7 +5602,7 @@
           <w:szCs w:val="22"/>
         </w:rPr>
       </w:pPr>
-      <w:hyperlink w:anchor="_Toc12628946" w:history="1">
+      <w:hyperlink w:anchor="_Toc13043505" w:history="1">
         <w:r>
           <w:rPr>
             <w:rStyle w:val="Hyperlink"/>
@@ -5509,7 +5613,7 @@
             <w:sz w:val="22"/>
             <w:szCs w:val="22"/>
           </w:rPr>
-          <w:t>5.9 Resources Section in Profile Page</w:t>
+          <w:t>5.9 Investors Section (As Agent)</w:t>
         </w:r>
         <w:r>
           <w:rPr>
@@ -5545,7 +5649,7 @@
             <w:sz w:val="22"/>
             <w:szCs w:val="22"/>
           </w:rPr>
-          <w:instrText xml:space="preserve"> PAGEREF _Toc12628946 \h </w:instrText>
+          <w:instrText xml:space="preserve"> PAGEREF _Toc13043505 \h </w:instrText>
         </w:r>
         <w:r>
           <w:rPr>
@@ -5580,7 +5684,7 @@
             <w:sz w:val="22"/>
             <w:szCs w:val="22"/>
           </w:rPr>
-          <w:t>28</w:t>
+          <w:t>29</w:t>
         </w:r>
         <w:r>
           <w:rPr>
@@ -5612,7 +5716,7 @@
           <w:szCs w:val="22"/>
         </w:rPr>
       </w:pPr>
-      <w:hyperlink w:anchor="_Toc12628947" w:history="1">
+      <w:hyperlink w:anchor="_Toc13043506" w:history="1">
         <w:r>
           <w:rPr>
             <w:rStyle w:val="Hyperlink"/>
@@ -5623,7 +5727,7 @@
             <w:sz w:val="22"/>
             <w:szCs w:val="22"/>
           </w:rPr>
-          <w:t>5.10 Enquiry and Feedback</w:t>
+          <w:t>5.10 Resources Section in Profile Page</w:t>
         </w:r>
         <w:r>
           <w:rPr>
@@ -5659,7 +5763,7 @@
             <w:sz w:val="22"/>
             <w:szCs w:val="22"/>
           </w:rPr>
-          <w:instrText xml:space="preserve"> PAGEREF _Toc12628947 \h </w:instrText>
+          <w:instrText xml:space="preserve"> PAGEREF _Toc13043506 \h </w:instrText>
         </w:r>
         <w:r>
           <w:rPr>
@@ -5694,7 +5798,121 @@
             <w:sz w:val="22"/>
             <w:szCs w:val="22"/>
           </w:rPr>
-          <w:t>29</w:t>
+          <w:t>30</w:t>
+        </w:r>
+        <w:r>
+          <w:rPr>
+            <w:rFonts w:ascii="Arial" w:hAnsi="Arial" w:cs="Arial"/>
+            <w:b/>
+            <w:i w:val="0"/>
+            <w:noProof/>
+            <w:webHidden/>
+            <w:sz w:val="22"/>
+            <w:szCs w:val="22"/>
+          </w:rPr>
+          <w:fldChar w:fldCharType="end"/>
+        </w:r>
+      </w:hyperlink>
+    </w:p>
+    <w:p>
+      <w:pPr>
+        <w:pStyle w:val="TOC3"/>
+        <w:tabs>
+          <w:tab w:val="right" w:leader="dot" w:pos="8630"/>
+        </w:tabs>
+        <w:rPr>
+          <w:rFonts w:ascii="Arial" w:eastAsiaTheme="minorEastAsia" w:hAnsi="Arial" w:cs="Arial"/>
+          <w:b/>
+          <w:i w:val="0"/>
+          <w:iCs w:val="0"/>
+          <w:noProof/>
+          <w:sz w:val="22"/>
+          <w:szCs w:val="22"/>
+        </w:rPr>
+      </w:pPr>
+      <w:hyperlink w:anchor="_Toc13043507" w:history="1">
+        <w:r>
+          <w:rPr>
+            <w:rStyle w:val="Hyperlink"/>
+            <w:rFonts w:ascii="Arial" w:hAnsi="Arial" w:cs="Arial"/>
+            <w:b/>
+            <w:i w:val="0"/>
+            <w:noProof/>
+            <w:sz w:val="22"/>
+            <w:szCs w:val="22"/>
+          </w:rPr>
+          <w:t>5.11 Enquiry and Feedback</w:t>
+        </w:r>
+        <w:r>
+          <w:rPr>
+            <w:rFonts w:ascii="Arial" w:hAnsi="Arial" w:cs="Arial"/>
+            <w:b/>
+            <w:i w:val="0"/>
+            <w:noProof/>
+            <w:webHidden/>
+            <w:sz w:val="22"/>
+            <w:szCs w:val="22"/>
+          </w:rPr>
+          <w:tab/>
+        </w:r>
+        <w:r>
+          <w:rPr>
+            <w:rFonts w:ascii="Arial" w:hAnsi="Arial" w:cs="Arial"/>
+            <w:b/>
+            <w:i w:val="0"/>
+            <w:noProof/>
+            <w:webHidden/>
+            <w:sz w:val="22"/>
+            <w:szCs w:val="22"/>
+          </w:rPr>
+          <w:fldChar w:fldCharType="begin"/>
+        </w:r>
+        <w:r>
+          <w:rPr>
+            <w:rFonts w:ascii="Arial" w:hAnsi="Arial" w:cs="Arial"/>
+            <w:b/>
+            <w:i w:val="0"/>
+            <w:noProof/>
+            <w:webHidden/>
+            <w:sz w:val="22"/>
+            <w:szCs w:val="22"/>
+          </w:rPr>
+          <w:instrText xml:space="preserve"> PAGEREF _Toc13043507 \h </w:instrText>
+        </w:r>
+        <w:r>
+          <w:rPr>
+            <w:rFonts w:ascii="Arial" w:hAnsi="Arial" w:cs="Arial"/>
+            <w:b/>
+            <w:i w:val="0"/>
+            <w:noProof/>
+            <w:webHidden/>
+            <w:sz w:val="22"/>
+            <w:szCs w:val="22"/>
+          </w:rPr>
+        </w:r>
+        <w:r>
+          <w:rPr>
+            <w:rFonts w:ascii="Arial" w:hAnsi="Arial" w:cs="Arial"/>
+            <w:b/>
+            <w:i w:val="0"/>
+            <w:noProof/>
+            <w:webHidden/>
+            <w:sz w:val="22"/>
+            <w:szCs w:val="22"/>
+          </w:rPr>
+          <w:fldChar w:fldCharType="separate"/>
+        </w:r>
+        <w:r>
+          <w:rPr>
+            <w:rFonts w:ascii="Arial" w:hAnsi="Arial" w:cs="Arial"/>
+            <w:b/>
+            <w:i w:val="0"/>
+            <w:noProof/>
+            <w:webHidden/>
+            <w:sz w:val="22"/>
+            <w:szCs w:val="22"/>
+          </w:rPr>
+          <w:t>31</w:t>
         </w:r>
         <w:r>
           <w:rPr>
@@ -5724,7 +5942,7 @@
           <w:szCs w:val="22"/>
         </w:rPr>
       </w:pPr>
-      <w:hyperlink w:anchor="_Toc12628948" w:history="1">
+      <w:hyperlink w:anchor="_Toc13043508" w:history="1">
         <w:r>
           <w:rPr>
             <w:rStyle w:val="Hyperlink"/>
@@ -5767,7 +5985,7 @@
             <w:sz w:val="22"/>
             <w:szCs w:val="22"/>
           </w:rPr>
-          <w:instrText xml:space="preserve"> PAGEREF _Toc12628948 \h </w:instrText>
+          <w:instrText xml:space="preserve"> PAGEREF _Toc13043508 \h </w:instrText>
         </w:r>
         <w:r>
           <w:rPr>
@@ -5799,7 +6017,7 @@
             <w:sz w:val="22"/>
             <w:szCs w:val="22"/>
           </w:rPr>
-          <w:t>30</w:t>
+          <w:t>32</w:t>
         </w:r>
         <w:r>
           <w:rPr>
@@ -5830,7 +6048,7 @@
         <w:br w:type="page"/>
       </w:r>
       <w:bookmarkStart w:id="53" w:name="_Toc479684095"/>
-      <w:bookmarkStart w:id="54" w:name="_Toc12628907"/>
+      <w:bookmarkStart w:id="54" w:name="_Toc13043465"/>
       <w:r>
         <w:rPr>
           <w:b w:val="0"/>
@@ -5862,7 +6080,7 @@
       </w:pPr>
       <w:bookmarkStart w:id="55" w:name="_Toc417456544"/>
       <w:bookmarkStart w:id="56" w:name="_Toc479676545"/>
-      <w:bookmarkStart w:id="57" w:name="_Toc12628908"/>
+      <w:bookmarkStart w:id="57" w:name="_Toc13043466"/>
       <w:r>
         <w:rPr>
           <w:i w:val="0"/>
@@ -5942,7 +6160,7 @@
       </w:pPr>
       <w:bookmarkStart w:id="58" w:name="_Toc417456545"/>
       <w:bookmarkStart w:id="59" w:name="_Toc479676546"/>
-      <w:bookmarkStart w:id="60" w:name="_Toc12628909"/>
+      <w:bookmarkStart w:id="60" w:name="_Toc13043467"/>
       <w:r>
         <w:t>Goal</w:t>
       </w:r>
@@ -5995,7 +6213,7 @@
       </w:pPr>
       <w:bookmarkStart w:id="61" w:name="_Toc417456546"/>
       <w:bookmarkStart w:id="62" w:name="_Toc479676547"/>
-      <w:bookmarkStart w:id="63" w:name="_Toc12628910"/>
+      <w:bookmarkStart w:id="63" w:name="_Toc13043468"/>
       <w:r>
         <w:t xml:space="preserve">1.2 </w:t>
       </w:r>
@@ -6107,7 +6325,7 @@
         <w:pStyle w:val="Heading3"/>
         <w:spacing w:before="0" w:after="0"/>
       </w:pPr>
-      <w:bookmarkStart w:id="64" w:name="_Toc12628911"/>
+      <w:bookmarkStart w:id="64" w:name="_Toc13043469"/>
       <w:r>
         <w:t>1.</w:t>
       </w:r>
@@ -6321,7 +6539,7 @@
         <w:spacing w:before="0" w:after="0"/>
         <w:jc w:val="both"/>
       </w:pPr>
-      <w:bookmarkStart w:id="65" w:name="_Toc12628912"/>
+      <w:bookmarkStart w:id="65" w:name="_Toc13043470"/>
       <w:r>
         <w:lastRenderedPageBreak/>
         <w:t>1.</w:t>
@@ -6374,7 +6592,7 @@
           <w:szCs w:val="24"/>
         </w:rPr>
       </w:pPr>
-      <w:bookmarkStart w:id="66" w:name="_Toc12628913"/>
+      <w:bookmarkStart w:id="66" w:name="_Toc13043471"/>
       <w:r>
         <w:rPr>
           <w:rFonts w:ascii="Arial" w:hAnsi="Arial" w:cs="Arial"/>
@@ -7768,7 +7986,7 @@
           <w:szCs w:val="24"/>
         </w:rPr>
       </w:pPr>
-      <w:bookmarkStart w:id="67" w:name="_Toc12628914"/>
+      <w:bookmarkStart w:id="67" w:name="_Toc13043472"/>
       <w:r>
         <w:rPr>
           <w:rFonts w:ascii="Arial" w:hAnsi="Arial" w:cs="Arial"/>
@@ -8217,7 +8435,7 @@
           <w:i w:val="0"/>
         </w:rPr>
       </w:pPr>
-      <w:bookmarkStart w:id="68" w:name="_Toc12628915"/>
+      <w:bookmarkStart w:id="68" w:name="_Toc13043473"/>
       <w:r>
         <w:rPr>
           <w:i w:val="0"/>
@@ -8251,7 +8469,7 @@
         <w:jc w:val="both"/>
       </w:pPr>
       <w:bookmarkStart w:id="69" w:name="_Toc10039418"/>
-      <w:bookmarkStart w:id="70" w:name="_Toc12628916"/>
+      <w:bookmarkStart w:id="70" w:name="_Toc13043474"/>
       <w:r>
         <w:t>2.1 System Architecture</w:t>
       </w:r>
@@ -9231,7 +9449,7 @@
         <w:jc w:val="both"/>
       </w:pPr>
       <w:bookmarkStart w:id="71" w:name="_Toc10039419"/>
-      <w:bookmarkStart w:id="72" w:name="_Toc12628917"/>
+      <w:bookmarkStart w:id="72" w:name="_Toc13043475"/>
       <w:r>
         <w:t>2.2 System Components (Technology Requirements)</w:t>
       </w:r>
@@ -9257,7 +9475,7 @@
           <w:szCs w:val="24"/>
         </w:rPr>
       </w:pPr>
-      <w:bookmarkStart w:id="73" w:name="_Toc12628918"/>
+      <w:bookmarkStart w:id="73" w:name="_Toc13043476"/>
       <w:r>
         <w:rPr>
           <w:rFonts w:ascii="Arial" w:hAnsi="Arial" w:cs="Arial"/>
@@ -9464,7 +9682,7 @@
           <w:szCs w:val="24"/>
         </w:rPr>
       </w:pPr>
-      <w:bookmarkStart w:id="74" w:name="_Toc12628919"/>
+      <w:bookmarkStart w:id="74" w:name="_Toc13043477"/>
       <w:r>
         <w:rPr>
           <w:rFonts w:ascii="Arial" w:hAnsi="Arial" w:cs="Arial"/>
@@ -9523,7 +9741,7 @@
         </w:rPr>
       </w:pPr>
       <w:bookmarkStart w:id="75" w:name="_Toc479683720"/>
-      <w:bookmarkStart w:id="76" w:name="_Toc12628920"/>
+      <w:bookmarkStart w:id="76" w:name="_Toc13043478"/>
       <w:r>
         <w:rPr>
           <w:rFonts w:ascii="Arial" w:hAnsi="Arial" w:cs="Arial"/>
@@ -9916,7 +10134,7 @@
         <w:spacing w:before="0" w:after="0"/>
         <w:jc w:val="both"/>
       </w:pPr>
-      <w:bookmarkStart w:id="77" w:name="_Toc12628921"/>
+      <w:bookmarkStart w:id="77" w:name="_Toc13043479"/>
       <w:r>
         <w:lastRenderedPageBreak/>
         <w:t>2.</w:t>
@@ -9969,7 +10187,7 @@
           <w:szCs w:val="24"/>
         </w:rPr>
       </w:pPr>
-      <w:bookmarkStart w:id="78" w:name="_Toc12628922"/>
+      <w:bookmarkStart w:id="78" w:name="_Toc13043480"/>
       <w:r>
         <w:rPr>
           <w:rFonts w:ascii="Arial" w:hAnsi="Arial" w:cs="Arial"/>
@@ -10174,7 +10392,7 @@
           <w:szCs w:val="24"/>
         </w:rPr>
       </w:pPr>
-      <w:bookmarkStart w:id="79" w:name="_Toc12628923"/>
+      <w:bookmarkStart w:id="79" w:name="_Toc13043481"/>
       <w:r>
         <w:rPr>
           <w:rFonts w:ascii="Arial" w:hAnsi="Arial" w:cs="Arial"/>
@@ -10965,7 +11183,7 @@
           <v:shape id="_x0000_i1026" type="#_x0000_t75" style="width:374.25pt;height:418.5pt" o:ole="">
             <v:imagedata r:id="rId10" o:title=""/>
           </v:shape>
-          <o:OLEObject Type="Embed" ProgID="Visio.Drawing.11" ShapeID="_x0000_i1026" DrawAspect="Content" ObjectID="_1623241666" r:id="rId11"/>
+          <o:OLEObject Type="Embed" ProgID="Visio.Drawing.11" ShapeID="_x0000_i1026" DrawAspect="Content" ObjectID="_1623656250" r:id="rId11"/>
         </w:object>
       </w:r>
     </w:p>
@@ -11140,7 +11358,7 @@
           <v:shape id="_x0000_i1027" type="#_x0000_t75" style="width:435.75pt;height:411.75pt" o:ole="">
             <v:imagedata r:id="rId12" o:title=""/>
           </v:shape>
-          <o:OLEObject Type="Embed" ProgID="Visio.Drawing.11" ShapeID="_x0000_i1027" DrawAspect="Content" ObjectID="_1623241667" r:id="rId13"/>
+          <o:OLEObject Type="Embed" ProgID="Visio.Drawing.11" ShapeID="_x0000_i1027" DrawAspect="Content" ObjectID="_1623656251" r:id="rId13"/>
         </w:object>
       </w:r>
     </w:p>
@@ -11287,7 +11505,7 @@
         <w:spacing w:before="0" w:after="0"/>
         <w:jc w:val="both"/>
       </w:pPr>
-      <w:bookmarkStart w:id="94" w:name="_Toc12628924"/>
+      <w:bookmarkStart w:id="94" w:name="_Toc13043482"/>
       <w:r>
         <w:lastRenderedPageBreak/>
         <w:t>2.4</w:t>
@@ -11444,7 +11662,7 @@
         <w:spacing w:before="0" w:after="0"/>
         <w:jc w:val="both"/>
       </w:pPr>
-      <w:bookmarkStart w:id="95" w:name="_Toc12628925"/>
+      <w:bookmarkStart w:id="95" w:name="_Toc13043483"/>
       <w:r>
         <w:lastRenderedPageBreak/>
         <w:t>2.</w:t>
@@ -11485,7 +11703,7 @@
           <w:szCs w:val="24"/>
         </w:rPr>
       </w:pPr>
-      <w:bookmarkStart w:id="96" w:name="_Toc12628926"/>
+      <w:bookmarkStart w:id="96" w:name="_Toc13043484"/>
       <w:r>
         <w:rPr>
           <w:rFonts w:ascii="Arial" w:hAnsi="Arial" w:cs="Arial"/>
@@ -11542,7 +11760,7 @@
           <w:szCs w:val="24"/>
         </w:rPr>
       </w:pPr>
-      <w:bookmarkStart w:id="97" w:name="_Toc12628927"/>
+      <w:bookmarkStart w:id="97" w:name="_Toc13043485"/>
       <w:r>
         <w:rPr>
           <w:rFonts w:ascii="Arial" w:hAnsi="Arial" w:cs="Arial"/>
@@ -11623,7 +11841,7 @@
           <w:szCs w:val="24"/>
         </w:rPr>
       </w:pPr>
-      <w:bookmarkStart w:id="98" w:name="_Toc12628928"/>
+      <w:bookmarkStart w:id="98" w:name="_Toc13043486"/>
       <w:r>
         <w:rPr>
           <w:rFonts w:ascii="Arial" w:hAnsi="Arial" w:cs="Arial"/>
@@ -11695,27 +11913,76 @@
     </w:p>
     <w:p>
       <w:pPr>
-        <w:jc w:val="both"/>
-        <w:rPr>
-          <w:rFonts w:ascii="Arial" w:hAnsi="Arial" w:cs="Arial"/>
-        </w:rPr>
-      </w:pPr>
-    </w:p>
-    <w:p>
-      <w:pPr>
-        <w:jc w:val="both"/>
-        <w:rPr>
-          <w:rFonts w:ascii="Arial" w:hAnsi="Arial" w:cs="Arial"/>
-        </w:rPr>
-      </w:pPr>
-    </w:p>
-    <w:p>
-      <w:pPr>
-        <w:jc w:val="both"/>
-        <w:rPr>
-          <w:rFonts w:ascii="Arial" w:hAnsi="Arial" w:cs="Arial"/>
-        </w:rPr>
-      </w:pPr>
+        <w:pStyle w:val="Heading4"/>
+        <w:spacing w:before="0" w:after="0"/>
+        <w:jc w:val="both"/>
+        <w:rPr>
+          <w:rFonts w:ascii="Arial" w:hAnsi="Arial" w:cs="Arial"/>
+          <w:sz w:val="24"/>
+          <w:szCs w:val="24"/>
+        </w:rPr>
+      </w:pPr>
+      <w:bookmarkStart w:id="99" w:name="_Toc13043487"/>
+      <w:r>
+        <w:rPr>
+          <w:rFonts w:ascii="Arial" w:hAnsi="Arial" w:cs="Arial"/>
+          <w:sz w:val="24"/>
+          <w:szCs w:val="24"/>
+        </w:rPr>
+        <w:t>2.5.</w:t>
+      </w:r>
+      <w:r>
+        <w:rPr>
+          <w:rFonts w:ascii="Arial" w:hAnsi="Arial" w:cs="Arial"/>
+          <w:sz w:val="24"/>
+          <w:szCs w:val="24"/>
+        </w:rPr>
+        <w:t>4</w:t>
+      </w:r>
+      <w:r>
+        <w:rPr>
+          <w:rFonts w:ascii="Arial" w:hAnsi="Arial" w:cs="Arial"/>
+          <w:sz w:val="24"/>
+          <w:szCs w:val="24"/>
+        </w:rPr>
+        <w:t xml:space="preserve"> </w:t>
+      </w:r>
+      <w:r>
+        <w:rPr>
+          <w:rFonts w:ascii="Arial" w:hAnsi="Arial" w:cs="Arial"/>
+          <w:sz w:val="24"/>
+          <w:szCs w:val="24"/>
+        </w:rPr>
+        <w:t>Database</w:t>
+      </w:r>
+      <w:bookmarkEnd w:id="99"/>
+    </w:p>
+    <w:p>
+      <w:pPr>
+        <w:jc w:val="both"/>
+        <w:rPr>
+          <w:rFonts w:ascii="Arial" w:hAnsi="Arial" w:cs="Arial"/>
+        </w:rPr>
+      </w:pPr>
+    </w:p>
+    <w:p>
+      <w:pPr>
+        <w:pStyle w:val="ListParagraph"/>
+        <w:numPr>
+          <w:ilvl w:val="0"/>
+          <w:numId w:val="48"/>
+        </w:numPr>
+        <w:jc w:val="both"/>
+        <w:rPr>
+          <w:rFonts w:ascii="Arial" w:hAnsi="Arial" w:cs="Arial"/>
+        </w:rPr>
+      </w:pPr>
+      <w:r>
+        <w:rPr>
+          <w:rFonts w:ascii="Arial" w:hAnsi="Arial" w:cs="Arial"/>
+        </w:rPr>
+        <w:t>Server hardening</w:t>
+      </w:r>
     </w:p>
     <w:p>
       <w:pPr>
@@ -11926,8 +12193,8 @@
           <w:i w:val="0"/>
         </w:rPr>
       </w:pPr>
-      <w:bookmarkStart w:id="99" w:name="_Toc10039420"/>
-      <w:bookmarkStart w:id="100" w:name="_Toc12628929"/>
+      <w:bookmarkStart w:id="100" w:name="_Toc10039420"/>
+      <w:bookmarkStart w:id="101" w:name="_Toc13043488"/>
       <w:r>
         <w:rPr>
           <w:i w:val="0"/>
@@ -11935,8 +12202,8 @@
         <w:lastRenderedPageBreak/>
         <w:t>3.0 Software Requirements</w:t>
       </w:r>
-      <w:bookmarkEnd w:id="99"/>
       <w:bookmarkEnd w:id="100"/>
+      <w:bookmarkEnd w:id="101"/>
     </w:p>
     <w:p>
       <w:pPr>
@@ -11959,16 +12226,16 @@
           <w:shd w:val="clear" w:color="auto" w:fill="FFFFFF"/>
         </w:rPr>
       </w:pPr>
-      <w:bookmarkStart w:id="101" w:name="_Toc10039421"/>
-      <w:bookmarkStart w:id="102" w:name="_Toc12628930"/>
+      <w:bookmarkStart w:id="102" w:name="_Toc10039421"/>
+      <w:bookmarkStart w:id="103" w:name="_Toc13043489"/>
       <w:r>
         <w:rPr>
           <w:shd w:val="clear" w:color="auto" w:fill="FFFFFF"/>
         </w:rPr>
         <w:t>3.1 Server</w:t>
       </w:r>
-      <w:bookmarkEnd w:id="101"/>
       <w:bookmarkEnd w:id="102"/>
+      <w:bookmarkEnd w:id="103"/>
     </w:p>
     <w:p>
       <w:pPr>
@@ -12119,16 +12386,16 @@
           <w:shd w:val="clear" w:color="auto" w:fill="FFFFFF"/>
         </w:rPr>
       </w:pPr>
-      <w:bookmarkStart w:id="103" w:name="_Toc10039422"/>
-      <w:bookmarkStart w:id="104" w:name="_Toc12628931"/>
+      <w:bookmarkStart w:id="104" w:name="_Toc10039422"/>
+      <w:bookmarkStart w:id="105" w:name="_Toc13043490"/>
       <w:r>
         <w:rPr>
           <w:shd w:val="clear" w:color="auto" w:fill="FFFFFF"/>
         </w:rPr>
         <w:t>3.2 Client</w:t>
       </w:r>
-      <w:bookmarkEnd w:id="103"/>
       <w:bookmarkEnd w:id="104"/>
+      <w:bookmarkEnd w:id="105"/>
     </w:p>
     <w:p>
       <w:pPr>
@@ -12183,8 +12450,8 @@
           <w:shd w:val="clear" w:color="auto" w:fill="FFFFFF"/>
         </w:rPr>
       </w:pPr>
-      <w:bookmarkStart w:id="105" w:name="_Toc10039423"/>
-      <w:bookmarkStart w:id="106" w:name="_Toc12628932"/>
+      <w:bookmarkStart w:id="106" w:name="_Toc10039423"/>
+      <w:bookmarkStart w:id="107" w:name="_Toc13043491"/>
       <w:r>
         <w:rPr>
           <w:shd w:val="clear" w:color="auto" w:fill="FFFFFF"/>
@@ -12194,8 +12461,8 @@
       <w:r>
         <w:t>Design and Implementation Constraints</w:t>
       </w:r>
-      <w:bookmarkEnd w:id="105"/>
       <w:bookmarkEnd w:id="106"/>
+      <w:bookmarkEnd w:id="107"/>
     </w:p>
     <w:p>
       <w:pPr>
@@ -12226,9 +12493,9 @@
           <w:color w:val="000000"/>
         </w:rPr>
       </w:pPr>
-      <w:bookmarkStart w:id="107" w:name="_Toc478047891"/>
-      <w:bookmarkStart w:id="108" w:name="_Toc478054198"/>
-      <w:bookmarkStart w:id="109" w:name="_Toc479673264"/>
+      <w:bookmarkStart w:id="108" w:name="_Toc478047891"/>
+      <w:bookmarkStart w:id="109" w:name="_Toc478054198"/>
+      <w:bookmarkStart w:id="110" w:name="_Toc479673264"/>
       <w:r>
         <w:rPr>
           <w:rFonts w:ascii="Arial" w:hAnsi="Arial" w:cs="Arial"/>
@@ -12236,9 +12503,9 @@
         </w:rPr>
         <w:t>Reliability requirement</w:t>
       </w:r>
-      <w:bookmarkEnd w:id="107"/>
       <w:bookmarkEnd w:id="108"/>
       <w:bookmarkEnd w:id="109"/>
+      <w:bookmarkEnd w:id="110"/>
     </w:p>
     <w:p>
       <w:pPr>
@@ -12318,9 +12585,9 @@
           <w:color w:val="000000"/>
         </w:rPr>
       </w:pPr>
-      <w:bookmarkStart w:id="110" w:name="_Toc478047900"/>
-      <w:bookmarkStart w:id="111" w:name="_Toc478054207"/>
-      <w:bookmarkStart w:id="112" w:name="_Toc479673273"/>
+      <w:bookmarkStart w:id="111" w:name="_Toc478047900"/>
+      <w:bookmarkStart w:id="112" w:name="_Toc478054207"/>
+      <w:bookmarkStart w:id="113" w:name="_Toc479673273"/>
       <w:r>
         <w:rPr>
           <w:rFonts w:ascii="Arial" w:hAnsi="Arial" w:cs="Arial"/>
@@ -12329,9 +12596,9 @@
         </w:rPr>
         <w:t>Safety and securities consideration</w:t>
       </w:r>
-      <w:bookmarkEnd w:id="110"/>
       <w:bookmarkEnd w:id="111"/>
       <w:bookmarkEnd w:id="112"/>
+      <w:bookmarkEnd w:id="113"/>
     </w:p>
     <w:p>
       <w:pPr>
@@ -12395,8 +12662,8 @@
           <w:shd w:val="clear" w:color="auto" w:fill="FFFFFF"/>
         </w:rPr>
       </w:pPr>
-      <w:bookmarkStart w:id="113" w:name="_Toc10039424"/>
-      <w:bookmarkStart w:id="114" w:name="_Toc12628933"/>
+      <w:bookmarkStart w:id="114" w:name="_Toc10039424"/>
+      <w:bookmarkStart w:id="115" w:name="_Toc13043492"/>
       <w:r>
         <w:rPr>
           <w:shd w:val="clear" w:color="auto" w:fill="FFFFFF"/>
@@ -12406,8 +12673,8 @@
       <w:r>
         <w:t>Assumptions and Dependencies</w:t>
       </w:r>
-      <w:bookmarkEnd w:id="113"/>
       <w:bookmarkEnd w:id="114"/>
+      <w:bookmarkEnd w:id="115"/>
     </w:p>
     <w:p>
       <w:pPr>
@@ -12434,20 +12701,20 @@
           <w:b/>
         </w:rPr>
       </w:pPr>
-      <w:bookmarkStart w:id="115" w:name="_Toc478047903"/>
-      <w:bookmarkStart w:id="116" w:name="_Toc478054210"/>
-      <w:bookmarkStart w:id="117" w:name="_Toc479671961"/>
-      <w:bookmarkStart w:id="118" w:name="_Toc479673276"/>
+      <w:bookmarkStart w:id="116" w:name="_Toc478047903"/>
+      <w:bookmarkStart w:id="117" w:name="_Toc478054210"/>
+      <w:bookmarkStart w:id="118" w:name="_Toc479671961"/>
+      <w:bookmarkStart w:id="119" w:name="_Toc479673276"/>
       <w:r>
         <w:rPr>
           <w:rFonts w:ascii="Arial" w:hAnsi="Arial" w:cs="Arial"/>
         </w:rPr>
         <w:t>End user is the person with enough knowledge to use system.</w:t>
       </w:r>
-      <w:bookmarkEnd w:id="115"/>
       <w:bookmarkEnd w:id="116"/>
       <w:bookmarkEnd w:id="117"/>
       <w:bookmarkEnd w:id="118"/>
+      <w:bookmarkEnd w:id="119"/>
     </w:p>
     <w:p>
       <w:pPr>
@@ -12465,10 +12732,10 @@
           <w:color w:val="000000"/>
         </w:rPr>
       </w:pPr>
-      <w:bookmarkStart w:id="119" w:name="_Toc478047904"/>
-      <w:bookmarkStart w:id="120" w:name="_Toc478054211"/>
-      <w:bookmarkStart w:id="121" w:name="_Toc479671962"/>
-      <w:bookmarkStart w:id="122" w:name="_Toc479673277"/>
+      <w:bookmarkStart w:id="120" w:name="_Toc478047904"/>
+      <w:bookmarkStart w:id="121" w:name="_Toc478054211"/>
+      <w:bookmarkStart w:id="122" w:name="_Toc479671962"/>
+      <w:bookmarkStart w:id="123" w:name="_Toc479673277"/>
       <w:r>
         <w:rPr>
           <w:rFonts w:ascii="Arial" w:hAnsi="Arial" w:cs="Arial"/>
@@ -12523,10 +12790,10 @@
         </w:rPr>
         <w:t>.</w:t>
       </w:r>
-      <w:bookmarkEnd w:id="119"/>
       <w:bookmarkEnd w:id="120"/>
       <w:bookmarkEnd w:id="121"/>
       <w:bookmarkEnd w:id="122"/>
+      <w:bookmarkEnd w:id="123"/>
     </w:p>
     <w:p>
       <w:pPr>
@@ -12693,7 +12960,7 @@
           <w:i w:val="0"/>
         </w:rPr>
       </w:pPr>
-      <w:bookmarkStart w:id="123" w:name="_Toc12628934"/>
+      <w:bookmarkStart w:id="124" w:name="_Toc13043493"/>
       <w:r>
         <w:rPr>
           <w:i w:val="0"/>
@@ -12725,7 +12992,7 @@
         </w:rPr>
         <w:t>Database Design</w:t>
       </w:r>
-      <w:bookmarkEnd w:id="123"/>
+      <w:bookmarkEnd w:id="124"/>
     </w:p>
     <w:p>
       <w:pPr>
@@ -12787,7 +13054,7 @@
         <w:spacing w:before="0" w:after="0"/>
         <w:jc w:val="both"/>
       </w:pPr>
-      <w:bookmarkStart w:id="124" w:name="_Toc12628935"/>
+      <w:bookmarkStart w:id="125" w:name="_Toc13043494"/>
       <w:r>
         <w:t>4</w:t>
       </w:r>
@@ -12803,7 +13070,7 @@
       <w:r>
         <w:t xml:space="preserve"> Description</w:t>
       </w:r>
-      <w:bookmarkEnd w:id="124"/>
+      <w:bookmarkEnd w:id="125"/>
     </w:p>
     <w:p>
       <w:pPr>
@@ -18783,7 +19050,7 @@
         <w:pStyle w:val="Heading3"/>
         <w:spacing w:before="0" w:after="0"/>
       </w:pPr>
-      <w:bookmarkStart w:id="125" w:name="_Toc12628936"/>
+      <w:bookmarkStart w:id="126" w:name="_Toc13043495"/>
       <w:r>
         <w:lastRenderedPageBreak/>
         <w:t>4</w:t>
@@ -18800,7 +19067,7 @@
       <w:r>
         <w:t xml:space="preserve"> Relationships</w:t>
       </w:r>
-      <w:bookmarkEnd w:id="125"/>
+      <w:bookmarkEnd w:id="126"/>
     </w:p>
     <w:p>
       <w:pPr>
@@ -18940,7 +19207,7 @@
           <w:i w:val="0"/>
         </w:rPr>
       </w:pPr>
-      <w:bookmarkStart w:id="126" w:name="_Toc12628937"/>
+      <w:bookmarkStart w:id="127" w:name="_Toc13043496"/>
       <w:r>
         <w:rPr>
           <w:i w:val="0"/>
@@ -18972,7 +19239,7 @@
         </w:rPr>
         <w:t>Portal Wireframes Design</w:t>
       </w:r>
-      <w:bookmarkEnd w:id="126"/>
+      <w:bookmarkEnd w:id="127"/>
     </w:p>
     <w:p>
       <w:pPr>
@@ -19034,7 +19301,7 @@
         <w:spacing w:before="0" w:after="0"/>
         <w:jc w:val="both"/>
       </w:pPr>
-      <w:bookmarkStart w:id="127" w:name="_Toc12628938"/>
+      <w:bookmarkStart w:id="128" w:name="_Toc13043497"/>
       <w:r>
         <w:t>5</w:t>
       </w:r>
@@ -19053,7 +19320,7 @@
       <w:r>
         <w:t xml:space="preserve"> Page</w:t>
       </w:r>
-      <w:bookmarkEnd w:id="127"/>
+      <w:bookmarkEnd w:id="128"/>
     </w:p>
     <w:p>
       <w:pPr>
@@ -19143,7 +19410,7 @@
         <w:spacing w:before="0" w:after="0"/>
         <w:jc w:val="both"/>
       </w:pPr>
-      <w:bookmarkStart w:id="128" w:name="_Toc12628939"/>
+      <w:bookmarkStart w:id="129" w:name="_Toc13043498"/>
       <w:r>
         <w:lastRenderedPageBreak/>
         <w:t>5</w:t>
@@ -19172,7 +19439,7 @@
       <w:r>
         <w:t>)</w:t>
       </w:r>
-      <w:bookmarkEnd w:id="128"/>
+      <w:bookmarkEnd w:id="129"/>
     </w:p>
     <w:p>
       <w:pPr>
@@ -19270,7 +19537,7 @@
         <w:spacing w:before="0" w:after="0"/>
         <w:jc w:val="both"/>
       </w:pPr>
-      <w:bookmarkStart w:id="129" w:name="_Toc12628940"/>
+      <w:bookmarkStart w:id="130" w:name="_Toc13043499"/>
       <w:r>
         <w:lastRenderedPageBreak/>
         <w:t>5</w:t>
@@ -19299,7 +19566,7 @@
       <w:r>
         <w:t>)</w:t>
       </w:r>
-      <w:bookmarkEnd w:id="129"/>
+      <w:bookmarkEnd w:id="130"/>
     </w:p>
     <w:p>
       <w:pPr>
@@ -19397,7 +19664,7 @@
         <w:spacing w:before="0" w:after="0"/>
         <w:jc w:val="both"/>
       </w:pPr>
-      <w:bookmarkStart w:id="130" w:name="_Toc12628941"/>
+      <w:bookmarkStart w:id="131" w:name="_Toc13043500"/>
       <w:r>
         <w:lastRenderedPageBreak/>
         <w:t>5</w:t>
@@ -19420,7 +19687,7 @@
       <w:r>
         <w:t xml:space="preserve"> in Accounts Page</w:t>
       </w:r>
-      <w:bookmarkEnd w:id="130"/>
+      <w:bookmarkEnd w:id="131"/>
     </w:p>
     <w:p>
       <w:pPr>
@@ -19518,7 +19785,7 @@
         <w:spacing w:before="0" w:after="0"/>
         <w:jc w:val="both"/>
       </w:pPr>
-      <w:bookmarkStart w:id="131" w:name="_Toc12628942"/>
+      <w:bookmarkStart w:id="132" w:name="_Toc13043501"/>
       <w:r>
         <w:lastRenderedPageBreak/>
         <w:t>5</w:t>
@@ -19543,7 +19810,7 @@
       <w:r>
         <w:t xml:space="preserve"> Links</w:t>
       </w:r>
-      <w:bookmarkEnd w:id="131"/>
+      <w:bookmarkEnd w:id="132"/>
     </w:p>
     <w:p>
       <w:pPr>
@@ -19641,7 +19908,7 @@
         <w:spacing w:before="0" w:after="0"/>
         <w:jc w:val="both"/>
       </w:pPr>
-      <w:bookmarkStart w:id="132" w:name="_Toc12628943"/>
+      <w:bookmarkStart w:id="133" w:name="_Toc13043502"/>
       <w:r>
         <w:lastRenderedPageBreak/>
         <w:t>5</w:t>
@@ -19656,9 +19923,119 @@
         <w:t xml:space="preserve"> </w:t>
       </w:r>
       <w:r>
+        <w:t xml:space="preserve">Transaction </w:t>
+      </w:r>
+      <w:r>
+        <w:t>Statement</w:t>
+      </w:r>
+      <w:bookmarkEnd w:id="133"/>
+    </w:p>
+    <w:p>
+      <w:pPr>
+        <w:jc w:val="both"/>
+        <w:rPr>
+          <w:rFonts w:ascii="Arial" w:hAnsi="Arial" w:cs="Arial"/>
+        </w:rPr>
+      </w:pPr>
+    </w:p>
+    <w:p>
+      <w:pPr>
+        <w:jc w:val="center"/>
+        <w:rPr>
+          <w:rFonts w:ascii="Arial" w:hAnsi="Arial" w:cs="Arial"/>
+        </w:rPr>
+      </w:pPr>
+      <w:r>
+        <w:rPr>
+          <w:rFonts w:ascii="Arial" w:hAnsi="Arial" w:cs="Arial"/>
+          <w:noProof/>
+        </w:rPr>
+        <w:drawing>
+          <wp:inline distT="0" distB="0" distL="0" distR="0">
+            <wp:extent cx="8118593" cy="4572000"/>
+            <wp:effectExtent l="57150" t="19050" r="111007" b="76200"/>
+            <wp:docPr id="7" name="Picture 5"/>
+            <wp:cNvGraphicFramePr>
+              <a:graphicFrameLocks xmlns:a="http://schemas.openxmlformats.org/drawingml/2006/main" noChangeAspect="1"/>
+            </wp:cNvGraphicFramePr>
+            <a:graphic xmlns:a="http://schemas.openxmlformats.org/drawingml/2006/main">
+              <a:graphicData uri="http://schemas.openxmlformats.org/drawingml/2006/picture">
+                <pic:pic xmlns:pic="http://schemas.openxmlformats.org/drawingml/2006/picture">
+                  <pic:nvPicPr>
+                    <pic:cNvPr id="0" name="Picture 5"/>
+                    <pic:cNvPicPr>
+                      <a:picLocks noChangeAspect="1" noChangeArrowheads="1"/>
+                    </pic:cNvPicPr>
+                  </pic:nvPicPr>
+                  <pic:blipFill>
+                    <a:blip r:embed="rId23" cstate="print"/>
+                    <a:srcRect/>
+                    <a:stretch>
+                      <a:fillRect/>
+                    </a:stretch>
+                  </pic:blipFill>
+                  <pic:spPr bwMode="auto">
+                    <a:xfrm>
+                      <a:off x="0" y="0"/>
+                      <a:ext cx="8118593" cy="4572000"/>
+                    </a:xfrm>
+                    <a:prstGeom prst="rect">
+                      <a:avLst/>
+                    </a:prstGeom>
+                    <a:ln w="3175" cap="sq">
+                      <a:solidFill>
+                        <a:srgbClr val="000000"/>
+                      </a:solidFill>
+                      <a:prstDash val="solid"/>
+                      <a:miter lim="800000"/>
+                    </a:ln>
+                    <a:effectLst>
+                      <a:outerShdw blurRad="50800" dist="38100" dir="2700000" algn="tl" rotWithShape="0">
+                        <a:srgbClr val="000000">
+                          <a:alpha val="43000"/>
+                        </a:srgbClr>
+                      </a:outerShdw>
+                    </a:effectLst>
+                  </pic:spPr>
+                </pic:pic>
+              </a:graphicData>
+            </a:graphic>
+          </wp:inline>
+        </w:drawing>
+      </w:r>
+    </w:p>
+    <w:p>
+      <w:pPr>
+        <w:jc w:val="both"/>
+        <w:rPr>
+          <w:rFonts w:ascii="Arial" w:hAnsi="Arial" w:cs="Arial"/>
+        </w:rPr>
+      </w:pPr>
+    </w:p>
+    <w:p>
+      <w:pPr>
+        <w:pStyle w:val="Heading3"/>
+        <w:spacing w:before="0" w:after="0"/>
+        <w:jc w:val="both"/>
+      </w:pPr>
+      <w:bookmarkStart w:id="134" w:name="_Toc13043503"/>
+      <w:r>
+        <w:lastRenderedPageBreak/>
+        <w:t>5</w:t>
+      </w:r>
+      <w:r>
+        <w:t>.</w:t>
+      </w:r>
+      <w:r>
+        <w:t>7</w:t>
+      </w:r>
+      <w:r>
+        <w:t xml:space="preserve"> </w:t>
+      </w:r>
+      <w:r>
         <w:t>Personal Information in Profile Page</w:t>
       </w:r>
-      <w:bookmarkEnd w:id="132"/>
+      <w:bookmarkEnd w:id="134"/>
     </w:p>
     <w:p>
       <w:pPr>
@@ -19698,7 +20075,7 @@
                     </pic:cNvPicPr>
                   </pic:nvPicPr>
                   <pic:blipFill>
-                    <a:blip r:embed="rId23" cstate="print"/>
+                    <a:blip r:embed="rId24" cstate="print"/>
                     <a:srcRect/>
                     <a:stretch>
                       <a:fillRect/>
@@ -19756,7 +20133,7 @@
         <w:spacing w:before="0" w:after="0"/>
         <w:jc w:val="both"/>
       </w:pPr>
-      <w:bookmarkStart w:id="133" w:name="_Toc12628944"/>
+      <w:bookmarkStart w:id="135" w:name="_Toc13043504"/>
       <w:r>
         <w:lastRenderedPageBreak/>
         <w:t>5</w:t>
@@ -19765,7 +20142,7 @@
         <w:t>.</w:t>
       </w:r>
       <w:r>
-        <w:t>7</w:t>
+        <w:t>8</w:t>
       </w:r>
       <w:r>
         <w:t xml:space="preserve"> </w:t>
@@ -19788,7 +20165,7 @@
       <w:r>
         <w:t>Investor)</w:t>
       </w:r>
-      <w:bookmarkEnd w:id="133"/>
+      <w:bookmarkEnd w:id="135"/>
     </w:p>
     <w:p>
       <w:pPr>
@@ -19829,7 +20206,7 @@
                     </pic:cNvPicPr>
                   </pic:nvPicPr>
                   <pic:blipFill>
-                    <a:blip r:embed="rId24" cstate="print"/>
+                    <a:blip r:embed="rId25" cstate="print"/>
                     <a:srcRect/>
                     <a:stretch>
                       <a:fillRect/>
@@ -19887,7 +20264,7 @@
         <w:spacing w:before="0" w:after="0"/>
         <w:jc w:val="both"/>
       </w:pPr>
-      <w:bookmarkStart w:id="134" w:name="_Toc12628945"/>
+      <w:bookmarkStart w:id="136" w:name="_Toc13043505"/>
       <w:r>
         <w:lastRenderedPageBreak/>
         <w:t>5</w:t>
@@ -19896,7 +20273,7 @@
         <w:t>.</w:t>
       </w:r>
       <w:r>
-        <w:t>8</w:t>
+        <w:t>9</w:t>
       </w:r>
       <w:r>
         <w:t xml:space="preserve"> </w:t>
@@ -19913,7 +20290,7 @@
       <w:r>
         <w:t>)</w:t>
       </w:r>
-      <w:bookmarkEnd w:id="134"/>
+      <w:bookmarkEnd w:id="136"/>
     </w:p>
     <w:p>
       <w:pPr>
@@ -19953,7 +20330,7 @@
                     </pic:cNvPicPr>
                   </pic:nvPicPr>
                   <pic:blipFill>
-                    <a:blip r:embed="rId25" cstate="print"/>
+                    <a:blip r:embed="rId26" cstate="print"/>
                     <a:srcRect/>
                     <a:stretch>
                       <a:fillRect/>
@@ -20011,7 +20388,7 @@
         <w:spacing w:before="0" w:after="0"/>
         <w:jc w:val="both"/>
       </w:pPr>
-      <w:bookmarkStart w:id="135" w:name="_Toc12628946"/>
+      <w:bookmarkStart w:id="137" w:name="_Toc13043506"/>
       <w:r>
         <w:lastRenderedPageBreak/>
         <w:t>5</w:t>
@@ -20020,7 +20397,7 @@
         <w:t>.</w:t>
       </w:r>
       <w:r>
-        <w:t>9</w:t>
+        <w:t>10</w:t>
       </w:r>
       <w:r>
         <w:t xml:space="preserve"> </w:t>
@@ -20028,7 +20405,7 @@
       <w:r>
         <w:t>Resources Section in Profile Page</w:t>
       </w:r>
-      <w:bookmarkEnd w:id="135"/>
+      <w:bookmarkEnd w:id="137"/>
     </w:p>
     <w:p>
       <w:pPr>
@@ -20068,7 +20445,7 @@
                     </pic:cNvPicPr>
                   </pic:nvPicPr>
                   <pic:blipFill>
-                    <a:blip r:embed="rId26" cstate="print"/>
+                    <a:blip r:embed="rId27" cstate="print"/>
                     <a:srcRect/>
                     <a:stretch>
                       <a:fillRect/>
@@ -20117,7 +20494,7 @@
         <w:spacing w:before="0" w:after="0"/>
         <w:jc w:val="both"/>
       </w:pPr>
-      <w:bookmarkStart w:id="136" w:name="_Toc12628947"/>
+      <w:bookmarkStart w:id="138" w:name="_Toc13043507"/>
       <w:r>
         <w:lastRenderedPageBreak/>
         <w:t>5</w:t>
@@ -20129,7 +20506,7 @@
         <w:t>1</w:t>
       </w:r>
       <w:r>
-        <w:t>0</w:t>
+        <w:t>1</w:t>
       </w:r>
       <w:r>
         <w:t xml:space="preserve"> </w:t>
@@ -20137,7 +20514,7 @@
       <w:r>
         <w:t>Enquiry and Feedback</w:t>
       </w:r>
-      <w:bookmarkEnd w:id="136"/>
+      <w:bookmarkEnd w:id="138"/>
     </w:p>
     <w:p>
       <w:pPr>
@@ -20177,7 +20554,7 @@
                     </pic:cNvPicPr>
                   </pic:nvPicPr>
                   <pic:blipFill>
-                    <a:blip r:embed="rId27" cstate="print"/>
+                    <a:blip r:embed="rId28" cstate="print"/>
                     <a:srcRect/>
                     <a:stretch>
                       <a:fillRect/>
@@ -20243,7 +20620,7 @@
           <w:i w:val="0"/>
         </w:rPr>
       </w:pPr>
-      <w:bookmarkStart w:id="137" w:name="_Toc12628948"/>
+      <w:bookmarkStart w:id="139" w:name="_Toc13043508"/>
       <w:r>
         <w:rPr>
           <w:i w:val="0"/>
@@ -20287,7 +20664,7 @@
         </w:rPr>
         <w:t>Site Map</w:t>
       </w:r>
-      <w:bookmarkEnd w:id="137"/>
+      <w:bookmarkEnd w:id="139"/>
     </w:p>
     <w:p>
       <w:pPr>
@@ -20361,7 +20738,7 @@
                     </pic:cNvPicPr>
                   </pic:nvPicPr>
                   <pic:blipFill>
-                    <a:blip r:embed="rId28" cstate="print"/>
+                    <a:blip r:embed="rId29" cstate="print"/>
                     <a:srcRect/>
                     <a:stretch>
                       <a:fillRect/>
@@ -20500,7 +20877,7 @@
         <w:sz w:val="16"/>
         <w:szCs w:val="16"/>
       </w:rPr>
-      <w:t>28 June 2019</w:t>
+      <w:t>3 July 2019</w:t>
     </w:r>
     <w:r>
       <w:rPr>
@@ -20607,7 +20984,7 @@
         <w:sz w:val="16"/>
         <w:szCs w:val="16"/>
       </w:rPr>
-      <w:t>4</w:t>
+      <w:t>3</w:t>
     </w:r>
     <w:r>
       <w:rPr>
@@ -20662,7 +21039,7 @@
         <w:sz w:val="16"/>
         <w:szCs w:val="16"/>
       </w:rPr>
-      <w:t>31</w:t>
+      <w:t>32</w:t>
     </w:r>
     <w:r>
       <w:rPr>
@@ -28508,7 +28885,7 @@
 </file>
 
 <file path=customXml/itemProps1.xml><?xml version="1.0" encoding="utf-8"?>
-<ds:datastoreItem xmlns:ds="http://schemas.openxmlformats.org/officeDocument/2006/customXml" ds:itemID="{E21DE18D-F6E3-41ED-B1EE-A8D37C293601}">
+<ds:datastoreItem xmlns:ds="http://schemas.openxmlformats.org/officeDocument/2006/customXml" ds:itemID="{4A939C19-FB0B-4DEA-A4C3-31AD51B8E285}">
   <ds:schemaRefs>
     <ds:schemaRef ds:uri="http://schemas.openxmlformats.org/officeDocument/2006/bibliography"/>
   </ds:schemaRefs>

</xml_diff>

<commit_message>
updated kaf agency portal system design doc, limitations of software and dev tools.
</commit_message>
<xml_diff>
--- a/kaf-agency-portal-project/system-requirements-doc/kaf-agency-portal-system-design.docx
+++ b/kaf-agency-portal-project/system-requirements-doc/kaf-agency-portal-system-design.docx
@@ -92,7 +92,7 @@
       <w:bookmarkStart w:id="5" w:name="_Toc479676538"/>
       <w:bookmarkStart w:id="6" w:name="_Toc479677062"/>
       <w:bookmarkStart w:id="7" w:name="_Toc479684088"/>
-      <w:bookmarkStart w:id="8" w:name="_Toc13672076"/>
+      <w:bookmarkStart w:id="8" w:name="_Toc14095909"/>
       <w:r>
         <w:rPr>
           <w:rFonts w:ascii="Arial Black" w:hAnsi="Arial Black" w:cs="Arial"/>
@@ -143,7 +143,7 @@
       <w:bookmarkStart w:id="14" w:name="_Toc479676539"/>
       <w:bookmarkStart w:id="15" w:name="_Toc479677063"/>
       <w:bookmarkStart w:id="16" w:name="_Toc479684089"/>
-      <w:bookmarkStart w:id="17" w:name="_Toc13672077"/>
+      <w:bookmarkStart w:id="17" w:name="_Toc14095910"/>
       <w:r>
         <w:rPr>
           <w:rFonts w:ascii="Arial" w:hAnsi="Arial" w:cs="Arial"/>
@@ -192,7 +192,7 @@
       <w:bookmarkStart w:id="23" w:name="_Toc479676540"/>
       <w:bookmarkStart w:id="24" w:name="_Toc479677064"/>
       <w:bookmarkStart w:id="25" w:name="_Toc479684090"/>
-      <w:bookmarkStart w:id="26" w:name="_Toc13672078"/>
+      <w:bookmarkStart w:id="26" w:name="_Toc14095911"/>
       <w:r>
         <w:rPr>
           <w:rFonts w:ascii="Arial Black" w:hAnsi="Arial Black" w:cs="Arial"/>
@@ -335,7 +335,7 @@
       <w:bookmarkStart w:id="32" w:name="_Toc479676541"/>
       <w:bookmarkStart w:id="33" w:name="_Toc479677065"/>
       <w:bookmarkStart w:id="34" w:name="_Toc479684091"/>
-      <w:bookmarkStart w:id="35" w:name="_Toc13672079"/>
+      <w:bookmarkStart w:id="35" w:name="_Toc14095912"/>
       <w:r>
         <w:rPr>
           <w:rFonts w:ascii="Arial Black" w:hAnsi="Arial Black" w:cs="Arial"/>
@@ -471,7 +471,7 @@
       <w:bookmarkStart w:id="41" w:name="_Toc479676543"/>
       <w:bookmarkStart w:id="42" w:name="_Toc479677067"/>
       <w:bookmarkStart w:id="43" w:name="_Toc479684093"/>
-      <w:bookmarkStart w:id="44" w:name="_Toc13672080"/>
+      <w:bookmarkStart w:id="44" w:name="_Toc14095913"/>
       <w:r>
         <w:rPr>
           <w:rFonts w:ascii="Arial Black" w:hAnsi="Arial Black"/>
@@ -510,7 +510,7 @@
       <w:bookmarkStart w:id="49" w:name="_Toc479676544"/>
       <w:bookmarkStart w:id="50" w:name="_Toc479677068"/>
       <w:bookmarkStart w:id="51" w:name="_Toc479684094"/>
-      <w:bookmarkStart w:id="52" w:name="_Toc13672081"/>
+      <w:bookmarkStart w:id="52" w:name="_Toc14095914"/>
       <w:r>
         <w:rPr>
           <w:rFonts w:ascii="Arial Black" w:hAnsi="Arial Black"/>
@@ -577,7 +577,7 @@
           <w:szCs w:val="22"/>
         </w:rPr>
       </w:pPr>
-      <w:hyperlink w:anchor="_Toc13672076" w:history="1">
+      <w:hyperlink w:anchor="_Toc14095909" w:history="1">
         <w:r>
           <w:rPr>
             <w:rStyle w:val="Hyperlink"/>
@@ -616,7 +616,7 @@
             <w:sz w:val="22"/>
             <w:szCs w:val="22"/>
           </w:rPr>
-          <w:instrText xml:space="preserve"> PAGEREF _Toc13672076 \h </w:instrText>
+          <w:instrText xml:space="preserve"> PAGEREF _Toc14095909 \h </w:instrText>
         </w:r>
         <w:r>
           <w:rPr>
@@ -674,7 +674,7 @@
           <w:szCs w:val="22"/>
         </w:rPr>
       </w:pPr>
-      <w:hyperlink w:anchor="_Toc13672077" w:history="1">
+      <w:hyperlink w:anchor="_Toc14095910" w:history="1">
         <w:r>
           <w:rPr>
             <w:rStyle w:val="Hyperlink"/>
@@ -713,7 +713,7 @@
             <w:sz w:val="22"/>
             <w:szCs w:val="22"/>
           </w:rPr>
-          <w:instrText xml:space="preserve"> PAGEREF _Toc13672077 \h </w:instrText>
+          <w:instrText xml:space="preserve"> PAGEREF _Toc14095910 \h </w:instrText>
         </w:r>
         <w:r>
           <w:rPr>
@@ -771,7 +771,7 @@
           <w:szCs w:val="22"/>
         </w:rPr>
       </w:pPr>
-      <w:hyperlink w:anchor="_Toc13672078" w:history="1">
+      <w:hyperlink w:anchor="_Toc14095911" w:history="1">
         <w:r>
           <w:rPr>
             <w:rStyle w:val="Hyperlink"/>
@@ -810,7 +810,7 @@
             <w:sz w:val="22"/>
             <w:szCs w:val="22"/>
           </w:rPr>
-          <w:instrText xml:space="preserve"> PAGEREF _Toc13672078 \h </w:instrText>
+          <w:instrText xml:space="preserve"> PAGEREF _Toc14095911 \h </w:instrText>
         </w:r>
         <w:r>
           <w:rPr>
@@ -868,7 +868,7 @@
           <w:szCs w:val="22"/>
         </w:rPr>
       </w:pPr>
-      <w:hyperlink w:anchor="_Toc13672079" w:history="1">
+      <w:hyperlink w:anchor="_Toc14095912" w:history="1">
         <w:r>
           <w:rPr>
             <w:rStyle w:val="Hyperlink"/>
@@ -907,7 +907,7 @@
             <w:sz w:val="22"/>
             <w:szCs w:val="22"/>
           </w:rPr>
-          <w:instrText xml:space="preserve"> PAGEREF _Toc13672079 \h </w:instrText>
+          <w:instrText xml:space="preserve"> PAGEREF _Toc14095912 \h </w:instrText>
         </w:r>
         <w:r>
           <w:rPr>
@@ -965,7 +965,7 @@
           <w:szCs w:val="22"/>
         </w:rPr>
       </w:pPr>
-      <w:hyperlink w:anchor="_Toc13672080" w:history="1">
+      <w:hyperlink w:anchor="_Toc14095913" w:history="1">
         <w:r>
           <w:rPr>
             <w:rStyle w:val="Hyperlink"/>
@@ -1004,7 +1004,7 @@
             <w:sz w:val="22"/>
             <w:szCs w:val="22"/>
           </w:rPr>
-          <w:instrText xml:space="preserve"> PAGEREF _Toc13672080 \h </w:instrText>
+          <w:instrText xml:space="preserve"> PAGEREF _Toc14095913 \h </w:instrText>
         </w:r>
         <w:r>
           <w:rPr>
@@ -1062,7 +1062,7 @@
           <w:szCs w:val="22"/>
         </w:rPr>
       </w:pPr>
-      <w:hyperlink w:anchor="_Toc13672081" w:history="1">
+      <w:hyperlink w:anchor="_Toc14095914" w:history="1">
         <w:r>
           <w:rPr>
             <w:rStyle w:val="Hyperlink"/>
@@ -1101,7 +1101,7 @@
             <w:sz w:val="22"/>
             <w:szCs w:val="22"/>
           </w:rPr>
-          <w:instrText xml:space="preserve"> PAGEREF _Toc13672081 \h </w:instrText>
+          <w:instrText xml:space="preserve"> PAGEREF _Toc14095914 \h </w:instrText>
         </w:r>
         <w:r>
           <w:rPr>
@@ -1159,7 +1159,7 @@
           <w:szCs w:val="22"/>
         </w:rPr>
       </w:pPr>
-      <w:hyperlink w:anchor="_Toc13672082" w:history="1">
+      <w:hyperlink w:anchor="_Toc14095915" w:history="1">
         <w:r>
           <w:rPr>
             <w:rStyle w:val="Hyperlink"/>
@@ -1199,7 +1199,7 @@
             <w:sz w:val="22"/>
             <w:szCs w:val="22"/>
           </w:rPr>
-          <w:instrText xml:space="preserve"> PAGEREF _Toc13672082 \h </w:instrText>
+          <w:instrText xml:space="preserve"> PAGEREF _Toc14095915 \h </w:instrText>
         </w:r>
         <w:r>
           <w:rPr>
@@ -1257,7 +1257,7 @@
           <w:szCs w:val="22"/>
         </w:rPr>
       </w:pPr>
-      <w:hyperlink w:anchor="_Toc13672083" w:history="1">
+      <w:hyperlink w:anchor="_Toc14095916" w:history="1">
         <w:r>
           <w:rPr>
             <w:rStyle w:val="Hyperlink"/>
@@ -1300,7 +1300,7 @@
             <w:sz w:val="22"/>
             <w:szCs w:val="22"/>
           </w:rPr>
-          <w:instrText xml:space="preserve"> PAGEREF _Toc13672083 \h </w:instrText>
+          <w:instrText xml:space="preserve"> PAGEREF _Toc14095916 \h </w:instrText>
         </w:r>
         <w:r>
           <w:rPr>
@@ -1364,7 +1364,7 @@
           <w:szCs w:val="22"/>
         </w:rPr>
       </w:pPr>
-      <w:hyperlink w:anchor="_Toc13672084" w:history="1">
+      <w:hyperlink w:anchor="_Toc14095917" w:history="1">
         <w:r>
           <w:rPr>
             <w:rStyle w:val="Hyperlink"/>
@@ -1435,7 +1435,7 @@
             <w:sz w:val="22"/>
             <w:szCs w:val="22"/>
           </w:rPr>
-          <w:instrText xml:space="preserve"> PAGEREF _Toc13672084 \h </w:instrText>
+          <w:instrText xml:space="preserve"> PAGEREF _Toc14095917 \h </w:instrText>
         </w:r>
         <w:r>
           <w:rPr>
@@ -1502,7 +1502,7 @@
           <w:szCs w:val="22"/>
         </w:rPr>
       </w:pPr>
-      <w:hyperlink w:anchor="_Toc13672085" w:history="1">
+      <w:hyperlink w:anchor="_Toc14095918" w:history="1">
         <w:r>
           <w:rPr>
             <w:rStyle w:val="Hyperlink"/>
@@ -1549,7 +1549,7 @@
             <w:sz w:val="22"/>
             <w:szCs w:val="22"/>
           </w:rPr>
-          <w:instrText xml:space="preserve"> PAGEREF _Toc13672085 \h </w:instrText>
+          <w:instrText xml:space="preserve"> PAGEREF _Toc14095918 \h </w:instrText>
         </w:r>
         <w:r>
           <w:rPr>
@@ -1616,7 +1616,7 @@
           <w:szCs w:val="22"/>
         </w:rPr>
       </w:pPr>
-      <w:hyperlink w:anchor="_Toc13672086" w:history="1">
+      <w:hyperlink w:anchor="_Toc14095919" w:history="1">
         <w:r>
           <w:rPr>
             <w:rStyle w:val="Hyperlink"/>
@@ -1663,7 +1663,7 @@
             <w:sz w:val="22"/>
             <w:szCs w:val="22"/>
           </w:rPr>
-          <w:instrText xml:space="preserve"> PAGEREF _Toc13672086 \h </w:instrText>
+          <w:instrText xml:space="preserve"> PAGEREF _Toc14095919 \h </w:instrText>
         </w:r>
         <w:r>
           <w:rPr>
@@ -1730,7 +1730,7 @@
           <w:szCs w:val="22"/>
         </w:rPr>
       </w:pPr>
-      <w:hyperlink w:anchor="_Toc13672087" w:history="1">
+      <w:hyperlink w:anchor="_Toc14095920" w:history="1">
         <w:r>
           <w:rPr>
             <w:rStyle w:val="Hyperlink"/>
@@ -1777,7 +1777,7 @@
             <w:sz w:val="22"/>
             <w:szCs w:val="22"/>
           </w:rPr>
-          <w:instrText xml:space="preserve"> PAGEREF _Toc13672087 \h </w:instrText>
+          <w:instrText xml:space="preserve"> PAGEREF _Toc14095920 \h </w:instrText>
         </w:r>
         <w:r>
           <w:rPr>
@@ -1842,7 +1842,7 @@
           <w:szCs w:val="22"/>
         </w:rPr>
       </w:pPr>
-      <w:hyperlink w:anchor="_Toc13672088" w:history="1">
+      <w:hyperlink w:anchor="_Toc14095921" w:history="1">
         <w:r>
           <w:rPr>
             <w:rStyle w:val="Hyperlink"/>
@@ -1885,7 +1885,7 @@
             <w:sz w:val="22"/>
             <w:szCs w:val="22"/>
           </w:rPr>
-          <w:instrText xml:space="preserve"> PAGEREF _Toc13672088 \h </w:instrText>
+          <w:instrText xml:space="preserve"> PAGEREF _Toc14095921 \h </w:instrText>
         </w:r>
         <w:r>
           <w:rPr>
@@ -1946,7 +1946,7 @@
           <w:szCs w:val="22"/>
         </w:rPr>
       </w:pPr>
-      <w:hyperlink w:anchor="_Toc13672089" w:history="1">
+      <w:hyperlink w:anchor="_Toc14095922" w:history="1">
         <w:r>
           <w:rPr>
             <w:rStyle w:val="Hyperlink"/>
@@ -1989,7 +1989,7 @@
             <w:sz w:val="22"/>
             <w:szCs w:val="22"/>
           </w:rPr>
-          <w:instrText xml:space="preserve"> PAGEREF _Toc13672089 \h </w:instrText>
+          <w:instrText xml:space="preserve"> PAGEREF _Toc14095922 \h </w:instrText>
         </w:r>
         <w:r>
           <w:rPr>
@@ -2051,7 +2051,7 @@
           <w:szCs w:val="22"/>
         </w:rPr>
       </w:pPr>
-      <w:hyperlink w:anchor="_Toc13672090" w:history="1">
+      <w:hyperlink w:anchor="_Toc14095923" w:history="1">
         <w:r>
           <w:rPr>
             <w:rStyle w:val="Hyperlink"/>
@@ -2094,7 +2094,7 @@
             <w:sz w:val="22"/>
             <w:szCs w:val="22"/>
           </w:rPr>
-          <w:instrText xml:space="preserve"> PAGEREF _Toc13672090 \h </w:instrText>
+          <w:instrText xml:space="preserve"> PAGEREF _Toc14095923 \h </w:instrText>
         </w:r>
         <w:r>
           <w:rPr>
@@ -2157,7 +2157,7 @@
           <w:szCs w:val="22"/>
         </w:rPr>
       </w:pPr>
-      <w:hyperlink w:anchor="_Toc13672091" w:history="1">
+      <w:hyperlink w:anchor="_Toc14095924" w:history="1">
         <w:r>
           <w:rPr>
             <w:rStyle w:val="Hyperlink"/>
@@ -2204,7 +2204,7 @@
             <w:sz w:val="22"/>
             <w:szCs w:val="22"/>
           </w:rPr>
-          <w:instrText xml:space="preserve"> PAGEREF _Toc13672091 \h </w:instrText>
+          <w:instrText xml:space="preserve"> PAGEREF _Toc14095924 \h </w:instrText>
         </w:r>
         <w:r>
           <w:rPr>
@@ -2271,7 +2271,7 @@
           <w:szCs w:val="22"/>
         </w:rPr>
       </w:pPr>
-      <w:hyperlink w:anchor="_Toc13672092" w:history="1">
+      <w:hyperlink w:anchor="_Toc14095925" w:history="1">
         <w:r>
           <w:rPr>
             <w:rStyle w:val="Hyperlink"/>
@@ -2318,7 +2318,7 @@
             <w:sz w:val="22"/>
             <w:szCs w:val="22"/>
           </w:rPr>
-          <w:instrText xml:space="preserve"> PAGEREF _Toc13672092 \h </w:instrText>
+          <w:instrText xml:space="preserve"> PAGEREF _Toc14095925 \h </w:instrText>
         </w:r>
         <w:r>
           <w:rPr>
@@ -2383,7 +2383,7 @@
           <w:szCs w:val="22"/>
         </w:rPr>
       </w:pPr>
-      <w:hyperlink w:anchor="_Toc13672093" w:history="1">
+      <w:hyperlink w:anchor="_Toc14095926" w:history="1">
         <w:r>
           <w:rPr>
             <w:rStyle w:val="Hyperlink"/>
@@ -2426,7 +2426,7 @@
             <w:sz w:val="22"/>
             <w:szCs w:val="22"/>
           </w:rPr>
-          <w:instrText xml:space="preserve"> PAGEREF _Toc13672093 \h </w:instrText>
+          <w:instrText xml:space="preserve"> PAGEREF _Toc14095926 \h </w:instrText>
         </w:r>
         <w:r>
           <w:rPr>
@@ -2487,7 +2487,7 @@
           <w:szCs w:val="22"/>
         </w:rPr>
       </w:pPr>
-      <w:hyperlink w:anchor="_Toc13672094" w:history="1">
+      <w:hyperlink w:anchor="_Toc14095927" w:history="1">
         <w:r>
           <w:rPr>
             <w:rStyle w:val="Hyperlink"/>
@@ -2530,7 +2530,7 @@
             <w:sz w:val="22"/>
             <w:szCs w:val="22"/>
           </w:rPr>
-          <w:instrText xml:space="preserve"> PAGEREF _Toc13672094 \h </w:instrText>
+          <w:instrText xml:space="preserve"> PAGEREF _Toc14095927 \h </w:instrText>
         </w:r>
         <w:r>
           <w:rPr>
@@ -2591,7 +2591,7 @@
           <w:szCs w:val="22"/>
         </w:rPr>
       </w:pPr>
-      <w:hyperlink w:anchor="_Toc13672095" w:history="1">
+      <w:hyperlink w:anchor="_Toc14095928" w:history="1">
         <w:r>
           <w:rPr>
             <w:rStyle w:val="Hyperlink"/>
@@ -2634,7 +2634,7 @@
             <w:sz w:val="22"/>
             <w:szCs w:val="22"/>
           </w:rPr>
-          <w:instrText xml:space="preserve"> PAGEREF _Toc13672095 \h </w:instrText>
+          <w:instrText xml:space="preserve"> PAGEREF _Toc14095928 \h </w:instrText>
         </w:r>
         <w:r>
           <w:rPr>
@@ -2697,7 +2697,7 @@
           <w:szCs w:val="22"/>
         </w:rPr>
       </w:pPr>
-      <w:hyperlink w:anchor="_Toc13672096" w:history="1">
+      <w:hyperlink w:anchor="_Toc14095929" w:history="1">
         <w:r>
           <w:rPr>
             <w:rStyle w:val="Hyperlink"/>
@@ -2744,7 +2744,7 @@
             <w:sz w:val="22"/>
             <w:szCs w:val="22"/>
           </w:rPr>
-          <w:instrText xml:space="preserve"> PAGEREF _Toc13672096 \h </w:instrText>
+          <w:instrText xml:space="preserve"> PAGEREF _Toc14095929 \h </w:instrText>
         </w:r>
         <w:r>
           <w:rPr>
@@ -2809,7 +2809,7 @@
           <w:szCs w:val="22"/>
         </w:rPr>
       </w:pPr>
-      <w:hyperlink w:anchor="_Toc13672097" w:history="1">
+      <w:hyperlink w:anchor="_Toc14095930" w:history="1">
         <w:r>
           <w:rPr>
             <w:rStyle w:val="Hyperlink"/>
@@ -2852,7 +2852,7 @@
             <w:sz w:val="22"/>
             <w:szCs w:val="22"/>
           </w:rPr>
-          <w:instrText xml:space="preserve"> PAGEREF _Toc13672097 \h </w:instrText>
+          <w:instrText xml:space="preserve"> PAGEREF _Toc14095930 \h </w:instrText>
         </w:r>
         <w:r>
           <w:rPr>
@@ -2913,7 +2913,7 @@
           <w:szCs w:val="22"/>
         </w:rPr>
       </w:pPr>
-      <w:hyperlink w:anchor="_Toc13672098" w:history="1">
+      <w:hyperlink w:anchor="_Toc14095931" w:history="1">
         <w:r>
           <w:rPr>
             <w:rStyle w:val="Hyperlink"/>
@@ -2956,7 +2956,7 @@
             <w:sz w:val="22"/>
             <w:szCs w:val="22"/>
           </w:rPr>
-          <w:instrText xml:space="preserve"> PAGEREF _Toc13672098 \h </w:instrText>
+          <w:instrText xml:space="preserve"> PAGEREF _Toc14095931 \h </w:instrText>
         </w:r>
         <w:r>
           <w:rPr>
@@ -3019,7 +3019,7 @@
           <w:szCs w:val="22"/>
         </w:rPr>
       </w:pPr>
-      <w:hyperlink w:anchor="_Toc13672099" w:history="1">
+      <w:hyperlink w:anchor="_Toc14095932" w:history="1">
         <w:r>
           <w:rPr>
             <w:rStyle w:val="Hyperlink"/>
@@ -3066,7 +3066,7 @@
             <w:sz w:val="22"/>
             <w:szCs w:val="22"/>
           </w:rPr>
-          <w:instrText xml:space="preserve"> PAGEREF _Toc13672099 \h </w:instrText>
+          <w:instrText xml:space="preserve"> PAGEREF _Toc14095932 \h </w:instrText>
         </w:r>
         <w:r>
           <w:rPr>
@@ -3132,7 +3132,7 @@
           <w:szCs w:val="22"/>
         </w:rPr>
       </w:pPr>
-      <w:hyperlink w:anchor="_Toc13672100" w:history="1">
+      <w:hyperlink w:anchor="_Toc14095933" w:history="1">
         <w:r>
           <w:rPr>
             <w:rStyle w:val="Hyperlink"/>
@@ -3175,7 +3175,7 @@
             <w:sz w:val="22"/>
             <w:szCs w:val="22"/>
           </w:rPr>
-          <w:instrText xml:space="preserve"> PAGEREF _Toc13672100 \h </w:instrText>
+          <w:instrText xml:space="preserve"> PAGEREF _Toc14095933 \h </w:instrText>
         </w:r>
         <w:r>
           <w:rPr>
@@ -3238,7 +3238,7 @@
           <w:szCs w:val="22"/>
         </w:rPr>
       </w:pPr>
-      <w:hyperlink w:anchor="_Toc13672101" w:history="1">
+      <w:hyperlink w:anchor="_Toc14095934" w:history="1">
         <w:r>
           <w:rPr>
             <w:rStyle w:val="Hyperlink"/>
@@ -3286,7 +3286,7 @@
             <w:sz w:val="22"/>
             <w:szCs w:val="22"/>
           </w:rPr>
-          <w:instrText xml:space="preserve"> PAGEREF _Toc13672101 \h </w:instrText>
+          <w:instrText xml:space="preserve"> PAGEREF _Toc14095934 \h </w:instrText>
         </w:r>
         <w:r>
           <w:rPr>
@@ -3353,7 +3353,7 @@
           <w:szCs w:val="22"/>
         </w:rPr>
       </w:pPr>
-      <w:hyperlink w:anchor="_Toc13672102" w:history="1">
+      <w:hyperlink w:anchor="_Toc14095935" w:history="1">
         <w:r>
           <w:rPr>
             <w:rStyle w:val="Hyperlink"/>
@@ -3401,7 +3401,7 @@
             <w:sz w:val="22"/>
             <w:szCs w:val="22"/>
           </w:rPr>
-          <w:instrText xml:space="preserve"> PAGEREF _Toc13672102 \h </w:instrText>
+          <w:instrText xml:space="preserve"> PAGEREF _Toc14095935 \h </w:instrText>
         </w:r>
         <w:r>
           <w:rPr>
@@ -3468,7 +3468,7 @@
           <w:szCs w:val="22"/>
         </w:rPr>
       </w:pPr>
-      <w:hyperlink w:anchor="_Toc13672103" w:history="1">
+      <w:hyperlink w:anchor="_Toc14095936" w:history="1">
         <w:r>
           <w:rPr>
             <w:rStyle w:val="Hyperlink"/>
@@ -3528,7 +3528,7 @@
             <w:sz w:val="22"/>
             <w:szCs w:val="22"/>
           </w:rPr>
-          <w:instrText xml:space="preserve"> PAGEREF _Toc13672103 \h </w:instrText>
+          <w:instrText xml:space="preserve"> PAGEREF _Toc14095936 \h </w:instrText>
         </w:r>
         <w:r>
           <w:rPr>
@@ -3595,7 +3595,7 @@
           <w:szCs w:val="22"/>
         </w:rPr>
       </w:pPr>
-      <w:hyperlink w:anchor="_Toc13672104" w:history="1">
+      <w:hyperlink w:anchor="_Toc14095937" w:history="1">
         <w:r>
           <w:rPr>
             <w:rStyle w:val="Hyperlink"/>
@@ -3655,7 +3655,7 @@
             <w:sz w:val="22"/>
             <w:szCs w:val="22"/>
           </w:rPr>
-          <w:instrText xml:space="preserve"> PAGEREF _Toc13672104 \h </w:instrText>
+          <w:instrText xml:space="preserve"> PAGEREF _Toc14095937 \h </w:instrText>
         </w:r>
         <w:r>
           <w:rPr>
@@ -3690,7 +3690,7 @@
             <w:sz w:val="22"/>
             <w:szCs w:val="22"/>
           </w:rPr>
-          <w:t>15</w:t>
+          <w:t>16</w:t>
         </w:r>
         <w:r>
           <w:rPr>
@@ -3721,7 +3721,7 @@
           <w:szCs w:val="22"/>
         </w:rPr>
       </w:pPr>
-      <w:hyperlink w:anchor="_Toc13672105" w:history="1">
+      <w:hyperlink w:anchor="_Toc14095938" w:history="1">
         <w:r>
           <w:rPr>
             <w:rStyle w:val="Hyperlink"/>
@@ -3764,7 +3764,7 @@
             <w:sz w:val="22"/>
             <w:szCs w:val="22"/>
           </w:rPr>
-          <w:instrText xml:space="preserve"> PAGEREF _Toc13672105 \h </w:instrText>
+          <w:instrText xml:space="preserve"> PAGEREF _Toc14095938 \h </w:instrText>
         </w:r>
         <w:r>
           <w:rPr>
@@ -3796,7 +3796,7 @@
             <w:sz w:val="22"/>
             <w:szCs w:val="22"/>
           </w:rPr>
-          <w:t>16</w:t>
+          <w:t>17</w:t>
         </w:r>
         <w:r>
           <w:rPr>
@@ -3827,7 +3827,7 @@
           <w:szCs w:val="22"/>
         </w:rPr>
       </w:pPr>
-      <w:hyperlink w:anchor="_Toc13672106" w:history="1">
+      <w:hyperlink w:anchor="_Toc14095939" w:history="1">
         <w:r>
           <w:rPr>
             <w:rStyle w:val="Hyperlink"/>
@@ -3874,7 +3874,7 @@
             <w:sz w:val="22"/>
             <w:szCs w:val="22"/>
           </w:rPr>
-          <w:instrText xml:space="preserve"> PAGEREF _Toc13672106 \h </w:instrText>
+          <w:instrText xml:space="preserve"> PAGEREF _Toc14095939 \h </w:instrText>
         </w:r>
         <w:r>
           <w:rPr>
@@ -3909,7 +3909,7 @@
             <w:sz w:val="22"/>
             <w:szCs w:val="22"/>
           </w:rPr>
-          <w:t>16</w:t>
+          <w:t>17</w:t>
         </w:r>
         <w:r>
           <w:rPr>
@@ -3941,7 +3941,7 @@
           <w:szCs w:val="22"/>
         </w:rPr>
       </w:pPr>
-      <w:hyperlink w:anchor="_Toc13672107" w:history="1">
+      <w:hyperlink w:anchor="_Toc14095940" w:history="1">
         <w:r>
           <w:rPr>
             <w:rStyle w:val="Hyperlink"/>
@@ -3988,7 +3988,7 @@
             <w:sz w:val="22"/>
             <w:szCs w:val="22"/>
           </w:rPr>
-          <w:instrText xml:space="preserve"> PAGEREF _Toc13672107 \h </w:instrText>
+          <w:instrText xml:space="preserve"> PAGEREF _Toc14095940 \h </w:instrText>
         </w:r>
         <w:r>
           <w:rPr>
@@ -4023,7 +4023,7 @@
             <w:sz w:val="22"/>
             <w:szCs w:val="22"/>
           </w:rPr>
-          <w:t>19</w:t>
+          <w:t>20</w:t>
         </w:r>
         <w:r>
           <w:rPr>
@@ -4054,7 +4054,7 @@
           <w:szCs w:val="22"/>
         </w:rPr>
       </w:pPr>
-      <w:hyperlink w:anchor="_Toc13672108" w:history="1">
+      <w:hyperlink w:anchor="_Toc14095941" w:history="1">
         <w:r>
           <w:rPr>
             <w:rStyle w:val="Hyperlink"/>
@@ -4097,7 +4097,7 @@
             <w:sz w:val="22"/>
             <w:szCs w:val="22"/>
           </w:rPr>
-          <w:instrText xml:space="preserve"> PAGEREF _Toc13672108 \h </w:instrText>
+          <w:instrText xml:space="preserve"> PAGEREF _Toc14095941 \h </w:instrText>
         </w:r>
         <w:r>
           <w:rPr>
@@ -4129,7 +4129,7 @@
             <w:sz w:val="22"/>
             <w:szCs w:val="22"/>
           </w:rPr>
-          <w:t>20</w:t>
+          <w:t>21</w:t>
         </w:r>
         <w:r>
           <w:rPr>
@@ -4160,7 +4160,7 @@
           <w:szCs w:val="22"/>
         </w:rPr>
       </w:pPr>
-      <w:hyperlink w:anchor="_Toc13672109" w:history="1">
+      <w:hyperlink w:anchor="_Toc14095942" w:history="1">
         <w:r>
           <w:rPr>
             <w:rStyle w:val="Hyperlink"/>
@@ -4207,7 +4207,7 @@
             <w:sz w:val="22"/>
             <w:szCs w:val="22"/>
           </w:rPr>
-          <w:instrText xml:space="preserve"> PAGEREF _Toc13672109 \h </w:instrText>
+          <w:instrText xml:space="preserve"> PAGEREF _Toc14095942 \h </w:instrText>
         </w:r>
         <w:r>
           <w:rPr>
@@ -4242,7 +4242,7 @@
             <w:sz w:val="22"/>
             <w:szCs w:val="22"/>
           </w:rPr>
-          <w:t>20</w:t>
+          <w:t>21</w:t>
         </w:r>
         <w:r>
           <w:rPr>
@@ -4274,7 +4274,7 @@
           <w:szCs w:val="22"/>
         </w:rPr>
       </w:pPr>
-      <w:hyperlink w:anchor="_Toc13672110" w:history="1">
+      <w:hyperlink w:anchor="_Toc14095943" w:history="1">
         <w:r>
           <w:rPr>
             <w:rStyle w:val="Hyperlink"/>
@@ -4321,7 +4321,7 @@
             <w:sz w:val="22"/>
             <w:szCs w:val="22"/>
           </w:rPr>
-          <w:instrText xml:space="preserve"> PAGEREF _Toc13672110 \h </w:instrText>
+          <w:instrText xml:space="preserve"> PAGEREF _Toc14095943 \h </w:instrText>
         </w:r>
         <w:r>
           <w:rPr>
@@ -4356,7 +4356,7 @@
             <w:sz w:val="22"/>
             <w:szCs w:val="22"/>
           </w:rPr>
-          <w:t>21</w:t>
+          <w:t>22</w:t>
         </w:r>
         <w:r>
           <w:rPr>
@@ -4388,7 +4388,7 @@
           <w:szCs w:val="22"/>
         </w:rPr>
       </w:pPr>
-      <w:hyperlink w:anchor="_Toc13672111" w:history="1">
+      <w:hyperlink w:anchor="_Toc14095944" w:history="1">
         <w:r>
           <w:rPr>
             <w:rStyle w:val="Hyperlink"/>
@@ -4435,7 +4435,7 @@
             <w:sz w:val="22"/>
             <w:szCs w:val="22"/>
           </w:rPr>
-          <w:instrText xml:space="preserve"> PAGEREF _Toc13672111 \h </w:instrText>
+          <w:instrText xml:space="preserve"> PAGEREF _Toc14095944 \h </w:instrText>
         </w:r>
         <w:r>
           <w:rPr>
@@ -4470,7 +4470,7 @@
             <w:sz w:val="22"/>
             <w:szCs w:val="22"/>
           </w:rPr>
-          <w:t>22</w:t>
+          <w:t>23</w:t>
         </w:r>
         <w:r>
           <w:rPr>
@@ -4502,7 +4502,7 @@
           <w:szCs w:val="22"/>
         </w:rPr>
       </w:pPr>
-      <w:hyperlink w:anchor="_Toc13672112" w:history="1">
+      <w:hyperlink w:anchor="_Toc14095945" w:history="1">
         <w:r>
           <w:rPr>
             <w:rStyle w:val="Hyperlink"/>
@@ -4549,7 +4549,7 @@
             <w:sz w:val="22"/>
             <w:szCs w:val="22"/>
           </w:rPr>
-          <w:instrText xml:space="preserve"> PAGEREF _Toc13672112 \h </w:instrText>
+          <w:instrText xml:space="preserve"> PAGEREF _Toc14095945 \h </w:instrText>
         </w:r>
         <w:r>
           <w:rPr>
@@ -4584,7 +4584,7 @@
             <w:sz w:val="22"/>
             <w:szCs w:val="22"/>
           </w:rPr>
-          <w:t>23</w:t>
+          <w:t>24</w:t>
         </w:r>
         <w:r>
           <w:rPr>
@@ -4616,7 +4616,7 @@
           <w:szCs w:val="22"/>
         </w:rPr>
       </w:pPr>
-      <w:hyperlink w:anchor="_Toc13672113" w:history="1">
+      <w:hyperlink w:anchor="_Toc14095946" w:history="1">
         <w:r>
           <w:rPr>
             <w:rStyle w:val="Hyperlink"/>
@@ -4663,7 +4663,7 @@
             <w:sz w:val="22"/>
             <w:szCs w:val="22"/>
           </w:rPr>
-          <w:instrText xml:space="preserve"> PAGEREF _Toc13672113 \h </w:instrText>
+          <w:instrText xml:space="preserve"> PAGEREF _Toc14095946 \h </w:instrText>
         </w:r>
         <w:r>
           <w:rPr>
@@ -4698,7 +4698,7 @@
             <w:sz w:val="22"/>
             <w:szCs w:val="22"/>
           </w:rPr>
-          <w:t>24</w:t>
+          <w:t>25</w:t>
         </w:r>
         <w:r>
           <w:rPr>
@@ -4730,7 +4730,7 @@
           <w:szCs w:val="22"/>
         </w:rPr>
       </w:pPr>
-      <w:hyperlink w:anchor="_Toc13672114" w:history="1">
+      <w:hyperlink w:anchor="_Toc14095947" w:history="1">
         <w:r>
           <w:rPr>
             <w:rStyle w:val="Hyperlink"/>
@@ -4777,7 +4777,7 @@
             <w:sz w:val="22"/>
             <w:szCs w:val="22"/>
           </w:rPr>
-          <w:instrText xml:space="preserve"> PAGEREF _Toc13672114 \h </w:instrText>
+          <w:instrText xml:space="preserve"> PAGEREF _Toc14095947 \h </w:instrText>
         </w:r>
         <w:r>
           <w:rPr>
@@ -4812,7 +4812,7 @@
             <w:sz w:val="22"/>
             <w:szCs w:val="22"/>
           </w:rPr>
-          <w:t>25</w:t>
+          <w:t>26</w:t>
         </w:r>
         <w:r>
           <w:rPr>
@@ -4844,7 +4844,7 @@
           <w:szCs w:val="22"/>
         </w:rPr>
       </w:pPr>
-      <w:hyperlink w:anchor="_Toc13672115" w:history="1">
+      <w:hyperlink w:anchor="_Toc14095948" w:history="1">
         <w:r>
           <w:rPr>
             <w:rStyle w:val="Hyperlink"/>
@@ -4891,7 +4891,7 @@
             <w:sz w:val="22"/>
             <w:szCs w:val="22"/>
           </w:rPr>
-          <w:instrText xml:space="preserve"> PAGEREF _Toc13672115 \h </w:instrText>
+          <w:instrText xml:space="preserve"> PAGEREF _Toc14095948 \h </w:instrText>
         </w:r>
         <w:r>
           <w:rPr>
@@ -4926,7 +4926,7 @@
             <w:sz w:val="22"/>
             <w:szCs w:val="22"/>
           </w:rPr>
-          <w:t>26</w:t>
+          <w:t>27</w:t>
         </w:r>
         <w:r>
           <w:rPr>
@@ -4958,7 +4958,7 @@
           <w:szCs w:val="22"/>
         </w:rPr>
       </w:pPr>
-      <w:hyperlink w:anchor="_Toc13672116" w:history="1">
+      <w:hyperlink w:anchor="_Toc14095949" w:history="1">
         <w:r>
           <w:rPr>
             <w:rStyle w:val="Hyperlink"/>
@@ -5005,7 +5005,7 @@
             <w:sz w:val="22"/>
             <w:szCs w:val="22"/>
           </w:rPr>
-          <w:instrText xml:space="preserve"> PAGEREF _Toc13672116 \h </w:instrText>
+          <w:instrText xml:space="preserve"> PAGEREF _Toc14095949 \h </w:instrText>
         </w:r>
         <w:r>
           <w:rPr>
@@ -5040,7 +5040,7 @@
             <w:sz w:val="22"/>
             <w:szCs w:val="22"/>
           </w:rPr>
-          <w:t>27</w:t>
+          <w:t>28</w:t>
         </w:r>
         <w:r>
           <w:rPr>
@@ -5072,7 +5072,7 @@
           <w:szCs w:val="22"/>
         </w:rPr>
       </w:pPr>
-      <w:hyperlink w:anchor="_Toc13672117" w:history="1">
+      <w:hyperlink w:anchor="_Toc14095950" w:history="1">
         <w:r>
           <w:rPr>
             <w:rStyle w:val="Hyperlink"/>
@@ -5119,7 +5119,7 @@
             <w:sz w:val="22"/>
             <w:szCs w:val="22"/>
           </w:rPr>
-          <w:instrText xml:space="preserve"> PAGEREF _Toc13672117 \h </w:instrText>
+          <w:instrText xml:space="preserve"> PAGEREF _Toc14095950 \h </w:instrText>
         </w:r>
         <w:r>
           <w:rPr>
@@ -5154,7 +5154,7 @@
             <w:sz w:val="22"/>
             <w:szCs w:val="22"/>
           </w:rPr>
-          <w:t>28</w:t>
+          <w:t>29</w:t>
         </w:r>
         <w:r>
           <w:rPr>
@@ -5186,7 +5186,7 @@
           <w:szCs w:val="22"/>
         </w:rPr>
       </w:pPr>
-      <w:hyperlink w:anchor="_Toc13672118" w:history="1">
+      <w:hyperlink w:anchor="_Toc14095951" w:history="1">
         <w:r>
           <w:rPr>
             <w:rStyle w:val="Hyperlink"/>
@@ -5233,7 +5233,7 @@
             <w:sz w:val="22"/>
             <w:szCs w:val="22"/>
           </w:rPr>
-          <w:instrText xml:space="preserve"> PAGEREF _Toc13672118 \h </w:instrText>
+          <w:instrText xml:space="preserve"> PAGEREF _Toc14095951 \h </w:instrText>
         </w:r>
         <w:r>
           <w:rPr>
@@ -5268,7 +5268,7 @@
             <w:sz w:val="22"/>
             <w:szCs w:val="22"/>
           </w:rPr>
-          <w:t>29</w:t>
+          <w:t>30</w:t>
         </w:r>
         <w:r>
           <w:rPr>
@@ -5300,7 +5300,7 @@
           <w:szCs w:val="22"/>
         </w:rPr>
       </w:pPr>
-      <w:hyperlink w:anchor="_Toc13672119" w:history="1">
+      <w:hyperlink w:anchor="_Toc14095952" w:history="1">
         <w:r>
           <w:rPr>
             <w:rStyle w:val="Hyperlink"/>
@@ -5347,7 +5347,7 @@
             <w:sz w:val="22"/>
             <w:szCs w:val="22"/>
           </w:rPr>
-          <w:instrText xml:space="preserve"> PAGEREF _Toc13672119 \h </w:instrText>
+          <w:instrText xml:space="preserve"> PAGEREF _Toc14095952 \h </w:instrText>
         </w:r>
         <w:r>
           <w:rPr>
@@ -5382,7 +5382,7 @@
             <w:sz w:val="22"/>
             <w:szCs w:val="22"/>
           </w:rPr>
-          <w:t>30</w:t>
+          <w:t>31</w:t>
         </w:r>
         <w:r>
           <w:rPr>
@@ -5412,7 +5412,7 @@
           <w:szCs w:val="22"/>
         </w:rPr>
       </w:pPr>
-      <w:hyperlink w:anchor="_Toc13672120" w:history="1">
+      <w:hyperlink w:anchor="_Toc14095953" w:history="1">
         <w:r>
           <w:rPr>
             <w:rStyle w:val="Hyperlink"/>
@@ -5455,7 +5455,7 @@
             <w:sz w:val="22"/>
             <w:szCs w:val="22"/>
           </w:rPr>
-          <w:instrText xml:space="preserve"> PAGEREF _Toc13672120 \h </w:instrText>
+          <w:instrText xml:space="preserve"> PAGEREF _Toc14095953 \h </w:instrText>
         </w:r>
         <w:r>
           <w:rPr>
@@ -5487,7 +5487,7 @@
             <w:sz w:val="22"/>
             <w:szCs w:val="22"/>
           </w:rPr>
-          <w:t>31</w:t>
+          <w:t>32</w:t>
         </w:r>
         <w:r>
           <w:rPr>
@@ -5518,7 +5518,7 @@
         <w:br w:type="page"/>
       </w:r>
       <w:bookmarkStart w:id="53" w:name="_Toc479684095"/>
-      <w:bookmarkStart w:id="54" w:name="_Toc13672082"/>
+      <w:bookmarkStart w:id="54" w:name="_Toc14095915"/>
       <w:r>
         <w:rPr>
           <w:b w:val="0"/>
@@ -5550,7 +5550,7 @@
       </w:pPr>
       <w:bookmarkStart w:id="55" w:name="_Toc417456544"/>
       <w:bookmarkStart w:id="56" w:name="_Toc479676545"/>
-      <w:bookmarkStart w:id="57" w:name="_Toc13672083"/>
+      <w:bookmarkStart w:id="57" w:name="_Toc14095916"/>
       <w:r>
         <w:rPr>
           <w:i w:val="0"/>
@@ -5630,7 +5630,7 @@
       </w:pPr>
       <w:bookmarkStart w:id="58" w:name="_Toc417456545"/>
       <w:bookmarkStart w:id="59" w:name="_Toc479676546"/>
-      <w:bookmarkStart w:id="60" w:name="_Toc13672084"/>
+      <w:bookmarkStart w:id="60" w:name="_Toc14095917"/>
       <w:r>
         <w:t>Goal</w:t>
       </w:r>
@@ -5683,7 +5683,7 @@
       </w:pPr>
       <w:bookmarkStart w:id="61" w:name="_Toc417456546"/>
       <w:bookmarkStart w:id="62" w:name="_Toc479676547"/>
-      <w:bookmarkStart w:id="63" w:name="_Toc13672085"/>
+      <w:bookmarkStart w:id="63" w:name="_Toc14095918"/>
       <w:r>
         <w:t xml:space="preserve">1.2 </w:t>
       </w:r>
@@ -5792,7 +5792,7 @@
         <w:pStyle w:val="Heading3"/>
         <w:spacing w:before="0" w:after="0"/>
       </w:pPr>
-      <w:bookmarkStart w:id="64" w:name="_Toc13672086"/>
+      <w:bookmarkStart w:id="64" w:name="_Toc14095919"/>
       <w:r>
         <w:t>1.</w:t>
       </w:r>
@@ -6009,7 +6009,7 @@
         <w:spacing w:before="0" w:after="0"/>
         <w:jc w:val="both"/>
       </w:pPr>
-      <w:bookmarkStart w:id="65" w:name="_Toc13672087"/>
+      <w:bookmarkStart w:id="65" w:name="_Toc14095920"/>
       <w:r>
         <w:lastRenderedPageBreak/>
         <w:t>1.</w:t>
@@ -6062,7 +6062,7 @@
           <w:szCs w:val="24"/>
         </w:rPr>
       </w:pPr>
-      <w:bookmarkStart w:id="66" w:name="_Toc13672088"/>
+      <w:bookmarkStart w:id="66" w:name="_Toc14095921"/>
       <w:r>
         <w:rPr>
           <w:rFonts w:ascii="Arial" w:hAnsi="Arial" w:cs="Arial"/>
@@ -8085,7 +8085,7 @@
           <w:szCs w:val="24"/>
         </w:rPr>
       </w:pPr>
-      <w:bookmarkStart w:id="67" w:name="_Toc13672089"/>
+      <w:bookmarkStart w:id="67" w:name="_Toc14095922"/>
       <w:r>
         <w:rPr>
           <w:rFonts w:ascii="Arial" w:hAnsi="Arial" w:cs="Arial"/>
@@ -8648,7 +8648,7 @@
           <w:i w:val="0"/>
         </w:rPr>
       </w:pPr>
-      <w:bookmarkStart w:id="68" w:name="_Toc13672090"/>
+      <w:bookmarkStart w:id="68" w:name="_Toc14095923"/>
       <w:r>
         <w:rPr>
           <w:i w:val="0"/>
@@ -8682,7 +8682,7 @@
         <w:jc w:val="both"/>
       </w:pPr>
       <w:bookmarkStart w:id="69" w:name="_Toc10039418"/>
-      <w:bookmarkStart w:id="70" w:name="_Toc13672091"/>
+      <w:bookmarkStart w:id="70" w:name="_Toc14095924"/>
       <w:r>
         <w:t>2.1 System Architecture</w:t>
       </w:r>
@@ -9662,7 +9662,7 @@
         <w:jc w:val="both"/>
       </w:pPr>
       <w:bookmarkStart w:id="71" w:name="_Toc10039419"/>
-      <w:bookmarkStart w:id="72" w:name="_Toc13672092"/>
+      <w:bookmarkStart w:id="72" w:name="_Toc14095925"/>
       <w:r>
         <w:t>2.2 System Components (Technology Requirements)</w:t>
       </w:r>
@@ -9688,7 +9688,7 @@
           <w:szCs w:val="24"/>
         </w:rPr>
       </w:pPr>
-      <w:bookmarkStart w:id="73" w:name="_Toc13672093"/>
+      <w:bookmarkStart w:id="73" w:name="_Toc14095926"/>
       <w:r>
         <w:rPr>
           <w:rFonts w:ascii="Arial" w:hAnsi="Arial" w:cs="Arial"/>
@@ -9895,7 +9895,7 @@
           <w:szCs w:val="24"/>
         </w:rPr>
       </w:pPr>
-      <w:bookmarkStart w:id="74" w:name="_Toc13672094"/>
+      <w:bookmarkStart w:id="74" w:name="_Toc14095927"/>
       <w:r>
         <w:rPr>
           <w:rFonts w:ascii="Arial" w:hAnsi="Arial" w:cs="Arial"/>
@@ -9954,7 +9954,7 @@
         </w:rPr>
       </w:pPr>
       <w:bookmarkStart w:id="75" w:name="_Toc479683720"/>
-      <w:bookmarkStart w:id="76" w:name="_Toc13672095"/>
+      <w:bookmarkStart w:id="76" w:name="_Toc14095928"/>
       <w:r>
         <w:rPr>
           <w:rFonts w:ascii="Arial" w:hAnsi="Arial" w:cs="Arial"/>
@@ -10347,7 +10347,7 @@
         <w:spacing w:before="0" w:after="0"/>
         <w:jc w:val="both"/>
       </w:pPr>
-      <w:bookmarkStart w:id="77" w:name="_Toc13672096"/>
+      <w:bookmarkStart w:id="77" w:name="_Toc14095929"/>
       <w:r>
         <w:lastRenderedPageBreak/>
         <w:t>2.</w:t>
@@ -10400,7 +10400,7 @@
           <w:szCs w:val="24"/>
         </w:rPr>
       </w:pPr>
-      <w:bookmarkStart w:id="78" w:name="_Toc13672097"/>
+      <w:bookmarkStart w:id="78" w:name="_Toc14095930"/>
       <w:r>
         <w:rPr>
           <w:rFonts w:ascii="Arial" w:hAnsi="Arial" w:cs="Arial"/>
@@ -10605,7 +10605,7 @@
           <w:szCs w:val="24"/>
         </w:rPr>
       </w:pPr>
-      <w:bookmarkStart w:id="79" w:name="_Toc13672098"/>
+      <w:bookmarkStart w:id="79" w:name="_Toc14095931"/>
       <w:r>
         <w:rPr>
           <w:rFonts w:ascii="Arial" w:hAnsi="Arial" w:cs="Arial"/>
@@ -11396,7 +11396,7 @@
           <v:shape id="_x0000_i1026" type="#_x0000_t75" style="width:374.25pt;height:418.5pt" o:ole="">
             <v:imagedata r:id="rId10" o:title=""/>
           </v:shape>
-          <o:OLEObject Type="Embed" ProgID="Visio.Drawing.11" ShapeID="_x0000_i1026" DrawAspect="Content" ObjectID="_1624284913" r:id="rId11"/>
+          <o:OLEObject Type="Embed" ProgID="Visio.Drawing.11" ShapeID="_x0000_i1026" DrawAspect="Content" ObjectID="_1624708732" r:id="rId11"/>
         </w:object>
       </w:r>
     </w:p>
@@ -11571,7 +11571,7 @@
           <v:shape id="_x0000_i1027" type="#_x0000_t75" style="width:435.75pt;height:411.75pt" o:ole="">
             <v:imagedata r:id="rId12" o:title=""/>
           </v:shape>
-          <o:OLEObject Type="Embed" ProgID="Visio.Drawing.11" ShapeID="_x0000_i1027" DrawAspect="Content" ObjectID="_1624284914" r:id="rId13"/>
+          <o:OLEObject Type="Embed" ProgID="Visio.Drawing.11" ShapeID="_x0000_i1027" DrawAspect="Content" ObjectID="_1624708733" r:id="rId13"/>
         </w:object>
       </w:r>
     </w:p>
@@ -11718,7 +11718,7 @@
         <w:spacing w:before="0" w:after="0"/>
         <w:jc w:val="both"/>
       </w:pPr>
-      <w:bookmarkStart w:id="94" w:name="_Toc13672099"/>
+      <w:bookmarkStart w:id="94" w:name="_Toc14095932"/>
       <w:r>
         <w:lastRenderedPageBreak/>
         <w:t>2.4</w:t>
@@ -11879,7 +11879,7 @@
         </w:rPr>
       </w:pPr>
       <w:bookmarkStart w:id="95" w:name="_Toc10039420"/>
-      <w:bookmarkStart w:id="96" w:name="_Toc13672100"/>
+      <w:bookmarkStart w:id="96" w:name="_Toc14095933"/>
       <w:r>
         <w:rPr>
           <w:i w:val="0"/>
@@ -11912,7 +11912,7 @@
         </w:rPr>
       </w:pPr>
       <w:bookmarkStart w:id="97" w:name="_Toc10039421"/>
-      <w:bookmarkStart w:id="98" w:name="_Toc13672101"/>
+      <w:bookmarkStart w:id="98" w:name="_Toc14095934"/>
       <w:r>
         <w:rPr>
           <w:shd w:val="clear" w:color="auto" w:fill="FFFFFF"/>
@@ -12019,13 +12019,19 @@
         <w:rPr>
           <w:rFonts w:ascii="Arial" w:hAnsi="Arial" w:cs="Arial"/>
         </w:rPr>
-        <w:t>framework</w:t>
-      </w:r>
-      <w:r>
-        <w:rPr>
-          <w:rFonts w:ascii="Arial" w:hAnsi="Arial" w:cs="Arial"/>
-        </w:rPr>
-        <w:t xml:space="preserve"> (Responsive web design)</w:t>
+        <w:t>(</w:t>
+      </w:r>
+      <w:r>
+        <w:rPr>
+          <w:rFonts w:ascii="Arial" w:hAnsi="Arial" w:cs="Arial"/>
+        </w:rPr>
+        <w:t>r</w:t>
+      </w:r>
+      <w:r>
+        <w:rPr>
+          <w:rFonts w:ascii="Arial" w:hAnsi="Arial" w:cs="Arial"/>
+        </w:rPr>
+        <w:t>esponsive web design)</w:t>
       </w:r>
     </w:p>
     <w:p>
@@ -12097,7 +12103,7 @@
         </w:rPr>
       </w:pPr>
       <w:bookmarkStart w:id="99" w:name="_Toc10039422"/>
-      <w:bookmarkStart w:id="100" w:name="_Toc13672102"/>
+      <w:bookmarkStart w:id="100" w:name="_Toc14095935"/>
       <w:r>
         <w:rPr>
           <w:shd w:val="clear" w:color="auto" w:fill="FFFFFF"/>
@@ -12135,7 +12141,31 @@
         <w:rPr>
           <w:rFonts w:ascii="Arial" w:hAnsi="Arial" w:cs="Arial"/>
         </w:rPr>
-        <w:t>Web browser (Cross browsers and cross devices)</w:t>
+        <w:t>Web browser (</w:t>
+      </w:r>
+      <w:r>
+        <w:rPr>
+          <w:rFonts w:ascii="Arial" w:hAnsi="Arial" w:cs="Arial"/>
+        </w:rPr>
+        <w:t>c</w:t>
+      </w:r>
+      <w:r>
+        <w:rPr>
+          <w:rFonts w:ascii="Arial" w:hAnsi="Arial" w:cs="Arial"/>
+        </w:rPr>
+        <w:t xml:space="preserve">ross browsers </w:t>
+      </w:r>
+      <w:r>
+        <w:rPr>
+          <w:rFonts w:ascii="Arial" w:hAnsi="Arial" w:cs="Arial"/>
+        </w:rPr>
+        <w:t xml:space="preserve">and </w:t>
+      </w:r>
+      <w:r>
+        <w:rPr>
+          <w:rFonts w:ascii="Arial" w:hAnsi="Arial" w:cs="Arial"/>
+        </w:rPr>
+        <w:t>devices)</w:t>
       </w:r>
     </w:p>
     <w:p>
@@ -12161,7 +12191,7 @@
         </w:rPr>
       </w:pPr>
       <w:bookmarkStart w:id="101" w:name="_Toc10039423"/>
-      <w:bookmarkStart w:id="102" w:name="_Toc13672103"/>
+      <w:bookmarkStart w:id="102" w:name="_Toc14095936"/>
       <w:r>
         <w:rPr>
           <w:shd w:val="clear" w:color="auto" w:fill="FFFFFF"/>
@@ -12209,19 +12239,43 @@
           <w:color w:val="000000"/>
         </w:rPr>
       </w:pPr>
-      <w:bookmarkStart w:id="103" w:name="_Toc478047891"/>
-      <w:bookmarkStart w:id="104" w:name="_Toc478054198"/>
-      <w:bookmarkStart w:id="105" w:name="_Toc479673264"/>
       <w:r>
         <w:rPr>
           <w:rFonts w:ascii="Arial" w:hAnsi="Arial" w:cs="Arial"/>
           <w:b/>
         </w:rPr>
-        <w:t>Reliability requirement</w:t>
-      </w:r>
-      <w:bookmarkEnd w:id="103"/>
-      <w:bookmarkEnd w:id="104"/>
-      <w:bookmarkEnd w:id="105"/>
+        <w:t xml:space="preserve">Bootstrap </w:t>
+      </w:r>
+      <w:r>
+        <w:rPr>
+          <w:rFonts w:ascii="Arial" w:hAnsi="Arial" w:cs="Arial"/>
+          <w:b/>
+        </w:rPr>
+        <w:t>F</w:t>
+      </w:r>
+      <w:r>
+        <w:rPr>
+          <w:rFonts w:ascii="Arial" w:hAnsi="Arial" w:cs="Arial"/>
+          <w:b/>
+        </w:rPr>
+        <w:t>ramework</w:t>
+      </w:r>
+      <w:r>
+        <w:rPr>
+          <w:rFonts w:ascii="Arial" w:hAnsi="Arial" w:cs="Arial"/>
+          <w:b/>
+        </w:rPr>
+        <w:t xml:space="preserve"> – </w:t>
+      </w:r>
+      <w:proofErr w:type="spellStart"/>
+      <w:r>
+        <w:rPr>
+          <w:rFonts w:ascii="Arial" w:hAnsi="Arial" w:cs="Arial"/>
+          <w:b/>
+        </w:rPr>
+        <w:t>AdminLTE</w:t>
+      </w:r>
+      <w:proofErr w:type="spellEnd"/>
     </w:p>
     <w:p>
       <w:pPr>
@@ -12237,19 +12291,43 @@
         <w:rPr>
           <w:rFonts w:ascii="Arial" w:hAnsi="Arial" w:cs="Arial"/>
         </w:rPr>
-        <w:t>The main reliability is the validation used. Without proper validation, the system does not allow to enter that value into database. All the required validation</w:t>
-      </w:r>
-      <w:r>
-        <w:rPr>
-          <w:rFonts w:ascii="Arial" w:hAnsi="Arial" w:cs="Arial"/>
-        </w:rPr>
-        <w:t>s</w:t>
-      </w:r>
-      <w:r>
-        <w:rPr>
-          <w:rFonts w:ascii="Arial" w:hAnsi="Arial" w:cs="Arial"/>
-        </w:rPr>
-        <w:t xml:space="preserve"> controls</w:t>
+        <w:t xml:space="preserve">While </w:t>
+      </w:r>
+      <w:r>
+        <w:rPr>
+          <w:rFonts w:ascii="Arial" w:hAnsi="Arial" w:cs="Arial"/>
+        </w:rPr>
+        <w:t>it is</w:t>
+      </w:r>
+      <w:r>
+        <w:rPr>
+          <w:rFonts w:ascii="Arial" w:hAnsi="Arial" w:cs="Arial"/>
+        </w:rPr>
+        <w:t xml:space="preserve"> easy to build a responsive </w:t>
+      </w:r>
+      <w:r>
+        <w:rPr>
+          <w:rFonts w:ascii="Arial" w:hAnsi="Arial" w:cs="Arial"/>
+        </w:rPr>
+        <w:t>Portal</w:t>
+      </w:r>
+      <w:r>
+        <w:rPr>
+          <w:rFonts w:ascii="Arial" w:hAnsi="Arial" w:cs="Arial"/>
+        </w:rPr>
+        <w:t xml:space="preserve"> with </w:t>
+      </w:r>
+      <w:r>
+        <w:rPr>
+          <w:rFonts w:ascii="Arial" w:hAnsi="Arial" w:cs="Arial"/>
+        </w:rPr>
+        <w:t>Bootstrap Admin Dashboard</w:t>
+      </w:r>
+      <w:r>
+        <w:rPr>
+          <w:rFonts w:ascii="Arial" w:hAnsi="Arial" w:cs="Arial"/>
+        </w:rPr>
+        <w:t xml:space="preserve"> template</w:t>
       </w:r>
       <w:r>
         <w:rPr>
@@ -12257,19 +12335,110 @@
         </w:rPr>
         <w:t xml:space="preserve"> </w:t>
       </w:r>
+      <w:r>
+        <w:rPr>
+          <w:rFonts w:ascii="Arial" w:hAnsi="Arial" w:cs="Arial"/>
+        </w:rPr>
+        <w:t xml:space="preserve">using </w:t>
+      </w:r>
+      <w:proofErr w:type="spellStart"/>
+      <w:r>
+        <w:rPr>
+          <w:rFonts w:ascii="Arial" w:hAnsi="Arial" w:cs="Arial"/>
+        </w:rPr>
+        <w:t>AdminLTE</w:t>
+      </w:r>
+      <w:proofErr w:type="spellEnd"/>
+      <w:r>
+        <w:rPr>
+          <w:rFonts w:ascii="Arial" w:hAnsi="Arial" w:cs="Arial"/>
+        </w:rPr>
+        <w:t xml:space="preserve">, the </w:t>
+      </w:r>
       <w:proofErr w:type="gramStart"/>
       <w:r>
         <w:rPr>
           <w:rFonts w:ascii="Arial" w:hAnsi="Arial" w:cs="Arial"/>
         </w:rPr>
-        <w:t>are implemented</w:t>
+        <w:t>end results</w:t>
       </w:r>
       <w:proofErr w:type="gramEnd"/>
       <w:r>
         <w:rPr>
           <w:rFonts w:ascii="Arial" w:hAnsi="Arial" w:cs="Arial"/>
         </w:rPr>
-        <w:t xml:space="preserve"> to keep the Portal system secure.</w:t>
+        <w:t xml:space="preserve"> can be quite a bit heavy for the users in terms of slower loading times, as well as battery drain issues</w:t>
+      </w:r>
+      <w:r>
+        <w:rPr>
+          <w:rFonts w:ascii="Arial" w:hAnsi="Arial" w:cs="Arial"/>
+        </w:rPr>
+        <w:t xml:space="preserve"> for mobile platform</w:t>
+      </w:r>
+      <w:r>
+        <w:rPr>
+          <w:rFonts w:ascii="Arial" w:hAnsi="Arial" w:cs="Arial"/>
+        </w:rPr>
+        <w:t xml:space="preserve">. </w:t>
+      </w:r>
+      <w:r>
+        <w:rPr>
+          <w:rFonts w:ascii="Arial" w:hAnsi="Arial" w:cs="Arial"/>
+        </w:rPr>
+        <w:t>In addition</w:t>
+      </w:r>
+      <w:r>
+        <w:rPr>
+          <w:rFonts w:ascii="Arial" w:hAnsi="Arial" w:cs="Arial"/>
+        </w:rPr>
+        <w:t xml:space="preserve">, the files generated by Bootstrap can be huge in size, which can slow things down for </w:t>
+      </w:r>
+      <w:r>
+        <w:rPr>
+          <w:rFonts w:ascii="Arial" w:hAnsi="Arial" w:cs="Arial"/>
+        </w:rPr>
+        <w:t>system</w:t>
+      </w:r>
+      <w:r>
+        <w:rPr>
+          <w:rFonts w:ascii="Arial" w:hAnsi="Arial" w:cs="Arial"/>
+        </w:rPr>
+        <w:t xml:space="preserve"> quite heavily.</w:t>
+      </w:r>
+    </w:p>
+    <w:p>
+      <w:pPr>
+        <w:pStyle w:val="NormalWeb"/>
+        <w:spacing w:before="0" w:beforeAutospacing="0" w:after="0" w:afterAutospacing="0"/>
+        <w:ind w:left="360"/>
+        <w:jc w:val="both"/>
+        <w:rPr>
+          <w:rFonts w:ascii="Arial" w:hAnsi="Arial" w:cs="Arial"/>
+        </w:rPr>
+      </w:pPr>
+    </w:p>
+    <w:p>
+      <w:pPr>
+        <w:pStyle w:val="NormalWeb"/>
+        <w:spacing w:before="0" w:beforeAutospacing="0" w:after="0" w:afterAutospacing="0"/>
+        <w:ind w:left="360"/>
+        <w:jc w:val="both"/>
+        <w:rPr>
+          <w:rFonts w:ascii="Arial" w:hAnsi="Arial" w:cs="Arial"/>
+        </w:rPr>
+      </w:pPr>
+      <w:r>
+        <w:rPr>
+          <w:rFonts w:ascii="Arial" w:hAnsi="Arial" w:cs="Arial"/>
+          <w:u w:val="single"/>
+        </w:rPr>
+        <w:t>Recommendation</w:t>
+      </w:r>
+      <w:r>
+        <w:rPr>
+          <w:rFonts w:ascii="Arial" w:hAnsi="Arial" w:cs="Arial"/>
+        </w:rPr>
+        <w:t>: Seek other framework such as Foundation framework as alternative to solve slow performance issue.</w:t>
       </w:r>
     </w:p>
     <w:p>
@@ -12301,70 +12470,401 @@
           <w:color w:val="000000"/>
         </w:rPr>
       </w:pPr>
-      <w:bookmarkStart w:id="106" w:name="_Toc478047900"/>
-      <w:bookmarkStart w:id="107" w:name="_Toc478054207"/>
-      <w:bookmarkStart w:id="108" w:name="_Toc479673273"/>
       <w:r>
         <w:rPr>
           <w:rFonts w:ascii="Arial" w:hAnsi="Arial" w:cs="Arial"/>
           <w:b/>
-          <w:color w:val="000000"/>
-        </w:rPr>
-        <w:t>Safety and securities consideration</w:t>
-      </w:r>
+        </w:rPr>
+        <w:t xml:space="preserve">Web </w:t>
+      </w:r>
+      <w:r>
+        <w:rPr>
+          <w:rFonts w:ascii="Arial" w:hAnsi="Arial" w:cs="Arial"/>
+          <w:b/>
+        </w:rPr>
+        <w:t>Browser</w:t>
+      </w:r>
+      <w:r>
+        <w:rPr>
+          <w:rFonts w:ascii="Arial" w:hAnsi="Arial" w:cs="Arial"/>
+          <w:b/>
+        </w:rPr>
+        <w:t xml:space="preserve"> – Resolution Constraint</w:t>
+      </w:r>
+    </w:p>
+    <w:p>
+      <w:pPr>
+        <w:pStyle w:val="NormalWeb"/>
+        <w:spacing w:before="0" w:beforeAutospacing="0" w:after="0" w:afterAutospacing="0"/>
+        <w:ind w:left="360"/>
+        <w:jc w:val="both"/>
+        <w:rPr>
+          <w:rFonts w:ascii="Arial" w:hAnsi="Arial" w:cs="Arial"/>
+          <w:bCs/>
+          <w:color w:val="000000"/>
+        </w:rPr>
+      </w:pPr>
+      <w:r>
+        <w:rPr>
+          <w:rFonts w:ascii="Arial" w:hAnsi="Arial" w:cs="Arial"/>
+          <w:bCs/>
+          <w:color w:val="000000"/>
+        </w:rPr>
+        <w:t xml:space="preserve">A range of devices </w:t>
+      </w:r>
+      <w:proofErr w:type="gramStart"/>
+      <w:r>
+        <w:rPr>
+          <w:rFonts w:ascii="Arial" w:hAnsi="Arial" w:cs="Arial"/>
+          <w:bCs/>
+          <w:color w:val="000000"/>
+        </w:rPr>
+        <w:t>is used</w:t>
+      </w:r>
+      <w:proofErr w:type="gramEnd"/>
+      <w:r>
+        <w:rPr>
+          <w:rFonts w:ascii="Arial" w:hAnsi="Arial" w:cs="Arial"/>
+          <w:bCs/>
+          <w:color w:val="000000"/>
+        </w:rPr>
+        <w:t xml:space="preserve"> to access a website. With different screen resolutions</w:t>
+      </w:r>
+      <w:r>
+        <w:rPr>
+          <w:rFonts w:ascii="Arial" w:hAnsi="Arial" w:cs="Arial"/>
+          <w:bCs/>
+          <w:color w:val="000000"/>
+        </w:rPr>
+        <w:t xml:space="preserve"> for different devices (desktop and</w:t>
+      </w:r>
+      <w:r>
+        <w:rPr>
+          <w:rFonts w:ascii="Arial" w:hAnsi="Arial" w:cs="Arial"/>
+          <w:bCs/>
+          <w:color w:val="000000"/>
+        </w:rPr>
+        <w:t xml:space="preserve"> </w:t>
+      </w:r>
+      <w:r>
+        <w:rPr>
+          <w:rFonts w:ascii="Arial" w:hAnsi="Arial" w:cs="Arial"/>
+          <w:bCs/>
+          <w:color w:val="000000"/>
+        </w:rPr>
+        <w:t>mobile),</w:t>
+      </w:r>
+      <w:r>
+        <w:rPr>
+          <w:rFonts w:ascii="Arial" w:hAnsi="Arial" w:cs="Arial"/>
+          <w:bCs/>
+          <w:color w:val="000000"/>
+        </w:rPr>
+        <w:t xml:space="preserve"> it is important for </w:t>
+      </w:r>
+      <w:r>
+        <w:rPr>
+          <w:rFonts w:ascii="Arial" w:hAnsi="Arial" w:cs="Arial"/>
+          <w:bCs/>
+          <w:color w:val="000000"/>
+        </w:rPr>
+        <w:t>product developer</w:t>
+      </w:r>
+      <w:r>
+        <w:rPr>
+          <w:rFonts w:ascii="Arial" w:hAnsi="Arial" w:cs="Arial"/>
+          <w:bCs/>
+          <w:color w:val="000000"/>
+        </w:rPr>
+        <w:t xml:space="preserve"> to ensure that the screen resolution is optimized for all devices to ensure a user-friendly experience for all viewers.</w:t>
+      </w:r>
+      <w:r>
+        <w:rPr>
+          <w:rFonts w:ascii="Arial" w:hAnsi="Arial" w:cs="Arial"/>
+          <w:bCs/>
+          <w:color w:val="000000"/>
+        </w:rPr>
+        <w:t xml:space="preserve"> Sometimes, the issue raises when the Portal only could function properly in certain web browser</w:t>
+      </w:r>
+      <w:r>
+        <w:rPr>
+          <w:rFonts w:ascii="Arial" w:hAnsi="Arial" w:cs="Arial"/>
+          <w:bCs/>
+          <w:color w:val="000000"/>
+        </w:rPr>
+        <w:t xml:space="preserve"> like</w:t>
+      </w:r>
+      <w:r>
+        <w:rPr>
+          <w:rFonts w:ascii="Arial" w:hAnsi="Arial" w:cs="Arial"/>
+          <w:bCs/>
+          <w:color w:val="000000"/>
+        </w:rPr>
+        <w:t xml:space="preserve"> Google, however, it breaks for other browsers</w:t>
+      </w:r>
+      <w:r>
+        <w:rPr>
+          <w:rFonts w:ascii="Arial" w:hAnsi="Arial" w:cs="Arial"/>
+          <w:bCs/>
+          <w:color w:val="000000"/>
+        </w:rPr>
+        <w:t xml:space="preserve"> such as I.E, Opera, </w:t>
+      </w:r>
+      <w:proofErr w:type="spellStart"/>
+      <w:proofErr w:type="gramStart"/>
+      <w:r>
+        <w:rPr>
+          <w:rFonts w:ascii="Arial" w:hAnsi="Arial" w:cs="Arial"/>
+          <w:bCs/>
+          <w:color w:val="000000"/>
+        </w:rPr>
+        <w:t>Firefox</w:t>
+      </w:r>
+      <w:proofErr w:type="spellEnd"/>
+      <w:proofErr w:type="gramEnd"/>
+      <w:r>
+        <w:rPr>
+          <w:rFonts w:ascii="Arial" w:hAnsi="Arial" w:cs="Arial"/>
+          <w:bCs/>
+          <w:color w:val="000000"/>
+        </w:rPr>
+        <w:t xml:space="preserve">. </w:t>
+      </w:r>
+      <w:r>
+        <w:rPr>
+          <w:rFonts w:ascii="Arial" w:hAnsi="Arial" w:cs="Arial"/>
+          <w:bCs/>
+          <w:color w:val="000000"/>
+        </w:rPr>
+        <w:t>The web developer has to design the interface in such a way that it appears aesthetically and functions without any hitches on any screen</w:t>
+      </w:r>
+      <w:r>
+        <w:rPr>
+          <w:rFonts w:ascii="Arial" w:hAnsi="Arial" w:cs="Arial"/>
+          <w:bCs/>
+          <w:color w:val="000000"/>
+        </w:rPr>
+        <w:t xml:space="preserve"> in different web browsers</w:t>
+      </w:r>
+      <w:r>
+        <w:rPr>
+          <w:rFonts w:ascii="Arial" w:hAnsi="Arial" w:cs="Arial"/>
+          <w:bCs/>
+          <w:color w:val="000000"/>
+        </w:rPr>
+        <w:t xml:space="preserve">. </w:t>
+      </w:r>
+    </w:p>
+    <w:p>
+      <w:pPr>
+        <w:pStyle w:val="NormalWeb"/>
+        <w:spacing w:before="0" w:beforeAutospacing="0" w:after="0" w:afterAutospacing="0"/>
+        <w:ind w:left="360"/>
+        <w:jc w:val="both"/>
+        <w:rPr>
+          <w:rFonts w:ascii="Arial" w:hAnsi="Arial" w:cs="Arial"/>
+          <w:bCs/>
+          <w:color w:val="000000"/>
+        </w:rPr>
+      </w:pPr>
+    </w:p>
+    <w:p>
+      <w:pPr>
+        <w:pStyle w:val="NormalWeb"/>
+        <w:spacing w:before="0" w:beforeAutospacing="0" w:after="0" w:afterAutospacing="0"/>
+        <w:ind w:left="360"/>
+        <w:jc w:val="both"/>
+        <w:rPr>
+          <w:rFonts w:ascii="Arial" w:hAnsi="Arial" w:cs="Arial"/>
+          <w:bCs/>
+          <w:color w:val="000000"/>
+        </w:rPr>
+      </w:pPr>
+    </w:p>
+    <w:p>
+      <w:pPr>
+        <w:pStyle w:val="NormalWeb"/>
+        <w:spacing w:before="0" w:beforeAutospacing="0" w:after="0" w:afterAutospacing="0"/>
+        <w:ind w:left="360"/>
+        <w:jc w:val="both"/>
+        <w:rPr>
+          <w:rFonts w:ascii="Arial" w:hAnsi="Arial" w:cs="Arial"/>
+          <w:bCs/>
+          <w:color w:val="000000"/>
+        </w:rPr>
+      </w:pPr>
+    </w:p>
+    <w:p>
+      <w:pPr>
+        <w:pStyle w:val="NormalWeb"/>
+        <w:spacing w:before="0" w:beforeAutospacing="0" w:after="0" w:afterAutospacing="0"/>
+        <w:ind w:left="360"/>
+        <w:jc w:val="both"/>
+        <w:rPr>
+          <w:rFonts w:ascii="Arial" w:hAnsi="Arial" w:cs="Arial"/>
+          <w:bCs/>
+          <w:color w:val="000000"/>
+        </w:rPr>
+      </w:pPr>
+    </w:p>
+    <w:p>
+      <w:pPr>
+        <w:pStyle w:val="NormalWeb"/>
+        <w:spacing w:before="0" w:beforeAutospacing="0" w:after="0" w:afterAutospacing="0"/>
+        <w:ind w:left="360"/>
+        <w:jc w:val="both"/>
+        <w:rPr>
+          <w:rFonts w:ascii="Arial" w:hAnsi="Arial" w:cs="Arial"/>
+          <w:bCs/>
+          <w:color w:val="000000"/>
+        </w:rPr>
+      </w:pPr>
+      <w:r>
+        <w:rPr>
+          <w:rFonts w:ascii="Arial" w:hAnsi="Arial" w:cs="Arial"/>
+          <w:u w:val="single"/>
+        </w:rPr>
+        <w:lastRenderedPageBreak/>
+        <w:t>Recommendation</w:t>
+      </w:r>
+      <w:r>
+        <w:rPr>
+          <w:rFonts w:ascii="Arial" w:hAnsi="Arial" w:cs="Arial"/>
+        </w:rPr>
+        <w:t xml:space="preserve">: </w:t>
+      </w:r>
+      <w:r>
+        <w:rPr>
+          <w:rFonts w:ascii="Arial" w:hAnsi="Arial" w:cs="Arial"/>
+          <w:bCs/>
+          <w:color w:val="000000"/>
+        </w:rPr>
+        <w:t xml:space="preserve">Responsive design is the answer to screen resolution issues. </w:t>
+      </w:r>
+      <w:r>
+        <w:rPr>
+          <w:rFonts w:ascii="Arial" w:hAnsi="Arial" w:cs="Arial"/>
+          <w:bCs/>
+          <w:color w:val="000000"/>
+        </w:rPr>
+        <w:t>In addition,</w:t>
+      </w:r>
+      <w:r>
+        <w:rPr>
+          <w:rFonts w:ascii="Arial" w:hAnsi="Arial" w:cs="Arial"/>
+          <w:bCs/>
+          <w:color w:val="000000"/>
+        </w:rPr>
+        <w:t xml:space="preserve"> since mobile phones are the most used device to access websites, </w:t>
+      </w:r>
+      <w:r>
+        <w:rPr>
+          <w:rFonts w:ascii="Arial" w:hAnsi="Arial" w:cs="Arial"/>
+          <w:bCs/>
+          <w:color w:val="000000"/>
+        </w:rPr>
+        <w:t>product designer</w:t>
+      </w:r>
+      <w:r>
+        <w:rPr>
+          <w:rFonts w:ascii="Arial" w:hAnsi="Arial" w:cs="Arial"/>
+          <w:bCs/>
+          <w:color w:val="000000"/>
+        </w:rPr>
+        <w:t xml:space="preserve"> must focus on this </w:t>
+      </w:r>
+      <w:r>
+        <w:rPr>
+          <w:rFonts w:ascii="Arial" w:hAnsi="Arial" w:cs="Arial"/>
+          <w:bCs/>
+          <w:color w:val="000000"/>
+        </w:rPr>
+        <w:t>screen, which</w:t>
+      </w:r>
+      <w:r>
+        <w:rPr>
+          <w:rFonts w:ascii="Arial" w:hAnsi="Arial" w:cs="Arial"/>
+          <w:bCs/>
+          <w:color w:val="000000"/>
+        </w:rPr>
+        <w:t xml:space="preserve"> is the smallest one. The layout may then be adapted proportionately to more columns as the screen size get wider.</w:t>
+      </w:r>
+    </w:p>
+    <w:p>
+      <w:pPr>
+        <w:pStyle w:val="NormalWeb"/>
+        <w:spacing w:before="0" w:beforeAutospacing="0" w:after="0" w:afterAutospacing="0"/>
+        <w:jc w:val="both"/>
+        <w:rPr>
+          <w:rFonts w:ascii="Arial" w:hAnsi="Arial" w:cs="Arial"/>
+          <w:b/>
+          <w:bCs/>
+          <w:color w:val="000000"/>
+        </w:rPr>
+      </w:pPr>
+    </w:p>
+    <w:p>
+      <w:pPr>
+        <w:pStyle w:val="Heading3"/>
+        <w:spacing w:before="0" w:after="0"/>
+        <w:jc w:val="both"/>
+        <w:rPr>
+          <w:shd w:val="clear" w:color="auto" w:fill="FFFFFF"/>
+        </w:rPr>
+      </w:pPr>
+      <w:bookmarkStart w:id="103" w:name="_Toc10039424"/>
+      <w:bookmarkStart w:id="104" w:name="_Toc14095937"/>
+      <w:r>
+        <w:rPr>
+          <w:shd w:val="clear" w:color="auto" w:fill="FFFFFF"/>
+        </w:rPr>
+        <w:t xml:space="preserve">3.4 </w:t>
+      </w:r>
+      <w:r>
+        <w:t>Assumptions and Dependencies</w:t>
+      </w:r>
+      <w:bookmarkEnd w:id="103"/>
+      <w:bookmarkEnd w:id="104"/>
+    </w:p>
+    <w:p>
+      <w:pPr>
+        <w:pStyle w:val="NormalWeb"/>
+        <w:spacing w:before="0" w:beforeAutospacing="0" w:after="0" w:afterAutospacing="0"/>
+        <w:jc w:val="both"/>
+        <w:rPr>
+          <w:rFonts w:ascii="Arial" w:hAnsi="Arial" w:cs="Arial"/>
+          <w:b/>
+          <w:bCs/>
+          <w:color w:val="000000"/>
+        </w:rPr>
+      </w:pPr>
+    </w:p>
+    <w:p>
+      <w:pPr>
+        <w:numPr>
+          <w:ilvl w:val="0"/>
+          <w:numId w:val="47"/>
+        </w:numPr>
+        <w:jc w:val="both"/>
+        <w:rPr>
+          <w:rFonts w:ascii="Arial" w:hAnsi="Arial" w:cs="Arial"/>
+          <w:b/>
+        </w:rPr>
+      </w:pPr>
+      <w:bookmarkStart w:id="105" w:name="_Toc478047903"/>
+      <w:bookmarkStart w:id="106" w:name="_Toc478054210"/>
+      <w:bookmarkStart w:id="107" w:name="_Toc479671961"/>
+      <w:bookmarkStart w:id="108" w:name="_Toc479673276"/>
+      <w:r>
+        <w:rPr>
+          <w:rFonts w:ascii="Arial" w:hAnsi="Arial" w:cs="Arial"/>
+        </w:rPr>
+        <w:t>End user is the person with enough knowledge to use system.</w:t>
+      </w:r>
+      <w:bookmarkEnd w:id="105"/>
       <w:bookmarkEnd w:id="106"/>
       <w:bookmarkEnd w:id="107"/>
       <w:bookmarkEnd w:id="108"/>
-    </w:p>
-    <w:p>
-      <w:pPr>
-        <w:pStyle w:val="NormalWeb"/>
-        <w:spacing w:before="0" w:beforeAutospacing="0" w:after="0" w:afterAutospacing="0"/>
-        <w:ind w:left="360"/>
-        <w:jc w:val="both"/>
-        <w:rPr>
-          <w:rFonts w:ascii="Arial" w:hAnsi="Arial" w:cs="Arial"/>
-        </w:rPr>
-      </w:pPr>
-      <w:r>
-        <w:rPr>
-          <w:rFonts w:ascii="Arial" w:hAnsi="Arial" w:cs="Arial"/>
-        </w:rPr>
-        <w:t>The</w:t>
-      </w:r>
-      <w:r>
-        <w:rPr>
-          <w:rFonts w:ascii="Arial" w:hAnsi="Arial" w:cs="Arial"/>
-        </w:rPr>
-        <w:t xml:space="preserve"> security in this Portal extends to various users in different way by giving the users with different user id. Each user </w:t>
-      </w:r>
-      <w:proofErr w:type="gramStart"/>
-      <w:r>
-        <w:rPr>
-          <w:rFonts w:ascii="Arial" w:hAnsi="Arial" w:cs="Arial"/>
-        </w:rPr>
-        <w:t>will be given</w:t>
-      </w:r>
-      <w:proofErr w:type="gramEnd"/>
-      <w:r>
-        <w:rPr>
-          <w:rFonts w:ascii="Arial" w:hAnsi="Arial" w:cs="Arial"/>
-        </w:rPr>
-        <w:t xml:space="preserve"> access privilege based on given role to him/her.</w:t>
-      </w:r>
-    </w:p>
-    <w:p>
-      <w:pPr>
-        <w:pStyle w:val="NormalWeb"/>
-        <w:spacing w:before="0" w:beforeAutospacing="0" w:after="0" w:afterAutospacing="0"/>
-        <w:jc w:val="both"/>
-        <w:rPr>
-          <w:rFonts w:ascii="Arial" w:hAnsi="Arial" w:cs="Arial"/>
-          <w:b/>
-          <w:bCs/>
-          <w:color w:val="000000"/>
-        </w:rPr>
-      </w:pPr>
     </w:p>
     <w:p>
       <w:pPr>
@@ -12382,24 +12882,68 @@
           <w:color w:val="000000"/>
         </w:rPr>
       </w:pPr>
-      <w:r>
-        <w:rPr>
-          <w:rFonts w:ascii="Arial" w:hAnsi="Arial" w:cs="Arial"/>
-          <w:b/>
-          <w:color w:val="000000"/>
-        </w:rPr>
-        <w:t xml:space="preserve">.NET Framework and ASP.NET </w:t>
-      </w:r>
-      <w:proofErr w:type="spellStart"/>
-      <w:r>
-        <w:rPr>
-          <w:rFonts w:ascii="Arial" w:hAnsi="Arial" w:cs="Arial"/>
-          <w:b/>
-          <w:color w:val="000000"/>
-        </w:rPr>
-        <w:t>Webforms</w:t>
-      </w:r>
-      <w:proofErr w:type="spellEnd"/>
+      <w:bookmarkStart w:id="109" w:name="_Toc478047904"/>
+      <w:bookmarkStart w:id="110" w:name="_Toc478054211"/>
+      <w:bookmarkStart w:id="111" w:name="_Toc479671962"/>
+      <w:bookmarkStart w:id="112" w:name="_Toc479673277"/>
+      <w:r>
+        <w:rPr>
+          <w:rFonts w:ascii="Arial" w:hAnsi="Arial" w:cs="Arial"/>
+        </w:rPr>
+        <w:t xml:space="preserve">User </w:t>
+      </w:r>
+      <w:r>
+        <w:rPr>
+          <w:rFonts w:ascii="Arial" w:hAnsi="Arial" w:cs="Arial"/>
+        </w:rPr>
+        <w:t>can</w:t>
+      </w:r>
+      <w:r>
+        <w:rPr>
+          <w:rFonts w:ascii="Arial" w:hAnsi="Arial" w:cs="Arial"/>
+        </w:rPr>
+        <w:t xml:space="preserve"> only</w:t>
+      </w:r>
+      <w:r>
+        <w:rPr>
+          <w:rFonts w:ascii="Arial" w:hAnsi="Arial" w:cs="Arial"/>
+        </w:rPr>
+        <w:t xml:space="preserve"> register once</w:t>
+      </w:r>
+      <w:r>
+        <w:rPr>
+          <w:rFonts w:ascii="Arial" w:hAnsi="Arial" w:cs="Arial"/>
+        </w:rPr>
+        <w:t xml:space="preserve"> with selected </w:t>
+      </w:r>
+      <w:r>
+        <w:rPr>
+          <w:rFonts w:ascii="Arial" w:hAnsi="Arial" w:cs="Arial"/>
+        </w:rPr>
+        <w:t>social</w:t>
+      </w:r>
+      <w:r>
+        <w:rPr>
+          <w:rFonts w:ascii="Arial" w:hAnsi="Arial" w:cs="Arial"/>
+        </w:rPr>
+        <w:t xml:space="preserve"> media</w:t>
+      </w:r>
+      <w:r>
+        <w:rPr>
+          <w:rFonts w:ascii="Arial" w:hAnsi="Arial" w:cs="Arial"/>
+        </w:rPr>
+        <w:t xml:space="preserve"> login</w:t>
+      </w:r>
+      <w:r>
+        <w:rPr>
+          <w:rFonts w:ascii="Arial" w:hAnsi="Arial" w:cs="Arial"/>
+        </w:rPr>
+        <w:t>.</w:t>
+      </w:r>
+      <w:bookmarkEnd w:id="109"/>
+      <w:bookmarkEnd w:id="110"/>
+      <w:bookmarkEnd w:id="111"/>
+      <w:bookmarkEnd w:id="112"/>
     </w:p>
     <w:p>
       <w:pPr>
@@ -12429,370 +12973,527 @@
     </w:p>
     <w:p>
       <w:pPr>
+        <w:pStyle w:val="NormalWeb"/>
+        <w:spacing w:before="0" w:beforeAutospacing="0" w:after="0" w:afterAutospacing="0"/>
+        <w:jc w:val="both"/>
+        <w:rPr>
+          <w:rFonts w:ascii="Arial" w:hAnsi="Arial" w:cs="Arial"/>
+          <w:b/>
+          <w:bCs/>
+          <w:color w:val="000000"/>
+        </w:rPr>
+      </w:pPr>
+    </w:p>
+    <w:p>
+      <w:pPr>
+        <w:pStyle w:val="NormalWeb"/>
+        <w:spacing w:before="0" w:beforeAutospacing="0" w:after="0" w:afterAutospacing="0"/>
+        <w:jc w:val="both"/>
+        <w:rPr>
+          <w:rFonts w:ascii="Arial" w:hAnsi="Arial" w:cs="Arial"/>
+          <w:b/>
+          <w:bCs/>
+          <w:color w:val="000000"/>
+        </w:rPr>
+      </w:pPr>
+    </w:p>
+    <w:p>
+      <w:pPr>
+        <w:pStyle w:val="NormalWeb"/>
+        <w:spacing w:before="0" w:beforeAutospacing="0" w:after="0" w:afterAutospacing="0"/>
+        <w:jc w:val="both"/>
+        <w:rPr>
+          <w:rFonts w:ascii="Arial" w:hAnsi="Arial" w:cs="Arial"/>
+          <w:b/>
+          <w:bCs/>
+          <w:color w:val="000000"/>
+        </w:rPr>
+      </w:pPr>
+    </w:p>
+    <w:p>
+      <w:pPr>
+        <w:pStyle w:val="NormalWeb"/>
+        <w:spacing w:before="0" w:beforeAutospacing="0" w:after="0" w:afterAutospacing="0"/>
+        <w:jc w:val="both"/>
+        <w:rPr>
+          <w:rFonts w:ascii="Arial" w:hAnsi="Arial" w:cs="Arial"/>
+          <w:b/>
+          <w:bCs/>
+          <w:color w:val="000000"/>
+        </w:rPr>
+      </w:pPr>
+    </w:p>
+    <w:p>
+      <w:pPr>
+        <w:pStyle w:val="NormalWeb"/>
+        <w:spacing w:before="0" w:beforeAutospacing="0" w:after="0" w:afterAutospacing="0"/>
+        <w:jc w:val="both"/>
+        <w:rPr>
+          <w:rFonts w:ascii="Arial" w:hAnsi="Arial" w:cs="Arial"/>
+          <w:b/>
+          <w:bCs/>
+          <w:color w:val="000000"/>
+        </w:rPr>
+      </w:pPr>
+    </w:p>
+    <w:p>
+      <w:pPr>
+        <w:pStyle w:val="NormalWeb"/>
+        <w:spacing w:before="0" w:beforeAutospacing="0" w:after="0" w:afterAutospacing="0"/>
+        <w:jc w:val="both"/>
+        <w:rPr>
+          <w:rFonts w:ascii="Arial" w:hAnsi="Arial" w:cs="Arial"/>
+          <w:b/>
+          <w:bCs/>
+          <w:color w:val="000000"/>
+        </w:rPr>
+      </w:pPr>
+    </w:p>
+    <w:p>
+      <w:pPr>
+        <w:pStyle w:val="NormalWeb"/>
+        <w:spacing w:before="0" w:beforeAutospacing="0" w:after="0" w:afterAutospacing="0"/>
+        <w:jc w:val="both"/>
+        <w:rPr>
+          <w:rFonts w:ascii="Arial" w:hAnsi="Arial" w:cs="Arial"/>
+          <w:b/>
+          <w:bCs/>
+          <w:color w:val="000000"/>
+        </w:rPr>
+      </w:pPr>
+    </w:p>
+    <w:p>
+      <w:pPr>
+        <w:pStyle w:val="NormalWeb"/>
+        <w:spacing w:before="0" w:beforeAutospacing="0" w:after="0" w:afterAutospacing="0"/>
+        <w:jc w:val="both"/>
+        <w:rPr>
+          <w:rFonts w:ascii="Arial" w:hAnsi="Arial" w:cs="Arial"/>
+          <w:b/>
+          <w:bCs/>
+          <w:color w:val="000000"/>
+        </w:rPr>
+      </w:pPr>
+    </w:p>
+    <w:p>
+      <w:pPr>
+        <w:pStyle w:val="NormalWeb"/>
+        <w:spacing w:before="0" w:beforeAutospacing="0" w:after="0" w:afterAutospacing="0"/>
+        <w:jc w:val="both"/>
+        <w:rPr>
+          <w:rFonts w:ascii="Arial" w:hAnsi="Arial" w:cs="Arial"/>
+          <w:b/>
+          <w:bCs/>
+          <w:color w:val="000000"/>
+        </w:rPr>
+      </w:pPr>
+    </w:p>
+    <w:p>
+      <w:pPr>
+        <w:pStyle w:val="NormalWeb"/>
+        <w:spacing w:before="0" w:beforeAutospacing="0" w:after="0" w:afterAutospacing="0"/>
+        <w:jc w:val="both"/>
+        <w:rPr>
+          <w:rFonts w:ascii="Arial" w:hAnsi="Arial" w:cs="Arial"/>
+          <w:b/>
+          <w:bCs/>
+          <w:color w:val="000000"/>
+        </w:rPr>
+      </w:pPr>
+    </w:p>
+    <w:p>
+      <w:pPr>
+        <w:pStyle w:val="NormalWeb"/>
+        <w:spacing w:before="0" w:beforeAutospacing="0" w:after="0" w:afterAutospacing="0"/>
+        <w:jc w:val="both"/>
+        <w:rPr>
+          <w:rFonts w:ascii="Arial" w:hAnsi="Arial" w:cs="Arial"/>
+          <w:b/>
+          <w:bCs/>
+          <w:color w:val="000000"/>
+        </w:rPr>
+      </w:pPr>
+    </w:p>
+    <w:p>
+      <w:pPr>
+        <w:pStyle w:val="NormalWeb"/>
+        <w:spacing w:before="0" w:beforeAutospacing="0" w:after="0" w:afterAutospacing="0"/>
+        <w:jc w:val="both"/>
+        <w:rPr>
+          <w:rFonts w:ascii="Arial" w:hAnsi="Arial" w:cs="Arial"/>
+          <w:b/>
+          <w:bCs/>
+          <w:color w:val="000000"/>
+        </w:rPr>
+      </w:pPr>
+    </w:p>
+    <w:p>
+      <w:pPr>
+        <w:pStyle w:val="NormalWeb"/>
+        <w:spacing w:before="0" w:beforeAutospacing="0" w:after="0" w:afterAutospacing="0"/>
+        <w:jc w:val="both"/>
+        <w:rPr>
+          <w:rFonts w:ascii="Arial" w:hAnsi="Arial" w:cs="Arial"/>
+          <w:b/>
+          <w:bCs/>
+          <w:color w:val="000000"/>
+        </w:rPr>
+      </w:pPr>
+    </w:p>
+    <w:p>
+      <w:pPr>
+        <w:pStyle w:val="NormalWeb"/>
+        <w:spacing w:before="0" w:beforeAutospacing="0" w:after="0" w:afterAutospacing="0"/>
+        <w:jc w:val="both"/>
+        <w:rPr>
+          <w:rFonts w:ascii="Arial" w:hAnsi="Arial" w:cs="Arial"/>
+          <w:b/>
+          <w:bCs/>
+          <w:color w:val="000000"/>
+        </w:rPr>
+      </w:pPr>
+    </w:p>
+    <w:p>
+      <w:pPr>
+        <w:pStyle w:val="NormalWeb"/>
+        <w:spacing w:before="0" w:beforeAutospacing="0" w:after="0" w:afterAutospacing="0"/>
+        <w:jc w:val="both"/>
+        <w:rPr>
+          <w:rFonts w:ascii="Arial" w:hAnsi="Arial" w:cs="Arial"/>
+          <w:b/>
+          <w:bCs/>
+          <w:color w:val="000000"/>
+        </w:rPr>
+      </w:pPr>
+    </w:p>
+    <w:p>
+      <w:pPr>
+        <w:pStyle w:val="NormalWeb"/>
+        <w:spacing w:before="0" w:beforeAutospacing="0" w:after="0" w:afterAutospacing="0"/>
+        <w:jc w:val="both"/>
+        <w:rPr>
+          <w:rFonts w:ascii="Arial" w:hAnsi="Arial" w:cs="Arial"/>
+          <w:b/>
+          <w:bCs/>
+          <w:color w:val="000000"/>
+        </w:rPr>
+      </w:pPr>
+    </w:p>
+    <w:p>
+      <w:pPr>
+        <w:pStyle w:val="NormalWeb"/>
+        <w:spacing w:before="0" w:beforeAutospacing="0" w:after="0" w:afterAutospacing="0"/>
+        <w:jc w:val="both"/>
+        <w:rPr>
+          <w:rFonts w:ascii="Arial" w:hAnsi="Arial" w:cs="Arial"/>
+          <w:b/>
+          <w:bCs/>
+          <w:color w:val="000000"/>
+        </w:rPr>
+      </w:pPr>
+    </w:p>
+    <w:p>
+      <w:pPr>
+        <w:pStyle w:val="NormalWeb"/>
+        <w:spacing w:before="0" w:beforeAutospacing="0" w:after="0" w:afterAutospacing="0"/>
+        <w:jc w:val="both"/>
+        <w:rPr>
+          <w:rFonts w:ascii="Arial" w:hAnsi="Arial" w:cs="Arial"/>
+          <w:b/>
+          <w:bCs/>
+          <w:color w:val="000000"/>
+        </w:rPr>
+      </w:pPr>
+    </w:p>
+    <w:p>
+      <w:pPr>
+        <w:pStyle w:val="NormalWeb"/>
+        <w:spacing w:before="0" w:beforeAutospacing="0" w:after="0" w:afterAutospacing="0"/>
+        <w:jc w:val="both"/>
+        <w:rPr>
+          <w:rFonts w:ascii="Arial" w:hAnsi="Arial" w:cs="Arial"/>
+          <w:b/>
+          <w:bCs/>
+          <w:color w:val="000000"/>
+        </w:rPr>
+      </w:pPr>
+    </w:p>
+    <w:p>
+      <w:pPr>
+        <w:pStyle w:val="NormalWeb"/>
+        <w:spacing w:before="0" w:beforeAutospacing="0" w:after="0" w:afterAutospacing="0"/>
+        <w:jc w:val="both"/>
+        <w:rPr>
+          <w:rFonts w:ascii="Arial" w:hAnsi="Arial" w:cs="Arial"/>
+          <w:b/>
+          <w:bCs/>
+          <w:color w:val="000000"/>
+        </w:rPr>
+      </w:pPr>
+    </w:p>
+    <w:p>
+      <w:pPr>
+        <w:pStyle w:val="NormalWeb"/>
+        <w:spacing w:before="0" w:beforeAutospacing="0" w:after="0" w:afterAutospacing="0"/>
+        <w:jc w:val="both"/>
+        <w:rPr>
+          <w:rFonts w:ascii="Arial" w:hAnsi="Arial" w:cs="Arial"/>
+          <w:b/>
+          <w:bCs/>
+          <w:color w:val="000000"/>
+        </w:rPr>
+      </w:pPr>
+    </w:p>
+    <w:p>
+      <w:pPr>
+        <w:pStyle w:val="NormalWeb"/>
+        <w:spacing w:before="0" w:beforeAutospacing="0" w:after="0" w:afterAutospacing="0"/>
+        <w:jc w:val="both"/>
+        <w:rPr>
+          <w:rFonts w:ascii="Arial" w:hAnsi="Arial" w:cs="Arial"/>
+          <w:b/>
+          <w:bCs/>
+          <w:color w:val="000000"/>
+        </w:rPr>
+      </w:pPr>
+    </w:p>
+    <w:p>
+      <w:pPr>
+        <w:pStyle w:val="NormalWeb"/>
+        <w:spacing w:before="0" w:beforeAutospacing="0" w:after="0" w:afterAutospacing="0"/>
+        <w:jc w:val="both"/>
+        <w:rPr>
+          <w:rFonts w:ascii="Arial" w:hAnsi="Arial" w:cs="Arial"/>
+          <w:b/>
+          <w:bCs/>
+          <w:color w:val="000000"/>
+        </w:rPr>
+      </w:pPr>
+    </w:p>
+    <w:p>
+      <w:pPr>
+        <w:pStyle w:val="NormalWeb"/>
+        <w:spacing w:before="0" w:beforeAutospacing="0" w:after="0" w:afterAutospacing="0"/>
+        <w:jc w:val="both"/>
+        <w:rPr>
+          <w:rFonts w:ascii="Arial" w:hAnsi="Arial" w:cs="Arial"/>
+          <w:b/>
+          <w:bCs/>
+          <w:color w:val="000000"/>
+        </w:rPr>
+      </w:pPr>
+    </w:p>
+    <w:p>
+      <w:pPr>
+        <w:pStyle w:val="NormalWeb"/>
+        <w:spacing w:before="0" w:beforeAutospacing="0" w:after="0" w:afterAutospacing="0"/>
+        <w:jc w:val="both"/>
+        <w:rPr>
+          <w:rFonts w:ascii="Arial" w:hAnsi="Arial" w:cs="Arial"/>
+          <w:b/>
+          <w:bCs/>
+          <w:color w:val="000000"/>
+        </w:rPr>
+      </w:pPr>
+    </w:p>
+    <w:p>
+      <w:pPr>
+        <w:pStyle w:val="NormalWeb"/>
+        <w:spacing w:before="0" w:beforeAutospacing="0" w:after="0" w:afterAutospacing="0"/>
+        <w:jc w:val="both"/>
+        <w:rPr>
+          <w:rFonts w:ascii="Arial" w:hAnsi="Arial" w:cs="Arial"/>
+          <w:b/>
+          <w:bCs/>
+          <w:color w:val="000000"/>
+        </w:rPr>
+      </w:pPr>
+    </w:p>
+    <w:p>
+      <w:pPr>
+        <w:pStyle w:val="NormalWeb"/>
+        <w:spacing w:before="0" w:beforeAutospacing="0" w:after="0" w:afterAutospacing="0"/>
+        <w:jc w:val="both"/>
+        <w:rPr>
+          <w:rFonts w:ascii="Arial" w:hAnsi="Arial" w:cs="Arial"/>
+          <w:b/>
+          <w:bCs/>
+          <w:color w:val="000000"/>
+        </w:rPr>
+      </w:pPr>
+    </w:p>
+    <w:p>
+      <w:pPr>
+        <w:pStyle w:val="NormalWeb"/>
+        <w:spacing w:before="0" w:beforeAutospacing="0" w:after="0" w:afterAutospacing="0"/>
+        <w:jc w:val="both"/>
+        <w:rPr>
+          <w:rFonts w:ascii="Arial" w:hAnsi="Arial" w:cs="Arial"/>
+          <w:b/>
+          <w:bCs/>
+          <w:color w:val="000000"/>
+        </w:rPr>
+      </w:pPr>
+    </w:p>
+    <w:p>
+      <w:pPr>
+        <w:pStyle w:val="NormalWeb"/>
+        <w:spacing w:before="0" w:beforeAutospacing="0" w:after="0" w:afterAutospacing="0"/>
+        <w:jc w:val="both"/>
+        <w:rPr>
+          <w:rFonts w:ascii="Arial" w:hAnsi="Arial" w:cs="Arial"/>
+          <w:b/>
+          <w:bCs/>
+          <w:color w:val="000000"/>
+        </w:rPr>
+      </w:pPr>
+    </w:p>
+    <w:p>
+      <w:pPr>
+        <w:pStyle w:val="NormalWeb"/>
+        <w:spacing w:before="0" w:beforeAutospacing="0" w:after="0" w:afterAutospacing="0"/>
+        <w:jc w:val="both"/>
+        <w:rPr>
+          <w:rFonts w:ascii="Arial" w:hAnsi="Arial" w:cs="Arial"/>
+          <w:b/>
+          <w:bCs/>
+          <w:color w:val="000000"/>
+        </w:rPr>
+      </w:pPr>
+    </w:p>
+    <w:p>
+      <w:pPr>
+        <w:pStyle w:val="NormalWeb"/>
+        <w:spacing w:before="0" w:beforeAutospacing="0" w:after="0" w:afterAutospacing="0"/>
+        <w:jc w:val="both"/>
+        <w:rPr>
+          <w:rFonts w:ascii="Arial" w:hAnsi="Arial" w:cs="Arial"/>
+          <w:b/>
+          <w:bCs/>
+          <w:color w:val="000000"/>
+        </w:rPr>
+      </w:pPr>
+    </w:p>
+    <w:p>
+      <w:pPr>
+        <w:pStyle w:val="Heading2"/>
+        <w:spacing w:before="0" w:after="0"/>
+        <w:jc w:val="both"/>
+        <w:rPr>
+          <w:i w:val="0"/>
+        </w:rPr>
+      </w:pPr>
+      <w:bookmarkStart w:id="113" w:name="_Toc14095938"/>
+      <w:r>
+        <w:rPr>
+          <w:i w:val="0"/>
+        </w:rPr>
+        <w:lastRenderedPageBreak/>
+        <w:t>4</w:t>
+      </w:r>
+      <w:r>
+        <w:rPr>
+          <w:i w:val="0"/>
+        </w:rPr>
+        <w:t>.</w:t>
+      </w:r>
+      <w:r>
+        <w:rPr>
+          <w:i w:val="0"/>
+        </w:rPr>
+        <w:t>0</w:t>
+      </w:r>
+      <w:r>
+        <w:rPr>
+          <w:i w:val="0"/>
+        </w:rPr>
+        <w:t xml:space="preserve"> </w:t>
+      </w:r>
+      <w:r>
+        <w:rPr>
+          <w:i w:val="0"/>
+        </w:rPr>
+        <w:t>Database Design</w:t>
+      </w:r>
+      <w:bookmarkEnd w:id="113"/>
+    </w:p>
+    <w:p>
+      <w:pPr>
+        <w:pStyle w:val="NormalWeb"/>
+        <w:spacing w:before="0" w:beforeAutospacing="0" w:after="0" w:afterAutospacing="0"/>
+        <w:jc w:val="both"/>
+        <w:rPr>
+          <w:rFonts w:ascii="Arial" w:hAnsi="Arial" w:cs="Arial"/>
+          <w:color w:val="000000"/>
+        </w:rPr>
+      </w:pPr>
+    </w:p>
+    <w:p>
+      <w:pPr>
+        <w:pStyle w:val="NormalWeb"/>
+        <w:spacing w:before="0" w:beforeAutospacing="0" w:after="0" w:afterAutospacing="0"/>
+        <w:jc w:val="both"/>
+        <w:rPr>
+          <w:rFonts w:ascii="Arial" w:hAnsi="Arial" w:cs="Arial"/>
+          <w:color w:val="000000"/>
+        </w:rPr>
+      </w:pPr>
+      <w:r>
+        <w:rPr>
+          <w:rFonts w:ascii="Arial" w:hAnsi="Arial" w:cs="Arial"/>
+          <w:color w:val="000000"/>
+        </w:rPr>
+        <w:t xml:space="preserve">Following are </w:t>
+      </w:r>
+      <w:r>
+        <w:rPr>
+          <w:rFonts w:ascii="Arial" w:hAnsi="Arial" w:cs="Arial"/>
+          <w:color w:val="000000"/>
+        </w:rPr>
+        <w:t>database table for KAF Agency Portal</w:t>
+      </w:r>
+      <w:r>
+        <w:rPr>
+          <w:rFonts w:ascii="Arial" w:hAnsi="Arial" w:cs="Arial"/>
+          <w:color w:val="000000"/>
+        </w:rPr>
+        <w:t>.</w:t>
+      </w:r>
+    </w:p>
+    <w:p>
+      <w:pPr>
+        <w:pStyle w:val="NormalWeb"/>
+        <w:spacing w:before="0" w:beforeAutospacing="0" w:after="0" w:afterAutospacing="0"/>
+        <w:jc w:val="both"/>
+        <w:rPr>
+          <w:rFonts w:ascii="Arial" w:hAnsi="Arial" w:cs="Arial"/>
+          <w:color w:val="000000"/>
+        </w:rPr>
+      </w:pPr>
+    </w:p>
+    <w:p>
+      <w:pPr>
         <w:pStyle w:val="Heading3"/>
         <w:spacing w:before="0" w:after="0"/>
         <w:jc w:val="both"/>
-        <w:rPr>
-          <w:shd w:val="clear" w:color="auto" w:fill="FFFFFF"/>
-        </w:rPr>
-      </w:pPr>
-      <w:bookmarkStart w:id="109" w:name="_Toc10039424"/>
-      <w:bookmarkStart w:id="110" w:name="_Toc13672104"/>
-      <w:r>
-        <w:rPr>
-          <w:shd w:val="clear" w:color="auto" w:fill="FFFFFF"/>
-        </w:rPr>
-        <w:t xml:space="preserve">3.4 </w:t>
-      </w:r>
-      <w:r>
-        <w:t>Assumptions and Dependencies</w:t>
-      </w:r>
-      <w:bookmarkEnd w:id="109"/>
-      <w:bookmarkEnd w:id="110"/>
-    </w:p>
-    <w:p>
-      <w:pPr>
-        <w:pStyle w:val="NormalWeb"/>
-        <w:spacing w:before="0" w:beforeAutospacing="0" w:after="0" w:afterAutospacing="0"/>
-        <w:jc w:val="both"/>
-        <w:rPr>
-          <w:rFonts w:ascii="Arial" w:hAnsi="Arial" w:cs="Arial"/>
-          <w:b/>
-          <w:bCs/>
-          <w:color w:val="000000"/>
-        </w:rPr>
-      </w:pPr>
-    </w:p>
-    <w:p>
-      <w:pPr>
-        <w:numPr>
-          <w:ilvl w:val="0"/>
-          <w:numId w:val="47"/>
-        </w:numPr>
-        <w:jc w:val="both"/>
-        <w:rPr>
-          <w:rFonts w:ascii="Arial" w:hAnsi="Arial" w:cs="Arial"/>
-          <w:b/>
-        </w:rPr>
-      </w:pPr>
-      <w:bookmarkStart w:id="111" w:name="_Toc478047903"/>
-      <w:bookmarkStart w:id="112" w:name="_Toc478054210"/>
-      <w:bookmarkStart w:id="113" w:name="_Toc479671961"/>
-      <w:bookmarkStart w:id="114" w:name="_Toc479673276"/>
-      <w:r>
-        <w:rPr>
-          <w:rFonts w:ascii="Arial" w:hAnsi="Arial" w:cs="Arial"/>
-        </w:rPr>
-        <w:t>End user is the person with enough knowledge to use system.</w:t>
-      </w:r>
-      <w:bookmarkEnd w:id="111"/>
-      <w:bookmarkEnd w:id="112"/>
-      <w:bookmarkEnd w:id="113"/>
+      </w:pPr>
+      <w:bookmarkStart w:id="114" w:name="_Toc14095939"/>
+      <w:r>
+        <w:t>4</w:t>
+      </w:r>
+      <w:r>
+        <w:t>.</w:t>
+      </w:r>
+      <w:r>
+        <w:t>1</w:t>
+      </w:r>
+      <w:r>
+        <w:t xml:space="preserve"> Data</w:t>
+      </w:r>
+      <w:r>
+        <w:t xml:space="preserve"> Description</w:t>
+      </w:r>
       <w:bookmarkEnd w:id="114"/>
-    </w:p>
-    <w:p>
-      <w:pPr>
-        <w:pStyle w:val="NormalWeb"/>
-        <w:numPr>
-          <w:ilvl w:val="0"/>
-          <w:numId w:val="46"/>
-        </w:numPr>
-        <w:spacing w:before="0" w:beforeAutospacing="0" w:after="0" w:afterAutospacing="0"/>
-        <w:jc w:val="both"/>
-        <w:rPr>
-          <w:rFonts w:ascii="Arial" w:hAnsi="Arial" w:cs="Arial"/>
-          <w:b/>
-          <w:bCs/>
-          <w:color w:val="000000"/>
-        </w:rPr>
-      </w:pPr>
-      <w:bookmarkStart w:id="115" w:name="_Toc478047904"/>
-      <w:bookmarkStart w:id="116" w:name="_Toc478054211"/>
-      <w:bookmarkStart w:id="117" w:name="_Toc479671962"/>
-      <w:bookmarkStart w:id="118" w:name="_Toc479673277"/>
-      <w:r>
-        <w:rPr>
-          <w:rFonts w:ascii="Arial" w:hAnsi="Arial" w:cs="Arial"/>
-        </w:rPr>
-        <w:t xml:space="preserve">User </w:t>
-      </w:r>
-      <w:r>
-        <w:rPr>
-          <w:rFonts w:ascii="Arial" w:hAnsi="Arial" w:cs="Arial"/>
-        </w:rPr>
-        <w:t>can</w:t>
-      </w:r>
-      <w:r>
-        <w:rPr>
-          <w:rFonts w:ascii="Arial" w:hAnsi="Arial" w:cs="Arial"/>
-        </w:rPr>
-        <w:t xml:space="preserve"> only</w:t>
-      </w:r>
-      <w:r>
-        <w:rPr>
-          <w:rFonts w:ascii="Arial" w:hAnsi="Arial" w:cs="Arial"/>
-        </w:rPr>
-        <w:t xml:space="preserve"> register once</w:t>
-      </w:r>
-      <w:r>
-        <w:rPr>
-          <w:rFonts w:ascii="Arial" w:hAnsi="Arial" w:cs="Arial"/>
-        </w:rPr>
-        <w:t xml:space="preserve"> with selected </w:t>
-      </w:r>
-      <w:r>
-        <w:rPr>
-          <w:rFonts w:ascii="Arial" w:hAnsi="Arial" w:cs="Arial"/>
-        </w:rPr>
-        <w:t>social</w:t>
-      </w:r>
-      <w:r>
-        <w:rPr>
-          <w:rFonts w:ascii="Arial" w:hAnsi="Arial" w:cs="Arial"/>
-        </w:rPr>
-        <w:t xml:space="preserve"> media</w:t>
-      </w:r>
-      <w:r>
-        <w:rPr>
-          <w:rFonts w:ascii="Arial" w:hAnsi="Arial" w:cs="Arial"/>
-        </w:rPr>
-        <w:t xml:space="preserve"> login</w:t>
-      </w:r>
-      <w:r>
-        <w:rPr>
-          <w:rFonts w:ascii="Arial" w:hAnsi="Arial" w:cs="Arial"/>
-        </w:rPr>
-        <w:t>.</w:t>
-      </w:r>
-      <w:bookmarkEnd w:id="115"/>
-      <w:bookmarkEnd w:id="116"/>
-      <w:bookmarkEnd w:id="117"/>
-      <w:bookmarkEnd w:id="118"/>
-    </w:p>
-    <w:p>
-      <w:pPr>
-        <w:pStyle w:val="NormalWeb"/>
-        <w:spacing w:before="0" w:beforeAutospacing="0" w:after="0" w:afterAutospacing="0"/>
-        <w:jc w:val="both"/>
-        <w:rPr>
-          <w:rFonts w:ascii="Arial" w:hAnsi="Arial" w:cs="Arial"/>
-          <w:b/>
-          <w:bCs/>
-          <w:color w:val="000000"/>
-        </w:rPr>
-      </w:pPr>
-    </w:p>
-    <w:p>
-      <w:pPr>
-        <w:pStyle w:val="NormalWeb"/>
-        <w:spacing w:before="0" w:beforeAutospacing="0" w:after="0" w:afterAutospacing="0"/>
-        <w:jc w:val="both"/>
-        <w:rPr>
-          <w:rFonts w:ascii="Arial" w:hAnsi="Arial" w:cs="Arial"/>
-          <w:b/>
-          <w:bCs/>
-          <w:color w:val="000000"/>
-        </w:rPr>
-      </w:pPr>
-    </w:p>
-    <w:p>
-      <w:pPr>
-        <w:pStyle w:val="NormalWeb"/>
-        <w:spacing w:before="0" w:beforeAutospacing="0" w:after="0" w:afterAutospacing="0"/>
-        <w:jc w:val="both"/>
-        <w:rPr>
-          <w:rFonts w:ascii="Arial" w:hAnsi="Arial" w:cs="Arial"/>
-          <w:b/>
-          <w:bCs/>
-          <w:color w:val="000000"/>
-        </w:rPr>
-      </w:pPr>
-    </w:p>
-    <w:p>
-      <w:pPr>
-        <w:pStyle w:val="NormalWeb"/>
-        <w:spacing w:before="0" w:beforeAutospacing="0" w:after="0" w:afterAutospacing="0"/>
-        <w:jc w:val="both"/>
-        <w:rPr>
-          <w:rFonts w:ascii="Arial" w:hAnsi="Arial" w:cs="Arial"/>
-          <w:b/>
-          <w:bCs/>
-          <w:color w:val="000000"/>
-        </w:rPr>
-      </w:pPr>
-    </w:p>
-    <w:p>
-      <w:pPr>
-        <w:pStyle w:val="NormalWeb"/>
-        <w:spacing w:before="0" w:beforeAutospacing="0" w:after="0" w:afterAutospacing="0"/>
-        <w:jc w:val="both"/>
-        <w:rPr>
-          <w:rFonts w:ascii="Arial" w:hAnsi="Arial" w:cs="Arial"/>
-          <w:b/>
-          <w:bCs/>
-          <w:color w:val="000000"/>
-        </w:rPr>
-      </w:pPr>
-    </w:p>
-    <w:p>
-      <w:pPr>
-        <w:pStyle w:val="NormalWeb"/>
-        <w:spacing w:before="0" w:beforeAutospacing="0" w:after="0" w:afterAutospacing="0"/>
-        <w:jc w:val="both"/>
-        <w:rPr>
-          <w:rFonts w:ascii="Arial" w:hAnsi="Arial" w:cs="Arial"/>
-          <w:b/>
-          <w:bCs/>
-          <w:color w:val="000000"/>
-        </w:rPr>
-      </w:pPr>
-    </w:p>
-    <w:p>
-      <w:pPr>
-        <w:pStyle w:val="NormalWeb"/>
-        <w:spacing w:before="0" w:beforeAutospacing="0" w:after="0" w:afterAutospacing="0"/>
-        <w:jc w:val="both"/>
-        <w:rPr>
-          <w:rFonts w:ascii="Arial" w:hAnsi="Arial" w:cs="Arial"/>
-          <w:b/>
-          <w:bCs/>
-          <w:color w:val="000000"/>
-        </w:rPr>
-      </w:pPr>
-    </w:p>
-    <w:p>
-      <w:pPr>
-        <w:pStyle w:val="NormalWeb"/>
-        <w:spacing w:before="0" w:beforeAutospacing="0" w:after="0" w:afterAutospacing="0"/>
-        <w:jc w:val="both"/>
-        <w:rPr>
-          <w:rFonts w:ascii="Arial" w:hAnsi="Arial" w:cs="Arial"/>
-          <w:b/>
-          <w:bCs/>
-          <w:color w:val="000000"/>
-        </w:rPr>
-      </w:pPr>
-    </w:p>
-    <w:p>
-      <w:pPr>
-        <w:pStyle w:val="Heading2"/>
-        <w:spacing w:before="0" w:after="0"/>
-        <w:jc w:val="both"/>
-        <w:rPr>
-          <w:i w:val="0"/>
-        </w:rPr>
-      </w:pPr>
-      <w:bookmarkStart w:id="119" w:name="_Toc13672105"/>
-      <w:r>
-        <w:rPr>
-          <w:i w:val="0"/>
-        </w:rPr>
-        <w:lastRenderedPageBreak/>
-        <w:t>4</w:t>
-      </w:r>
-      <w:r>
-        <w:rPr>
-          <w:i w:val="0"/>
-        </w:rPr>
-        <w:t>.</w:t>
-      </w:r>
-      <w:r>
-        <w:rPr>
-          <w:i w:val="0"/>
-        </w:rPr>
-        <w:t>0</w:t>
-      </w:r>
-      <w:r>
-        <w:rPr>
-          <w:i w:val="0"/>
-        </w:rPr>
-        <w:t xml:space="preserve"> </w:t>
-      </w:r>
-      <w:r>
-        <w:rPr>
-          <w:i w:val="0"/>
-        </w:rPr>
-        <w:t>Database Design</w:t>
-      </w:r>
-      <w:bookmarkEnd w:id="119"/>
-    </w:p>
-    <w:p>
-      <w:pPr>
-        <w:pStyle w:val="NormalWeb"/>
-        <w:spacing w:before="0" w:beforeAutospacing="0" w:after="0" w:afterAutospacing="0"/>
-        <w:jc w:val="both"/>
-        <w:rPr>
-          <w:rFonts w:ascii="Arial" w:hAnsi="Arial" w:cs="Arial"/>
-          <w:color w:val="000000"/>
-        </w:rPr>
-      </w:pPr>
-    </w:p>
-    <w:p>
-      <w:pPr>
-        <w:pStyle w:val="NormalWeb"/>
-        <w:spacing w:before="0" w:beforeAutospacing="0" w:after="0" w:afterAutospacing="0"/>
-        <w:jc w:val="both"/>
-        <w:rPr>
-          <w:rFonts w:ascii="Arial" w:hAnsi="Arial" w:cs="Arial"/>
-          <w:color w:val="000000"/>
-        </w:rPr>
-      </w:pPr>
-      <w:r>
-        <w:rPr>
-          <w:rFonts w:ascii="Arial" w:hAnsi="Arial" w:cs="Arial"/>
-          <w:color w:val="000000"/>
-        </w:rPr>
-        <w:t xml:space="preserve">Following are </w:t>
-      </w:r>
-      <w:r>
-        <w:rPr>
-          <w:rFonts w:ascii="Arial" w:hAnsi="Arial" w:cs="Arial"/>
-          <w:color w:val="000000"/>
-        </w:rPr>
-        <w:t>database table for KAF Agency Portal</w:t>
-      </w:r>
-      <w:r>
-        <w:rPr>
-          <w:rFonts w:ascii="Arial" w:hAnsi="Arial" w:cs="Arial"/>
-          <w:color w:val="000000"/>
-        </w:rPr>
-        <w:t>.</w:t>
-      </w:r>
-    </w:p>
-    <w:p>
-      <w:pPr>
-        <w:pStyle w:val="NormalWeb"/>
-        <w:spacing w:before="0" w:beforeAutospacing="0" w:after="0" w:afterAutospacing="0"/>
-        <w:jc w:val="both"/>
-        <w:rPr>
-          <w:rFonts w:ascii="Arial" w:hAnsi="Arial" w:cs="Arial"/>
-          <w:color w:val="000000"/>
-        </w:rPr>
-      </w:pPr>
-    </w:p>
-    <w:p>
-      <w:pPr>
-        <w:pStyle w:val="Heading3"/>
-        <w:spacing w:before="0" w:after="0"/>
-        <w:jc w:val="both"/>
-      </w:pPr>
-      <w:bookmarkStart w:id="120" w:name="_Toc13672106"/>
-      <w:r>
-        <w:t>4</w:t>
-      </w:r>
-      <w:r>
-        <w:t>.</w:t>
-      </w:r>
-      <w:r>
-        <w:t>1</w:t>
-      </w:r>
-      <w:r>
-        <w:t xml:space="preserve"> Data</w:t>
-      </w:r>
-      <w:r>
-        <w:t xml:space="preserve"> Description</w:t>
-      </w:r>
-      <w:bookmarkEnd w:id="120"/>
     </w:p>
     <w:p>
       <w:pPr>
@@ -18772,7 +19473,7 @@
         <w:pStyle w:val="Heading3"/>
         <w:spacing w:before="0" w:after="0"/>
       </w:pPr>
-      <w:bookmarkStart w:id="121" w:name="_Toc13672107"/>
+      <w:bookmarkStart w:id="115" w:name="_Toc14095940"/>
       <w:r>
         <w:lastRenderedPageBreak/>
         <w:t>4</w:t>
@@ -18789,7 +19490,7 @@
       <w:r>
         <w:t xml:space="preserve"> Relationships</w:t>
       </w:r>
-      <w:bookmarkEnd w:id="121"/>
+      <w:bookmarkEnd w:id="115"/>
     </w:p>
     <w:p>
       <w:pPr>
@@ -18929,7 +19630,7 @@
           <w:i w:val="0"/>
         </w:rPr>
       </w:pPr>
-      <w:bookmarkStart w:id="122" w:name="_Toc13672108"/>
+      <w:bookmarkStart w:id="116" w:name="_Toc14095941"/>
       <w:r>
         <w:rPr>
           <w:i w:val="0"/>
@@ -18961,7 +19662,7 @@
         </w:rPr>
         <w:t>Portal Wireframes Design</w:t>
       </w:r>
-      <w:bookmarkEnd w:id="122"/>
+      <w:bookmarkEnd w:id="116"/>
     </w:p>
     <w:p>
       <w:pPr>
@@ -19023,7 +19724,7 @@
         <w:spacing w:before="0" w:after="0"/>
         <w:jc w:val="both"/>
       </w:pPr>
-      <w:bookmarkStart w:id="123" w:name="_Toc13672109"/>
+      <w:bookmarkStart w:id="117" w:name="_Toc14095942"/>
       <w:r>
         <w:t>5</w:t>
       </w:r>
@@ -19042,7 +19743,7 @@
       <w:r>
         <w:t xml:space="preserve"> Page</w:t>
       </w:r>
-      <w:bookmarkEnd w:id="123"/>
+      <w:bookmarkEnd w:id="117"/>
     </w:p>
     <w:p>
       <w:pPr>
@@ -19132,7 +19833,7 @@
         <w:spacing w:before="0" w:after="0"/>
         <w:jc w:val="both"/>
       </w:pPr>
-      <w:bookmarkStart w:id="124" w:name="_Toc13672110"/>
+      <w:bookmarkStart w:id="118" w:name="_Toc14095943"/>
       <w:r>
         <w:lastRenderedPageBreak/>
         <w:t>5</w:t>
@@ -19161,7 +19862,7 @@
       <w:r>
         <w:t>)</w:t>
       </w:r>
-      <w:bookmarkEnd w:id="124"/>
+      <w:bookmarkEnd w:id="118"/>
     </w:p>
     <w:p>
       <w:pPr>
@@ -19259,7 +19960,7 @@
         <w:spacing w:before="0" w:after="0"/>
         <w:jc w:val="both"/>
       </w:pPr>
-      <w:bookmarkStart w:id="125" w:name="_Toc13672111"/>
+      <w:bookmarkStart w:id="119" w:name="_Toc14095944"/>
       <w:r>
         <w:lastRenderedPageBreak/>
         <w:t>5</w:t>
@@ -19288,7 +19989,7 @@
       <w:r>
         <w:t>)</w:t>
       </w:r>
-      <w:bookmarkEnd w:id="125"/>
+      <w:bookmarkEnd w:id="119"/>
     </w:p>
     <w:p>
       <w:pPr>
@@ -19386,7 +20087,7 @@
         <w:spacing w:before="0" w:after="0"/>
         <w:jc w:val="both"/>
       </w:pPr>
-      <w:bookmarkStart w:id="126" w:name="_Toc13672112"/>
+      <w:bookmarkStart w:id="120" w:name="_Toc14095945"/>
       <w:r>
         <w:lastRenderedPageBreak/>
         <w:t>5</w:t>
@@ -19409,7 +20110,7 @@
       <w:r>
         <w:t xml:space="preserve"> in Accounts Page</w:t>
       </w:r>
-      <w:bookmarkEnd w:id="126"/>
+      <w:bookmarkEnd w:id="120"/>
     </w:p>
     <w:p>
       <w:pPr>
@@ -19507,7 +20208,7 @@
         <w:spacing w:before="0" w:after="0"/>
         <w:jc w:val="both"/>
       </w:pPr>
-      <w:bookmarkStart w:id="127" w:name="_Toc13672113"/>
+      <w:bookmarkStart w:id="121" w:name="_Toc14095946"/>
       <w:r>
         <w:lastRenderedPageBreak/>
         <w:t>5</w:t>
@@ -19532,7 +20233,7 @@
       <w:r>
         <w:t xml:space="preserve"> Links</w:t>
       </w:r>
-      <w:bookmarkEnd w:id="127"/>
+      <w:bookmarkEnd w:id="121"/>
     </w:p>
     <w:p>
       <w:pPr>
@@ -19630,7 +20331,7 @@
         <w:spacing w:before="0" w:after="0"/>
         <w:jc w:val="both"/>
       </w:pPr>
-      <w:bookmarkStart w:id="128" w:name="_Toc13672114"/>
+      <w:bookmarkStart w:id="122" w:name="_Toc14095947"/>
       <w:r>
         <w:lastRenderedPageBreak/>
         <w:t>5</w:t>
@@ -19650,7 +20351,7 @@
       <w:r>
         <w:t>Statement</w:t>
       </w:r>
-      <w:bookmarkEnd w:id="128"/>
+      <w:bookmarkEnd w:id="122"/>
     </w:p>
     <w:p>
       <w:pPr>
@@ -19740,7 +20441,7 @@
         <w:spacing w:before="0" w:after="0"/>
         <w:jc w:val="both"/>
       </w:pPr>
-      <w:bookmarkStart w:id="129" w:name="_Toc13672115"/>
+      <w:bookmarkStart w:id="123" w:name="_Toc14095948"/>
       <w:r>
         <w:lastRenderedPageBreak/>
         <w:t>5</w:t>
@@ -19757,7 +20458,7 @@
       <w:r>
         <w:t>Personal Information in Profile Page</w:t>
       </w:r>
-      <w:bookmarkEnd w:id="129"/>
+      <w:bookmarkEnd w:id="123"/>
     </w:p>
     <w:p>
       <w:pPr>
@@ -19855,7 +20556,7 @@
         <w:spacing w:before="0" w:after="0"/>
         <w:jc w:val="both"/>
       </w:pPr>
-      <w:bookmarkStart w:id="130" w:name="_Toc13672116"/>
+      <w:bookmarkStart w:id="124" w:name="_Toc14095949"/>
       <w:r>
         <w:lastRenderedPageBreak/>
         <w:t>5</w:t>
@@ -19887,7 +20588,7 @@
       <w:r>
         <w:t>Investor)</w:t>
       </w:r>
-      <w:bookmarkEnd w:id="130"/>
+      <w:bookmarkEnd w:id="124"/>
     </w:p>
     <w:p>
       <w:pPr>
@@ -19986,7 +20687,7 @@
         <w:spacing w:before="0" w:after="0"/>
         <w:jc w:val="both"/>
       </w:pPr>
-      <w:bookmarkStart w:id="131" w:name="_Toc13672117"/>
+      <w:bookmarkStart w:id="125" w:name="_Toc14095950"/>
       <w:r>
         <w:lastRenderedPageBreak/>
         <w:t>5</w:t>
@@ -20012,7 +20713,7 @@
       <w:r>
         <w:t>)</w:t>
       </w:r>
-      <w:bookmarkEnd w:id="131"/>
+      <w:bookmarkEnd w:id="125"/>
     </w:p>
     <w:p>
       <w:pPr>
@@ -20110,7 +20811,7 @@
         <w:spacing w:before="0" w:after="0"/>
         <w:jc w:val="both"/>
       </w:pPr>
-      <w:bookmarkStart w:id="132" w:name="_Toc13672118"/>
+      <w:bookmarkStart w:id="126" w:name="_Toc14095951"/>
       <w:r>
         <w:lastRenderedPageBreak/>
         <w:t>5</w:t>
@@ -20127,7 +20828,7 @@
       <w:r>
         <w:t>Resources Section in Profile Page</w:t>
       </w:r>
-      <w:bookmarkEnd w:id="132"/>
+      <w:bookmarkEnd w:id="126"/>
     </w:p>
     <w:p>
       <w:pPr>
@@ -20216,7 +20917,7 @@
         <w:spacing w:before="0" w:after="0"/>
         <w:jc w:val="both"/>
       </w:pPr>
-      <w:bookmarkStart w:id="133" w:name="_Toc13672119"/>
+      <w:bookmarkStart w:id="127" w:name="_Toc14095952"/>
       <w:r>
         <w:lastRenderedPageBreak/>
         <w:t>5</w:t>
@@ -20236,7 +20937,7 @@
       <w:r>
         <w:t>Enquiry and Feedback</w:t>
       </w:r>
-      <w:bookmarkEnd w:id="133"/>
+      <w:bookmarkEnd w:id="127"/>
     </w:p>
     <w:p>
       <w:pPr>
@@ -20342,7 +21043,7 @@
           <w:i w:val="0"/>
         </w:rPr>
       </w:pPr>
-      <w:bookmarkStart w:id="134" w:name="_Toc13672120"/>
+      <w:bookmarkStart w:id="128" w:name="_Toc14095953"/>
       <w:r>
         <w:rPr>
           <w:i w:val="0"/>
@@ -20386,7 +21087,7 @@
         </w:rPr>
         <w:t>Site Map</w:t>
       </w:r>
-      <w:bookmarkEnd w:id="134"/>
+      <w:bookmarkEnd w:id="128"/>
     </w:p>
     <w:p>
       <w:pPr>
@@ -20599,7 +21300,7 @@
         <w:sz w:val="16"/>
         <w:szCs w:val="16"/>
       </w:rPr>
-      <w:t>10 July 2019</w:t>
+      <w:t>15 July 2019</w:t>
     </w:r>
     <w:r>
       <w:rPr>
@@ -20706,7 +21407,7 @@
         <w:sz w:val="16"/>
         <w:szCs w:val="16"/>
       </w:rPr>
-      <w:t>3</w:t>
+      <w:t>4</w:t>
     </w:r>
     <w:r>
       <w:rPr>
@@ -20761,7 +21462,7 @@
         <w:sz w:val="16"/>
         <w:szCs w:val="16"/>
       </w:rPr>
-      <w:t>32</w:t>
+      <w:t>33</w:t>
     </w:r>
     <w:r>
       <w:rPr>
@@ -28607,7 +29308,7 @@
 </file>
 
 <file path=customXml/itemProps1.xml><?xml version="1.0" encoding="utf-8"?>
-<ds:datastoreItem xmlns:ds="http://schemas.openxmlformats.org/officeDocument/2006/customXml" ds:itemID="{8443B106-A4AF-4997-8FF4-E483AD62F42B}">
+<ds:datastoreItem xmlns:ds="http://schemas.openxmlformats.org/officeDocument/2006/customXml" ds:itemID="{AB55218D-0E32-44B4-A031-26847B98BE59}">
   <ds:schemaRefs>
     <ds:schemaRef ds:uri="http://schemas.openxmlformats.org/officeDocument/2006/bibliography"/>
   </ds:schemaRefs>

</xml_diff>

<commit_message>
updated kaf agency portal system design doc, database data dictionary.
</commit_message>
<xml_diff>
--- a/kaf-agency-portal-project/system-requirements-doc/kaf-agency-portal-system-design.docx
+++ b/kaf-agency-portal-project/system-requirements-doc/kaf-agency-portal-system-design.docx
@@ -8157,7 +8157,14 @@
           <w:rFonts w:ascii="Arial" w:hAnsi="Arial" w:cs="Arial"/>
           <w:color w:val="000000"/>
         </w:rPr>
-        <w:t>library</w:t>
+        <w:t>L</w:t>
+      </w:r>
+      <w:r>
+        <w:rPr>
+          <w:rFonts w:ascii="Arial" w:hAnsi="Arial" w:cs="Arial"/>
+          <w:color w:val="000000"/>
+        </w:rPr>
+        <w:t>ibrary</w:t>
       </w:r>
     </w:p>
     <w:p>
@@ -8398,35 +8405,42 @@
           <w:rFonts w:ascii="Arial" w:hAnsi="Arial" w:cs="Arial"/>
           <w:color w:val="000000"/>
         </w:rPr>
-        <w:t xml:space="preserve">Google </w:t>
-      </w:r>
-      <w:r>
-        <w:rPr>
-          <w:rFonts w:ascii="Arial" w:hAnsi="Arial" w:cs="Arial"/>
-          <w:color w:val="000000"/>
-        </w:rPr>
-        <w:t>C</w:t>
-      </w:r>
-      <w:r>
-        <w:rPr>
-          <w:rFonts w:ascii="Arial" w:hAnsi="Arial" w:cs="Arial"/>
-          <w:color w:val="000000"/>
-        </w:rPr>
-        <w:t xml:space="preserve">hart </w:t>
-      </w:r>
-      <w:r>
-        <w:rPr>
-          <w:rFonts w:ascii="Arial" w:hAnsi="Arial" w:cs="Arial"/>
-          <w:color w:val="000000"/>
-        </w:rPr>
-        <w:t>T</w:t>
-      </w:r>
-      <w:r>
-        <w:rPr>
-          <w:rFonts w:ascii="Arial" w:hAnsi="Arial" w:cs="Arial"/>
-          <w:color w:val="000000"/>
-        </w:rPr>
-        <w:t>ools</w:t>
+        <w:t xml:space="preserve">Client-side </w:t>
+      </w:r>
+      <w:r>
+        <w:rPr>
+          <w:rFonts w:ascii="Arial" w:hAnsi="Arial" w:cs="Arial"/>
+          <w:color w:val="000000"/>
+        </w:rPr>
+        <w:t>HTML5</w:t>
+      </w:r>
+      <w:r>
+        <w:rPr>
+          <w:rFonts w:ascii="Arial" w:hAnsi="Arial" w:cs="Arial"/>
+          <w:color w:val="000000"/>
+        </w:rPr>
+        <w:t xml:space="preserve"> and JavaScript</w:t>
+      </w:r>
+      <w:r>
+        <w:rPr>
+          <w:rFonts w:ascii="Arial" w:hAnsi="Arial" w:cs="Arial"/>
+          <w:color w:val="000000"/>
+        </w:rPr>
+        <w:t xml:space="preserve"> PDF Generator</w:t>
+      </w:r>
+      <w:r>
+        <w:rPr>
+          <w:rFonts w:ascii="Arial" w:hAnsi="Arial" w:cs="Arial"/>
+          <w:color w:val="000000"/>
+        </w:rPr>
+        <w:t xml:space="preserve"> L</w:t>
+      </w:r>
+      <w:r>
+        <w:rPr>
+          <w:rFonts w:ascii="Arial" w:hAnsi="Arial" w:cs="Arial"/>
+          <w:color w:val="000000"/>
+        </w:rPr>
+        <w:t>ibrary</w:t>
       </w:r>
     </w:p>
     <w:p>
@@ -8443,12 +8457,21 @@
           <w:color w:val="000000"/>
         </w:rPr>
       </w:pPr>
-      <w:r>
-        <w:rPr>
-          <w:rFonts w:ascii="Arial" w:hAnsi="Arial" w:cs="Arial"/>
-          <w:color w:val="000000"/>
-        </w:rPr>
-        <w:t>Google Charts API</w:t>
+      <w:proofErr w:type="spellStart"/>
+      <w:r>
+        <w:rPr>
+          <w:rFonts w:ascii="Arial" w:hAnsi="Arial" w:cs="Arial"/>
+          <w:color w:val="000000"/>
+        </w:rPr>
+        <w:t>jsPDF</w:t>
+      </w:r>
+      <w:proofErr w:type="spellEnd"/>
+      <w:r>
+        <w:rPr>
+          <w:rFonts w:ascii="Arial" w:hAnsi="Arial" w:cs="Arial"/>
+          <w:color w:val="000000"/>
+        </w:rPr>
+        <w:t xml:space="preserve"> API</w:t>
       </w:r>
     </w:p>
     <w:p>
@@ -8465,6 +8488,7 @@
           <w:color w:val="000000"/>
         </w:rPr>
       </w:pPr>
+      <w:proofErr w:type="gramStart"/>
       <w:r>
         <w:rPr>
           <w:rFonts w:ascii="Arial" w:hAnsi="Arial" w:cs="Arial"/>
@@ -8478,7 +8502,83 @@
           <w:rFonts w:ascii="Arial" w:hAnsi="Arial" w:cs="Arial"/>
           <w:color w:val="000000"/>
         </w:rPr>
-        <w:t>: Limited custom pie charts provided.</w:t>
+        <w:t>:</w:t>
+      </w:r>
+      <w:r>
+        <w:rPr>
+          <w:rFonts w:ascii="Arial" w:hAnsi="Arial" w:cs="Arial"/>
+          <w:color w:val="000000"/>
+        </w:rPr>
+        <w:t xml:space="preserve"> No limitation</w:t>
+      </w:r>
+      <w:r>
+        <w:rPr>
+          <w:rFonts w:ascii="Arial" w:hAnsi="Arial" w:cs="Arial"/>
+          <w:color w:val="000000"/>
+        </w:rPr>
+        <w:t>.</w:t>
+      </w:r>
+      <w:proofErr w:type="gramEnd"/>
+    </w:p>
+    <w:p>
+      <w:pPr>
+        <w:pStyle w:val="NormalWeb"/>
+        <w:spacing w:before="0" w:beforeAutospacing="0" w:after="0" w:afterAutospacing="0"/>
+        <w:jc w:val="both"/>
+        <w:rPr>
+          <w:rFonts w:ascii="Arial" w:hAnsi="Arial" w:cs="Arial"/>
+          <w:color w:val="000000"/>
+        </w:rPr>
+      </w:pPr>
+    </w:p>
+    <w:p>
+      <w:pPr>
+        <w:pStyle w:val="NormalWeb"/>
+        <w:numPr>
+          <w:ilvl w:val="0"/>
+          <w:numId w:val="49"/>
+        </w:numPr>
+        <w:spacing w:before="0" w:beforeAutospacing="0" w:after="0" w:afterAutospacing="0"/>
+        <w:jc w:val="both"/>
+        <w:rPr>
+          <w:rFonts w:ascii="Arial" w:hAnsi="Arial" w:cs="Arial"/>
+          <w:color w:val="000000"/>
+        </w:rPr>
+      </w:pPr>
+      <w:r>
+        <w:rPr>
+          <w:rFonts w:ascii="Arial" w:hAnsi="Arial" w:cs="Arial"/>
+          <w:color w:val="000000"/>
+        </w:rPr>
+        <w:t xml:space="preserve">Google </w:t>
+      </w:r>
+      <w:r>
+        <w:rPr>
+          <w:rFonts w:ascii="Arial" w:hAnsi="Arial" w:cs="Arial"/>
+          <w:color w:val="000000"/>
+        </w:rPr>
+        <w:t>C</w:t>
+      </w:r>
+      <w:r>
+        <w:rPr>
+          <w:rFonts w:ascii="Arial" w:hAnsi="Arial" w:cs="Arial"/>
+          <w:color w:val="000000"/>
+        </w:rPr>
+        <w:t xml:space="preserve">hart </w:t>
+      </w:r>
+      <w:r>
+        <w:rPr>
+          <w:rFonts w:ascii="Arial" w:hAnsi="Arial" w:cs="Arial"/>
+          <w:color w:val="000000"/>
+        </w:rPr>
+        <w:t>T</w:t>
+      </w:r>
+      <w:r>
+        <w:rPr>
+          <w:rFonts w:ascii="Arial" w:hAnsi="Arial" w:cs="Arial"/>
+          <w:color w:val="000000"/>
+        </w:rPr>
+        <w:t>ools</w:t>
       </w:r>
     </w:p>
     <w:p>
@@ -8499,8 +8599,60 @@
         <w:rPr>
           <w:rFonts w:ascii="Arial" w:hAnsi="Arial" w:cs="Arial"/>
           <w:color w:val="000000"/>
+        </w:rPr>
+        <w:t>Google Charts API</w:t>
+      </w:r>
+    </w:p>
+    <w:p>
+      <w:pPr>
+        <w:pStyle w:val="NormalWeb"/>
+        <w:numPr>
+          <w:ilvl w:val="0"/>
+          <w:numId w:val="50"/>
+        </w:numPr>
+        <w:spacing w:before="0" w:beforeAutospacing="0" w:after="0" w:afterAutospacing="0"/>
+        <w:jc w:val="both"/>
+        <w:rPr>
+          <w:rFonts w:ascii="Arial" w:hAnsi="Arial" w:cs="Arial"/>
+          <w:color w:val="000000"/>
+        </w:rPr>
+      </w:pPr>
+      <w:r>
+        <w:rPr>
+          <w:rFonts w:ascii="Arial" w:hAnsi="Arial" w:cs="Arial"/>
+          <w:color w:val="000000"/>
           <w:u w:val="single"/>
         </w:rPr>
+        <w:t>Limitation</w:t>
+      </w:r>
+      <w:r>
+        <w:rPr>
+          <w:rFonts w:ascii="Arial" w:hAnsi="Arial" w:cs="Arial"/>
+          <w:color w:val="000000"/>
+        </w:rPr>
+        <w:t>: Limited custom pie charts provided.</w:t>
+      </w:r>
+    </w:p>
+    <w:p>
+      <w:pPr>
+        <w:pStyle w:val="NormalWeb"/>
+        <w:numPr>
+          <w:ilvl w:val="0"/>
+          <w:numId w:val="50"/>
+        </w:numPr>
+        <w:spacing w:before="0" w:beforeAutospacing="0" w:after="0" w:afterAutospacing="0"/>
+        <w:jc w:val="both"/>
+        <w:rPr>
+          <w:rFonts w:ascii="Arial" w:hAnsi="Arial" w:cs="Arial"/>
+          <w:color w:val="000000"/>
+        </w:rPr>
+      </w:pPr>
+      <w:r>
+        <w:rPr>
+          <w:rFonts w:ascii="Arial" w:hAnsi="Arial" w:cs="Arial"/>
+          <w:color w:val="000000"/>
+          <w:u w:val="single"/>
+        </w:rPr>
         <w:t>Recommendation</w:t>
       </w:r>
       <w:r>
@@ -8517,61 +8669,6 @@
         </w:rPr>
         <w:t>Search alternatives of APIs for similar chart functionalities.</w:t>
       </w:r>
-    </w:p>
-    <w:p>
-      <w:pPr>
-        <w:pStyle w:val="NormalWeb"/>
-        <w:spacing w:before="0" w:beforeAutospacing="0" w:after="0" w:afterAutospacing="0"/>
-        <w:jc w:val="both"/>
-        <w:rPr>
-          <w:rFonts w:ascii="Arial" w:hAnsi="Arial" w:cs="Arial"/>
-          <w:color w:val="000000"/>
-        </w:rPr>
-      </w:pPr>
-    </w:p>
-    <w:p>
-      <w:pPr>
-        <w:pStyle w:val="NormalWeb"/>
-        <w:spacing w:before="0" w:beforeAutospacing="0" w:after="0" w:afterAutospacing="0"/>
-        <w:jc w:val="both"/>
-        <w:rPr>
-          <w:rFonts w:ascii="Arial" w:hAnsi="Arial" w:cs="Arial"/>
-          <w:color w:val="000000"/>
-        </w:rPr>
-      </w:pPr>
-    </w:p>
-    <w:p>
-      <w:pPr>
-        <w:pStyle w:val="NormalWeb"/>
-        <w:spacing w:before="0" w:beforeAutospacing="0" w:after="0" w:afterAutospacing="0"/>
-        <w:jc w:val="both"/>
-        <w:rPr>
-          <w:rFonts w:ascii="Arial" w:hAnsi="Arial" w:cs="Arial"/>
-          <w:color w:val="000000"/>
-        </w:rPr>
-      </w:pPr>
-    </w:p>
-    <w:p>
-      <w:pPr>
-        <w:pStyle w:val="NormalWeb"/>
-        <w:spacing w:before="0" w:beforeAutospacing="0" w:after="0" w:afterAutospacing="0"/>
-        <w:jc w:val="both"/>
-        <w:rPr>
-          <w:rFonts w:ascii="Arial" w:hAnsi="Arial" w:cs="Arial"/>
-          <w:color w:val="000000"/>
-        </w:rPr>
-      </w:pPr>
-    </w:p>
-    <w:p>
-      <w:pPr>
-        <w:pStyle w:val="NormalWeb"/>
-        <w:spacing w:before="0" w:beforeAutospacing="0" w:after="0" w:afterAutospacing="0"/>
-        <w:jc w:val="both"/>
-        <w:rPr>
-          <w:rFonts w:ascii="Arial" w:hAnsi="Arial" w:cs="Arial"/>
-          <w:color w:val="000000"/>
-        </w:rPr>
-      </w:pPr>
     </w:p>
     <w:p>
       <w:pPr>
@@ -11396,7 +11493,7 @@
           <v:shape id="_x0000_i1026" type="#_x0000_t75" style="width:374.25pt;height:418.5pt" o:ole="">
             <v:imagedata r:id="rId10" o:title=""/>
           </v:shape>
-          <o:OLEObject Type="Embed" ProgID="Visio.Drawing.11" ShapeID="_x0000_i1026" DrawAspect="Content" ObjectID="_1624708732" r:id="rId11"/>
+          <o:OLEObject Type="Embed" ProgID="Visio.Drawing.11" ShapeID="_x0000_i1026" DrawAspect="Content" ObjectID="_1624970565" r:id="rId11"/>
         </w:object>
       </w:r>
     </w:p>
@@ -11571,7 +11668,7 @@
           <v:shape id="_x0000_i1027" type="#_x0000_t75" style="width:435.75pt;height:411.75pt" o:ole="">
             <v:imagedata r:id="rId12" o:title=""/>
           </v:shape>
-          <o:OLEObject Type="Embed" ProgID="Visio.Drawing.11" ShapeID="_x0000_i1027" DrawAspect="Content" ObjectID="_1624708733" r:id="rId13"/>
+          <o:OLEObject Type="Embed" ProgID="Visio.Drawing.11" ShapeID="_x0000_i1027" DrawAspect="Content" ObjectID="_1624970566" r:id="rId13"/>
         </w:object>
       </w:r>
     </w:p>
@@ -18853,15 +18950,13 @@
                 <w:color w:val="000000"/>
               </w:rPr>
             </w:pPr>
-            <w:proofErr w:type="spellStart"/>
-            <w:r>
-              <w:rPr>
-                <w:rFonts w:ascii="Arial" w:hAnsi="Arial" w:cs="Arial"/>
-                <w:color w:val="000000"/>
-              </w:rPr>
-              <w:t>Unit_Price</w:t>
-            </w:r>
-            <w:proofErr w:type="spellEnd"/>
+            <w:r>
+              <w:rPr>
+                <w:rFonts w:ascii="Arial" w:hAnsi="Arial" w:cs="Arial"/>
+                <w:color w:val="000000"/>
+              </w:rPr>
+              <w:t>Units</w:t>
+            </w:r>
           </w:p>
         </w:tc>
         <w:tc>
@@ -18902,7 +18997,7 @@
                 <w:rFonts w:ascii="Arial" w:hAnsi="Arial" w:cs="Arial"/>
                 <w:color w:val="000000"/>
               </w:rPr>
-              <w:t>Unit Price</w:t>
+              <w:t>Units</w:t>
             </w:r>
           </w:p>
         </w:tc>
@@ -18923,13 +19018,15 @@
                 <w:color w:val="000000"/>
               </w:rPr>
             </w:pPr>
-            <w:r>
-              <w:rPr>
-                <w:rFonts w:ascii="Arial" w:hAnsi="Arial" w:cs="Arial"/>
-                <w:color w:val="000000"/>
-              </w:rPr>
-              <w:t>Units</w:t>
-            </w:r>
+            <w:proofErr w:type="spellStart"/>
+            <w:r>
+              <w:rPr>
+                <w:rFonts w:ascii="Arial" w:hAnsi="Arial" w:cs="Arial"/>
+                <w:color w:val="000000"/>
+              </w:rPr>
+              <w:t>Unit_Price</w:t>
+            </w:r>
+            <w:proofErr w:type="spellEnd"/>
           </w:p>
         </w:tc>
         <w:tc>
@@ -18970,7 +19067,7 @@
                 <w:rFonts w:ascii="Arial" w:hAnsi="Arial" w:cs="Arial"/>
                 <w:color w:val="000000"/>
               </w:rPr>
-              <w:t>Units</w:t>
+              <w:t>Unit Price</w:t>
             </w:r>
           </w:p>
         </w:tc>
@@ -19443,15 +19540,594 @@
       </w:tr>
     </w:tbl>
     <w:p/>
+    <w:p>
+      <w:pPr>
+        <w:pStyle w:val="ListParagraph"/>
+        <w:numPr>
+          <w:ilvl w:val="0"/>
+          <w:numId w:val="43"/>
+        </w:numPr>
+        <w:jc w:val="both"/>
+        <w:rPr>
+          <w:rFonts w:ascii="Arial" w:hAnsi="Arial" w:cs="Arial"/>
+        </w:rPr>
+      </w:pPr>
+      <w:r>
+        <w:rPr>
+          <w:rFonts w:ascii="Arial" w:hAnsi="Arial" w:cs="Arial"/>
+        </w:rPr>
+        <w:t>Daily Price</w:t>
+      </w:r>
+    </w:p>
     <w:p/>
-    <w:p/>
-    <w:p/>
-    <w:p/>
-    <w:p/>
-    <w:p/>
-    <w:p/>
-    <w:p/>
-    <w:p/>
+    <w:tbl>
+      <w:tblPr>
+        <w:tblW w:w="8028" w:type="dxa"/>
+        <w:jc w:val="center"/>
+        <w:tblInd w:w="828" w:type="dxa"/>
+        <w:tblBorders>
+          <w:top w:val="single" w:sz="4" w:space="0" w:color="auto"/>
+          <w:left w:val="single" w:sz="4" w:space="0" w:color="auto"/>
+          <w:bottom w:val="single" w:sz="4" w:space="0" w:color="auto"/>
+          <w:right w:val="single" w:sz="4" w:space="0" w:color="auto"/>
+          <w:insideH w:val="single" w:sz="4" w:space="0" w:color="auto"/>
+          <w:insideV w:val="single" w:sz="4" w:space="0" w:color="auto"/>
+        </w:tblBorders>
+        <w:tblLook w:val="01E0"/>
+      </w:tblPr>
+      <w:tblGrid>
+        <w:gridCol w:w="2257"/>
+        <w:gridCol w:w="1871"/>
+        <w:gridCol w:w="3900"/>
+      </w:tblGrid>
+      <w:tr>
+        <w:trPr>
+          <w:jc w:val="center"/>
+        </w:trPr>
+        <w:tc>
+          <w:tcPr>
+            <w:tcW w:w="2257" w:type="dxa"/>
+            <w:shd w:val="clear" w:color="auto" w:fill="CCCCCC"/>
+          </w:tcPr>
+          <w:p>
+            <w:pPr>
+              <w:jc w:val="center"/>
+              <w:rPr>
+                <w:rFonts w:ascii="Arial" w:hAnsi="Arial" w:cs="Arial"/>
+                <w:b/>
+              </w:rPr>
+            </w:pPr>
+            <w:r>
+              <w:rPr>
+                <w:rFonts w:ascii="Arial" w:hAnsi="Arial" w:cs="Arial"/>
+                <w:b/>
+              </w:rPr>
+              <w:t>Column Name</w:t>
+            </w:r>
+          </w:p>
+        </w:tc>
+        <w:tc>
+          <w:tcPr>
+            <w:tcW w:w="1871" w:type="dxa"/>
+            <w:shd w:val="clear" w:color="auto" w:fill="CCCCCC"/>
+          </w:tcPr>
+          <w:p>
+            <w:pPr>
+              <w:jc w:val="center"/>
+              <w:rPr>
+                <w:rFonts w:ascii="Arial" w:hAnsi="Arial" w:cs="Arial"/>
+                <w:b/>
+              </w:rPr>
+            </w:pPr>
+            <w:r>
+              <w:rPr>
+                <w:rFonts w:ascii="Arial" w:hAnsi="Arial" w:cs="Arial"/>
+                <w:b/>
+              </w:rPr>
+              <w:t>Data Type</w:t>
+            </w:r>
+          </w:p>
+        </w:tc>
+        <w:tc>
+          <w:tcPr>
+            <w:tcW w:w="3900" w:type="dxa"/>
+            <w:shd w:val="clear" w:color="auto" w:fill="CCCCCC"/>
+          </w:tcPr>
+          <w:p>
+            <w:pPr>
+              <w:jc w:val="center"/>
+              <w:rPr>
+                <w:rFonts w:ascii="Arial" w:hAnsi="Arial" w:cs="Arial"/>
+                <w:b/>
+              </w:rPr>
+            </w:pPr>
+            <w:r>
+              <w:rPr>
+                <w:rFonts w:ascii="Arial" w:hAnsi="Arial" w:cs="Arial"/>
+                <w:b/>
+              </w:rPr>
+              <w:t>Description</w:t>
+            </w:r>
+          </w:p>
+        </w:tc>
+      </w:tr>
+      <w:tr>
+        <w:trPr>
+          <w:jc w:val="center"/>
+        </w:trPr>
+        <w:tc>
+          <w:tcPr>
+            <w:tcW w:w="2257" w:type="dxa"/>
+          </w:tcPr>
+          <w:p>
+            <w:pPr>
+              <w:jc w:val="center"/>
+              <w:rPr>
+                <w:rFonts w:ascii="Arial" w:hAnsi="Arial" w:cs="Arial"/>
+              </w:rPr>
+            </w:pPr>
+            <w:r>
+              <w:rPr>
+                <w:rFonts w:ascii="Arial" w:hAnsi="Arial" w:cs="Arial"/>
+                <w:color w:val="000000"/>
+              </w:rPr>
+              <w:t>Id</w:t>
+            </w:r>
+          </w:p>
+        </w:tc>
+        <w:tc>
+          <w:tcPr>
+            <w:tcW w:w="1871" w:type="dxa"/>
+          </w:tcPr>
+          <w:p>
+            <w:pPr>
+              <w:jc w:val="center"/>
+              <w:rPr>
+                <w:rFonts w:ascii="Arial" w:hAnsi="Arial" w:cs="Arial"/>
+              </w:rPr>
+            </w:pPr>
+            <w:proofErr w:type="spellStart"/>
+            <w:r>
+              <w:rPr>
+                <w:rFonts w:ascii="Arial" w:hAnsi="Arial" w:cs="Arial"/>
+                <w:color w:val="000000"/>
+              </w:rPr>
+              <w:t>int</w:t>
+            </w:r>
+            <w:proofErr w:type="spellEnd"/>
+            <w:r>
+              <w:rPr>
+                <w:rFonts w:ascii="Arial" w:hAnsi="Arial" w:cs="Arial"/>
+                <w:color w:val="000000"/>
+              </w:rPr>
+              <w:t>(7</w:t>
+            </w:r>
+            <w:r>
+              <w:rPr>
+                <w:rFonts w:ascii="Arial" w:hAnsi="Arial" w:cs="Arial"/>
+                <w:color w:val="000000"/>
+              </w:rPr>
+              <w:t>)</w:t>
+            </w:r>
+          </w:p>
+        </w:tc>
+        <w:tc>
+          <w:tcPr>
+            <w:tcW w:w="3900" w:type="dxa"/>
+          </w:tcPr>
+          <w:p>
+            <w:pPr>
+              <w:jc w:val="center"/>
+              <w:rPr>
+                <w:rFonts w:ascii="Arial" w:hAnsi="Arial" w:cs="Arial"/>
+              </w:rPr>
+            </w:pPr>
+            <w:r>
+              <w:rPr>
+                <w:rFonts w:ascii="Arial" w:hAnsi="Arial" w:cs="Arial"/>
+                <w:color w:val="000000"/>
+              </w:rPr>
+              <w:t>Id</w:t>
+            </w:r>
+          </w:p>
+        </w:tc>
+      </w:tr>
+      <w:tr>
+        <w:trPr>
+          <w:jc w:val="center"/>
+        </w:trPr>
+        <w:tc>
+          <w:tcPr>
+            <w:tcW w:w="2257" w:type="dxa"/>
+          </w:tcPr>
+          <w:p>
+            <w:pPr>
+              <w:jc w:val="center"/>
+              <w:rPr>
+                <w:rFonts w:ascii="Arial" w:hAnsi="Arial" w:cs="Arial"/>
+              </w:rPr>
+            </w:pPr>
+            <w:proofErr w:type="spellStart"/>
+            <w:r>
+              <w:rPr>
+                <w:rFonts w:ascii="Arial" w:hAnsi="Arial" w:cs="Arial"/>
+                <w:color w:val="000000"/>
+              </w:rPr>
+              <w:t>FundCode</w:t>
+            </w:r>
+            <w:proofErr w:type="spellEnd"/>
+          </w:p>
+        </w:tc>
+        <w:tc>
+          <w:tcPr>
+            <w:tcW w:w="1871" w:type="dxa"/>
+          </w:tcPr>
+          <w:p>
+            <w:pPr>
+              <w:jc w:val="center"/>
+              <w:rPr>
+                <w:rFonts w:ascii="Arial" w:hAnsi="Arial" w:cs="Arial"/>
+              </w:rPr>
+            </w:pPr>
+            <w:proofErr w:type="spellStart"/>
+            <w:r>
+              <w:rPr>
+                <w:rFonts w:ascii="Arial" w:hAnsi="Arial" w:cs="Arial"/>
+                <w:color w:val="000000"/>
+              </w:rPr>
+              <w:t>varchar</w:t>
+            </w:r>
+            <w:proofErr w:type="spellEnd"/>
+            <w:r>
+              <w:rPr>
+                <w:rFonts w:ascii="Arial" w:hAnsi="Arial" w:cs="Arial"/>
+                <w:color w:val="000000"/>
+              </w:rPr>
+              <w:t>(15</w:t>
+            </w:r>
+            <w:r>
+              <w:rPr>
+                <w:rFonts w:ascii="Arial" w:hAnsi="Arial" w:cs="Arial"/>
+                <w:color w:val="000000"/>
+              </w:rPr>
+              <w:t>)</w:t>
+            </w:r>
+          </w:p>
+        </w:tc>
+        <w:tc>
+          <w:tcPr>
+            <w:tcW w:w="3900" w:type="dxa"/>
+          </w:tcPr>
+          <w:p>
+            <w:pPr>
+              <w:jc w:val="center"/>
+              <w:rPr>
+                <w:rFonts w:ascii="Arial" w:hAnsi="Arial" w:cs="Arial"/>
+              </w:rPr>
+            </w:pPr>
+            <w:r>
+              <w:rPr>
+                <w:rFonts w:ascii="Arial" w:hAnsi="Arial" w:cs="Arial"/>
+                <w:color w:val="000000"/>
+              </w:rPr>
+              <w:t>Fund Code</w:t>
+            </w:r>
+          </w:p>
+        </w:tc>
+      </w:tr>
+      <w:tr>
+        <w:trPr>
+          <w:jc w:val="center"/>
+        </w:trPr>
+        <w:tc>
+          <w:tcPr>
+            <w:tcW w:w="2257" w:type="dxa"/>
+          </w:tcPr>
+          <w:p>
+            <w:pPr>
+              <w:jc w:val="center"/>
+              <w:rPr>
+                <w:rFonts w:ascii="Arial" w:hAnsi="Arial" w:cs="Arial"/>
+                <w:color w:val="000000"/>
+              </w:rPr>
+            </w:pPr>
+            <w:proofErr w:type="spellStart"/>
+            <w:r>
+              <w:rPr>
+                <w:rFonts w:ascii="Arial" w:hAnsi="Arial" w:cs="Arial"/>
+                <w:color w:val="000000"/>
+              </w:rPr>
+              <w:t>FundName</w:t>
+            </w:r>
+            <w:proofErr w:type="spellEnd"/>
+          </w:p>
+        </w:tc>
+        <w:tc>
+          <w:tcPr>
+            <w:tcW w:w="1871" w:type="dxa"/>
+          </w:tcPr>
+          <w:p>
+            <w:pPr>
+              <w:jc w:val="center"/>
+              <w:rPr>
+                <w:rFonts w:ascii="Arial" w:hAnsi="Arial" w:cs="Arial"/>
+                <w:color w:val="000000"/>
+              </w:rPr>
+            </w:pPr>
+            <w:proofErr w:type="spellStart"/>
+            <w:r>
+              <w:rPr>
+                <w:rFonts w:ascii="Arial" w:hAnsi="Arial" w:cs="Arial"/>
+                <w:color w:val="000000"/>
+              </w:rPr>
+              <w:t>varchar</w:t>
+            </w:r>
+            <w:proofErr w:type="spellEnd"/>
+            <w:r>
+              <w:rPr>
+                <w:rFonts w:ascii="Arial" w:hAnsi="Arial" w:cs="Arial"/>
+                <w:color w:val="000000"/>
+              </w:rPr>
+              <w:t>(256)</w:t>
+            </w:r>
+          </w:p>
+        </w:tc>
+        <w:tc>
+          <w:tcPr>
+            <w:tcW w:w="3900" w:type="dxa"/>
+          </w:tcPr>
+          <w:p>
+            <w:pPr>
+              <w:jc w:val="center"/>
+              <w:rPr>
+                <w:rFonts w:ascii="Arial" w:hAnsi="Arial" w:cs="Arial"/>
+                <w:color w:val="000000"/>
+              </w:rPr>
+            </w:pPr>
+            <w:r>
+              <w:rPr>
+                <w:rFonts w:ascii="Arial" w:hAnsi="Arial" w:cs="Arial"/>
+                <w:color w:val="000000"/>
+              </w:rPr>
+              <w:t>Fund</w:t>
+            </w:r>
+            <w:r>
+              <w:rPr>
+                <w:rFonts w:ascii="Arial" w:hAnsi="Arial" w:cs="Arial"/>
+                <w:color w:val="000000"/>
+              </w:rPr>
+              <w:t xml:space="preserve"> </w:t>
+            </w:r>
+            <w:r>
+              <w:rPr>
+                <w:rFonts w:ascii="Arial" w:hAnsi="Arial" w:cs="Arial"/>
+                <w:color w:val="000000"/>
+              </w:rPr>
+              <w:t>Name</w:t>
+            </w:r>
+          </w:p>
+        </w:tc>
+      </w:tr>
+      <w:tr>
+        <w:trPr>
+          <w:jc w:val="center"/>
+        </w:trPr>
+        <w:tc>
+          <w:tcPr>
+            <w:tcW w:w="2257" w:type="dxa"/>
+          </w:tcPr>
+          <w:p>
+            <w:pPr>
+              <w:jc w:val="center"/>
+              <w:rPr>
+                <w:rFonts w:ascii="Arial" w:hAnsi="Arial" w:cs="Arial"/>
+                <w:color w:val="000000"/>
+              </w:rPr>
+            </w:pPr>
+            <w:proofErr w:type="spellStart"/>
+            <w:r>
+              <w:rPr>
+                <w:rFonts w:ascii="Arial" w:hAnsi="Arial" w:cs="Arial"/>
+                <w:color w:val="000000"/>
+              </w:rPr>
+              <w:t>EPFFundCode</w:t>
+            </w:r>
+            <w:proofErr w:type="spellEnd"/>
+          </w:p>
+        </w:tc>
+        <w:tc>
+          <w:tcPr>
+            <w:tcW w:w="1871" w:type="dxa"/>
+          </w:tcPr>
+          <w:p>
+            <w:pPr>
+              <w:jc w:val="center"/>
+              <w:rPr>
+                <w:rFonts w:ascii="Arial" w:hAnsi="Arial" w:cs="Arial"/>
+                <w:color w:val="000000"/>
+              </w:rPr>
+            </w:pPr>
+            <w:proofErr w:type="spellStart"/>
+            <w:r>
+              <w:rPr>
+                <w:rFonts w:ascii="Arial" w:hAnsi="Arial" w:cs="Arial"/>
+                <w:color w:val="000000"/>
+              </w:rPr>
+              <w:t>varchar</w:t>
+            </w:r>
+            <w:proofErr w:type="spellEnd"/>
+            <w:r>
+              <w:rPr>
+                <w:rFonts w:ascii="Arial" w:hAnsi="Arial" w:cs="Arial"/>
+                <w:color w:val="000000"/>
+              </w:rPr>
+              <w:t>(15)</w:t>
+            </w:r>
+          </w:p>
+        </w:tc>
+        <w:tc>
+          <w:tcPr>
+            <w:tcW w:w="3900" w:type="dxa"/>
+          </w:tcPr>
+          <w:p>
+            <w:pPr>
+              <w:jc w:val="center"/>
+              <w:rPr>
+                <w:rFonts w:ascii="Arial" w:hAnsi="Arial" w:cs="Arial"/>
+                <w:color w:val="000000"/>
+              </w:rPr>
+            </w:pPr>
+            <w:r>
+              <w:rPr>
+                <w:rFonts w:ascii="Arial" w:hAnsi="Arial" w:cs="Arial"/>
+                <w:color w:val="000000"/>
+              </w:rPr>
+              <w:t>EPF Fund Code</w:t>
+            </w:r>
+          </w:p>
+        </w:tc>
+      </w:tr>
+      <w:tr>
+        <w:trPr>
+          <w:jc w:val="center"/>
+        </w:trPr>
+        <w:tc>
+          <w:tcPr>
+            <w:tcW w:w="2257" w:type="dxa"/>
+          </w:tcPr>
+          <w:p>
+            <w:pPr>
+              <w:jc w:val="center"/>
+              <w:rPr>
+                <w:rFonts w:ascii="Arial" w:hAnsi="Arial" w:cs="Arial"/>
+                <w:color w:val="000000"/>
+              </w:rPr>
+            </w:pPr>
+            <w:proofErr w:type="spellStart"/>
+            <w:r>
+              <w:rPr>
+                <w:rFonts w:ascii="Arial" w:hAnsi="Arial" w:cs="Arial"/>
+                <w:color w:val="000000"/>
+              </w:rPr>
+              <w:t>PriceDate</w:t>
+            </w:r>
+            <w:proofErr w:type="spellEnd"/>
+          </w:p>
+        </w:tc>
+        <w:tc>
+          <w:tcPr>
+            <w:tcW w:w="1871" w:type="dxa"/>
+          </w:tcPr>
+          <w:p>
+            <w:pPr>
+              <w:jc w:val="center"/>
+              <w:rPr>
+                <w:rFonts w:ascii="Arial" w:hAnsi="Arial" w:cs="Arial"/>
+                <w:color w:val="000000"/>
+              </w:rPr>
+            </w:pPr>
+            <w:proofErr w:type="spellStart"/>
+            <w:r>
+              <w:rPr>
+                <w:rFonts w:ascii="Arial" w:hAnsi="Arial" w:cs="Arial"/>
+                <w:color w:val="000000"/>
+              </w:rPr>
+              <w:t>datetime</w:t>
+            </w:r>
+            <w:proofErr w:type="spellEnd"/>
+          </w:p>
+        </w:tc>
+        <w:tc>
+          <w:tcPr>
+            <w:tcW w:w="3900" w:type="dxa"/>
+          </w:tcPr>
+          <w:p>
+            <w:pPr>
+              <w:jc w:val="center"/>
+              <w:rPr>
+                <w:rFonts w:ascii="Arial" w:hAnsi="Arial" w:cs="Arial"/>
+                <w:color w:val="000000"/>
+              </w:rPr>
+            </w:pPr>
+            <w:r>
+              <w:rPr>
+                <w:rFonts w:ascii="Arial" w:hAnsi="Arial" w:cs="Arial"/>
+                <w:color w:val="000000"/>
+              </w:rPr>
+              <w:t>Price Date</w:t>
+            </w:r>
+          </w:p>
+        </w:tc>
+      </w:tr>
+      <w:tr>
+        <w:trPr>
+          <w:jc w:val="center"/>
+        </w:trPr>
+        <w:tc>
+          <w:tcPr>
+            <w:tcW w:w="2257" w:type="dxa"/>
+          </w:tcPr>
+          <w:p>
+            <w:pPr>
+              <w:jc w:val="center"/>
+              <w:rPr>
+                <w:rFonts w:ascii="Arial" w:hAnsi="Arial" w:cs="Arial"/>
+                <w:color w:val="000000"/>
+              </w:rPr>
+            </w:pPr>
+            <w:r>
+              <w:rPr>
+                <w:rFonts w:ascii="Arial" w:hAnsi="Arial" w:cs="Arial"/>
+                <w:color w:val="000000"/>
+              </w:rPr>
+              <w:t>Price</w:t>
+            </w:r>
+          </w:p>
+        </w:tc>
+        <w:tc>
+          <w:tcPr>
+            <w:tcW w:w="1871" w:type="dxa"/>
+          </w:tcPr>
+          <w:p>
+            <w:pPr>
+              <w:jc w:val="center"/>
+              <w:rPr>
+                <w:rFonts w:ascii="Arial" w:hAnsi="Arial" w:cs="Arial"/>
+                <w:color w:val="000000"/>
+              </w:rPr>
+            </w:pPr>
+            <w:r>
+              <w:rPr>
+                <w:rFonts w:ascii="Arial" w:hAnsi="Arial" w:cs="Arial"/>
+                <w:color w:val="000000"/>
+              </w:rPr>
+              <w:t>decimal(15,4)</w:t>
+            </w:r>
+          </w:p>
+        </w:tc>
+        <w:tc>
+          <w:tcPr>
+            <w:tcW w:w="3900" w:type="dxa"/>
+          </w:tcPr>
+          <w:p>
+            <w:pPr>
+              <w:jc w:val="center"/>
+              <w:rPr>
+                <w:rFonts w:ascii="Arial" w:hAnsi="Arial" w:cs="Arial"/>
+                <w:color w:val="000000"/>
+              </w:rPr>
+            </w:pPr>
+            <w:r>
+              <w:rPr>
+                <w:rFonts w:ascii="Arial" w:hAnsi="Arial" w:cs="Arial"/>
+                <w:color w:val="000000"/>
+              </w:rPr>
+              <w:t>Price</w:t>
+            </w:r>
+          </w:p>
+        </w:tc>
+      </w:tr>
+    </w:tbl>
     <w:p/>
     <w:p/>
     <w:p/>
@@ -21300,7 +21976,7 @@
         <w:sz w:val="16"/>
         <w:szCs w:val="16"/>
       </w:rPr>
-      <w:t>15 July 2019</w:t>
+      <w:t>18 July 2019</w:t>
     </w:r>
     <w:r>
       <w:rPr>
@@ -21407,7 +22083,7 @@
         <w:sz w:val="16"/>
         <w:szCs w:val="16"/>
       </w:rPr>
-      <w:t>4</w:t>
+      <w:t>20</w:t>
     </w:r>
     <w:r>
       <w:rPr>
@@ -22832,7 +23508,7 @@
   <w:abstractNum w:abstractNumId="10">
     <w:nsid w:val="23774994"/>
     <w:multiLevelType w:val="hybridMultilevel"/>
-    <w:tmpl w:val="ED383CA8"/>
+    <w:tmpl w:val="2D08FB36"/>
     <w:lvl w:ilvl="0" w:tplc="90D25256">
       <w:start w:val="1"/>
       <w:numFmt w:val="bullet"/>
@@ -29308,7 +29984,7 @@
 </file>
 
 <file path=customXml/itemProps1.xml><?xml version="1.0" encoding="utf-8"?>
-<ds:datastoreItem xmlns:ds="http://schemas.openxmlformats.org/officeDocument/2006/customXml" ds:itemID="{AB55218D-0E32-44B4-A031-26847B98BE59}">
+<ds:datastoreItem xmlns:ds="http://schemas.openxmlformats.org/officeDocument/2006/customXml" ds:itemID="{F8B65BA9-0C2E-4F49-8C56-6C622F661516}">
   <ds:schemaRefs>
     <ds:schemaRef ds:uri="http://schemas.openxmlformats.org/officeDocument/2006/bibliography"/>
   </ds:schemaRefs>

</xml_diff>

<commit_message>
updated kaf agency portal system design doc - proofread & spelling.
</commit_message>
<xml_diff>
--- a/kaf-agency-portal-project/system-requirements-doc/kaf-agency-portal-system-design.docx
+++ b/kaf-agency-portal-project/system-requirements-doc/kaf-agency-portal-system-design.docx
@@ -7894,7 +7894,21 @@
           <w:rFonts w:ascii="Arial" w:hAnsi="Arial" w:cs="Arial"/>
           <w:color w:val="000000"/>
         </w:rPr>
-        <w:t xml:space="preserve"> Recommend and suggest the users to use Google account as a best option of social login and preference. </w:t>
+        <w:t xml:space="preserve"> Recommend and suggest the users to use Google account as </w:t>
+      </w:r>
+      <w:r>
+        <w:rPr>
+          <w:rFonts w:ascii="Arial" w:hAnsi="Arial" w:cs="Arial"/>
+          <w:color w:val="000000"/>
+        </w:rPr>
+        <w:t>the</w:t>
+      </w:r>
+      <w:r>
+        <w:rPr>
+          <w:rFonts w:ascii="Arial" w:hAnsi="Arial" w:cs="Arial"/>
+          <w:color w:val="000000"/>
+        </w:rPr>
+        <w:t xml:space="preserve"> best option of social login and preference. </w:t>
       </w:r>
     </w:p>
     <w:p>
@@ -8165,7 +8179,28 @@
           <w:rFonts w:ascii="Arial" w:hAnsi="Arial" w:cs="Arial"/>
           <w:color w:val="000000"/>
         </w:rPr>
-        <w:t>Purchase premium plan that provides unlimited access and usage.</w:t>
+        <w:t>Purchase premium plan that provides unlimited access and usage</w:t>
+      </w:r>
+      <w:r>
+        <w:rPr>
+          <w:rFonts w:ascii="Arial" w:hAnsi="Arial" w:cs="Arial"/>
+          <w:color w:val="000000"/>
+        </w:rPr>
+        <w:t xml:space="preserve"> or search other libraries as alternative</w:t>
+      </w:r>
+      <w:r>
+        <w:rPr>
+          <w:rFonts w:ascii="Arial" w:hAnsi="Arial" w:cs="Arial"/>
+          <w:color w:val="000000"/>
+        </w:rPr>
+        <w:t>s</w:t>
+      </w:r>
+      <w:r>
+        <w:rPr>
+          <w:rFonts w:ascii="Arial" w:hAnsi="Arial" w:cs="Arial"/>
+          <w:color w:val="000000"/>
+        </w:rPr>
+        <w:t>.</w:t>
       </w:r>
     </w:p>
     <w:p>
@@ -11096,7 +11131,7 @@
           <v:shape id="_x0000_i1026" type="#_x0000_t75" style="width:374.25pt;height:418.5pt" o:ole="">
             <v:imagedata r:id="rId10" o:title=""/>
           </v:shape>
-          <o:OLEObject Type="Embed" ProgID="Visio.Drawing.11" ShapeID="_x0000_i1026" DrawAspect="Content" ObjectID="_1625058962" r:id="rId11"/>
+          <o:OLEObject Type="Embed" ProgID="Visio.Drawing.11" ShapeID="_x0000_i1026" DrawAspect="Content" ObjectID="_1625315269" r:id="rId11"/>
         </w:object>
       </w:r>
     </w:p>
@@ -11271,7 +11306,7 @@
           <v:shape id="_x0000_i1027" type="#_x0000_t75" style="width:435.75pt;height:411.75pt" o:ole="">
             <v:imagedata r:id="rId12" o:title=""/>
           </v:shape>
-          <o:OLEObject Type="Embed" ProgID="Visio.Drawing.11" ShapeID="_x0000_i1027" DrawAspect="Content" ObjectID="_1625058963" r:id="rId13"/>
+          <o:OLEObject Type="Embed" ProgID="Visio.Drawing.11" ShapeID="_x0000_i1027" DrawAspect="Content" ObjectID="_1625315270" r:id="rId13"/>
         </w:object>
       </w:r>
     </w:p>
@@ -13086,7 +13121,21 @@
           <w:rFonts w:ascii="Arial" w:hAnsi="Arial" w:cs="Arial"/>
           <w:color w:val="000000"/>
         </w:rPr>
-        <w:t>database table for KAF Agency Portal</w:t>
+        <w:t>database table</w:t>
+      </w:r>
+      <w:r>
+        <w:rPr>
+          <w:rFonts w:ascii="Arial" w:hAnsi="Arial" w:cs="Arial"/>
+          <w:color w:val="000000"/>
+        </w:rPr>
+        <w:t>s</w:t>
+      </w:r>
+      <w:r>
+        <w:rPr>
+          <w:rFonts w:ascii="Arial" w:hAnsi="Arial" w:cs="Arial"/>
+          <w:color w:val="000000"/>
+        </w:rPr>
+        <w:t xml:space="preserve"> for KAF Agency Portal</w:t>
       </w:r>
       <w:r>
         <w:rPr>
@@ -21303,7 +21352,7 @@
         <w:sz w:val="16"/>
         <w:szCs w:val="16"/>
       </w:rPr>
-      <w:t>19 July 2019</w:t>
+      <w:t>22 July 2019</w:t>
     </w:r>
     <w:r>
       <w:rPr>
@@ -29311,7 +29360,7 @@
 </file>
 
 <file path=customXml/itemProps1.xml><?xml version="1.0" encoding="utf-8"?>
-<ds:datastoreItem xmlns:ds="http://schemas.openxmlformats.org/officeDocument/2006/customXml" ds:itemID="{81AEEF6A-CA89-4D9E-8B35-5D7C837E4112}">
+<ds:datastoreItem xmlns:ds="http://schemas.openxmlformats.org/officeDocument/2006/customXml" ds:itemID="{21B0FEFD-E93F-4AEC-9D87-ED23D3758A48}">
   <ds:schemaRefs>
     <ds:schemaRef ds:uri="http://schemas.openxmlformats.org/officeDocument/2006/bibliography"/>
   </ds:schemaRefs>

</xml_diff>

<commit_message>
updated kaf agency portal system design doc - fixed formatting and version.
</commit_message>
<xml_diff>
--- a/kaf-agency-portal-project/system-requirements-doc/kaf-agency-portal-system-design.docx
+++ b/kaf-agency-portal-project/system-requirements-doc/kaf-agency-portal-system-design.docx
@@ -373,7 +373,19 @@
         <w:rPr>
           <w:rFonts w:ascii="Arial" w:hAnsi="Arial" w:cs="Arial"/>
         </w:rPr>
-        <w:t xml:space="preserve">System </w:t>
+        <w:t>System</w:t>
+      </w:r>
+      <w:r>
+        <w:rPr>
+          <w:rFonts w:ascii="Arial" w:hAnsi="Arial" w:cs="Arial"/>
+        </w:rPr>
+        <w:t xml:space="preserve"> Design</w:t>
+      </w:r>
+      <w:r>
+        <w:rPr>
+          <w:rFonts w:ascii="Arial" w:hAnsi="Arial" w:cs="Arial"/>
+        </w:rPr>
+        <w:t xml:space="preserve"> </w:t>
       </w:r>
       <w:r>
         <w:rPr>
@@ -429,7 +441,7 @@
         <w:rPr>
           <w:rFonts w:ascii="Arial" w:hAnsi="Arial" w:cs="Arial"/>
         </w:rPr>
-        <w:t xml:space="preserve">ocumentation. </w:t>
+        <w:t>ocumentation</w:t>
       </w:r>
     </w:p>
     <w:p>
@@ -523,8 +535,13 @@
         <w:jc w:val="center"/>
       </w:pPr>
       <w:r>
-        <w:t>KAF Investment Bank Berhad</w:t>
-      </w:r>
+        <w:t xml:space="preserve">KAF Investment Bank </w:t>
+      </w:r>
+      <w:proofErr w:type="spellStart"/>
+      <w:r>
+        <w:t>Berhad</w:t>
+      </w:r>
+      <w:proofErr w:type="spellEnd"/>
     </w:p>
     <w:p>
       <w:pPr>
@@ -1215,7 +1232,7 @@
             <w:sz w:val="24"/>
             <w:szCs w:val="24"/>
           </w:rPr>
-          <w:t>3</w:t>
+          <w:t>4</w:t>
         </w:r>
         <w:r>
           <w:rPr>
@@ -1319,7 +1336,7 @@
             <w:sz w:val="24"/>
             <w:szCs w:val="24"/>
           </w:rPr>
-          <w:t>3</w:t>
+          <w:t>4</w:t>
         </w:r>
         <w:r>
           <w:rPr>
@@ -1457,7 +1474,7 @@
             <w:sz w:val="24"/>
             <w:szCs w:val="24"/>
           </w:rPr>
-          <w:t>3</w:t>
+          <w:t>4</w:t>
         </w:r>
         <w:r>
           <w:rPr>
@@ -1571,7 +1588,7 @@
             <w:sz w:val="24"/>
             <w:szCs w:val="24"/>
           </w:rPr>
-          <w:t>3</w:t>
+          <w:t>4</w:t>
         </w:r>
         <w:r>
           <w:rPr>
@@ -1685,7 +1702,7 @@
             <w:sz w:val="24"/>
             <w:szCs w:val="24"/>
           </w:rPr>
-          <w:t>3</w:t>
+          <w:t>4</w:t>
         </w:r>
         <w:r>
           <w:rPr>
@@ -1799,7 +1816,7 @@
             <w:sz w:val="24"/>
             <w:szCs w:val="24"/>
           </w:rPr>
-          <w:t>4</w:t>
+          <w:t>5</w:t>
         </w:r>
         <w:r>
           <w:rPr>
@@ -1904,7 +1921,7 @@
             <w:sz w:val="24"/>
             <w:szCs w:val="24"/>
           </w:rPr>
-          <w:t>4</w:t>
+          <w:t>5</w:t>
         </w:r>
         <w:r>
           <w:rPr>
@@ -2008,7 +2025,7 @@
             <w:sz w:val="24"/>
             <w:szCs w:val="24"/>
           </w:rPr>
-          <w:t>6</w:t>
+          <w:t>7</w:t>
         </w:r>
         <w:r>
           <w:rPr>
@@ -2113,7 +2130,7 @@
             <w:sz w:val="24"/>
             <w:szCs w:val="24"/>
           </w:rPr>
-          <w:t>7</w:t>
+          <w:t>8</w:t>
         </w:r>
         <w:r>
           <w:rPr>
@@ -2226,7 +2243,7 @@
             <w:sz w:val="24"/>
             <w:szCs w:val="24"/>
           </w:rPr>
-          <w:t>7</w:t>
+          <w:t>8</w:t>
         </w:r>
         <w:r>
           <w:rPr>
@@ -2340,7 +2357,7 @@
             <w:sz w:val="24"/>
             <w:szCs w:val="24"/>
           </w:rPr>
-          <w:t>8</w:t>
+          <w:t>9</w:t>
         </w:r>
         <w:r>
           <w:rPr>
@@ -2445,7 +2462,7 @@
             <w:sz w:val="24"/>
             <w:szCs w:val="24"/>
           </w:rPr>
-          <w:t>8</w:t>
+          <w:t>9</w:t>
         </w:r>
         <w:r>
           <w:rPr>
@@ -2549,7 +2566,7 @@
             <w:sz w:val="24"/>
             <w:szCs w:val="24"/>
           </w:rPr>
-          <w:t>9</w:t>
+          <w:t>10</w:t>
         </w:r>
         <w:r>
           <w:rPr>
@@ -2653,7 +2670,7 @@
             <w:sz w:val="24"/>
             <w:szCs w:val="24"/>
           </w:rPr>
-          <w:t>9</w:t>
+          <w:t>10</w:t>
         </w:r>
         <w:r>
           <w:rPr>
@@ -2766,7 +2783,7 @@
             <w:sz w:val="24"/>
             <w:szCs w:val="24"/>
           </w:rPr>
-          <w:t>10</w:t>
+          <w:t>11</w:t>
         </w:r>
         <w:r>
           <w:rPr>
@@ -2871,7 +2888,7 @@
             <w:sz w:val="24"/>
             <w:szCs w:val="24"/>
           </w:rPr>
-          <w:t>10</w:t>
+          <w:t>11</w:t>
         </w:r>
         <w:r>
           <w:rPr>
@@ -2975,7 +2992,7 @@
             <w:sz w:val="24"/>
             <w:szCs w:val="24"/>
           </w:rPr>
-          <w:t>11</w:t>
+          <w:t>12</w:t>
         </w:r>
         <w:r>
           <w:rPr>
@@ -3088,7 +3105,7 @@
             <w:sz w:val="24"/>
             <w:szCs w:val="24"/>
           </w:rPr>
-          <w:t>14</w:t>
+          <w:t>15</w:t>
         </w:r>
         <w:r>
           <w:rPr>
@@ -3194,7 +3211,7 @@
             <w:sz w:val="24"/>
             <w:szCs w:val="24"/>
           </w:rPr>
-          <w:t>15</w:t>
+          <w:t>16</w:t>
         </w:r>
         <w:r>
           <w:rPr>
@@ -3308,7 +3325,7 @@
             <w:sz w:val="24"/>
             <w:szCs w:val="24"/>
           </w:rPr>
-          <w:t>15</w:t>
+          <w:t>16</w:t>
         </w:r>
         <w:r>
           <w:rPr>
@@ -3423,7 +3440,7 @@
             <w:sz w:val="24"/>
             <w:szCs w:val="24"/>
           </w:rPr>
-          <w:t>15</w:t>
+          <w:t>16</w:t>
         </w:r>
         <w:r>
           <w:rPr>
@@ -3550,7 +3567,7 @@
             <w:sz w:val="24"/>
             <w:szCs w:val="24"/>
           </w:rPr>
-          <w:t>15</w:t>
+          <w:t>16</w:t>
         </w:r>
         <w:r>
           <w:rPr>
@@ -3677,7 +3694,7 @@
             <w:sz w:val="24"/>
             <w:szCs w:val="24"/>
           </w:rPr>
-          <w:t>16</w:t>
+          <w:t>17</w:t>
         </w:r>
         <w:r>
           <w:rPr>
@@ -3783,7 +3800,7 @@
             <w:sz w:val="24"/>
             <w:szCs w:val="24"/>
           </w:rPr>
-          <w:t>17</w:t>
+          <w:t>18</w:t>
         </w:r>
         <w:r>
           <w:rPr>
@@ -3896,7 +3913,7 @@
             <w:sz w:val="24"/>
             <w:szCs w:val="24"/>
           </w:rPr>
-          <w:t>17</w:t>
+          <w:t>18</w:t>
         </w:r>
         <w:r>
           <w:rPr>
@@ -4010,7 +4027,7 @@
             <w:sz w:val="24"/>
             <w:szCs w:val="24"/>
           </w:rPr>
-          <w:t>20</w:t>
+          <w:t>21</w:t>
         </w:r>
         <w:r>
           <w:rPr>
@@ -4116,7 +4133,7 @@
             <w:sz w:val="24"/>
             <w:szCs w:val="24"/>
           </w:rPr>
-          <w:t>21</w:t>
+          <w:t>22</w:t>
         </w:r>
         <w:r>
           <w:rPr>
@@ -4229,7 +4246,7 @@
             <w:sz w:val="24"/>
             <w:szCs w:val="24"/>
           </w:rPr>
-          <w:t>21</w:t>
+          <w:t>22</w:t>
         </w:r>
         <w:r>
           <w:rPr>
@@ -4343,7 +4360,7 @@
             <w:sz w:val="24"/>
             <w:szCs w:val="24"/>
           </w:rPr>
-          <w:t>22</w:t>
+          <w:t>23</w:t>
         </w:r>
         <w:r>
           <w:rPr>
@@ -4457,7 +4474,7 @@
             <w:sz w:val="24"/>
             <w:szCs w:val="24"/>
           </w:rPr>
-          <w:t>23</w:t>
+          <w:t>24</w:t>
         </w:r>
         <w:r>
           <w:rPr>
@@ -4571,7 +4588,7 @@
             <w:sz w:val="24"/>
             <w:szCs w:val="24"/>
           </w:rPr>
-          <w:t>24</w:t>
+          <w:t>25</w:t>
         </w:r>
         <w:r>
           <w:rPr>
@@ -4685,7 +4702,7 @@
             <w:sz w:val="24"/>
             <w:szCs w:val="24"/>
           </w:rPr>
-          <w:t>25</w:t>
+          <w:t>26</w:t>
         </w:r>
         <w:r>
           <w:rPr>
@@ -4799,7 +4816,7 @@
             <w:sz w:val="24"/>
             <w:szCs w:val="24"/>
           </w:rPr>
-          <w:t>26</w:t>
+          <w:t>27</w:t>
         </w:r>
         <w:r>
           <w:rPr>
@@ -4913,7 +4930,7 @@
             <w:sz w:val="24"/>
             <w:szCs w:val="24"/>
           </w:rPr>
-          <w:t>27</w:t>
+          <w:t>28</w:t>
         </w:r>
         <w:r>
           <w:rPr>
@@ -5027,7 +5044,7 @@
             <w:sz w:val="24"/>
             <w:szCs w:val="24"/>
           </w:rPr>
-          <w:t>28</w:t>
+          <w:t>29</w:t>
         </w:r>
         <w:r>
           <w:rPr>
@@ -5141,7 +5158,7 @@
             <w:sz w:val="24"/>
             <w:szCs w:val="24"/>
           </w:rPr>
-          <w:t>29</w:t>
+          <w:t>30</w:t>
         </w:r>
         <w:r>
           <w:rPr>
@@ -5255,7 +5272,7 @@
             <w:sz w:val="24"/>
             <w:szCs w:val="24"/>
           </w:rPr>
-          <w:t>30</w:t>
+          <w:t>31</w:t>
         </w:r>
         <w:r>
           <w:rPr>
@@ -5369,7 +5386,7 @@
             <w:sz w:val="24"/>
             <w:szCs w:val="24"/>
           </w:rPr>
-          <w:t>31</w:t>
+          <w:t>32</w:t>
         </w:r>
         <w:r>
           <w:rPr>
@@ -5474,7 +5491,7 @@
             <w:sz w:val="24"/>
             <w:szCs w:val="24"/>
           </w:rPr>
-          <w:t>32</w:t>
+          <w:t>33</w:t>
         </w:r>
         <w:r>
           <w:rPr>
@@ -5525,6 +5542,14 @@
         <w:t>DESIGN</w:t>
       </w:r>
       <w:bookmarkEnd w:id="54"/>
+      <w:r>
+        <w:rPr>
+          <w:b w:val="0"/>
+          <w:bCs w:val="0"/>
+          <w:iCs/>
+        </w:rPr>
+        <w:t xml:space="preserve"> SPECIFICATION</w:t>
+      </w:r>
     </w:p>
     <w:p/>
     <w:p>
@@ -5706,7 +5731,23 @@
           <w:rFonts w:ascii="Arial" w:hAnsi="Arial" w:cs="Arial"/>
           <w:color w:val="000000"/>
         </w:rPr>
-        <w:t xml:space="preserve">KAF Agency System is a web-based application that is designed and developed by KAF IT department as a product for internal (Back Office users) and external (Agents &amp; Investors) clients. </w:t>
+        <w:t xml:space="preserve">KAF Agency System is a web-based application that </w:t>
+      </w:r>
+      <w:proofErr w:type="gramStart"/>
+      <w:r>
+        <w:rPr>
+          <w:rFonts w:ascii="Arial" w:hAnsi="Arial" w:cs="Arial"/>
+          <w:color w:val="000000"/>
+        </w:rPr>
+        <w:t>is designed and developed by KAF IT department as a product for internal (Back Office users) and external (Agents &amp; Investors) clients</w:t>
+      </w:r>
+      <w:proofErr w:type="gramEnd"/>
+      <w:r>
+        <w:rPr>
+          <w:rFonts w:ascii="Arial" w:hAnsi="Arial" w:cs="Arial"/>
+          <w:color w:val="000000"/>
+        </w:rPr>
+        <w:t xml:space="preserve">. </w:t>
       </w:r>
     </w:p>
     <w:p>
@@ -5730,12 +5771,21 @@
           <w:color w:val="000000"/>
         </w:rPr>
       </w:pPr>
-      <w:r>
-        <w:rPr>
-          <w:rFonts w:ascii="Arial" w:hAnsi="Arial" w:cs="Arial"/>
-          <w:color w:val="000000"/>
-        </w:rPr>
-        <w:t>It is used by both agents and investors to view Unit Trust Funds details and download the latest statements. The application allows social media-based login for user authentication.</w:t>
+      <w:proofErr w:type="gramStart"/>
+      <w:r>
+        <w:rPr>
+          <w:rFonts w:ascii="Arial" w:hAnsi="Arial" w:cs="Arial"/>
+          <w:color w:val="000000"/>
+        </w:rPr>
+        <w:t>It is used by both agents and investors to view Unit Trust Funds details and download the latest statements</w:t>
+      </w:r>
+      <w:proofErr w:type="gramEnd"/>
+      <w:r>
+        <w:rPr>
+          <w:rFonts w:ascii="Arial" w:hAnsi="Arial" w:cs="Arial"/>
+          <w:color w:val="000000"/>
+        </w:rPr>
+        <w:t>. The application allows social media-based login for user authentication.</w:t>
       </w:r>
     </w:p>
     <w:p>
@@ -5956,6 +6006,43 @@
     </w:p>
     <w:p>
       <w:pPr>
+        <w:pStyle w:val="Heading3"/>
+        <w:spacing w:before="0" w:after="0"/>
+        <w:jc w:val="both"/>
+      </w:pPr>
+      <w:bookmarkStart w:id="65" w:name="_Toc14446173"/>
+      <w:r>
+        <w:lastRenderedPageBreak/>
+        <w:t>1.</w:t>
+      </w:r>
+      <w:r>
+        <w:t>4</w:t>
+      </w:r>
+      <w:r>
+        <w:t xml:space="preserve"> </w:t>
+      </w:r>
+      <w:r>
+        <w:t>Major Constraints</w:t>
+      </w:r>
+      <w:r>
+        <w:t xml:space="preserve"> </w:t>
+      </w:r>
+      <w:r>
+        <w:t>in</w:t>
+      </w:r>
+      <w:r>
+        <w:t xml:space="preserve"> </w:t>
+      </w:r>
+      <w:r>
+        <w:t>Development</w:t>
+      </w:r>
+      <w:bookmarkEnd w:id="65"/>
+      <w:r>
+        <w:t xml:space="preserve"> </w:t>
+      </w:r>
+    </w:p>
+    <w:p>
+      <w:pPr>
         <w:pStyle w:val="NormalWeb"/>
         <w:spacing w:before="0" w:beforeAutospacing="0" w:after="0" w:afterAutospacing="0"/>
         <w:jc w:val="both"/>
@@ -5967,40 +6054,25 @@
     </w:p>
     <w:p>
       <w:pPr>
-        <w:pStyle w:val="Heading3"/>
+        <w:pStyle w:val="Heading4"/>
         <w:spacing w:before="0" w:after="0"/>
         <w:jc w:val="both"/>
-      </w:pPr>
-      <w:bookmarkStart w:id="65" w:name="_Toc14446173"/>
-      <w:r>
-        <w:lastRenderedPageBreak/>
-        <w:t>1.</w:t>
-      </w:r>
-      <w:r>
-        <w:t>4</w:t>
-      </w:r>
-      <w:r>
-        <w:t xml:space="preserve"> </w:t>
-      </w:r>
-      <w:r>
-        <w:t>Major Constraints</w:t>
-      </w:r>
-      <w:r>
-        <w:t xml:space="preserve"> </w:t>
-      </w:r>
-      <w:r>
-        <w:t>in</w:t>
-      </w:r>
-      <w:r>
-        <w:t xml:space="preserve"> </w:t>
-      </w:r>
-      <w:r>
-        <w:t>Development</w:t>
-      </w:r>
-      <w:bookmarkEnd w:id="65"/>
-      <w:r>
-        <w:t xml:space="preserve"> </w:t>
-      </w:r>
+        <w:rPr>
+          <w:rFonts w:ascii="Arial" w:hAnsi="Arial" w:cs="Arial"/>
+          <w:sz w:val="24"/>
+          <w:szCs w:val="24"/>
+        </w:rPr>
+      </w:pPr>
+      <w:bookmarkStart w:id="66" w:name="_Toc14446174"/>
+      <w:r>
+        <w:rPr>
+          <w:rFonts w:ascii="Arial" w:hAnsi="Arial" w:cs="Arial"/>
+          <w:sz w:val="24"/>
+          <w:szCs w:val="24"/>
+        </w:rPr>
+        <w:t>1.4.1 Authentication</w:t>
+      </w:r>
+      <w:bookmarkEnd w:id="66"/>
     </w:p>
     <w:p>
       <w:pPr>
@@ -6015,28 +6087,6 @@
     </w:p>
     <w:p>
       <w:pPr>
-        <w:pStyle w:val="Heading4"/>
-        <w:spacing w:before="0" w:after="0"/>
-        <w:jc w:val="both"/>
-        <w:rPr>
-          <w:rFonts w:ascii="Arial" w:hAnsi="Arial" w:cs="Arial"/>
-          <w:sz w:val="24"/>
-          <w:szCs w:val="24"/>
-        </w:rPr>
-      </w:pPr>
-      <w:bookmarkStart w:id="66" w:name="_Toc14446174"/>
-      <w:r>
-        <w:rPr>
-          <w:rFonts w:ascii="Arial" w:hAnsi="Arial" w:cs="Arial"/>
-          <w:sz w:val="24"/>
-          <w:szCs w:val="24"/>
-        </w:rPr>
-        <w:t>1.4.1 Authentication</w:t>
-      </w:r>
-      <w:bookmarkEnd w:id="66"/>
-    </w:p>
-    <w:p>
-      <w:pPr>
         <w:pStyle w:val="NormalWeb"/>
         <w:spacing w:before="0" w:beforeAutospacing="0" w:after="0" w:afterAutospacing="0"/>
         <w:jc w:val="both"/>
@@ -6045,6 +6095,136 @@
           <w:color w:val="000000"/>
         </w:rPr>
       </w:pPr>
+      <w:r>
+        <w:rPr>
+          <w:rFonts w:ascii="Arial" w:hAnsi="Arial" w:cs="Arial"/>
+          <w:color w:val="000000"/>
+        </w:rPr>
+        <w:t>A social login, also known as a social sign-in, is a kind of single sign-on</w:t>
+      </w:r>
+      <w:r>
+        <w:rPr>
+          <w:rFonts w:ascii="Arial" w:hAnsi="Arial" w:cs="Arial"/>
+          <w:color w:val="000000"/>
+        </w:rPr>
+        <w:t xml:space="preserve"> for end-user </w:t>
+      </w:r>
+      <w:r>
+        <w:rPr>
+          <w:rFonts w:ascii="Arial" w:hAnsi="Arial" w:cs="Arial"/>
+          <w:color w:val="000000"/>
+        </w:rPr>
+        <w:t>where</w:t>
+      </w:r>
+      <w:r>
+        <w:rPr>
+          <w:rFonts w:ascii="Arial" w:hAnsi="Arial" w:cs="Arial"/>
+          <w:color w:val="000000"/>
+        </w:rPr>
+        <w:t xml:space="preserve"> the</w:t>
+      </w:r>
+      <w:r>
+        <w:rPr>
+          <w:rFonts w:ascii="Arial" w:hAnsi="Arial" w:cs="Arial"/>
+          <w:color w:val="000000"/>
+        </w:rPr>
+        <w:t xml:space="preserve"> </w:t>
+      </w:r>
+      <w:r>
+        <w:rPr>
+          <w:rFonts w:ascii="Arial" w:hAnsi="Arial" w:cs="Arial"/>
+          <w:color w:val="000000"/>
+        </w:rPr>
+        <w:t>user</w:t>
+      </w:r>
+      <w:r>
+        <w:rPr>
+          <w:rFonts w:ascii="Arial" w:hAnsi="Arial" w:cs="Arial"/>
+          <w:color w:val="000000"/>
+        </w:rPr>
+        <w:t xml:space="preserve"> use</w:t>
+      </w:r>
+      <w:r>
+        <w:rPr>
+          <w:rFonts w:ascii="Arial" w:hAnsi="Arial" w:cs="Arial"/>
+          <w:color w:val="000000"/>
+        </w:rPr>
+        <w:t>s</w:t>
+      </w:r>
+      <w:r>
+        <w:rPr>
+          <w:rFonts w:ascii="Arial" w:hAnsi="Arial" w:cs="Arial"/>
+          <w:color w:val="000000"/>
+        </w:rPr>
+        <w:t xml:space="preserve"> existing login information of a social network</w:t>
+      </w:r>
+      <w:r>
+        <w:rPr>
+          <w:rFonts w:ascii="Arial" w:hAnsi="Arial" w:cs="Arial"/>
+          <w:color w:val="000000"/>
+        </w:rPr>
+        <w:t xml:space="preserve"> like </w:t>
+      </w:r>
+      <w:proofErr w:type="spellStart"/>
+      <w:r>
+        <w:rPr>
+          <w:rFonts w:ascii="Arial" w:hAnsi="Arial" w:cs="Arial"/>
+          <w:color w:val="000000"/>
+        </w:rPr>
+        <w:t>Facebook</w:t>
+      </w:r>
+      <w:proofErr w:type="spellEnd"/>
+      <w:r>
+        <w:rPr>
+          <w:rFonts w:ascii="Arial" w:hAnsi="Arial" w:cs="Arial"/>
+          <w:color w:val="000000"/>
+        </w:rPr>
+        <w:t xml:space="preserve">, </w:t>
+      </w:r>
+      <w:proofErr w:type="spellStart"/>
+      <w:r>
+        <w:rPr>
+          <w:rFonts w:ascii="Arial" w:hAnsi="Arial" w:cs="Arial"/>
+          <w:color w:val="000000"/>
+        </w:rPr>
+        <w:t>LinkedIn</w:t>
+      </w:r>
+      <w:proofErr w:type="spellEnd"/>
+      <w:r>
+        <w:rPr>
+          <w:rFonts w:ascii="Arial" w:hAnsi="Arial" w:cs="Arial"/>
+          <w:color w:val="000000"/>
+        </w:rPr>
+        <w:t>, Google</w:t>
+      </w:r>
+      <w:r>
+        <w:rPr>
+          <w:rFonts w:ascii="Arial" w:hAnsi="Arial" w:cs="Arial"/>
+          <w:color w:val="000000"/>
+        </w:rPr>
+        <w:t xml:space="preserve"> to log on to a third</w:t>
+      </w:r>
+      <w:r>
+        <w:rPr>
+          <w:rFonts w:ascii="Arial" w:hAnsi="Arial" w:cs="Arial"/>
+          <w:color w:val="000000"/>
+        </w:rPr>
+        <w:t xml:space="preserve"> party</w:t>
+      </w:r>
+      <w:r>
+        <w:rPr>
+          <w:rFonts w:ascii="Arial" w:hAnsi="Arial" w:cs="Arial"/>
+          <w:color w:val="000000"/>
+        </w:rPr>
+        <w:t xml:space="preserve"> website in</w:t>
+      </w:r>
+      <w:r>
+        <w:rPr>
+          <w:rFonts w:ascii="Arial" w:hAnsi="Arial" w:cs="Arial"/>
+          <w:color w:val="000000"/>
+        </w:rPr>
+        <w:t>stead of creating a new log-in account specially for that website.</w:t>
+      </w:r>
     </w:p>
     <w:p>
       <w:pPr>
@@ -6056,104 +6236,6 @@
           <w:color w:val="000000"/>
         </w:rPr>
       </w:pPr>
-      <w:r>
-        <w:rPr>
-          <w:rFonts w:ascii="Arial" w:hAnsi="Arial" w:cs="Arial"/>
-          <w:color w:val="000000"/>
-        </w:rPr>
-        <w:t>A social login, also known as a social sign-in, is a kind of single sign-on</w:t>
-      </w:r>
-      <w:r>
-        <w:rPr>
-          <w:rFonts w:ascii="Arial" w:hAnsi="Arial" w:cs="Arial"/>
-          <w:color w:val="000000"/>
-        </w:rPr>
-        <w:t xml:space="preserve"> for end-user </w:t>
-      </w:r>
-      <w:r>
-        <w:rPr>
-          <w:rFonts w:ascii="Arial" w:hAnsi="Arial" w:cs="Arial"/>
-          <w:color w:val="000000"/>
-        </w:rPr>
-        <w:t>where</w:t>
-      </w:r>
-      <w:r>
-        <w:rPr>
-          <w:rFonts w:ascii="Arial" w:hAnsi="Arial" w:cs="Arial"/>
-          <w:color w:val="000000"/>
-        </w:rPr>
-        <w:t xml:space="preserve"> the</w:t>
-      </w:r>
-      <w:r>
-        <w:rPr>
-          <w:rFonts w:ascii="Arial" w:hAnsi="Arial" w:cs="Arial"/>
-          <w:color w:val="000000"/>
-        </w:rPr>
-        <w:t xml:space="preserve"> </w:t>
-      </w:r>
-      <w:r>
-        <w:rPr>
-          <w:rFonts w:ascii="Arial" w:hAnsi="Arial" w:cs="Arial"/>
-          <w:color w:val="000000"/>
-        </w:rPr>
-        <w:t>user</w:t>
-      </w:r>
-      <w:r>
-        <w:rPr>
-          <w:rFonts w:ascii="Arial" w:hAnsi="Arial" w:cs="Arial"/>
-          <w:color w:val="000000"/>
-        </w:rPr>
-        <w:t xml:space="preserve"> use</w:t>
-      </w:r>
-      <w:r>
-        <w:rPr>
-          <w:rFonts w:ascii="Arial" w:hAnsi="Arial" w:cs="Arial"/>
-          <w:color w:val="000000"/>
-        </w:rPr>
-        <w:t>s</w:t>
-      </w:r>
-      <w:r>
-        <w:rPr>
-          <w:rFonts w:ascii="Arial" w:hAnsi="Arial" w:cs="Arial"/>
-          <w:color w:val="000000"/>
-        </w:rPr>
-        <w:t xml:space="preserve"> existing login information of a social network</w:t>
-      </w:r>
-      <w:r>
-        <w:rPr>
-          <w:rFonts w:ascii="Arial" w:hAnsi="Arial" w:cs="Arial"/>
-          <w:color w:val="000000"/>
-        </w:rPr>
-        <w:t xml:space="preserve"> like Facebook, LinkedIn, Google</w:t>
-      </w:r>
-      <w:r>
-        <w:rPr>
-          <w:rFonts w:ascii="Arial" w:hAnsi="Arial" w:cs="Arial"/>
-          <w:color w:val="000000"/>
-        </w:rPr>
-        <w:t xml:space="preserve"> to log on to a third</w:t>
-      </w:r>
-      <w:r>
-        <w:rPr>
-          <w:rFonts w:ascii="Arial" w:hAnsi="Arial" w:cs="Arial"/>
-          <w:color w:val="000000"/>
-        </w:rPr>
-        <w:t xml:space="preserve"> party</w:t>
-      </w:r>
-      <w:r>
-        <w:rPr>
-          <w:rFonts w:ascii="Arial" w:hAnsi="Arial" w:cs="Arial"/>
-          <w:color w:val="000000"/>
-        </w:rPr>
-        <w:t xml:space="preserve"> website in</w:t>
-      </w:r>
-      <w:r>
-        <w:rPr>
-          <w:rFonts w:ascii="Arial" w:hAnsi="Arial" w:cs="Arial"/>
-          <w:color w:val="000000"/>
-        </w:rPr>
-        <w:t>stead of creating a new log-in account specially for that website.</w:t>
-      </w:r>
     </w:p>
     <w:p>
       <w:pPr>
@@ -6165,17 +6247,6 @@
           <w:color w:val="000000"/>
         </w:rPr>
       </w:pPr>
-    </w:p>
-    <w:p>
-      <w:pPr>
-        <w:pStyle w:val="NormalWeb"/>
-        <w:spacing w:before="0" w:beforeAutospacing="0" w:after="0" w:afterAutospacing="0"/>
-        <w:jc w:val="both"/>
-        <w:rPr>
-          <w:rFonts w:ascii="Arial" w:hAnsi="Arial" w:cs="Arial"/>
-          <w:color w:val="000000"/>
-        </w:rPr>
-      </w:pPr>
       <w:r>
         <w:rPr>
           <w:rFonts w:ascii="Arial" w:hAnsi="Arial" w:cs="Arial"/>
@@ -6190,6 +6261,7 @@
         </w:rPr>
         <w:t xml:space="preserve"> </w:t>
       </w:r>
+      <w:proofErr w:type="gramStart"/>
       <w:r>
         <w:rPr>
           <w:rFonts w:ascii="Arial" w:hAnsi="Arial" w:cs="Arial"/>
@@ -6202,7 +6274,15 @@
           <w:rFonts w:ascii="Arial" w:hAnsi="Arial" w:cs="Arial"/>
           <w:color w:val="000000"/>
         </w:rPr>
-        <w:t xml:space="preserve"> mainly designed for simplifying the login process for users and to </w:t>
+        <w:t xml:space="preserve"> mainly designed</w:t>
+      </w:r>
+      <w:proofErr w:type="gramEnd"/>
+      <w:r>
+        <w:rPr>
+          <w:rFonts w:ascii="Arial" w:hAnsi="Arial" w:cs="Arial"/>
+          <w:color w:val="000000"/>
+        </w:rPr>
+        <w:t xml:space="preserve"> for simplifying the login process for users and to </w:t>
       </w:r>
       <w:r>
         <w:rPr>
@@ -6293,7 +6373,23 @@
           <w:rFonts w:ascii="Arial" w:hAnsi="Arial" w:cs="Arial"/>
           <w:color w:val="000000"/>
         </w:rPr>
-        <w:t xml:space="preserve"> that requires them to remember a new username and password each time when the new registration is needed. </w:t>
+        <w:t xml:space="preserve"> that requires them to remember a new username and password each time when the new registration </w:t>
+      </w:r>
+      <w:proofErr w:type="gramStart"/>
+      <w:r>
+        <w:rPr>
+          <w:rFonts w:ascii="Arial" w:hAnsi="Arial" w:cs="Arial"/>
+          <w:color w:val="000000"/>
+        </w:rPr>
+        <w:t>is needed</w:t>
+      </w:r>
+      <w:proofErr w:type="gramEnd"/>
+      <w:r>
+        <w:rPr>
+          <w:rFonts w:ascii="Arial" w:hAnsi="Arial" w:cs="Arial"/>
+          <w:color w:val="000000"/>
+        </w:rPr>
+        <w:t xml:space="preserve">. </w:t>
       </w:r>
       <w:r>
         <w:rPr>
@@ -6535,21 +6631,37 @@
           <w:rFonts w:ascii="Arial" w:hAnsi="Arial" w:cs="Arial"/>
           <w:color w:val="000000"/>
         </w:rPr>
-        <w:t xml:space="preserve"> will be</w:t>
-      </w:r>
-      <w:r>
-        <w:rPr>
-          <w:rFonts w:ascii="Arial" w:hAnsi="Arial" w:cs="Arial"/>
-          <w:color w:val="000000"/>
-        </w:rPr>
         <w:t xml:space="preserve"> </w:t>
       </w:r>
-      <w:r>
-        <w:rPr>
-          <w:rFonts w:ascii="Arial" w:hAnsi="Arial" w:cs="Arial"/>
-          <w:color w:val="000000"/>
-        </w:rPr>
-        <w:t>spammed.</w:t>
+      <w:proofErr w:type="gramStart"/>
+      <w:r>
+        <w:rPr>
+          <w:rFonts w:ascii="Arial" w:hAnsi="Arial" w:cs="Arial"/>
+          <w:color w:val="000000"/>
+        </w:rPr>
+        <w:t>will be</w:t>
+      </w:r>
+      <w:r>
+        <w:rPr>
+          <w:rFonts w:ascii="Arial" w:hAnsi="Arial" w:cs="Arial"/>
+          <w:color w:val="000000"/>
+        </w:rPr>
+        <w:t xml:space="preserve"> </w:t>
+      </w:r>
+      <w:r>
+        <w:rPr>
+          <w:rFonts w:ascii="Arial" w:hAnsi="Arial" w:cs="Arial"/>
+          <w:color w:val="000000"/>
+        </w:rPr>
+        <w:t>spammed</w:t>
+      </w:r>
+      <w:proofErr w:type="gramEnd"/>
+      <w:r>
+        <w:rPr>
+          <w:rFonts w:ascii="Arial" w:hAnsi="Arial" w:cs="Arial"/>
+          <w:color w:val="000000"/>
+        </w:rPr>
+        <w:t>.</w:t>
       </w:r>
     </w:p>
     <w:p>
@@ -6608,7 +6720,23 @@
           <w:rFonts w:ascii="Arial" w:hAnsi="Arial" w:cs="Arial"/>
           <w:color w:val="000000"/>
         </w:rPr>
-        <w:t xml:space="preserve"> must ensure the Portal is designed to</w:t>
+        <w:t xml:space="preserve"> must ensure the Portal </w:t>
+      </w:r>
+      <w:proofErr w:type="gramStart"/>
+      <w:r>
+        <w:rPr>
+          <w:rFonts w:ascii="Arial" w:hAnsi="Arial" w:cs="Arial"/>
+          <w:color w:val="000000"/>
+        </w:rPr>
+        <w:t>is designed</w:t>
+      </w:r>
+      <w:proofErr w:type="gramEnd"/>
+      <w:r>
+        <w:rPr>
+          <w:rFonts w:ascii="Arial" w:hAnsi="Arial" w:cs="Arial"/>
+          <w:color w:val="000000"/>
+        </w:rPr>
+        <w:t xml:space="preserve"> to</w:t>
       </w:r>
       <w:r>
         <w:rPr>
@@ -7238,15 +7366,33 @@
           <w:rFonts w:ascii="Arial" w:hAnsi="Arial" w:cs="Arial"/>
           <w:color w:val="000000"/>
         </w:rPr>
-        <w:t xml:space="preserve"> like Facebook</w:t>
-      </w:r>
-      <w:r>
-        <w:rPr>
-          <w:rFonts w:ascii="Arial" w:hAnsi="Arial" w:cs="Arial"/>
-          <w:color w:val="000000"/>
-        </w:rPr>
-        <w:t xml:space="preserve"> or LinkedIn</w:t>
-      </w:r>
+        <w:t xml:space="preserve"> like </w:t>
+      </w:r>
+      <w:proofErr w:type="spellStart"/>
+      <w:r>
+        <w:rPr>
+          <w:rFonts w:ascii="Arial" w:hAnsi="Arial" w:cs="Arial"/>
+          <w:color w:val="000000"/>
+        </w:rPr>
+        <w:t>Facebook</w:t>
+      </w:r>
+      <w:proofErr w:type="spellEnd"/>
+      <w:r>
+        <w:rPr>
+          <w:rFonts w:ascii="Arial" w:hAnsi="Arial" w:cs="Arial"/>
+          <w:color w:val="000000"/>
+        </w:rPr>
+        <w:t xml:space="preserve"> or </w:t>
+      </w:r>
+      <w:proofErr w:type="spellStart"/>
+      <w:r>
+        <w:rPr>
+          <w:rFonts w:ascii="Arial" w:hAnsi="Arial" w:cs="Arial"/>
+          <w:color w:val="000000"/>
+        </w:rPr>
+        <w:t>LinkedIn</w:t>
+      </w:r>
+      <w:proofErr w:type="spellEnd"/>
       <w:r>
         <w:rPr>
           <w:rFonts w:ascii="Arial" w:hAnsi="Arial" w:cs="Arial"/>
@@ -7254,6 +7400,7 @@
         </w:rPr>
         <w:t xml:space="preserve"> </w:t>
       </w:r>
+      <w:proofErr w:type="gramStart"/>
       <w:r>
         <w:rPr>
           <w:rFonts w:ascii="Arial" w:hAnsi="Arial" w:cs="Arial"/>
@@ -7266,7 +7413,15 @@
           <w:rFonts w:ascii="Arial" w:hAnsi="Arial" w:cs="Arial"/>
           <w:color w:val="000000"/>
         </w:rPr>
-        <w:t xml:space="preserve"> be used at certain </w:t>
+        <w:t xml:space="preserve"> be used</w:t>
+      </w:r>
+      <w:proofErr w:type="gramEnd"/>
+      <w:r>
+        <w:rPr>
+          <w:rFonts w:ascii="Arial" w:hAnsi="Arial" w:cs="Arial"/>
+          <w:color w:val="000000"/>
+        </w:rPr>
+        <w:t xml:space="preserve"> at certain </w:t>
       </w:r>
       <w:r>
         <w:rPr>
@@ -8029,12 +8184,21 @@
           <w:color w:val="000000"/>
         </w:rPr>
       </w:pPr>
-      <w:r>
-        <w:rPr>
-          <w:rFonts w:ascii="Arial" w:hAnsi="Arial" w:cs="Arial"/>
-          <w:color w:val="000000"/>
-        </w:rPr>
-        <w:t>Spire.PDF for .NET</w:t>
+      <w:proofErr w:type="spellStart"/>
+      <w:r>
+        <w:rPr>
+          <w:rFonts w:ascii="Arial" w:hAnsi="Arial" w:cs="Arial"/>
+          <w:color w:val="000000"/>
+        </w:rPr>
+        <w:t>Spire.PDF</w:t>
+      </w:r>
+      <w:proofErr w:type="spellEnd"/>
+      <w:r>
+        <w:rPr>
+          <w:rFonts w:ascii="Arial" w:hAnsi="Arial" w:cs="Arial"/>
+          <w:color w:val="000000"/>
+        </w:rPr>
+        <w:t xml:space="preserve"> for .NET</w:t>
       </w:r>
     </w:p>
     <w:p>
@@ -8135,7 +8299,39 @@
           <w:rFonts w:ascii="Arial" w:hAnsi="Arial" w:cs="Arial"/>
           <w:color w:val="000000"/>
         </w:rPr>
-        <w:t xml:space="preserve"> to 10 pages of PDF. This limitation is enforced during loading and creating files. When converting PDF to Image, the first 3 pages of PDF files will be converted to Image format successfully.</w:t>
+        <w:t xml:space="preserve"> to 10 pages of PDF. This limitation </w:t>
+      </w:r>
+      <w:proofErr w:type="gramStart"/>
+      <w:r>
+        <w:rPr>
+          <w:rFonts w:ascii="Arial" w:hAnsi="Arial" w:cs="Arial"/>
+          <w:color w:val="000000"/>
+        </w:rPr>
+        <w:t>is enforced</w:t>
+      </w:r>
+      <w:proofErr w:type="gramEnd"/>
+      <w:r>
+        <w:rPr>
+          <w:rFonts w:ascii="Arial" w:hAnsi="Arial" w:cs="Arial"/>
+          <w:color w:val="000000"/>
+        </w:rPr>
+        <w:t xml:space="preserve"> during loading and creating files. When converting PDF to Image, the first </w:t>
+      </w:r>
+      <w:proofErr w:type="gramStart"/>
+      <w:r>
+        <w:rPr>
+          <w:rFonts w:ascii="Arial" w:hAnsi="Arial" w:cs="Arial"/>
+          <w:color w:val="000000"/>
+        </w:rPr>
+        <w:t>3</w:t>
+      </w:r>
+      <w:proofErr w:type="gramEnd"/>
+      <w:r>
+        <w:rPr>
+          <w:rFonts w:ascii="Arial" w:hAnsi="Arial" w:cs="Arial"/>
+          <w:color w:val="000000"/>
+        </w:rPr>
+        <w:t xml:space="preserve"> pages of PDF files will be converted to Image format successfully.</w:t>
       </w:r>
     </w:p>
     <w:p>
@@ -8285,6 +8481,7 @@
           <w:color w:val="000000"/>
         </w:rPr>
       </w:pPr>
+      <w:proofErr w:type="spellStart"/>
       <w:r>
         <w:rPr>
           <w:rFonts w:ascii="Arial" w:hAnsi="Arial" w:cs="Arial"/>
@@ -8292,6 +8489,7 @@
         </w:rPr>
         <w:t>jsPDF</w:t>
       </w:r>
+      <w:proofErr w:type="spellEnd"/>
       <w:r>
         <w:rPr>
           <w:rFonts w:ascii="Arial" w:hAnsi="Arial" w:cs="Arial"/>
@@ -8314,6 +8512,7 @@
           <w:color w:val="000000"/>
         </w:rPr>
       </w:pPr>
+      <w:proofErr w:type="gramStart"/>
       <w:r>
         <w:rPr>
           <w:rFonts w:ascii="Arial" w:hAnsi="Arial" w:cs="Arial"/>
@@ -8343,6 +8542,7 @@
         </w:rPr>
         <w:t>.</w:t>
       </w:r>
+      <w:proofErr w:type="gramEnd"/>
     </w:p>
     <w:p>
       <w:pPr>
@@ -8634,7 +8834,21 @@
         <w:rPr>
           <w:rFonts w:ascii="Arial" w:hAnsi="Arial" w:cs="Arial"/>
         </w:rPr>
-        <w:t>System architecture is shown as below.</w:t>
+        <w:t xml:space="preserve">System architecture </w:t>
+      </w:r>
+      <w:proofErr w:type="gramStart"/>
+      <w:r>
+        <w:rPr>
+          <w:rFonts w:ascii="Arial" w:hAnsi="Arial" w:cs="Arial"/>
+        </w:rPr>
+        <w:t>is shown</w:t>
+      </w:r>
+      <w:proofErr w:type="gramEnd"/>
+      <w:r>
+        <w:rPr>
+          <w:rFonts w:ascii="Arial" w:hAnsi="Arial" w:cs="Arial"/>
+        </w:rPr>
+        <w:t xml:space="preserve"> as below.</w:t>
       </w:r>
     </w:p>
     <w:p>
@@ -8698,7 +8912,13 @@
                     <w:t xml:space="preserve">: </w:t>
                   </w:r>
                   <w:r>
-                    <w:t>System architecture</w:t>
+                    <w:t xml:space="preserve">System </w:t>
+                  </w:r>
+                  <w:r>
+                    <w:t>A</w:t>
+                  </w:r>
+                  <w:r>
+                    <w:t>rchitecture</w:t>
                   </w:r>
                 </w:p>
               </w:txbxContent>
@@ -9374,14 +9594,6 @@
           <w:rFonts w:ascii="Arial" w:hAnsi="Arial" w:cs="Arial"/>
         </w:rPr>
       </w:pPr>
-    </w:p>
-    <w:p>
-      <w:pPr>
-        <w:jc w:val="both"/>
-        <w:rPr>
-          <w:rFonts w:ascii="Arial" w:hAnsi="Arial" w:cs="Arial"/>
-        </w:rPr>
-      </w:pPr>
       <w:r>
         <w:rPr>
           <w:rFonts w:ascii="Arial" w:hAnsi="Arial" w:cs="Arial"/>
@@ -9409,7 +9621,21 @@
         <w:rPr>
           <w:rFonts w:ascii="Arial" w:hAnsi="Arial" w:cs="Arial"/>
         </w:rPr>
-        <w:t>data applications are data applications that are separated into multiple</w:t>
+        <w:t xml:space="preserve">data applications are data applications that </w:t>
+      </w:r>
+      <w:proofErr w:type="gramStart"/>
+      <w:r>
+        <w:rPr>
+          <w:rFonts w:ascii="Arial" w:hAnsi="Arial" w:cs="Arial"/>
+        </w:rPr>
+        <w:t>are separated</w:t>
+      </w:r>
+      <w:proofErr w:type="gramEnd"/>
+      <w:r>
+        <w:rPr>
+          <w:rFonts w:ascii="Arial" w:hAnsi="Arial" w:cs="Arial"/>
+        </w:rPr>
+        <w:t xml:space="preserve"> into multiple</w:t>
       </w:r>
       <w:r>
         <w:rPr>
@@ -9431,7 +9657,21 @@
         <w:rPr>
           <w:rFonts w:ascii="Arial" w:hAnsi="Arial" w:cs="Arial"/>
         </w:rPr>
-        <w:t xml:space="preserve">. Also called "distributed applications" and "multi-tier applications," n-tier applications separate processing into discrete tiers that are distributed between the client and the server. </w:t>
+        <w:t xml:space="preserve">. Also called "distributed applications" and "multi-tier applications," n-tier applications separate processing into discrete tiers that </w:t>
+      </w:r>
+      <w:proofErr w:type="gramStart"/>
+      <w:r>
+        <w:rPr>
+          <w:rFonts w:ascii="Arial" w:hAnsi="Arial" w:cs="Arial"/>
+        </w:rPr>
+        <w:t>are distributed</w:t>
+      </w:r>
+      <w:proofErr w:type="gramEnd"/>
+      <w:r>
+        <w:rPr>
+          <w:rFonts w:ascii="Arial" w:hAnsi="Arial" w:cs="Arial"/>
+        </w:rPr>
+        <w:t xml:space="preserve"> between the client and the server. </w:t>
       </w:r>
     </w:p>
     <w:p>
@@ -9651,7 +9891,21 @@
         <w:rPr>
           <w:rFonts w:ascii="Arial" w:hAnsi="Arial" w:cs="Arial"/>
         </w:rPr>
-        <w:t xml:space="preserve">This web application is built using .NET technology, which is ASP.NET framework 4.x.x, and Bootstrap as the presentation layer. </w:t>
+        <w:t xml:space="preserve">This web application </w:t>
+      </w:r>
+      <w:proofErr w:type="gramStart"/>
+      <w:r>
+        <w:rPr>
+          <w:rFonts w:ascii="Arial" w:hAnsi="Arial" w:cs="Arial"/>
+        </w:rPr>
+        <w:t>is built</w:t>
+      </w:r>
+      <w:proofErr w:type="gramEnd"/>
+      <w:r>
+        <w:rPr>
+          <w:rFonts w:ascii="Arial" w:hAnsi="Arial" w:cs="Arial"/>
+        </w:rPr>
+        <w:t xml:space="preserve"> using .NET technology, which is ASP.NET framework 4.x.x, and Bootstrap as the presentation layer. </w:t>
       </w:r>
     </w:p>
     <w:p>
@@ -9677,7 +9931,21 @@
         <w:rPr>
           <w:rFonts w:ascii="Arial" w:hAnsi="Arial" w:cs="Arial"/>
         </w:rPr>
-        <w:t>Bootstrap is currently the most popular front-end web framework for developing responsive web applications. It offers a number of features and benefits that can improve your user experience with your web site, whether you are a novice at front-end design and development or an expert. Bootstrap is deployed as a set of CSS and JavaScript files, and it is used to help the design of website or application scale efficiently from phones to tablets to desktops in responsive manner. Current version of framework would be v4.0.</w:t>
+        <w:t xml:space="preserve">Bootstrap is currently the most popular front-end web framework for developing responsive web applications. It offers a number of features and benefits that can improve your user experience with your web site, whether you are a novice at front-end design and development or an expert. Bootstrap </w:t>
+      </w:r>
+      <w:proofErr w:type="gramStart"/>
+      <w:r>
+        <w:rPr>
+          <w:rFonts w:ascii="Arial" w:hAnsi="Arial" w:cs="Arial"/>
+        </w:rPr>
+        <w:t>is deployed</w:t>
+      </w:r>
+      <w:proofErr w:type="gramEnd"/>
+      <w:r>
+        <w:rPr>
+          <w:rFonts w:ascii="Arial" w:hAnsi="Arial" w:cs="Arial"/>
+        </w:rPr>
+        <w:t xml:space="preserve"> as a set of CSS and JavaScript files, and it is used to help the design of website or application scale efficiently from phones to tablets to desktops in responsive manner. Current version of framework would be v4.0.</w:t>
       </w:r>
     </w:p>
     <w:p>
@@ -9726,12 +9994,59 @@
     </w:p>
     <w:p>
       <w:pPr>
+        <w:pStyle w:val="Heading4"/>
+        <w:spacing w:before="0" w:after="0"/>
+        <w:jc w:val="both"/>
+        <w:rPr>
+          <w:rFonts w:ascii="Arial" w:hAnsi="Arial" w:cs="Arial"/>
+          <w:sz w:val="24"/>
+          <w:szCs w:val="24"/>
+        </w:rPr>
+      </w:pPr>
+      <w:bookmarkStart w:id="74" w:name="_Toc14446180"/>
+      <w:r>
+        <w:rPr>
+          <w:rFonts w:ascii="Arial" w:hAnsi="Arial" w:cs="Arial"/>
+          <w:sz w:val="24"/>
+          <w:szCs w:val="24"/>
+        </w:rPr>
+        <w:lastRenderedPageBreak/>
+        <w:t>2.2.2 Business Logic Layer</w:t>
+      </w:r>
+      <w:bookmarkEnd w:id="74"/>
+    </w:p>
+    <w:p>
+      <w:pPr>
+        <w:jc w:val="both"/>
+      </w:pPr>
+    </w:p>
+    <w:p>
+      <w:pPr>
         <w:pStyle w:val="NormalWeb"/>
         <w:spacing w:before="0" w:beforeAutospacing="0" w:after="0" w:afterAutospacing="0"/>
         <w:jc w:val="both"/>
         <w:rPr>
           <w:rFonts w:ascii="Arial" w:hAnsi="Arial" w:cs="Arial"/>
-          <w:color w:val="000000"/>
+          <w:shd w:val="clear" w:color="auto" w:fill="FFFFFF"/>
+        </w:rPr>
+      </w:pPr>
+      <w:r>
+        <w:rPr>
+          <w:rFonts w:ascii="Arial" w:hAnsi="Arial" w:cs="Arial"/>
+          <w:shd w:val="clear" w:color="auto" w:fill="FFFFFF"/>
+        </w:rPr>
+        <w:t>This layer coordinates the application, processes commands, makes logical decisions and evaluations, and performs calculations. It also moves and processes data between the two surrounding layers. This layer contains all application business logics.  </w:t>
+      </w:r>
+    </w:p>
+    <w:p>
+      <w:pPr>
+        <w:pStyle w:val="NormalWeb"/>
+        <w:spacing w:before="0" w:beforeAutospacing="0" w:after="0" w:afterAutospacing="0"/>
+        <w:jc w:val="both"/>
+        <w:rPr>
+          <w:rFonts w:ascii="Arial" w:hAnsi="Arial" w:cs="Arial"/>
+          <w:b/>
+          <w:bCs/>
         </w:rPr>
       </w:pPr>
     </w:p>
@@ -9746,17 +10061,18 @@
           <w:szCs w:val="24"/>
         </w:rPr>
       </w:pPr>
-      <w:bookmarkStart w:id="74" w:name="_Toc14446180"/>
+      <w:bookmarkStart w:id="75" w:name="_Toc479683720"/>
+      <w:bookmarkStart w:id="76" w:name="_Toc14446181"/>
       <w:r>
         <w:rPr>
           <w:rFonts w:ascii="Arial" w:hAnsi="Arial" w:cs="Arial"/>
           <w:sz w:val="24"/>
           <w:szCs w:val="24"/>
         </w:rPr>
-        <w:lastRenderedPageBreak/>
-        <w:t>2.2.2 Business Logic Layer</w:t>
-      </w:r>
-      <w:bookmarkEnd w:id="74"/>
+        <w:t>2.2.3 Data Access Layer</w:t>
+      </w:r>
+      <w:bookmarkEnd w:id="75"/>
+      <w:bookmarkEnd w:id="76"/>
     </w:p>
     <w:p>
       <w:pPr>
@@ -9778,7 +10094,55 @@
           <w:rFonts w:ascii="Arial" w:hAnsi="Arial" w:cs="Arial"/>
           <w:shd w:val="clear" w:color="auto" w:fill="FFFFFF"/>
         </w:rPr>
-        <w:t>This layer coordinates the application, processes commands, makes logical decisions and evaluations, and performs calculations. It also moves and processes data between the two surrounding layers. This layer contains all application business logics.  </w:t>
+        <w:t xml:space="preserve">This layer is to stored and retrieved information from database or file system. The information </w:t>
+      </w:r>
+      <w:proofErr w:type="gramStart"/>
+      <w:r>
+        <w:rPr>
+          <w:rFonts w:ascii="Arial" w:hAnsi="Arial" w:cs="Arial"/>
+          <w:shd w:val="clear" w:color="auto" w:fill="FFFFFF"/>
+        </w:rPr>
+        <w:t>is then passed</w:t>
+      </w:r>
+      <w:proofErr w:type="gramEnd"/>
+      <w:r>
+        <w:rPr>
+          <w:rFonts w:ascii="Arial" w:hAnsi="Arial" w:cs="Arial"/>
+          <w:shd w:val="clear" w:color="auto" w:fill="FFFFFF"/>
+        </w:rPr>
+        <w:t xml:space="preserve"> back to the logic tier for processing, and then eventually back to the users. KAF Agency Portal </w:t>
+      </w:r>
+      <w:proofErr w:type="gramStart"/>
+      <w:r>
+        <w:rPr>
+          <w:rFonts w:ascii="Arial" w:hAnsi="Arial" w:cs="Arial"/>
+          <w:shd w:val="clear" w:color="auto" w:fill="FFFFFF"/>
+        </w:rPr>
+        <w:t>is built</w:t>
+      </w:r>
+      <w:proofErr w:type="gramEnd"/>
+      <w:r>
+        <w:rPr>
+          <w:rFonts w:ascii="Arial" w:hAnsi="Arial" w:cs="Arial"/>
+          <w:shd w:val="clear" w:color="auto" w:fill="FFFFFF"/>
+        </w:rPr>
+        <w:t xml:space="preserve"> using </w:t>
+      </w:r>
+      <w:proofErr w:type="spellStart"/>
+      <w:r>
+        <w:rPr>
+          <w:rFonts w:ascii="Arial" w:hAnsi="Arial" w:cs="Arial"/>
+          <w:shd w:val="clear" w:color="auto" w:fill="FFFFFF"/>
+        </w:rPr>
+        <w:t>MySQL</w:t>
+      </w:r>
+      <w:proofErr w:type="spellEnd"/>
+      <w:r>
+        <w:rPr>
+          <w:rFonts w:ascii="Arial" w:hAnsi="Arial" w:cs="Arial"/>
+          <w:shd w:val="clear" w:color="auto" w:fill="FFFFFF"/>
+        </w:rPr>
+        <w:t xml:space="preserve"> and XML files as data storage. </w:t>
       </w:r>
     </w:p>
     <w:p>
@@ -9788,38 +10152,8 @@
         <w:jc w:val="both"/>
         <w:rPr>
           <w:rFonts w:ascii="Arial" w:hAnsi="Arial" w:cs="Arial"/>
-          <w:b/>
-          <w:bCs/>
-        </w:rPr>
-      </w:pPr>
-    </w:p>
-    <w:p>
-      <w:pPr>
-        <w:pStyle w:val="Heading4"/>
-        <w:spacing w:before="0" w:after="0"/>
-        <w:jc w:val="both"/>
-        <w:rPr>
-          <w:rFonts w:ascii="Arial" w:hAnsi="Arial" w:cs="Arial"/>
-          <w:sz w:val="24"/>
-          <w:szCs w:val="24"/>
-        </w:rPr>
-      </w:pPr>
-      <w:bookmarkStart w:id="75" w:name="_Toc479683720"/>
-      <w:bookmarkStart w:id="76" w:name="_Toc14446181"/>
-      <w:r>
-        <w:rPr>
-          <w:rFonts w:ascii="Arial" w:hAnsi="Arial" w:cs="Arial"/>
-          <w:sz w:val="24"/>
-          <w:szCs w:val="24"/>
-        </w:rPr>
-        <w:t>2.2.3 Data Access Layer</w:t>
-      </w:r>
-      <w:bookmarkEnd w:id="75"/>
-      <w:bookmarkEnd w:id="76"/>
-    </w:p>
-    <w:p>
-      <w:pPr>
-        <w:jc w:val="both"/>
+          <w:shd w:val="clear" w:color="auto" w:fill="FFFFFF"/>
+        </w:rPr>
       </w:pPr>
     </w:p>
     <w:p>
@@ -9837,48 +10171,8 @@
           <w:rFonts w:ascii="Arial" w:hAnsi="Arial" w:cs="Arial"/>
           <w:shd w:val="clear" w:color="auto" w:fill="FFFFFF"/>
         </w:rPr>
-        <w:t xml:space="preserve">This layer is to stored and retrieved information from database or file system. The information is then passed back to the logic tier for processing, and then eventually back to the users. KAF Agency Portal is built using MySQL and XML files as data storage. </w:t>
-      </w:r>
-    </w:p>
-    <w:p>
-      <w:pPr>
-        <w:pStyle w:val="NormalWeb"/>
-        <w:spacing w:before="0" w:beforeAutospacing="0" w:after="0" w:afterAutospacing="0"/>
-        <w:jc w:val="both"/>
-        <w:rPr>
-          <w:rFonts w:ascii="Arial" w:hAnsi="Arial" w:cs="Arial"/>
-          <w:shd w:val="clear" w:color="auto" w:fill="FFFFFF"/>
-        </w:rPr>
-      </w:pPr>
-    </w:p>
-    <w:p>
-      <w:pPr>
-        <w:pStyle w:val="NormalWeb"/>
-        <w:spacing w:before="0" w:beforeAutospacing="0" w:after="0" w:afterAutospacing="0"/>
-        <w:jc w:val="both"/>
-        <w:rPr>
-          <w:rFonts w:ascii="Arial" w:hAnsi="Arial" w:cs="Arial"/>
-          <w:shd w:val="clear" w:color="auto" w:fill="FFFFFF"/>
-        </w:rPr>
-      </w:pPr>
-      <w:r>
-        <w:rPr>
-          <w:rFonts w:ascii="Arial" w:hAnsi="Arial" w:cs="Arial"/>
-          <w:shd w:val="clear" w:color="auto" w:fill="FFFFFF"/>
-        </w:rPr>
         <w:t>The database structure design would be many-to-one and one-to-many. For instance, the user (Agent) is able to login with multiple social account IDs, and those IDs can only match with single Agent’s ID in the Back Office system. The Agent’s ID can access to a list of clients that is service by him/her.</w:t>
       </w:r>
-    </w:p>
-    <w:p>
-      <w:pPr>
-        <w:pStyle w:val="NormalWeb"/>
-        <w:spacing w:before="0" w:beforeAutospacing="0" w:after="0" w:afterAutospacing="0"/>
-        <w:jc w:val="both"/>
-        <w:rPr>
-          <w:rFonts w:ascii="Arial" w:hAnsi="Arial" w:cs="Arial"/>
-          <w:color w:val="000000"/>
-        </w:rPr>
-      </w:pPr>
     </w:p>
     <w:p>
       <w:pPr>
@@ -10892,7 +11186,43 @@
           <w:bCs/>
           <w:color w:val="000000"/>
         </w:rPr>
-        <w:t xml:space="preserve"> logos like Facebook or LinkedIn, it can enhance the feeling of familiarity and comfort to use </w:t>
+        <w:t xml:space="preserve"> logos like </w:t>
+      </w:r>
+      <w:proofErr w:type="spellStart"/>
+      <w:r>
+        <w:rPr>
+          <w:rFonts w:ascii="Arial" w:hAnsi="Arial" w:cs="Arial"/>
+          <w:bCs/>
+          <w:color w:val="000000"/>
+        </w:rPr>
+        <w:t>Facebook</w:t>
+      </w:r>
+      <w:proofErr w:type="spellEnd"/>
+      <w:r>
+        <w:rPr>
+          <w:rFonts w:ascii="Arial" w:hAnsi="Arial" w:cs="Arial"/>
+          <w:bCs/>
+          <w:color w:val="000000"/>
+        </w:rPr>
+        <w:t xml:space="preserve"> or </w:t>
+      </w:r>
+      <w:proofErr w:type="spellStart"/>
+      <w:r>
+        <w:rPr>
+          <w:rFonts w:ascii="Arial" w:hAnsi="Arial" w:cs="Arial"/>
+          <w:bCs/>
+          <w:color w:val="000000"/>
+        </w:rPr>
+        <w:t>LinkedIn</w:t>
+      </w:r>
+      <w:proofErr w:type="spellEnd"/>
+      <w:r>
+        <w:rPr>
+          <w:rFonts w:ascii="Arial" w:hAnsi="Arial" w:cs="Arial"/>
+          <w:bCs/>
+          <w:color w:val="000000"/>
+        </w:rPr>
+        <w:t xml:space="preserve">, it can enhance the feeling of familiarity and comfort to use </w:t>
       </w:r>
       <w:r>
         <w:rPr>
@@ -11050,7 +11380,39 @@
           <w:rFonts w:ascii="Arial" w:hAnsi="Arial" w:cs="Arial"/>
           <w:color w:val="000000"/>
         </w:rPr>
-        <w:t>It is often not easy to login on a Smartphone; a social login can be an easy solution for Smartphone users.</w:t>
+        <w:t xml:space="preserve">It is often not easy to login on a </w:t>
+      </w:r>
+      <w:proofErr w:type="spellStart"/>
+      <w:r>
+        <w:rPr>
+          <w:rFonts w:ascii="Arial" w:hAnsi="Arial" w:cs="Arial"/>
+          <w:color w:val="000000"/>
+        </w:rPr>
+        <w:t>Smartphone</w:t>
+      </w:r>
+      <w:proofErr w:type="spellEnd"/>
+      <w:r>
+        <w:rPr>
+          <w:rFonts w:ascii="Arial" w:hAnsi="Arial" w:cs="Arial"/>
+          <w:color w:val="000000"/>
+        </w:rPr>
+        <w:t xml:space="preserve">; a social login can be an easy solution for </w:t>
+      </w:r>
+      <w:proofErr w:type="spellStart"/>
+      <w:r>
+        <w:rPr>
+          <w:rFonts w:ascii="Arial" w:hAnsi="Arial" w:cs="Arial"/>
+          <w:color w:val="000000"/>
+        </w:rPr>
+        <w:t>Smartphone</w:t>
+      </w:r>
+      <w:proofErr w:type="spellEnd"/>
+      <w:r>
+        <w:rPr>
+          <w:rFonts w:ascii="Arial" w:hAnsi="Arial" w:cs="Arial"/>
+          <w:color w:val="000000"/>
+        </w:rPr>
+        <w:t xml:space="preserve"> users.</w:t>
       </w:r>
     </w:p>
     <w:p>
@@ -11131,7 +11493,7 @@
           <v:shape id="_x0000_i1026" type="#_x0000_t75" style="width:374.25pt;height:418.5pt" o:ole="">
             <v:imagedata r:id="rId10" o:title=""/>
           </v:shape>
-          <o:OLEObject Type="Embed" ProgID="Visio.Drawing.11" ShapeID="_x0000_i1026" DrawAspect="Content" ObjectID="_1625315269" r:id="rId11"/>
+          <o:OLEObject Type="Embed" ProgID="Visio.Drawing.11" ShapeID="_x0000_i1026" DrawAspect="Content" ObjectID="_1625921531" r:id="rId11"/>
         </w:object>
       </w:r>
     </w:p>
@@ -11306,7 +11668,7 @@
           <v:shape id="_x0000_i1027" type="#_x0000_t75" style="width:435.75pt;height:411.75pt" o:ole="">
             <v:imagedata r:id="rId12" o:title=""/>
           </v:shape>
-          <o:OLEObject Type="Embed" ProgID="Visio.Drawing.11" ShapeID="_x0000_i1027" DrawAspect="Content" ObjectID="_1625315270" r:id="rId13"/>
+          <o:OLEObject Type="Embed" ProgID="Visio.Drawing.11" ShapeID="_x0000_i1027" DrawAspect="Content" ObjectID="_1625921532" r:id="rId13"/>
         </w:object>
       </w:r>
     </w:p>
@@ -11336,28 +11698,6 @@
       <w:r>
         <w:t>Media Authentication Provider</w:t>
       </w:r>
-    </w:p>
-    <w:p>
-      <w:pPr>
-        <w:pStyle w:val="NormalWeb"/>
-        <w:spacing w:before="0" w:beforeAutospacing="0" w:after="0" w:afterAutospacing="0"/>
-        <w:jc w:val="both"/>
-        <w:rPr>
-          <w:rFonts w:ascii="Arial" w:hAnsi="Arial" w:cs="Arial"/>
-          <w:color w:val="000000"/>
-        </w:rPr>
-      </w:pPr>
-    </w:p>
-    <w:p>
-      <w:pPr>
-        <w:pStyle w:val="NormalWeb"/>
-        <w:spacing w:before="0" w:beforeAutospacing="0" w:after="0" w:afterAutospacing="0"/>
-        <w:jc w:val="both"/>
-        <w:rPr>
-          <w:rFonts w:ascii="Arial" w:hAnsi="Arial" w:cs="Arial"/>
-          <w:color w:val="000000"/>
-        </w:rPr>
-      </w:pPr>
     </w:p>
     <w:p>
       <w:pPr>
@@ -11781,12 +12121,14 @@
           <w:b/>
         </w:rPr>
       </w:pPr>
+      <w:proofErr w:type="spellStart"/>
       <w:r>
         <w:rPr>
           <w:rFonts w:ascii="Arial" w:hAnsi="Arial" w:cs="Arial"/>
         </w:rPr>
         <w:t>MySQL</w:t>
       </w:r>
+      <w:proofErr w:type="spellEnd"/>
     </w:p>
     <w:p>
       <w:pPr>
@@ -12000,6 +12342,7 @@
         </w:rPr>
         <w:t xml:space="preserve"> – </w:t>
       </w:r>
+      <w:proofErr w:type="spellStart"/>
       <w:r>
         <w:rPr>
           <w:rFonts w:ascii="Arial" w:hAnsi="Arial" w:cs="Arial"/>
@@ -12007,6 +12350,7 @@
         </w:rPr>
         <w:t>AdminLTE</w:t>
       </w:r>
+      <w:proofErr w:type="spellEnd"/>
     </w:p>
     <w:p>
       <w:pPr>
@@ -12070,13 +12414,35 @@
         <w:rPr>
           <w:rFonts w:ascii="Arial" w:hAnsi="Arial" w:cs="Arial"/>
         </w:rPr>
-        <w:t>using AdminLTE</w:t>
-      </w:r>
-      <w:r>
-        <w:rPr>
-          <w:rFonts w:ascii="Arial" w:hAnsi="Arial" w:cs="Arial"/>
-        </w:rPr>
-        <w:t>, the end results can be quite a bit heavy for the users in terms of slower loading times, as well as battery drain issues</w:t>
+        <w:t xml:space="preserve">using </w:t>
+      </w:r>
+      <w:proofErr w:type="spellStart"/>
+      <w:r>
+        <w:rPr>
+          <w:rFonts w:ascii="Arial" w:hAnsi="Arial" w:cs="Arial"/>
+        </w:rPr>
+        <w:t>AdminLTE</w:t>
+      </w:r>
+      <w:proofErr w:type="spellEnd"/>
+      <w:r>
+        <w:rPr>
+          <w:rFonts w:ascii="Arial" w:hAnsi="Arial" w:cs="Arial"/>
+        </w:rPr>
+        <w:t xml:space="preserve">, the </w:t>
+      </w:r>
+      <w:proofErr w:type="gramStart"/>
+      <w:r>
+        <w:rPr>
+          <w:rFonts w:ascii="Arial" w:hAnsi="Arial" w:cs="Arial"/>
+        </w:rPr>
+        <w:t>end results</w:t>
+      </w:r>
+      <w:proofErr w:type="gramEnd"/>
+      <w:r>
+        <w:rPr>
+          <w:rFonts w:ascii="Arial" w:hAnsi="Arial" w:cs="Arial"/>
+        </w:rPr>
+        <w:t xml:space="preserve"> can be quite a bit heavy for the users in terms of slower loading times, as well as battery drain issues</w:t>
       </w:r>
       <w:r>
         <w:rPr>
@@ -12219,14 +12585,32 @@
           <w:bCs/>
           <w:color w:val="000000"/>
         </w:rPr>
-        <w:t>A range of devices is used to access a website. With different screen resolutions</w:t>
-      </w:r>
+        <w:t xml:space="preserve">A range of devices </w:t>
+      </w:r>
+      <w:proofErr w:type="gramStart"/>
       <w:r>
         <w:rPr>
           <w:rFonts w:ascii="Arial" w:hAnsi="Arial" w:cs="Arial"/>
           <w:bCs/>
           <w:color w:val="000000"/>
         </w:rPr>
+        <w:t>is used</w:t>
+      </w:r>
+      <w:proofErr w:type="gramEnd"/>
+      <w:r>
+        <w:rPr>
+          <w:rFonts w:ascii="Arial" w:hAnsi="Arial" w:cs="Arial"/>
+          <w:bCs/>
+          <w:color w:val="000000"/>
+        </w:rPr>
+        <w:t xml:space="preserve"> to access a website. With different screen resolutions</w:t>
+      </w:r>
+      <w:r>
+        <w:rPr>
+          <w:rFonts w:ascii="Arial" w:hAnsi="Arial" w:cs="Arial"/>
+          <w:bCs/>
+          <w:color w:val="000000"/>
+        </w:rPr>
         <w:t xml:space="preserve"> for different devices (desktop and</w:t>
       </w:r>
       <w:r>
@@ -12299,7 +12683,27 @@
           <w:bCs/>
           <w:color w:val="000000"/>
         </w:rPr>
-        <w:t xml:space="preserve"> such as I.E, Opera, Firefox. </w:t>
+        <w:t xml:space="preserve"> such as I.E, Opera, </w:t>
+      </w:r>
+      <w:proofErr w:type="spellStart"/>
+      <w:proofErr w:type="gramStart"/>
+      <w:r>
+        <w:rPr>
+          <w:rFonts w:ascii="Arial" w:hAnsi="Arial" w:cs="Arial"/>
+          <w:bCs/>
+          <w:color w:val="000000"/>
+        </w:rPr>
+        <w:t>Firefox</w:t>
+      </w:r>
+      <w:proofErr w:type="spellEnd"/>
+      <w:proofErr w:type="gramEnd"/>
+      <w:r>
+        <w:rPr>
+          <w:rFonts w:ascii="Arial" w:hAnsi="Arial" w:cs="Arial"/>
+          <w:bCs/>
+          <w:color w:val="000000"/>
+        </w:rPr>
+        <w:t xml:space="preserve">. </w:t>
       </w:r>
       <w:r>
         <w:rPr>
@@ -12615,19 +13019,6 @@
       <w:bookmarkEnd w:id="110"/>
       <w:bookmarkEnd w:id="111"/>
       <w:bookmarkEnd w:id="112"/>
-    </w:p>
-    <w:p>
-      <w:pPr>
-        <w:pStyle w:val="NormalWeb"/>
-        <w:spacing w:before="0" w:beforeAutospacing="0" w:after="0" w:afterAutospacing="0"/>
-        <w:jc w:val="both"/>
-        <w:rPr>
-          <w:rFonts w:ascii="Arial" w:hAnsi="Arial" w:cs="Arial"/>
-          <w:b/>
-          <w:bCs/>
-          <w:color w:val="000000"/>
-        </w:rPr>
-      </w:pPr>
     </w:p>
     <w:p>
       <w:pPr>
@@ -13338,6 +13729,7 @@
                 <w:rFonts w:ascii="Arial" w:hAnsi="Arial" w:cs="Arial"/>
               </w:rPr>
             </w:pPr>
+            <w:proofErr w:type="spellStart"/>
             <w:r>
               <w:rPr>
                 <w:rFonts w:ascii="Arial" w:hAnsi="Arial" w:cs="Arial"/>
@@ -13345,6 +13737,7 @@
               </w:rPr>
               <w:t>smallint</w:t>
             </w:r>
+            <w:proofErr w:type="spellEnd"/>
             <w:r>
               <w:rPr>
                 <w:rFonts w:ascii="Arial" w:hAnsi="Arial" w:cs="Arial"/>
@@ -13425,6 +13818,7 @@
                 <w:rFonts w:ascii="Arial" w:hAnsi="Arial" w:cs="Arial"/>
               </w:rPr>
             </w:pPr>
+            <w:proofErr w:type="spellStart"/>
             <w:r>
               <w:rPr>
                 <w:rFonts w:ascii="Arial" w:hAnsi="Arial" w:cs="Arial"/>
@@ -13432,6 +13826,7 @@
               </w:rPr>
               <w:t>Id_Type</w:t>
             </w:r>
+            <w:proofErr w:type="spellEnd"/>
           </w:p>
         </w:tc>
         <w:tc>
@@ -13445,6 +13840,7 @@
                 <w:rFonts w:ascii="Arial" w:hAnsi="Arial" w:cs="Arial"/>
               </w:rPr>
             </w:pPr>
+            <w:proofErr w:type="spellStart"/>
             <w:r>
               <w:rPr>
                 <w:rFonts w:ascii="Arial" w:hAnsi="Arial" w:cs="Arial"/>
@@ -13452,6 +13848,7 @@
               </w:rPr>
               <w:t>varchar</w:t>
             </w:r>
+            <w:proofErr w:type="spellEnd"/>
             <w:r>
               <w:rPr>
                 <w:rFonts w:ascii="Arial" w:hAnsi="Arial" w:cs="Arial"/>
@@ -13658,12 +14055,21 @@
                 <w:rFonts w:ascii="Arial" w:hAnsi="Arial" w:cs="Arial"/>
               </w:rPr>
             </w:pPr>
-            <w:r>
-              <w:rPr>
-                <w:rFonts w:ascii="Arial" w:hAnsi="Arial" w:cs="Arial"/>
-                <w:color w:val="000000"/>
-              </w:rPr>
-              <w:t>smallint(6</w:t>
+            <w:proofErr w:type="spellStart"/>
+            <w:r>
+              <w:rPr>
+                <w:rFonts w:ascii="Arial" w:hAnsi="Arial" w:cs="Arial"/>
+                <w:color w:val="000000"/>
+              </w:rPr>
+              <w:t>smallint</w:t>
+            </w:r>
+            <w:proofErr w:type="spellEnd"/>
+            <w:r>
+              <w:rPr>
+                <w:rFonts w:ascii="Arial" w:hAnsi="Arial" w:cs="Arial"/>
+                <w:color w:val="000000"/>
+              </w:rPr>
+              <w:t>(6</w:t>
             </w:r>
             <w:r>
               <w:rPr>
@@ -13717,6 +14123,7 @@
                 <w:rFonts w:ascii="Arial" w:hAnsi="Arial" w:cs="Arial"/>
               </w:rPr>
             </w:pPr>
+            <w:proofErr w:type="spellStart"/>
             <w:r>
               <w:rPr>
                 <w:rFonts w:ascii="Arial" w:hAnsi="Arial" w:cs="Arial"/>
@@ -13724,6 +14131,7 @@
               </w:rPr>
               <w:t>MFStateCode</w:t>
             </w:r>
+            <w:proofErr w:type="spellEnd"/>
           </w:p>
         </w:tc>
         <w:tc>
@@ -13737,12 +14145,21 @@
                 <w:rFonts w:ascii="Arial" w:hAnsi="Arial" w:cs="Arial"/>
               </w:rPr>
             </w:pPr>
-            <w:r>
-              <w:rPr>
-                <w:rFonts w:ascii="Arial" w:hAnsi="Arial" w:cs="Arial"/>
-                <w:color w:val="000000"/>
-              </w:rPr>
-              <w:t>varchar(3</w:t>
+            <w:proofErr w:type="spellStart"/>
+            <w:r>
+              <w:rPr>
+                <w:rFonts w:ascii="Arial" w:hAnsi="Arial" w:cs="Arial"/>
+                <w:color w:val="000000"/>
+              </w:rPr>
+              <w:t>varchar</w:t>
+            </w:r>
+            <w:proofErr w:type="spellEnd"/>
+            <w:r>
+              <w:rPr>
+                <w:rFonts w:ascii="Arial" w:hAnsi="Arial" w:cs="Arial"/>
+                <w:color w:val="000000"/>
+              </w:rPr>
+              <w:t>(3</w:t>
             </w:r>
             <w:r>
               <w:rPr>
@@ -13811,12 +14228,21 @@
                 <w:color w:val="000000"/>
               </w:rPr>
             </w:pPr>
-            <w:r>
-              <w:rPr>
-                <w:rFonts w:ascii="Arial" w:hAnsi="Arial" w:cs="Arial"/>
-                <w:color w:val="000000"/>
-              </w:rPr>
-              <w:t>varchar(256</w:t>
+            <w:proofErr w:type="spellStart"/>
+            <w:r>
+              <w:rPr>
+                <w:rFonts w:ascii="Arial" w:hAnsi="Arial" w:cs="Arial"/>
+                <w:color w:val="000000"/>
+              </w:rPr>
+              <w:t>varchar</w:t>
+            </w:r>
+            <w:proofErr w:type="spellEnd"/>
+            <w:r>
+              <w:rPr>
+                <w:rFonts w:ascii="Arial" w:hAnsi="Arial" w:cs="Arial"/>
+                <w:color w:val="000000"/>
+              </w:rPr>
+              <w:t>(256</w:t>
             </w:r>
             <w:r>
               <w:rPr>
@@ -14032,12 +14458,21 @@
                 <w:rFonts w:ascii="Arial" w:hAnsi="Arial" w:cs="Arial"/>
               </w:rPr>
             </w:pPr>
-            <w:r>
-              <w:rPr>
-                <w:rFonts w:ascii="Arial" w:hAnsi="Arial" w:cs="Arial"/>
-                <w:color w:val="000000"/>
-              </w:rPr>
-              <w:t>smallint(6</w:t>
+            <w:proofErr w:type="spellStart"/>
+            <w:r>
+              <w:rPr>
+                <w:rFonts w:ascii="Arial" w:hAnsi="Arial" w:cs="Arial"/>
+                <w:color w:val="000000"/>
+              </w:rPr>
+              <w:t>smallint</w:t>
+            </w:r>
+            <w:proofErr w:type="spellEnd"/>
+            <w:r>
+              <w:rPr>
+                <w:rFonts w:ascii="Arial" w:hAnsi="Arial" w:cs="Arial"/>
+                <w:color w:val="000000"/>
+              </w:rPr>
+              <w:t>(6</w:t>
             </w:r>
             <w:r>
               <w:rPr>
@@ -14091,6 +14526,7 @@
                 <w:rFonts w:ascii="Arial" w:hAnsi="Arial" w:cs="Arial"/>
               </w:rPr>
             </w:pPr>
+            <w:proofErr w:type="spellStart"/>
             <w:r>
               <w:rPr>
                 <w:rFonts w:ascii="Arial" w:hAnsi="Arial" w:cs="Arial"/>
@@ -14098,6 +14534,7 @@
               </w:rPr>
               <w:t>ISOCountryCode</w:t>
             </w:r>
+            <w:proofErr w:type="spellEnd"/>
           </w:p>
         </w:tc>
         <w:tc>
@@ -14111,12 +14548,21 @@
                 <w:rFonts w:ascii="Arial" w:hAnsi="Arial" w:cs="Arial"/>
               </w:rPr>
             </w:pPr>
-            <w:r>
-              <w:rPr>
-                <w:rFonts w:ascii="Arial" w:hAnsi="Arial" w:cs="Arial"/>
-                <w:color w:val="000000"/>
-              </w:rPr>
-              <w:t>varchar(2</w:t>
+            <w:proofErr w:type="spellStart"/>
+            <w:r>
+              <w:rPr>
+                <w:rFonts w:ascii="Arial" w:hAnsi="Arial" w:cs="Arial"/>
+                <w:color w:val="000000"/>
+              </w:rPr>
+              <w:t>varchar</w:t>
+            </w:r>
+            <w:proofErr w:type="spellEnd"/>
+            <w:r>
+              <w:rPr>
+                <w:rFonts w:ascii="Arial" w:hAnsi="Arial" w:cs="Arial"/>
+                <w:color w:val="000000"/>
+              </w:rPr>
+              <w:t>(2</w:t>
             </w:r>
             <w:r>
               <w:rPr>
@@ -14185,12 +14631,21 @@
                 <w:color w:val="000000"/>
               </w:rPr>
             </w:pPr>
-            <w:r>
-              <w:rPr>
-                <w:rFonts w:ascii="Arial" w:hAnsi="Arial" w:cs="Arial"/>
-                <w:color w:val="000000"/>
-              </w:rPr>
-              <w:t>varchar(256</w:t>
+            <w:proofErr w:type="spellStart"/>
+            <w:r>
+              <w:rPr>
+                <w:rFonts w:ascii="Arial" w:hAnsi="Arial" w:cs="Arial"/>
+                <w:color w:val="000000"/>
+              </w:rPr>
+              <w:t>varchar</w:t>
+            </w:r>
+            <w:proofErr w:type="spellEnd"/>
+            <w:r>
+              <w:rPr>
+                <w:rFonts w:ascii="Arial" w:hAnsi="Arial" w:cs="Arial"/>
+                <w:color w:val="000000"/>
+              </w:rPr>
+              <w:t>(256</w:t>
             </w:r>
             <w:r>
               <w:rPr>
@@ -14404,12 +14859,21 @@
                 <w:rFonts w:ascii="Arial" w:hAnsi="Arial" w:cs="Arial"/>
               </w:rPr>
             </w:pPr>
-            <w:r>
-              <w:rPr>
-                <w:rFonts w:ascii="Arial" w:hAnsi="Arial" w:cs="Arial"/>
-                <w:color w:val="000000"/>
-              </w:rPr>
-              <w:t>smallint(6</w:t>
+            <w:proofErr w:type="spellStart"/>
+            <w:r>
+              <w:rPr>
+                <w:rFonts w:ascii="Arial" w:hAnsi="Arial" w:cs="Arial"/>
+                <w:color w:val="000000"/>
+              </w:rPr>
+              <w:t>smallint</w:t>
+            </w:r>
+            <w:proofErr w:type="spellEnd"/>
+            <w:r>
+              <w:rPr>
+                <w:rFonts w:ascii="Arial" w:hAnsi="Arial" w:cs="Arial"/>
+                <w:color w:val="000000"/>
+              </w:rPr>
+              <w:t>(6</w:t>
             </w:r>
             <w:r>
               <w:rPr>
@@ -14497,12 +14961,21 @@
                 <w:rFonts w:ascii="Arial" w:hAnsi="Arial" w:cs="Arial"/>
               </w:rPr>
             </w:pPr>
-            <w:r>
-              <w:rPr>
-                <w:rFonts w:ascii="Arial" w:hAnsi="Arial" w:cs="Arial"/>
-                <w:color w:val="000000"/>
-              </w:rPr>
-              <w:t>tinyint(4</w:t>
+            <w:proofErr w:type="spellStart"/>
+            <w:r>
+              <w:rPr>
+                <w:rFonts w:ascii="Arial" w:hAnsi="Arial" w:cs="Arial"/>
+                <w:color w:val="000000"/>
+              </w:rPr>
+              <w:t>tinyint</w:t>
+            </w:r>
+            <w:proofErr w:type="spellEnd"/>
+            <w:r>
+              <w:rPr>
+                <w:rFonts w:ascii="Arial" w:hAnsi="Arial" w:cs="Arial"/>
+                <w:color w:val="000000"/>
+              </w:rPr>
+              <w:t>(4</w:t>
             </w:r>
             <w:r>
               <w:rPr>
@@ -14557,6 +15030,7 @@
                 <w:color w:val="000000"/>
               </w:rPr>
             </w:pPr>
+            <w:proofErr w:type="spellStart"/>
             <w:r>
               <w:rPr>
                 <w:rFonts w:ascii="Arial" w:hAnsi="Arial" w:cs="Arial"/>
@@ -14564,6 +15038,7 @@
               </w:rPr>
               <w:t>CIF_No</w:t>
             </w:r>
+            <w:proofErr w:type="spellEnd"/>
           </w:p>
         </w:tc>
         <w:tc>
@@ -14578,12 +15053,21 @@
                 <w:color w:val="000000"/>
               </w:rPr>
             </w:pPr>
-            <w:r>
-              <w:rPr>
-                <w:rFonts w:ascii="Arial" w:hAnsi="Arial" w:cs="Arial"/>
-                <w:color w:val="000000"/>
-              </w:rPr>
-              <w:t>varchar(17</w:t>
+            <w:proofErr w:type="spellStart"/>
+            <w:r>
+              <w:rPr>
+                <w:rFonts w:ascii="Arial" w:hAnsi="Arial" w:cs="Arial"/>
+                <w:color w:val="000000"/>
+              </w:rPr>
+              <w:t>varchar</w:t>
+            </w:r>
+            <w:proofErr w:type="spellEnd"/>
+            <w:r>
+              <w:rPr>
+                <w:rFonts w:ascii="Arial" w:hAnsi="Arial" w:cs="Arial"/>
+                <w:color w:val="000000"/>
+              </w:rPr>
+              <w:t>(17</w:t>
             </w:r>
             <w:r>
               <w:rPr>
@@ -14660,12 +15144,21 @@
                 <w:color w:val="000000"/>
               </w:rPr>
             </w:pPr>
-            <w:r>
-              <w:rPr>
-                <w:rFonts w:ascii="Arial" w:hAnsi="Arial" w:cs="Arial"/>
-                <w:color w:val="000000"/>
-              </w:rPr>
-              <w:t>varchar(256</w:t>
+            <w:proofErr w:type="spellStart"/>
+            <w:r>
+              <w:rPr>
+                <w:rFonts w:ascii="Arial" w:hAnsi="Arial" w:cs="Arial"/>
+                <w:color w:val="000000"/>
+              </w:rPr>
+              <w:t>varchar</w:t>
+            </w:r>
+            <w:proofErr w:type="spellEnd"/>
+            <w:r>
+              <w:rPr>
+                <w:rFonts w:ascii="Arial" w:hAnsi="Arial" w:cs="Arial"/>
+                <w:color w:val="000000"/>
+              </w:rPr>
+              <w:t>(256</w:t>
             </w:r>
             <w:r>
               <w:rPr>
@@ -14721,6 +15214,7 @@
                 <w:color w:val="000000"/>
               </w:rPr>
             </w:pPr>
+            <w:proofErr w:type="spellStart"/>
             <w:r>
               <w:rPr>
                 <w:rFonts w:ascii="Arial" w:hAnsi="Arial" w:cs="Arial"/>
@@ -14728,6 +15222,7 @@
               </w:rPr>
               <w:t>Id_Type</w:t>
             </w:r>
+            <w:proofErr w:type="spellEnd"/>
           </w:p>
         </w:tc>
         <w:tc>
@@ -14742,12 +15237,21 @@
                 <w:color w:val="000000"/>
               </w:rPr>
             </w:pPr>
-            <w:r>
-              <w:rPr>
-                <w:rFonts w:ascii="Arial" w:hAnsi="Arial" w:cs="Arial"/>
-                <w:color w:val="000000"/>
-              </w:rPr>
-              <w:t>smallint(6)</w:t>
+            <w:proofErr w:type="spellStart"/>
+            <w:r>
+              <w:rPr>
+                <w:rFonts w:ascii="Arial" w:hAnsi="Arial" w:cs="Arial"/>
+                <w:color w:val="000000"/>
+              </w:rPr>
+              <w:t>smallint</w:t>
+            </w:r>
+            <w:proofErr w:type="spellEnd"/>
+            <w:r>
+              <w:rPr>
+                <w:rFonts w:ascii="Arial" w:hAnsi="Arial" w:cs="Arial"/>
+                <w:color w:val="000000"/>
+              </w:rPr>
+              <w:t>(6)</w:t>
             </w:r>
           </w:p>
         </w:tc>
@@ -14789,6 +15293,7 @@
                 <w:color w:val="000000"/>
               </w:rPr>
             </w:pPr>
+            <w:proofErr w:type="spellStart"/>
             <w:r>
               <w:rPr>
                 <w:rFonts w:ascii="Arial" w:hAnsi="Arial" w:cs="Arial"/>
@@ -14796,6 +15301,7 @@
               </w:rPr>
               <w:t>Id_New_No</w:t>
             </w:r>
+            <w:proofErr w:type="spellEnd"/>
           </w:p>
         </w:tc>
         <w:tc>
@@ -14810,12 +15316,21 @@
                 <w:color w:val="000000"/>
               </w:rPr>
             </w:pPr>
-            <w:r>
-              <w:rPr>
-                <w:rFonts w:ascii="Arial" w:hAnsi="Arial" w:cs="Arial"/>
-                <w:color w:val="000000"/>
-              </w:rPr>
-              <w:t>varchar(12)</w:t>
+            <w:proofErr w:type="spellStart"/>
+            <w:r>
+              <w:rPr>
+                <w:rFonts w:ascii="Arial" w:hAnsi="Arial" w:cs="Arial"/>
+                <w:color w:val="000000"/>
+              </w:rPr>
+              <w:t>varchar</w:t>
+            </w:r>
+            <w:proofErr w:type="spellEnd"/>
+            <w:r>
+              <w:rPr>
+                <w:rFonts w:ascii="Arial" w:hAnsi="Arial" w:cs="Arial"/>
+                <w:color w:val="000000"/>
+              </w:rPr>
+              <w:t>(12)</w:t>
             </w:r>
           </w:p>
         </w:tc>
@@ -14864,6 +15379,7 @@
                 <w:color w:val="000000"/>
               </w:rPr>
             </w:pPr>
+            <w:proofErr w:type="spellStart"/>
             <w:r>
               <w:rPr>
                 <w:rFonts w:ascii="Arial" w:hAnsi="Arial" w:cs="Arial"/>
@@ -14871,6 +15387,7 @@
               </w:rPr>
               <w:t>Id_Old_No</w:t>
             </w:r>
+            <w:proofErr w:type="spellEnd"/>
           </w:p>
         </w:tc>
         <w:tc>
@@ -14885,12 +15402,21 @@
                 <w:color w:val="000000"/>
               </w:rPr>
             </w:pPr>
-            <w:r>
-              <w:rPr>
-                <w:rFonts w:ascii="Arial" w:hAnsi="Arial" w:cs="Arial"/>
-                <w:color w:val="000000"/>
-              </w:rPr>
-              <w:t>varchar(20)</w:t>
+            <w:proofErr w:type="spellStart"/>
+            <w:r>
+              <w:rPr>
+                <w:rFonts w:ascii="Arial" w:hAnsi="Arial" w:cs="Arial"/>
+                <w:color w:val="000000"/>
+              </w:rPr>
+              <w:t>varchar</w:t>
+            </w:r>
+            <w:proofErr w:type="spellEnd"/>
+            <w:r>
+              <w:rPr>
+                <w:rFonts w:ascii="Arial" w:hAnsi="Arial" w:cs="Arial"/>
+                <w:color w:val="000000"/>
+              </w:rPr>
+              <w:t>(20)</w:t>
             </w:r>
           </w:p>
         </w:tc>
@@ -14960,12 +15486,21 @@
                 <w:color w:val="000000"/>
               </w:rPr>
             </w:pPr>
-            <w:r>
-              <w:rPr>
-                <w:rFonts w:ascii="Arial" w:hAnsi="Arial" w:cs="Arial"/>
-                <w:color w:val="000000"/>
-              </w:rPr>
-              <w:t>varchar(256)</w:t>
+            <w:proofErr w:type="spellStart"/>
+            <w:r>
+              <w:rPr>
+                <w:rFonts w:ascii="Arial" w:hAnsi="Arial" w:cs="Arial"/>
+                <w:color w:val="000000"/>
+              </w:rPr>
+              <w:t>varchar</w:t>
+            </w:r>
+            <w:proofErr w:type="spellEnd"/>
+            <w:r>
+              <w:rPr>
+                <w:rFonts w:ascii="Arial" w:hAnsi="Arial" w:cs="Arial"/>
+                <w:color w:val="000000"/>
+              </w:rPr>
+              <w:t>(256)</w:t>
             </w:r>
           </w:p>
         </w:tc>
@@ -15007,6 +15542,7 @@
                 <w:color w:val="000000"/>
               </w:rPr>
             </w:pPr>
+            <w:proofErr w:type="spellStart"/>
             <w:r>
               <w:rPr>
                 <w:rFonts w:ascii="Arial" w:hAnsi="Arial" w:cs="Arial"/>
@@ -15014,6 +15550,7 @@
               </w:rPr>
               <w:t>Tel_No</w:t>
             </w:r>
+            <w:proofErr w:type="spellEnd"/>
           </w:p>
         </w:tc>
         <w:tc>
@@ -15028,12 +15565,21 @@
                 <w:color w:val="000000"/>
               </w:rPr>
             </w:pPr>
-            <w:r>
-              <w:rPr>
-                <w:rFonts w:ascii="Arial" w:hAnsi="Arial" w:cs="Arial"/>
-                <w:color w:val="000000"/>
-              </w:rPr>
-              <w:t>varchar(15)</w:t>
+            <w:proofErr w:type="spellStart"/>
+            <w:r>
+              <w:rPr>
+                <w:rFonts w:ascii="Arial" w:hAnsi="Arial" w:cs="Arial"/>
+                <w:color w:val="000000"/>
+              </w:rPr>
+              <w:t>varchar</w:t>
+            </w:r>
+            <w:proofErr w:type="spellEnd"/>
+            <w:r>
+              <w:rPr>
+                <w:rFonts w:ascii="Arial" w:hAnsi="Arial" w:cs="Arial"/>
+                <w:color w:val="000000"/>
+              </w:rPr>
+              <w:t>(15)</w:t>
             </w:r>
           </w:p>
         </w:tc>
@@ -15097,6 +15643,7 @@
                 <w:color w:val="000000"/>
               </w:rPr>
             </w:pPr>
+            <w:proofErr w:type="spellStart"/>
             <w:r>
               <w:rPr>
                 <w:rFonts w:ascii="Arial" w:hAnsi="Arial" w:cs="Arial"/>
@@ -15104,6 +15651,7 @@
               </w:rPr>
               <w:t>EPF_No</w:t>
             </w:r>
+            <w:proofErr w:type="spellEnd"/>
           </w:p>
         </w:tc>
         <w:tc>
@@ -15118,12 +15666,21 @@
                 <w:color w:val="000000"/>
               </w:rPr>
             </w:pPr>
-            <w:r>
-              <w:rPr>
-                <w:rFonts w:ascii="Arial" w:hAnsi="Arial" w:cs="Arial"/>
-                <w:color w:val="000000"/>
-              </w:rPr>
-              <w:t>varchar(15)</w:t>
+            <w:proofErr w:type="spellStart"/>
+            <w:r>
+              <w:rPr>
+                <w:rFonts w:ascii="Arial" w:hAnsi="Arial" w:cs="Arial"/>
+                <w:color w:val="000000"/>
+              </w:rPr>
+              <w:t>varchar</w:t>
+            </w:r>
+            <w:proofErr w:type="spellEnd"/>
+            <w:r>
+              <w:rPr>
+                <w:rFonts w:ascii="Arial" w:hAnsi="Arial" w:cs="Arial"/>
+                <w:color w:val="000000"/>
+              </w:rPr>
+              <w:t>(15)</w:t>
             </w:r>
           </w:p>
         </w:tc>
@@ -15172,6 +15729,7 @@
                 <w:color w:val="000000"/>
               </w:rPr>
             </w:pPr>
+            <w:proofErr w:type="spellStart"/>
             <w:r>
               <w:rPr>
                 <w:rFonts w:ascii="Arial" w:hAnsi="Arial" w:cs="Arial"/>
@@ -15179,6 +15737,7 @@
               </w:rPr>
               <w:t>EPF_Eff_Date</w:t>
             </w:r>
+            <w:proofErr w:type="spellEnd"/>
           </w:p>
         </w:tc>
         <w:tc>
@@ -15193,6 +15752,7 @@
                 <w:color w:val="000000"/>
               </w:rPr>
             </w:pPr>
+            <w:proofErr w:type="spellStart"/>
             <w:r>
               <w:rPr>
                 <w:rFonts w:ascii="Arial" w:hAnsi="Arial" w:cs="Arial"/>
@@ -15207,6 +15767,7 @@
               </w:rPr>
               <w:t>atetime</w:t>
             </w:r>
+            <w:proofErr w:type="spellEnd"/>
           </w:p>
         </w:tc>
         <w:tc>
@@ -15261,6 +15822,7 @@
                 <w:color w:val="000000"/>
               </w:rPr>
             </w:pPr>
+            <w:proofErr w:type="spellStart"/>
             <w:r>
               <w:rPr>
                 <w:rFonts w:ascii="Arial" w:hAnsi="Arial" w:cs="Arial"/>
@@ -15268,6 +15830,7 @@
               </w:rPr>
               <w:t>EPF_Ac_Type</w:t>
             </w:r>
+            <w:proofErr w:type="spellEnd"/>
           </w:p>
         </w:tc>
         <w:tc>
@@ -15282,12 +15845,21 @@
                 <w:color w:val="000000"/>
               </w:rPr>
             </w:pPr>
-            <w:r>
-              <w:rPr>
-                <w:rFonts w:ascii="Arial" w:hAnsi="Arial" w:cs="Arial"/>
-                <w:color w:val="000000"/>
-              </w:rPr>
-              <w:t>varchar(1)</w:t>
+            <w:proofErr w:type="spellStart"/>
+            <w:r>
+              <w:rPr>
+                <w:rFonts w:ascii="Arial" w:hAnsi="Arial" w:cs="Arial"/>
+                <w:color w:val="000000"/>
+              </w:rPr>
+              <w:t>varchar</w:t>
+            </w:r>
+            <w:proofErr w:type="spellEnd"/>
+            <w:r>
+              <w:rPr>
+                <w:rFonts w:ascii="Arial" w:hAnsi="Arial" w:cs="Arial"/>
+                <w:color w:val="000000"/>
+              </w:rPr>
+              <w:t>(1)</w:t>
             </w:r>
           </w:p>
         </w:tc>
@@ -15350,12 +15922,21 @@
                 <w:color w:val="000000"/>
               </w:rPr>
             </w:pPr>
-            <w:r>
-              <w:rPr>
-                <w:rFonts w:ascii="Arial" w:hAnsi="Arial" w:cs="Arial"/>
-                <w:color w:val="000000"/>
-              </w:rPr>
-              <w:t>varchar(100)</w:t>
+            <w:proofErr w:type="spellStart"/>
+            <w:r>
+              <w:rPr>
+                <w:rFonts w:ascii="Arial" w:hAnsi="Arial" w:cs="Arial"/>
+                <w:color w:val="000000"/>
+              </w:rPr>
+              <w:t>varchar</w:t>
+            </w:r>
+            <w:proofErr w:type="spellEnd"/>
+            <w:r>
+              <w:rPr>
+                <w:rFonts w:ascii="Arial" w:hAnsi="Arial" w:cs="Arial"/>
+                <w:color w:val="000000"/>
+              </w:rPr>
+              <w:t>(100)</w:t>
             </w:r>
           </w:p>
         </w:tc>
@@ -15418,12 +15999,21 @@
                 <w:color w:val="000000"/>
               </w:rPr>
             </w:pPr>
-            <w:r>
-              <w:rPr>
-                <w:rFonts w:ascii="Arial" w:hAnsi="Arial" w:cs="Arial"/>
-                <w:color w:val="000000"/>
-              </w:rPr>
-              <w:t>varchar(100)</w:t>
+            <w:proofErr w:type="spellStart"/>
+            <w:r>
+              <w:rPr>
+                <w:rFonts w:ascii="Arial" w:hAnsi="Arial" w:cs="Arial"/>
+                <w:color w:val="000000"/>
+              </w:rPr>
+              <w:t>varchar</w:t>
+            </w:r>
+            <w:proofErr w:type="spellEnd"/>
+            <w:r>
+              <w:rPr>
+                <w:rFonts w:ascii="Arial" w:hAnsi="Arial" w:cs="Arial"/>
+                <w:color w:val="000000"/>
+              </w:rPr>
+              <w:t>(100)</w:t>
             </w:r>
           </w:p>
         </w:tc>
@@ -15486,12 +16076,21 @@
                 <w:color w:val="000000"/>
               </w:rPr>
             </w:pPr>
-            <w:r>
-              <w:rPr>
-                <w:rFonts w:ascii="Arial" w:hAnsi="Arial" w:cs="Arial"/>
-                <w:color w:val="000000"/>
-              </w:rPr>
-              <w:t>varchar(100)</w:t>
+            <w:proofErr w:type="spellStart"/>
+            <w:r>
+              <w:rPr>
+                <w:rFonts w:ascii="Arial" w:hAnsi="Arial" w:cs="Arial"/>
+                <w:color w:val="000000"/>
+              </w:rPr>
+              <w:t>varchar</w:t>
+            </w:r>
+            <w:proofErr w:type="spellEnd"/>
+            <w:r>
+              <w:rPr>
+                <w:rFonts w:ascii="Arial" w:hAnsi="Arial" w:cs="Arial"/>
+                <w:color w:val="000000"/>
+              </w:rPr>
+              <w:t>(100)</w:t>
             </w:r>
           </w:p>
         </w:tc>
@@ -15554,12 +16153,21 @@
                 <w:color w:val="000000"/>
               </w:rPr>
             </w:pPr>
-            <w:r>
-              <w:rPr>
-                <w:rFonts w:ascii="Arial" w:hAnsi="Arial" w:cs="Arial"/>
-                <w:color w:val="000000"/>
-              </w:rPr>
-              <w:t>smallint(6)</w:t>
+            <w:proofErr w:type="spellStart"/>
+            <w:r>
+              <w:rPr>
+                <w:rFonts w:ascii="Arial" w:hAnsi="Arial" w:cs="Arial"/>
+                <w:color w:val="000000"/>
+              </w:rPr>
+              <w:t>smallint</w:t>
+            </w:r>
+            <w:proofErr w:type="spellEnd"/>
+            <w:r>
+              <w:rPr>
+                <w:rFonts w:ascii="Arial" w:hAnsi="Arial" w:cs="Arial"/>
+                <w:color w:val="000000"/>
+              </w:rPr>
+              <w:t>(6)</w:t>
             </w:r>
           </w:p>
         </w:tc>
@@ -15622,12 +16230,21 @@
                 <w:color w:val="000000"/>
               </w:rPr>
             </w:pPr>
-            <w:r>
-              <w:rPr>
-                <w:rFonts w:ascii="Arial" w:hAnsi="Arial" w:cs="Arial"/>
-                <w:color w:val="000000"/>
-              </w:rPr>
-              <w:t>varchar(10)</w:t>
+            <w:proofErr w:type="spellStart"/>
+            <w:r>
+              <w:rPr>
+                <w:rFonts w:ascii="Arial" w:hAnsi="Arial" w:cs="Arial"/>
+                <w:color w:val="000000"/>
+              </w:rPr>
+              <w:t>varchar</w:t>
+            </w:r>
+            <w:proofErr w:type="spellEnd"/>
+            <w:r>
+              <w:rPr>
+                <w:rFonts w:ascii="Arial" w:hAnsi="Arial" w:cs="Arial"/>
+                <w:color w:val="000000"/>
+              </w:rPr>
+              <w:t>(10)</w:t>
             </w:r>
           </w:p>
         </w:tc>
@@ -15690,12 +16307,21 @@
                 <w:color w:val="000000"/>
               </w:rPr>
             </w:pPr>
-            <w:r>
-              <w:rPr>
-                <w:rFonts w:ascii="Arial" w:hAnsi="Arial" w:cs="Arial"/>
-                <w:color w:val="000000"/>
-              </w:rPr>
-              <w:t>smallint(6)</w:t>
+            <w:proofErr w:type="spellStart"/>
+            <w:r>
+              <w:rPr>
+                <w:rFonts w:ascii="Arial" w:hAnsi="Arial" w:cs="Arial"/>
+                <w:color w:val="000000"/>
+              </w:rPr>
+              <w:t>smallint</w:t>
+            </w:r>
+            <w:proofErr w:type="spellEnd"/>
+            <w:r>
+              <w:rPr>
+                <w:rFonts w:ascii="Arial" w:hAnsi="Arial" w:cs="Arial"/>
+                <w:color w:val="000000"/>
+              </w:rPr>
+              <w:t>(6)</w:t>
             </w:r>
           </w:p>
         </w:tc>
@@ -15883,6 +16509,7 @@
                 <w:rFonts w:ascii="Arial" w:hAnsi="Arial" w:cs="Arial"/>
               </w:rPr>
             </w:pPr>
+            <w:proofErr w:type="spellStart"/>
             <w:r>
               <w:rPr>
                 <w:rFonts w:ascii="Arial" w:hAnsi="Arial" w:cs="Arial"/>
@@ -15890,6 +16517,7 @@
               </w:rPr>
               <w:t>int</w:t>
             </w:r>
+            <w:proofErr w:type="spellEnd"/>
             <w:r>
               <w:rPr>
                 <w:rFonts w:ascii="Arial" w:hAnsi="Arial" w:cs="Arial"/>
@@ -15976,6 +16604,7 @@
                 <w:rFonts w:ascii="Arial" w:hAnsi="Arial" w:cs="Arial"/>
               </w:rPr>
             </w:pPr>
+            <w:proofErr w:type="spellStart"/>
             <w:r>
               <w:rPr>
                 <w:rFonts w:ascii="Arial" w:hAnsi="Arial" w:cs="Arial"/>
@@ -15983,6 +16612,7 @@
               </w:rPr>
               <w:t>tinyint</w:t>
             </w:r>
+            <w:proofErr w:type="spellEnd"/>
             <w:r>
               <w:rPr>
                 <w:rFonts w:ascii="Arial" w:hAnsi="Arial" w:cs="Arial"/>
@@ -16050,6 +16680,7 @@
                 <w:color w:val="000000"/>
               </w:rPr>
             </w:pPr>
+            <w:proofErr w:type="spellStart"/>
             <w:r>
               <w:rPr>
                 <w:rFonts w:ascii="Arial" w:hAnsi="Arial" w:cs="Arial"/>
@@ -16057,6 +16688,7 @@
               </w:rPr>
               <w:t>Investor_Id</w:t>
             </w:r>
+            <w:proofErr w:type="spellEnd"/>
           </w:p>
         </w:tc>
         <w:tc>
@@ -16071,12 +16703,21 @@
                 <w:color w:val="000000"/>
               </w:rPr>
             </w:pPr>
-            <w:r>
-              <w:rPr>
-                <w:rFonts w:ascii="Arial" w:hAnsi="Arial" w:cs="Arial"/>
-                <w:color w:val="000000"/>
-              </w:rPr>
-              <w:t>varchar(</w:t>
+            <w:proofErr w:type="spellStart"/>
+            <w:r>
+              <w:rPr>
+                <w:rFonts w:ascii="Arial" w:hAnsi="Arial" w:cs="Arial"/>
+                <w:color w:val="000000"/>
+              </w:rPr>
+              <w:t>varchar</w:t>
+            </w:r>
+            <w:proofErr w:type="spellEnd"/>
+            <w:r>
+              <w:rPr>
+                <w:rFonts w:ascii="Arial" w:hAnsi="Arial" w:cs="Arial"/>
+                <w:color w:val="000000"/>
+              </w:rPr>
+              <w:t>(</w:t>
             </w:r>
             <w:r>
               <w:rPr>
@@ -16139,6 +16780,7 @@
                 <w:color w:val="000000"/>
               </w:rPr>
             </w:pPr>
+            <w:proofErr w:type="spellStart"/>
             <w:r>
               <w:rPr>
                 <w:rFonts w:ascii="Arial" w:hAnsi="Arial" w:cs="Arial"/>
@@ -16146,6 +16788,7 @@
               </w:rPr>
               <w:t>CIF_No_Fapp</w:t>
             </w:r>
+            <w:proofErr w:type="spellEnd"/>
           </w:p>
         </w:tc>
         <w:tc>
@@ -16160,12 +16803,21 @@
                 <w:color w:val="000000"/>
               </w:rPr>
             </w:pPr>
-            <w:r>
-              <w:rPr>
-                <w:rFonts w:ascii="Arial" w:hAnsi="Arial" w:cs="Arial"/>
-                <w:color w:val="000000"/>
-              </w:rPr>
-              <w:t>varchar(17)</w:t>
+            <w:proofErr w:type="spellStart"/>
+            <w:r>
+              <w:rPr>
+                <w:rFonts w:ascii="Arial" w:hAnsi="Arial" w:cs="Arial"/>
+                <w:color w:val="000000"/>
+              </w:rPr>
+              <w:t>varchar</w:t>
+            </w:r>
+            <w:proofErr w:type="spellEnd"/>
+            <w:r>
+              <w:rPr>
+                <w:rFonts w:ascii="Arial" w:hAnsi="Arial" w:cs="Arial"/>
+                <w:color w:val="000000"/>
+              </w:rPr>
+              <w:t>(17)</w:t>
             </w:r>
           </w:p>
         </w:tc>
@@ -16207,6 +16859,7 @@
                 <w:color w:val="000000"/>
               </w:rPr>
             </w:pPr>
+            <w:proofErr w:type="spellStart"/>
             <w:r>
               <w:rPr>
                 <w:rFonts w:ascii="Arial" w:hAnsi="Arial" w:cs="Arial"/>
@@ -16214,6 +16867,7 @@
               </w:rPr>
               <w:t>CIF_No_Sapp</w:t>
             </w:r>
+            <w:proofErr w:type="spellEnd"/>
           </w:p>
         </w:tc>
         <w:tc>
@@ -16228,12 +16882,21 @@
                 <w:color w:val="000000"/>
               </w:rPr>
             </w:pPr>
-            <w:r>
-              <w:rPr>
-                <w:rFonts w:ascii="Arial" w:hAnsi="Arial" w:cs="Arial"/>
-                <w:color w:val="000000"/>
-              </w:rPr>
-              <w:t>varchar(17)</w:t>
+            <w:proofErr w:type="spellStart"/>
+            <w:r>
+              <w:rPr>
+                <w:rFonts w:ascii="Arial" w:hAnsi="Arial" w:cs="Arial"/>
+                <w:color w:val="000000"/>
+              </w:rPr>
+              <w:t>varchar</w:t>
+            </w:r>
+            <w:proofErr w:type="spellEnd"/>
+            <w:r>
+              <w:rPr>
+                <w:rFonts w:ascii="Arial" w:hAnsi="Arial" w:cs="Arial"/>
+                <w:color w:val="000000"/>
+              </w:rPr>
+              <w:t>(17)</w:t>
             </w:r>
           </w:p>
         </w:tc>
@@ -16421,12 +17084,21 @@
                 <w:rFonts w:ascii="Arial" w:hAnsi="Arial" w:cs="Arial"/>
               </w:rPr>
             </w:pPr>
-            <w:r>
-              <w:rPr>
-                <w:rFonts w:ascii="Arial" w:hAnsi="Arial" w:cs="Arial"/>
-                <w:color w:val="000000"/>
-              </w:rPr>
-              <w:t>smallint(6</w:t>
+            <w:proofErr w:type="spellStart"/>
+            <w:r>
+              <w:rPr>
+                <w:rFonts w:ascii="Arial" w:hAnsi="Arial" w:cs="Arial"/>
+                <w:color w:val="000000"/>
+              </w:rPr>
+              <w:t>smallint</w:t>
+            </w:r>
+            <w:proofErr w:type="spellEnd"/>
+            <w:r>
+              <w:rPr>
+                <w:rFonts w:ascii="Arial" w:hAnsi="Arial" w:cs="Arial"/>
+                <w:color w:val="000000"/>
+              </w:rPr>
+              <w:t>(6</w:t>
             </w:r>
             <w:r>
               <w:rPr>
@@ -16514,12 +17186,21 @@
                 <w:rFonts w:ascii="Arial" w:hAnsi="Arial" w:cs="Arial"/>
               </w:rPr>
             </w:pPr>
-            <w:r>
-              <w:rPr>
-                <w:rFonts w:ascii="Arial" w:hAnsi="Arial" w:cs="Arial"/>
-                <w:color w:val="000000"/>
-              </w:rPr>
-              <w:t>tinyint(4</w:t>
+            <w:proofErr w:type="spellStart"/>
+            <w:r>
+              <w:rPr>
+                <w:rFonts w:ascii="Arial" w:hAnsi="Arial" w:cs="Arial"/>
+                <w:color w:val="000000"/>
+              </w:rPr>
+              <w:t>tinyint</w:t>
+            </w:r>
+            <w:proofErr w:type="spellEnd"/>
+            <w:r>
+              <w:rPr>
+                <w:rFonts w:ascii="Arial" w:hAnsi="Arial" w:cs="Arial"/>
+                <w:color w:val="000000"/>
+              </w:rPr>
+              <w:t>(4</w:t>
             </w:r>
             <w:r>
               <w:rPr>
@@ -16574,6 +17255,7 @@
                 <w:color w:val="000000"/>
               </w:rPr>
             </w:pPr>
+            <w:proofErr w:type="spellStart"/>
             <w:r>
               <w:rPr>
                 <w:rFonts w:ascii="Arial" w:hAnsi="Arial" w:cs="Arial"/>
@@ -16581,6 +17263,7 @@
               </w:rPr>
               <w:t>Agent_Id</w:t>
             </w:r>
+            <w:proofErr w:type="spellEnd"/>
           </w:p>
         </w:tc>
         <w:tc>
@@ -16595,12 +17278,21 @@
                 <w:color w:val="000000"/>
               </w:rPr>
             </w:pPr>
-            <w:r>
-              <w:rPr>
-                <w:rFonts w:ascii="Arial" w:hAnsi="Arial" w:cs="Arial"/>
-                <w:color w:val="000000"/>
-              </w:rPr>
-              <w:t>varchar(15</w:t>
+            <w:proofErr w:type="spellStart"/>
+            <w:r>
+              <w:rPr>
+                <w:rFonts w:ascii="Arial" w:hAnsi="Arial" w:cs="Arial"/>
+                <w:color w:val="000000"/>
+              </w:rPr>
+              <w:t>varchar</w:t>
+            </w:r>
+            <w:proofErr w:type="spellEnd"/>
+            <w:r>
+              <w:rPr>
+                <w:rFonts w:ascii="Arial" w:hAnsi="Arial" w:cs="Arial"/>
+                <w:color w:val="000000"/>
+              </w:rPr>
+              <w:t>(15</w:t>
             </w:r>
             <w:r>
               <w:rPr>
@@ -16670,12 +17362,21 @@
                 <w:color w:val="000000"/>
               </w:rPr>
             </w:pPr>
-            <w:r>
-              <w:rPr>
-                <w:rFonts w:ascii="Arial" w:hAnsi="Arial" w:cs="Arial"/>
-                <w:color w:val="000000"/>
-              </w:rPr>
-              <w:t>varchar(</w:t>
+            <w:proofErr w:type="spellStart"/>
+            <w:r>
+              <w:rPr>
+                <w:rFonts w:ascii="Arial" w:hAnsi="Arial" w:cs="Arial"/>
+                <w:color w:val="000000"/>
+              </w:rPr>
+              <w:t>varchar</w:t>
+            </w:r>
+            <w:proofErr w:type="spellEnd"/>
+            <w:r>
+              <w:rPr>
+                <w:rFonts w:ascii="Arial" w:hAnsi="Arial" w:cs="Arial"/>
+                <w:color w:val="000000"/>
+              </w:rPr>
+              <w:t>(</w:t>
             </w:r>
             <w:r>
               <w:rPr>
@@ -16738,6 +17439,7 @@
                 <w:color w:val="000000"/>
               </w:rPr>
             </w:pPr>
+            <w:proofErr w:type="spellStart"/>
             <w:r>
               <w:rPr>
                 <w:rFonts w:ascii="Arial" w:hAnsi="Arial" w:cs="Arial"/>
@@ -16745,6 +17447,7 @@
               </w:rPr>
               <w:t>Id_Type</w:t>
             </w:r>
+            <w:proofErr w:type="spellEnd"/>
           </w:p>
         </w:tc>
         <w:tc>
@@ -16759,6 +17462,7 @@
                 <w:color w:val="000000"/>
               </w:rPr>
             </w:pPr>
+            <w:proofErr w:type="spellStart"/>
             <w:r>
               <w:rPr>
                 <w:rFonts w:ascii="Arial" w:hAnsi="Arial" w:cs="Arial"/>
@@ -16766,6 +17470,7 @@
               </w:rPr>
               <w:t>smallint</w:t>
             </w:r>
+            <w:proofErr w:type="spellEnd"/>
             <w:r>
               <w:rPr>
                 <w:rFonts w:ascii="Arial" w:hAnsi="Arial" w:cs="Arial"/>
@@ -16827,6 +17532,7 @@
                 <w:color w:val="000000"/>
               </w:rPr>
             </w:pPr>
+            <w:proofErr w:type="spellStart"/>
             <w:r>
               <w:rPr>
                 <w:rFonts w:ascii="Arial" w:hAnsi="Arial" w:cs="Arial"/>
@@ -16834,6 +17540,7 @@
               </w:rPr>
               <w:t>Id_New_No</w:t>
             </w:r>
+            <w:proofErr w:type="spellEnd"/>
           </w:p>
         </w:tc>
         <w:tc>
@@ -16848,12 +17555,21 @@
                 <w:color w:val="000000"/>
               </w:rPr>
             </w:pPr>
-            <w:r>
-              <w:rPr>
-                <w:rFonts w:ascii="Arial" w:hAnsi="Arial" w:cs="Arial"/>
-                <w:color w:val="000000"/>
-              </w:rPr>
-              <w:t>varchar(12)</w:t>
+            <w:proofErr w:type="spellStart"/>
+            <w:r>
+              <w:rPr>
+                <w:rFonts w:ascii="Arial" w:hAnsi="Arial" w:cs="Arial"/>
+                <w:color w:val="000000"/>
+              </w:rPr>
+              <w:t>varchar</w:t>
+            </w:r>
+            <w:proofErr w:type="spellEnd"/>
+            <w:r>
+              <w:rPr>
+                <w:rFonts w:ascii="Arial" w:hAnsi="Arial" w:cs="Arial"/>
+                <w:color w:val="000000"/>
+              </w:rPr>
+              <w:t>(12)</w:t>
             </w:r>
           </w:p>
         </w:tc>
@@ -16902,6 +17618,7 @@
                 <w:color w:val="000000"/>
               </w:rPr>
             </w:pPr>
+            <w:proofErr w:type="spellStart"/>
             <w:r>
               <w:rPr>
                 <w:rFonts w:ascii="Arial" w:hAnsi="Arial" w:cs="Arial"/>
@@ -16909,6 +17626,7 @@
               </w:rPr>
               <w:t>Id_Old_No</w:t>
             </w:r>
+            <w:proofErr w:type="spellEnd"/>
           </w:p>
         </w:tc>
         <w:tc>
@@ -16923,12 +17641,21 @@
                 <w:color w:val="000000"/>
               </w:rPr>
             </w:pPr>
-            <w:r>
-              <w:rPr>
-                <w:rFonts w:ascii="Arial" w:hAnsi="Arial" w:cs="Arial"/>
-                <w:color w:val="000000"/>
-              </w:rPr>
-              <w:t>varchar(20)</w:t>
+            <w:proofErr w:type="spellStart"/>
+            <w:r>
+              <w:rPr>
+                <w:rFonts w:ascii="Arial" w:hAnsi="Arial" w:cs="Arial"/>
+                <w:color w:val="000000"/>
+              </w:rPr>
+              <w:t>varchar</w:t>
+            </w:r>
+            <w:proofErr w:type="spellEnd"/>
+            <w:r>
+              <w:rPr>
+                <w:rFonts w:ascii="Arial" w:hAnsi="Arial" w:cs="Arial"/>
+                <w:color w:val="000000"/>
+              </w:rPr>
+              <w:t>(20)</w:t>
             </w:r>
           </w:p>
         </w:tc>
@@ -16998,12 +17725,21 @@
                 <w:color w:val="000000"/>
               </w:rPr>
             </w:pPr>
-            <w:r>
-              <w:rPr>
-                <w:rFonts w:ascii="Arial" w:hAnsi="Arial" w:cs="Arial"/>
-                <w:color w:val="000000"/>
-              </w:rPr>
-              <w:t>varchar(256)</w:t>
+            <w:proofErr w:type="spellStart"/>
+            <w:r>
+              <w:rPr>
+                <w:rFonts w:ascii="Arial" w:hAnsi="Arial" w:cs="Arial"/>
+                <w:color w:val="000000"/>
+              </w:rPr>
+              <w:t>varchar</w:t>
+            </w:r>
+            <w:proofErr w:type="spellEnd"/>
+            <w:r>
+              <w:rPr>
+                <w:rFonts w:ascii="Arial" w:hAnsi="Arial" w:cs="Arial"/>
+                <w:color w:val="000000"/>
+              </w:rPr>
+              <w:t>(256)</w:t>
             </w:r>
           </w:p>
         </w:tc>
@@ -17045,6 +17781,7 @@
                 <w:color w:val="000000"/>
               </w:rPr>
             </w:pPr>
+            <w:proofErr w:type="spellStart"/>
             <w:r>
               <w:rPr>
                 <w:rFonts w:ascii="Arial" w:hAnsi="Arial" w:cs="Arial"/>
@@ -17052,6 +17789,7 @@
               </w:rPr>
               <w:t>Tel_No</w:t>
             </w:r>
+            <w:proofErr w:type="spellEnd"/>
           </w:p>
         </w:tc>
         <w:tc>
@@ -17066,12 +17804,21 @@
                 <w:color w:val="000000"/>
               </w:rPr>
             </w:pPr>
-            <w:r>
-              <w:rPr>
-                <w:rFonts w:ascii="Arial" w:hAnsi="Arial" w:cs="Arial"/>
-                <w:color w:val="000000"/>
-              </w:rPr>
-              <w:t>varchar(15)</w:t>
+            <w:proofErr w:type="spellStart"/>
+            <w:r>
+              <w:rPr>
+                <w:rFonts w:ascii="Arial" w:hAnsi="Arial" w:cs="Arial"/>
+                <w:color w:val="000000"/>
+              </w:rPr>
+              <w:t>varchar</w:t>
+            </w:r>
+            <w:proofErr w:type="spellEnd"/>
+            <w:r>
+              <w:rPr>
+                <w:rFonts w:ascii="Arial" w:hAnsi="Arial" w:cs="Arial"/>
+                <w:color w:val="000000"/>
+              </w:rPr>
+              <w:t>(15)</w:t>
             </w:r>
           </w:p>
         </w:tc>
@@ -17098,14 +17845,6 @@
         </w:tc>
       </w:tr>
     </w:tbl>
-    <w:p>
-      <w:pPr>
-        <w:jc w:val="both"/>
-        <w:rPr>
-          <w:rFonts w:ascii="Arial" w:hAnsi="Arial" w:cs="Arial"/>
-        </w:rPr>
-      </w:pPr>
-    </w:p>
     <w:p>
       <w:pPr>
         <w:jc w:val="both"/>
@@ -17300,12 +18039,21 @@
                 <w:rFonts w:ascii="Arial" w:hAnsi="Arial" w:cs="Arial"/>
               </w:rPr>
             </w:pPr>
-            <w:r>
-              <w:rPr>
-                <w:rFonts w:ascii="Arial" w:hAnsi="Arial" w:cs="Arial"/>
-                <w:color w:val="000000"/>
-              </w:rPr>
-              <w:t>int(11</w:t>
+            <w:proofErr w:type="spellStart"/>
+            <w:r>
+              <w:rPr>
+                <w:rFonts w:ascii="Arial" w:hAnsi="Arial" w:cs="Arial"/>
+                <w:color w:val="000000"/>
+              </w:rPr>
+              <w:t>int</w:t>
+            </w:r>
+            <w:proofErr w:type="spellEnd"/>
+            <w:r>
+              <w:rPr>
+                <w:rFonts w:ascii="Arial" w:hAnsi="Arial" w:cs="Arial"/>
+                <w:color w:val="000000"/>
+              </w:rPr>
+              <w:t>(11</w:t>
             </w:r>
             <w:r>
               <w:rPr>
@@ -17360,6 +18108,7 @@
                 <w:color w:val="000000"/>
               </w:rPr>
             </w:pPr>
+            <w:proofErr w:type="spellStart"/>
             <w:r>
               <w:rPr>
                 <w:rFonts w:ascii="Arial" w:hAnsi="Arial" w:cs="Arial"/>
@@ -17367,6 +18116,7 @@
               </w:rPr>
               <w:t>Investor_Id</w:t>
             </w:r>
+            <w:proofErr w:type="spellEnd"/>
           </w:p>
         </w:tc>
         <w:tc>
@@ -17381,12 +18131,21 @@
                 <w:color w:val="000000"/>
               </w:rPr>
             </w:pPr>
-            <w:r>
-              <w:rPr>
-                <w:rFonts w:ascii="Arial" w:hAnsi="Arial" w:cs="Arial"/>
-                <w:color w:val="000000"/>
-              </w:rPr>
-              <w:t>varchar(12</w:t>
+            <w:proofErr w:type="spellStart"/>
+            <w:r>
+              <w:rPr>
+                <w:rFonts w:ascii="Arial" w:hAnsi="Arial" w:cs="Arial"/>
+                <w:color w:val="000000"/>
+              </w:rPr>
+              <w:t>varchar</w:t>
+            </w:r>
+            <w:proofErr w:type="spellEnd"/>
+            <w:r>
+              <w:rPr>
+                <w:rFonts w:ascii="Arial" w:hAnsi="Arial" w:cs="Arial"/>
+                <w:color w:val="000000"/>
+              </w:rPr>
+              <w:t>(12</w:t>
             </w:r>
             <w:r>
               <w:rPr>
@@ -17456,12 +18215,21 @@
                 <w:color w:val="000000"/>
               </w:rPr>
             </w:pPr>
-            <w:r>
-              <w:rPr>
-                <w:rFonts w:ascii="Arial" w:hAnsi="Arial" w:cs="Arial"/>
-                <w:color w:val="000000"/>
-              </w:rPr>
-              <w:t>varchar(</w:t>
+            <w:proofErr w:type="spellStart"/>
+            <w:r>
+              <w:rPr>
+                <w:rFonts w:ascii="Arial" w:hAnsi="Arial" w:cs="Arial"/>
+                <w:color w:val="000000"/>
+              </w:rPr>
+              <w:t>varchar</w:t>
+            </w:r>
+            <w:proofErr w:type="spellEnd"/>
+            <w:r>
+              <w:rPr>
+                <w:rFonts w:ascii="Arial" w:hAnsi="Arial" w:cs="Arial"/>
+                <w:color w:val="000000"/>
+              </w:rPr>
+              <w:t>(</w:t>
             </w:r>
             <w:r>
               <w:rPr>
@@ -17538,12 +18306,21 @@
                 <w:color w:val="000000"/>
               </w:rPr>
             </w:pPr>
-            <w:r>
-              <w:rPr>
-                <w:rFonts w:ascii="Arial" w:hAnsi="Arial" w:cs="Arial"/>
-                <w:color w:val="000000"/>
-              </w:rPr>
-              <w:t>varchar(</w:t>
+            <w:proofErr w:type="spellStart"/>
+            <w:r>
+              <w:rPr>
+                <w:rFonts w:ascii="Arial" w:hAnsi="Arial" w:cs="Arial"/>
+                <w:color w:val="000000"/>
+              </w:rPr>
+              <w:t>varchar</w:t>
+            </w:r>
+            <w:proofErr w:type="spellEnd"/>
+            <w:r>
+              <w:rPr>
+                <w:rFonts w:ascii="Arial" w:hAnsi="Arial" w:cs="Arial"/>
+                <w:color w:val="000000"/>
+              </w:rPr>
+              <w:t>(</w:t>
             </w:r>
             <w:r>
               <w:rPr>
@@ -17599,6 +18376,7 @@
                 <w:color w:val="000000"/>
               </w:rPr>
             </w:pPr>
+            <w:proofErr w:type="spellStart"/>
             <w:r>
               <w:rPr>
                 <w:rFonts w:ascii="Arial" w:hAnsi="Arial" w:cs="Arial"/>
@@ -17606,6 +18384,7 @@
               </w:rPr>
               <w:t>Proc_Date</w:t>
             </w:r>
+            <w:proofErr w:type="spellEnd"/>
           </w:p>
         </w:tc>
         <w:tc>
@@ -17620,6 +18399,7 @@
                 <w:color w:val="000000"/>
               </w:rPr>
             </w:pPr>
+            <w:proofErr w:type="spellStart"/>
             <w:r>
               <w:rPr>
                 <w:rFonts w:ascii="Arial" w:hAnsi="Arial" w:cs="Arial"/>
@@ -17627,6 +18407,7 @@
               </w:rPr>
               <w:t>datetime</w:t>
             </w:r>
+            <w:proofErr w:type="spellEnd"/>
           </w:p>
         </w:tc>
         <w:tc>
@@ -17667,6 +18448,7 @@
                 <w:color w:val="000000"/>
               </w:rPr>
             </w:pPr>
+            <w:proofErr w:type="spellStart"/>
             <w:r>
               <w:rPr>
                 <w:rFonts w:ascii="Arial" w:hAnsi="Arial" w:cs="Arial"/>
@@ -17674,6 +18456,7 @@
               </w:rPr>
               <w:t>Tran_Date</w:t>
             </w:r>
+            <w:proofErr w:type="spellEnd"/>
           </w:p>
         </w:tc>
         <w:tc>
@@ -17688,6 +18471,7 @@
                 <w:color w:val="000000"/>
               </w:rPr>
             </w:pPr>
+            <w:proofErr w:type="spellStart"/>
             <w:r>
               <w:rPr>
                 <w:rFonts w:ascii="Arial" w:hAnsi="Arial" w:cs="Arial"/>
@@ -17695,6 +18479,7 @@
               </w:rPr>
               <w:t>datetime</w:t>
             </w:r>
+            <w:proofErr w:type="spellEnd"/>
           </w:p>
         </w:tc>
         <w:tc>
@@ -17735,6 +18520,7 @@
                 <w:color w:val="000000"/>
               </w:rPr>
             </w:pPr>
+            <w:proofErr w:type="spellStart"/>
             <w:r>
               <w:rPr>
                 <w:rFonts w:ascii="Arial" w:hAnsi="Arial" w:cs="Arial"/>
@@ -17742,6 +18528,7 @@
               </w:rPr>
               <w:t>InvLedger_Ref</w:t>
             </w:r>
+            <w:proofErr w:type="spellEnd"/>
           </w:p>
         </w:tc>
         <w:tc>
@@ -17756,12 +18543,21 @@
                 <w:color w:val="000000"/>
               </w:rPr>
             </w:pPr>
-            <w:r>
-              <w:rPr>
-                <w:rFonts w:ascii="Arial" w:hAnsi="Arial" w:cs="Arial"/>
-                <w:color w:val="000000"/>
-              </w:rPr>
-              <w:t>varchar(17)</w:t>
+            <w:proofErr w:type="spellStart"/>
+            <w:r>
+              <w:rPr>
+                <w:rFonts w:ascii="Arial" w:hAnsi="Arial" w:cs="Arial"/>
+                <w:color w:val="000000"/>
+              </w:rPr>
+              <w:t>varchar</w:t>
+            </w:r>
+            <w:proofErr w:type="spellEnd"/>
+            <w:r>
+              <w:rPr>
+                <w:rFonts w:ascii="Arial" w:hAnsi="Arial" w:cs="Arial"/>
+                <w:color w:val="000000"/>
+              </w:rPr>
+              <w:t>(17)</w:t>
             </w:r>
           </w:p>
         </w:tc>
@@ -17803,6 +18599,7 @@
                 <w:color w:val="000000"/>
               </w:rPr>
             </w:pPr>
+            <w:proofErr w:type="spellStart"/>
             <w:r>
               <w:rPr>
                 <w:rFonts w:ascii="Arial" w:hAnsi="Arial" w:cs="Arial"/>
@@ -17810,6 +18607,7 @@
               </w:rPr>
               <w:t>Reference_Id</w:t>
             </w:r>
+            <w:proofErr w:type="spellEnd"/>
           </w:p>
         </w:tc>
         <w:tc>
@@ -17824,12 +18622,21 @@
                 <w:color w:val="000000"/>
               </w:rPr>
             </w:pPr>
-            <w:r>
-              <w:rPr>
-                <w:rFonts w:ascii="Arial" w:hAnsi="Arial" w:cs="Arial"/>
-                <w:color w:val="000000"/>
-              </w:rPr>
-              <w:t>varchar(17)</w:t>
+            <w:proofErr w:type="spellStart"/>
+            <w:r>
+              <w:rPr>
+                <w:rFonts w:ascii="Arial" w:hAnsi="Arial" w:cs="Arial"/>
+                <w:color w:val="000000"/>
+              </w:rPr>
+              <w:t>varchar</w:t>
+            </w:r>
+            <w:proofErr w:type="spellEnd"/>
+            <w:r>
+              <w:rPr>
+                <w:rFonts w:ascii="Arial" w:hAnsi="Arial" w:cs="Arial"/>
+                <w:color w:val="000000"/>
+              </w:rPr>
+              <w:t>(17)</w:t>
             </w:r>
           </w:p>
         </w:tc>
@@ -17871,6 +18678,7 @@
                 <w:color w:val="000000"/>
               </w:rPr>
             </w:pPr>
+            <w:proofErr w:type="spellStart"/>
             <w:r>
               <w:rPr>
                 <w:rFonts w:ascii="Arial" w:hAnsi="Arial" w:cs="Arial"/>
@@ -17878,6 +18686,7 @@
               </w:rPr>
               <w:t>Tran_Type</w:t>
             </w:r>
+            <w:proofErr w:type="spellEnd"/>
           </w:p>
         </w:tc>
         <w:tc>
@@ -17892,12 +18701,21 @@
                 <w:color w:val="000000"/>
               </w:rPr>
             </w:pPr>
-            <w:r>
-              <w:rPr>
-                <w:rFonts w:ascii="Arial" w:hAnsi="Arial" w:cs="Arial"/>
-                <w:color w:val="000000"/>
-              </w:rPr>
-              <w:t>varchar(6)</w:t>
+            <w:proofErr w:type="spellStart"/>
+            <w:r>
+              <w:rPr>
+                <w:rFonts w:ascii="Arial" w:hAnsi="Arial" w:cs="Arial"/>
+                <w:color w:val="000000"/>
+              </w:rPr>
+              <w:t>varchar</w:t>
+            </w:r>
+            <w:proofErr w:type="spellEnd"/>
+            <w:r>
+              <w:rPr>
+                <w:rFonts w:ascii="Arial" w:hAnsi="Arial" w:cs="Arial"/>
+                <w:color w:val="000000"/>
+              </w:rPr>
+              <w:t>(6)</w:t>
             </w:r>
           </w:p>
         </w:tc>
@@ -17939,6 +18757,7 @@
                 <w:color w:val="000000"/>
               </w:rPr>
             </w:pPr>
+            <w:proofErr w:type="spellStart"/>
             <w:r>
               <w:rPr>
                 <w:rFonts w:ascii="Arial" w:hAnsi="Arial" w:cs="Arial"/>
@@ -17946,6 +18765,7 @@
               </w:rPr>
               <w:t>Gross_Amount</w:t>
             </w:r>
+            <w:proofErr w:type="spellEnd"/>
           </w:p>
         </w:tc>
         <w:tc>
@@ -18007,6 +18827,7 @@
                 <w:color w:val="000000"/>
               </w:rPr>
             </w:pPr>
+            <w:proofErr w:type="spellStart"/>
             <w:r>
               <w:rPr>
                 <w:rFonts w:ascii="Arial" w:hAnsi="Arial" w:cs="Arial"/>
@@ -18014,6 +18835,7 @@
               </w:rPr>
               <w:t>Total_Charges</w:t>
             </w:r>
+            <w:proofErr w:type="spellEnd"/>
           </w:p>
         </w:tc>
         <w:tc>
@@ -18075,6 +18897,7 @@
                 <w:color w:val="000000"/>
               </w:rPr>
             </w:pPr>
+            <w:proofErr w:type="spellStart"/>
             <w:r>
               <w:rPr>
                 <w:rFonts w:ascii="Arial" w:hAnsi="Arial" w:cs="Arial"/>
@@ -18082,6 +18905,7 @@
               </w:rPr>
               <w:t>Amount_Invested</w:t>
             </w:r>
+            <w:proofErr w:type="spellEnd"/>
           </w:p>
         </w:tc>
         <w:tc>
@@ -18143,6 +18967,7 @@
                 <w:color w:val="000000"/>
               </w:rPr>
             </w:pPr>
+            <w:proofErr w:type="spellStart"/>
             <w:r>
               <w:rPr>
                 <w:rFonts w:ascii="Arial" w:hAnsi="Arial" w:cs="Arial"/>
@@ -18150,6 +18975,7 @@
               </w:rPr>
               <w:t>Sales_Charges</w:t>
             </w:r>
+            <w:proofErr w:type="spellEnd"/>
           </w:p>
         </w:tc>
         <w:tc>
@@ -18211,6 +19037,7 @@
                 <w:color w:val="000000"/>
               </w:rPr>
             </w:pPr>
+            <w:proofErr w:type="spellStart"/>
             <w:r>
               <w:rPr>
                 <w:rFonts w:ascii="Arial" w:hAnsi="Arial" w:cs="Arial"/>
@@ -18218,6 +19045,7 @@
               </w:rPr>
               <w:t>GST_Percent</w:t>
             </w:r>
+            <w:proofErr w:type="spellEnd"/>
           </w:p>
         </w:tc>
         <w:tc>
@@ -18287,6 +19115,7 @@
                 <w:color w:val="000000"/>
               </w:rPr>
             </w:pPr>
+            <w:proofErr w:type="spellStart"/>
             <w:r>
               <w:rPr>
                 <w:rFonts w:ascii="Arial" w:hAnsi="Arial" w:cs="Arial"/>
@@ -18294,6 +19123,7 @@
               </w:rPr>
               <w:t>GST_Charges</w:t>
             </w:r>
+            <w:proofErr w:type="spellEnd"/>
           </w:p>
         </w:tc>
         <w:tc>
@@ -18423,6 +19253,7 @@
                 <w:color w:val="000000"/>
               </w:rPr>
             </w:pPr>
+            <w:proofErr w:type="spellStart"/>
             <w:r>
               <w:rPr>
                 <w:rFonts w:ascii="Arial" w:hAnsi="Arial" w:cs="Arial"/>
@@ -18430,6 +19261,7 @@
               </w:rPr>
               <w:t>Unit_Price</w:t>
             </w:r>
+            <w:proofErr w:type="spellEnd"/>
           </w:p>
         </w:tc>
         <w:tc>
@@ -18747,6 +19579,7 @@
                 <w:rFonts w:ascii="Arial" w:hAnsi="Arial" w:cs="Arial"/>
               </w:rPr>
             </w:pPr>
+            <w:proofErr w:type="spellStart"/>
             <w:r>
               <w:rPr>
                 <w:rFonts w:ascii="Arial" w:hAnsi="Arial" w:cs="Arial"/>
@@ -18754,6 +19587,7 @@
               </w:rPr>
               <w:t>int</w:t>
             </w:r>
+            <w:proofErr w:type="spellEnd"/>
             <w:r>
               <w:rPr>
                 <w:rFonts w:ascii="Arial" w:hAnsi="Arial" w:cs="Arial"/>
@@ -18820,6 +19654,7 @@
                 <w:rFonts w:ascii="Arial" w:hAnsi="Arial" w:cs="Arial"/>
               </w:rPr>
             </w:pPr>
+            <w:proofErr w:type="spellStart"/>
             <w:r>
               <w:rPr>
                 <w:rFonts w:ascii="Arial" w:hAnsi="Arial" w:cs="Arial"/>
@@ -18827,6 +19662,7 @@
               </w:rPr>
               <w:t>Agent_Id</w:t>
             </w:r>
+            <w:proofErr w:type="spellEnd"/>
           </w:p>
         </w:tc>
         <w:tc>
@@ -18840,12 +19676,21 @@
                 <w:rFonts w:ascii="Arial" w:hAnsi="Arial" w:cs="Arial"/>
               </w:rPr>
             </w:pPr>
-            <w:r>
-              <w:rPr>
-                <w:rFonts w:ascii="Arial" w:hAnsi="Arial" w:cs="Arial"/>
-                <w:color w:val="000000"/>
-              </w:rPr>
-              <w:t>varchar(</w:t>
+            <w:proofErr w:type="spellStart"/>
+            <w:r>
+              <w:rPr>
+                <w:rFonts w:ascii="Arial" w:hAnsi="Arial" w:cs="Arial"/>
+                <w:color w:val="000000"/>
+              </w:rPr>
+              <w:t>varchar</w:t>
+            </w:r>
+            <w:proofErr w:type="spellEnd"/>
+            <w:r>
+              <w:rPr>
+                <w:rFonts w:ascii="Arial" w:hAnsi="Arial" w:cs="Arial"/>
+                <w:color w:val="000000"/>
+              </w:rPr>
+              <w:t>(</w:t>
             </w:r>
             <w:r>
               <w:rPr>
@@ -18900,6 +19745,7 @@
                 <w:color w:val="000000"/>
               </w:rPr>
             </w:pPr>
+            <w:proofErr w:type="spellStart"/>
             <w:r>
               <w:rPr>
                 <w:rFonts w:ascii="Arial" w:hAnsi="Arial" w:cs="Arial"/>
@@ -18907,6 +19753,7 @@
               </w:rPr>
               <w:t>Investor_Id</w:t>
             </w:r>
+            <w:proofErr w:type="spellEnd"/>
           </w:p>
         </w:tc>
         <w:tc>
@@ -18921,12 +19768,21 @@
                 <w:color w:val="000000"/>
               </w:rPr>
             </w:pPr>
-            <w:r>
-              <w:rPr>
-                <w:rFonts w:ascii="Arial" w:hAnsi="Arial" w:cs="Arial"/>
-                <w:color w:val="000000"/>
-              </w:rPr>
-              <w:t>varchar(</w:t>
+            <w:proofErr w:type="spellStart"/>
+            <w:r>
+              <w:rPr>
+                <w:rFonts w:ascii="Arial" w:hAnsi="Arial" w:cs="Arial"/>
+                <w:color w:val="000000"/>
+              </w:rPr>
+              <w:t>varchar</w:t>
+            </w:r>
+            <w:proofErr w:type="spellEnd"/>
+            <w:r>
+              <w:rPr>
+                <w:rFonts w:ascii="Arial" w:hAnsi="Arial" w:cs="Arial"/>
+                <w:color w:val="000000"/>
+              </w:rPr>
+              <w:t>(</w:t>
             </w:r>
             <w:r>
               <w:rPr>
@@ -19114,12 +19970,21 @@
                 <w:rFonts w:ascii="Arial" w:hAnsi="Arial" w:cs="Arial"/>
               </w:rPr>
             </w:pPr>
-            <w:r>
-              <w:rPr>
-                <w:rFonts w:ascii="Arial" w:hAnsi="Arial" w:cs="Arial"/>
-                <w:color w:val="000000"/>
-              </w:rPr>
-              <w:t>int(7</w:t>
+            <w:proofErr w:type="spellStart"/>
+            <w:r>
+              <w:rPr>
+                <w:rFonts w:ascii="Arial" w:hAnsi="Arial" w:cs="Arial"/>
+                <w:color w:val="000000"/>
+              </w:rPr>
+              <w:t>int</w:t>
+            </w:r>
+            <w:proofErr w:type="spellEnd"/>
+            <w:r>
+              <w:rPr>
+                <w:rFonts w:ascii="Arial" w:hAnsi="Arial" w:cs="Arial"/>
+                <w:color w:val="000000"/>
+              </w:rPr>
+              <w:t>(7</w:t>
             </w:r>
             <w:r>
               <w:rPr>
@@ -19173,6 +20038,7 @@
                 <w:rFonts w:ascii="Arial" w:hAnsi="Arial" w:cs="Arial"/>
               </w:rPr>
             </w:pPr>
+            <w:proofErr w:type="spellStart"/>
             <w:r>
               <w:rPr>
                 <w:rFonts w:ascii="Arial" w:hAnsi="Arial" w:cs="Arial"/>
@@ -19180,6 +20046,7 @@
               </w:rPr>
               <w:t>FundCode</w:t>
             </w:r>
+            <w:proofErr w:type="spellEnd"/>
           </w:p>
         </w:tc>
         <w:tc>
@@ -19193,12 +20060,21 @@
                 <w:rFonts w:ascii="Arial" w:hAnsi="Arial" w:cs="Arial"/>
               </w:rPr>
             </w:pPr>
-            <w:r>
-              <w:rPr>
-                <w:rFonts w:ascii="Arial" w:hAnsi="Arial" w:cs="Arial"/>
-                <w:color w:val="000000"/>
-              </w:rPr>
-              <w:t>varchar(15</w:t>
+            <w:proofErr w:type="spellStart"/>
+            <w:r>
+              <w:rPr>
+                <w:rFonts w:ascii="Arial" w:hAnsi="Arial" w:cs="Arial"/>
+                <w:color w:val="000000"/>
+              </w:rPr>
+              <w:t>varchar</w:t>
+            </w:r>
+            <w:proofErr w:type="spellEnd"/>
+            <w:r>
+              <w:rPr>
+                <w:rFonts w:ascii="Arial" w:hAnsi="Arial" w:cs="Arial"/>
+                <w:color w:val="000000"/>
+              </w:rPr>
+              <w:t>(15</w:t>
             </w:r>
             <w:r>
               <w:rPr>
@@ -19246,6 +20122,7 @@
                 <w:color w:val="000000"/>
               </w:rPr>
             </w:pPr>
+            <w:proofErr w:type="spellStart"/>
             <w:r>
               <w:rPr>
                 <w:rFonts w:ascii="Arial" w:hAnsi="Arial" w:cs="Arial"/>
@@ -19253,6 +20130,7 @@
               </w:rPr>
               <w:t>FundName</w:t>
             </w:r>
+            <w:proofErr w:type="spellEnd"/>
           </w:p>
         </w:tc>
         <w:tc>
@@ -19267,12 +20145,21 @@
                 <w:color w:val="000000"/>
               </w:rPr>
             </w:pPr>
-            <w:r>
-              <w:rPr>
-                <w:rFonts w:ascii="Arial" w:hAnsi="Arial" w:cs="Arial"/>
-                <w:color w:val="000000"/>
-              </w:rPr>
-              <w:t>varchar(256)</w:t>
+            <w:proofErr w:type="spellStart"/>
+            <w:r>
+              <w:rPr>
+                <w:rFonts w:ascii="Arial" w:hAnsi="Arial" w:cs="Arial"/>
+                <w:color w:val="000000"/>
+              </w:rPr>
+              <w:t>varchar</w:t>
+            </w:r>
+            <w:proofErr w:type="spellEnd"/>
+            <w:r>
+              <w:rPr>
+                <w:rFonts w:ascii="Arial" w:hAnsi="Arial" w:cs="Arial"/>
+                <w:color w:val="000000"/>
+              </w:rPr>
+              <w:t>(256)</w:t>
             </w:r>
           </w:p>
         </w:tc>
@@ -19328,6 +20215,7 @@
                 <w:color w:val="000000"/>
               </w:rPr>
             </w:pPr>
+            <w:proofErr w:type="spellStart"/>
             <w:r>
               <w:rPr>
                 <w:rFonts w:ascii="Arial" w:hAnsi="Arial" w:cs="Arial"/>
@@ -19335,6 +20223,7 @@
               </w:rPr>
               <w:t>EPFFundCode</w:t>
             </w:r>
+            <w:proofErr w:type="spellEnd"/>
           </w:p>
         </w:tc>
         <w:tc>
@@ -19349,12 +20238,21 @@
                 <w:color w:val="000000"/>
               </w:rPr>
             </w:pPr>
-            <w:r>
-              <w:rPr>
-                <w:rFonts w:ascii="Arial" w:hAnsi="Arial" w:cs="Arial"/>
-                <w:color w:val="000000"/>
-              </w:rPr>
-              <w:t>varchar(15)</w:t>
+            <w:proofErr w:type="spellStart"/>
+            <w:r>
+              <w:rPr>
+                <w:rFonts w:ascii="Arial" w:hAnsi="Arial" w:cs="Arial"/>
+                <w:color w:val="000000"/>
+              </w:rPr>
+              <w:t>varchar</w:t>
+            </w:r>
+            <w:proofErr w:type="spellEnd"/>
+            <w:r>
+              <w:rPr>
+                <w:rFonts w:ascii="Arial" w:hAnsi="Arial" w:cs="Arial"/>
+                <w:color w:val="000000"/>
+              </w:rPr>
+              <w:t>(15)</w:t>
             </w:r>
           </w:p>
         </w:tc>
@@ -19403,6 +20301,7 @@
                 <w:color w:val="000000"/>
               </w:rPr>
             </w:pPr>
+            <w:proofErr w:type="spellStart"/>
             <w:r>
               <w:rPr>
                 <w:rFonts w:ascii="Arial" w:hAnsi="Arial" w:cs="Arial"/>
@@ -19410,6 +20309,7 @@
               </w:rPr>
               <w:t>PriceDate</w:t>
             </w:r>
+            <w:proofErr w:type="spellEnd"/>
           </w:p>
         </w:tc>
         <w:tc>
@@ -19424,6 +20324,7 @@
                 <w:color w:val="000000"/>
               </w:rPr>
             </w:pPr>
+            <w:proofErr w:type="spellStart"/>
             <w:r>
               <w:rPr>
                 <w:rFonts w:ascii="Arial" w:hAnsi="Arial" w:cs="Arial"/>
@@ -19431,6 +20332,7 @@
               </w:rPr>
               <w:t>datetime</w:t>
             </w:r>
+            <w:proofErr w:type="spellEnd"/>
           </w:p>
         </w:tc>
         <w:tc>
@@ -19635,7 +20537,7 @@
           <w:rPr>
             <w:noProof/>
           </w:rPr>
-          <w:t>8</w:t>
+          <w:t>7</w:t>
         </w:r>
       </w:fldSimple>
       <w:r>
@@ -19878,14 +20780,6 @@
     </w:p>
     <w:p>
       <w:pPr>
-        <w:jc w:val="both"/>
-        <w:rPr>
-          <w:rFonts w:ascii="Arial" w:hAnsi="Arial" w:cs="Arial"/>
-        </w:rPr>
-      </w:pPr>
-    </w:p>
-    <w:p>
-      <w:pPr>
         <w:pStyle w:val="Heading3"/>
         <w:spacing w:before="0" w:after="0"/>
         <w:jc w:val="both"/>
@@ -20005,14 +20899,6 @@
     </w:p>
     <w:p>
       <w:pPr>
-        <w:jc w:val="both"/>
-        <w:rPr>
-          <w:rFonts w:ascii="Arial" w:hAnsi="Arial" w:cs="Arial"/>
-        </w:rPr>
-      </w:pPr>
-    </w:p>
-    <w:p>
-      <w:pPr>
         <w:pStyle w:val="Heading3"/>
         <w:spacing w:before="0" w:after="0"/>
         <w:jc w:val="both"/>
@@ -20253,14 +21139,6 @@
     </w:p>
     <w:p>
       <w:pPr>
-        <w:jc w:val="both"/>
-        <w:rPr>
-          <w:rFonts w:ascii="Arial" w:hAnsi="Arial" w:cs="Arial"/>
-        </w:rPr>
-      </w:pPr>
-    </w:p>
-    <w:p>
-      <w:pPr>
         <w:pStyle w:val="Heading3"/>
         <w:spacing w:before="0" w:after="0"/>
         <w:jc w:val="both"/>
@@ -20279,11 +21157,16 @@
       <w:r>
         <w:t xml:space="preserve"> </w:t>
       </w:r>
+      <w:proofErr w:type="spellStart"/>
       <w:r>
         <w:t>eSta</w:t>
       </w:r>
       <w:r>
-        <w:t>tement Links</w:t>
+        <w:t>tement</w:t>
+      </w:r>
+      <w:proofErr w:type="spellEnd"/>
+      <w:r>
+        <w:t xml:space="preserve"> Links</w:t>
       </w:r>
       <w:bookmarkEnd w:id="121"/>
     </w:p>
@@ -20371,14 +21254,6 @@
     </w:p>
     <w:p>
       <w:pPr>
-        <w:jc w:val="both"/>
-        <w:rPr>
-          <w:rFonts w:ascii="Arial" w:hAnsi="Arial" w:cs="Arial"/>
-        </w:rPr>
-      </w:pPr>
-    </w:p>
-    <w:p>
-      <w:pPr>
         <w:pStyle w:val="Heading3"/>
         <w:spacing w:before="0" w:after="0"/>
         <w:jc w:val="both"/>
@@ -20481,14 +21356,6 @@
     </w:p>
     <w:p>
       <w:pPr>
-        <w:jc w:val="both"/>
-        <w:rPr>
-          <w:rFonts w:ascii="Arial" w:hAnsi="Arial" w:cs="Arial"/>
-        </w:rPr>
-      </w:pPr>
-    </w:p>
-    <w:p>
-      <w:pPr>
         <w:pStyle w:val="Heading3"/>
         <w:spacing w:before="0" w:after="0"/>
         <w:jc w:val="both"/>
@@ -20596,14 +21463,6 @@
     </w:p>
     <w:p>
       <w:pPr>
-        <w:jc w:val="both"/>
-        <w:rPr>
-          <w:rFonts w:ascii="Arial" w:hAnsi="Arial" w:cs="Arial"/>
-        </w:rPr>
-      </w:pPr>
-    </w:p>
-    <w:p>
-      <w:pPr>
         <w:pStyle w:val="Heading3"/>
         <w:spacing w:before="0" w:after="0"/>
         <w:jc w:val="both"/>
@@ -20727,14 +21586,6 @@
     </w:p>
     <w:p>
       <w:pPr>
-        <w:jc w:val="both"/>
-        <w:rPr>
-          <w:rFonts w:ascii="Arial" w:hAnsi="Arial" w:cs="Arial"/>
-        </w:rPr>
-      </w:pPr>
-    </w:p>
-    <w:p>
-      <w:pPr>
         <w:pStyle w:val="Heading3"/>
         <w:spacing w:before="0" w:after="0"/>
         <w:jc w:val="both"/>
@@ -20851,14 +21702,6 @@
     </w:p>
     <w:p>
       <w:pPr>
-        <w:jc w:val="both"/>
-        <w:rPr>
-          <w:rFonts w:ascii="Arial" w:hAnsi="Arial" w:cs="Arial"/>
-        </w:rPr>
-      </w:pPr>
-    </w:p>
-    <w:p>
-      <w:pPr>
         <w:pStyle w:val="Heading3"/>
         <w:spacing w:before="0" w:after="0"/>
         <w:jc w:val="both"/>
@@ -21077,17 +21920,6 @@
     </w:p>
     <w:p>
       <w:pPr>
-        <w:tabs>
-          <w:tab w:val="left" w:pos="2535"/>
-        </w:tabs>
-        <w:jc w:val="both"/>
-        <w:rPr>
-          <w:rFonts w:ascii="Arial" w:hAnsi="Arial" w:cs="Arial"/>
-        </w:rPr>
-      </w:pPr>
-    </w:p>
-    <w:p>
-      <w:pPr>
         <w:pStyle w:val="Heading2"/>
         <w:spacing w:before="0" w:after="0"/>
         <w:jc w:val="both"/>
@@ -21315,7 +22147,7 @@
         <w:sz w:val="16"/>
         <w:szCs w:val="16"/>
       </w:rPr>
-      <w:t xml:space="preserve">Documented: </w:t>
+      <w:t>Documented:</w:t>
     </w:r>
     <w:r>
       <w:rPr>
@@ -21324,17 +22156,19 @@
         <w:sz w:val="16"/>
         <w:szCs w:val="16"/>
       </w:rPr>
-      <w:fldChar w:fldCharType="begin"/>
+      <w:t xml:space="preserve"> 29 July 2019</w:t>
     </w:r>
-    <w:r>
+  </w:p>
+  <w:p>
+    <w:pPr>
+      <w:pStyle w:val="Footer"/>
       <w:rPr>
         <w:rFonts w:ascii="Arial" w:hAnsi="Arial" w:cs="Arial"/>
         <w:i/>
         <w:sz w:val="16"/>
         <w:szCs w:val="16"/>
       </w:rPr>
-      <w:instrText xml:space="preserve"> DATE  \@ "d MMMM yyyy" </w:instrText>
-    </w:r>
+    </w:pPr>
     <w:r>
       <w:rPr>
         <w:rFonts w:ascii="Arial" w:hAnsi="Arial" w:cs="Arial"/>
@@ -21342,26 +22176,7 @@
         <w:sz w:val="16"/>
         <w:szCs w:val="16"/>
       </w:rPr>
-      <w:fldChar w:fldCharType="separate"/>
-    </w:r>
-    <w:r>
-      <w:rPr>
-        <w:rFonts w:ascii="Arial" w:hAnsi="Arial" w:cs="Arial"/>
-        <w:i/>
-        <w:noProof/>
-        <w:sz w:val="16"/>
-        <w:szCs w:val="16"/>
-      </w:rPr>
-      <w:t>22 July 2019</w:t>
-    </w:r>
-    <w:r>
-      <w:rPr>
-        <w:rFonts w:ascii="Arial" w:hAnsi="Arial" w:cs="Arial"/>
-        <w:i/>
-        <w:sz w:val="16"/>
-        <w:szCs w:val="16"/>
-      </w:rPr>
-      <w:fldChar w:fldCharType="end"/>
+      <w:t>Version: 0.4v</w:t>
     </w:r>
     <w:r>
       <w:rPr>
@@ -21459,7 +22274,7 @@
         <w:sz w:val="16"/>
         <w:szCs w:val="16"/>
       </w:rPr>
-      <w:t>7</w:t>
+      <w:t>33</w:t>
     </w:r>
     <w:r>
       <w:rPr>
@@ -29360,7 +30175,7 @@
 </file>
 
 <file path=customXml/itemProps1.xml><?xml version="1.0" encoding="utf-8"?>
-<ds:datastoreItem xmlns:ds="http://schemas.openxmlformats.org/officeDocument/2006/customXml" ds:itemID="{21B0FEFD-E93F-4AEC-9D87-ED23D3758A48}">
+<ds:datastoreItem xmlns:ds="http://schemas.openxmlformats.org/officeDocument/2006/customXml" ds:itemID="{E407D42B-0A67-4CA0-B57D-58ECFA28698A}">
   <ds:schemaRefs>
     <ds:schemaRef ds:uri="http://schemas.openxmlformats.org/officeDocument/2006/bibliography"/>
   </ds:schemaRefs>

</xml_diff>